<commit_message>
Add group member names to boot message
</commit_message>
<xml_diff>
--- a/EX1 - Introduction to xv6/Report.docx
+++ b/EX1 - Introduction to xv6/Report.docx
@@ -1426,6 +1426,134 @@
     </w:p>
     <w:p>
       <w:pPr>
+        <w:pStyle w:val="Figure"/>
+      </w:pPr>
+      <w:r>
+        <w:rPr>
+          <w:rtl/>
+        </w:rPr>
+        <w:drawing>
+          <wp:inline distT="0" distB="0" distL="0" distR="0" wp14:anchorId="2142CE9F" wp14:editId="1AFD75BE">
+            <wp:extent cx="5731510" cy="1503045"/>
+            <wp:effectExtent l="0" t="0" r="2540" b="1905"/>
+            <wp:docPr id="2" name="Picture 2"/>
+            <wp:cNvGraphicFramePr>
+              <a:graphicFrameLocks xmlns:a="http://schemas.openxmlformats.org/drawingml/2006/main" noChangeAspect="1"/>
+            </wp:cNvGraphicFramePr>
+            <a:graphic xmlns:a="http://schemas.openxmlformats.org/drawingml/2006/main">
+              <a:graphicData uri="http://schemas.openxmlformats.org/drawingml/2006/picture">
+                <pic:pic xmlns:pic="http://schemas.openxmlformats.org/drawingml/2006/picture">
+                  <pic:nvPicPr>
+                    <pic:cNvPr id="1" name=""/>
+                    <pic:cNvPicPr/>
+                  </pic:nvPicPr>
+                  <pic:blipFill>
+                    <a:blip r:embed="rId10"/>
+                    <a:stretch>
+                      <a:fillRect/>
+                    </a:stretch>
+                  </pic:blipFill>
+                  <pic:spPr>
+                    <a:xfrm>
+                      <a:off x="0" y="0"/>
+                      <a:ext cx="5731510" cy="1503045"/>
+                    </a:xfrm>
+                    <a:prstGeom prst="rect">
+                      <a:avLst/>
+                    </a:prstGeom>
+                  </pic:spPr>
+                </pic:pic>
+              </a:graphicData>
+            </a:graphic>
+          </wp:inline>
+        </w:drawing>
+      </w:r>
+    </w:p>
+    <w:p>
+      <w:pPr>
+        <w:pStyle w:val="Text"/>
+        <w:rPr>
+          <w:rtl/>
+        </w:rPr>
+      </w:pPr>
+      <w:r>
+        <w:rPr>
+          <w:rFonts w:hint="cs"/>
+          <w:rtl/>
+        </w:rPr>
+        <w:t xml:space="preserve">پس از </w:t>
+      </w:r>
+      <w:proofErr w:type="spellStart"/>
+      <w:r>
+        <w:rPr>
+          <w:rFonts w:hint="cs"/>
+          <w:rtl/>
+        </w:rPr>
+        <w:t>بوت</w:t>
+      </w:r>
+      <w:proofErr w:type="spellEnd"/>
+      <w:r>
+        <w:rPr>
+          <w:rFonts w:hint="cs"/>
+          <w:rtl/>
+        </w:rPr>
+        <w:t xml:space="preserve"> شدن </w:t>
+      </w:r>
+      <w:proofErr w:type="spellStart"/>
+      <w:r>
+        <w:rPr>
+          <w:rFonts w:hint="cs"/>
+          <w:rtl/>
+        </w:rPr>
+        <w:t>سیستم‌عامل</w:t>
+      </w:r>
+      <w:proofErr w:type="spellEnd"/>
+      <w:r>
+        <w:rPr>
+          <w:rFonts w:hint="cs"/>
+          <w:rtl/>
+        </w:rPr>
+        <w:t xml:space="preserve"> نام اعضای گروه نمایش داده شده است.</w:t>
+      </w:r>
+    </w:p>
+    <w:p>
+      <w:pPr>
+        <w:pStyle w:val="Text"/>
+      </w:pPr>
+      <w:r>
+        <w:rPr>
+          <w:rFonts w:hint="cs"/>
+          <w:rtl/>
+        </w:rPr>
+        <w:t xml:space="preserve">این کار با افزودن یک </w:t>
+      </w:r>
+      <w:proofErr w:type="spellStart"/>
+      <w:r>
+        <w:t>printf</w:t>
+      </w:r>
+      <w:proofErr w:type="spellEnd"/>
+      <w:r>
+        <w:rPr>
+          <w:rFonts w:hint="cs"/>
+          <w:rtl/>
+        </w:rPr>
+        <w:t xml:space="preserve"> در فایل </w:t>
+      </w:r>
+      <w:proofErr w:type="spellStart"/>
+      <w:r>
+        <w:t>init.c</w:t>
+      </w:r>
+      <w:proofErr w:type="spellEnd"/>
+      <w:r>
+        <w:rPr>
+          <w:rFonts w:hint="cs"/>
+          <w:rtl/>
+        </w:rPr>
+        <w:t xml:space="preserve"> انجام شده است.</w:t>
+      </w:r>
+    </w:p>
+    <w:p>
+      <w:pPr>
         <w:pStyle w:val="Heading1"/>
         <w:rPr>
           <w:rtl/>
@@ -1556,6 +1684,7 @@
       </w:pPr>
       <w:r>
         <w:rPr>
+          <w:noProof/>
           <w:rtl/>
         </w:rPr>
         <w:drawing>
@@ -1574,7 +1703,7 @@
                     <pic:cNvPicPr/>
                   </pic:nvPicPr>
                   <pic:blipFill rotWithShape="1">
-                    <a:blip r:embed="rId10"/>
+                    <a:blip r:embed="rId11"/>
                     <a:srcRect b="8210"/>
                     <a:stretch/>
                   </pic:blipFill>
@@ -1605,9 +1734,6 @@
     <w:p>
       <w:pPr>
         <w:pStyle w:val="Text"/>
-        <w:rPr>
-          <w:rFonts w:hint="cs"/>
-        </w:rPr>
       </w:pPr>
       <w:r>
         <w:rPr>
@@ -1927,6 +2053,7 @@
           <w:rFonts w:hint="cs"/>
           <w:rtl/>
         </w:rPr>
+        <w:lastRenderedPageBreak/>
         <w:t xml:space="preserve">محتوای دو دیسک ورودی </w:t>
       </w:r>
       <w:r>
@@ -2152,488 +2279,488 @@
           <w:rFonts w:hint="cs"/>
           <w:rtl/>
         </w:rPr>
+        <w:t xml:space="preserve">علت استفاده از </w:t>
+      </w:r>
+      <w:proofErr w:type="spellStart"/>
+      <w:r>
+        <w:t>objcopy</w:t>
+      </w:r>
+      <w:proofErr w:type="spellEnd"/>
+      <w:r>
+        <w:rPr>
+          <w:rFonts w:hint="cs"/>
+          <w:rtl/>
+        </w:rPr>
+        <w:t xml:space="preserve"> در هنگام </w:t>
+      </w:r>
+      <w:r>
+        <w:t>make</w:t>
+      </w:r>
+    </w:p>
+    <w:p>
+      <w:pPr>
+        <w:pStyle w:val="Heading2"/>
+        <w:rPr>
+          <w:rtl/>
+        </w:rPr>
+      </w:pPr>
+      <w:r>
+        <w:rPr>
+          <w:rFonts w:hint="cs"/>
+          <w:rtl/>
+        </w:rPr>
+        <w:t xml:space="preserve">چرا برای </w:t>
+      </w:r>
+      <w:proofErr w:type="spellStart"/>
+      <w:r>
+        <w:rPr>
+          <w:rFonts w:hint="cs"/>
+          <w:rtl/>
+        </w:rPr>
+        <w:t>بوت</w:t>
+      </w:r>
+      <w:proofErr w:type="spellEnd"/>
+      <w:r>
+        <w:rPr>
+          <w:rFonts w:hint="cs"/>
+          <w:rtl/>
+        </w:rPr>
+        <w:t xml:space="preserve"> کردن فقط از فایل</w:t>
+      </w:r>
+      <w:r>
+        <w:rPr>
+          <w:rFonts w:hint="cs"/>
+          <w:rtl/>
+        </w:rPr>
+        <w:t xml:space="preserve"> </w:t>
+      </w:r>
+      <w:r>
+        <w:t>C</w:t>
+      </w:r>
+      <w:r>
+        <w:rPr>
+          <w:rFonts w:hint="cs"/>
+          <w:rtl/>
+        </w:rPr>
+        <w:t xml:space="preserve"> استفاده نشده و </w:t>
+      </w:r>
+      <w:proofErr w:type="spellStart"/>
+      <w:r>
+        <w:rPr>
+          <w:rFonts w:hint="cs"/>
+          <w:rtl/>
+        </w:rPr>
+        <w:t>اسمبلی</w:t>
+      </w:r>
+      <w:proofErr w:type="spellEnd"/>
+      <w:r>
+        <w:rPr>
+          <w:rFonts w:hint="cs"/>
+          <w:rtl/>
+        </w:rPr>
+        <w:t xml:space="preserve"> هم هست؟</w:t>
+      </w:r>
+    </w:p>
+    <w:p>
+      <w:pPr>
+        <w:pStyle w:val="Heading2"/>
+      </w:pPr>
+      <w:r>
+        <w:rPr>
+          <w:rFonts w:hint="cs"/>
+          <w:rtl/>
+        </w:rPr>
+        <w:t xml:space="preserve">وظیفه ثبات های </w:t>
+      </w:r>
+      <w:r>
+        <w:t>x86</w:t>
+      </w:r>
+    </w:p>
+    <w:p>
+      <w:pPr>
+        <w:pStyle w:val="Heading2"/>
+      </w:pPr>
+      <w:r>
+        <w:rPr>
+          <w:rFonts w:hint="cs"/>
+          <w:rtl/>
+        </w:rPr>
+        <w:t xml:space="preserve">نقص اصلی </w:t>
+      </w:r>
+      <w:r>
+        <w:t>real mode</w:t>
+      </w:r>
+      <w:r>
+        <w:rPr>
+          <w:rFonts w:hint="cs"/>
+          <w:rtl/>
+        </w:rPr>
+        <w:t xml:space="preserve"> پردازنده </w:t>
+      </w:r>
+      <w:r>
+        <w:t>x86</w:t>
+      </w:r>
+    </w:p>
+    <w:p>
+      <w:pPr>
+        <w:pStyle w:val="Heading2"/>
+        <w:rPr>
+          <w:rtl/>
+        </w:rPr>
+      </w:pPr>
+      <w:r>
+        <w:rPr>
+          <w:rFonts w:hint="cs"/>
+          <w:rtl/>
+        </w:rPr>
+        <w:t xml:space="preserve">آدرس دهی حافظه در </w:t>
+      </w:r>
+      <w:r>
+        <w:t>real mode</w:t>
+      </w:r>
+    </w:p>
+    <w:p>
+      <w:pPr>
+        <w:pStyle w:val="Heading2"/>
+        <w:rPr>
+          <w:rtl/>
+        </w:rPr>
+      </w:pPr>
+      <w:r>
+        <w:rPr>
+          <w:rFonts w:hint="cs"/>
+          <w:rtl/>
+        </w:rPr>
+        <w:t xml:space="preserve">کد </w:t>
+      </w:r>
+      <w:proofErr w:type="spellStart"/>
+      <w:r>
+        <w:t>bootmain.c</w:t>
+      </w:r>
+      <w:proofErr w:type="spellEnd"/>
+      <w:r>
+        <w:rPr>
+          <w:rFonts w:hint="cs"/>
+          <w:rtl/>
+        </w:rPr>
+        <w:t xml:space="preserve"> چرا هسته را در آدرس </w:t>
+      </w:r>
+      <w:r>
+        <w:t>0x100000</w:t>
+      </w:r>
+      <w:r>
+        <w:rPr>
+          <w:rFonts w:hint="cs"/>
+          <w:rtl/>
+        </w:rPr>
+        <w:t xml:space="preserve"> قرار </w:t>
+      </w:r>
+      <w:proofErr w:type="spellStart"/>
+      <w:r>
+        <w:rPr>
+          <w:rFonts w:hint="cs"/>
+          <w:rtl/>
+        </w:rPr>
+        <w:t>می‌دهد</w:t>
+      </w:r>
+      <w:proofErr w:type="spellEnd"/>
+      <w:r>
+        <w:rPr>
+          <w:rFonts w:hint="cs"/>
+          <w:rtl/>
+        </w:rPr>
+        <w:t>؟</w:t>
+      </w:r>
+    </w:p>
+    <w:p>
+      <w:pPr>
+        <w:pStyle w:val="Heading2"/>
+        <w:rPr>
+          <w:rtl/>
+        </w:rPr>
+      </w:pPr>
+      <w:r>
+        <w:rPr>
+          <w:rFonts w:hint="cs"/>
+          <w:rtl/>
+        </w:rPr>
+        <w:t xml:space="preserve">کد معادل </w:t>
+      </w:r>
+      <w:proofErr w:type="spellStart"/>
+      <w:r>
+        <w:t>entry.s</w:t>
+      </w:r>
+      <w:proofErr w:type="spellEnd"/>
+      <w:r>
+        <w:rPr>
+          <w:rFonts w:hint="cs"/>
+          <w:rtl/>
+        </w:rPr>
+        <w:t xml:space="preserve"> در هسته لینوکس</w:t>
+      </w:r>
+    </w:p>
+    <w:p>
+      <w:pPr>
+        <w:pStyle w:val="Heading1"/>
+        <w:rPr>
+          <w:rtl/>
+        </w:rPr>
+      </w:pPr>
+      <w:r>
+        <w:rPr>
+          <w:rFonts w:hint="cs"/>
+          <w:rtl/>
+        </w:rPr>
+        <w:t xml:space="preserve">اجرای هسته </w:t>
+      </w:r>
+      <w:r>
+        <w:t>xv6</w:t>
+      </w:r>
+    </w:p>
+    <w:p>
+      <w:pPr>
+        <w:pStyle w:val="Heading2"/>
+        <w:rPr>
+          <w:rtl/>
+        </w:rPr>
+      </w:pPr>
+      <w:r>
+        <w:rPr>
+          <w:rFonts w:hint="cs"/>
+          <w:rtl/>
+        </w:rPr>
+        <w:t>چرا آدرس فیزیکی است؟</w:t>
+      </w:r>
+    </w:p>
+    <w:p>
+      <w:pPr>
+        <w:pStyle w:val="Heading2"/>
+        <w:rPr>
+          <w:rtl/>
+        </w:rPr>
+      </w:pPr>
+      <w:r>
+        <w:rPr>
+          <w:rFonts w:hint="cs"/>
+          <w:rtl/>
+        </w:rPr>
+        <w:t xml:space="preserve">توابع </w:t>
+      </w:r>
+      <w:proofErr w:type="spellStart"/>
+      <w:r>
+        <w:t>entry.s</w:t>
+      </w:r>
+      <w:proofErr w:type="spellEnd"/>
+      <w:r>
+        <w:rPr>
+          <w:rFonts w:hint="cs"/>
+          <w:rtl/>
+        </w:rPr>
+        <w:t xml:space="preserve"> را توضیح دهید و تابع معادل در هسته لینوکس را بیابید</w:t>
+      </w:r>
+    </w:p>
+    <w:p>
+      <w:pPr>
+        <w:pStyle w:val="Heading2"/>
+        <w:rPr>
+          <w:rtl/>
+        </w:rPr>
+      </w:pPr>
+      <w:r>
+        <w:rPr>
+          <w:rFonts w:hint="cs"/>
+          <w:rtl/>
+        </w:rPr>
+        <w:t>مختصری راجع به محتوای فضای آدرس مجازی هسته</w:t>
+      </w:r>
+    </w:p>
+    <w:p>
+      <w:pPr>
+        <w:pStyle w:val="Heading2"/>
+        <w:rPr>
+          <w:rtl/>
+        </w:rPr>
+      </w:pPr>
+      <w:r>
+        <w:rPr>
+          <w:rFonts w:hint="cs"/>
+          <w:rtl/>
+        </w:rPr>
+        <w:t xml:space="preserve">چرا برای کد و داده های سطح کاربر پرچم </w:t>
+      </w:r>
+      <w:r>
+        <w:t>SEG_USER</w:t>
+      </w:r>
+      <w:r>
+        <w:rPr>
+          <w:rFonts w:hint="cs"/>
+          <w:rtl/>
+        </w:rPr>
+        <w:t xml:space="preserve"> تنظیم شده است؟</w:t>
+      </w:r>
+    </w:p>
+    <w:p>
+      <w:pPr>
+        <w:pStyle w:val="Heading1"/>
+        <w:rPr>
+          <w:rtl/>
+        </w:rPr>
+      </w:pPr>
+      <w:r>
+        <w:rPr>
+          <w:rFonts w:hint="cs"/>
+          <w:rtl/>
+        </w:rPr>
+        <w:t>اجرای نخستین برنامه سطح کاربر</w:t>
+      </w:r>
+    </w:p>
+    <w:p>
+      <w:pPr>
+        <w:pStyle w:val="Heading2"/>
+        <w:rPr>
+          <w:rtl/>
+        </w:rPr>
+      </w:pPr>
+      <w:r>
+        <w:rPr>
+          <w:rFonts w:hint="cs"/>
+          <w:rtl/>
+        </w:rPr>
+        <w:t xml:space="preserve">اجزای </w:t>
+      </w:r>
+      <w:r>
+        <w:t>struct proc</w:t>
+      </w:r>
+      <w:r>
+        <w:rPr>
+          <w:rFonts w:hint="cs"/>
+          <w:rtl/>
+        </w:rPr>
+        <w:t xml:space="preserve"> و معادل آن در لینوکس</w:t>
+      </w:r>
+    </w:p>
+    <w:p>
+      <w:pPr>
+        <w:pStyle w:val="Heading2"/>
+        <w:rPr>
+          <w:rtl/>
+        </w:rPr>
+      </w:pPr>
+      <w:r>
+        <w:rPr>
+          <w:rFonts w:hint="cs"/>
+          <w:rtl/>
+        </w:rPr>
+        <w:t xml:space="preserve">چرا به خواب رفتن در کد </w:t>
+      </w:r>
+      <w:proofErr w:type="spellStart"/>
+      <w:r>
+        <w:rPr>
+          <w:rFonts w:hint="cs"/>
+          <w:rtl/>
+        </w:rPr>
+        <w:t>مدیریت‌کننده</w:t>
+      </w:r>
+      <w:proofErr w:type="spellEnd"/>
+      <w:r>
+        <w:rPr>
+          <w:rFonts w:hint="cs"/>
+          <w:rtl/>
+        </w:rPr>
+        <w:t xml:space="preserve"> سیستم مشکل ساز است؟</w:t>
+      </w:r>
+    </w:p>
+    <w:p>
+      <w:pPr>
+        <w:pStyle w:val="Heading2"/>
+        <w:rPr>
+          <w:rtl/>
+        </w:rPr>
+      </w:pPr>
+      <w:r>
+        <w:rPr>
+          <w:rFonts w:hint="cs"/>
+          <w:rtl/>
+        </w:rPr>
+        <w:t xml:space="preserve">تفاوت فضای آدرس هسته با فضای آدرس توسط </w:t>
+      </w:r>
+      <w:proofErr w:type="spellStart"/>
+      <w:r>
+        <w:t>kvmalloc</w:t>
+      </w:r>
+      <w:proofErr w:type="spellEnd"/>
+    </w:p>
+    <w:p>
+      <w:pPr>
+        <w:pStyle w:val="Heading2"/>
+        <w:rPr>
+          <w:rtl/>
+        </w:rPr>
+      </w:pPr>
+      <w:r>
+        <w:rPr>
+          <w:rFonts w:hint="cs"/>
+          <w:rtl/>
+        </w:rPr>
+        <w:t xml:space="preserve">تفاوت فضای آدرس </w:t>
+      </w:r>
+      <w:proofErr w:type="spellStart"/>
+      <w:r>
+        <w:t>inituvm</w:t>
+      </w:r>
+      <w:proofErr w:type="spellEnd"/>
+      <w:r>
+        <w:rPr>
+          <w:rFonts w:hint="cs"/>
+          <w:rtl/>
+        </w:rPr>
+        <w:t xml:space="preserve"> با فضای آدرس کاربر در کد مدیریت سیستم</w:t>
+      </w:r>
+    </w:p>
+    <w:p>
+      <w:pPr>
+        <w:pStyle w:val="Heading2"/>
+        <w:rPr>
+          <w:rtl/>
+        </w:rPr>
+      </w:pPr>
+      <w:r>
+        <w:rPr>
+          <w:rFonts w:hint="cs"/>
+          <w:rtl/>
+        </w:rPr>
+        <w:t xml:space="preserve">کدام بخش از </w:t>
+      </w:r>
+      <w:proofErr w:type="spellStart"/>
+      <w:r>
+        <w:rPr>
+          <w:rFonts w:hint="cs"/>
+          <w:rtl/>
+        </w:rPr>
+        <w:t>آماده‌سازی</w:t>
+      </w:r>
+      <w:proofErr w:type="spellEnd"/>
+      <w:r>
+        <w:rPr>
+          <w:rFonts w:hint="cs"/>
+          <w:rtl/>
+        </w:rPr>
+        <w:t xml:space="preserve"> سیستم بین تمامی هسته های پردازنده مشترک و کدام بخش اختصاصی است؟</w:t>
+      </w:r>
+    </w:p>
+    <w:p>
+      <w:pPr>
+        <w:pStyle w:val="Heading2"/>
+        <w:rPr>
+          <w:rtl/>
+        </w:rPr>
+      </w:pPr>
+      <w:r>
+        <w:rPr>
+          <w:rFonts w:hint="cs"/>
+          <w:rtl/>
+        </w:rPr>
         <w:lastRenderedPageBreak/>
-        <w:t xml:space="preserve">علت استفاده از </w:t>
-      </w:r>
-      <w:proofErr w:type="spellStart"/>
-      <w:r>
-        <w:t>objcopy</w:t>
-      </w:r>
-      <w:proofErr w:type="spellEnd"/>
-      <w:r>
-        <w:rPr>
-          <w:rFonts w:hint="cs"/>
-          <w:rtl/>
-        </w:rPr>
-        <w:t xml:space="preserve"> در هنگام </w:t>
-      </w:r>
-      <w:r>
-        <w:t>make</w:t>
-      </w:r>
-    </w:p>
-    <w:p>
-      <w:pPr>
-        <w:pStyle w:val="Heading2"/>
-        <w:rPr>
-          <w:rtl/>
-        </w:rPr>
-      </w:pPr>
-      <w:r>
-        <w:rPr>
-          <w:rFonts w:hint="cs"/>
-          <w:rtl/>
-        </w:rPr>
-        <w:t xml:space="preserve">چرا برای </w:t>
-      </w:r>
-      <w:proofErr w:type="spellStart"/>
-      <w:r>
-        <w:rPr>
-          <w:rFonts w:hint="cs"/>
-          <w:rtl/>
-        </w:rPr>
-        <w:t>بوت</w:t>
-      </w:r>
-      <w:proofErr w:type="spellEnd"/>
-      <w:r>
-        <w:rPr>
-          <w:rFonts w:hint="cs"/>
-          <w:rtl/>
-        </w:rPr>
-        <w:t xml:space="preserve"> کردن فقط از فایل</w:t>
-      </w:r>
-      <w:r>
-        <w:rPr>
-          <w:rFonts w:hint="cs"/>
-          <w:rtl/>
-        </w:rPr>
-        <w:t xml:space="preserve"> </w:t>
-      </w:r>
-      <w:r>
-        <w:t>C</w:t>
-      </w:r>
-      <w:r>
-        <w:rPr>
-          <w:rFonts w:hint="cs"/>
-          <w:rtl/>
-        </w:rPr>
-        <w:t xml:space="preserve"> استفاده نشده و </w:t>
-      </w:r>
-      <w:proofErr w:type="spellStart"/>
-      <w:r>
-        <w:rPr>
-          <w:rFonts w:hint="cs"/>
-          <w:rtl/>
-        </w:rPr>
-        <w:t>اسمبلی</w:t>
-      </w:r>
-      <w:proofErr w:type="spellEnd"/>
-      <w:r>
-        <w:rPr>
-          <w:rFonts w:hint="cs"/>
-          <w:rtl/>
-        </w:rPr>
-        <w:t xml:space="preserve"> هم هست؟</w:t>
-      </w:r>
-    </w:p>
-    <w:p>
-      <w:pPr>
-        <w:pStyle w:val="Heading2"/>
-      </w:pPr>
-      <w:r>
-        <w:rPr>
-          <w:rFonts w:hint="cs"/>
-          <w:rtl/>
-        </w:rPr>
-        <w:t xml:space="preserve">وظیفه ثبات های </w:t>
-      </w:r>
-      <w:r>
-        <w:t>x86</w:t>
-      </w:r>
-    </w:p>
-    <w:p>
-      <w:pPr>
-        <w:pStyle w:val="Heading2"/>
-      </w:pPr>
-      <w:r>
-        <w:rPr>
-          <w:rFonts w:hint="cs"/>
-          <w:rtl/>
-        </w:rPr>
-        <w:t xml:space="preserve">نقص اصلی </w:t>
-      </w:r>
-      <w:r>
-        <w:t>real mode</w:t>
-      </w:r>
-      <w:r>
-        <w:rPr>
-          <w:rFonts w:hint="cs"/>
-          <w:rtl/>
-        </w:rPr>
-        <w:t xml:space="preserve"> پردازنده </w:t>
-      </w:r>
-      <w:r>
-        <w:t>x86</w:t>
-      </w:r>
-    </w:p>
-    <w:p>
-      <w:pPr>
-        <w:pStyle w:val="Heading2"/>
-        <w:rPr>
-          <w:rtl/>
-        </w:rPr>
-      </w:pPr>
-      <w:r>
-        <w:rPr>
-          <w:rFonts w:hint="cs"/>
-          <w:rtl/>
-        </w:rPr>
-        <w:t xml:space="preserve">آدرس دهی حافظه در </w:t>
-      </w:r>
-      <w:r>
-        <w:t>real mode</w:t>
-      </w:r>
-    </w:p>
-    <w:p>
-      <w:pPr>
-        <w:pStyle w:val="Heading2"/>
-        <w:rPr>
-          <w:rtl/>
-        </w:rPr>
-      </w:pPr>
-      <w:r>
-        <w:rPr>
-          <w:rFonts w:hint="cs"/>
-          <w:rtl/>
-        </w:rPr>
-        <w:t xml:space="preserve">کد </w:t>
-      </w:r>
-      <w:proofErr w:type="spellStart"/>
-      <w:r>
-        <w:t>bootmain.c</w:t>
-      </w:r>
-      <w:proofErr w:type="spellEnd"/>
-      <w:r>
-        <w:rPr>
-          <w:rFonts w:hint="cs"/>
-          <w:rtl/>
-        </w:rPr>
-        <w:t xml:space="preserve"> چرا هسته را در آدرس </w:t>
-      </w:r>
-      <w:r>
-        <w:t>0x100000</w:t>
-      </w:r>
-      <w:r>
-        <w:rPr>
-          <w:rFonts w:hint="cs"/>
-          <w:rtl/>
-        </w:rPr>
-        <w:t xml:space="preserve"> قرار </w:t>
-      </w:r>
-      <w:proofErr w:type="spellStart"/>
-      <w:r>
-        <w:rPr>
-          <w:rFonts w:hint="cs"/>
-          <w:rtl/>
-        </w:rPr>
-        <w:t>می‌دهد</w:t>
-      </w:r>
-      <w:proofErr w:type="spellEnd"/>
-      <w:r>
-        <w:rPr>
-          <w:rFonts w:hint="cs"/>
-          <w:rtl/>
-        </w:rPr>
-        <w:t>؟</w:t>
-      </w:r>
-    </w:p>
-    <w:p>
-      <w:pPr>
-        <w:pStyle w:val="Heading2"/>
-        <w:rPr>
-          <w:rtl/>
-        </w:rPr>
-      </w:pPr>
-      <w:r>
-        <w:rPr>
-          <w:rFonts w:hint="cs"/>
-          <w:rtl/>
-        </w:rPr>
-        <w:t xml:space="preserve">کد معادل </w:t>
-      </w:r>
-      <w:proofErr w:type="spellStart"/>
-      <w:r>
-        <w:t>entry.s</w:t>
-      </w:r>
-      <w:proofErr w:type="spellEnd"/>
-      <w:r>
-        <w:rPr>
-          <w:rFonts w:hint="cs"/>
-          <w:rtl/>
-        </w:rPr>
-        <w:t xml:space="preserve"> در هسته لینوکس</w:t>
-      </w:r>
-    </w:p>
-    <w:p>
-      <w:pPr>
-        <w:pStyle w:val="Heading1"/>
-        <w:rPr>
-          <w:rtl/>
-        </w:rPr>
-      </w:pPr>
-      <w:r>
-        <w:rPr>
-          <w:rFonts w:hint="cs"/>
-          <w:rtl/>
-        </w:rPr>
-        <w:t xml:space="preserve">اجرای هسته </w:t>
-      </w:r>
-      <w:r>
-        <w:t>xv6</w:t>
-      </w:r>
-    </w:p>
-    <w:p>
-      <w:pPr>
-        <w:pStyle w:val="Heading2"/>
-        <w:rPr>
-          <w:rtl/>
-        </w:rPr>
-      </w:pPr>
-      <w:r>
-        <w:rPr>
-          <w:rFonts w:hint="cs"/>
-          <w:rtl/>
-        </w:rPr>
-        <w:t>چرا آدرس فیزیکی است؟</w:t>
-      </w:r>
-    </w:p>
-    <w:p>
-      <w:pPr>
-        <w:pStyle w:val="Heading2"/>
-        <w:rPr>
-          <w:rtl/>
-        </w:rPr>
-      </w:pPr>
-      <w:r>
-        <w:rPr>
-          <w:rFonts w:hint="cs"/>
-          <w:rtl/>
-        </w:rPr>
-        <w:t xml:space="preserve">توابع </w:t>
-      </w:r>
-      <w:proofErr w:type="spellStart"/>
-      <w:r>
-        <w:t>entry.s</w:t>
-      </w:r>
-      <w:proofErr w:type="spellEnd"/>
-      <w:r>
-        <w:rPr>
-          <w:rFonts w:hint="cs"/>
-          <w:rtl/>
-        </w:rPr>
-        <w:t xml:space="preserve"> را توضیح دهید و تابع معادل در هسته لینوکس را بیابید</w:t>
-      </w:r>
-    </w:p>
-    <w:p>
-      <w:pPr>
-        <w:pStyle w:val="Heading2"/>
-        <w:rPr>
-          <w:rtl/>
-        </w:rPr>
-      </w:pPr>
-      <w:r>
-        <w:rPr>
-          <w:rFonts w:hint="cs"/>
-          <w:rtl/>
-        </w:rPr>
-        <w:t>مختصری راجع به محتوای فضای آدرس مجازی هسته</w:t>
-      </w:r>
-    </w:p>
-    <w:p>
-      <w:pPr>
-        <w:pStyle w:val="Heading2"/>
-        <w:rPr>
-          <w:rtl/>
-        </w:rPr>
-      </w:pPr>
-      <w:r>
-        <w:rPr>
-          <w:rFonts w:hint="cs"/>
-          <w:rtl/>
-        </w:rPr>
-        <w:t xml:space="preserve">چرا برای کد و داده های سطح کاربر پرچم </w:t>
-      </w:r>
-      <w:r>
-        <w:t>SEG_USER</w:t>
-      </w:r>
-      <w:r>
-        <w:rPr>
-          <w:rFonts w:hint="cs"/>
-          <w:rtl/>
-        </w:rPr>
-        <w:t xml:space="preserve"> تنظیم شده است؟</w:t>
-      </w:r>
-    </w:p>
-    <w:p>
-      <w:pPr>
-        <w:pStyle w:val="Heading1"/>
-        <w:rPr>
-          <w:rtl/>
-        </w:rPr>
-      </w:pPr>
-      <w:r>
-        <w:rPr>
-          <w:rFonts w:hint="cs"/>
-          <w:rtl/>
-        </w:rPr>
-        <w:t>اجرای نخستین برنامه سطح کاربر</w:t>
-      </w:r>
-    </w:p>
-    <w:p>
-      <w:pPr>
-        <w:pStyle w:val="Heading2"/>
-        <w:rPr>
-          <w:rtl/>
-        </w:rPr>
-      </w:pPr>
-      <w:r>
-        <w:rPr>
-          <w:rFonts w:hint="cs"/>
-          <w:rtl/>
-        </w:rPr>
-        <w:t xml:space="preserve">اجزای </w:t>
-      </w:r>
-      <w:r>
-        <w:t>struct proc</w:t>
-      </w:r>
-      <w:r>
-        <w:rPr>
-          <w:rFonts w:hint="cs"/>
-          <w:rtl/>
-        </w:rPr>
-        <w:t xml:space="preserve"> و معادل آن در لینوکس</w:t>
-      </w:r>
-    </w:p>
-    <w:p>
-      <w:pPr>
-        <w:pStyle w:val="Heading2"/>
-        <w:rPr>
-          <w:rtl/>
-        </w:rPr>
-      </w:pPr>
-      <w:r>
-        <w:rPr>
-          <w:rFonts w:hint="cs"/>
-          <w:rtl/>
-        </w:rPr>
-        <w:t xml:space="preserve">چرا به خواب رفتن در کد </w:t>
-      </w:r>
-      <w:proofErr w:type="spellStart"/>
-      <w:r>
-        <w:rPr>
-          <w:rFonts w:hint="cs"/>
-          <w:rtl/>
-        </w:rPr>
-        <w:t>مدیریت‌کننده</w:t>
-      </w:r>
-      <w:proofErr w:type="spellEnd"/>
-      <w:r>
-        <w:rPr>
-          <w:rFonts w:hint="cs"/>
-          <w:rtl/>
-        </w:rPr>
-        <w:t xml:space="preserve"> سیستم مشکل ساز است؟</w:t>
-      </w:r>
-    </w:p>
-    <w:p>
-      <w:pPr>
-        <w:pStyle w:val="Heading2"/>
-        <w:rPr>
-          <w:rtl/>
-        </w:rPr>
-      </w:pPr>
-      <w:r>
-        <w:rPr>
-          <w:rFonts w:hint="cs"/>
-          <w:rtl/>
-        </w:rPr>
-        <w:t xml:space="preserve">تفاوت فضای آدرس هسته با فضای آدرس توسط </w:t>
-      </w:r>
-      <w:proofErr w:type="spellStart"/>
-      <w:r>
-        <w:t>kvmalloc</w:t>
-      </w:r>
-      <w:proofErr w:type="spellEnd"/>
-    </w:p>
-    <w:p>
-      <w:pPr>
-        <w:pStyle w:val="Heading2"/>
-        <w:rPr>
-          <w:rtl/>
-        </w:rPr>
-      </w:pPr>
-      <w:r>
-        <w:rPr>
-          <w:rFonts w:hint="cs"/>
-          <w:rtl/>
-        </w:rPr>
-        <w:t xml:space="preserve">تفاوت فضای آدرس </w:t>
-      </w:r>
-      <w:proofErr w:type="spellStart"/>
-      <w:r>
-        <w:t>inituvm</w:t>
-      </w:r>
-      <w:proofErr w:type="spellEnd"/>
-      <w:r>
-        <w:rPr>
-          <w:rFonts w:hint="cs"/>
-          <w:rtl/>
-        </w:rPr>
-        <w:t xml:space="preserve"> با فضای آدرس کاربر در کد مدیریت سیستم</w:t>
-      </w:r>
-    </w:p>
-    <w:p>
-      <w:pPr>
-        <w:pStyle w:val="Heading2"/>
-        <w:rPr>
-          <w:rtl/>
-        </w:rPr>
-      </w:pPr>
-      <w:r>
-        <w:rPr>
-          <w:rFonts w:hint="cs"/>
-          <w:rtl/>
-        </w:rPr>
-        <w:t xml:space="preserve">کدام بخش از </w:t>
-      </w:r>
-      <w:proofErr w:type="spellStart"/>
-      <w:r>
-        <w:rPr>
-          <w:rFonts w:hint="cs"/>
-          <w:rtl/>
-        </w:rPr>
-        <w:t>آماده‌سازی</w:t>
-      </w:r>
-      <w:proofErr w:type="spellEnd"/>
-      <w:r>
-        <w:rPr>
-          <w:rFonts w:hint="cs"/>
-          <w:rtl/>
-        </w:rPr>
-        <w:t xml:space="preserve"> سیستم بین تمامی هسته های پردازنده مشترک و کدام بخش اختصاصی است؟</w:t>
-      </w:r>
-    </w:p>
-    <w:p>
-      <w:pPr>
-        <w:pStyle w:val="Heading2"/>
-        <w:rPr>
-          <w:rtl/>
-        </w:rPr>
-      </w:pPr>
-      <w:r>
-        <w:rPr>
-          <w:rFonts w:hint="cs"/>
-          <w:rtl/>
-        </w:rPr>
         <w:t xml:space="preserve">برنامه معادل </w:t>
       </w:r>
       <w:proofErr w:type="spellStart"/>
@@ -2739,7 +2866,6 @@
           <w:rFonts w:hint="cs"/>
           <w:rtl/>
         </w:rPr>
-        <w:lastRenderedPageBreak/>
         <w:t>کنترل روند اجرا و دسترسی به حالت سیستم</w:t>
       </w:r>
     </w:p>
@@ -2950,8 +3076,8 @@
       </w:r>
     </w:p>
     <w:sectPr>
-      <w:headerReference w:type="default" r:id="rId11"/>
-      <w:footerReference w:type="default" r:id="rId12"/>
+      <w:headerReference w:type="default" r:id="rId12"/>
+      <w:footerReference w:type="default" r:id="rId13"/>
       <w:pgSz w:w="11906" w:h="16838" w:code="9"/>
       <w:pgMar w:top="1440" w:right="1440" w:bottom="1440" w:left="1440" w:header="720" w:footer="720" w:gutter="0"/>
       <w:pgBorders w:offsetFrom="page">

</xml_diff>

<commit_message>
Fix EX1 report question numbering
</commit_message>
<xml_diff>
--- a/EX1 - Introduction to xv6/Report.docx
+++ b/EX1 - Introduction to xv6/Report.docx
@@ -1430,6 +1430,7 @@
       </w:pPr>
       <w:r>
         <w:rPr>
+          <w:noProof/>
           <w:rtl/>
         </w:rPr>
         <w:drawing>
@@ -1853,6 +1854,11 @@
     <w:p>
       <w:pPr>
         <w:pStyle w:val="Heading2"/>
+        <w:numPr>
+          <w:ilvl w:val="0"/>
+          <w:numId w:val="8"/>
+        </w:numPr>
+        <w:ind w:left="432" w:hanging="432"/>
         <w:rPr>
           <w:rtl/>
         </w:rPr>
@@ -3411,8 +3417,8 @@
   <w:abstractNum w:abstractNumId="0" w15:restartNumberingAfterBreak="0">
     <w:nsid w:val="2F3B1BA6"/>
     <w:multiLevelType w:val="hybridMultilevel"/>
-    <w:tmpl w:val="183ABC52"/>
-    <w:lvl w:ilvl="0" w:tplc="4CE081FC">
+    <w:tmpl w:val="9B8853B4"/>
+    <w:lvl w:ilvl="0" w:tplc="E7B24104">
       <w:start w:val="1"/>
       <w:numFmt w:val="decimal"/>
       <w:pStyle w:val="Heading2"/>
@@ -3705,6 +3711,12 @@
     <w:abstractNumId w:val="0"/>
     <w:lvlOverride w:ilvl="0">
       <w:startOverride w:val="1"/>
+    </w:lvlOverride>
+  </w:num>
+  <w:num w:numId="8">
+    <w:abstractNumId w:val="0"/>
+    <w:lvlOverride w:ilvl="0">
+      <w:startOverride w:val="5"/>
     </w:lvlOverride>
   </w:num>
 </w:numbering>
@@ -4135,7 +4147,7 @@
     <w:uiPriority w:val="9"/>
     <w:unhideWhenUsed/>
     <w:qFormat/>
-    <w:rsid w:val="00C44465"/>
+    <w:rsid w:val="00B247FB"/>
     <w:pPr>
       <w:numPr>
         <w:numId w:val="4"/>
@@ -4343,7 +4355,7 @@
     <w:basedOn w:val="DefaultParagraphFont"/>
     <w:link w:val="Heading2"/>
     <w:uiPriority w:val="9"/>
-    <w:rsid w:val="00C44465"/>
+    <w:rsid w:val="00B247FB"/>
     <w:rPr>
       <w:rFonts w:ascii="Sahel" w:eastAsiaTheme="majorEastAsia" w:hAnsi="Sahel" w:cs="Sahel"/>
       <w:b/>

</xml_diff>

<commit_message>
Add question 4 to report
fork() and exec()
</commit_message>
<xml_diff>
--- a/EX1 - Introduction to xv6/Report.docx
+++ b/EX1 - Introduction to xv6/Report.docx
@@ -1383,9 +1383,6 @@
     <w:p>
       <w:pPr>
         <w:pStyle w:val="Heading2"/>
-        <w:rPr>
-          <w:rtl/>
-        </w:rPr>
       </w:pPr>
       <w:r>
         <w:rPr>
@@ -1410,6 +1407,2333 @@
     </w:p>
     <w:p>
       <w:pPr>
+        <w:pStyle w:val="Text"/>
+        <w:rPr>
+          <w:rtl/>
+        </w:rPr>
+      </w:pPr>
+      <w:r>
+        <w:rPr>
+          <w:rFonts w:hint="cs"/>
+          <w:rtl/>
+        </w:rPr>
+        <w:lastRenderedPageBreak/>
+        <w:t xml:space="preserve">تابع </w:t>
+      </w:r>
+      <w:r>
+        <w:t>fork</w:t>
+      </w:r>
+      <w:r>
+        <w:rPr>
+          <w:rFonts w:hint="cs"/>
+          <w:rtl/>
+        </w:rPr>
+        <w:t xml:space="preserve"> برای ایجاد یک </w:t>
+      </w:r>
+      <w:r>
+        <w:t>process</w:t>
+      </w:r>
+      <w:r>
+        <w:rPr>
+          <w:rFonts w:hint="cs"/>
+          <w:rtl/>
+        </w:rPr>
+        <w:t xml:space="preserve"> جدید استفاده </w:t>
+      </w:r>
+      <w:proofErr w:type="spellStart"/>
+      <w:r>
+        <w:rPr>
+          <w:rFonts w:hint="cs"/>
+          <w:rtl/>
+        </w:rPr>
+        <w:t>می‌شود</w:t>
+      </w:r>
+      <w:proofErr w:type="spellEnd"/>
+      <w:r>
+        <w:rPr>
+          <w:rFonts w:hint="cs"/>
+          <w:rtl/>
+        </w:rPr>
+        <w:t xml:space="preserve">. در واقع این تابع یک </w:t>
+      </w:r>
+      <w:proofErr w:type="spellStart"/>
+      <w:r>
+        <w:rPr>
+          <w:rFonts w:hint="cs"/>
+          <w:rtl/>
+        </w:rPr>
+        <w:t>نسحه</w:t>
+      </w:r>
+      <w:proofErr w:type="spellEnd"/>
+      <w:r>
+        <w:rPr>
+          <w:rFonts w:hint="cs"/>
+          <w:rtl/>
+        </w:rPr>
+        <w:t xml:space="preserve"> کپی از </w:t>
+      </w:r>
+      <w:proofErr w:type="spellStart"/>
+      <w:r>
+        <w:rPr>
+          <w:rFonts w:hint="cs"/>
+          <w:rtl/>
+        </w:rPr>
+        <w:t>پردازه‌ای</w:t>
+      </w:r>
+      <w:proofErr w:type="spellEnd"/>
+      <w:r>
+        <w:rPr>
+          <w:rFonts w:hint="cs"/>
+          <w:rtl/>
+        </w:rPr>
+        <w:t xml:space="preserve"> است که این تابع را صدا زده است. منظور از کپی این است که </w:t>
+      </w:r>
+      <w:proofErr w:type="spellStart"/>
+      <w:r>
+        <w:rPr>
+          <w:rFonts w:hint="cs"/>
+          <w:rtl/>
+        </w:rPr>
+        <w:t>دیتا</w:t>
+      </w:r>
+      <w:proofErr w:type="spellEnd"/>
+      <w:r>
+        <w:rPr>
+          <w:rFonts w:hint="cs"/>
+          <w:rtl/>
+        </w:rPr>
+        <w:t xml:space="preserve"> و دستورات </w:t>
+      </w:r>
+      <w:proofErr w:type="spellStart"/>
+      <w:r>
+        <w:rPr>
+          <w:rFonts w:hint="cs"/>
+          <w:rtl/>
+        </w:rPr>
+        <w:t>پردازه</w:t>
+      </w:r>
+      <w:proofErr w:type="spellEnd"/>
+      <w:r>
+        <w:rPr>
+          <w:rFonts w:hint="cs"/>
+          <w:rtl/>
+        </w:rPr>
+        <w:t xml:space="preserve"> فعلی در حافظه </w:t>
+      </w:r>
+      <w:proofErr w:type="spellStart"/>
+      <w:r>
+        <w:rPr>
+          <w:rFonts w:hint="cs"/>
+          <w:rtl/>
+        </w:rPr>
+        <w:t>پردازه</w:t>
+      </w:r>
+      <w:proofErr w:type="spellEnd"/>
+      <w:r>
+        <w:rPr>
+          <w:rFonts w:hint="cs"/>
+          <w:rtl/>
+        </w:rPr>
+        <w:t xml:space="preserve"> جدید (</w:t>
+      </w:r>
+      <w:r>
+        <w:t>child</w:t>
+      </w:r>
+      <w:r>
+        <w:rPr>
+          <w:rFonts w:hint="cs"/>
+          <w:rtl/>
+        </w:rPr>
+        <w:t xml:space="preserve">) کپی </w:t>
+      </w:r>
+      <w:proofErr w:type="spellStart"/>
+      <w:r>
+        <w:rPr>
+          <w:rFonts w:hint="cs"/>
+          <w:rtl/>
+        </w:rPr>
+        <w:t>می‌شوند</w:t>
+      </w:r>
+      <w:proofErr w:type="spellEnd"/>
+      <w:r>
+        <w:rPr>
+          <w:rFonts w:hint="cs"/>
+          <w:rtl/>
+        </w:rPr>
+        <w:t xml:space="preserve">. با وجود اینکه در لحظه ایجاد </w:t>
+      </w:r>
+      <w:proofErr w:type="spellStart"/>
+      <w:r>
+        <w:rPr>
+          <w:rFonts w:hint="cs"/>
+          <w:rtl/>
+        </w:rPr>
+        <w:t>پردازه</w:t>
+      </w:r>
+      <w:proofErr w:type="spellEnd"/>
+      <w:r>
+        <w:rPr>
+          <w:rFonts w:hint="cs"/>
+          <w:rtl/>
+        </w:rPr>
+        <w:t xml:space="preserve"> فرزند، </w:t>
+      </w:r>
+      <w:proofErr w:type="spellStart"/>
+      <w:r>
+        <w:rPr>
+          <w:rFonts w:hint="cs"/>
+          <w:rtl/>
+        </w:rPr>
+        <w:t>داده‌های</w:t>
+      </w:r>
+      <w:proofErr w:type="spellEnd"/>
+      <w:r>
+        <w:rPr>
+          <w:rFonts w:hint="cs"/>
+          <w:rtl/>
+        </w:rPr>
+        <w:t xml:space="preserve"> آن (</w:t>
+      </w:r>
+      <w:proofErr w:type="spellStart"/>
+      <w:r>
+        <w:rPr>
+          <w:rFonts w:hint="cs"/>
+          <w:rtl/>
+        </w:rPr>
+        <w:t>متغیرها</w:t>
+      </w:r>
+      <w:proofErr w:type="spellEnd"/>
+      <w:r>
+        <w:rPr>
+          <w:rFonts w:hint="cs"/>
+          <w:rtl/>
+        </w:rPr>
+        <w:t xml:space="preserve"> و </w:t>
+      </w:r>
+      <w:proofErr w:type="spellStart"/>
+      <w:r>
+        <w:rPr>
+          <w:rFonts w:hint="cs"/>
+          <w:rtl/>
+        </w:rPr>
+        <w:t>رجیسترها</w:t>
+      </w:r>
+      <w:proofErr w:type="spellEnd"/>
+      <w:r>
+        <w:rPr>
+          <w:rFonts w:hint="cs"/>
+          <w:rtl/>
+        </w:rPr>
+        <w:t xml:space="preserve">) با </w:t>
+      </w:r>
+      <w:proofErr w:type="spellStart"/>
+      <w:r>
+        <w:rPr>
+          <w:rFonts w:hint="cs"/>
+          <w:rtl/>
+        </w:rPr>
+        <w:t>پردازه</w:t>
+      </w:r>
+      <w:proofErr w:type="spellEnd"/>
+      <w:r>
+        <w:rPr>
+          <w:rFonts w:hint="cs"/>
+          <w:rtl/>
+        </w:rPr>
+        <w:t xml:space="preserve"> پدر یکسان هستند، اما در واقع این دو </w:t>
+      </w:r>
+      <w:proofErr w:type="spellStart"/>
+      <w:r>
+        <w:rPr>
+          <w:rFonts w:hint="cs"/>
+          <w:rtl/>
+        </w:rPr>
+        <w:t>پردازه</w:t>
+      </w:r>
+      <w:proofErr w:type="spellEnd"/>
+      <w:r>
+        <w:rPr>
+          <w:rFonts w:hint="cs"/>
+          <w:rtl/>
+        </w:rPr>
+        <w:t xml:space="preserve"> حافظه </w:t>
+      </w:r>
+      <w:proofErr w:type="spellStart"/>
+      <w:r>
+        <w:rPr>
+          <w:rFonts w:hint="cs"/>
+          <w:rtl/>
+        </w:rPr>
+        <w:t>جداگانه‌ای</w:t>
+      </w:r>
+      <w:proofErr w:type="spellEnd"/>
+      <w:r>
+        <w:rPr>
+          <w:rFonts w:hint="cs"/>
+          <w:rtl/>
+        </w:rPr>
+        <w:t xml:space="preserve"> خواهند داشت و تغییر یک متغیر در </w:t>
+      </w:r>
+      <w:proofErr w:type="spellStart"/>
+      <w:r>
+        <w:rPr>
+          <w:rFonts w:hint="cs"/>
+          <w:rtl/>
+        </w:rPr>
+        <w:t>پردازه</w:t>
+      </w:r>
+      <w:proofErr w:type="spellEnd"/>
+      <w:r>
+        <w:rPr>
+          <w:rFonts w:hint="cs"/>
+          <w:rtl/>
+        </w:rPr>
+        <w:t xml:space="preserve"> پدر، آن متغیر در </w:t>
+      </w:r>
+      <w:proofErr w:type="spellStart"/>
+      <w:r>
+        <w:rPr>
+          <w:rFonts w:hint="cs"/>
+          <w:rtl/>
+        </w:rPr>
+        <w:t>پردازه</w:t>
+      </w:r>
+      <w:proofErr w:type="spellEnd"/>
+      <w:r>
+        <w:rPr>
+          <w:rFonts w:hint="cs"/>
+          <w:rtl/>
+        </w:rPr>
+        <w:t xml:space="preserve"> فرزند را تغییر </w:t>
+      </w:r>
+      <w:proofErr w:type="spellStart"/>
+      <w:r>
+        <w:rPr>
+          <w:rFonts w:hint="cs"/>
+          <w:rtl/>
+        </w:rPr>
+        <w:t>نمی‌دهد</w:t>
+      </w:r>
+      <w:proofErr w:type="spellEnd"/>
+      <w:r>
+        <w:rPr>
+          <w:rFonts w:hint="cs"/>
+          <w:rtl/>
+        </w:rPr>
+        <w:t xml:space="preserve">. </w:t>
+      </w:r>
+      <w:proofErr w:type="spellStart"/>
+      <w:r>
+        <w:rPr>
+          <w:rFonts w:hint="cs"/>
+          <w:rtl/>
+        </w:rPr>
+        <w:t>پردازه</w:t>
+      </w:r>
+      <w:proofErr w:type="spellEnd"/>
+      <w:r>
+        <w:rPr>
+          <w:rFonts w:hint="cs"/>
+          <w:rtl/>
+        </w:rPr>
+        <w:t xml:space="preserve"> پدر پس از </w:t>
+      </w:r>
+      <w:r>
+        <w:rPr>
+          <w:rFonts w:hint="cs"/>
+          <w:rtl/>
+        </w:rPr>
+        <w:t xml:space="preserve">ایجاد </w:t>
+      </w:r>
+      <w:proofErr w:type="spellStart"/>
+      <w:r>
+        <w:rPr>
+          <w:rFonts w:hint="cs"/>
+          <w:rtl/>
+        </w:rPr>
+        <w:t>پردازه</w:t>
+      </w:r>
+      <w:proofErr w:type="spellEnd"/>
+      <w:r>
+        <w:rPr>
+          <w:rFonts w:hint="cs"/>
+          <w:rtl/>
+        </w:rPr>
+        <w:t xml:space="preserve"> فرزند، به </w:t>
+      </w:r>
+      <w:r>
+        <w:t>caller</w:t>
+      </w:r>
+      <w:r>
+        <w:rPr>
+          <w:rFonts w:hint="cs"/>
+          <w:rtl/>
+        </w:rPr>
+        <w:t xml:space="preserve"> تابع </w:t>
+      </w:r>
+      <w:r>
+        <w:t>fork</w:t>
+      </w:r>
+      <w:r>
+        <w:rPr>
+          <w:rFonts w:hint="cs"/>
+          <w:rtl/>
+        </w:rPr>
+        <w:t xml:space="preserve"> </w:t>
+      </w:r>
+      <w:proofErr w:type="spellStart"/>
+      <w:r>
+        <w:rPr>
+          <w:rFonts w:hint="cs"/>
+          <w:rtl/>
+        </w:rPr>
+        <w:t>بازمی‌گردد</w:t>
+      </w:r>
+      <w:proofErr w:type="spellEnd"/>
+      <w:r>
+        <w:rPr>
+          <w:rFonts w:hint="cs"/>
+          <w:rtl/>
+        </w:rPr>
+        <w:t xml:space="preserve"> که امکان اجرای همزمان دو </w:t>
+      </w:r>
+      <w:proofErr w:type="spellStart"/>
+      <w:r>
+        <w:rPr>
+          <w:rFonts w:hint="cs"/>
+          <w:rtl/>
+        </w:rPr>
+        <w:t>پردازه</w:t>
+      </w:r>
+      <w:proofErr w:type="spellEnd"/>
+      <w:r>
+        <w:rPr>
+          <w:rFonts w:hint="cs"/>
+          <w:rtl/>
+        </w:rPr>
+        <w:t xml:space="preserve"> را فراهم </w:t>
+      </w:r>
+      <w:proofErr w:type="spellStart"/>
+      <w:r>
+        <w:rPr>
+          <w:rFonts w:hint="cs"/>
+          <w:rtl/>
+        </w:rPr>
+        <w:t>می‌سازد</w:t>
+      </w:r>
+      <w:proofErr w:type="spellEnd"/>
+      <w:r>
+        <w:rPr>
+          <w:rFonts w:hint="cs"/>
+          <w:rtl/>
+        </w:rPr>
+        <w:t xml:space="preserve">. مقدار </w:t>
+      </w:r>
+      <w:r>
+        <w:t>return</w:t>
+      </w:r>
+      <w:r>
+        <w:rPr>
+          <w:rFonts w:hint="cs"/>
+          <w:rtl/>
+        </w:rPr>
+        <w:t xml:space="preserve"> شده از تابع </w:t>
+      </w:r>
+      <w:r>
+        <w:t>fork</w:t>
+      </w:r>
+      <w:r>
+        <w:rPr>
+          <w:rFonts w:hint="cs"/>
+          <w:rtl/>
+        </w:rPr>
+        <w:t xml:space="preserve"> نیز </w:t>
+      </w:r>
+      <w:proofErr w:type="spellStart"/>
+      <w:r>
+        <w:t>pid</w:t>
+      </w:r>
+      <w:proofErr w:type="spellEnd"/>
+      <w:r>
+        <w:rPr>
+          <w:rFonts w:hint="cs"/>
+          <w:rtl/>
+        </w:rPr>
+        <w:t xml:space="preserve"> </w:t>
+      </w:r>
+      <w:proofErr w:type="spellStart"/>
+      <w:r>
+        <w:rPr>
+          <w:rFonts w:hint="cs"/>
+          <w:rtl/>
+        </w:rPr>
+        <w:t>پردازه</w:t>
+      </w:r>
+      <w:proofErr w:type="spellEnd"/>
+      <w:r>
+        <w:rPr>
+          <w:rFonts w:hint="cs"/>
+          <w:rtl/>
+        </w:rPr>
+        <w:t xml:space="preserve"> فرزند خواهد بود. نقطه شروع </w:t>
+      </w:r>
+      <w:proofErr w:type="spellStart"/>
+      <w:r>
+        <w:rPr>
+          <w:rFonts w:hint="cs"/>
+          <w:rtl/>
+        </w:rPr>
+        <w:t>پردازه</w:t>
+      </w:r>
+      <w:proofErr w:type="spellEnd"/>
+      <w:r>
+        <w:rPr>
+          <w:rFonts w:hint="cs"/>
+          <w:rtl/>
+        </w:rPr>
+        <w:t xml:space="preserve"> فرزند نیز دقیقا همان </w:t>
+      </w:r>
+      <w:r>
+        <w:t>caller</w:t>
+      </w:r>
+      <w:r>
+        <w:rPr>
+          <w:rFonts w:hint="cs"/>
+          <w:rtl/>
+        </w:rPr>
+        <w:t xml:space="preserve"> تابع </w:t>
+      </w:r>
+      <w:r>
+        <w:t>fork</w:t>
+      </w:r>
+      <w:r>
+        <w:rPr>
+          <w:rFonts w:hint="cs"/>
+          <w:rtl/>
+        </w:rPr>
+        <w:t xml:space="preserve"> است با این تفاوت که مقدار خروجی این تابع عدد 0 خواهد بود. پس اگر با استفاده از کد </w:t>
+      </w:r>
+      <w:proofErr w:type="spellStart"/>
+      <w:r>
+        <w:t>pid</w:t>
+      </w:r>
+      <w:proofErr w:type="spellEnd"/>
+      <w:r>
+        <w:t xml:space="preserve"> = fork();</w:t>
+      </w:r>
+      <w:r>
+        <w:rPr>
+          <w:rFonts w:hint="cs"/>
+          <w:rtl/>
+        </w:rPr>
+        <w:t xml:space="preserve"> یک </w:t>
+      </w:r>
+      <w:proofErr w:type="spellStart"/>
+      <w:r>
+        <w:rPr>
+          <w:rFonts w:hint="cs"/>
+          <w:rtl/>
+        </w:rPr>
+        <w:t>پردازه</w:t>
+      </w:r>
+      <w:proofErr w:type="spellEnd"/>
+      <w:r>
+        <w:rPr>
+          <w:rFonts w:hint="cs"/>
+          <w:rtl/>
+        </w:rPr>
+        <w:t xml:space="preserve"> جدید درست کنیم، یکی از </w:t>
+      </w:r>
+      <w:proofErr w:type="spellStart"/>
+      <w:r>
+        <w:rPr>
+          <w:rFonts w:hint="cs"/>
+          <w:rtl/>
+        </w:rPr>
+        <w:t>حالت‌های</w:t>
+      </w:r>
+      <w:proofErr w:type="spellEnd"/>
+      <w:r>
+        <w:rPr>
+          <w:rFonts w:hint="cs"/>
+          <w:rtl/>
+        </w:rPr>
+        <w:t xml:space="preserve"> زیر برای مقدار </w:t>
+      </w:r>
+      <w:proofErr w:type="spellStart"/>
+      <w:r>
+        <w:t>pid</w:t>
+      </w:r>
+      <w:proofErr w:type="spellEnd"/>
+      <w:r>
+        <w:rPr>
+          <w:rFonts w:hint="cs"/>
+          <w:rtl/>
+        </w:rPr>
+        <w:t xml:space="preserve"> رخ </w:t>
+      </w:r>
+      <w:proofErr w:type="spellStart"/>
+      <w:r>
+        <w:rPr>
+          <w:rFonts w:hint="cs"/>
+          <w:rtl/>
+        </w:rPr>
+        <w:t>می‌دهد</w:t>
+      </w:r>
+      <w:proofErr w:type="spellEnd"/>
+      <w:r>
+        <w:rPr>
+          <w:rFonts w:hint="cs"/>
+          <w:rtl/>
+        </w:rPr>
+        <w:t>:</w:t>
+      </w:r>
+    </w:p>
+    <w:p>
+      <w:pPr>
+        <w:pStyle w:val="Text"/>
+        <w:numPr>
+          <w:ilvl w:val="0"/>
+          <w:numId w:val="9"/>
+        </w:numPr>
+      </w:pPr>
+      <w:proofErr w:type="spellStart"/>
+      <w:r>
+        <w:t>pid</w:t>
+      </w:r>
+      <w:proofErr w:type="spellEnd"/>
+      <w:r>
+        <w:t xml:space="preserve"> = 0</w:t>
+      </w:r>
+      <w:r>
+        <w:rPr>
+          <w:rFonts w:hint="cs"/>
+          <w:rtl/>
+        </w:rPr>
+        <w:t xml:space="preserve">: در </w:t>
+      </w:r>
+      <w:proofErr w:type="spellStart"/>
+      <w:r>
+        <w:rPr>
+          <w:rFonts w:hint="cs"/>
+          <w:rtl/>
+        </w:rPr>
+        <w:t>پردازه</w:t>
+      </w:r>
+      <w:proofErr w:type="spellEnd"/>
+      <w:r>
+        <w:rPr>
+          <w:rFonts w:hint="cs"/>
+          <w:rtl/>
+        </w:rPr>
+        <w:t xml:space="preserve"> فرزند هستیم</w:t>
+      </w:r>
+      <w:r>
+        <w:rPr>
+          <w:rFonts w:hint="cs"/>
+          <w:rtl/>
+        </w:rPr>
+        <w:t>.</w:t>
+      </w:r>
+    </w:p>
+    <w:p>
+      <w:pPr>
+        <w:pStyle w:val="Text"/>
+        <w:numPr>
+          <w:ilvl w:val="0"/>
+          <w:numId w:val="9"/>
+        </w:numPr>
+      </w:pPr>
+      <w:proofErr w:type="spellStart"/>
+      <w:r>
+        <w:t>pid</w:t>
+      </w:r>
+      <w:proofErr w:type="spellEnd"/>
+      <w:r>
+        <w:t xml:space="preserve"> &gt; 0</w:t>
+      </w:r>
+      <w:r>
+        <w:rPr>
+          <w:rFonts w:hint="cs"/>
+          <w:rtl/>
+        </w:rPr>
+        <w:t xml:space="preserve">: در </w:t>
+      </w:r>
+      <w:proofErr w:type="spellStart"/>
+      <w:r>
+        <w:rPr>
+          <w:rFonts w:hint="cs"/>
+          <w:rtl/>
+        </w:rPr>
+        <w:t>پردازه</w:t>
+      </w:r>
+      <w:proofErr w:type="spellEnd"/>
+      <w:r>
+        <w:rPr>
+          <w:rFonts w:hint="cs"/>
+          <w:rtl/>
+        </w:rPr>
+        <w:t xml:space="preserve"> پدر هستیم و مقدار </w:t>
+      </w:r>
+      <w:proofErr w:type="spellStart"/>
+      <w:r>
+        <w:t>pid</w:t>
+      </w:r>
+      <w:proofErr w:type="spellEnd"/>
+      <w:r>
+        <w:rPr>
+          <w:rFonts w:hint="cs"/>
+          <w:rtl/>
+        </w:rPr>
+        <w:t xml:space="preserve"> در واقع </w:t>
+      </w:r>
+      <w:proofErr w:type="spellStart"/>
+      <w:r>
+        <w:rPr>
+          <w:rFonts w:hint="cs"/>
+          <w:rtl/>
+        </w:rPr>
+        <w:t>آی‌دی</w:t>
+      </w:r>
+      <w:proofErr w:type="spellEnd"/>
+      <w:r>
+        <w:rPr>
+          <w:rFonts w:hint="cs"/>
+          <w:rtl/>
+        </w:rPr>
+        <w:t xml:space="preserve"> </w:t>
+      </w:r>
+      <w:proofErr w:type="spellStart"/>
+      <w:r>
+        <w:rPr>
+          <w:rFonts w:hint="cs"/>
+          <w:rtl/>
+        </w:rPr>
+        <w:t>پردازه</w:t>
+      </w:r>
+      <w:proofErr w:type="spellEnd"/>
+      <w:r>
+        <w:rPr>
+          <w:rFonts w:hint="cs"/>
+          <w:rtl/>
+        </w:rPr>
+        <w:t xml:space="preserve"> فرزند است</w:t>
+      </w:r>
+      <w:r>
+        <w:rPr>
+          <w:rFonts w:hint="cs"/>
+          <w:rtl/>
+        </w:rPr>
+        <w:t>.</w:t>
+      </w:r>
+    </w:p>
+    <w:p>
+      <w:pPr>
+        <w:pStyle w:val="Text"/>
+        <w:numPr>
+          <w:ilvl w:val="0"/>
+          <w:numId w:val="9"/>
+        </w:numPr>
+      </w:pPr>
+      <w:proofErr w:type="spellStart"/>
+      <w:r>
+        <w:t>pid</w:t>
+      </w:r>
+      <w:proofErr w:type="spellEnd"/>
+      <w:r>
+        <w:t xml:space="preserve"> &lt; 0</w:t>
+      </w:r>
+      <w:r>
+        <w:rPr>
+          <w:rFonts w:hint="cs"/>
+          <w:rtl/>
+        </w:rPr>
+        <w:t xml:space="preserve">: در زمان اجرای تابع </w:t>
+      </w:r>
+      <w:r>
+        <w:t>fork</w:t>
+      </w:r>
+      <w:r>
+        <w:rPr>
+          <w:rFonts w:hint="cs"/>
+          <w:rtl/>
+        </w:rPr>
+        <w:t xml:space="preserve"> و </w:t>
+      </w:r>
+      <w:proofErr w:type="spellStart"/>
+      <w:r>
+        <w:rPr>
+          <w:rFonts w:hint="cs"/>
+          <w:rtl/>
+        </w:rPr>
+        <w:t>پردازه</w:t>
+      </w:r>
+      <w:proofErr w:type="spellEnd"/>
+      <w:r>
+        <w:rPr>
+          <w:rFonts w:hint="cs"/>
+          <w:rtl/>
+        </w:rPr>
+        <w:t xml:space="preserve"> جدید </w:t>
+      </w:r>
+      <w:proofErr w:type="spellStart"/>
+      <w:r>
+        <w:rPr>
+          <w:rFonts w:hint="cs"/>
+          <w:rtl/>
+        </w:rPr>
+        <w:t>اروری</w:t>
+      </w:r>
+      <w:proofErr w:type="spellEnd"/>
+      <w:r>
+        <w:rPr>
+          <w:rFonts w:hint="cs"/>
+          <w:rtl/>
+        </w:rPr>
+        <w:t xml:space="preserve"> وجود داشته و </w:t>
+      </w:r>
+      <w:proofErr w:type="spellStart"/>
+      <w:r>
+        <w:rPr>
+          <w:rFonts w:hint="cs"/>
+          <w:rtl/>
+        </w:rPr>
+        <w:t>پردازه</w:t>
+      </w:r>
+      <w:proofErr w:type="spellEnd"/>
+      <w:r>
+        <w:rPr>
+          <w:rFonts w:hint="cs"/>
+          <w:rtl/>
+        </w:rPr>
+        <w:t xml:space="preserve"> فرزند ایجاد نشده است</w:t>
+      </w:r>
+      <w:r>
+        <w:rPr>
+          <w:rFonts w:hint="cs"/>
+          <w:rtl/>
+        </w:rPr>
+        <w:t>.</w:t>
+      </w:r>
+    </w:p>
+    <w:p>
+      <w:pPr>
+        <w:pStyle w:val="Text"/>
+        <w:rPr>
+          <w:rtl/>
+        </w:rPr>
+      </w:pPr>
+      <w:r>
+        <w:rPr>
+          <w:rFonts w:hint="cs"/>
+          <w:rtl/>
+        </w:rPr>
+        <w:t xml:space="preserve">اگر پس از </w:t>
+      </w:r>
+      <w:r>
+        <w:t>fork</w:t>
+      </w:r>
+      <w:r>
+        <w:rPr>
+          <w:rFonts w:hint="cs"/>
+          <w:rtl/>
+        </w:rPr>
+        <w:t xml:space="preserve"> کردن از تابع </w:t>
+      </w:r>
+      <w:r>
+        <w:t>wait(int*)</w:t>
+      </w:r>
+      <w:r>
+        <w:rPr>
+          <w:rFonts w:hint="cs"/>
+          <w:rtl/>
+        </w:rPr>
+        <w:t xml:space="preserve"> استفاده شود، </w:t>
+      </w:r>
+      <w:proofErr w:type="spellStart"/>
+      <w:r>
+        <w:rPr>
+          <w:rFonts w:hint="cs"/>
+          <w:rtl/>
+        </w:rPr>
+        <w:t>پردازه</w:t>
+      </w:r>
+      <w:proofErr w:type="spellEnd"/>
+      <w:r>
+        <w:rPr>
+          <w:rFonts w:hint="cs"/>
+          <w:rtl/>
+        </w:rPr>
+        <w:t xml:space="preserve"> پدر منتظر پایان یافتن </w:t>
+      </w:r>
+      <w:proofErr w:type="spellStart"/>
+      <w:r>
+        <w:rPr>
+          <w:rFonts w:hint="cs"/>
+          <w:rtl/>
+        </w:rPr>
+        <w:t>پردازه</w:t>
+      </w:r>
+      <w:proofErr w:type="spellEnd"/>
+      <w:r>
+        <w:rPr>
+          <w:rFonts w:hint="cs"/>
+          <w:rtl/>
+        </w:rPr>
+        <w:t xml:space="preserve"> فرزند </w:t>
+      </w:r>
+      <w:proofErr w:type="spellStart"/>
+      <w:r>
+        <w:rPr>
+          <w:rFonts w:hint="cs"/>
+          <w:rtl/>
+        </w:rPr>
+        <w:t>می‌شود</w:t>
+      </w:r>
+      <w:proofErr w:type="spellEnd"/>
+      <w:r>
+        <w:rPr>
+          <w:rFonts w:hint="cs"/>
+          <w:rtl/>
+        </w:rPr>
+        <w:t xml:space="preserve"> و سپس کار خود را ادامه </w:t>
+      </w:r>
+      <w:proofErr w:type="spellStart"/>
+      <w:r>
+        <w:rPr>
+          <w:rFonts w:hint="cs"/>
+          <w:rtl/>
+        </w:rPr>
+        <w:t>می‌دهد</w:t>
+      </w:r>
+      <w:proofErr w:type="spellEnd"/>
+      <w:r>
+        <w:rPr>
+          <w:rFonts w:hint="cs"/>
+          <w:rtl/>
+        </w:rPr>
+        <w:t xml:space="preserve">. خروجی این تابع، </w:t>
+      </w:r>
+      <w:proofErr w:type="spellStart"/>
+      <w:r>
+        <w:t>pid</w:t>
+      </w:r>
+      <w:proofErr w:type="spellEnd"/>
+      <w:r>
+        <w:rPr>
+          <w:rFonts w:hint="cs"/>
+          <w:rtl/>
+        </w:rPr>
+        <w:t xml:space="preserve"> </w:t>
+      </w:r>
+      <w:proofErr w:type="spellStart"/>
+      <w:r>
+        <w:rPr>
+          <w:rFonts w:hint="cs"/>
+          <w:rtl/>
+        </w:rPr>
+        <w:t>پردازه</w:t>
+      </w:r>
+      <w:proofErr w:type="spellEnd"/>
+      <w:r>
+        <w:rPr>
+          <w:rFonts w:hint="cs"/>
+          <w:rtl/>
+        </w:rPr>
+        <w:t xml:space="preserve"> پایان یافته است. اگر </w:t>
+      </w:r>
+      <w:proofErr w:type="spellStart"/>
+      <w:r>
+        <w:rPr>
+          <w:rFonts w:hint="cs"/>
+          <w:rtl/>
+        </w:rPr>
+        <w:t>پردازه</w:t>
+      </w:r>
+      <w:proofErr w:type="spellEnd"/>
+      <w:r>
+        <w:rPr>
+          <w:rFonts w:hint="cs"/>
+          <w:rtl/>
+        </w:rPr>
+        <w:t xml:space="preserve"> فعلی هیچ </w:t>
+      </w:r>
+      <w:proofErr w:type="spellStart"/>
+      <w:r>
+        <w:rPr>
+          <w:rFonts w:hint="cs"/>
+          <w:rtl/>
+        </w:rPr>
+        <w:t>پردازه</w:t>
+      </w:r>
+      <w:proofErr w:type="spellEnd"/>
+      <w:r>
+        <w:rPr>
+          <w:rFonts w:hint="cs"/>
+          <w:rtl/>
+        </w:rPr>
+        <w:t xml:space="preserve"> فرزندی نداشته باشد، خروجی این تابع </w:t>
+      </w:r>
+      <w:r>
+        <w:t>-1</w:t>
+      </w:r>
+      <w:r>
+        <w:rPr>
+          <w:rFonts w:hint="cs"/>
+          <w:rtl/>
+        </w:rPr>
+        <w:t xml:space="preserve"> خواهد بود. همچنین ورودی این تابع </w:t>
+      </w:r>
+      <w:proofErr w:type="spellStart"/>
+      <w:r>
+        <w:rPr>
+          <w:rFonts w:hint="cs"/>
+          <w:rtl/>
+        </w:rPr>
+        <w:t>پوینتر</w:t>
+      </w:r>
+      <w:proofErr w:type="spellEnd"/>
+      <w:r>
+        <w:rPr>
+          <w:rFonts w:hint="cs"/>
+          <w:rtl/>
+        </w:rPr>
+        <w:t xml:space="preserve"> به متغیری است که در نهایت </w:t>
+      </w:r>
+      <w:r>
+        <w:t>status code</w:t>
+      </w:r>
+      <w:r>
+        <w:rPr>
+          <w:rFonts w:hint="cs"/>
+          <w:rtl/>
+        </w:rPr>
+        <w:t xml:space="preserve"> </w:t>
+      </w:r>
+      <w:proofErr w:type="spellStart"/>
+      <w:r>
+        <w:rPr>
+          <w:rFonts w:hint="cs"/>
+          <w:rtl/>
+        </w:rPr>
+        <w:t>مروبط</w:t>
+      </w:r>
+      <w:proofErr w:type="spellEnd"/>
+      <w:r>
+        <w:rPr>
+          <w:rFonts w:hint="cs"/>
+          <w:rtl/>
+        </w:rPr>
+        <w:t xml:space="preserve"> به </w:t>
+      </w:r>
+      <w:proofErr w:type="spellStart"/>
+      <w:r>
+        <w:rPr>
+          <w:rFonts w:hint="cs"/>
+          <w:rtl/>
+        </w:rPr>
+        <w:t>پردازه</w:t>
+      </w:r>
+      <w:proofErr w:type="spellEnd"/>
+      <w:r>
+        <w:rPr>
+          <w:rFonts w:hint="cs"/>
+          <w:rtl/>
+        </w:rPr>
+        <w:t xml:space="preserve"> فرزند در آن قرار </w:t>
+      </w:r>
+      <w:proofErr w:type="spellStart"/>
+      <w:r>
+        <w:rPr>
+          <w:rFonts w:hint="cs"/>
+          <w:rtl/>
+        </w:rPr>
+        <w:t>می‌گیرد</w:t>
+      </w:r>
+      <w:proofErr w:type="spellEnd"/>
+      <w:r>
+        <w:rPr>
+          <w:rFonts w:hint="cs"/>
+          <w:rtl/>
+        </w:rPr>
+        <w:t xml:space="preserve">. برای </w:t>
+      </w:r>
+      <w:r>
+        <w:t>ignore</w:t>
+      </w:r>
+      <w:r>
+        <w:rPr>
+          <w:rFonts w:hint="cs"/>
+          <w:rtl/>
+        </w:rPr>
+        <w:t xml:space="preserve"> کردن این پارامتر از </w:t>
+      </w:r>
+      <w:r>
+        <w:t>((int*)0)</w:t>
+      </w:r>
+      <w:r>
+        <w:rPr>
+          <w:rFonts w:hint="cs"/>
+          <w:rtl/>
+        </w:rPr>
+        <w:t xml:space="preserve"> استفاده </w:t>
+      </w:r>
+      <w:proofErr w:type="spellStart"/>
+      <w:r>
+        <w:rPr>
+          <w:rFonts w:hint="cs"/>
+          <w:rtl/>
+        </w:rPr>
+        <w:t>می‌شود</w:t>
+      </w:r>
+      <w:proofErr w:type="spellEnd"/>
+      <w:r>
+        <w:rPr>
+          <w:rFonts w:hint="cs"/>
+          <w:rtl/>
+        </w:rPr>
+        <w:t>.</w:t>
+      </w:r>
+    </w:p>
+    <w:p>
+      <w:pPr>
+        <w:pStyle w:val="Text"/>
+        <w:rPr>
+          <w:rtl/>
+        </w:rPr>
+      </w:pPr>
+      <w:r>
+        <w:rPr>
+          <w:rFonts w:hint="cs"/>
+          <w:rtl/>
+        </w:rPr>
+        <w:t xml:space="preserve">قطعه کد زیر مثالی برای استفاده از تابع </w:t>
+      </w:r>
+      <w:r>
+        <w:t>fork</w:t>
+      </w:r>
+      <w:r>
+        <w:rPr>
+          <w:rFonts w:hint="cs"/>
+          <w:rtl/>
+        </w:rPr>
+        <w:t xml:space="preserve"> را نشان </w:t>
+      </w:r>
+      <w:proofErr w:type="spellStart"/>
+      <w:r>
+        <w:rPr>
+          <w:rFonts w:hint="cs"/>
+          <w:rtl/>
+        </w:rPr>
+        <w:t>می‌دهد</w:t>
+      </w:r>
+      <w:proofErr w:type="spellEnd"/>
+      <w:r>
+        <w:rPr>
+          <w:rFonts w:hint="cs"/>
+          <w:rtl/>
+        </w:rPr>
+        <w:t>:</w:t>
+      </w:r>
+    </w:p>
+    <w:p>
+      <w:pPr>
+        <w:pStyle w:val="Text"/>
+        <w:bidi w:val="0"/>
+        <w:rPr>
+          <w:rtl/>
+        </w:rPr>
+      </w:pPr>
+      <w:r>
+        <w:rPr>
+          <w:rtl/>
+        </w:rPr>
+        <w:drawing>
+          <wp:inline distT="0" distB="0" distL="0" distR="0" wp14:anchorId="1C178314" wp14:editId="6438D64C">
+            <wp:extent cx="3137296" cy="1847838"/>
+            <wp:effectExtent l="0" t="0" r="6350" b="635"/>
+            <wp:docPr id="3" name="Picture 3"/>
+            <wp:cNvGraphicFramePr>
+              <a:graphicFrameLocks xmlns:a="http://schemas.openxmlformats.org/drawingml/2006/main" noChangeAspect="1"/>
+            </wp:cNvGraphicFramePr>
+            <a:graphic xmlns:a="http://schemas.openxmlformats.org/drawingml/2006/main">
+              <a:graphicData uri="http://schemas.openxmlformats.org/drawingml/2006/picture">
+                <pic:pic xmlns:pic="http://schemas.openxmlformats.org/drawingml/2006/picture">
+                  <pic:nvPicPr>
+                    <pic:cNvPr id="3" name="Picture 3"/>
+                    <pic:cNvPicPr/>
+                  </pic:nvPicPr>
+                  <pic:blipFill>
+                    <a:blip r:embed="rId10" cstate="print">
+                      <a:extLst>
+                        <a:ext uri="{28A0092B-C50C-407E-A947-70E740481C1C}">
+                          <a14:useLocalDpi xmlns:a14="http://schemas.microsoft.com/office/drawing/2010/main" val="0"/>
+                        </a:ext>
+                      </a:extLst>
+                    </a:blip>
+                    <a:stretch>
+                      <a:fillRect/>
+                    </a:stretch>
+                  </pic:blipFill>
+                  <pic:spPr>
+                    <a:xfrm>
+                      <a:off x="0" y="0"/>
+                      <a:ext cx="3137296" cy="1847838"/>
+                    </a:xfrm>
+                    <a:prstGeom prst="rect">
+                      <a:avLst/>
+                    </a:prstGeom>
+                  </pic:spPr>
+                </pic:pic>
+              </a:graphicData>
+            </a:graphic>
+          </wp:inline>
+        </w:drawing>
+      </w:r>
+    </w:p>
+    <w:p>
+      <w:pPr>
+        <w:pStyle w:val="Text"/>
+        <w:bidi w:val="0"/>
+      </w:pPr>
+    </w:p>
+    <w:p>
+      <w:pPr>
+        <w:pStyle w:val="Text"/>
+        <w:rPr>
+          <w:rtl/>
+        </w:rPr>
+      </w:pPr>
+      <w:r>
+        <w:rPr>
+          <w:rFonts w:hint="cs"/>
+          <w:rtl/>
+        </w:rPr>
+        <w:t xml:space="preserve">تابع </w:t>
+      </w:r>
+      <w:r>
+        <w:t>exec</w:t>
+      </w:r>
+      <w:r>
+        <w:rPr>
+          <w:rFonts w:hint="cs"/>
+          <w:rtl/>
+        </w:rPr>
+        <w:t xml:space="preserve"> حافظه </w:t>
+      </w:r>
+      <w:proofErr w:type="spellStart"/>
+      <w:r>
+        <w:rPr>
+          <w:rFonts w:hint="cs"/>
+          <w:rtl/>
+        </w:rPr>
+        <w:t>پردازه</w:t>
+      </w:r>
+      <w:proofErr w:type="spellEnd"/>
+      <w:r>
+        <w:rPr>
+          <w:rFonts w:hint="cs"/>
+          <w:rtl/>
+        </w:rPr>
+        <w:t xml:space="preserve"> فعلی را با یک حافظه جدید که در آن یک برنامه با فایل </w:t>
+      </w:r>
+      <w:r>
+        <w:t>ELF</w:t>
+      </w:r>
+      <w:r>
+        <w:rPr>
+          <w:rFonts w:hint="cs"/>
+          <w:rtl/>
+        </w:rPr>
+        <w:t xml:space="preserve"> </w:t>
+      </w:r>
+      <w:proofErr w:type="spellStart"/>
+      <w:r>
+        <w:rPr>
+          <w:rFonts w:hint="cs"/>
+          <w:rtl/>
+        </w:rPr>
+        <w:t>لود</w:t>
+      </w:r>
+      <w:proofErr w:type="spellEnd"/>
+      <w:r>
+        <w:rPr>
+          <w:rFonts w:hint="cs"/>
+          <w:rtl/>
+        </w:rPr>
+        <w:t xml:space="preserve"> شده است، جایگزین </w:t>
+      </w:r>
+      <w:proofErr w:type="spellStart"/>
+      <w:r>
+        <w:rPr>
+          <w:rFonts w:hint="cs"/>
+          <w:rtl/>
+        </w:rPr>
+        <w:t>می‌کند</w:t>
+      </w:r>
+      <w:proofErr w:type="spellEnd"/>
+      <w:r>
+        <w:rPr>
+          <w:rFonts w:hint="cs"/>
+          <w:rtl/>
+        </w:rPr>
+        <w:t xml:space="preserve">. در واقع </w:t>
+      </w:r>
+      <w:r>
+        <w:t>exec()</w:t>
+      </w:r>
+      <w:r>
+        <w:rPr>
+          <w:rFonts w:hint="cs"/>
+          <w:rtl/>
+        </w:rPr>
+        <w:t xml:space="preserve"> راهی برای اجرای یک برنامه در </w:t>
+      </w:r>
+      <w:proofErr w:type="spellStart"/>
+      <w:r>
+        <w:rPr>
+          <w:rFonts w:hint="cs"/>
+          <w:rtl/>
+        </w:rPr>
+        <w:t>پردازه</w:t>
+      </w:r>
+      <w:proofErr w:type="spellEnd"/>
+      <w:r>
+        <w:rPr>
+          <w:rFonts w:hint="cs"/>
+          <w:rtl/>
+        </w:rPr>
+        <w:t xml:space="preserve"> فعلی است. بر خلاف تابع </w:t>
+      </w:r>
+      <w:r>
+        <w:t>fork()</w:t>
+      </w:r>
+      <w:r>
+        <w:rPr>
+          <w:rFonts w:hint="cs"/>
+          <w:rtl/>
+        </w:rPr>
+        <w:t xml:space="preserve">، برنامه به </w:t>
+      </w:r>
+      <w:r>
+        <w:t>caller</w:t>
+      </w:r>
+      <w:r>
+        <w:rPr>
+          <w:rFonts w:hint="cs"/>
+          <w:rtl/>
+        </w:rPr>
+        <w:t xml:space="preserve"> تابع </w:t>
+      </w:r>
+      <w:r>
+        <w:t>exec()</w:t>
+      </w:r>
+      <w:r>
+        <w:rPr>
+          <w:rFonts w:hint="cs"/>
+          <w:rtl/>
+        </w:rPr>
+        <w:t xml:space="preserve"> باز </w:t>
+      </w:r>
+      <w:proofErr w:type="spellStart"/>
+      <w:r>
+        <w:rPr>
+          <w:rFonts w:hint="cs"/>
+          <w:rtl/>
+        </w:rPr>
+        <w:t>نمی‌گردد</w:t>
+      </w:r>
+      <w:proofErr w:type="spellEnd"/>
+      <w:r>
+        <w:rPr>
+          <w:rFonts w:hint="cs"/>
+          <w:rtl/>
+        </w:rPr>
+        <w:t xml:space="preserve"> و برنامه جدید اجرا </w:t>
+      </w:r>
+      <w:proofErr w:type="spellStart"/>
+      <w:r>
+        <w:rPr>
+          <w:rFonts w:hint="cs"/>
+          <w:rtl/>
+        </w:rPr>
+        <w:t>می‌شود</w:t>
+      </w:r>
+      <w:proofErr w:type="spellEnd"/>
+      <w:r>
+        <w:rPr>
+          <w:rFonts w:hint="cs"/>
+          <w:rtl/>
+        </w:rPr>
+        <w:t xml:space="preserve"> مگر اینکه در زمان اجرای این تابع یک </w:t>
+      </w:r>
+      <w:proofErr w:type="spellStart"/>
+      <w:r>
+        <w:rPr>
+          <w:rFonts w:hint="cs"/>
+          <w:rtl/>
+        </w:rPr>
+        <w:t>ارور</w:t>
+      </w:r>
+      <w:proofErr w:type="spellEnd"/>
+      <w:r>
+        <w:rPr>
+          <w:rFonts w:hint="cs"/>
+          <w:rtl/>
+        </w:rPr>
+        <w:t xml:space="preserve"> رخ دهد. برنامه جدید اجرا شده در یک </w:t>
+      </w:r>
+      <w:proofErr w:type="spellStart"/>
+      <w:r>
+        <w:rPr>
+          <w:rFonts w:hint="cs"/>
+          <w:rtl/>
+        </w:rPr>
+        <w:t>نقطه‌ای</w:t>
+      </w:r>
+      <w:proofErr w:type="spellEnd"/>
+      <w:r>
+        <w:rPr>
+          <w:rFonts w:hint="cs"/>
+          <w:rtl/>
+        </w:rPr>
+        <w:t xml:space="preserve"> با استفاده از تابع </w:t>
+      </w:r>
+      <w:r>
+        <w:t>exit</w:t>
+      </w:r>
+      <w:r>
+        <w:rPr>
+          <w:rFonts w:hint="cs"/>
+          <w:rtl/>
+        </w:rPr>
+        <w:t xml:space="preserve"> </w:t>
+      </w:r>
+      <w:r>
+        <w:rPr>
+          <w:rFonts w:hint="cs"/>
+          <w:rtl/>
+        </w:rPr>
+        <w:t xml:space="preserve">اجرای </w:t>
+      </w:r>
+      <w:proofErr w:type="spellStart"/>
+      <w:r>
+        <w:rPr>
+          <w:rFonts w:hint="cs"/>
+          <w:rtl/>
+        </w:rPr>
+        <w:t>پردازه</w:t>
+      </w:r>
+      <w:proofErr w:type="spellEnd"/>
+      <w:r>
+        <w:rPr>
+          <w:rFonts w:hint="cs"/>
+          <w:rtl/>
+        </w:rPr>
+        <w:t xml:space="preserve"> را </w:t>
+      </w:r>
+      <w:r>
+        <w:rPr>
+          <w:rFonts w:hint="cs"/>
+          <w:rtl/>
+        </w:rPr>
+        <w:t>خاتمه</w:t>
+      </w:r>
+      <w:r>
+        <w:rPr>
+          <w:rFonts w:hint="cs"/>
+          <w:rtl/>
+        </w:rPr>
+        <w:t xml:space="preserve"> </w:t>
+      </w:r>
+      <w:proofErr w:type="spellStart"/>
+      <w:r>
+        <w:rPr>
+          <w:rFonts w:hint="cs"/>
+          <w:rtl/>
+        </w:rPr>
+        <w:t>می‌دهد</w:t>
+      </w:r>
+      <w:proofErr w:type="spellEnd"/>
+      <w:r>
+        <w:rPr>
+          <w:rFonts w:hint="cs"/>
+          <w:rtl/>
+        </w:rPr>
+        <w:t xml:space="preserve">. تابع </w:t>
+      </w:r>
+      <w:r>
+        <w:t>exec</w:t>
+      </w:r>
+      <w:r>
+        <w:rPr>
+          <w:rFonts w:hint="cs"/>
+          <w:rtl/>
+        </w:rPr>
+        <w:t xml:space="preserve"> دو پارامتر ورودی دارد که پارامتر اول نام فایل برنامه و پارامتر دوم آرایه </w:t>
+      </w:r>
+      <w:proofErr w:type="spellStart"/>
+      <w:r>
+        <w:rPr>
+          <w:rFonts w:hint="cs"/>
+          <w:rtl/>
+        </w:rPr>
+        <w:t>آرگومان‌های</w:t>
+      </w:r>
+      <w:proofErr w:type="spellEnd"/>
+      <w:r>
+        <w:rPr>
+          <w:rFonts w:hint="cs"/>
+          <w:rtl/>
+        </w:rPr>
+        <w:t xml:space="preserve"> ورودی برنامه است. </w:t>
+      </w:r>
+    </w:p>
+    <w:p>
+      <w:pPr>
+        <w:pStyle w:val="Text"/>
+        <w:rPr>
+          <w:rtl/>
+        </w:rPr>
+      </w:pPr>
+      <w:r>
+        <w:rPr>
+          <w:rFonts w:hint="cs"/>
+          <w:rtl/>
+        </w:rPr>
+        <w:t xml:space="preserve">قطعه کد زیر مثالی از اجرای این تابع را نشان </w:t>
+      </w:r>
+      <w:proofErr w:type="spellStart"/>
+      <w:r>
+        <w:rPr>
+          <w:rFonts w:hint="cs"/>
+          <w:rtl/>
+        </w:rPr>
+        <w:t>می‌دهد</w:t>
+      </w:r>
+      <w:proofErr w:type="spellEnd"/>
+      <w:r>
+        <w:rPr>
+          <w:rFonts w:hint="cs"/>
+          <w:rtl/>
+        </w:rPr>
+        <w:t>:</w:t>
+      </w:r>
+    </w:p>
+    <w:p>
+      <w:pPr>
+        <w:pStyle w:val="Text"/>
+        <w:bidi w:val="0"/>
+      </w:pPr>
+      <w:r>
+        <w:rPr>
+          <w:rtl/>
+        </w:rPr>
+        <w:drawing>
+          <wp:inline distT="0" distB="0" distL="0" distR="0" wp14:anchorId="79B75386" wp14:editId="5310B739">
+            <wp:extent cx="4779756" cy="723900"/>
+            <wp:effectExtent l="0" t="0" r="1905" b="0"/>
+            <wp:docPr id="5" name="Picture 5"/>
+            <wp:cNvGraphicFramePr>
+              <a:graphicFrameLocks xmlns:a="http://schemas.openxmlformats.org/drawingml/2006/main" noChangeAspect="1"/>
+            </wp:cNvGraphicFramePr>
+            <a:graphic xmlns:a="http://schemas.openxmlformats.org/drawingml/2006/main">
+              <a:graphicData uri="http://schemas.openxmlformats.org/drawingml/2006/picture">
+                <pic:pic xmlns:pic="http://schemas.openxmlformats.org/drawingml/2006/picture">
+                  <pic:nvPicPr>
+                    <pic:cNvPr id="1" name=""/>
+                    <pic:cNvPicPr/>
+                  </pic:nvPicPr>
+                  <pic:blipFill>
+                    <a:blip r:embed="rId11"/>
+                    <a:stretch>
+                      <a:fillRect/>
+                    </a:stretch>
+                  </pic:blipFill>
+                  <pic:spPr>
+                    <a:xfrm>
+                      <a:off x="0" y="0"/>
+                      <a:ext cx="4924060" cy="745755"/>
+                    </a:xfrm>
+                    <a:prstGeom prst="rect">
+                      <a:avLst/>
+                    </a:prstGeom>
+                  </pic:spPr>
+                </pic:pic>
+              </a:graphicData>
+            </a:graphic>
+          </wp:inline>
+        </w:drawing>
+      </w:r>
+    </w:p>
+    <w:p>
+      <w:pPr>
+        <w:pStyle w:val="Text"/>
+        <w:rPr>
+          <w:rtl/>
+        </w:rPr>
+      </w:pPr>
+      <w:r>
+        <w:rPr>
+          <w:rFonts w:hint="cs"/>
+          <w:rtl/>
+        </w:rPr>
+        <w:lastRenderedPageBreak/>
+        <w:t xml:space="preserve">مزیت ادغام نکردن این دو تابع در زمان </w:t>
+      </w:r>
+      <w:r>
+        <w:t>I/O redirection</w:t>
+      </w:r>
+      <w:r>
+        <w:rPr>
+          <w:rFonts w:hint="cs"/>
+          <w:rtl/>
+        </w:rPr>
+        <w:t xml:space="preserve"> خودش را نشان </w:t>
+      </w:r>
+      <w:proofErr w:type="spellStart"/>
+      <w:r>
+        <w:rPr>
+          <w:rFonts w:hint="cs"/>
+          <w:rtl/>
+        </w:rPr>
+        <w:t>می‌دهد</w:t>
+      </w:r>
+      <w:proofErr w:type="spellEnd"/>
+      <w:r>
+        <w:rPr>
+          <w:rFonts w:hint="cs"/>
+          <w:rtl/>
+        </w:rPr>
+        <w:t xml:space="preserve">. زمانی که کاربر در </w:t>
+      </w:r>
+      <w:r>
+        <w:t>shell</w:t>
+      </w:r>
+      <w:r>
+        <w:rPr>
+          <w:rFonts w:hint="cs"/>
+          <w:rtl/>
+        </w:rPr>
+        <w:t xml:space="preserve"> یک برنامه را اجرا </w:t>
+      </w:r>
+      <w:proofErr w:type="spellStart"/>
+      <w:r>
+        <w:rPr>
+          <w:rFonts w:hint="cs"/>
+          <w:rtl/>
+        </w:rPr>
+        <w:t>می‌کند</w:t>
+      </w:r>
+      <w:proofErr w:type="spellEnd"/>
+      <w:r>
+        <w:rPr>
+          <w:rFonts w:hint="cs"/>
+          <w:rtl/>
+        </w:rPr>
+        <w:t xml:space="preserve">، کاری که در پشت صحنه توسط </w:t>
+      </w:r>
+      <w:r>
+        <w:t>shell</w:t>
+      </w:r>
+      <w:r>
+        <w:rPr>
+          <w:rFonts w:hint="cs"/>
+          <w:rtl/>
+        </w:rPr>
+        <w:t xml:space="preserve"> انجام </w:t>
+      </w:r>
+      <w:proofErr w:type="spellStart"/>
+      <w:r>
+        <w:rPr>
+          <w:rFonts w:hint="cs"/>
+          <w:rtl/>
+        </w:rPr>
+        <w:t>می‌شود</w:t>
+      </w:r>
+      <w:proofErr w:type="spellEnd"/>
+      <w:r>
+        <w:rPr>
+          <w:rFonts w:hint="cs"/>
+          <w:rtl/>
+        </w:rPr>
+        <w:t xml:space="preserve"> به شرح زیر است:</w:t>
+      </w:r>
+    </w:p>
+    <w:p>
+      <w:pPr>
+        <w:pStyle w:val="Text"/>
+        <w:numPr>
+          <w:ilvl w:val="0"/>
+          <w:numId w:val="10"/>
+        </w:numPr>
+      </w:pPr>
+      <w:r>
+        <w:rPr>
+          <w:rFonts w:hint="cs"/>
+          <w:rtl/>
+        </w:rPr>
+        <w:t xml:space="preserve">ابتدا دستور تایپ شده توسط کاربر در ترمینال را </w:t>
+      </w:r>
+      <w:proofErr w:type="spellStart"/>
+      <w:r>
+        <w:rPr>
+          <w:rFonts w:hint="cs"/>
+          <w:rtl/>
+        </w:rPr>
+        <w:t>می‌خواند</w:t>
+      </w:r>
+      <w:proofErr w:type="spellEnd"/>
+      <w:r>
+        <w:rPr>
+          <w:rFonts w:hint="cs"/>
+          <w:rtl/>
+        </w:rPr>
+        <w:t>.</w:t>
+      </w:r>
+    </w:p>
+    <w:p>
+      <w:pPr>
+        <w:pStyle w:val="Text"/>
+        <w:numPr>
+          <w:ilvl w:val="0"/>
+          <w:numId w:val="10"/>
+        </w:numPr>
+      </w:pPr>
+      <w:r>
+        <w:rPr>
+          <w:rFonts w:hint="cs"/>
+          <w:rtl/>
+        </w:rPr>
+        <w:t xml:space="preserve">با استفاده از تابع </w:t>
+      </w:r>
+      <w:r>
+        <w:t>fork</w:t>
+      </w:r>
+      <w:r>
+        <w:rPr>
+          <w:rFonts w:hint="cs"/>
+          <w:rtl/>
+        </w:rPr>
+        <w:t xml:space="preserve"> یک </w:t>
+      </w:r>
+      <w:proofErr w:type="spellStart"/>
+      <w:r>
+        <w:rPr>
+          <w:rFonts w:hint="cs"/>
+          <w:rtl/>
+        </w:rPr>
+        <w:t>پردازه</w:t>
+      </w:r>
+      <w:proofErr w:type="spellEnd"/>
+      <w:r>
+        <w:rPr>
+          <w:rFonts w:hint="cs"/>
+          <w:rtl/>
+        </w:rPr>
+        <w:t xml:space="preserve"> جدید ایجاد </w:t>
+      </w:r>
+      <w:proofErr w:type="spellStart"/>
+      <w:r>
+        <w:rPr>
+          <w:rFonts w:hint="cs"/>
+          <w:rtl/>
+        </w:rPr>
+        <w:t>می‌کند</w:t>
+      </w:r>
+      <w:proofErr w:type="spellEnd"/>
+      <w:r>
+        <w:rPr>
+          <w:rFonts w:hint="cs"/>
+          <w:rtl/>
+        </w:rPr>
+        <w:t>.</w:t>
+      </w:r>
+    </w:p>
+    <w:p>
+      <w:pPr>
+        <w:pStyle w:val="Text"/>
+        <w:numPr>
+          <w:ilvl w:val="0"/>
+          <w:numId w:val="10"/>
+        </w:numPr>
+      </w:pPr>
+      <w:r>
+        <w:rPr>
+          <w:rFonts w:hint="cs"/>
+          <w:rtl/>
+        </w:rPr>
+        <w:t xml:space="preserve">در </w:t>
+      </w:r>
+      <w:proofErr w:type="spellStart"/>
+      <w:r>
+        <w:rPr>
+          <w:rFonts w:hint="cs"/>
+          <w:rtl/>
+        </w:rPr>
+        <w:t>پردازه</w:t>
+      </w:r>
+      <w:proofErr w:type="spellEnd"/>
+      <w:r>
+        <w:rPr>
+          <w:rFonts w:hint="cs"/>
+          <w:rtl/>
+        </w:rPr>
+        <w:t xml:space="preserve"> فرزند با استفاده از تابع </w:t>
+      </w:r>
+      <w:r>
+        <w:t>exec</w:t>
+      </w:r>
+      <w:r>
+        <w:rPr>
+          <w:rFonts w:hint="cs"/>
+          <w:rtl/>
+        </w:rPr>
+        <w:t xml:space="preserve"> برنامه درخواست شده توسط کاربر را جایگزین </w:t>
+      </w:r>
+      <w:proofErr w:type="spellStart"/>
+      <w:r>
+        <w:rPr>
+          <w:rFonts w:hint="cs"/>
+          <w:rtl/>
+        </w:rPr>
+        <w:t>پردازه</w:t>
+      </w:r>
+      <w:proofErr w:type="spellEnd"/>
+      <w:r>
+        <w:rPr>
+          <w:rFonts w:hint="cs"/>
+          <w:rtl/>
+        </w:rPr>
+        <w:t xml:space="preserve"> فعلی (فرزند) </w:t>
+      </w:r>
+      <w:proofErr w:type="spellStart"/>
+      <w:r>
+        <w:rPr>
+          <w:rFonts w:hint="cs"/>
+          <w:rtl/>
+        </w:rPr>
+        <w:t>می‌کند</w:t>
+      </w:r>
+      <w:proofErr w:type="spellEnd"/>
+      <w:r>
+        <w:rPr>
+          <w:rFonts w:hint="cs"/>
+          <w:rtl/>
+        </w:rPr>
+        <w:t>.</w:t>
+      </w:r>
+    </w:p>
+    <w:p>
+      <w:pPr>
+        <w:pStyle w:val="Text"/>
+        <w:numPr>
+          <w:ilvl w:val="0"/>
+          <w:numId w:val="10"/>
+        </w:numPr>
+      </w:pPr>
+      <w:r>
+        <w:rPr>
+          <w:rFonts w:hint="cs"/>
+          <w:rtl/>
+        </w:rPr>
+        <w:t xml:space="preserve">در </w:t>
+      </w:r>
+      <w:proofErr w:type="spellStart"/>
+      <w:r>
+        <w:rPr>
+          <w:rFonts w:hint="cs"/>
+          <w:rtl/>
+        </w:rPr>
+        <w:t>پردازه</w:t>
+      </w:r>
+      <w:proofErr w:type="spellEnd"/>
+      <w:r>
+        <w:rPr>
+          <w:rFonts w:hint="cs"/>
+          <w:rtl/>
+        </w:rPr>
+        <w:t xml:space="preserve"> پدر برای اتمام کار </w:t>
+      </w:r>
+      <w:proofErr w:type="spellStart"/>
+      <w:r>
+        <w:rPr>
+          <w:rFonts w:hint="cs"/>
+          <w:rtl/>
+        </w:rPr>
+        <w:t>پردازه</w:t>
+      </w:r>
+      <w:proofErr w:type="spellEnd"/>
+      <w:r>
+        <w:rPr>
+          <w:rFonts w:hint="cs"/>
+          <w:rtl/>
+        </w:rPr>
+        <w:t xml:space="preserve"> فرزند</w:t>
+      </w:r>
+      <w:r>
+        <w:t xml:space="preserve">wait </w:t>
+      </w:r>
+      <w:r>
+        <w:rPr>
+          <w:rFonts w:hint="cs"/>
+          <w:rtl/>
+        </w:rPr>
+        <w:t xml:space="preserve"> </w:t>
+      </w:r>
+      <w:proofErr w:type="spellStart"/>
+      <w:r>
+        <w:rPr>
+          <w:rFonts w:hint="cs"/>
+          <w:rtl/>
+        </w:rPr>
+        <w:t>می‌کند</w:t>
+      </w:r>
+      <w:proofErr w:type="spellEnd"/>
+      <w:r>
+        <w:rPr>
+          <w:rFonts w:hint="cs"/>
+          <w:rtl/>
+        </w:rPr>
+        <w:t>.</w:t>
+      </w:r>
+    </w:p>
+    <w:p>
+      <w:pPr>
+        <w:pStyle w:val="Text"/>
+        <w:numPr>
+          <w:ilvl w:val="0"/>
+          <w:numId w:val="10"/>
+        </w:numPr>
+      </w:pPr>
+      <w:r>
+        <w:rPr>
+          <w:rFonts w:hint="cs"/>
+          <w:rtl/>
+        </w:rPr>
+        <w:t xml:space="preserve">پس از اتمام </w:t>
+      </w:r>
+      <w:proofErr w:type="spellStart"/>
+      <w:r>
+        <w:rPr>
+          <w:rFonts w:hint="cs"/>
+          <w:rtl/>
+        </w:rPr>
+        <w:t>پردازه</w:t>
+      </w:r>
+      <w:proofErr w:type="spellEnd"/>
+      <w:r>
+        <w:rPr>
+          <w:rFonts w:hint="cs"/>
+          <w:rtl/>
+        </w:rPr>
+        <w:t xml:space="preserve"> فرزند به </w:t>
+      </w:r>
+      <w:r>
+        <w:t>main</w:t>
+      </w:r>
+      <w:r>
+        <w:rPr>
+          <w:rFonts w:hint="cs"/>
+          <w:rtl/>
+        </w:rPr>
+        <w:t xml:space="preserve"> باز </w:t>
+      </w:r>
+      <w:proofErr w:type="spellStart"/>
+      <w:r>
+        <w:rPr>
+          <w:rFonts w:hint="cs"/>
+          <w:rtl/>
+        </w:rPr>
+        <w:t>می‌گردد</w:t>
+      </w:r>
+      <w:proofErr w:type="spellEnd"/>
+      <w:r>
+        <w:rPr>
+          <w:rFonts w:hint="cs"/>
+          <w:rtl/>
+        </w:rPr>
+        <w:t xml:space="preserve"> و منتظر دستور جدید </w:t>
+      </w:r>
+      <w:proofErr w:type="spellStart"/>
+      <w:r>
+        <w:rPr>
+          <w:rFonts w:hint="cs"/>
+          <w:rtl/>
+        </w:rPr>
+        <w:t>می‌شود</w:t>
+      </w:r>
+      <w:proofErr w:type="spellEnd"/>
+      <w:r>
+        <w:rPr>
+          <w:rFonts w:hint="cs"/>
+          <w:rtl/>
+        </w:rPr>
+        <w:t>.</w:t>
+      </w:r>
+    </w:p>
+    <w:p>
+      <w:pPr>
+        <w:pStyle w:val="Text"/>
+        <w:rPr>
+          <w:rtl/>
+        </w:rPr>
+      </w:pPr>
+      <w:r>
+        <w:rPr>
+          <w:rFonts w:hint="cs"/>
+          <w:rtl/>
+        </w:rPr>
+        <w:t xml:space="preserve">زمانی که کاربر برای یک دستور از </w:t>
+      </w:r>
+      <w:r>
+        <w:t>redirection</w:t>
+      </w:r>
+      <w:r>
+        <w:rPr>
+          <w:rFonts w:hint="cs"/>
+          <w:rtl/>
+        </w:rPr>
+        <w:t xml:space="preserve"> استفاده </w:t>
+      </w:r>
+      <w:proofErr w:type="spellStart"/>
+      <w:r>
+        <w:rPr>
+          <w:rFonts w:hint="cs"/>
+          <w:rtl/>
+        </w:rPr>
+        <w:t>می‌کند</w:t>
+      </w:r>
+      <w:proofErr w:type="spellEnd"/>
+      <w:r>
+        <w:rPr>
+          <w:rFonts w:hint="cs"/>
+          <w:rtl/>
+        </w:rPr>
+        <w:t xml:space="preserve">، تغییرات لازم در </w:t>
+      </w:r>
+      <w:r>
+        <w:t>file descriptor</w:t>
+      </w:r>
+      <w:r>
+        <w:rPr>
+          <w:rFonts w:hint="cs"/>
+          <w:rtl/>
+        </w:rPr>
+        <w:t xml:space="preserve">ها پس از </w:t>
+      </w:r>
+      <w:r>
+        <w:t>fork</w:t>
+      </w:r>
+      <w:r>
+        <w:rPr>
+          <w:rFonts w:hint="cs"/>
+          <w:rtl/>
+        </w:rPr>
+        <w:t xml:space="preserve"> و پیش از </w:t>
+      </w:r>
+      <w:r>
+        <w:t>exec</w:t>
+      </w:r>
+      <w:r>
+        <w:rPr>
+          <w:rFonts w:hint="cs"/>
+          <w:rtl/>
+        </w:rPr>
+        <w:t xml:space="preserve"> و در </w:t>
+      </w:r>
+      <w:proofErr w:type="spellStart"/>
+      <w:r>
+        <w:rPr>
+          <w:rFonts w:hint="cs"/>
+          <w:rtl/>
+        </w:rPr>
+        <w:t>پردازه</w:t>
+      </w:r>
+      <w:proofErr w:type="spellEnd"/>
+      <w:r>
+        <w:rPr>
+          <w:rFonts w:hint="cs"/>
+          <w:rtl/>
+        </w:rPr>
+        <w:t xml:space="preserve"> فرزند انجام </w:t>
+      </w:r>
+      <w:proofErr w:type="spellStart"/>
+      <w:r>
+        <w:rPr>
+          <w:rFonts w:hint="cs"/>
+          <w:rtl/>
+        </w:rPr>
+        <w:t>می‌شود</w:t>
+      </w:r>
+      <w:proofErr w:type="spellEnd"/>
+      <w:r>
+        <w:rPr>
+          <w:rFonts w:hint="cs"/>
+          <w:rtl/>
+        </w:rPr>
+        <w:t xml:space="preserve">. </w:t>
+      </w:r>
+    </w:p>
+    <w:p>
+      <w:pPr>
+        <w:pStyle w:val="Text"/>
+        <w:rPr>
+          <w:rtl/>
+        </w:rPr>
+      </w:pPr>
+      <w:r>
+        <w:rPr>
+          <w:rFonts w:hint="cs"/>
+          <w:rtl/>
+        </w:rPr>
+        <w:t xml:space="preserve">قطعه کد زیر این مورد را به شکل ساده شده نشان </w:t>
+      </w:r>
+      <w:proofErr w:type="spellStart"/>
+      <w:r>
+        <w:rPr>
+          <w:rFonts w:hint="cs"/>
+          <w:rtl/>
+        </w:rPr>
+        <w:t>می‌دهد</w:t>
+      </w:r>
+      <w:proofErr w:type="spellEnd"/>
+      <w:r>
+        <w:rPr>
+          <w:rFonts w:hint="cs"/>
+          <w:rtl/>
+        </w:rPr>
+        <w:t xml:space="preserve"> (فرض کنید دستور اجرا شده </w:t>
+      </w:r>
+      <w:r>
+        <w:t>cat &lt; in.txt</w:t>
+      </w:r>
+      <w:r>
+        <w:rPr>
+          <w:rFonts w:hint="cs"/>
+          <w:rtl/>
+        </w:rPr>
+        <w:t xml:space="preserve"> است)</w:t>
+      </w:r>
+      <w:r>
+        <w:rPr>
+          <w:rFonts w:hint="cs"/>
+          <w:rtl/>
+        </w:rPr>
+        <w:t>:</w:t>
+      </w:r>
+    </w:p>
+    <w:p>
+      <w:pPr>
+        <w:pStyle w:val="Text"/>
+        <w:bidi w:val="0"/>
+      </w:pPr>
+      <w:r>
+        <w:rPr>
+          <w:rtl/>
+        </w:rPr>
+        <w:drawing>
+          <wp:inline distT="0" distB="0" distL="0" distR="0" wp14:anchorId="26739549" wp14:editId="137E6701">
+            <wp:extent cx="4241396" cy="1970315"/>
+            <wp:effectExtent l="0" t="0" r="6985" b="0"/>
+            <wp:docPr id="6" name="Picture 6"/>
+            <wp:cNvGraphicFramePr>
+              <a:graphicFrameLocks xmlns:a="http://schemas.openxmlformats.org/drawingml/2006/main" noChangeAspect="1"/>
+            </wp:cNvGraphicFramePr>
+            <a:graphic xmlns:a="http://schemas.openxmlformats.org/drawingml/2006/main">
+              <a:graphicData uri="http://schemas.openxmlformats.org/drawingml/2006/picture">
+                <pic:pic xmlns:pic="http://schemas.openxmlformats.org/drawingml/2006/picture">
+                  <pic:nvPicPr>
+                    <pic:cNvPr id="6" name="Picture 6"/>
+                    <pic:cNvPicPr/>
+                  </pic:nvPicPr>
+                  <pic:blipFill>
+                    <a:blip r:embed="rId12" cstate="print">
+                      <a:extLst>
+                        <a:ext uri="{28A0092B-C50C-407E-A947-70E740481C1C}">
+                          <a14:useLocalDpi xmlns:a14="http://schemas.microsoft.com/office/drawing/2010/main" val="0"/>
+                        </a:ext>
+                      </a:extLst>
+                    </a:blip>
+                    <a:stretch>
+                      <a:fillRect/>
+                    </a:stretch>
+                  </pic:blipFill>
+                  <pic:spPr>
+                    <a:xfrm>
+                      <a:off x="0" y="0"/>
+                      <a:ext cx="4258631" cy="1978321"/>
+                    </a:xfrm>
+                    <a:prstGeom prst="rect">
+                      <a:avLst/>
+                    </a:prstGeom>
+                  </pic:spPr>
+                </pic:pic>
+              </a:graphicData>
+            </a:graphic>
+          </wp:inline>
+        </w:drawing>
+      </w:r>
+    </w:p>
+    <w:p>
+      <w:pPr>
+        <w:pStyle w:val="Text"/>
+        <w:bidi w:val="0"/>
+      </w:pPr>
+    </w:p>
+    <w:p>
+      <w:pPr>
+        <w:pStyle w:val="Text"/>
+        <w:rPr>
+          <w:rFonts w:hint="cs"/>
+          <w:rtl/>
+        </w:rPr>
+      </w:pPr>
+      <w:r>
+        <w:rPr>
+          <w:rFonts w:hint="cs"/>
+          <w:rtl/>
+        </w:rPr>
+        <w:t xml:space="preserve">در صورتی که این دو تابع ادغام شوند، یا باید </w:t>
+      </w:r>
+      <w:proofErr w:type="spellStart"/>
+      <w:r>
+        <w:rPr>
+          <w:rFonts w:hint="cs"/>
+          <w:rtl/>
+        </w:rPr>
+        <w:t>حالت‌های</w:t>
+      </w:r>
+      <w:proofErr w:type="spellEnd"/>
+      <w:r>
+        <w:rPr>
+          <w:rFonts w:hint="cs"/>
+          <w:rtl/>
+        </w:rPr>
+        <w:t xml:space="preserve"> </w:t>
+      </w:r>
+      <w:r>
+        <w:t>redirection</w:t>
+      </w:r>
+      <w:r>
+        <w:rPr>
+          <w:rFonts w:hint="cs"/>
+          <w:rtl/>
+        </w:rPr>
+        <w:t xml:space="preserve"> به عنوان پارامتر به تابع </w:t>
+      </w:r>
+      <w:proofErr w:type="spellStart"/>
+      <w:r>
+        <w:t>forkexec</w:t>
+      </w:r>
+      <w:proofErr w:type="spellEnd"/>
+      <w:r>
+        <w:rPr>
+          <w:rFonts w:hint="cs"/>
+          <w:rtl/>
+        </w:rPr>
+        <w:t xml:space="preserve"> پاس داده شوند که </w:t>
+      </w:r>
+      <w:proofErr w:type="spellStart"/>
+      <w:r>
+        <w:rPr>
+          <w:rFonts w:hint="cs"/>
+          <w:rtl/>
+        </w:rPr>
+        <w:t>هندل</w:t>
+      </w:r>
+      <w:proofErr w:type="spellEnd"/>
+      <w:r>
+        <w:rPr>
+          <w:rFonts w:hint="cs"/>
+          <w:rtl/>
+        </w:rPr>
+        <w:t xml:space="preserve"> کردن این حالت دردسرهای خودش را دارد و یا اینکه </w:t>
+      </w:r>
+      <w:r>
+        <w:t>shell</w:t>
+      </w:r>
+      <w:r>
+        <w:rPr>
+          <w:rFonts w:hint="cs"/>
+          <w:rtl/>
+        </w:rPr>
+        <w:t xml:space="preserve"> پیش از اجرای </w:t>
+      </w:r>
+      <w:r>
+        <w:rPr>
+          <w:rFonts w:hint="cs"/>
+          <w:rtl/>
+        </w:rPr>
+        <w:t xml:space="preserve">این تابع، </w:t>
+      </w:r>
+      <w:proofErr w:type="spellStart"/>
+      <w:r>
+        <w:t>fd</w:t>
+      </w:r>
+      <w:proofErr w:type="spellEnd"/>
+      <w:r>
+        <w:rPr>
+          <w:rFonts w:hint="cs"/>
+          <w:rtl/>
+        </w:rPr>
+        <w:t xml:space="preserve">های خود را تغییر دهد و بعد از اتمام کار این تابع نیز به حالت قبل برگرداند و یا در بدترین حالت، </w:t>
+      </w:r>
+      <w:proofErr w:type="spellStart"/>
+      <w:r>
+        <w:rPr>
+          <w:rFonts w:hint="cs"/>
+          <w:rtl/>
+        </w:rPr>
+        <w:t>هندل</w:t>
+      </w:r>
+      <w:proofErr w:type="spellEnd"/>
+      <w:r>
+        <w:rPr>
+          <w:rFonts w:hint="cs"/>
+          <w:rtl/>
+        </w:rPr>
+        <w:t xml:space="preserve"> کردن </w:t>
+      </w:r>
+      <w:r>
+        <w:t>redirection</w:t>
+      </w:r>
+      <w:r>
+        <w:rPr>
+          <w:rFonts w:hint="cs"/>
+          <w:rtl/>
+        </w:rPr>
+        <w:t xml:space="preserve"> را در هر برنامه مانند </w:t>
+      </w:r>
+      <w:r>
+        <w:t>cat</w:t>
+      </w:r>
+      <w:r>
+        <w:rPr>
+          <w:rFonts w:hint="cs"/>
+          <w:rtl/>
+        </w:rPr>
+        <w:t xml:space="preserve"> </w:t>
+      </w:r>
+      <w:proofErr w:type="spellStart"/>
+      <w:r>
+        <w:rPr>
+          <w:rFonts w:hint="cs"/>
+          <w:rtl/>
+        </w:rPr>
+        <w:t>پیاده‌سازی</w:t>
+      </w:r>
+      <w:proofErr w:type="spellEnd"/>
+      <w:r>
+        <w:rPr>
+          <w:rFonts w:hint="cs"/>
+          <w:rtl/>
+        </w:rPr>
+        <w:t xml:space="preserve"> کنیم.</w:t>
+      </w:r>
+    </w:p>
+    <w:p>
+      <w:pPr>
         <w:pStyle w:val="Heading1"/>
       </w:pPr>
       <w:r>
@@ -1417,7 +3741,6 @@
           <w:rFonts w:hint="cs"/>
           <w:rtl/>
         </w:rPr>
-        <w:lastRenderedPageBreak/>
         <w:t xml:space="preserve">اضافه کردن یک متن به </w:t>
       </w:r>
       <w:r>
@@ -1449,7 +3772,7 @@
                     <pic:cNvPicPr/>
                   </pic:nvPicPr>
                   <pic:blipFill>
-                    <a:blip r:embed="rId10"/>
+                    <a:blip r:embed="rId13"/>
                     <a:stretch>
                       <a:fillRect/>
                     </a:stretch>
@@ -1565,6 +3888,7 @@
           <w:rFonts w:hint="cs"/>
           <w:rtl/>
         </w:rPr>
+        <w:lastRenderedPageBreak/>
         <w:t xml:space="preserve">اضافه کردن چند قابلیت به کنسول </w:t>
       </w:r>
       <w:r>
@@ -1704,7 +4028,7 @@
                     <pic:cNvPicPr/>
                   </pic:nvPicPr>
                   <pic:blipFill rotWithShape="1">
-                    <a:blip r:embed="rId11"/>
+                    <a:blip r:embed="rId14"/>
                     <a:srcRect b="8210"/>
                     <a:stretch/>
                   </pic:blipFill>
@@ -2059,55 +4383,440 @@
           <w:rFonts w:hint="cs"/>
           <w:rtl/>
         </w:rPr>
+        <w:t xml:space="preserve">محتوای دو دیسک ورودی </w:t>
+      </w:r>
+      <w:r>
+        <w:t>QEMU</w:t>
+      </w:r>
+    </w:p>
+    <w:p>
+      <w:pPr>
+        <w:pStyle w:val="Heading1"/>
+      </w:pPr>
+      <w:r>
+        <w:rPr>
+          <w:rFonts w:hint="cs"/>
+          <w:rtl/>
+        </w:rPr>
+        <w:t xml:space="preserve">مراحل </w:t>
+      </w:r>
+      <w:proofErr w:type="spellStart"/>
+      <w:r>
+        <w:rPr>
+          <w:rFonts w:hint="cs"/>
+          <w:rtl/>
+        </w:rPr>
+        <w:t>بوت</w:t>
+      </w:r>
+      <w:proofErr w:type="spellEnd"/>
+      <w:r>
+        <w:rPr>
+          <w:rFonts w:hint="cs"/>
+          <w:rtl/>
+        </w:rPr>
+        <w:t xml:space="preserve"> </w:t>
+      </w:r>
+      <w:proofErr w:type="spellStart"/>
+      <w:r>
+        <w:rPr>
+          <w:rFonts w:hint="cs"/>
+          <w:rtl/>
+        </w:rPr>
+        <w:t>سیستم‌عامل</w:t>
+      </w:r>
+      <w:proofErr w:type="spellEnd"/>
+      <w:r>
+        <w:rPr>
+          <w:rFonts w:hint="cs"/>
+          <w:rtl/>
+        </w:rPr>
+        <w:t xml:space="preserve"> </w:t>
+      </w:r>
+      <w:r>
+        <w:t>xv6</w:t>
+      </w:r>
+    </w:p>
+    <w:p>
+      <w:pPr>
+        <w:pStyle w:val="Heading1"/>
+        <w:rPr>
+          <w:rtl/>
+        </w:rPr>
+      </w:pPr>
+      <w:r>
+        <w:rPr>
+          <w:rFonts w:hint="cs"/>
+          <w:rtl/>
+        </w:rPr>
+        <w:t xml:space="preserve">اجرای </w:t>
+      </w:r>
+      <w:proofErr w:type="spellStart"/>
+      <w:r>
+        <w:rPr>
+          <w:rFonts w:hint="cs"/>
+          <w:rtl/>
+        </w:rPr>
+        <w:t>بوت‌لودر</w:t>
+      </w:r>
+      <w:proofErr w:type="spellEnd"/>
+    </w:p>
+    <w:p>
+      <w:pPr>
+        <w:pStyle w:val="Heading2"/>
+        <w:rPr>
+          <w:rtl/>
+        </w:rPr>
+      </w:pPr>
+      <w:r>
+        <w:rPr>
+          <w:rFonts w:hint="cs"/>
+          <w:rtl/>
+        </w:rPr>
+        <w:t xml:space="preserve">محتوای </w:t>
+      </w:r>
+      <w:proofErr w:type="spellStart"/>
+      <w:r>
+        <w:rPr>
+          <w:rFonts w:hint="cs"/>
+          <w:rtl/>
+        </w:rPr>
+        <w:t>سکتور</w:t>
+      </w:r>
+      <w:proofErr w:type="spellEnd"/>
+      <w:r>
+        <w:rPr>
+          <w:rFonts w:hint="cs"/>
+          <w:rtl/>
+        </w:rPr>
+        <w:t xml:space="preserve"> نخست دیسک قابل </w:t>
+      </w:r>
+      <w:proofErr w:type="spellStart"/>
+      <w:r>
+        <w:rPr>
+          <w:rFonts w:hint="cs"/>
+          <w:rtl/>
+        </w:rPr>
+        <w:t>بوت</w:t>
+      </w:r>
+      <w:proofErr w:type="spellEnd"/>
+    </w:p>
+    <w:p>
+      <w:pPr>
+        <w:pStyle w:val="Heading2"/>
+        <w:rPr>
+          <w:rtl/>
+        </w:rPr>
+      </w:pPr>
+      <w:r>
+        <w:rPr>
+          <w:rFonts w:hint="cs"/>
+          <w:rtl/>
+        </w:rPr>
+        <w:t xml:space="preserve">مقایسه </w:t>
+      </w:r>
+      <w:r>
+        <w:rPr>
+          <w:rFonts w:hint="cs"/>
+          <w:rtl/>
+        </w:rPr>
+        <w:t xml:space="preserve">فایل </w:t>
+      </w:r>
+      <w:proofErr w:type="spellStart"/>
+      <w:r>
+        <w:rPr>
+          <w:rFonts w:hint="cs"/>
+          <w:rtl/>
+        </w:rPr>
+        <w:t>باینری</w:t>
+      </w:r>
+      <w:proofErr w:type="spellEnd"/>
+      <w:r>
+        <w:rPr>
+          <w:rFonts w:hint="cs"/>
+          <w:rtl/>
+        </w:rPr>
+        <w:t xml:space="preserve"> </w:t>
+      </w:r>
+      <w:proofErr w:type="spellStart"/>
+      <w:r>
+        <w:rPr>
+          <w:rFonts w:hint="cs"/>
+          <w:rtl/>
+        </w:rPr>
+        <w:t>بوت</w:t>
+      </w:r>
+      <w:proofErr w:type="spellEnd"/>
+      <w:r>
+        <w:rPr>
+          <w:rFonts w:hint="cs"/>
+          <w:rtl/>
+        </w:rPr>
+        <w:t xml:space="preserve"> با بقیه فایل های </w:t>
+      </w:r>
+      <w:proofErr w:type="spellStart"/>
+      <w:r>
+        <w:rPr>
+          <w:rFonts w:hint="cs"/>
+          <w:rtl/>
+        </w:rPr>
+        <w:t>باینری</w:t>
+      </w:r>
+      <w:proofErr w:type="spellEnd"/>
+      <w:r>
+        <w:rPr>
+          <w:rFonts w:hint="cs"/>
+          <w:rtl/>
+        </w:rPr>
+        <w:t xml:space="preserve"> </w:t>
+      </w:r>
+      <w:r>
+        <w:t>xv6</w:t>
+      </w:r>
+      <w:r>
+        <w:rPr>
+          <w:rFonts w:hint="cs"/>
+          <w:rtl/>
+        </w:rPr>
+        <w:t xml:space="preserve"> </w:t>
+      </w:r>
+      <w:r>
+        <w:rPr>
+          <w:rFonts w:hint="cs"/>
+          <w:rtl/>
+        </w:rPr>
+        <w:t>و تبدیل آن به اسمبلی</w:t>
+      </w:r>
+    </w:p>
+    <w:p>
+      <w:pPr>
+        <w:pStyle w:val="Heading2"/>
+        <w:rPr>
+          <w:rtl/>
+        </w:rPr>
+      </w:pPr>
+      <w:r>
+        <w:rPr>
+          <w:rFonts w:hint="cs"/>
+          <w:rtl/>
+        </w:rPr>
+        <w:t xml:space="preserve">علت استفاده از </w:t>
+      </w:r>
+      <w:proofErr w:type="spellStart"/>
+      <w:r>
+        <w:t>objcopy</w:t>
+      </w:r>
+      <w:proofErr w:type="spellEnd"/>
+      <w:r>
+        <w:rPr>
+          <w:rFonts w:hint="cs"/>
+          <w:rtl/>
+        </w:rPr>
+        <w:t xml:space="preserve"> در هنگام </w:t>
+      </w:r>
+      <w:r>
+        <w:t>make</w:t>
+      </w:r>
+    </w:p>
+    <w:p>
+      <w:pPr>
+        <w:pStyle w:val="Heading2"/>
+        <w:rPr>
+          <w:rtl/>
+        </w:rPr>
+      </w:pPr>
+      <w:r>
+        <w:rPr>
+          <w:rFonts w:hint="cs"/>
+          <w:rtl/>
+        </w:rPr>
+        <w:t xml:space="preserve">چرا برای </w:t>
+      </w:r>
+      <w:proofErr w:type="spellStart"/>
+      <w:r>
+        <w:rPr>
+          <w:rFonts w:hint="cs"/>
+          <w:rtl/>
+        </w:rPr>
+        <w:t>بوت</w:t>
+      </w:r>
+      <w:proofErr w:type="spellEnd"/>
+      <w:r>
+        <w:rPr>
+          <w:rFonts w:hint="cs"/>
+          <w:rtl/>
+        </w:rPr>
+        <w:t xml:space="preserve"> کردن فقط از فایل</w:t>
+      </w:r>
+      <w:r>
+        <w:rPr>
+          <w:rFonts w:hint="cs"/>
+          <w:rtl/>
+        </w:rPr>
+        <w:t xml:space="preserve"> </w:t>
+      </w:r>
+      <w:r>
+        <w:t>C</w:t>
+      </w:r>
+      <w:r>
+        <w:rPr>
+          <w:rFonts w:hint="cs"/>
+          <w:rtl/>
+        </w:rPr>
+        <w:t xml:space="preserve"> استفاده نشده و اسمبلی هم هست؟</w:t>
+      </w:r>
+    </w:p>
+    <w:p>
+      <w:pPr>
+        <w:pStyle w:val="Heading2"/>
+      </w:pPr>
+      <w:r>
+        <w:rPr>
+          <w:rFonts w:hint="cs"/>
+          <w:rtl/>
+        </w:rPr>
         <w:lastRenderedPageBreak/>
-        <w:t xml:space="preserve">محتوای دو دیسک ورودی </w:t>
-      </w:r>
-      <w:r>
-        <w:t>QEMU</w:t>
+        <w:t xml:space="preserve">وظیفه ثبات های </w:t>
+      </w:r>
+      <w:r>
+        <w:t>x86</w:t>
+      </w:r>
+    </w:p>
+    <w:p>
+      <w:pPr>
+        <w:pStyle w:val="Heading2"/>
+      </w:pPr>
+      <w:r>
+        <w:rPr>
+          <w:rFonts w:hint="cs"/>
+          <w:rtl/>
+        </w:rPr>
+        <w:t xml:space="preserve">نقص اصلی </w:t>
+      </w:r>
+      <w:r>
+        <w:t>real mode</w:t>
+      </w:r>
+      <w:r>
+        <w:rPr>
+          <w:rFonts w:hint="cs"/>
+          <w:rtl/>
+        </w:rPr>
+        <w:t xml:space="preserve"> پردازنده </w:t>
+      </w:r>
+      <w:r>
+        <w:t>x86</w:t>
+      </w:r>
+    </w:p>
+    <w:p>
+      <w:pPr>
+        <w:pStyle w:val="Heading2"/>
+        <w:rPr>
+          <w:rtl/>
+        </w:rPr>
+      </w:pPr>
+      <w:r>
+        <w:rPr>
+          <w:rFonts w:hint="cs"/>
+          <w:rtl/>
+        </w:rPr>
+        <w:t xml:space="preserve">آدرس دهی حافظه در </w:t>
+      </w:r>
+      <w:r>
+        <w:t>real mode</w:t>
+      </w:r>
+    </w:p>
+    <w:p>
+      <w:pPr>
+        <w:pStyle w:val="Heading2"/>
+        <w:rPr>
+          <w:rtl/>
+        </w:rPr>
+      </w:pPr>
+      <w:r>
+        <w:rPr>
+          <w:rFonts w:hint="cs"/>
+          <w:rtl/>
+        </w:rPr>
+        <w:t xml:space="preserve">کد </w:t>
+      </w:r>
+      <w:proofErr w:type="spellStart"/>
+      <w:r>
+        <w:t>bootmain.c</w:t>
+      </w:r>
+      <w:proofErr w:type="spellEnd"/>
+      <w:r>
+        <w:rPr>
+          <w:rFonts w:hint="cs"/>
+          <w:rtl/>
+        </w:rPr>
+        <w:t xml:space="preserve"> چرا هسته را در آدرس </w:t>
+      </w:r>
+      <w:r>
+        <w:t>0x100000</w:t>
+      </w:r>
+      <w:r>
+        <w:rPr>
+          <w:rFonts w:hint="cs"/>
+          <w:rtl/>
+        </w:rPr>
+        <w:t xml:space="preserve"> قرار </w:t>
+      </w:r>
+      <w:proofErr w:type="spellStart"/>
+      <w:r>
+        <w:rPr>
+          <w:rFonts w:hint="cs"/>
+          <w:rtl/>
+        </w:rPr>
+        <w:t>می‌دهد</w:t>
+      </w:r>
+      <w:proofErr w:type="spellEnd"/>
+      <w:r>
+        <w:rPr>
+          <w:rFonts w:hint="cs"/>
+          <w:rtl/>
+        </w:rPr>
+        <w:t>؟</w:t>
+      </w:r>
+    </w:p>
+    <w:p>
+      <w:pPr>
+        <w:pStyle w:val="Heading2"/>
+        <w:rPr>
+          <w:rtl/>
+        </w:rPr>
+      </w:pPr>
+      <w:r>
+        <w:rPr>
+          <w:rFonts w:hint="cs"/>
+          <w:rtl/>
+        </w:rPr>
+        <w:t xml:space="preserve">کد معادل </w:t>
+      </w:r>
+      <w:proofErr w:type="spellStart"/>
+      <w:r>
+        <w:t>entry.s</w:t>
+      </w:r>
+      <w:proofErr w:type="spellEnd"/>
+      <w:r>
+        <w:rPr>
+          <w:rFonts w:hint="cs"/>
+          <w:rtl/>
+        </w:rPr>
+        <w:t xml:space="preserve"> در هسته لینوکس</w:t>
       </w:r>
     </w:p>
     <w:p>
       <w:pPr>
         <w:pStyle w:val="Heading1"/>
-      </w:pPr>
-      <w:r>
-        <w:rPr>
-          <w:rFonts w:hint="cs"/>
-          <w:rtl/>
-        </w:rPr>
-        <w:t xml:space="preserve">مراحل </w:t>
-      </w:r>
-      <w:proofErr w:type="spellStart"/>
-      <w:r>
-        <w:rPr>
-          <w:rFonts w:hint="cs"/>
-          <w:rtl/>
-        </w:rPr>
-        <w:t>بوت</w:t>
-      </w:r>
-      <w:proofErr w:type="spellEnd"/>
-      <w:r>
-        <w:rPr>
-          <w:rFonts w:hint="cs"/>
-          <w:rtl/>
-        </w:rPr>
-        <w:t xml:space="preserve"> </w:t>
-      </w:r>
-      <w:proofErr w:type="spellStart"/>
-      <w:r>
-        <w:rPr>
-          <w:rFonts w:hint="cs"/>
-          <w:rtl/>
-        </w:rPr>
-        <w:t>سیستم‌عامل</w:t>
-      </w:r>
-      <w:proofErr w:type="spellEnd"/>
-      <w:r>
-        <w:rPr>
-          <w:rFonts w:hint="cs"/>
-          <w:rtl/>
-        </w:rPr>
-        <w:t xml:space="preserve"> </w:t>
+        <w:rPr>
+          <w:rtl/>
+        </w:rPr>
+      </w:pPr>
+      <w:r>
+        <w:rPr>
+          <w:rFonts w:hint="cs"/>
+          <w:rtl/>
+        </w:rPr>
+        <w:t xml:space="preserve">اجرای هسته </w:t>
       </w:r>
       <w:r>
         <w:t>xv6</w:t>
@@ -2115,6 +4824,88 @@
     </w:p>
     <w:p>
       <w:pPr>
+        <w:pStyle w:val="Heading2"/>
+        <w:rPr>
+          <w:rtl/>
+        </w:rPr>
+      </w:pPr>
+      <w:r>
+        <w:rPr>
+          <w:rFonts w:hint="cs"/>
+          <w:rtl/>
+        </w:rPr>
+        <w:t>چرا آدرس فیزیکی است؟</w:t>
+      </w:r>
+    </w:p>
+    <w:p>
+      <w:pPr>
+        <w:pStyle w:val="Heading2"/>
+        <w:rPr>
+          <w:rtl/>
+        </w:rPr>
+      </w:pPr>
+      <w:r>
+        <w:rPr>
+          <w:rFonts w:hint="cs"/>
+          <w:rtl/>
+        </w:rPr>
+        <w:t xml:space="preserve">توابع </w:t>
+      </w:r>
+      <w:proofErr w:type="spellStart"/>
+      <w:r>
+        <w:t>entry.s</w:t>
+      </w:r>
+      <w:proofErr w:type="spellEnd"/>
+      <w:r>
+        <w:rPr>
+          <w:rFonts w:hint="cs"/>
+          <w:rtl/>
+        </w:rPr>
+        <w:t xml:space="preserve"> را توضیح دهید و تابع معادل در هسته لینوکس را بیابید</w:t>
+      </w:r>
+    </w:p>
+    <w:p>
+      <w:pPr>
+        <w:pStyle w:val="Heading2"/>
+        <w:rPr>
+          <w:rtl/>
+        </w:rPr>
+      </w:pPr>
+      <w:r>
+        <w:rPr>
+          <w:rFonts w:hint="cs"/>
+          <w:rtl/>
+        </w:rPr>
+        <w:t>مختصری راجع به محتوای فضای آدرس مجازی هسته</w:t>
+      </w:r>
+    </w:p>
+    <w:p>
+      <w:pPr>
+        <w:pStyle w:val="Heading2"/>
+        <w:rPr>
+          <w:rtl/>
+        </w:rPr>
+      </w:pPr>
+      <w:r>
+        <w:rPr>
+          <w:rFonts w:hint="cs"/>
+          <w:rtl/>
+        </w:rPr>
+        <w:t xml:space="preserve">چرا برای کد و داده های سطح کاربر پرچم </w:t>
+      </w:r>
+      <w:r>
+        <w:t>SEG_USER</w:t>
+      </w:r>
+      <w:r>
+        <w:rPr>
+          <w:rFonts w:hint="cs"/>
+          <w:rtl/>
+        </w:rPr>
+        <w:t xml:space="preserve"> تنظیم شده است؟</w:t>
+      </w:r>
+    </w:p>
+    <w:p>
+      <w:pPr>
         <w:pStyle w:val="Heading1"/>
         <w:rPr>
           <w:rtl/>
@@ -2125,17 +4916,8 @@
           <w:rFonts w:hint="cs"/>
           <w:rtl/>
         </w:rPr>
-        <w:t xml:space="preserve">اجرای </w:t>
-      </w:r>
-      <w:proofErr w:type="spellStart"/>
-      <w:r>
-        <w:rPr>
-          <w:rFonts w:hint="cs"/>
-          <w:rtl/>
-        </w:rPr>
-        <w:t>بوت‌لودر</w:t>
-      </w:r>
-      <w:proofErr w:type="spellEnd"/>
+        <w:t>اجرای نخستین برنامه سطح کاربر</w:t>
+      </w:r>
     </w:p>
     <w:p>
       <w:pPr>
@@ -2149,33 +4931,18 @@
           <w:rFonts w:hint="cs"/>
           <w:rtl/>
         </w:rPr>
-        <w:t xml:space="preserve">محتوای </w:t>
-      </w:r>
-      <w:proofErr w:type="spellStart"/>
-      <w:r>
-        <w:rPr>
-          <w:rFonts w:hint="cs"/>
-          <w:rtl/>
-        </w:rPr>
-        <w:t>سکتور</w:t>
-      </w:r>
-      <w:proofErr w:type="spellEnd"/>
-      <w:r>
-        <w:rPr>
-          <w:rFonts w:hint="cs"/>
-          <w:rtl/>
-        </w:rPr>
-        <w:t xml:space="preserve"> نخست دیسک قابل </w:t>
-      </w:r>
-      <w:proofErr w:type="spellStart"/>
-      <w:r>
-        <w:rPr>
-          <w:rFonts w:hint="cs"/>
-          <w:rtl/>
-        </w:rPr>
-        <w:t>بوت</w:t>
-      </w:r>
-      <w:proofErr w:type="spellEnd"/>
+        <w:t xml:space="preserve">اجزای </w:t>
+      </w:r>
+      <w:r>
+        <w:t>struct proc</w:t>
+      </w:r>
+      <w:r>
+        <w:rPr>
+          <w:rFonts w:hint="cs"/>
+          <w:rtl/>
+        </w:rPr>
+        <w:t xml:space="preserve"> و معادل آن در لینوکس</w:t>
+      </w:r>
     </w:p>
     <w:p>
       <w:pPr>
@@ -2189,89 +4956,24 @@
           <w:rFonts w:hint="cs"/>
           <w:rtl/>
         </w:rPr>
-        <w:t xml:space="preserve">مقایسه </w:t>
-      </w:r>
-      <w:r>
-        <w:rPr>
-          <w:rFonts w:hint="cs"/>
-          <w:rtl/>
-        </w:rPr>
-        <w:t xml:space="preserve">فایل </w:t>
-      </w:r>
-      <w:proofErr w:type="spellStart"/>
-      <w:r>
-        <w:rPr>
-          <w:rFonts w:hint="cs"/>
-          <w:rtl/>
-        </w:rPr>
-        <w:t>باینری</w:t>
-      </w:r>
-      <w:proofErr w:type="spellEnd"/>
-      <w:r>
-        <w:rPr>
-          <w:rFonts w:hint="cs"/>
-          <w:rtl/>
-        </w:rPr>
-        <w:t xml:space="preserve"> </w:t>
-      </w:r>
-      <w:proofErr w:type="spellStart"/>
-      <w:r>
-        <w:rPr>
-          <w:rFonts w:hint="cs"/>
-          <w:rtl/>
-        </w:rPr>
-        <w:t>بوت</w:t>
-      </w:r>
-      <w:proofErr w:type="spellEnd"/>
-      <w:r>
-        <w:rPr>
-          <w:rFonts w:hint="cs"/>
-          <w:rtl/>
-        </w:rPr>
-        <w:t xml:space="preserve"> با بقیه فایل های </w:t>
-      </w:r>
-      <w:proofErr w:type="spellStart"/>
-      <w:r>
-        <w:rPr>
-          <w:rFonts w:hint="cs"/>
-          <w:rtl/>
-        </w:rPr>
-        <w:t>باینری</w:t>
-      </w:r>
-      <w:proofErr w:type="spellEnd"/>
-      <w:r>
-        <w:rPr>
-          <w:rFonts w:hint="cs"/>
-          <w:rtl/>
-        </w:rPr>
-        <w:t xml:space="preserve"> </w:t>
-      </w:r>
-      <w:r>
-        <w:t>xv6</w:t>
-      </w:r>
-      <w:r>
-        <w:rPr>
-          <w:rFonts w:hint="cs"/>
-          <w:rtl/>
-        </w:rPr>
-        <w:t xml:space="preserve"> </w:t>
-      </w:r>
-      <w:r>
-        <w:rPr>
-          <w:rFonts w:hint="cs"/>
-          <w:rtl/>
-        </w:rPr>
-        <w:t xml:space="preserve">و تبدیل آن به </w:t>
-      </w:r>
-      <w:proofErr w:type="spellStart"/>
-      <w:r>
-        <w:rPr>
-          <w:rFonts w:hint="cs"/>
-          <w:rtl/>
-        </w:rPr>
-        <w:t>اسمبلی</w:t>
-      </w:r>
-      <w:proofErr w:type="spellEnd"/>
+        <w:t xml:space="preserve">چرا به خواب رفتن در کد </w:t>
+      </w:r>
+      <w:proofErr w:type="spellStart"/>
+      <w:r>
+        <w:rPr>
+          <w:rFonts w:hint="cs"/>
+          <w:rtl/>
+        </w:rPr>
+        <w:t>مدیریت‌کننده</w:t>
+      </w:r>
+      <w:proofErr w:type="spellEnd"/>
+      <w:r>
+        <w:rPr>
+          <w:rFonts w:hint="cs"/>
+          <w:rtl/>
+        </w:rPr>
+        <w:t xml:space="preserve"> سیستم مشکل ساز است؟</w:t>
+      </w:r>
     </w:p>
     <w:p>
       <w:pPr>
@@ -2285,23 +4987,13 @@
           <w:rFonts w:hint="cs"/>
           <w:rtl/>
         </w:rPr>
-        <w:t xml:space="preserve">علت استفاده از </w:t>
-      </w:r>
-      <w:proofErr w:type="spellStart"/>
-      <w:r>
-        <w:t>objcopy</w:t>
-      </w:r>
-      <w:proofErr w:type="spellEnd"/>
-      <w:r>
-        <w:rPr>
-          <w:rFonts w:hint="cs"/>
-          <w:rtl/>
-        </w:rPr>
-        <w:t xml:space="preserve"> در هنگام </w:t>
-      </w:r>
-      <w:r>
-        <w:t>make</w:t>
-      </w:r>
+        <w:t xml:space="preserve">تفاوت فضای آدرس هسته با فضای آدرس توسط </w:t>
+      </w:r>
+      <w:proofErr w:type="spellStart"/>
+      <w:r>
+        <w:t>kvmalloc</w:t>
+      </w:r>
+      <w:proofErr w:type="spellEnd"/>
     </w:p>
     <w:p>
       <w:pPr>
@@ -2315,458 +5007,64 @@
           <w:rFonts w:hint="cs"/>
           <w:rtl/>
         </w:rPr>
-        <w:t xml:space="preserve">چرا برای </w:t>
-      </w:r>
-      <w:proofErr w:type="spellStart"/>
-      <w:r>
-        <w:rPr>
-          <w:rFonts w:hint="cs"/>
-          <w:rtl/>
-        </w:rPr>
-        <w:t>بوت</w:t>
-      </w:r>
-      <w:proofErr w:type="spellEnd"/>
-      <w:r>
-        <w:rPr>
-          <w:rFonts w:hint="cs"/>
-          <w:rtl/>
-        </w:rPr>
-        <w:t xml:space="preserve"> کردن فقط از فایل</w:t>
-      </w:r>
-      <w:r>
-        <w:rPr>
-          <w:rFonts w:hint="cs"/>
-          <w:rtl/>
-        </w:rPr>
-        <w:t xml:space="preserve"> </w:t>
-      </w:r>
-      <w:r>
-        <w:t>C</w:t>
-      </w:r>
-      <w:r>
-        <w:rPr>
-          <w:rFonts w:hint="cs"/>
-          <w:rtl/>
-        </w:rPr>
-        <w:t xml:space="preserve"> استفاده نشده و </w:t>
-      </w:r>
-      <w:proofErr w:type="spellStart"/>
-      <w:r>
-        <w:rPr>
-          <w:rFonts w:hint="cs"/>
-          <w:rtl/>
-        </w:rPr>
-        <w:t>اسمبلی</w:t>
-      </w:r>
-      <w:proofErr w:type="spellEnd"/>
-      <w:r>
-        <w:rPr>
-          <w:rFonts w:hint="cs"/>
-          <w:rtl/>
-        </w:rPr>
-        <w:t xml:space="preserve"> هم هست؟</w:t>
+        <w:t xml:space="preserve">تفاوت فضای آدرس </w:t>
+      </w:r>
+      <w:proofErr w:type="spellStart"/>
+      <w:r>
+        <w:t>inituvm</w:t>
+      </w:r>
+      <w:proofErr w:type="spellEnd"/>
+      <w:r>
+        <w:rPr>
+          <w:rFonts w:hint="cs"/>
+          <w:rtl/>
+        </w:rPr>
+        <w:t xml:space="preserve"> با فضای آدرس کاربر در کد مدیریت سیستم</w:t>
       </w:r>
     </w:p>
     <w:p>
       <w:pPr>
         <w:pStyle w:val="Heading2"/>
-      </w:pPr>
-      <w:r>
-        <w:rPr>
-          <w:rFonts w:hint="cs"/>
-          <w:rtl/>
-        </w:rPr>
-        <w:t xml:space="preserve">وظیفه ثبات های </w:t>
-      </w:r>
-      <w:r>
-        <w:t>x86</w:t>
+        <w:rPr>
+          <w:rtl/>
+        </w:rPr>
+      </w:pPr>
+      <w:r>
+        <w:rPr>
+          <w:rFonts w:hint="cs"/>
+          <w:rtl/>
+        </w:rPr>
+        <w:t xml:space="preserve">کدام بخش از </w:t>
+      </w:r>
+      <w:proofErr w:type="spellStart"/>
+      <w:r>
+        <w:rPr>
+          <w:rFonts w:hint="cs"/>
+          <w:rtl/>
+        </w:rPr>
+        <w:t>آماده‌سازی</w:t>
+      </w:r>
+      <w:proofErr w:type="spellEnd"/>
+      <w:r>
+        <w:rPr>
+          <w:rFonts w:hint="cs"/>
+          <w:rtl/>
+        </w:rPr>
+        <w:t xml:space="preserve"> سیستم بین تمامی هسته های پردازنده مشترک و کدام بخش اختصاصی است؟</w:t>
       </w:r>
     </w:p>
     <w:p>
       <w:pPr>
         <w:pStyle w:val="Heading2"/>
-      </w:pPr>
-      <w:r>
-        <w:rPr>
-          <w:rFonts w:hint="cs"/>
-          <w:rtl/>
-        </w:rPr>
-        <w:t xml:space="preserve">نقص اصلی </w:t>
-      </w:r>
-      <w:r>
-        <w:t>real mode</w:t>
-      </w:r>
-      <w:r>
-        <w:rPr>
-          <w:rFonts w:hint="cs"/>
-          <w:rtl/>
-        </w:rPr>
-        <w:t xml:space="preserve"> پردازنده </w:t>
-      </w:r>
-      <w:r>
-        <w:t>x86</w:t>
-      </w:r>
-    </w:p>
-    <w:p>
-      <w:pPr>
-        <w:pStyle w:val="Heading2"/>
-        <w:rPr>
-          <w:rtl/>
-        </w:rPr>
-      </w:pPr>
-      <w:r>
-        <w:rPr>
-          <w:rFonts w:hint="cs"/>
-          <w:rtl/>
-        </w:rPr>
-        <w:t xml:space="preserve">آدرس دهی حافظه در </w:t>
-      </w:r>
-      <w:r>
-        <w:t>real mode</w:t>
-      </w:r>
-    </w:p>
-    <w:p>
-      <w:pPr>
-        <w:pStyle w:val="Heading2"/>
-        <w:rPr>
-          <w:rtl/>
-        </w:rPr>
-      </w:pPr>
-      <w:r>
-        <w:rPr>
-          <w:rFonts w:hint="cs"/>
-          <w:rtl/>
-        </w:rPr>
-        <w:t xml:space="preserve">کد </w:t>
-      </w:r>
-      <w:proofErr w:type="spellStart"/>
-      <w:r>
-        <w:t>bootmain.c</w:t>
-      </w:r>
-      <w:proofErr w:type="spellEnd"/>
-      <w:r>
-        <w:rPr>
-          <w:rFonts w:hint="cs"/>
-          <w:rtl/>
-        </w:rPr>
-        <w:t xml:space="preserve"> چرا هسته را در آدرس </w:t>
-      </w:r>
-      <w:r>
-        <w:t>0x100000</w:t>
-      </w:r>
-      <w:r>
-        <w:rPr>
-          <w:rFonts w:hint="cs"/>
-          <w:rtl/>
-        </w:rPr>
-        <w:t xml:space="preserve"> قرار </w:t>
-      </w:r>
-      <w:proofErr w:type="spellStart"/>
-      <w:r>
-        <w:rPr>
-          <w:rFonts w:hint="cs"/>
-          <w:rtl/>
-        </w:rPr>
-        <w:t>می‌دهد</w:t>
-      </w:r>
-      <w:proofErr w:type="spellEnd"/>
-      <w:r>
-        <w:rPr>
-          <w:rFonts w:hint="cs"/>
-          <w:rtl/>
-        </w:rPr>
-        <w:t>؟</w:t>
-      </w:r>
-    </w:p>
-    <w:p>
-      <w:pPr>
-        <w:pStyle w:val="Heading2"/>
-        <w:rPr>
-          <w:rtl/>
-        </w:rPr>
-      </w:pPr>
-      <w:r>
-        <w:rPr>
-          <w:rFonts w:hint="cs"/>
-          <w:rtl/>
-        </w:rPr>
-        <w:t xml:space="preserve">کد معادل </w:t>
-      </w:r>
-      <w:proofErr w:type="spellStart"/>
-      <w:r>
-        <w:t>entry.s</w:t>
-      </w:r>
-      <w:proofErr w:type="spellEnd"/>
-      <w:r>
-        <w:rPr>
-          <w:rFonts w:hint="cs"/>
-          <w:rtl/>
-        </w:rPr>
-        <w:t xml:space="preserve"> در هسته لینوکس</w:t>
-      </w:r>
-    </w:p>
-    <w:p>
-      <w:pPr>
-        <w:pStyle w:val="Heading1"/>
-        <w:rPr>
-          <w:rtl/>
-        </w:rPr>
-      </w:pPr>
-      <w:r>
-        <w:rPr>
-          <w:rFonts w:hint="cs"/>
-          <w:rtl/>
-        </w:rPr>
-        <w:t xml:space="preserve">اجرای هسته </w:t>
-      </w:r>
-      <w:r>
-        <w:t>xv6</w:t>
-      </w:r>
-    </w:p>
-    <w:p>
-      <w:pPr>
-        <w:pStyle w:val="Heading2"/>
-        <w:rPr>
-          <w:rtl/>
-        </w:rPr>
-      </w:pPr>
-      <w:r>
-        <w:rPr>
-          <w:rFonts w:hint="cs"/>
-          <w:rtl/>
-        </w:rPr>
-        <w:t>چرا آدرس فیزیکی است؟</w:t>
-      </w:r>
-    </w:p>
-    <w:p>
-      <w:pPr>
-        <w:pStyle w:val="Heading2"/>
-        <w:rPr>
-          <w:rtl/>
-        </w:rPr>
-      </w:pPr>
-      <w:r>
-        <w:rPr>
-          <w:rFonts w:hint="cs"/>
-          <w:rtl/>
-        </w:rPr>
-        <w:t xml:space="preserve">توابع </w:t>
-      </w:r>
-      <w:proofErr w:type="spellStart"/>
-      <w:r>
-        <w:t>entry.s</w:t>
-      </w:r>
-      <w:proofErr w:type="spellEnd"/>
-      <w:r>
-        <w:rPr>
-          <w:rFonts w:hint="cs"/>
-          <w:rtl/>
-        </w:rPr>
-        <w:t xml:space="preserve"> را توضیح دهید و تابع معادل در هسته لینوکس را بیابید</w:t>
-      </w:r>
-    </w:p>
-    <w:p>
-      <w:pPr>
-        <w:pStyle w:val="Heading2"/>
-        <w:rPr>
-          <w:rtl/>
-        </w:rPr>
-      </w:pPr>
-      <w:r>
-        <w:rPr>
-          <w:rFonts w:hint="cs"/>
-          <w:rtl/>
-        </w:rPr>
-        <w:t>مختصری راجع به محتوای فضای آدرس مجازی هسته</w:t>
-      </w:r>
-    </w:p>
-    <w:p>
-      <w:pPr>
-        <w:pStyle w:val="Heading2"/>
-        <w:rPr>
-          <w:rtl/>
-        </w:rPr>
-      </w:pPr>
-      <w:r>
-        <w:rPr>
-          <w:rFonts w:hint="cs"/>
-          <w:rtl/>
-        </w:rPr>
-        <w:t xml:space="preserve">چرا برای کد و داده های سطح کاربر پرچم </w:t>
-      </w:r>
-      <w:r>
-        <w:t>SEG_USER</w:t>
-      </w:r>
-      <w:r>
-        <w:rPr>
-          <w:rFonts w:hint="cs"/>
-          <w:rtl/>
-        </w:rPr>
-        <w:t xml:space="preserve"> تنظیم شده است؟</w:t>
-      </w:r>
-    </w:p>
-    <w:p>
-      <w:pPr>
-        <w:pStyle w:val="Heading1"/>
-        <w:rPr>
-          <w:rtl/>
-        </w:rPr>
-      </w:pPr>
-      <w:r>
-        <w:rPr>
-          <w:rFonts w:hint="cs"/>
-          <w:rtl/>
-        </w:rPr>
-        <w:t>اجرای نخستین برنامه سطح کاربر</w:t>
-      </w:r>
-    </w:p>
-    <w:p>
-      <w:pPr>
-        <w:pStyle w:val="Heading2"/>
-        <w:rPr>
-          <w:rtl/>
-        </w:rPr>
-      </w:pPr>
-      <w:r>
-        <w:rPr>
-          <w:rFonts w:hint="cs"/>
-          <w:rtl/>
-        </w:rPr>
-        <w:t xml:space="preserve">اجزای </w:t>
-      </w:r>
-      <w:r>
-        <w:t>struct proc</w:t>
-      </w:r>
-      <w:r>
-        <w:rPr>
-          <w:rFonts w:hint="cs"/>
-          <w:rtl/>
-        </w:rPr>
-        <w:t xml:space="preserve"> و معادل آن در لینوکس</w:t>
-      </w:r>
-    </w:p>
-    <w:p>
-      <w:pPr>
-        <w:pStyle w:val="Heading2"/>
-        <w:rPr>
-          <w:rtl/>
-        </w:rPr>
-      </w:pPr>
-      <w:r>
-        <w:rPr>
-          <w:rFonts w:hint="cs"/>
-          <w:rtl/>
-        </w:rPr>
-        <w:t xml:space="preserve">چرا به خواب رفتن در کد </w:t>
-      </w:r>
-      <w:proofErr w:type="spellStart"/>
-      <w:r>
-        <w:rPr>
-          <w:rFonts w:hint="cs"/>
-          <w:rtl/>
-        </w:rPr>
-        <w:t>مدیریت‌کننده</w:t>
-      </w:r>
-      <w:proofErr w:type="spellEnd"/>
-      <w:r>
-        <w:rPr>
-          <w:rFonts w:hint="cs"/>
-          <w:rtl/>
-        </w:rPr>
-        <w:t xml:space="preserve"> سیستم مشکل ساز است؟</w:t>
-      </w:r>
-    </w:p>
-    <w:p>
-      <w:pPr>
-        <w:pStyle w:val="Heading2"/>
-        <w:rPr>
-          <w:rtl/>
-        </w:rPr>
-      </w:pPr>
-      <w:r>
-        <w:rPr>
-          <w:rFonts w:hint="cs"/>
-          <w:rtl/>
-        </w:rPr>
-        <w:t xml:space="preserve">تفاوت فضای آدرس هسته با فضای آدرس توسط </w:t>
-      </w:r>
-      <w:proofErr w:type="spellStart"/>
-      <w:r>
-        <w:t>kvmalloc</w:t>
-      </w:r>
-      <w:proofErr w:type="spellEnd"/>
-    </w:p>
-    <w:p>
-      <w:pPr>
-        <w:pStyle w:val="Heading2"/>
-        <w:rPr>
-          <w:rtl/>
-        </w:rPr>
-      </w:pPr>
-      <w:r>
-        <w:rPr>
-          <w:rFonts w:hint="cs"/>
-          <w:rtl/>
-        </w:rPr>
-        <w:t xml:space="preserve">تفاوت فضای آدرس </w:t>
-      </w:r>
-      <w:proofErr w:type="spellStart"/>
-      <w:r>
-        <w:t>inituvm</w:t>
-      </w:r>
-      <w:proofErr w:type="spellEnd"/>
-      <w:r>
-        <w:rPr>
-          <w:rFonts w:hint="cs"/>
-          <w:rtl/>
-        </w:rPr>
-        <w:t xml:space="preserve"> با فضای آدرس کاربر در کد مدیریت سیستم</w:t>
-      </w:r>
-    </w:p>
-    <w:p>
-      <w:pPr>
-        <w:pStyle w:val="Heading2"/>
-        <w:rPr>
-          <w:rtl/>
-        </w:rPr>
-      </w:pPr>
-      <w:r>
-        <w:rPr>
-          <w:rFonts w:hint="cs"/>
-          <w:rtl/>
-        </w:rPr>
-        <w:t xml:space="preserve">کدام بخش از </w:t>
-      </w:r>
-      <w:proofErr w:type="spellStart"/>
-      <w:r>
-        <w:rPr>
-          <w:rFonts w:hint="cs"/>
-          <w:rtl/>
-        </w:rPr>
-        <w:t>آماده‌سازی</w:t>
-      </w:r>
-      <w:proofErr w:type="spellEnd"/>
-      <w:r>
-        <w:rPr>
-          <w:rFonts w:hint="cs"/>
-          <w:rtl/>
-        </w:rPr>
-        <w:t xml:space="preserve"> سیستم بین تمامی هسته های پردازنده مشترک و کدام بخش اختصاصی است؟</w:t>
-      </w:r>
-    </w:p>
-    <w:p>
-      <w:pPr>
-        <w:pStyle w:val="Heading2"/>
-        <w:rPr>
-          <w:rtl/>
-        </w:rPr>
-      </w:pPr>
-      <w:r>
-        <w:rPr>
-          <w:rFonts w:hint="cs"/>
-          <w:rtl/>
-        </w:rPr>
-        <w:lastRenderedPageBreak/>
+        <w:rPr>
+          <w:rtl/>
+        </w:rPr>
+      </w:pPr>
+      <w:r>
+        <w:rPr>
+          <w:rFonts w:hint="cs"/>
+          <w:rtl/>
+        </w:rPr>
         <w:t xml:space="preserve">برنامه معادل </w:t>
       </w:r>
       <w:proofErr w:type="spellStart"/>
@@ -2886,11 +5184,9 @@
         </w:rPr>
         <w:t xml:space="preserve">خروجی </w:t>
       </w:r>
-      <w:proofErr w:type="spellStart"/>
       <w:r>
         <w:t>bt</w:t>
       </w:r>
-      <w:proofErr w:type="spellEnd"/>
     </w:p>
     <w:p>
       <w:pPr>
@@ -2901,6 +5197,7 @@
           <w:rFonts w:hint="cs"/>
           <w:rtl/>
         </w:rPr>
+        <w:lastRenderedPageBreak/>
         <w:t xml:space="preserve">تفاوت دستور </w:t>
       </w:r>
       <w:r>
@@ -2995,17 +5292,8 @@
           <w:rFonts w:hint="cs"/>
           <w:rtl/>
         </w:rPr>
-        <w:t xml:space="preserve">اشکال زدایی در سطح کد </w:t>
-      </w:r>
-      <w:proofErr w:type="spellStart"/>
-      <w:r>
-        <w:rPr>
-          <w:rFonts w:hint="cs"/>
-          <w:rtl/>
-        </w:rPr>
-        <w:t>اسمبلی</w:t>
-      </w:r>
-      <w:proofErr w:type="spellEnd"/>
+        <w:t>اشکال زدایی در سطح کد اسمبلی</w:t>
+      </w:r>
     </w:p>
     <w:p>
       <w:pPr>
@@ -3082,8 +5370,8 @@
       </w:r>
     </w:p>
     <w:sectPr>
-      <w:headerReference w:type="default" r:id="rId12"/>
-      <w:footerReference w:type="default" r:id="rId13"/>
+      <w:headerReference w:type="default" r:id="rId15"/>
+      <w:footerReference w:type="default" r:id="rId16"/>
       <w:pgSz w:w="11906" w:h="16838" w:code="9"/>
       <w:pgMar w:top="1440" w:right="1440" w:bottom="1440" w:left="1440" w:header="720" w:footer="720" w:gutter="0"/>
       <w:pgBorders w:offsetFrom="page">
@@ -3324,18 +5612,8 @@
         <w:rtl/>
         <w:lang w:bidi="fa-IR"/>
       </w:rPr>
-      <w:t xml:space="preserve">پاشا </w:t>
+      <w:t>پاشا براهیمی</w:t>
     </w:r>
-    <w:proofErr w:type="spellStart"/>
-    <w:r>
-      <w:rPr>
-        <w:rFonts w:ascii="Sahel" w:hAnsi="Sahel" w:cs="Sahel" w:hint="cs"/>
-        <w:rtl/>
-        <w:lang w:bidi="fa-IR"/>
-      </w:rPr>
-      <w:t>براهیمی</w:t>
-    </w:r>
-    <w:proofErr w:type="spellEnd"/>
     <w:r>
       <w:rPr>
         <w:rFonts w:ascii="Sahel" w:hAnsi="Sahel" w:cs="Sahel" w:hint="cs"/>
@@ -3415,6 +5693,205 @@
 <file path=word/numbering.xml><?xml version="1.0" encoding="utf-8"?>
 <w:numbering xmlns:wpc="http://schemas.microsoft.com/office/word/2010/wordprocessingCanvas" xmlns:cx="http://schemas.microsoft.com/office/drawing/2014/chartex" xmlns:cx1="http://schemas.microsoft.com/office/drawing/2015/9/8/chartex" xmlns:cx2="http://schemas.microsoft.com/office/drawing/2015/10/21/chartex" xmlns:cx3="http://schemas.microsoft.com/office/drawing/2016/5/9/chartex" xmlns:cx4="http://schemas.microsoft.com/office/drawing/2016/5/10/chartex" xmlns:cx5="http://schemas.microsoft.com/office/drawing/2016/5/11/chartex" xmlns:cx6="http://schemas.microsoft.com/office/drawing/2016/5/12/chartex" xmlns:cx7="http://schemas.microsoft.com/office/drawing/2016/5/13/chartex" xmlns:cx8="http://schemas.microsoft.com/office/drawing/2016/5/14/chartex" xmlns:mc="http://schemas.openxmlformats.org/markup-compatibility/2006" xmlns:aink="http://schemas.microsoft.com/office/drawing/2016/ink" xmlns:am3d="http://schemas.microsoft.com/office/drawing/2017/model3d" xmlns:o="urn:schemas-microsoft-com:office:office" xmlns:r="http://schemas.openxmlformats.org/officeDocument/2006/relationships" xmlns:m="http://schemas.openxmlformats.org/officeDocument/2006/math" xmlns:v="urn:schemas-microsoft-com:vml" xmlns:wp14="http://schemas.microsoft.com/office/word/2010/wordprocessingDrawing" xmlns:wp="http://schemas.openxmlformats.org/drawingml/2006/wordprocessingDrawing" xmlns:w10="urn:schemas-microsoft-com:office:word" xmlns:w="http://schemas.openxmlformats.org/wordprocessingml/2006/main" xmlns:w14="http://schemas.microsoft.com/office/word/2010/wordml" xmlns:w15="http://schemas.microsoft.com/office/word/2012/wordml" xmlns:w16cex="http://schemas.microsoft.com/office/word/2018/wordml/cex" xmlns:w16cid="http://schemas.microsoft.com/office/word/2016/wordml/cid" xmlns:w16="http://schemas.microsoft.com/office/word/2018/wordml" xmlns:w16sdtdh="http://schemas.microsoft.com/office/word/2020/wordml/sdtdatahash" xmlns:w16se="http://schemas.microsoft.com/office/word/2015/wordml/symex" xmlns:wpg="http://schemas.microsoft.com/office/word/2010/wordprocessingGroup" xmlns:wpi="http://schemas.microsoft.com/office/word/2010/wordprocessingInk" xmlns:wne="http://schemas.microsoft.com/office/word/2006/wordml" xmlns:wps="http://schemas.microsoft.com/office/word/2010/wordprocessingShape" mc:Ignorable="w14 w15 w16se w16cid w16 w16cex w16sdtdh wp14">
   <w:abstractNum w:abstractNumId="0" w15:restartNumberingAfterBreak="0">
+    <w:nsid w:val="11255D86"/>
+    <w:multiLevelType w:val="hybridMultilevel"/>
+    <w:tmpl w:val="2C7E5B22"/>
+    <w:lvl w:ilvl="0" w:tplc="04090001">
+      <w:start w:val="1"/>
+      <w:numFmt w:val="bullet"/>
+      <w:lvlText w:val=""/>
+      <w:lvlJc w:val="left"/>
+      <w:pPr>
+        <w:ind w:left="720" w:hanging="360"/>
+      </w:pPr>
+      <w:rPr>
+        <w:rFonts w:ascii="Symbol" w:hAnsi="Symbol" w:hint="default"/>
+      </w:rPr>
+    </w:lvl>
+    <w:lvl w:ilvl="1" w:tplc="04090003" w:tentative="1">
+      <w:start w:val="1"/>
+      <w:numFmt w:val="bullet"/>
+      <w:lvlText w:val="o"/>
+      <w:lvlJc w:val="left"/>
+      <w:pPr>
+        <w:ind w:left="1440" w:hanging="360"/>
+      </w:pPr>
+      <w:rPr>
+        <w:rFonts w:ascii="Courier New" w:hAnsi="Courier New" w:cs="Courier New" w:hint="default"/>
+      </w:rPr>
+    </w:lvl>
+    <w:lvl w:ilvl="2" w:tplc="04090005" w:tentative="1">
+      <w:start w:val="1"/>
+      <w:numFmt w:val="bullet"/>
+      <w:lvlText w:val=""/>
+      <w:lvlJc w:val="left"/>
+      <w:pPr>
+        <w:ind w:left="2160" w:hanging="360"/>
+      </w:pPr>
+      <w:rPr>
+        <w:rFonts w:ascii="Wingdings" w:hAnsi="Wingdings" w:hint="default"/>
+      </w:rPr>
+    </w:lvl>
+    <w:lvl w:ilvl="3" w:tplc="04090001" w:tentative="1">
+      <w:start w:val="1"/>
+      <w:numFmt w:val="bullet"/>
+      <w:lvlText w:val=""/>
+      <w:lvlJc w:val="left"/>
+      <w:pPr>
+        <w:ind w:left="2880" w:hanging="360"/>
+      </w:pPr>
+      <w:rPr>
+        <w:rFonts w:ascii="Symbol" w:hAnsi="Symbol" w:hint="default"/>
+      </w:rPr>
+    </w:lvl>
+    <w:lvl w:ilvl="4" w:tplc="04090003" w:tentative="1">
+      <w:start w:val="1"/>
+      <w:numFmt w:val="bullet"/>
+      <w:lvlText w:val="o"/>
+      <w:lvlJc w:val="left"/>
+      <w:pPr>
+        <w:ind w:left="3600" w:hanging="360"/>
+      </w:pPr>
+      <w:rPr>
+        <w:rFonts w:ascii="Courier New" w:hAnsi="Courier New" w:cs="Courier New" w:hint="default"/>
+      </w:rPr>
+    </w:lvl>
+    <w:lvl w:ilvl="5" w:tplc="04090005" w:tentative="1">
+      <w:start w:val="1"/>
+      <w:numFmt w:val="bullet"/>
+      <w:lvlText w:val=""/>
+      <w:lvlJc w:val="left"/>
+      <w:pPr>
+        <w:ind w:left="4320" w:hanging="360"/>
+      </w:pPr>
+      <w:rPr>
+        <w:rFonts w:ascii="Wingdings" w:hAnsi="Wingdings" w:hint="default"/>
+      </w:rPr>
+    </w:lvl>
+    <w:lvl w:ilvl="6" w:tplc="04090001" w:tentative="1">
+      <w:start w:val="1"/>
+      <w:numFmt w:val="bullet"/>
+      <w:lvlText w:val=""/>
+      <w:lvlJc w:val="left"/>
+      <w:pPr>
+        <w:ind w:left="5040" w:hanging="360"/>
+      </w:pPr>
+      <w:rPr>
+        <w:rFonts w:ascii="Symbol" w:hAnsi="Symbol" w:hint="default"/>
+      </w:rPr>
+    </w:lvl>
+    <w:lvl w:ilvl="7" w:tplc="04090003" w:tentative="1">
+      <w:start w:val="1"/>
+      <w:numFmt w:val="bullet"/>
+      <w:lvlText w:val="o"/>
+      <w:lvlJc w:val="left"/>
+      <w:pPr>
+        <w:ind w:left="5760" w:hanging="360"/>
+      </w:pPr>
+      <w:rPr>
+        <w:rFonts w:ascii="Courier New" w:hAnsi="Courier New" w:cs="Courier New" w:hint="default"/>
+      </w:rPr>
+    </w:lvl>
+    <w:lvl w:ilvl="8" w:tplc="04090005" w:tentative="1">
+      <w:start w:val="1"/>
+      <w:numFmt w:val="bullet"/>
+      <w:lvlText w:val=""/>
+      <w:lvlJc w:val="left"/>
+      <w:pPr>
+        <w:ind w:left="6480" w:hanging="360"/>
+      </w:pPr>
+      <w:rPr>
+        <w:rFonts w:ascii="Wingdings" w:hAnsi="Wingdings" w:hint="default"/>
+      </w:rPr>
+    </w:lvl>
+  </w:abstractNum>
+  <w:abstractNum w:abstractNumId="1" w15:restartNumberingAfterBreak="0">
+    <w:nsid w:val="20C14837"/>
+    <w:multiLevelType w:val="hybridMultilevel"/>
+    <w:tmpl w:val="7002756E"/>
+    <w:lvl w:ilvl="0" w:tplc="0409000F">
+      <w:start w:val="1"/>
+      <w:numFmt w:val="decimal"/>
+      <w:lvlText w:val="%1."/>
+      <w:lvlJc w:val="left"/>
+      <w:pPr>
+        <w:ind w:left="720" w:hanging="360"/>
+      </w:pPr>
+    </w:lvl>
+    <w:lvl w:ilvl="1" w:tplc="04090019" w:tentative="1">
+      <w:start w:val="1"/>
+      <w:numFmt w:val="lowerLetter"/>
+      <w:lvlText w:val="%2."/>
+      <w:lvlJc w:val="left"/>
+      <w:pPr>
+        <w:ind w:left="1440" w:hanging="360"/>
+      </w:pPr>
+    </w:lvl>
+    <w:lvl w:ilvl="2" w:tplc="0409001B" w:tentative="1">
+      <w:start w:val="1"/>
+      <w:numFmt w:val="lowerRoman"/>
+      <w:lvlText w:val="%3."/>
+      <w:lvlJc w:val="right"/>
+      <w:pPr>
+        <w:ind w:left="2160" w:hanging="180"/>
+      </w:pPr>
+    </w:lvl>
+    <w:lvl w:ilvl="3" w:tplc="0409000F" w:tentative="1">
+      <w:start w:val="1"/>
+      <w:numFmt w:val="decimal"/>
+      <w:lvlText w:val="%4."/>
+      <w:lvlJc w:val="left"/>
+      <w:pPr>
+        <w:ind w:left="2880" w:hanging="360"/>
+      </w:pPr>
+    </w:lvl>
+    <w:lvl w:ilvl="4" w:tplc="04090019" w:tentative="1">
+      <w:start w:val="1"/>
+      <w:numFmt w:val="lowerLetter"/>
+      <w:lvlText w:val="%5."/>
+      <w:lvlJc w:val="left"/>
+      <w:pPr>
+        <w:ind w:left="3600" w:hanging="360"/>
+      </w:pPr>
+    </w:lvl>
+    <w:lvl w:ilvl="5" w:tplc="0409001B" w:tentative="1">
+      <w:start w:val="1"/>
+      <w:numFmt w:val="lowerRoman"/>
+      <w:lvlText w:val="%6."/>
+      <w:lvlJc w:val="right"/>
+      <w:pPr>
+        <w:ind w:left="4320" w:hanging="180"/>
+      </w:pPr>
+    </w:lvl>
+    <w:lvl w:ilvl="6" w:tplc="0409000F" w:tentative="1">
+      <w:start w:val="1"/>
+      <w:numFmt w:val="decimal"/>
+      <w:lvlText w:val="%7."/>
+      <w:lvlJc w:val="left"/>
+      <w:pPr>
+        <w:ind w:left="5040" w:hanging="360"/>
+      </w:pPr>
+    </w:lvl>
+    <w:lvl w:ilvl="7" w:tplc="04090019" w:tentative="1">
+      <w:start w:val="1"/>
+      <w:numFmt w:val="lowerLetter"/>
+      <w:lvlText w:val="%8."/>
+      <w:lvlJc w:val="left"/>
+      <w:pPr>
+        <w:ind w:left="5760" w:hanging="360"/>
+      </w:pPr>
+    </w:lvl>
+    <w:lvl w:ilvl="8" w:tplc="0409001B" w:tentative="1">
+      <w:start w:val="1"/>
+      <w:numFmt w:val="lowerRoman"/>
+      <w:lvlText w:val="%9."/>
+      <w:lvlJc w:val="right"/>
+      <w:pPr>
+        <w:ind w:left="6480" w:hanging="180"/>
+      </w:pPr>
+    </w:lvl>
+  </w:abstractNum>
+  <w:abstractNum w:abstractNumId="2" w15:restartNumberingAfterBreak="0">
     <w:nsid w:val="2F3B1BA6"/>
     <w:multiLevelType w:val="hybridMultilevel"/>
     <w:tmpl w:val="9B8853B4"/>
@@ -3504,7 +5981,7 @@
       </w:pPr>
     </w:lvl>
   </w:abstractNum>
-  <w:abstractNum w:abstractNumId="1" w15:restartNumberingAfterBreak="0">
+  <w:abstractNum w:abstractNumId="3" w15:restartNumberingAfterBreak="0">
     <w:nsid w:val="467D7FA8"/>
     <w:multiLevelType w:val="hybridMultilevel"/>
     <w:tmpl w:val="EECC9AE4"/>
@@ -3594,7 +6071,7 @@
       </w:pPr>
     </w:lvl>
   </w:abstractNum>
-  <w:abstractNum w:abstractNumId="2" w15:restartNumberingAfterBreak="0">
+  <w:abstractNum w:abstractNumId="4" w15:restartNumberingAfterBreak="0">
     <w:nsid w:val="7A5B4BD3"/>
     <w:multiLevelType w:val="hybridMultilevel"/>
     <w:tmpl w:val="9E0A8924"/>
@@ -3681,43 +6158,49 @@
     </w:lvl>
   </w:abstractNum>
   <w:num w:numId="1">
-    <w:abstractNumId w:val="2"/>
+    <w:abstractNumId w:val="4"/>
   </w:num>
   <w:num w:numId="2">
-    <w:abstractNumId w:val="1"/>
+    <w:abstractNumId w:val="3"/>
   </w:num>
   <w:num w:numId="3">
-    <w:abstractNumId w:val="1"/>
+    <w:abstractNumId w:val="3"/>
     <w:lvlOverride w:ilvl="0">
       <w:startOverride w:val="1"/>
     </w:lvlOverride>
   </w:num>
   <w:num w:numId="4">
-    <w:abstractNumId w:val="0"/>
+    <w:abstractNumId w:val="2"/>
   </w:num>
   <w:num w:numId="5">
-    <w:abstractNumId w:val="0"/>
+    <w:abstractNumId w:val="2"/>
     <w:lvlOverride w:ilvl="0">
       <w:startOverride w:val="1"/>
     </w:lvlOverride>
   </w:num>
   <w:num w:numId="6">
-    <w:abstractNumId w:val="0"/>
+    <w:abstractNumId w:val="2"/>
     <w:lvlOverride w:ilvl="0">
       <w:startOverride w:val="1"/>
     </w:lvlOverride>
   </w:num>
   <w:num w:numId="7">
-    <w:abstractNumId w:val="0"/>
+    <w:abstractNumId w:val="2"/>
     <w:lvlOverride w:ilvl="0">
       <w:startOverride w:val="1"/>
     </w:lvlOverride>
   </w:num>
   <w:num w:numId="8">
-    <w:abstractNumId w:val="0"/>
+    <w:abstractNumId w:val="2"/>
     <w:lvlOverride w:ilvl="0">
       <w:startOverride w:val="5"/>
     </w:lvlOverride>
+  </w:num>
+  <w:num w:numId="9">
+    <w:abstractNumId w:val="0"/>
+  </w:num>
+  <w:num w:numId="10">
+    <w:abstractNumId w:val="1"/>
   </w:num>
 </w:numbering>
 </file>

</xml_diff>

<commit_message>
Refactor question 4 in report
</commit_message>
<xml_diff>
--- a/EX1 - Introduction to xv6/Report.docx
+++ b/EX1 - Introduction to xv6/Report.docx
@@ -1454,23 +1454,21 @@
           <w:rFonts w:hint="cs"/>
           <w:rtl/>
         </w:rPr>
-        <w:t xml:space="preserve">. در واقع این تابع یک </w:t>
-      </w:r>
-      <w:proofErr w:type="spellStart"/>
-      <w:r>
-        <w:rPr>
-          <w:rFonts w:hint="cs"/>
-          <w:rtl/>
-        </w:rPr>
-        <w:t>نسحه</w:t>
-      </w:r>
-      <w:proofErr w:type="spellEnd"/>
-      <w:r>
-        <w:rPr>
-          <w:rFonts w:hint="cs"/>
-          <w:rtl/>
-        </w:rPr>
-        <w:t xml:space="preserve"> کپی از </w:t>
+        <w:t>. در واقع این تابع یک نس</w:t>
+      </w:r>
+      <w:r>
+        <w:rPr>
+          <w:rFonts w:hint="cs"/>
+          <w:rtl/>
+        </w:rPr>
+        <w:t>خ</w:t>
+      </w:r>
+      <w:r>
+        <w:rPr>
+          <w:rFonts w:hint="cs"/>
+          <w:rtl/>
+        </w:rPr>
+        <w:t xml:space="preserve">ه کپی از </w:t>
       </w:r>
       <w:proofErr w:type="spellStart"/>
       <w:r>
@@ -1486,7 +1484,23 @@
           <w:rFonts w:hint="cs"/>
           <w:rtl/>
         </w:rPr>
-        <w:t xml:space="preserve"> است که این تابع را صدا زده است. منظور از کپی این است که </w:t>
+        <w:t xml:space="preserve"> </w:t>
+      </w:r>
+      <w:proofErr w:type="spellStart"/>
+      <w:r>
+        <w:rPr>
+          <w:rFonts w:hint="cs"/>
+          <w:rtl/>
+        </w:rPr>
+        <w:t>می‌سازد</w:t>
+      </w:r>
+      <w:proofErr w:type="spellEnd"/>
+      <w:r>
+        <w:rPr>
+          <w:rFonts w:hint="cs"/>
+          <w:rtl/>
+        </w:rPr>
+        <w:t xml:space="preserve"> که این تابع را صدا زده است. منظور از کپی این است که </w:t>
       </w:r>
       <w:proofErr w:type="spellStart"/>
       <w:r>
@@ -2538,14 +2552,12 @@
     </w:p>
     <w:p>
       <w:pPr>
-        <w:pStyle w:val="Text"/>
+        <w:pStyle w:val="Figure"/>
         <w:bidi w:val="0"/>
-        <w:rPr>
-          <w:rtl/>
-        </w:rPr>
-      </w:pPr>
-      <w:r>
-        <w:rPr>
+      </w:pPr>
+      <w:r>
+        <w:rPr>
+          <w:noProof/>
           <w:rtl/>
         </w:rPr>
         <w:drawing>
@@ -2594,339 +2606,334 @@
     <w:p>
       <w:pPr>
         <w:pStyle w:val="Text"/>
+        <w:rPr>
+          <w:rtl/>
+        </w:rPr>
+      </w:pPr>
+      <w:r>
+        <w:rPr>
+          <w:rFonts w:hint="cs"/>
+          <w:rtl/>
+        </w:rPr>
+        <w:t xml:space="preserve">تابع </w:t>
+      </w:r>
+      <w:r>
+        <w:t>exec</w:t>
+      </w:r>
+      <w:r>
+        <w:rPr>
+          <w:rFonts w:hint="cs"/>
+          <w:rtl/>
+        </w:rPr>
+        <w:t xml:space="preserve"> حافظه </w:t>
+      </w:r>
+      <w:proofErr w:type="spellStart"/>
+      <w:r>
+        <w:rPr>
+          <w:rFonts w:hint="cs"/>
+          <w:rtl/>
+        </w:rPr>
+        <w:t>پردازه</w:t>
+      </w:r>
+      <w:proofErr w:type="spellEnd"/>
+      <w:r>
+        <w:rPr>
+          <w:rFonts w:hint="cs"/>
+          <w:rtl/>
+        </w:rPr>
+        <w:t xml:space="preserve"> فعلی را با یک حافظه جدید که در آن یک برنامه با فایل </w:t>
+      </w:r>
+      <w:r>
+        <w:t>ELF</w:t>
+      </w:r>
+      <w:r>
+        <w:rPr>
+          <w:rFonts w:hint="cs"/>
+          <w:rtl/>
+        </w:rPr>
+        <w:t xml:space="preserve"> </w:t>
+      </w:r>
+      <w:proofErr w:type="spellStart"/>
+      <w:r>
+        <w:rPr>
+          <w:rFonts w:hint="cs"/>
+          <w:rtl/>
+        </w:rPr>
+        <w:t>لود</w:t>
+      </w:r>
+      <w:proofErr w:type="spellEnd"/>
+      <w:r>
+        <w:rPr>
+          <w:rFonts w:hint="cs"/>
+          <w:rtl/>
+        </w:rPr>
+        <w:t xml:space="preserve"> شده است، جایگزین </w:t>
+      </w:r>
+      <w:proofErr w:type="spellStart"/>
+      <w:r>
+        <w:rPr>
+          <w:rFonts w:hint="cs"/>
+          <w:rtl/>
+        </w:rPr>
+        <w:t>می‌کند</w:t>
+      </w:r>
+      <w:proofErr w:type="spellEnd"/>
+      <w:r>
+        <w:rPr>
+          <w:rFonts w:hint="cs"/>
+          <w:rtl/>
+        </w:rPr>
+        <w:t xml:space="preserve">. در واقع </w:t>
+      </w:r>
+      <w:r>
+        <w:t>exec()</w:t>
+      </w:r>
+      <w:r>
+        <w:rPr>
+          <w:rFonts w:hint="cs"/>
+          <w:rtl/>
+        </w:rPr>
+        <w:t xml:space="preserve"> راهی برای اجرای یک برنامه در </w:t>
+      </w:r>
+      <w:proofErr w:type="spellStart"/>
+      <w:r>
+        <w:rPr>
+          <w:rFonts w:hint="cs"/>
+          <w:rtl/>
+        </w:rPr>
+        <w:t>پردازه</w:t>
+      </w:r>
+      <w:proofErr w:type="spellEnd"/>
+      <w:r>
+        <w:rPr>
+          <w:rFonts w:hint="cs"/>
+          <w:rtl/>
+        </w:rPr>
+        <w:t xml:space="preserve"> فعلی است. بر خلاف تابع </w:t>
+      </w:r>
+      <w:r>
+        <w:t>fork()</w:t>
+      </w:r>
+      <w:r>
+        <w:rPr>
+          <w:rFonts w:hint="cs"/>
+          <w:rtl/>
+        </w:rPr>
+        <w:t xml:space="preserve">، برنامه به </w:t>
+      </w:r>
+      <w:r>
+        <w:t>caller</w:t>
+      </w:r>
+      <w:r>
+        <w:rPr>
+          <w:rFonts w:hint="cs"/>
+          <w:rtl/>
+        </w:rPr>
+        <w:t xml:space="preserve"> تابع </w:t>
+      </w:r>
+      <w:r>
+        <w:t>exec()</w:t>
+      </w:r>
+      <w:r>
+        <w:rPr>
+          <w:rFonts w:hint="cs"/>
+          <w:rtl/>
+        </w:rPr>
+        <w:t xml:space="preserve"> باز </w:t>
+      </w:r>
+      <w:proofErr w:type="spellStart"/>
+      <w:r>
+        <w:rPr>
+          <w:rFonts w:hint="cs"/>
+          <w:rtl/>
+        </w:rPr>
+        <w:t>نمی‌گردد</w:t>
+      </w:r>
+      <w:proofErr w:type="spellEnd"/>
+      <w:r>
+        <w:rPr>
+          <w:rFonts w:hint="cs"/>
+          <w:rtl/>
+        </w:rPr>
+        <w:t xml:space="preserve"> و برنامه جدید اجرا </w:t>
+      </w:r>
+      <w:proofErr w:type="spellStart"/>
+      <w:r>
+        <w:rPr>
+          <w:rFonts w:hint="cs"/>
+          <w:rtl/>
+        </w:rPr>
+        <w:t>می‌شود</w:t>
+      </w:r>
+      <w:proofErr w:type="spellEnd"/>
+      <w:r>
+        <w:rPr>
+          <w:rFonts w:hint="cs"/>
+          <w:rtl/>
+        </w:rPr>
+        <w:t xml:space="preserve"> مگر اینکه در زمان اجرای این تابع یک </w:t>
+      </w:r>
+      <w:proofErr w:type="spellStart"/>
+      <w:r>
+        <w:rPr>
+          <w:rFonts w:hint="cs"/>
+          <w:rtl/>
+        </w:rPr>
+        <w:t>ارور</w:t>
+      </w:r>
+      <w:proofErr w:type="spellEnd"/>
+      <w:r>
+        <w:rPr>
+          <w:rFonts w:hint="cs"/>
+          <w:rtl/>
+        </w:rPr>
+        <w:t xml:space="preserve"> رخ دهد. برنامه جدید اجرا شده در یک </w:t>
+      </w:r>
+      <w:proofErr w:type="spellStart"/>
+      <w:r>
+        <w:rPr>
+          <w:rFonts w:hint="cs"/>
+          <w:rtl/>
+        </w:rPr>
+        <w:t>نقطه‌ای</w:t>
+      </w:r>
+      <w:proofErr w:type="spellEnd"/>
+      <w:r>
+        <w:rPr>
+          <w:rFonts w:hint="cs"/>
+          <w:rtl/>
+        </w:rPr>
+        <w:t xml:space="preserve"> با استفاده از تابع </w:t>
+      </w:r>
+      <w:r>
+        <w:t>exit</w:t>
+      </w:r>
+      <w:r>
+        <w:rPr>
+          <w:rFonts w:hint="cs"/>
+          <w:rtl/>
+        </w:rPr>
+        <w:t xml:space="preserve"> </w:t>
+      </w:r>
+      <w:r>
+        <w:rPr>
+          <w:rFonts w:hint="cs"/>
+          <w:rtl/>
+        </w:rPr>
+        <w:t xml:space="preserve">اجرای </w:t>
+      </w:r>
+      <w:proofErr w:type="spellStart"/>
+      <w:r>
+        <w:rPr>
+          <w:rFonts w:hint="cs"/>
+          <w:rtl/>
+        </w:rPr>
+        <w:t>پردازه</w:t>
+      </w:r>
+      <w:proofErr w:type="spellEnd"/>
+      <w:r>
+        <w:rPr>
+          <w:rFonts w:hint="cs"/>
+          <w:rtl/>
+        </w:rPr>
+        <w:t xml:space="preserve"> را </w:t>
+      </w:r>
+      <w:r>
+        <w:rPr>
+          <w:rFonts w:hint="cs"/>
+          <w:rtl/>
+        </w:rPr>
+        <w:t>خاتمه</w:t>
+      </w:r>
+      <w:r>
+        <w:rPr>
+          <w:rFonts w:hint="cs"/>
+          <w:rtl/>
+        </w:rPr>
+        <w:t xml:space="preserve"> </w:t>
+      </w:r>
+      <w:proofErr w:type="spellStart"/>
+      <w:r>
+        <w:rPr>
+          <w:rFonts w:hint="cs"/>
+          <w:rtl/>
+        </w:rPr>
+        <w:t>می‌دهد</w:t>
+      </w:r>
+      <w:proofErr w:type="spellEnd"/>
+      <w:r>
+        <w:rPr>
+          <w:rFonts w:hint="cs"/>
+          <w:rtl/>
+        </w:rPr>
+        <w:t xml:space="preserve">. تابع </w:t>
+      </w:r>
+      <w:r>
+        <w:t>exec</w:t>
+      </w:r>
+      <w:r>
+        <w:rPr>
+          <w:rFonts w:hint="cs"/>
+          <w:rtl/>
+        </w:rPr>
+        <w:t xml:space="preserve"> دو پارامتر ورودی دارد که پارامتر اول نام فایل برنامه و پارامتر دوم آرایه </w:t>
+      </w:r>
+      <w:proofErr w:type="spellStart"/>
+      <w:r>
+        <w:rPr>
+          <w:rFonts w:hint="cs"/>
+          <w:rtl/>
+        </w:rPr>
+        <w:t>آرگومان‌های</w:t>
+      </w:r>
+      <w:proofErr w:type="spellEnd"/>
+      <w:r>
+        <w:rPr>
+          <w:rFonts w:hint="cs"/>
+          <w:rtl/>
+        </w:rPr>
+        <w:t xml:space="preserve"> ورودی برنامه است. </w:t>
+      </w:r>
+    </w:p>
+    <w:p>
+      <w:pPr>
+        <w:pStyle w:val="Text"/>
+        <w:rPr>
+          <w:rtl/>
+        </w:rPr>
+      </w:pPr>
+      <w:r>
+        <w:rPr>
+          <w:rFonts w:hint="cs"/>
+          <w:rtl/>
+        </w:rPr>
+        <w:t xml:space="preserve">قطعه کد زیر مثالی از اجرای این تابع را نشان </w:t>
+      </w:r>
+      <w:proofErr w:type="spellStart"/>
+      <w:r>
+        <w:rPr>
+          <w:rFonts w:hint="cs"/>
+          <w:rtl/>
+        </w:rPr>
+        <w:t>می‌دهد</w:t>
+      </w:r>
+      <w:proofErr w:type="spellEnd"/>
+      <w:r>
+        <w:rPr>
+          <w:rFonts w:hint="cs"/>
+          <w:rtl/>
+        </w:rPr>
+        <w:t>:</w:t>
+      </w:r>
+    </w:p>
+    <w:p>
+      <w:pPr>
+        <w:pStyle w:val="Figure"/>
         <w:bidi w:val="0"/>
       </w:pPr>
-    </w:p>
-    <w:p>
-      <w:pPr>
-        <w:pStyle w:val="Text"/>
-        <w:rPr>
-          <w:rtl/>
-        </w:rPr>
-      </w:pPr>
-      <w:r>
-        <w:rPr>
-          <w:rFonts w:hint="cs"/>
-          <w:rtl/>
-        </w:rPr>
-        <w:t xml:space="preserve">تابع </w:t>
-      </w:r>
-      <w:r>
-        <w:t>exec</w:t>
-      </w:r>
-      <w:r>
-        <w:rPr>
-          <w:rFonts w:hint="cs"/>
-          <w:rtl/>
-        </w:rPr>
-        <w:t xml:space="preserve"> حافظه </w:t>
-      </w:r>
-      <w:proofErr w:type="spellStart"/>
-      <w:r>
-        <w:rPr>
-          <w:rFonts w:hint="cs"/>
-          <w:rtl/>
-        </w:rPr>
-        <w:t>پردازه</w:t>
-      </w:r>
-      <w:proofErr w:type="spellEnd"/>
-      <w:r>
-        <w:rPr>
-          <w:rFonts w:hint="cs"/>
-          <w:rtl/>
-        </w:rPr>
-        <w:t xml:space="preserve"> فعلی را با یک حافظه جدید که در آن یک برنامه با فایل </w:t>
-      </w:r>
-      <w:r>
-        <w:t>ELF</w:t>
-      </w:r>
-      <w:r>
-        <w:rPr>
-          <w:rFonts w:hint="cs"/>
-          <w:rtl/>
-        </w:rPr>
-        <w:t xml:space="preserve"> </w:t>
-      </w:r>
-      <w:proofErr w:type="spellStart"/>
-      <w:r>
-        <w:rPr>
-          <w:rFonts w:hint="cs"/>
-          <w:rtl/>
-        </w:rPr>
-        <w:t>لود</w:t>
-      </w:r>
-      <w:proofErr w:type="spellEnd"/>
-      <w:r>
-        <w:rPr>
-          <w:rFonts w:hint="cs"/>
-          <w:rtl/>
-        </w:rPr>
-        <w:t xml:space="preserve"> شده است، جایگزین </w:t>
-      </w:r>
-      <w:proofErr w:type="spellStart"/>
-      <w:r>
-        <w:rPr>
-          <w:rFonts w:hint="cs"/>
-          <w:rtl/>
-        </w:rPr>
-        <w:t>می‌کند</w:t>
-      </w:r>
-      <w:proofErr w:type="spellEnd"/>
-      <w:r>
-        <w:rPr>
-          <w:rFonts w:hint="cs"/>
-          <w:rtl/>
-        </w:rPr>
-        <w:t xml:space="preserve">. در واقع </w:t>
-      </w:r>
-      <w:r>
-        <w:t>exec()</w:t>
-      </w:r>
-      <w:r>
-        <w:rPr>
-          <w:rFonts w:hint="cs"/>
-          <w:rtl/>
-        </w:rPr>
-        <w:t xml:space="preserve"> راهی برای اجرای یک برنامه در </w:t>
-      </w:r>
-      <w:proofErr w:type="spellStart"/>
-      <w:r>
-        <w:rPr>
-          <w:rFonts w:hint="cs"/>
-          <w:rtl/>
-        </w:rPr>
-        <w:t>پردازه</w:t>
-      </w:r>
-      <w:proofErr w:type="spellEnd"/>
-      <w:r>
-        <w:rPr>
-          <w:rFonts w:hint="cs"/>
-          <w:rtl/>
-        </w:rPr>
-        <w:t xml:space="preserve"> فعلی است. بر خلاف تابع </w:t>
-      </w:r>
-      <w:r>
-        <w:t>fork()</w:t>
-      </w:r>
-      <w:r>
-        <w:rPr>
-          <w:rFonts w:hint="cs"/>
-          <w:rtl/>
-        </w:rPr>
-        <w:t xml:space="preserve">، برنامه به </w:t>
-      </w:r>
-      <w:r>
-        <w:t>caller</w:t>
-      </w:r>
-      <w:r>
-        <w:rPr>
-          <w:rFonts w:hint="cs"/>
-          <w:rtl/>
-        </w:rPr>
-        <w:t xml:space="preserve"> تابع </w:t>
-      </w:r>
-      <w:r>
-        <w:t>exec()</w:t>
-      </w:r>
-      <w:r>
-        <w:rPr>
-          <w:rFonts w:hint="cs"/>
-          <w:rtl/>
-        </w:rPr>
-        <w:t xml:space="preserve"> باز </w:t>
-      </w:r>
-      <w:proofErr w:type="spellStart"/>
-      <w:r>
-        <w:rPr>
-          <w:rFonts w:hint="cs"/>
-          <w:rtl/>
-        </w:rPr>
-        <w:t>نمی‌گردد</w:t>
-      </w:r>
-      <w:proofErr w:type="spellEnd"/>
-      <w:r>
-        <w:rPr>
-          <w:rFonts w:hint="cs"/>
-          <w:rtl/>
-        </w:rPr>
-        <w:t xml:space="preserve"> و برنامه جدید اجرا </w:t>
-      </w:r>
-      <w:proofErr w:type="spellStart"/>
-      <w:r>
-        <w:rPr>
-          <w:rFonts w:hint="cs"/>
-          <w:rtl/>
-        </w:rPr>
-        <w:t>می‌شود</w:t>
-      </w:r>
-      <w:proofErr w:type="spellEnd"/>
-      <w:r>
-        <w:rPr>
-          <w:rFonts w:hint="cs"/>
-          <w:rtl/>
-        </w:rPr>
-        <w:t xml:space="preserve"> مگر اینکه در زمان اجرای این تابع یک </w:t>
-      </w:r>
-      <w:proofErr w:type="spellStart"/>
-      <w:r>
-        <w:rPr>
-          <w:rFonts w:hint="cs"/>
-          <w:rtl/>
-        </w:rPr>
-        <w:t>ارور</w:t>
-      </w:r>
-      <w:proofErr w:type="spellEnd"/>
-      <w:r>
-        <w:rPr>
-          <w:rFonts w:hint="cs"/>
-          <w:rtl/>
-        </w:rPr>
-        <w:t xml:space="preserve"> رخ دهد. برنامه جدید اجرا شده در یک </w:t>
-      </w:r>
-      <w:proofErr w:type="spellStart"/>
-      <w:r>
-        <w:rPr>
-          <w:rFonts w:hint="cs"/>
-          <w:rtl/>
-        </w:rPr>
-        <w:t>نقطه‌ای</w:t>
-      </w:r>
-      <w:proofErr w:type="spellEnd"/>
-      <w:r>
-        <w:rPr>
-          <w:rFonts w:hint="cs"/>
-          <w:rtl/>
-        </w:rPr>
-        <w:t xml:space="preserve"> با استفاده از تابع </w:t>
-      </w:r>
-      <w:r>
-        <w:t>exit</w:t>
-      </w:r>
-      <w:r>
-        <w:rPr>
-          <w:rFonts w:hint="cs"/>
-          <w:rtl/>
-        </w:rPr>
-        <w:t xml:space="preserve"> </w:t>
-      </w:r>
-      <w:r>
-        <w:rPr>
-          <w:rFonts w:hint="cs"/>
-          <w:rtl/>
-        </w:rPr>
-        <w:t xml:space="preserve">اجرای </w:t>
-      </w:r>
-      <w:proofErr w:type="spellStart"/>
-      <w:r>
-        <w:rPr>
-          <w:rFonts w:hint="cs"/>
-          <w:rtl/>
-        </w:rPr>
-        <w:t>پردازه</w:t>
-      </w:r>
-      <w:proofErr w:type="spellEnd"/>
-      <w:r>
-        <w:rPr>
-          <w:rFonts w:hint="cs"/>
-          <w:rtl/>
-        </w:rPr>
-        <w:t xml:space="preserve"> را </w:t>
-      </w:r>
-      <w:r>
-        <w:rPr>
-          <w:rFonts w:hint="cs"/>
-          <w:rtl/>
-        </w:rPr>
-        <w:t>خاتمه</w:t>
-      </w:r>
-      <w:r>
-        <w:rPr>
-          <w:rFonts w:hint="cs"/>
-          <w:rtl/>
-        </w:rPr>
-        <w:t xml:space="preserve"> </w:t>
-      </w:r>
-      <w:proofErr w:type="spellStart"/>
-      <w:r>
-        <w:rPr>
-          <w:rFonts w:hint="cs"/>
-          <w:rtl/>
-        </w:rPr>
-        <w:t>می‌دهد</w:t>
-      </w:r>
-      <w:proofErr w:type="spellEnd"/>
-      <w:r>
-        <w:rPr>
-          <w:rFonts w:hint="cs"/>
-          <w:rtl/>
-        </w:rPr>
-        <w:t xml:space="preserve">. تابع </w:t>
-      </w:r>
-      <w:r>
-        <w:t>exec</w:t>
-      </w:r>
-      <w:r>
-        <w:rPr>
-          <w:rFonts w:hint="cs"/>
-          <w:rtl/>
-        </w:rPr>
-        <w:t xml:space="preserve"> دو پارامتر ورودی دارد که پارامتر اول نام فایل برنامه و پارامتر دوم آرایه </w:t>
-      </w:r>
-      <w:proofErr w:type="spellStart"/>
-      <w:r>
-        <w:rPr>
-          <w:rFonts w:hint="cs"/>
-          <w:rtl/>
-        </w:rPr>
-        <w:t>آرگومان‌های</w:t>
-      </w:r>
-      <w:proofErr w:type="spellEnd"/>
-      <w:r>
-        <w:rPr>
-          <w:rFonts w:hint="cs"/>
-          <w:rtl/>
-        </w:rPr>
-        <w:t xml:space="preserve"> ورودی برنامه است. </w:t>
-      </w:r>
-    </w:p>
-    <w:p>
-      <w:pPr>
-        <w:pStyle w:val="Text"/>
-        <w:rPr>
-          <w:rtl/>
-        </w:rPr>
-      </w:pPr>
-      <w:r>
-        <w:rPr>
-          <w:rFonts w:hint="cs"/>
-          <w:rtl/>
-        </w:rPr>
-        <w:t xml:space="preserve">قطعه کد زیر مثالی از اجرای این تابع را نشان </w:t>
-      </w:r>
-      <w:proofErr w:type="spellStart"/>
-      <w:r>
-        <w:rPr>
-          <w:rFonts w:hint="cs"/>
-          <w:rtl/>
-        </w:rPr>
-        <w:t>می‌دهد</w:t>
-      </w:r>
-      <w:proofErr w:type="spellEnd"/>
-      <w:r>
-        <w:rPr>
-          <w:rFonts w:hint="cs"/>
-          <w:rtl/>
-        </w:rPr>
-        <w:t>:</w:t>
-      </w:r>
-    </w:p>
-    <w:p>
-      <w:pPr>
-        <w:pStyle w:val="Text"/>
-        <w:bidi w:val="0"/>
-      </w:pPr>
-      <w:r>
-        <w:rPr>
+      <w:r>
+        <w:rPr>
+          <w:noProof/>
           <w:rtl/>
         </w:rPr>
         <w:drawing>
@@ -3525,11 +3532,12 @@
     </w:p>
     <w:p>
       <w:pPr>
-        <w:pStyle w:val="Text"/>
+        <w:pStyle w:val="Figure"/>
         <w:bidi w:val="0"/>
       </w:pPr>
       <w:r>
         <w:rPr>
+          <w:noProof/>
           <w:rtl/>
         </w:rPr>
         <w:drawing>
@@ -3578,14 +3586,7 @@
     <w:p>
       <w:pPr>
         <w:pStyle w:val="Text"/>
-        <w:bidi w:val="0"/>
-      </w:pPr>
-    </w:p>
-    <w:p>
-      <w:pPr>
-        <w:pStyle w:val="Text"/>
-        <w:rPr>
-          <w:rFonts w:hint="cs"/>
+        <w:rPr>
           <w:rtl/>
         </w:rPr>
       </w:pPr>
@@ -3665,13 +3666,12 @@
           <w:rFonts w:hint="cs"/>
           <w:rtl/>
         </w:rPr>
-        <w:t xml:space="preserve">این تابع، </w:t>
-      </w:r>
-      <w:proofErr w:type="spellStart"/>
-      <w:r>
-        <w:t>fd</w:t>
-      </w:r>
-      <w:proofErr w:type="spellEnd"/>
+        <w:t>این تابع،</w:t>
+      </w:r>
+      <w:r>
+        <w:br/>
+        <w:t>file descriptor</w:t>
+      </w:r>
       <w:r>
         <w:rPr>
           <w:rFonts w:hint="cs"/>
@@ -3888,7 +3888,6 @@
           <w:rFonts w:hint="cs"/>
           <w:rtl/>
         </w:rPr>
-        <w:lastRenderedPageBreak/>
         <w:t xml:space="preserve">اضافه کردن چند قابلیت به کنسول </w:t>
       </w:r>
       <w:r>
@@ -3912,6 +3911,7 @@
           <w:rFonts w:hint="cs"/>
           <w:rtl/>
         </w:rPr>
+        <w:lastRenderedPageBreak/>
         <w:t xml:space="preserve">دستور </w:t>
       </w:r>
       <w:r>
@@ -4674,22 +4674,22 @@
           <w:rFonts w:hint="cs"/>
           <w:rtl/>
         </w:rPr>
+        <w:t xml:space="preserve">وظیفه ثبات های </w:t>
+      </w:r>
+      <w:r>
+        <w:t>x86</w:t>
+      </w:r>
+    </w:p>
+    <w:p>
+      <w:pPr>
+        <w:pStyle w:val="Heading2"/>
+      </w:pPr>
+      <w:r>
+        <w:rPr>
+          <w:rFonts w:hint="cs"/>
+          <w:rtl/>
+        </w:rPr>
         <w:lastRenderedPageBreak/>
-        <w:t xml:space="preserve">وظیفه ثبات های </w:t>
-      </w:r>
-      <w:r>
-        <w:t>x86</w:t>
-      </w:r>
-    </w:p>
-    <w:p>
-      <w:pPr>
-        <w:pStyle w:val="Heading2"/>
-      </w:pPr>
-      <w:r>
-        <w:rPr>
-          <w:rFonts w:hint="cs"/>
-          <w:rtl/>
-        </w:rPr>
         <w:t xml:space="preserve">نقص اصلی </w:t>
       </w:r>
       <w:r>
@@ -5197,35 +5197,35 @@
           <w:rFonts w:hint="cs"/>
           <w:rtl/>
         </w:rPr>
+        <w:t xml:space="preserve">تفاوت دستور </w:t>
+      </w:r>
+      <w:r>
+        <w:t>x</w:t>
+      </w:r>
+      <w:r>
+        <w:rPr>
+          <w:rFonts w:hint="cs"/>
+          <w:rtl/>
+        </w:rPr>
+        <w:t xml:space="preserve"> و </w:t>
+      </w:r>
+      <w:r>
+        <w:t>print</w:t>
+      </w:r>
+    </w:p>
+    <w:p>
+      <w:pPr>
+        <w:pStyle w:val="Heading2"/>
+        <w:rPr>
+          <w:rtl/>
+        </w:rPr>
+      </w:pPr>
+      <w:r>
+        <w:rPr>
+          <w:rFonts w:hint="cs"/>
+          <w:rtl/>
+        </w:rPr>
         <w:lastRenderedPageBreak/>
-        <w:t xml:space="preserve">تفاوت دستور </w:t>
-      </w:r>
-      <w:r>
-        <w:t>x</w:t>
-      </w:r>
-      <w:r>
-        <w:rPr>
-          <w:rFonts w:hint="cs"/>
-          <w:rtl/>
-        </w:rPr>
-        <w:t xml:space="preserve"> و </w:t>
-      </w:r>
-      <w:r>
-        <w:t>print</w:t>
-      </w:r>
-    </w:p>
-    <w:p>
-      <w:pPr>
-        <w:pStyle w:val="Heading2"/>
-        <w:rPr>
-          <w:rtl/>
-        </w:rPr>
-      </w:pPr>
-      <w:r>
-        <w:rPr>
-          <w:rFonts w:hint="cs"/>
-          <w:rtl/>
-        </w:rPr>
         <w:t xml:space="preserve">نمایش وضعیت ثبات ها و متغیر های محلی؛ </w:t>
       </w:r>
       <w:proofErr w:type="spellStart"/>

</xml_diff>

<commit_message>
Add ctrl+n and ctrl+r features' description to report
</commit_message>
<xml_diff>
--- a/EX1 - Introduction to xv6/Report.docx
+++ b/EX1 - Introduction to xv6/Report.docx
@@ -3902,9 +3902,6 @@
           <w:numId w:val="5"/>
         </w:numPr>
         <w:ind w:left="432" w:hanging="432"/>
-        <w:rPr>
-          <w:rtl/>
-        </w:rPr>
       </w:pPr>
       <w:r>
         <w:rPr>
@@ -3927,10 +3924,137 @@
     </w:p>
     <w:p>
       <w:pPr>
+        <w:pStyle w:val="Text"/>
+        <w:rPr>
+          <w:rtl/>
+        </w:rPr>
+      </w:pPr>
+      <w:r>
+        <w:rPr>
+          <w:rFonts w:hint="cs"/>
+          <w:rtl/>
+        </w:rPr>
+        <w:t xml:space="preserve">برای اضافه کردن این قابلیت تابع زیر به فایل </w:t>
+      </w:r>
+      <w:proofErr w:type="spellStart"/>
+      <w:r>
+        <w:t>console.c</w:t>
+      </w:r>
+      <w:proofErr w:type="spellEnd"/>
+      <w:r>
+        <w:rPr>
+          <w:rFonts w:hint="cs"/>
+          <w:rtl/>
+        </w:rPr>
+        <w:t xml:space="preserve"> اضافه شده است و در </w:t>
+      </w:r>
+      <w:r>
+        <w:t>switch case</w:t>
+      </w:r>
+      <w:r>
+        <w:rPr>
+          <w:rFonts w:hint="cs"/>
+          <w:rtl/>
+        </w:rPr>
+        <w:t xml:space="preserve"> تابع </w:t>
+      </w:r>
+      <w:proofErr w:type="spellStart"/>
+      <w:r>
+        <w:t>consoleintr</w:t>
+      </w:r>
+      <w:proofErr w:type="spellEnd"/>
+      <w:r>
+        <w:rPr>
+          <w:rFonts w:hint="cs"/>
+          <w:rtl/>
+        </w:rPr>
+        <w:t xml:space="preserve"> به ازای حالت </w:t>
+      </w:r>
+      <w:r>
+        <w:t>C(‘N’)</w:t>
+      </w:r>
+      <w:r>
+        <w:rPr>
+          <w:rFonts w:hint="cs"/>
+          <w:rtl/>
+        </w:rPr>
+        <w:t xml:space="preserve">، این تابع صدا زده </w:t>
+      </w:r>
+      <w:proofErr w:type="spellStart"/>
+      <w:r>
+        <w:rPr>
+          <w:rFonts w:hint="cs"/>
+          <w:rtl/>
+        </w:rPr>
+        <w:t>می‌شود</w:t>
+      </w:r>
+      <w:proofErr w:type="spellEnd"/>
+      <w:r>
+        <w:rPr>
+          <w:rFonts w:hint="cs"/>
+          <w:rtl/>
+        </w:rPr>
+        <w:t>:</w:t>
+      </w:r>
+    </w:p>
+    <w:p>
+      <w:pPr>
+        <w:pStyle w:val="Figure"/>
+        <w:rPr>
+          <w:rFonts w:hint="cs"/>
+          <w:rtl/>
+        </w:rPr>
+      </w:pPr>
+      <w:r>
+        <w:rPr>
+          <w:rtl/>
+        </w:rPr>
+        <w:drawing>
+          <wp:inline distT="0" distB="0" distL="0" distR="0" wp14:anchorId="48026CE8" wp14:editId="30C81628">
+            <wp:extent cx="3055712" cy="1875347"/>
+            <wp:effectExtent l="0" t="0" r="0" b="0"/>
+            <wp:docPr id="7" name="Picture 7"/>
+            <wp:cNvGraphicFramePr>
+              <a:graphicFrameLocks xmlns:a="http://schemas.openxmlformats.org/drawingml/2006/main" noChangeAspect="1"/>
+            </wp:cNvGraphicFramePr>
+            <a:graphic xmlns:a="http://schemas.openxmlformats.org/drawingml/2006/main">
+              <a:graphicData uri="http://schemas.openxmlformats.org/drawingml/2006/picture">
+                <pic:pic xmlns:pic="http://schemas.openxmlformats.org/drawingml/2006/picture">
+                  <pic:nvPicPr>
+                    <pic:cNvPr id="7" name="Picture 7"/>
+                    <pic:cNvPicPr/>
+                  </pic:nvPicPr>
+                  <pic:blipFill>
+                    <a:blip r:embed="rId14" cstate="print">
+                      <a:extLst>
+                        <a:ext uri="{28A0092B-C50C-407E-A947-70E740481C1C}">
+                          <a14:useLocalDpi xmlns:a14="http://schemas.microsoft.com/office/drawing/2010/main" val="0"/>
+                        </a:ext>
+                      </a:extLst>
+                    </a:blip>
+                    <a:stretch>
+                      <a:fillRect/>
+                    </a:stretch>
+                  </pic:blipFill>
+                  <pic:spPr>
+                    <a:xfrm>
+                      <a:off x="0" y="0"/>
+                      <a:ext cx="3055712" cy="1875347"/>
+                    </a:xfrm>
+                    <a:prstGeom prst="rect">
+                      <a:avLst/>
+                    </a:prstGeom>
+                  </pic:spPr>
+                </pic:pic>
+              </a:graphicData>
+            </a:graphic>
+          </wp:inline>
+        </w:drawing>
+      </w:r>
+    </w:p>
+    <w:p>
+      <w:pPr>
         <w:pStyle w:val="Heading2"/>
-        <w:rPr>
-          <w:rtl/>
-        </w:rPr>
       </w:pPr>
       <w:r>
         <w:rPr>
@@ -3948,6 +4072,125 @@
           <w:rtl/>
         </w:rPr>
         <w:t xml:space="preserve"> برای برعکس کردن خط کنونی</w:t>
+      </w:r>
+    </w:p>
+    <w:p>
+      <w:pPr>
+        <w:pStyle w:val="Text"/>
+        <w:rPr>
+          <w:rtl/>
+        </w:rPr>
+      </w:pPr>
+      <w:r>
+        <w:rPr>
+          <w:rFonts w:hint="cs"/>
+          <w:rtl/>
+        </w:rPr>
+        <w:t xml:space="preserve">همانند قابلیت قبلی، با صدا کردن تابع زیر در </w:t>
+      </w:r>
+      <w:r>
+        <w:t>switch case</w:t>
+      </w:r>
+      <w:r>
+        <w:rPr>
+          <w:rFonts w:hint="cs"/>
+          <w:rtl/>
+        </w:rPr>
+        <w:t xml:space="preserve"> تابع </w:t>
+      </w:r>
+      <w:proofErr w:type="spellStart"/>
+      <w:r>
+        <w:t>consoleintr</w:t>
+      </w:r>
+      <w:proofErr w:type="spellEnd"/>
+      <w:r>
+        <w:rPr>
+          <w:rFonts w:hint="cs"/>
+          <w:rtl/>
+        </w:rPr>
+        <w:t xml:space="preserve"> به ازای ح</w:t>
+      </w:r>
+      <w:r>
+        <w:rPr>
+          <w:rFonts w:hint="cs"/>
+          <w:rtl/>
+        </w:rPr>
+        <w:t xml:space="preserve">الت </w:t>
+      </w:r>
+      <w:r>
+        <w:t>C(‘R’)</w:t>
+      </w:r>
+      <w:r>
+        <w:rPr>
+          <w:rFonts w:hint="cs"/>
+          <w:rtl/>
+        </w:rPr>
+        <w:t xml:space="preserve">، </w:t>
+      </w:r>
+      <w:proofErr w:type="spellStart"/>
+      <w:r>
+        <w:rPr>
+          <w:rFonts w:hint="cs"/>
+          <w:rtl/>
+        </w:rPr>
+        <w:t>می‌توان</w:t>
+      </w:r>
+      <w:proofErr w:type="spellEnd"/>
+      <w:r>
+        <w:rPr>
+          <w:rFonts w:hint="cs"/>
+          <w:rtl/>
+        </w:rPr>
+        <w:t xml:space="preserve"> این قابلیت را به ترمینال اضافه کرد:</w:t>
+      </w:r>
+    </w:p>
+    <w:p>
+      <w:pPr>
+        <w:pStyle w:val="Figure"/>
+        <w:rPr>
+          <w:rFonts w:hint="cs"/>
+          <w:rtl/>
+        </w:rPr>
+      </w:pPr>
+      <w:r>
+        <w:rPr>
+          <w:rtl/>
+        </w:rPr>
+        <w:drawing>
+          <wp:inline distT="0" distB="0" distL="0" distR="0" wp14:anchorId="1EC2E8D7" wp14:editId="6F788F2A">
+            <wp:extent cx="3102428" cy="1286549"/>
+            <wp:effectExtent l="0" t="0" r="3175" b="8890"/>
+            <wp:docPr id="9" name="Picture 9"/>
+            <wp:cNvGraphicFramePr>
+              <a:graphicFrameLocks xmlns:a="http://schemas.openxmlformats.org/drawingml/2006/main" noChangeAspect="1"/>
+            </wp:cNvGraphicFramePr>
+            <a:graphic xmlns:a="http://schemas.openxmlformats.org/drawingml/2006/main">
+              <a:graphicData uri="http://schemas.openxmlformats.org/drawingml/2006/picture">
+                <pic:pic xmlns:pic="http://schemas.openxmlformats.org/drawingml/2006/picture">
+                  <pic:nvPicPr>
+                    <pic:cNvPr id="1" name=""/>
+                    <pic:cNvPicPr/>
+                  </pic:nvPicPr>
+                  <pic:blipFill>
+                    <a:blip r:embed="rId15"/>
+                    <a:stretch>
+                      <a:fillRect/>
+                    </a:stretch>
+                  </pic:blipFill>
+                  <pic:spPr>
+                    <a:xfrm>
+                      <a:off x="0" y="0"/>
+                      <a:ext cx="3157511" cy="1309391"/>
+                    </a:xfrm>
+                    <a:prstGeom prst="rect">
+                      <a:avLst/>
+                    </a:prstGeom>
+                  </pic:spPr>
+                </pic:pic>
+              </a:graphicData>
+            </a:graphic>
+          </wp:inline>
+        </w:drawing>
       </w:r>
     </w:p>
     <w:p>
@@ -4028,7 +4271,7 @@
                     <pic:cNvPicPr/>
                   </pic:nvPicPr>
                   <pic:blipFill rotWithShape="1">
-                    <a:blip r:embed="rId14"/>
+                    <a:blip r:embed="rId16"/>
                     <a:srcRect b="8210"/>
                     <a:stretch/>
                   </pic:blipFill>
@@ -4274,6 +4517,7 @@
           <w:rFonts w:hint="cs"/>
           <w:rtl/>
         </w:rPr>
+        <w:lastRenderedPageBreak/>
         <w:t xml:space="preserve">دستور </w:t>
       </w:r>
       <w:r>
@@ -4689,324 +4933,324 @@
           <w:rFonts w:hint="cs"/>
           <w:rtl/>
         </w:rPr>
+        <w:t xml:space="preserve">نقص اصلی </w:t>
+      </w:r>
+      <w:r>
+        <w:t>real mode</w:t>
+      </w:r>
+      <w:r>
+        <w:rPr>
+          <w:rFonts w:hint="cs"/>
+          <w:rtl/>
+        </w:rPr>
+        <w:t xml:space="preserve"> پردازنده </w:t>
+      </w:r>
+      <w:r>
+        <w:t>x86</w:t>
+      </w:r>
+    </w:p>
+    <w:p>
+      <w:pPr>
+        <w:pStyle w:val="Heading2"/>
+        <w:rPr>
+          <w:rtl/>
+        </w:rPr>
+      </w:pPr>
+      <w:r>
+        <w:rPr>
+          <w:rFonts w:hint="cs"/>
+          <w:rtl/>
+        </w:rPr>
+        <w:t xml:space="preserve">آدرس دهی حافظه در </w:t>
+      </w:r>
+      <w:r>
+        <w:t>real mode</w:t>
+      </w:r>
+    </w:p>
+    <w:p>
+      <w:pPr>
+        <w:pStyle w:val="Heading2"/>
+        <w:rPr>
+          <w:rtl/>
+        </w:rPr>
+      </w:pPr>
+      <w:r>
+        <w:rPr>
+          <w:rFonts w:hint="cs"/>
+          <w:rtl/>
+        </w:rPr>
+        <w:t xml:space="preserve">کد </w:t>
+      </w:r>
+      <w:proofErr w:type="spellStart"/>
+      <w:r>
+        <w:t>bootmain.c</w:t>
+      </w:r>
+      <w:proofErr w:type="spellEnd"/>
+      <w:r>
+        <w:rPr>
+          <w:rFonts w:hint="cs"/>
+          <w:rtl/>
+        </w:rPr>
+        <w:t xml:space="preserve"> چرا هسته را در آدرس </w:t>
+      </w:r>
+      <w:r>
+        <w:t>0x100000</w:t>
+      </w:r>
+      <w:r>
+        <w:rPr>
+          <w:rFonts w:hint="cs"/>
+          <w:rtl/>
+        </w:rPr>
+        <w:t xml:space="preserve"> قرار </w:t>
+      </w:r>
+      <w:proofErr w:type="spellStart"/>
+      <w:r>
+        <w:rPr>
+          <w:rFonts w:hint="cs"/>
+          <w:rtl/>
+        </w:rPr>
+        <w:t>می‌دهد</w:t>
+      </w:r>
+      <w:proofErr w:type="spellEnd"/>
+      <w:r>
+        <w:rPr>
+          <w:rFonts w:hint="cs"/>
+          <w:rtl/>
+        </w:rPr>
+        <w:t>؟</w:t>
+      </w:r>
+    </w:p>
+    <w:p>
+      <w:pPr>
+        <w:pStyle w:val="Heading2"/>
+        <w:rPr>
+          <w:rtl/>
+        </w:rPr>
+      </w:pPr>
+      <w:r>
+        <w:rPr>
+          <w:rFonts w:hint="cs"/>
+          <w:rtl/>
+        </w:rPr>
+        <w:t xml:space="preserve">کد معادل </w:t>
+      </w:r>
+      <w:proofErr w:type="spellStart"/>
+      <w:r>
+        <w:t>entry.s</w:t>
+      </w:r>
+      <w:proofErr w:type="spellEnd"/>
+      <w:r>
+        <w:rPr>
+          <w:rFonts w:hint="cs"/>
+          <w:rtl/>
+        </w:rPr>
+        <w:t xml:space="preserve"> در هسته لینوکس</w:t>
+      </w:r>
+    </w:p>
+    <w:p>
+      <w:pPr>
+        <w:pStyle w:val="Heading1"/>
+        <w:rPr>
+          <w:rtl/>
+        </w:rPr>
+      </w:pPr>
+      <w:r>
+        <w:rPr>
+          <w:rFonts w:hint="cs"/>
+          <w:rtl/>
+        </w:rPr>
+        <w:t xml:space="preserve">اجرای هسته </w:t>
+      </w:r>
+      <w:r>
+        <w:t>xv6</w:t>
+      </w:r>
+    </w:p>
+    <w:p>
+      <w:pPr>
+        <w:pStyle w:val="Heading2"/>
+        <w:rPr>
+          <w:rtl/>
+        </w:rPr>
+      </w:pPr>
+      <w:r>
+        <w:rPr>
+          <w:rFonts w:hint="cs"/>
+          <w:rtl/>
+        </w:rPr>
+        <w:t>چرا آدرس فیزیکی است؟</w:t>
+      </w:r>
+    </w:p>
+    <w:p>
+      <w:pPr>
+        <w:pStyle w:val="Heading2"/>
+        <w:rPr>
+          <w:rtl/>
+        </w:rPr>
+      </w:pPr>
+      <w:r>
+        <w:rPr>
+          <w:rFonts w:hint="cs"/>
+          <w:rtl/>
+        </w:rPr>
+        <w:t xml:space="preserve">توابع </w:t>
+      </w:r>
+      <w:proofErr w:type="spellStart"/>
+      <w:r>
+        <w:t>entry.s</w:t>
+      </w:r>
+      <w:proofErr w:type="spellEnd"/>
+      <w:r>
+        <w:rPr>
+          <w:rFonts w:hint="cs"/>
+          <w:rtl/>
+        </w:rPr>
+        <w:t xml:space="preserve"> را توضیح دهید و تابع معادل در هسته لینوکس را بیابید</w:t>
+      </w:r>
+    </w:p>
+    <w:p>
+      <w:pPr>
+        <w:pStyle w:val="Heading2"/>
+        <w:rPr>
+          <w:rtl/>
+        </w:rPr>
+      </w:pPr>
+      <w:r>
+        <w:rPr>
+          <w:rFonts w:hint="cs"/>
+          <w:rtl/>
+        </w:rPr>
+        <w:t>مختصری راجع به محتوای فضای آدرس مجازی هسته</w:t>
+      </w:r>
+    </w:p>
+    <w:p>
+      <w:pPr>
+        <w:pStyle w:val="Heading2"/>
+        <w:rPr>
+          <w:rtl/>
+        </w:rPr>
+      </w:pPr>
+      <w:r>
+        <w:rPr>
+          <w:rFonts w:hint="cs"/>
+          <w:rtl/>
+        </w:rPr>
+        <w:t xml:space="preserve">چرا برای کد و داده های سطح کاربر پرچم </w:t>
+      </w:r>
+      <w:r>
+        <w:t>SEG_USER</w:t>
+      </w:r>
+      <w:r>
+        <w:rPr>
+          <w:rFonts w:hint="cs"/>
+          <w:rtl/>
+        </w:rPr>
+        <w:t xml:space="preserve"> تنظیم شده است؟</w:t>
+      </w:r>
+    </w:p>
+    <w:p>
+      <w:pPr>
+        <w:pStyle w:val="Heading1"/>
+        <w:rPr>
+          <w:rtl/>
+        </w:rPr>
+      </w:pPr>
+      <w:r>
+        <w:rPr>
+          <w:rFonts w:hint="cs"/>
+          <w:rtl/>
+        </w:rPr>
+        <w:t>اجرای نخستین برنامه سطح کاربر</w:t>
+      </w:r>
+    </w:p>
+    <w:p>
+      <w:pPr>
+        <w:pStyle w:val="Heading2"/>
+        <w:rPr>
+          <w:rtl/>
+        </w:rPr>
+      </w:pPr>
+      <w:r>
+        <w:rPr>
+          <w:rFonts w:hint="cs"/>
+          <w:rtl/>
+        </w:rPr>
+        <w:t xml:space="preserve">اجزای </w:t>
+      </w:r>
+      <w:r>
+        <w:t>struct proc</w:t>
+      </w:r>
+      <w:r>
+        <w:rPr>
+          <w:rFonts w:hint="cs"/>
+          <w:rtl/>
+        </w:rPr>
+        <w:t xml:space="preserve"> و معادل آن در لینوکس</w:t>
+      </w:r>
+    </w:p>
+    <w:p>
+      <w:pPr>
+        <w:pStyle w:val="Heading2"/>
+        <w:rPr>
+          <w:rtl/>
+        </w:rPr>
+      </w:pPr>
+      <w:r>
+        <w:rPr>
+          <w:rFonts w:hint="cs"/>
+          <w:rtl/>
+        </w:rPr>
+        <w:t xml:space="preserve">چرا به خواب رفتن در کد </w:t>
+      </w:r>
+      <w:proofErr w:type="spellStart"/>
+      <w:r>
+        <w:rPr>
+          <w:rFonts w:hint="cs"/>
+          <w:rtl/>
+        </w:rPr>
+        <w:t>مدیریت‌کننده</w:t>
+      </w:r>
+      <w:proofErr w:type="spellEnd"/>
+      <w:r>
+        <w:rPr>
+          <w:rFonts w:hint="cs"/>
+          <w:rtl/>
+        </w:rPr>
+        <w:t xml:space="preserve"> سیستم مشکل ساز است؟</w:t>
+      </w:r>
+    </w:p>
+    <w:p>
+      <w:pPr>
+        <w:pStyle w:val="Heading2"/>
+        <w:rPr>
+          <w:rtl/>
+        </w:rPr>
+      </w:pPr>
+      <w:r>
+        <w:rPr>
+          <w:rFonts w:hint="cs"/>
+          <w:rtl/>
+        </w:rPr>
+        <w:t xml:space="preserve">تفاوت فضای آدرس هسته با فضای آدرس توسط </w:t>
+      </w:r>
+      <w:proofErr w:type="spellStart"/>
+      <w:r>
+        <w:t>kvmalloc</w:t>
+      </w:r>
+      <w:proofErr w:type="spellEnd"/>
+    </w:p>
+    <w:p>
+      <w:pPr>
+        <w:pStyle w:val="Heading2"/>
+        <w:rPr>
+          <w:rtl/>
+        </w:rPr>
+      </w:pPr>
+      <w:r>
+        <w:rPr>
+          <w:rFonts w:hint="cs"/>
+          <w:rtl/>
+        </w:rPr>
         <w:lastRenderedPageBreak/>
-        <w:t xml:space="preserve">نقص اصلی </w:t>
-      </w:r>
-      <w:r>
-        <w:t>real mode</w:t>
-      </w:r>
-      <w:r>
-        <w:rPr>
-          <w:rFonts w:hint="cs"/>
-          <w:rtl/>
-        </w:rPr>
-        <w:t xml:space="preserve"> پردازنده </w:t>
-      </w:r>
-      <w:r>
-        <w:t>x86</w:t>
-      </w:r>
-    </w:p>
-    <w:p>
-      <w:pPr>
-        <w:pStyle w:val="Heading2"/>
-        <w:rPr>
-          <w:rtl/>
-        </w:rPr>
-      </w:pPr>
-      <w:r>
-        <w:rPr>
-          <w:rFonts w:hint="cs"/>
-          <w:rtl/>
-        </w:rPr>
-        <w:t xml:space="preserve">آدرس دهی حافظه در </w:t>
-      </w:r>
-      <w:r>
-        <w:t>real mode</w:t>
-      </w:r>
-    </w:p>
-    <w:p>
-      <w:pPr>
-        <w:pStyle w:val="Heading2"/>
-        <w:rPr>
-          <w:rtl/>
-        </w:rPr>
-      </w:pPr>
-      <w:r>
-        <w:rPr>
-          <w:rFonts w:hint="cs"/>
-          <w:rtl/>
-        </w:rPr>
-        <w:t xml:space="preserve">کد </w:t>
-      </w:r>
-      <w:proofErr w:type="spellStart"/>
-      <w:r>
-        <w:t>bootmain.c</w:t>
-      </w:r>
-      <w:proofErr w:type="spellEnd"/>
-      <w:r>
-        <w:rPr>
-          <w:rFonts w:hint="cs"/>
-          <w:rtl/>
-        </w:rPr>
-        <w:t xml:space="preserve"> چرا هسته را در آدرس </w:t>
-      </w:r>
-      <w:r>
-        <w:t>0x100000</w:t>
-      </w:r>
-      <w:r>
-        <w:rPr>
-          <w:rFonts w:hint="cs"/>
-          <w:rtl/>
-        </w:rPr>
-        <w:t xml:space="preserve"> قرار </w:t>
-      </w:r>
-      <w:proofErr w:type="spellStart"/>
-      <w:r>
-        <w:rPr>
-          <w:rFonts w:hint="cs"/>
-          <w:rtl/>
-        </w:rPr>
-        <w:t>می‌دهد</w:t>
-      </w:r>
-      <w:proofErr w:type="spellEnd"/>
-      <w:r>
-        <w:rPr>
-          <w:rFonts w:hint="cs"/>
-          <w:rtl/>
-        </w:rPr>
-        <w:t>؟</w:t>
-      </w:r>
-    </w:p>
-    <w:p>
-      <w:pPr>
-        <w:pStyle w:val="Heading2"/>
-        <w:rPr>
-          <w:rtl/>
-        </w:rPr>
-      </w:pPr>
-      <w:r>
-        <w:rPr>
-          <w:rFonts w:hint="cs"/>
-          <w:rtl/>
-        </w:rPr>
-        <w:t xml:space="preserve">کد معادل </w:t>
-      </w:r>
-      <w:proofErr w:type="spellStart"/>
-      <w:r>
-        <w:t>entry.s</w:t>
-      </w:r>
-      <w:proofErr w:type="spellEnd"/>
-      <w:r>
-        <w:rPr>
-          <w:rFonts w:hint="cs"/>
-          <w:rtl/>
-        </w:rPr>
-        <w:t xml:space="preserve"> در هسته لینوکس</w:t>
-      </w:r>
-    </w:p>
-    <w:p>
-      <w:pPr>
-        <w:pStyle w:val="Heading1"/>
-        <w:rPr>
-          <w:rtl/>
-        </w:rPr>
-      </w:pPr>
-      <w:r>
-        <w:rPr>
-          <w:rFonts w:hint="cs"/>
-          <w:rtl/>
-        </w:rPr>
-        <w:t xml:space="preserve">اجرای هسته </w:t>
-      </w:r>
-      <w:r>
-        <w:t>xv6</w:t>
-      </w:r>
-    </w:p>
-    <w:p>
-      <w:pPr>
-        <w:pStyle w:val="Heading2"/>
-        <w:rPr>
-          <w:rtl/>
-        </w:rPr>
-      </w:pPr>
-      <w:r>
-        <w:rPr>
-          <w:rFonts w:hint="cs"/>
-          <w:rtl/>
-        </w:rPr>
-        <w:t>چرا آدرس فیزیکی است؟</w:t>
-      </w:r>
-    </w:p>
-    <w:p>
-      <w:pPr>
-        <w:pStyle w:val="Heading2"/>
-        <w:rPr>
-          <w:rtl/>
-        </w:rPr>
-      </w:pPr>
-      <w:r>
-        <w:rPr>
-          <w:rFonts w:hint="cs"/>
-          <w:rtl/>
-        </w:rPr>
-        <w:t xml:space="preserve">توابع </w:t>
-      </w:r>
-      <w:proofErr w:type="spellStart"/>
-      <w:r>
-        <w:t>entry.s</w:t>
-      </w:r>
-      <w:proofErr w:type="spellEnd"/>
-      <w:r>
-        <w:rPr>
-          <w:rFonts w:hint="cs"/>
-          <w:rtl/>
-        </w:rPr>
-        <w:t xml:space="preserve"> را توضیح دهید و تابع معادل در هسته لینوکس را بیابید</w:t>
-      </w:r>
-    </w:p>
-    <w:p>
-      <w:pPr>
-        <w:pStyle w:val="Heading2"/>
-        <w:rPr>
-          <w:rtl/>
-        </w:rPr>
-      </w:pPr>
-      <w:r>
-        <w:rPr>
-          <w:rFonts w:hint="cs"/>
-          <w:rtl/>
-        </w:rPr>
-        <w:t>مختصری راجع به محتوای فضای آدرس مجازی هسته</w:t>
-      </w:r>
-    </w:p>
-    <w:p>
-      <w:pPr>
-        <w:pStyle w:val="Heading2"/>
-        <w:rPr>
-          <w:rtl/>
-        </w:rPr>
-      </w:pPr>
-      <w:r>
-        <w:rPr>
-          <w:rFonts w:hint="cs"/>
-          <w:rtl/>
-        </w:rPr>
-        <w:t xml:space="preserve">چرا برای کد و داده های سطح کاربر پرچم </w:t>
-      </w:r>
-      <w:r>
-        <w:t>SEG_USER</w:t>
-      </w:r>
-      <w:r>
-        <w:rPr>
-          <w:rFonts w:hint="cs"/>
-          <w:rtl/>
-        </w:rPr>
-        <w:t xml:space="preserve"> تنظیم شده است؟</w:t>
-      </w:r>
-    </w:p>
-    <w:p>
-      <w:pPr>
-        <w:pStyle w:val="Heading1"/>
-        <w:rPr>
-          <w:rtl/>
-        </w:rPr>
-      </w:pPr>
-      <w:r>
-        <w:rPr>
-          <w:rFonts w:hint="cs"/>
-          <w:rtl/>
-        </w:rPr>
-        <w:t>اجرای نخستین برنامه سطح کاربر</w:t>
-      </w:r>
-    </w:p>
-    <w:p>
-      <w:pPr>
-        <w:pStyle w:val="Heading2"/>
-        <w:rPr>
-          <w:rtl/>
-        </w:rPr>
-      </w:pPr>
-      <w:r>
-        <w:rPr>
-          <w:rFonts w:hint="cs"/>
-          <w:rtl/>
-        </w:rPr>
-        <w:t xml:space="preserve">اجزای </w:t>
-      </w:r>
-      <w:r>
-        <w:t>struct proc</w:t>
-      </w:r>
-      <w:r>
-        <w:rPr>
-          <w:rFonts w:hint="cs"/>
-          <w:rtl/>
-        </w:rPr>
-        <w:t xml:space="preserve"> و معادل آن در لینوکس</w:t>
-      </w:r>
-    </w:p>
-    <w:p>
-      <w:pPr>
-        <w:pStyle w:val="Heading2"/>
-        <w:rPr>
-          <w:rtl/>
-        </w:rPr>
-      </w:pPr>
-      <w:r>
-        <w:rPr>
-          <w:rFonts w:hint="cs"/>
-          <w:rtl/>
-        </w:rPr>
-        <w:t xml:space="preserve">چرا به خواب رفتن در کد </w:t>
-      </w:r>
-      <w:proofErr w:type="spellStart"/>
-      <w:r>
-        <w:rPr>
-          <w:rFonts w:hint="cs"/>
-          <w:rtl/>
-        </w:rPr>
-        <w:t>مدیریت‌کننده</w:t>
-      </w:r>
-      <w:proofErr w:type="spellEnd"/>
-      <w:r>
-        <w:rPr>
-          <w:rFonts w:hint="cs"/>
-          <w:rtl/>
-        </w:rPr>
-        <w:t xml:space="preserve"> سیستم مشکل ساز است؟</w:t>
-      </w:r>
-    </w:p>
-    <w:p>
-      <w:pPr>
-        <w:pStyle w:val="Heading2"/>
-        <w:rPr>
-          <w:rtl/>
-        </w:rPr>
-      </w:pPr>
-      <w:r>
-        <w:rPr>
-          <w:rFonts w:hint="cs"/>
-          <w:rtl/>
-        </w:rPr>
-        <w:t xml:space="preserve">تفاوت فضای آدرس هسته با فضای آدرس توسط </w:t>
-      </w:r>
-      <w:proofErr w:type="spellStart"/>
-      <w:r>
-        <w:t>kvmalloc</w:t>
-      </w:r>
-      <w:proofErr w:type="spellEnd"/>
-    </w:p>
-    <w:p>
-      <w:pPr>
-        <w:pStyle w:val="Heading2"/>
-        <w:rPr>
-          <w:rtl/>
-        </w:rPr>
-      </w:pPr>
-      <w:r>
-        <w:rPr>
-          <w:rFonts w:hint="cs"/>
-          <w:rtl/>
-        </w:rPr>
         <w:t xml:space="preserve">تفاوت فضای آدرس </w:t>
       </w:r>
       <w:proofErr w:type="spellStart"/>
@@ -5225,7 +5469,6 @@
           <w:rFonts w:hint="cs"/>
           <w:rtl/>
         </w:rPr>
-        <w:lastRenderedPageBreak/>
         <w:t xml:space="preserve">نمایش وضعیت ثبات ها و متغیر های محلی؛ </w:t>
       </w:r>
       <w:proofErr w:type="spellStart"/>
@@ -5370,8 +5613,8 @@
       </w:r>
     </w:p>
     <w:sectPr>
-      <w:headerReference w:type="default" r:id="rId15"/>
-      <w:footerReference w:type="default" r:id="rId16"/>
+      <w:headerReference w:type="default" r:id="rId17"/>
+      <w:footerReference w:type="default" r:id="rId18"/>
       <w:pgSz w:w="11906" w:h="16838" w:code="9"/>
       <w:pgMar w:top="1440" w:right="1440" w:bottom="1440" w:left="1440" w:header="720" w:footer="720" w:gutter="0"/>
       <w:pgBorders w:offsetFrom="page">

</xml_diff>

<commit_message>
Add question 12 to report
</commit_message>
<xml_diff>
--- a/EX1 - Introduction to xv6/Report.docx
+++ b/EX1 - Introduction to xv6/Report.docx
@@ -1,6 +1,6 @@
 
 <file path=word/document.xml><?xml version="1.0" encoding="utf-8"?>
-<w:document xmlns:wpc="http://schemas.microsoft.com/office/word/2010/wordprocessingCanvas" xmlns:cx="http://schemas.microsoft.com/office/drawing/2014/chartex" xmlns:cx1="http://schemas.microsoft.com/office/drawing/2015/9/8/chartex" xmlns:cx2="http://schemas.microsoft.com/office/drawing/2015/10/21/chartex" xmlns:cx3="http://schemas.microsoft.com/office/drawing/2016/5/9/chartex" xmlns:cx4="http://schemas.microsoft.com/office/drawing/2016/5/10/chartex" xmlns:cx5="http://schemas.microsoft.com/office/drawing/2016/5/11/chartex" xmlns:cx6="http://schemas.microsoft.com/office/drawing/2016/5/12/chartex" xmlns:cx7="http://schemas.microsoft.com/office/drawing/2016/5/13/chartex" xmlns:cx8="http://schemas.microsoft.com/office/drawing/2016/5/14/chartex" xmlns:mc="http://schemas.openxmlformats.org/markup-compatibility/2006" xmlns:aink="http://schemas.microsoft.com/office/drawing/2016/ink" xmlns:am3d="http://schemas.microsoft.com/office/drawing/2017/model3d" xmlns:o="urn:schemas-microsoft-com:office:office" xmlns:oel="http://schemas.microsoft.com/office/2019/extlst" xmlns:r="http://schemas.openxmlformats.org/officeDocument/2006/relationships" xmlns:m="http://schemas.openxmlformats.org/officeDocument/2006/math" xmlns:v="urn:schemas-microsoft-com:vml" xmlns:wp14="http://schemas.microsoft.com/office/word/2010/wordprocessingDrawing" xmlns:wp="http://schemas.openxmlformats.org/drawingml/2006/wordprocessingDrawing" xmlns:w10="urn:schemas-microsoft-com:office:word" xmlns:w="http://schemas.openxmlformats.org/wordprocessingml/2006/main" xmlns:w14="http://schemas.microsoft.com/office/word/2010/wordml" xmlns:w15="http://schemas.microsoft.com/office/word/2012/wordml" xmlns:w16cex="http://schemas.microsoft.com/office/word/2018/wordml/cex" xmlns:w16cid="http://schemas.microsoft.com/office/word/2016/wordml/cid" xmlns:w16="http://schemas.microsoft.com/office/word/2018/wordml" xmlns:w16sdtdh="http://schemas.microsoft.com/office/word/2020/wordml/sdtdatahash" xmlns:w16se="http://schemas.microsoft.com/office/word/2015/wordml/symex" xmlns:wpg="http://schemas.microsoft.com/office/word/2010/wordprocessingGroup" xmlns:wpi="http://schemas.microsoft.com/office/word/2010/wordprocessingInk" xmlns:wne="http://schemas.microsoft.com/office/word/2006/wordml" xmlns:wps="http://schemas.microsoft.com/office/word/2010/wordprocessingShape" mc:Ignorable="w14 w15 w16se w16cid w16 w16cex w16sdtdh wp14">
+<w:document xmlns:wpc="http://schemas.microsoft.com/office/word/2010/wordprocessingCanvas" xmlns:cx="http://schemas.microsoft.com/office/drawing/2014/chartex" xmlns:cx1="http://schemas.microsoft.com/office/drawing/2015/9/8/chartex" xmlns:cx2="http://schemas.microsoft.com/office/drawing/2015/10/21/chartex" xmlns:cx3="http://schemas.microsoft.com/office/drawing/2016/5/9/chartex" xmlns:cx4="http://schemas.microsoft.com/office/drawing/2016/5/10/chartex" xmlns:cx5="http://schemas.microsoft.com/office/drawing/2016/5/11/chartex" xmlns:cx6="http://schemas.microsoft.com/office/drawing/2016/5/12/chartex" xmlns:cx7="http://schemas.microsoft.com/office/drawing/2016/5/13/chartex" xmlns:cx8="http://schemas.microsoft.com/office/drawing/2016/5/14/chartex" xmlns:mc="http://schemas.openxmlformats.org/markup-compatibility/2006" xmlns:aink="http://schemas.microsoft.com/office/drawing/2016/ink" xmlns:am3d="http://schemas.microsoft.com/office/drawing/2017/model3d" xmlns:o="urn:schemas-microsoft-com:office:office" xmlns:r="http://schemas.openxmlformats.org/officeDocument/2006/relationships" xmlns:m="http://schemas.openxmlformats.org/officeDocument/2006/math" xmlns:v="urn:schemas-microsoft-com:vml" xmlns:wp14="http://schemas.microsoft.com/office/word/2010/wordprocessingDrawing" xmlns:wp="http://schemas.openxmlformats.org/drawingml/2006/wordprocessingDrawing" xmlns:w10="urn:schemas-microsoft-com:office:word" xmlns:w="http://schemas.openxmlformats.org/wordprocessingml/2006/main" xmlns:w14="http://schemas.microsoft.com/office/word/2010/wordml" xmlns:w15="http://schemas.microsoft.com/office/word/2012/wordml" xmlns:w16cex="http://schemas.microsoft.com/office/word/2018/wordml/cex" xmlns:w16cid="http://schemas.microsoft.com/office/word/2016/wordml/cid" xmlns:w16="http://schemas.microsoft.com/office/word/2018/wordml" xmlns:w16sdtdh="http://schemas.microsoft.com/office/word/2020/wordml/sdtdatahash" xmlns:w16se="http://schemas.microsoft.com/office/word/2015/wordml/symex" xmlns:wpg="http://schemas.microsoft.com/office/word/2010/wordprocessingGroup" xmlns:wpi="http://schemas.microsoft.com/office/word/2010/wordprocessingInk" xmlns:wne="http://schemas.microsoft.com/office/word/2006/wordml" xmlns:wps="http://schemas.microsoft.com/office/word/2010/wordprocessingShape" mc:Ignorable="w14 w15 w16se w16cid w16 w16cex w16sdtdh wp14">
   <w:body>
     <w:p>
       <w:pPr>
@@ -240,7 +240,23 @@
           <w:rFonts w:hint="cs"/>
           <w:rtl/>
         </w:rPr>
-        <w:t xml:space="preserve"> استفاده شده است. در دیگر فایل‌های </w:t>
+        <w:t xml:space="preserve"> استفاده شده است. در دیگر </w:t>
+      </w:r>
+      <w:proofErr w:type="spellStart"/>
+      <w:r>
+        <w:rPr>
+          <w:rFonts w:hint="cs"/>
+          <w:rtl/>
+        </w:rPr>
+        <w:t>فایل‌های</w:t>
+      </w:r>
+      <w:proofErr w:type="spellEnd"/>
+      <w:r>
+        <w:rPr>
+          <w:rFonts w:hint="cs"/>
+          <w:rtl/>
+        </w:rPr>
+        <w:t xml:space="preserve"> </w:t>
       </w:r>
       <w:r>
         <w:t>“basic headers”</w:t>
@@ -274,7 +290,23 @@
           <w:rFonts w:hint="cs"/>
           <w:rtl/>
         </w:rPr>
-        <w:t xml:space="preserve"> نیز می‌توان اشاراتی به معماری </w:t>
+        <w:t xml:space="preserve"> نیز </w:t>
+      </w:r>
+      <w:proofErr w:type="spellStart"/>
+      <w:r>
+        <w:rPr>
+          <w:rFonts w:hint="cs"/>
+          <w:rtl/>
+        </w:rPr>
+        <w:t>می‌توان</w:t>
+      </w:r>
+      <w:proofErr w:type="spellEnd"/>
+      <w:r>
+        <w:rPr>
+          <w:rFonts w:hint="cs"/>
+          <w:rtl/>
+        </w:rPr>
+        <w:t xml:space="preserve"> اشاراتی به معماری </w:t>
       </w:r>
       <w:r>
         <w:t>x86</w:t>
@@ -772,7 +804,23 @@
           <w:rFonts w:hint="cs"/>
           <w:rtl/>
         </w:rPr>
-        <w:t xml:space="preserve"> می‌توان </w:t>
+        <w:t xml:space="preserve"> </w:t>
+      </w:r>
+      <w:proofErr w:type="spellStart"/>
+      <w:r>
+        <w:rPr>
+          <w:rFonts w:hint="cs"/>
+          <w:rtl/>
+        </w:rPr>
+        <w:t>می‌توان</w:t>
+      </w:r>
+      <w:proofErr w:type="spellEnd"/>
+      <w:r>
+        <w:rPr>
+          <w:rFonts w:hint="cs"/>
+          <w:rtl/>
+        </w:rPr>
+        <w:t xml:space="preserve"> </w:t>
       </w:r>
       <w:r>
         <w:t>PID</w:t>
@@ -782,7 +830,15 @@
           <w:rFonts w:hint="cs"/>
           <w:rtl/>
         </w:rPr>
-        <w:t xml:space="preserve"> پرداز</w:t>
+        <w:t xml:space="preserve"> </w:t>
+      </w:r>
+      <w:proofErr w:type="spellStart"/>
+      <w:r>
+        <w:rPr>
+          <w:rFonts w:hint="cs"/>
+          <w:rtl/>
+        </w:rPr>
+        <w:t>پرداز</w:t>
       </w:r>
       <w:r>
         <w:rPr>
@@ -791,6 +847,7 @@
         </w:rPr>
         <w:t>ۀ</w:t>
       </w:r>
+      <w:proofErr w:type="spellEnd"/>
       <w:r>
         <w:rPr>
           <w:rFonts w:hint="cs"/>
@@ -874,9 +931,13 @@
           <w:rFonts w:hint="cs"/>
           <w:rtl/>
         </w:rPr>
+        <w:lastRenderedPageBreak/>
         <w:t xml:space="preserve">تابع </w:t>
       </w:r>
       <w:r>
+        <w:rPr>
+          <w:rStyle w:val="Code"/>
+        </w:rPr>
         <w:t>fork</w:t>
       </w:r>
       <w:r>
@@ -894,7 +955,23 @@
           <w:rFonts w:hint="cs"/>
           <w:rtl/>
         </w:rPr>
-        <w:t xml:space="preserve"> جدید استفاده می‌شود. در واقع این تابع یک نس</w:t>
+        <w:t xml:space="preserve"> جدید استفاده </w:t>
+      </w:r>
+      <w:proofErr w:type="spellStart"/>
+      <w:r>
+        <w:rPr>
+          <w:rFonts w:hint="cs"/>
+          <w:rtl/>
+        </w:rPr>
+        <w:t>می‌شود</w:t>
+      </w:r>
+      <w:proofErr w:type="spellEnd"/>
+      <w:r>
+        <w:rPr>
+          <w:rFonts w:hint="cs"/>
+          <w:rtl/>
+        </w:rPr>
+        <w:t>. در واقع این تابع یک نس</w:t>
       </w:r>
       <w:r>
         <w:rPr>
@@ -932,14 +1009,46 @@
           <w:rFonts w:hint="cs"/>
           <w:rtl/>
         </w:rPr>
-        <w:t xml:space="preserve">) کپی می‌شوند. با وجود اینکه در لحظه ایجاد پردازه فرزند، داده‌های آن (متغیرها و رجیسترها) با پردازه پدر یکسان هستند، اما در واقع این دو پردازه حافظه جداگانه‌ای خواهند داشت و تغییر یک متغیر در پردازه پدر، آن متغیر در پردازه فرزند را تغییر نمی‌دهد. پردازه پدر پس از </w:t>
-      </w:r>
-      <w:r>
-        <w:rPr>
-          <w:rFonts w:hint="cs"/>
-          <w:rtl/>
-        </w:rPr>
-        <w:t xml:space="preserve">ایجاد پردازه فرزند، به </w:t>
+        <w:t xml:space="preserve">) کپی می‌شوند. با وجود اینکه در لحظه ایجاد پردازه فرزند، داده‌های آن (متغیرها و رجیسترها) با پردازه پدر یکسان هستند، اما در واقع این دو پردازه حافظه جداگانه‌ای خواهند داشت و تغییر یک متغیر در پردازه پدر، آن متغیر در پردازه فرزند را تغییر نمی‌دهد. </w:t>
+      </w:r>
+      <w:proofErr w:type="spellStart"/>
+      <w:r>
+        <w:rPr>
+          <w:rFonts w:hint="cs"/>
+          <w:rtl/>
+        </w:rPr>
+        <w:t>پردازه</w:t>
+      </w:r>
+      <w:proofErr w:type="spellEnd"/>
+      <w:r>
+        <w:rPr>
+          <w:rFonts w:hint="cs"/>
+          <w:rtl/>
+        </w:rPr>
+        <w:t xml:space="preserve"> پدر پس از </w:t>
+      </w:r>
+      <w:r>
+        <w:rPr>
+          <w:rFonts w:hint="cs"/>
+          <w:rtl/>
+        </w:rPr>
+        <w:t xml:space="preserve">ایجاد </w:t>
+      </w:r>
+      <w:proofErr w:type="spellStart"/>
+      <w:r>
+        <w:rPr>
+          <w:rFonts w:hint="cs"/>
+          <w:rtl/>
+        </w:rPr>
+        <w:t>پردازه</w:t>
+      </w:r>
+      <w:proofErr w:type="spellEnd"/>
+      <w:r>
+        <w:rPr>
+          <w:rFonts w:hint="cs"/>
+          <w:rtl/>
+        </w:rPr>
+        <w:t xml:space="preserve"> فرزند، به </w:t>
       </w:r>
       <w:r>
         <w:t>caller</w:t>
@@ -952,6 +1061,9 @@
         <w:t xml:space="preserve"> تابع </w:t>
       </w:r>
       <w:r>
+        <w:rPr>
+          <w:rStyle w:val="Code"/>
+        </w:rPr>
         <w:t>fork</w:t>
       </w:r>
       <w:r>
@@ -959,7 +1071,55 @@
           <w:rFonts w:hint="cs"/>
           <w:rtl/>
         </w:rPr>
-        <w:t xml:space="preserve"> بازمی‌گردد که امکان اجرای همزمان دو پردازه را فراهم می‌سازد. مقدار </w:t>
+        <w:t xml:space="preserve"> </w:t>
+      </w:r>
+      <w:proofErr w:type="spellStart"/>
+      <w:r>
+        <w:rPr>
+          <w:rFonts w:hint="cs"/>
+          <w:rtl/>
+        </w:rPr>
+        <w:t>بازمی‌گردد</w:t>
+      </w:r>
+      <w:proofErr w:type="spellEnd"/>
+      <w:r>
+        <w:rPr>
+          <w:rFonts w:hint="cs"/>
+          <w:rtl/>
+        </w:rPr>
+        <w:t xml:space="preserve"> که امکان اجرای همزمان دو </w:t>
+      </w:r>
+      <w:proofErr w:type="spellStart"/>
+      <w:r>
+        <w:rPr>
+          <w:rFonts w:hint="cs"/>
+          <w:rtl/>
+        </w:rPr>
+        <w:t>پردازه</w:t>
+      </w:r>
+      <w:proofErr w:type="spellEnd"/>
+      <w:r>
+        <w:rPr>
+          <w:rFonts w:hint="cs"/>
+          <w:rtl/>
+        </w:rPr>
+        <w:t xml:space="preserve"> را فراهم </w:t>
+      </w:r>
+      <w:proofErr w:type="spellStart"/>
+      <w:r>
+        <w:rPr>
+          <w:rFonts w:hint="cs"/>
+          <w:rtl/>
+        </w:rPr>
+        <w:t>می‌سازد</w:t>
+      </w:r>
+      <w:proofErr w:type="spellEnd"/>
+      <w:r>
+        <w:rPr>
+          <w:rFonts w:hint="cs"/>
+          <w:rtl/>
+        </w:rPr>
+        <w:t xml:space="preserve">. مقدار </w:t>
       </w:r>
       <w:r>
         <w:t>return</w:t>
@@ -972,6 +1132,9 @@
         <w:t xml:space="preserve"> شده از تابع </w:t>
       </w:r>
       <w:r>
+        <w:rPr>
+          <w:rStyle w:val="Code"/>
+        </w:rPr>
         <w:t>fork</w:t>
       </w:r>
       <w:r>
@@ -991,7 +1154,39 @@
           <w:rFonts w:hint="cs"/>
           <w:rtl/>
         </w:rPr>
-        <w:t xml:space="preserve"> پردازه فرزند خواهد بود. نقطه شروع پردازه فرزند نیز دقیقا همان </w:t>
+        <w:t xml:space="preserve"> </w:t>
+      </w:r>
+      <w:proofErr w:type="spellStart"/>
+      <w:r>
+        <w:rPr>
+          <w:rFonts w:hint="cs"/>
+          <w:rtl/>
+        </w:rPr>
+        <w:t>پردازه</w:t>
+      </w:r>
+      <w:proofErr w:type="spellEnd"/>
+      <w:r>
+        <w:rPr>
+          <w:rFonts w:hint="cs"/>
+          <w:rtl/>
+        </w:rPr>
+        <w:t xml:space="preserve"> فرزند خواهد بود. نقطه شروع </w:t>
+      </w:r>
+      <w:proofErr w:type="spellStart"/>
+      <w:r>
+        <w:rPr>
+          <w:rFonts w:hint="cs"/>
+          <w:rtl/>
+        </w:rPr>
+        <w:t>پردازه</w:t>
+      </w:r>
+      <w:proofErr w:type="spellEnd"/>
+      <w:r>
+        <w:rPr>
+          <w:rFonts w:hint="cs"/>
+          <w:rtl/>
+        </w:rPr>
+        <w:t xml:space="preserve"> فرزند نیز دقیقا همان </w:t>
       </w:r>
       <w:r>
         <w:t>caller</w:t>
@@ -1004,6 +1199,9 @@
         <w:t xml:space="preserve"> تابع </w:t>
       </w:r>
       <w:r>
+        <w:rPr>
+          <w:rStyle w:val="Code"/>
+        </w:rPr>
         <w:t>fork</w:t>
       </w:r>
       <w:r>
@@ -1032,10 +1230,42 @@
           <w:rFonts w:hint="cs"/>
           <w:rtl/>
         </w:rPr>
-        <w:t xml:space="preserve"> یک پردازه جدید درست کنیم، یکی از حالت‌های زیر برای مقدار </w:t>
+        <w:t xml:space="preserve"> یک </w:t>
       </w:r>
       <w:proofErr w:type="spellStart"/>
       <w:r>
+        <w:rPr>
+          <w:rFonts w:hint="cs"/>
+          <w:rtl/>
+        </w:rPr>
+        <w:t>پردازه</w:t>
+      </w:r>
+      <w:proofErr w:type="spellEnd"/>
+      <w:r>
+        <w:rPr>
+          <w:rFonts w:hint="cs"/>
+          <w:rtl/>
+        </w:rPr>
+        <w:t xml:space="preserve"> جدید درست کنیم، یکی از </w:t>
+      </w:r>
+      <w:proofErr w:type="spellStart"/>
+      <w:r>
+        <w:rPr>
+          <w:rFonts w:hint="cs"/>
+          <w:rtl/>
+        </w:rPr>
+        <w:t>حالت‌های</w:t>
+      </w:r>
+      <w:proofErr w:type="spellEnd"/>
+      <w:r>
+        <w:rPr>
+          <w:rFonts w:hint="cs"/>
+          <w:rtl/>
+        </w:rPr>
+        <w:t xml:space="preserve"> زیر برای مقدار </w:t>
+      </w:r>
+      <w:proofErr w:type="spellStart"/>
+      <w:r>
         <w:t>pid</w:t>
       </w:r>
       <w:proofErr w:type="spellEnd"/>
@@ -1044,7 +1274,23 @@
           <w:rFonts w:hint="cs"/>
           <w:rtl/>
         </w:rPr>
-        <w:t xml:space="preserve"> رخ می‌دهد:</w:t>
+        <w:t xml:space="preserve"> رخ </w:t>
+      </w:r>
+      <w:proofErr w:type="spellStart"/>
+      <w:r>
+        <w:rPr>
+          <w:rFonts w:hint="cs"/>
+          <w:rtl/>
+        </w:rPr>
+        <w:t>می‌دهد</w:t>
+      </w:r>
+      <w:proofErr w:type="spellEnd"/>
+      <w:r>
+        <w:rPr>
+          <w:rFonts w:hint="cs"/>
+          <w:rtl/>
+        </w:rPr>
+        <w:t>:</w:t>
       </w:r>
     </w:p>
     <w:p>
@@ -1099,10 +1345,26 @@
           <w:rFonts w:hint="cs"/>
           <w:rtl/>
         </w:rPr>
-        <w:t xml:space="preserve">: در پردازه پدر هستیم و مقدار </w:t>
+        <w:t xml:space="preserve">: در </w:t>
       </w:r>
       <w:proofErr w:type="spellStart"/>
       <w:r>
+        <w:rPr>
+          <w:rFonts w:hint="cs"/>
+          <w:rtl/>
+        </w:rPr>
+        <w:t>پردازه</w:t>
+      </w:r>
+      <w:proofErr w:type="spellEnd"/>
+      <w:r>
+        <w:rPr>
+          <w:rFonts w:hint="cs"/>
+          <w:rtl/>
+        </w:rPr>
+        <w:t xml:space="preserve"> پدر هستیم و مقدار </w:t>
+      </w:r>
+      <w:proofErr w:type="spellStart"/>
+      <w:r>
         <w:t>pid</w:t>
       </w:r>
       <w:proofErr w:type="spellEnd"/>
@@ -1111,7 +1373,39 @@
           <w:rFonts w:hint="cs"/>
           <w:rtl/>
         </w:rPr>
-        <w:t xml:space="preserve"> در واقع آی‌دی پردازه فرزند است</w:t>
+        <w:t xml:space="preserve"> در واقع </w:t>
+      </w:r>
+      <w:proofErr w:type="spellStart"/>
+      <w:r>
+        <w:rPr>
+          <w:rFonts w:hint="cs"/>
+          <w:rtl/>
+        </w:rPr>
+        <w:t>آی‌دی</w:t>
+      </w:r>
+      <w:proofErr w:type="spellEnd"/>
+      <w:r>
+        <w:rPr>
+          <w:rFonts w:hint="cs"/>
+          <w:rtl/>
+        </w:rPr>
+        <w:t xml:space="preserve"> </w:t>
+      </w:r>
+      <w:proofErr w:type="spellStart"/>
+      <w:r>
+        <w:rPr>
+          <w:rFonts w:hint="cs"/>
+          <w:rtl/>
+        </w:rPr>
+        <w:t>پردازه</w:t>
+      </w:r>
+      <w:proofErr w:type="spellEnd"/>
+      <w:r>
+        <w:rPr>
+          <w:rFonts w:hint="cs"/>
+          <w:rtl/>
+        </w:rPr>
+        <w:t xml:space="preserve"> فرزند است</w:t>
       </w:r>
       <w:r>
         <w:rPr>
@@ -1174,7 +1468,6 @@
           <w:rFonts w:hint="cs"/>
           <w:rtl/>
         </w:rPr>
-        <w:lastRenderedPageBreak/>
         <w:t xml:space="preserve">اگر پس از </w:t>
       </w:r>
       <w:r>
@@ -1210,7 +1503,23 @@
           <w:rFonts w:hint="cs"/>
           <w:rtl/>
         </w:rPr>
-        <w:t xml:space="preserve"> پردازه پایان یافته است. اگر پردازه فعلی هیچ پردازه فرزندی نداشته باشد، خروجی این تابع </w:t>
+        <w:t xml:space="preserve"> </w:t>
+      </w:r>
+      <w:proofErr w:type="spellStart"/>
+      <w:r>
+        <w:rPr>
+          <w:rFonts w:hint="cs"/>
+          <w:rtl/>
+        </w:rPr>
+        <w:t>پردازه</w:t>
+      </w:r>
+      <w:proofErr w:type="spellEnd"/>
+      <w:r>
+        <w:rPr>
+          <w:rFonts w:hint="cs"/>
+          <w:rtl/>
+        </w:rPr>
+        <w:t xml:space="preserve"> پایان یافته است. اگر پردازه فعلی هیچ پردازه فرزندی نداشته باشد، خروجی این تابع </w:t>
       </w:r>
       <w:r>
         <w:t>-1</w:t>
@@ -1268,6 +1577,9 @@
         <w:t xml:space="preserve">قطعه کد زیر مثالی برای استفاده از تابع </w:t>
       </w:r>
       <w:r>
+        <w:rPr>
+          <w:rStyle w:val="Code"/>
+        </w:rPr>
         <w:t>fork</w:t>
       </w:r>
       <w:r>
@@ -1275,7 +1587,23 @@
           <w:rFonts w:hint="cs"/>
           <w:rtl/>
         </w:rPr>
-        <w:t xml:space="preserve"> را نشان می‌دهد:</w:t>
+        <w:t xml:space="preserve"> را نشان </w:t>
+      </w:r>
+      <w:proofErr w:type="spellStart"/>
+      <w:r>
+        <w:rPr>
+          <w:rFonts w:hint="cs"/>
+          <w:rtl/>
+        </w:rPr>
+        <w:t>می‌دهد</w:t>
+      </w:r>
+      <w:proofErr w:type="spellEnd"/>
+      <w:r>
+        <w:rPr>
+          <w:rFonts w:hint="cs"/>
+          <w:rtl/>
+        </w:rPr>
+        <w:t>:</w:t>
       </w:r>
     </w:p>
     <w:p>
@@ -1829,7 +2157,7 @@
               </wp:inline>
             </w:drawing>
           </mc:Choice>
-          <mc:Fallback>
+          <mc:Fallback xmlns:oel="http://schemas.microsoft.com/office/2019/extlst">
             <w:pict>
               <v:shapetype w14:anchorId="00454FD6" id="_x0000_t202" coordsize="21600,21600" o:spt="202" path="m,l,21600r21600,l21600,xe">
                 <v:stroke joinstyle="miter"/>
@@ -2360,6 +2688,9 @@
         <w:t xml:space="preserve">تابع </w:t>
       </w:r>
       <w:r>
+        <w:rPr>
+          <w:rStyle w:val="Code"/>
+        </w:rPr>
         <w:t>exec</w:t>
       </w:r>
       <w:r>
@@ -2367,7 +2698,23 @@
           <w:rFonts w:hint="cs"/>
           <w:rtl/>
         </w:rPr>
-        <w:t xml:space="preserve"> حافظه پردازه فعلی را با یک حافظه جدید که در آن یک برنامه با فایل </w:t>
+        <w:t xml:space="preserve"> حافظه </w:t>
+      </w:r>
+      <w:proofErr w:type="spellStart"/>
+      <w:r>
+        <w:rPr>
+          <w:rFonts w:hint="cs"/>
+          <w:rtl/>
+        </w:rPr>
+        <w:t>پردازه</w:t>
+      </w:r>
+      <w:proofErr w:type="spellEnd"/>
+      <w:r>
+        <w:rPr>
+          <w:rFonts w:hint="cs"/>
+          <w:rtl/>
+        </w:rPr>
+        <w:t xml:space="preserve"> فعلی را با یک حافظه جدید که در آن یک برنامه با فایل </w:t>
       </w:r>
       <w:r>
         <w:t>ELF</w:t>
@@ -2377,7 +2724,39 @@
           <w:rFonts w:hint="cs"/>
           <w:rtl/>
         </w:rPr>
-        <w:t xml:space="preserve"> لود شده است، جایگزین می‌کند. در واقع </w:t>
+        <w:t xml:space="preserve"> </w:t>
+      </w:r>
+      <w:proofErr w:type="spellStart"/>
+      <w:r>
+        <w:rPr>
+          <w:rFonts w:hint="cs"/>
+          <w:rtl/>
+        </w:rPr>
+        <w:t>لود</w:t>
+      </w:r>
+      <w:proofErr w:type="spellEnd"/>
+      <w:r>
+        <w:rPr>
+          <w:rFonts w:hint="cs"/>
+          <w:rtl/>
+        </w:rPr>
+        <w:t xml:space="preserve"> شده است، جایگزین </w:t>
+      </w:r>
+      <w:proofErr w:type="spellStart"/>
+      <w:r>
+        <w:rPr>
+          <w:rFonts w:hint="cs"/>
+          <w:rtl/>
+        </w:rPr>
+        <w:t>می‌کند</w:t>
+      </w:r>
+      <w:proofErr w:type="spellEnd"/>
+      <w:r>
+        <w:rPr>
+          <w:rFonts w:hint="cs"/>
+          <w:rtl/>
+        </w:rPr>
+        <w:t xml:space="preserve">. در واقع </w:t>
       </w:r>
       <w:r>
         <w:rPr>
@@ -2426,9 +2805,28 @@
           <w:rFonts w:hint="cs"/>
           <w:rtl/>
         </w:rPr>
-        <w:t xml:space="preserve"> باز نمی‌گردد و برنامه جدید اجرا می‌شود مگر اینکه در زمان اجرای این تابع یک ارور رخ دهد. برنامه جدید اجرا شده در یک نقطه‌ای با استفاده از تابع </w:t>
-      </w:r>
-      <w:r>
+        <w:t xml:space="preserve"> باز نمی‌گردد و برنامه جدید اجرا می‌شود مگر اینکه در زمان اجرای این تابع یک ارور رخ دهد. برنامه جدید اجرا شده در یک </w:t>
+      </w:r>
+      <w:proofErr w:type="spellStart"/>
+      <w:r>
+        <w:rPr>
+          <w:rFonts w:hint="cs"/>
+          <w:rtl/>
+        </w:rPr>
+        <w:t>نقطه‌ای</w:t>
+      </w:r>
+      <w:proofErr w:type="spellEnd"/>
+      <w:r>
+        <w:rPr>
+          <w:rFonts w:hint="cs"/>
+          <w:rtl/>
+        </w:rPr>
+        <w:t xml:space="preserve"> با استفاده از تابع </w:t>
+      </w:r>
+      <w:r>
+        <w:rPr>
+          <w:rStyle w:val="Code"/>
+        </w:rPr>
         <w:t>exit</w:t>
       </w:r>
       <w:r>
@@ -2443,7 +2841,23 @@
           <w:rFonts w:hint="cs"/>
           <w:rtl/>
         </w:rPr>
-        <w:t xml:space="preserve">اجرای پردازه را </w:t>
+        <w:t xml:space="preserve">اجرای </w:t>
+      </w:r>
+      <w:proofErr w:type="spellStart"/>
+      <w:r>
+        <w:rPr>
+          <w:rFonts w:hint="cs"/>
+          <w:rtl/>
+        </w:rPr>
+        <w:t>پردازه</w:t>
+      </w:r>
+      <w:proofErr w:type="spellEnd"/>
+      <w:r>
+        <w:rPr>
+          <w:rFonts w:hint="cs"/>
+          <w:rtl/>
+        </w:rPr>
+        <w:t xml:space="preserve"> را </w:t>
       </w:r>
       <w:r>
         <w:rPr>
@@ -2457,9 +2871,28 @@
           <w:rFonts w:hint="cs"/>
           <w:rtl/>
         </w:rPr>
-        <w:t xml:space="preserve"> می‌دهد. تابع </w:t>
-      </w:r>
-      <w:r>
+        <w:t xml:space="preserve"> </w:t>
+      </w:r>
+      <w:proofErr w:type="spellStart"/>
+      <w:r>
+        <w:rPr>
+          <w:rFonts w:hint="cs"/>
+          <w:rtl/>
+        </w:rPr>
+        <w:t>می‌دهد</w:t>
+      </w:r>
+      <w:proofErr w:type="spellEnd"/>
+      <w:r>
+        <w:rPr>
+          <w:rFonts w:hint="cs"/>
+          <w:rtl/>
+        </w:rPr>
+        <w:t xml:space="preserve">. تابع </w:t>
+      </w:r>
+      <w:r>
+        <w:rPr>
+          <w:rStyle w:val="Code"/>
+        </w:rPr>
         <w:t>exec</w:t>
       </w:r>
       <w:r>
@@ -2467,7 +2900,23 @@
           <w:rFonts w:hint="cs"/>
           <w:rtl/>
         </w:rPr>
-        <w:t xml:space="preserve"> دو پارامتر ورودی دارد که پارامتر اول نام فایل برنامه و پارامتر دوم آرایه آرگومان‌های ورودی برنامه است. </w:t>
+        <w:t xml:space="preserve"> دو پارامتر ورودی دارد که پارامتر اول نام فایل برنامه و پارامتر دوم آرایه </w:t>
+      </w:r>
+      <w:proofErr w:type="spellStart"/>
+      <w:r>
+        <w:rPr>
+          <w:rFonts w:hint="cs"/>
+          <w:rtl/>
+        </w:rPr>
+        <w:t>آرگومان‌های</w:t>
+      </w:r>
+      <w:proofErr w:type="spellEnd"/>
+      <w:r>
+        <w:rPr>
+          <w:rFonts w:hint="cs"/>
+          <w:rtl/>
+        </w:rPr>
+        <w:t xml:space="preserve"> ورودی برنامه است. </w:t>
       </w:r>
     </w:p>
     <w:p>
@@ -2492,6 +2941,7 @@
           <w:rtl/>
           <w:lang w:val="fa-IR"/>
         </w:rPr>
+        <w:lastRenderedPageBreak/>
         <mc:AlternateContent>
           <mc:Choice Requires="wps">
             <w:drawing>
@@ -2644,7 +3094,7 @@
               </wp:inline>
             </w:drawing>
           </mc:Choice>
-          <mc:Fallback>
+          <mc:Fallback xmlns:oel="http://schemas.microsoft.com/office/2019/extlst">
             <w:pict>
               <v:shape w14:anchorId="39A113E6" id="Text Box 12" o:spid="_x0000_s1027" type="#_x0000_t202" style="width:448.8pt;height:49.2pt;visibility:visible;mso-wrap-style:square;mso-left-percent:-10001;mso-top-percent:-10001;mso-position-horizontal:absolute;mso-position-horizontal-relative:char;mso-position-vertical:absolute;mso-position-vertical-relative:line;mso-left-percent:-10001;mso-top-percent:-10001;v-text-anchor:top" o:gfxdata="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" fillcolor="white [3201]" stroked="f" strokeweight=".5pt">
                 <v:textbox>
@@ -2844,6 +3294,9 @@
         <w:t xml:space="preserve">با استفاده از تابع </w:t>
       </w:r>
       <w:r>
+        <w:rPr>
+          <w:rStyle w:val="Code"/>
+        </w:rPr>
         <w:t>fork</w:t>
       </w:r>
       <w:r>
@@ -2851,7 +3304,39 @@
           <w:rFonts w:hint="cs"/>
           <w:rtl/>
         </w:rPr>
-        <w:t xml:space="preserve"> یک پردازه جدید ایجاد می‌کند.</w:t>
+        <w:t xml:space="preserve"> یک </w:t>
+      </w:r>
+      <w:proofErr w:type="spellStart"/>
+      <w:r>
+        <w:rPr>
+          <w:rFonts w:hint="cs"/>
+          <w:rtl/>
+        </w:rPr>
+        <w:t>پردازه</w:t>
+      </w:r>
+      <w:proofErr w:type="spellEnd"/>
+      <w:r>
+        <w:rPr>
+          <w:rFonts w:hint="cs"/>
+          <w:rtl/>
+        </w:rPr>
+        <w:t xml:space="preserve"> جدید ایجاد </w:t>
+      </w:r>
+      <w:proofErr w:type="spellStart"/>
+      <w:r>
+        <w:rPr>
+          <w:rFonts w:hint="cs"/>
+          <w:rtl/>
+        </w:rPr>
+        <w:t>می‌کند</w:t>
+      </w:r>
+      <w:proofErr w:type="spellEnd"/>
+      <w:r>
+        <w:rPr>
+          <w:rFonts w:hint="cs"/>
+          <w:rtl/>
+        </w:rPr>
+        <w:t>.</w:t>
       </w:r>
     </w:p>
     <w:p>
@@ -2867,9 +3352,28 @@
           <w:rFonts w:hint="cs"/>
           <w:rtl/>
         </w:rPr>
-        <w:t xml:space="preserve">در پردازه فرزند با استفاده از تابع </w:t>
-      </w:r>
-      <w:r>
+        <w:t xml:space="preserve">در </w:t>
+      </w:r>
+      <w:proofErr w:type="spellStart"/>
+      <w:r>
+        <w:rPr>
+          <w:rFonts w:hint="cs"/>
+          <w:rtl/>
+        </w:rPr>
+        <w:t>پردازه</w:t>
+      </w:r>
+      <w:proofErr w:type="spellEnd"/>
+      <w:r>
+        <w:rPr>
+          <w:rFonts w:hint="cs"/>
+          <w:rtl/>
+        </w:rPr>
+        <w:t xml:space="preserve"> فرزند با استفاده از تابع </w:t>
+      </w:r>
+      <w:r>
+        <w:rPr>
+          <w:rStyle w:val="Code"/>
+        </w:rPr>
         <w:t>exec</w:t>
       </w:r>
       <w:r>
@@ -2877,7 +3381,39 @@
           <w:rFonts w:hint="cs"/>
           <w:rtl/>
         </w:rPr>
-        <w:t xml:space="preserve"> برنامه درخواست شده توسط کاربر را جایگزین پردازه فعلی (فرزند) می‌کند.</w:t>
+        <w:t xml:space="preserve"> برنامه درخواست شده توسط کاربر را جایگزین </w:t>
+      </w:r>
+      <w:proofErr w:type="spellStart"/>
+      <w:r>
+        <w:rPr>
+          <w:rFonts w:hint="cs"/>
+          <w:rtl/>
+        </w:rPr>
+        <w:t>پردازه</w:t>
+      </w:r>
+      <w:proofErr w:type="spellEnd"/>
+      <w:r>
+        <w:rPr>
+          <w:rFonts w:hint="cs"/>
+          <w:rtl/>
+        </w:rPr>
+        <w:t xml:space="preserve"> فعلی (فرزند) </w:t>
+      </w:r>
+      <w:proofErr w:type="spellStart"/>
+      <w:r>
+        <w:rPr>
+          <w:rFonts w:hint="cs"/>
+          <w:rtl/>
+        </w:rPr>
+        <w:t>می‌کند</w:t>
+      </w:r>
+      <w:proofErr w:type="spellEnd"/>
+      <w:r>
+        <w:rPr>
+          <w:rFonts w:hint="cs"/>
+          <w:rtl/>
+        </w:rPr>
+        <w:t>.</w:t>
       </w:r>
     </w:p>
     <w:p>
@@ -2893,17 +3429,55 @@
           <w:rFonts w:hint="cs"/>
           <w:rtl/>
         </w:rPr>
-        <w:t>در پردازه پدر برای اتمام کار پردازه فرزند</w:t>
-      </w:r>
-      <w:r>
-        <w:t xml:space="preserve">wait </w:t>
-      </w:r>
-      <w:r>
-        <w:rPr>
-          <w:rFonts w:hint="cs"/>
-          <w:rtl/>
-        </w:rPr>
-        <w:t xml:space="preserve"> می‌کند.</w:t>
+        <w:t xml:space="preserve">در پردازه پدر برای اتمام کار </w:t>
+      </w:r>
+      <w:proofErr w:type="spellStart"/>
+      <w:r>
+        <w:rPr>
+          <w:rFonts w:hint="cs"/>
+          <w:rtl/>
+        </w:rPr>
+        <w:t>پردازه</w:t>
+      </w:r>
+      <w:proofErr w:type="spellEnd"/>
+      <w:r>
+        <w:rPr>
+          <w:rFonts w:hint="cs"/>
+          <w:rtl/>
+        </w:rPr>
+        <w:t xml:space="preserve"> فرزند</w:t>
+      </w:r>
+      <w:r>
+        <w:rPr>
+          <w:rStyle w:val="Code"/>
+        </w:rPr>
+        <w:t>wait</w:t>
+      </w:r>
+      <w:r>
+        <w:t xml:space="preserve"> </w:t>
+      </w:r>
+      <w:r>
+        <w:rPr>
+          <w:rFonts w:hint="cs"/>
+          <w:rtl/>
+        </w:rPr>
+        <w:t xml:space="preserve"> </w:t>
+      </w:r>
+      <w:proofErr w:type="spellStart"/>
+      <w:r>
+        <w:rPr>
+          <w:rFonts w:hint="cs"/>
+          <w:rtl/>
+        </w:rPr>
+        <w:t>می‌کند</w:t>
+      </w:r>
+      <w:proofErr w:type="spellEnd"/>
+      <w:r>
+        <w:rPr>
+          <w:rFonts w:hint="cs"/>
+          <w:rtl/>
+        </w:rPr>
+        <w:t>.</w:t>
       </w:r>
     </w:p>
     <w:p>
@@ -2954,7 +3528,23 @@
           <w:rFonts w:hint="cs"/>
           <w:rtl/>
         </w:rPr>
-        <w:t xml:space="preserve"> استفاده می‌کند، تغییرات لازم در </w:t>
+        <w:t xml:space="preserve"> استفاده </w:t>
+      </w:r>
+      <w:proofErr w:type="spellStart"/>
+      <w:r>
+        <w:rPr>
+          <w:rFonts w:hint="cs"/>
+          <w:rtl/>
+        </w:rPr>
+        <w:t>می‌کند</w:t>
+      </w:r>
+      <w:proofErr w:type="spellEnd"/>
+      <w:r>
+        <w:rPr>
+          <w:rFonts w:hint="cs"/>
+          <w:rtl/>
+        </w:rPr>
+        <w:t xml:space="preserve">، تغییرات لازم در </w:t>
       </w:r>
       <w:r>
         <w:t>file descriptor</w:t>
@@ -2967,6 +3557,9 @@
         <w:t xml:space="preserve">ها پس از </w:t>
       </w:r>
       <w:r>
+        <w:rPr>
+          <w:rStyle w:val="Code"/>
+        </w:rPr>
         <w:t>fork</w:t>
       </w:r>
       <w:r>
@@ -2977,6 +3570,9 @@
         <w:t xml:space="preserve"> و پیش از </w:t>
       </w:r>
       <w:r>
+        <w:rPr>
+          <w:rStyle w:val="Code"/>
+        </w:rPr>
         <w:t>exec</w:t>
       </w:r>
       <w:r>
@@ -2984,7 +3580,39 @@
           <w:rFonts w:hint="cs"/>
           <w:rtl/>
         </w:rPr>
-        <w:t xml:space="preserve"> و در پردازه فرزند انجام می‌شود. </w:t>
+        <w:t xml:space="preserve"> و در </w:t>
+      </w:r>
+      <w:proofErr w:type="spellStart"/>
+      <w:r>
+        <w:rPr>
+          <w:rFonts w:hint="cs"/>
+          <w:rtl/>
+        </w:rPr>
+        <w:t>پردازه</w:t>
+      </w:r>
+      <w:proofErr w:type="spellEnd"/>
+      <w:r>
+        <w:rPr>
+          <w:rFonts w:hint="cs"/>
+          <w:rtl/>
+        </w:rPr>
+        <w:t xml:space="preserve"> فرزند انجام </w:t>
+      </w:r>
+      <w:proofErr w:type="spellStart"/>
+      <w:r>
+        <w:rPr>
+          <w:rFonts w:hint="cs"/>
+          <w:rtl/>
+        </w:rPr>
+        <w:t>می‌شود</w:t>
+      </w:r>
+      <w:proofErr w:type="spellEnd"/>
+      <w:r>
+        <w:rPr>
+          <w:rFonts w:hint="cs"/>
+          <w:rtl/>
+        </w:rPr>
+        <w:t xml:space="preserve">. </w:t>
       </w:r>
     </w:p>
     <w:p>
@@ -3036,7 +3664,6 @@
           <w:rtl/>
           <w:lang w:val="fa-IR"/>
         </w:rPr>
-        <w:lastRenderedPageBreak/>
         <mc:AlternateContent>
           <mc:Choice Requires="wps">
             <w:drawing>
@@ -3580,7 +4207,7 @@
               </wp:inline>
             </w:drawing>
           </mc:Choice>
-          <mc:Fallback>
+          <mc:Fallback xmlns:oel="http://schemas.microsoft.com/office/2019/extlst">
             <w:pict>
               <v:shape w14:anchorId="11970E98" id="Text Box 13" o:spid="_x0000_s1028" type="#_x0000_t202" style="width:448.8pt;height:215.4pt;visibility:visible;mso-wrap-style:square;mso-left-percent:-10001;mso-top-percent:-10001;mso-position-horizontal:absolute;mso-position-horizontal-relative:char;mso-position-vertical:absolute;mso-position-vertical-relative:line;mso-left-percent:-10001;mso-top-percent:-10001;v-text-anchor:top" o:gfxdata="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" fillcolor="white [3201]" stroked="f" strokeweight=".5pt">
                 <v:textbox>
@@ -4106,7 +4733,23 @@
           <w:rFonts w:hint="cs"/>
           <w:rtl/>
         </w:rPr>
-        <w:t xml:space="preserve">در صورتی که این دو تابع ادغام شوند، یا باید حالت‌های </w:t>
+        <w:t xml:space="preserve">در صورتی که این دو تابع ادغام شوند، یا باید </w:t>
+      </w:r>
+      <w:proofErr w:type="spellStart"/>
+      <w:r>
+        <w:rPr>
+          <w:rFonts w:hint="cs"/>
+          <w:rtl/>
+        </w:rPr>
+        <w:t>حالت‌های</w:t>
+      </w:r>
+      <w:proofErr w:type="spellEnd"/>
+      <w:r>
+        <w:rPr>
+          <w:rFonts w:hint="cs"/>
+          <w:rtl/>
+        </w:rPr>
+        <w:t xml:space="preserve"> </w:t>
       </w:r>
       <w:r>
         <w:t>redirection</w:t>
@@ -4120,6 +4763,9 @@
       </w:r>
       <w:proofErr w:type="spellStart"/>
       <w:r>
+        <w:rPr>
+          <w:rStyle w:val="Code"/>
+        </w:rPr>
         <w:t>forkexec</w:t>
       </w:r>
       <w:proofErr w:type="spellEnd"/>
@@ -4128,7 +4774,23 @@
           <w:rFonts w:hint="cs"/>
           <w:rtl/>
         </w:rPr>
-        <w:t xml:space="preserve"> پاس داده شوند که هندل کردن این حالت دردسرهای خودش را دارد و یا اینکه </w:t>
+        <w:t xml:space="preserve"> پاس داده شوند که </w:t>
+      </w:r>
+      <w:proofErr w:type="spellStart"/>
+      <w:r>
+        <w:rPr>
+          <w:rFonts w:hint="cs"/>
+          <w:rtl/>
+        </w:rPr>
+        <w:t>هندل</w:t>
+      </w:r>
+      <w:proofErr w:type="spellEnd"/>
+      <w:r>
+        <w:rPr>
+          <w:rFonts w:hint="cs"/>
+          <w:rtl/>
+        </w:rPr>
+        <w:t xml:space="preserve"> کردن این حالت دردسرهای خودش را دارد و یا اینکه </w:t>
       </w:r>
       <w:r>
         <w:t>shell</w:t>
@@ -4156,7 +4818,23 @@
           <w:rFonts w:hint="cs"/>
           <w:rtl/>
         </w:rPr>
-        <w:t xml:space="preserve">های خود را تغییر دهد و بعد از اتمام کار این تابع نیز به حالت قبل برگرداند و یا در بدترین حالت، هندل کردن </w:t>
+        <w:t xml:space="preserve">های خود را تغییر دهد و بعد از اتمام کار این تابع نیز به حالت قبل برگرداند و یا در بدترین حالت، </w:t>
+      </w:r>
+      <w:proofErr w:type="spellStart"/>
+      <w:r>
+        <w:rPr>
+          <w:rFonts w:hint="cs"/>
+          <w:rtl/>
+        </w:rPr>
+        <w:t>هندل</w:t>
+      </w:r>
+      <w:proofErr w:type="spellEnd"/>
+      <w:r>
+        <w:rPr>
+          <w:rFonts w:hint="cs"/>
+          <w:rtl/>
+        </w:rPr>
+        <w:t xml:space="preserve"> کردن </w:t>
       </w:r>
       <w:r>
         <w:t>redirection</w:t>
@@ -4176,7 +4854,23 @@
           <w:rFonts w:hint="cs"/>
           <w:rtl/>
         </w:rPr>
-        <w:t xml:space="preserve"> پیاده‌سازی کنیم.</w:t>
+        <w:t xml:space="preserve"> </w:t>
+      </w:r>
+      <w:proofErr w:type="spellStart"/>
+      <w:r>
+        <w:rPr>
+          <w:rFonts w:hint="cs"/>
+          <w:rtl/>
+        </w:rPr>
+        <w:t>پیاده‌سازی</w:t>
+      </w:r>
+      <w:proofErr w:type="spellEnd"/>
+      <w:r>
+        <w:rPr>
+          <w:rFonts w:hint="cs"/>
+          <w:rtl/>
+        </w:rPr>
+        <w:t xml:space="preserve"> کنیم.</w:t>
       </w:r>
     </w:p>
     <w:p>
@@ -4203,6 +4897,7 @@
           <w:noProof/>
           <w:rtl/>
         </w:rPr>
+        <w:lastRenderedPageBreak/>
         <w:drawing>
           <wp:inline distT="0" distB="0" distL="0" distR="0" wp14:anchorId="2142CE9F" wp14:editId="1AFD75BE">
             <wp:extent cx="5731510" cy="1503045"/>
@@ -4389,7 +5084,23 @@
           <w:rFonts w:hint="cs"/>
           <w:rtl/>
         </w:rPr>
-        <w:t>، این تابع صدا زده می‌شود:</w:t>
+        <w:t xml:space="preserve">، این تابع صدا زده </w:t>
+      </w:r>
+      <w:proofErr w:type="spellStart"/>
+      <w:r>
+        <w:rPr>
+          <w:rFonts w:hint="cs"/>
+          <w:rtl/>
+        </w:rPr>
+        <w:t>می‌شود</w:t>
+      </w:r>
+      <w:proofErr w:type="spellEnd"/>
+      <w:r>
+        <w:rPr>
+          <w:rFonts w:hint="cs"/>
+          <w:rtl/>
+        </w:rPr>
+        <w:t>:</w:t>
       </w:r>
     </w:p>
     <w:p>
@@ -4405,7 +5116,6 @@
           <w:rtl/>
           <w:lang w:val="fa-IR"/>
         </w:rPr>
-        <w:lastRenderedPageBreak/>
         <mc:AlternateContent>
           <mc:Choice Requires="wps">
             <w:drawing>
@@ -4599,7 +5309,21 @@
                                 <w:rFonts w:ascii="Courier New" w:hAnsi="Courier New" w:cs="Courier New"/>
                                 <w:color w:val="383A42"/>
                               </w:rPr>
-                              <w:t xml:space="preserve"> </w:t>
+                              <w:t xml:space="preserve"> i = </w:t>
+                            </w:r>
+                            <w:r>
+                              <w:rPr>
+                                <w:rFonts w:ascii="Courier New" w:hAnsi="Courier New" w:cs="Courier New"/>
+                                <w:color w:val="986801"/>
+                              </w:rPr>
+                              <w:t>0</w:t>
+                            </w:r>
+                            <w:r>
+                              <w:rPr>
+                                <w:rFonts w:ascii="Courier New" w:hAnsi="Courier New" w:cs="Courier New"/>
+                                <w:color w:val="383A42"/>
+                              </w:rPr>
+                              <w:t xml:space="preserve">; i &lt; </w:t>
                             </w:r>
                             <w:proofErr w:type="spellStart"/>
                             <w:r>
@@ -4607,7 +5331,7 @@
                                 <w:rFonts w:ascii="Courier New" w:hAnsi="Courier New" w:cs="Courier New"/>
                                 <w:color w:val="383A42"/>
                               </w:rPr>
-                              <w:t>i</w:t>
+                              <w:t>input.e</w:t>
                             </w:r>
                             <w:proofErr w:type="spellEnd"/>
                             <w:r>
@@ -4615,21 +5339,7 @@
                                 <w:rFonts w:ascii="Courier New" w:hAnsi="Courier New" w:cs="Courier New"/>
                                 <w:color w:val="383A42"/>
                               </w:rPr>
-                              <w:t xml:space="preserve"> = </w:t>
-                            </w:r>
-                            <w:r>
-                              <w:rPr>
-                                <w:rFonts w:ascii="Courier New" w:hAnsi="Courier New" w:cs="Courier New"/>
-                                <w:color w:val="986801"/>
-                              </w:rPr>
-                              <w:t>0</w:t>
-                            </w:r>
-                            <w:r>
-                              <w:rPr>
-                                <w:rFonts w:ascii="Courier New" w:hAnsi="Courier New" w:cs="Courier New"/>
-                                <w:color w:val="383A42"/>
-                              </w:rPr>
-                              <w:t xml:space="preserve">; </w:t>
+                              <w:t xml:space="preserve"> - </w:t>
                             </w:r>
                             <w:proofErr w:type="spellStart"/>
                             <w:r>
@@ -4637,7 +5347,7 @@
                                 <w:rFonts w:ascii="Courier New" w:hAnsi="Courier New" w:cs="Courier New"/>
                                 <w:color w:val="383A42"/>
                               </w:rPr>
-                              <w:t>i</w:t>
+                              <w:t>input.w</w:t>
                             </w:r>
                             <w:proofErr w:type="spellEnd"/>
                             <w:r>
@@ -4645,55 +5355,7 @@
                                 <w:rFonts w:ascii="Courier New" w:hAnsi="Courier New" w:cs="Courier New"/>
                                 <w:color w:val="383A42"/>
                               </w:rPr>
-                              <w:t xml:space="preserve"> &lt; </w:t>
-                            </w:r>
-                            <w:proofErr w:type="spellStart"/>
-                            <w:r>
-                              <w:rPr>
-                                <w:rFonts w:ascii="Courier New" w:hAnsi="Courier New" w:cs="Courier New"/>
-                                <w:color w:val="383A42"/>
-                              </w:rPr>
-                              <w:t>input.e</w:t>
-                            </w:r>
-                            <w:proofErr w:type="spellEnd"/>
-                            <w:r>
-                              <w:rPr>
-                                <w:rFonts w:ascii="Courier New" w:hAnsi="Courier New" w:cs="Courier New"/>
-                                <w:color w:val="383A42"/>
-                              </w:rPr>
-                              <w:t xml:space="preserve"> - </w:t>
-                            </w:r>
-                            <w:proofErr w:type="spellStart"/>
-                            <w:r>
-                              <w:rPr>
-                                <w:rFonts w:ascii="Courier New" w:hAnsi="Courier New" w:cs="Courier New"/>
-                                <w:color w:val="383A42"/>
-                              </w:rPr>
-                              <w:t>input.w</w:t>
-                            </w:r>
-                            <w:proofErr w:type="spellEnd"/>
-                            <w:r>
-                              <w:rPr>
-                                <w:rFonts w:ascii="Courier New" w:hAnsi="Courier New" w:cs="Courier New"/>
-                                <w:color w:val="383A42"/>
-                              </w:rPr>
-                              <w:t>; ++</w:t>
-                            </w:r>
-                            <w:proofErr w:type="spellStart"/>
-                            <w:r>
-                              <w:rPr>
-                                <w:rFonts w:ascii="Courier New" w:hAnsi="Courier New" w:cs="Courier New"/>
-                                <w:color w:val="383A42"/>
-                              </w:rPr>
-                              <w:t>i</w:t>
-                            </w:r>
-                            <w:proofErr w:type="spellEnd"/>
-                            <w:r>
-                              <w:rPr>
-                                <w:rFonts w:ascii="Courier New" w:hAnsi="Courier New" w:cs="Courier New"/>
-                                <w:color w:val="383A42"/>
-                              </w:rPr>
-                              <w:t>){</w:t>
+                              <w:t>; ++i){</w:t>
                             </w:r>
                             <w:r>
                               <w:rPr>
@@ -4747,23 +5409,7 @@
                                 <w:rFonts w:ascii="Courier New" w:hAnsi="Courier New" w:cs="Courier New"/>
                                 <w:color w:val="383A42"/>
                               </w:rPr>
-                              <w:t xml:space="preserve"> + </w:t>
-                            </w:r>
-                            <w:proofErr w:type="spellStart"/>
-                            <w:r>
-                              <w:rPr>
-                                <w:rFonts w:ascii="Courier New" w:hAnsi="Courier New" w:cs="Courier New"/>
-                                <w:color w:val="383A42"/>
-                              </w:rPr>
-                              <w:t>i</w:t>
-                            </w:r>
-                            <w:proofErr w:type="spellEnd"/>
-                            <w:r>
-                              <w:rPr>
-                                <w:rFonts w:ascii="Courier New" w:hAnsi="Courier New" w:cs="Courier New"/>
-                                <w:color w:val="383A42"/>
-                              </w:rPr>
-                              <w:t>) % INPUT_BUF;</w:t>
+                              <w:t xml:space="preserve"> + i) % INPUT_BUF;</w:t>
                             </w:r>
                             <w:r>
                               <w:rPr>
@@ -5116,7 +5762,7 @@
               </wp:inline>
             </w:drawing>
           </mc:Choice>
-          <mc:Fallback>
+          <mc:Fallback xmlns:oel="http://schemas.microsoft.com/office/2019/extlst">
             <w:pict>
               <v:shape w14:anchorId="6F4FE0E6" id="Text Box 14" o:spid="_x0000_s1029" type="#_x0000_t202" style="width:448.8pt;height:226.8pt;visibility:visible;mso-wrap-style:square;mso-left-percent:-10001;mso-top-percent:-10001;mso-position-horizontal:absolute;mso-position-horizontal-relative:char;mso-position-vertical:absolute;mso-position-vertical-relative:line;mso-left-percent:-10001;mso-top-percent:-10001;v-text-anchor:top" o:gfxdata="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" fillcolor="white [3201]" stroked="f" strokeweight=".5pt">
                 <v:textbox>
@@ -5867,7 +6513,23 @@
           <w:rFonts w:hint="cs"/>
           <w:rtl/>
         </w:rPr>
-        <w:t>، می‌توان این قابلیت را به ترمینال اضافه کرد:</w:t>
+        <w:t xml:space="preserve">، </w:t>
+      </w:r>
+      <w:proofErr w:type="spellStart"/>
+      <w:r>
+        <w:rPr>
+          <w:rFonts w:hint="cs"/>
+          <w:rtl/>
+        </w:rPr>
+        <w:t>می‌توان</w:t>
+      </w:r>
+      <w:proofErr w:type="spellEnd"/>
+      <w:r>
+        <w:rPr>
+          <w:rFonts w:hint="cs"/>
+          <w:rtl/>
+        </w:rPr>
+        <w:t xml:space="preserve"> این قابلیت را به ترمینال اضافه کرد:</w:t>
       </w:r>
     </w:p>
     <w:p>
@@ -5884,6 +6546,7 @@
           <w:rtl/>
           <w:lang w:val="fa-IR"/>
         </w:rPr>
+        <w:lastRenderedPageBreak/>
         <mc:AlternateContent>
           <mc:Choice Requires="wps">
             <w:drawing>
@@ -6342,7 +7005,7 @@
               </wp:inline>
             </w:drawing>
           </mc:Choice>
-          <mc:Fallback>
+          <mc:Fallback xmlns:oel="http://schemas.microsoft.com/office/2019/extlst">
             <w:pict>
               <v:shape w14:anchorId="09D5B5A9" id="Text Box 16" o:spid="_x0000_s1030" type="#_x0000_t202" style="width:448.8pt;height:141.6pt;visibility:visible;mso-wrap-style:square;mso-left-percent:-10001;mso-top-percent:-10001;mso-position-horizontal:absolute;mso-position-horizontal-relative:char;mso-position-vertical:absolute;mso-position-vertical-relative:line;mso-left-percent:-10001;mso-top-percent:-10001;v-text-anchor:top" o:gfxdata="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" fillcolor="white [3201]" stroked="f" strokeweight=".5pt">
                 <v:textbox>
@@ -6867,23 +7530,7 @@
                                 <w:rFonts w:ascii="Courier New" w:hAnsi="Courier New" w:cs="Courier New"/>
                                 <w:color w:val="4078F2"/>
                               </w:rPr>
-                              <w:t>#</w:t>
-                            </w:r>
-                            <w:proofErr w:type="gramStart"/>
-                            <w:r>
-                              <w:rPr>
-                                <w:rFonts w:ascii="Courier New" w:hAnsi="Courier New" w:cs="Courier New"/>
-                                <w:color w:val="4078F2"/>
-                              </w:rPr>
-                              <w:t>define</w:t>
-                            </w:r>
-                            <w:proofErr w:type="gramEnd"/>
-                            <w:r>
-                              <w:rPr>
-                                <w:rFonts w:ascii="Courier New" w:hAnsi="Courier New" w:cs="Courier New"/>
-                                <w:color w:val="4078F2"/>
-                              </w:rPr>
-                              <w:t xml:space="preserve"> HIST_SIZE 15</w:t>
+                              <w:t>#define HIST_SIZE 15</w:t>
                             </w:r>
                             <w:r>
                               <w:rPr>
@@ -7168,7 +7815,7 @@
               </wp:inline>
             </w:drawing>
           </mc:Choice>
-          <mc:Fallback>
+          <mc:Fallback xmlns:oel="http://schemas.microsoft.com/office/2019/extlst">
             <w:pict>
               <v:shape w14:anchorId="6083B35B" id="Text Box 2" o:spid="_x0000_s1031" type="#_x0000_t202" style="width:450.5pt;height:141pt;visibility:visible;mso-wrap-style:square;mso-left-percent:-10001;mso-top-percent:-10001;mso-position-horizontal:absolute;mso-position-horizontal-relative:char;mso-position-vertical:absolute;mso-position-vertical-relative:line;mso-left-percent:-10001;mso-top-percent:-10001;v-text-anchor:top" o:gfxdata="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" stroked="f">
                 <v:textbox>
@@ -7508,11 +8155,27 @@
           <w:rFonts w:hint="cs"/>
           <w:rtl/>
         </w:rPr>
-        <w:t xml:space="preserve"> نشان‌دهنده شماره خانه فعلی صف تاریخچه دستورات است. </w:t>
+        <w:t xml:space="preserve"> </w:t>
       </w:r>
       <w:proofErr w:type="spellStart"/>
       <w:r>
         <w:rPr>
+          <w:rFonts w:hint="cs"/>
+          <w:rtl/>
+        </w:rPr>
+        <w:t>نشان‌دهنده</w:t>
+      </w:r>
+      <w:proofErr w:type="spellEnd"/>
+      <w:r>
+        <w:rPr>
+          <w:rFonts w:hint="cs"/>
+          <w:rtl/>
+        </w:rPr>
+        <w:t xml:space="preserve"> شماره خانه فعلی صف تاریخچه دستورات است. </w:t>
+      </w:r>
+      <w:proofErr w:type="spellStart"/>
+      <w:r>
+        <w:rPr>
           <w:rStyle w:val="Code"/>
         </w:rPr>
         <w:t>cmd_buf</w:t>
@@ -7537,11 +8200,27 @@
           <w:rFonts w:hint="cs"/>
           <w:rtl/>
         </w:rPr>
-        <w:t xml:space="preserve"> نگه‌دارنده دستورات گذشته است. علاوه بر آن از یک شماره خانه به نام </w:t>
+        <w:t xml:space="preserve"> </w:t>
       </w:r>
       <w:proofErr w:type="spellStart"/>
       <w:r>
         <w:rPr>
+          <w:rFonts w:hint="cs"/>
+          <w:rtl/>
+        </w:rPr>
+        <w:t>نگه‌دارنده</w:t>
+      </w:r>
+      <w:proofErr w:type="spellEnd"/>
+      <w:r>
+        <w:rPr>
+          <w:rFonts w:hint="cs"/>
+          <w:rtl/>
+        </w:rPr>
+        <w:t xml:space="preserve"> دستورات گذشته است. علاوه بر آن از یک شماره خانه به نام </w:t>
+      </w:r>
+      <w:proofErr w:type="spellStart"/>
+      <w:r>
+        <w:rPr>
           <w:rStyle w:val="Code"/>
         </w:rPr>
         <w:t>last_used_idx</w:t>
@@ -7552,7 +8231,23 @@
           <w:rFonts w:hint="cs"/>
           <w:rtl/>
         </w:rPr>
-        <w:t xml:space="preserve"> برای نگه داشتن آخرین پیشنهاد فعلی استفاده می‌کنیم تا هنگام پیشنهاد دادن دستورات مختلف، همواره دستوری جدید از تاریخچه به کاربر ارائه شود. سه متغییر بعدی برای نگه داشتن دستور اصلی است که کاربر قبل از دریافت پیشنهادات وارد کرده بود؛ استفاده از این متغییر ها به این دلیل است که پیشنهادات همواره بر مبنای دستور وارد شده باشند و پس از تغییر دستور توسط پیشنهادات، پیشنهادات عوض نشوند.</w:t>
+        <w:t xml:space="preserve"> برای نگه داشتن آخرین پیشنهاد فعلی استفاده </w:t>
+      </w:r>
+      <w:proofErr w:type="spellStart"/>
+      <w:r>
+        <w:rPr>
+          <w:rFonts w:hint="cs"/>
+          <w:rtl/>
+        </w:rPr>
+        <w:t>می‌کنیم</w:t>
+      </w:r>
+      <w:proofErr w:type="spellEnd"/>
+      <w:r>
+        <w:rPr>
+          <w:rFonts w:hint="cs"/>
+          <w:rtl/>
+        </w:rPr>
+        <w:t xml:space="preserve"> تا هنگام پیشنهاد دادن دستورات مختلف، همواره دستوری جدید از تاریخچه به کاربر ارائه شود. سه متغییر بعدی برای نگه داشتن دستور اصلی است که کاربر قبل از دریافت پیشنهادات وارد کرده بود؛ استفاده از این متغییر ها به این دلیل است که پیشنهادات همواره بر مبنای دستور وارد شده باشند و پس از تغییر دستور توسط پیشنهادات، پیشنهادات عوض نشوند.</w:t>
       </w:r>
     </w:p>
     <w:p>
@@ -7609,7 +8304,23 @@
           <w:rFonts w:hint="cs"/>
           <w:rtl/>
         </w:rPr>
-        <w:t xml:space="preserve"> اضافه شده‌اند که به ترتیب وظایف پیشنهاد مناسب برای دستور فعلی</w:t>
+        <w:t xml:space="preserve"> اضافه </w:t>
+      </w:r>
+      <w:proofErr w:type="spellStart"/>
+      <w:r>
+        <w:rPr>
+          <w:rFonts w:hint="cs"/>
+          <w:rtl/>
+        </w:rPr>
+        <w:t>شده‌اند</w:t>
+      </w:r>
+      <w:proofErr w:type="spellEnd"/>
+      <w:r>
+        <w:rPr>
+          <w:rFonts w:hint="cs"/>
+          <w:rtl/>
+        </w:rPr>
+        <w:t xml:space="preserve"> که به ترتیب وظایف پیشنهاد مناسب برای دستور فعلی</w:t>
       </w:r>
       <w:r>
         <w:rPr>
@@ -7630,7 +8341,6 @@
         <w:rPr>
           <w:rStyle w:val="Code"/>
         </w:rPr>
-        <w:lastRenderedPageBreak/>
         <w:t>push_current_hist</w:t>
       </w:r>
       <w:proofErr w:type="spellEnd"/>
@@ -7653,6 +8363,7 @@
         <w:rPr>
           <w:noProof/>
         </w:rPr>
+        <w:lastRenderedPageBreak/>
         <mc:AlternateContent>
           <mc:Choice Requires="wps">
             <w:drawing>
@@ -7853,23 +8564,7 @@
                                 <w:rFonts w:ascii="Courier New" w:hAnsi="Courier New" w:cs="Courier New"/>
                                 <w:color w:val="383A42"/>
                               </w:rPr>
-                              <w:t xml:space="preserve"> </w:t>
-                            </w:r>
-                            <w:proofErr w:type="spellStart"/>
-                            <w:r>
-                              <w:rPr>
-                                <w:rFonts w:ascii="Courier New" w:hAnsi="Courier New" w:cs="Courier New"/>
-                                <w:color w:val="383A42"/>
-                              </w:rPr>
-                              <w:t>i</w:t>
-                            </w:r>
-                            <w:proofErr w:type="spellEnd"/>
-                            <w:r>
-                              <w:rPr>
-                                <w:rFonts w:ascii="Courier New" w:hAnsi="Courier New" w:cs="Courier New"/>
-                                <w:color w:val="383A42"/>
-                              </w:rPr>
-                              <w:t xml:space="preserve"> = </w:t>
+                              <w:t xml:space="preserve"> i = </w:t>
                             </w:r>
                             <w:r>
                               <w:rPr>
@@ -7883,39 +8578,7 @@
                                 <w:rFonts w:ascii="Courier New" w:hAnsi="Courier New" w:cs="Courier New"/>
                                 <w:color w:val="383A42"/>
                               </w:rPr>
-                              <w:t xml:space="preserve">; </w:t>
-                            </w:r>
-                            <w:proofErr w:type="spellStart"/>
-                            <w:r>
-                              <w:rPr>
-                                <w:rFonts w:ascii="Courier New" w:hAnsi="Courier New" w:cs="Courier New"/>
-                                <w:color w:val="383A42"/>
-                              </w:rPr>
-                              <w:t>i</w:t>
-                            </w:r>
-                            <w:proofErr w:type="spellEnd"/>
-                            <w:r>
-                              <w:rPr>
-                                <w:rFonts w:ascii="Courier New" w:hAnsi="Courier New" w:cs="Courier New"/>
-                                <w:color w:val="383A42"/>
-                              </w:rPr>
-                              <w:t xml:space="preserve"> &lt; HIST_SIZE; ++</w:t>
-                            </w:r>
-                            <w:proofErr w:type="spellStart"/>
-                            <w:r>
-                              <w:rPr>
-                                <w:rFonts w:ascii="Courier New" w:hAnsi="Courier New" w:cs="Courier New"/>
-                                <w:color w:val="383A42"/>
-                              </w:rPr>
-                              <w:t>i</w:t>
-                            </w:r>
-                            <w:proofErr w:type="spellEnd"/>
-                            <w:r>
-                              <w:rPr>
-                                <w:rFonts w:ascii="Courier New" w:hAnsi="Courier New" w:cs="Courier New"/>
-                                <w:color w:val="383A42"/>
-                              </w:rPr>
-                              <w:t>){</w:t>
+                              <w:t>; i &lt; HIST_SIZE; ++i){</w:t>
                             </w:r>
                             <w:r>
                               <w:rPr>
@@ -7953,23 +8616,7 @@
                                 <w:rFonts w:ascii="Courier New" w:hAnsi="Courier New" w:cs="Courier New"/>
                                 <w:color w:val="383A42"/>
                               </w:rPr>
-                              <w:t xml:space="preserve"> = (</w:t>
-                            </w:r>
-                            <w:proofErr w:type="spellStart"/>
-                            <w:r>
-                              <w:rPr>
-                                <w:rFonts w:ascii="Courier New" w:hAnsi="Courier New" w:cs="Courier New"/>
-                                <w:color w:val="383A42"/>
-                              </w:rPr>
-                              <w:t>i</w:t>
-                            </w:r>
-                            <w:proofErr w:type="spellEnd"/>
-                            <w:r>
-                              <w:rPr>
-                                <w:rFonts w:ascii="Courier New" w:hAnsi="Courier New" w:cs="Courier New"/>
-                                <w:color w:val="383A42"/>
-                              </w:rPr>
-                              <w:t xml:space="preserve"> + </w:t>
+                              <w:t xml:space="preserve"> = (i + </w:t>
                             </w:r>
                             <w:proofErr w:type="spellStart"/>
                             <w:r>
@@ -9281,7 +9928,7 @@
               </wp:inline>
             </w:drawing>
           </mc:Choice>
-          <mc:Fallback>
+          <mc:Fallback xmlns:oel="http://schemas.microsoft.com/office/2019/extlst">
             <w:pict>
               <v:shape w14:anchorId="3AE84E4B" id="_x0000_s1032" type="#_x0000_t202" style="width:450pt;height:570pt;visibility:visible;mso-wrap-style:square;mso-left-percent:-10001;mso-top-percent:-10001;mso-position-horizontal:absolute;mso-position-horizontal-relative:char;mso-position-vertical:absolute;mso-position-vertical-relative:line;mso-left-percent:-10001;mso-top-percent:-10001;v-text-anchor:top" o:gfxdata="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" filled="f" stroked="f">
                 <v:textbox>
@@ -10924,7 +11571,15 @@
           <w:rFonts w:hint="cs"/>
           <w:rtl/>
         </w:rPr>
-        <w:t xml:space="preserve"> دستور بعدی پیشنهاد داده می‌شود. در صورت اتمام پیشنهادات و پیمایش تمام دستورات موجود در تاریخچه، پیشنهادات دوباره از اول ارائه خواهند شد و اینکار بصورت دایره‌وار ادامه خواهد یافت.</w:t>
+        <w:t xml:space="preserve"> دستور بعدی </w:t>
+      </w:r>
+      <w:r>
+        <w:rPr>
+          <w:rFonts w:hint="cs"/>
+          <w:rtl/>
+        </w:rPr>
+        <w:lastRenderedPageBreak/>
+        <w:t>پیشنهاد داده می‌شود. در صورت اتمام پیشنهادات و پیمایش تمام دستورات موجود در تاریخچه، پیشنهادات دوباره از اول ارائه خواهند شد و اینکار بصورت دایره‌وار ادامه خواهد یافت.</w:t>
       </w:r>
       <w:r>
         <w:rPr>
@@ -11253,7 +11908,23 @@
           <w:rFonts w:hint="cs"/>
           <w:rtl/>
         </w:rPr>
-        <w:t xml:space="preserve">، این برنامه‌ها نیز کامپایل و تبدیل به فایل‌های قابل اجرا توسط سیستم عامل می‌شوند. نام هر یک از این برنامه‌ها به صورت </w:t>
+        <w:t xml:space="preserve">، این برنامه‌ها نیز کامپایل و تبدیل به فایل‌های قابل اجرا توسط سیستم عامل می‌شوند. نام هر یک از این </w:t>
+      </w:r>
+      <w:proofErr w:type="spellStart"/>
+      <w:r>
+        <w:rPr>
+          <w:rFonts w:hint="cs"/>
+          <w:rtl/>
+        </w:rPr>
+        <w:t>برنامه‌ها</w:t>
+      </w:r>
+      <w:proofErr w:type="spellEnd"/>
+      <w:r>
+        <w:rPr>
+          <w:rFonts w:hint="cs"/>
+          <w:rtl/>
+        </w:rPr>
+        <w:t xml:space="preserve"> به صورت </w:t>
       </w:r>
       <w:r>
         <w:t>_</w:t>
@@ -11293,7 +11964,23 @@
           <w:rFonts w:hint="cs"/>
           <w:rtl/>
         </w:rPr>
-        <w:t xml:space="preserve"> ابتدایشان دارند)، یک هدف</w:t>
+        <w:t xml:space="preserve"> </w:t>
+      </w:r>
+      <w:proofErr w:type="spellStart"/>
+      <w:r>
+        <w:rPr>
+          <w:rFonts w:hint="cs"/>
+          <w:rtl/>
+        </w:rPr>
+        <w:t>ابتدایشان</w:t>
+      </w:r>
+      <w:proofErr w:type="spellEnd"/>
+      <w:r>
+        <w:rPr>
+          <w:rFonts w:hint="cs"/>
+          <w:rtl/>
+        </w:rPr>
+        <w:t xml:space="preserve"> دارند)، یک هدف</w:t>
       </w:r>
       <w:r>
         <w:rPr>
@@ -11307,8 +11994,17 @@
           <w:rFonts w:hint="cs"/>
           <w:rtl/>
         </w:rPr>
-        <w:t xml:space="preserve"> با پیشنیاز</w:t>
-      </w:r>
+        <w:t xml:space="preserve"> با </w:t>
+      </w:r>
+      <w:proofErr w:type="spellStart"/>
+      <w:r>
+        <w:rPr>
+          <w:rFonts w:hint="cs"/>
+          <w:rtl/>
+        </w:rPr>
+        <w:t>پیشنیاز</w:t>
+      </w:r>
+      <w:proofErr w:type="spellEnd"/>
       <w:r>
         <w:rPr>
           <w:rStyle w:val="FootnoteReference"/>
@@ -11321,10 +12017,26 @@
           <w:rFonts w:hint="cs"/>
           <w:rtl/>
         </w:rPr>
-        <w:t>های فایل آبجکت هدف (</w:t>
+        <w:t xml:space="preserve">های فایل </w:t>
       </w:r>
       <w:proofErr w:type="spellStart"/>
       <w:r>
+        <w:rPr>
+          <w:rFonts w:hint="cs"/>
+          <w:rtl/>
+        </w:rPr>
+        <w:t>آبجکت</w:t>
+      </w:r>
+      <w:proofErr w:type="spellEnd"/>
+      <w:r>
+        <w:rPr>
+          <w:rFonts w:hint="cs"/>
+          <w:rtl/>
+        </w:rPr>
+        <w:t xml:space="preserve"> هدف (</w:t>
+      </w:r>
+      <w:proofErr w:type="spellStart"/>
+      <w:r>
         <w:t>file_name.o</w:t>
       </w:r>
       <w:proofErr w:type="spellEnd"/>
@@ -11343,7 +12055,23 @@
           <w:rFonts w:hint="cs"/>
           <w:rtl/>
         </w:rPr>
-        <w:t xml:space="preserve"> دارد. بنابراین هدف‌های موجود در </w:t>
+        <w:t xml:space="preserve"> دارد. بنابراین </w:t>
+      </w:r>
+      <w:proofErr w:type="spellStart"/>
+      <w:r>
+        <w:rPr>
+          <w:rFonts w:hint="cs"/>
+          <w:rtl/>
+        </w:rPr>
+        <w:t>هدف‌های</w:t>
+      </w:r>
+      <w:proofErr w:type="spellEnd"/>
+      <w:r>
+        <w:rPr>
+          <w:rFonts w:hint="cs"/>
+          <w:rtl/>
+        </w:rPr>
+        <w:t xml:space="preserve"> موجود در </w:t>
       </w:r>
       <w:r>
         <w:t>UPROGS</w:t>
@@ -11353,7 +12081,55 @@
           <w:rFonts w:hint="cs"/>
           <w:rtl/>
         </w:rPr>
-        <w:t xml:space="preserve"> منجر به ساخت فایل آبجکت برنامه‌های کاربر، اجرا شدن هدف‌های مربوط به </w:t>
+        <w:t xml:space="preserve"> منجر به ساخت فایل </w:t>
+      </w:r>
+      <w:proofErr w:type="spellStart"/>
+      <w:r>
+        <w:rPr>
+          <w:rFonts w:hint="cs"/>
+          <w:rtl/>
+        </w:rPr>
+        <w:t>آبجکت</w:t>
+      </w:r>
+      <w:proofErr w:type="spellEnd"/>
+      <w:r>
+        <w:rPr>
+          <w:rFonts w:hint="cs"/>
+          <w:rtl/>
+        </w:rPr>
+        <w:t xml:space="preserve"> </w:t>
+      </w:r>
+      <w:proofErr w:type="spellStart"/>
+      <w:r>
+        <w:rPr>
+          <w:rFonts w:hint="cs"/>
+          <w:rtl/>
+        </w:rPr>
+        <w:t>برنامه‌های</w:t>
+      </w:r>
+      <w:proofErr w:type="spellEnd"/>
+      <w:r>
+        <w:rPr>
+          <w:rFonts w:hint="cs"/>
+          <w:rtl/>
+        </w:rPr>
+        <w:t xml:space="preserve"> کاربر، اجرا شدن </w:t>
+      </w:r>
+      <w:proofErr w:type="spellStart"/>
+      <w:r>
+        <w:rPr>
+          <w:rFonts w:hint="cs"/>
+          <w:rtl/>
+        </w:rPr>
+        <w:t>هدف‌های</w:t>
+      </w:r>
+      <w:proofErr w:type="spellEnd"/>
+      <w:r>
+        <w:rPr>
+          <w:rFonts w:hint="cs"/>
+          <w:rtl/>
+        </w:rPr>
+        <w:t xml:space="preserve"> مربوط به </w:t>
       </w:r>
       <w:r>
         <w:t>ULIB</w:t>
@@ -11363,10 +12139,26 @@
           <w:rFonts w:hint="cs"/>
           <w:rtl/>
         </w:rPr>
-        <w:t xml:space="preserve"> می‌شود و در نهایت اجرای دستور </w:t>
+        <w:t xml:space="preserve"> </w:t>
       </w:r>
       <w:proofErr w:type="spellStart"/>
       <w:r>
+        <w:rPr>
+          <w:rFonts w:hint="cs"/>
+          <w:rtl/>
+        </w:rPr>
+        <w:t>می‌شود</w:t>
+      </w:r>
+      <w:proofErr w:type="spellEnd"/>
+      <w:r>
+        <w:rPr>
+          <w:rFonts w:hint="cs"/>
+          <w:rtl/>
+        </w:rPr>
+        <w:t xml:space="preserve"> و در نهایت اجرای دستور </w:t>
+      </w:r>
+      <w:proofErr w:type="spellStart"/>
+      <w:r>
         <w:t>ld</w:t>
       </w:r>
       <w:proofErr w:type="spellEnd"/>
@@ -11375,10 +12167,26 @@
           <w:rFonts w:hint="cs"/>
           <w:rtl/>
         </w:rPr>
-        <w:t xml:space="preserve"> می‌شود. دستور </w:t>
+        <w:t xml:space="preserve"> </w:t>
       </w:r>
       <w:proofErr w:type="spellStart"/>
       <w:r>
+        <w:rPr>
+          <w:rFonts w:hint="cs"/>
+          <w:rtl/>
+        </w:rPr>
+        <w:t>می‌شود</w:t>
+      </w:r>
+      <w:proofErr w:type="spellEnd"/>
+      <w:r>
+        <w:rPr>
+          <w:rFonts w:hint="cs"/>
+          <w:rtl/>
+        </w:rPr>
+        <w:t xml:space="preserve">. دستور </w:t>
+      </w:r>
+      <w:proofErr w:type="spellStart"/>
+      <w:r>
         <w:t>ld</w:t>
       </w:r>
       <w:proofErr w:type="spellEnd"/>
@@ -11387,10 +12195,74 @@
           <w:rFonts w:hint="cs"/>
           <w:rtl/>
         </w:rPr>
-        <w:t xml:space="preserve"> برای پیوست فایل‌های مورد نیاز و تولید یک فایل قابل اجرا مورد استفاده قرار می‌گیرد. علاوه بر آن فایل‌های آبجکت مربوط به هر برنامه (</w:t>
+        <w:t xml:space="preserve"> برای پیوست </w:t>
       </w:r>
       <w:proofErr w:type="spellStart"/>
       <w:r>
+        <w:rPr>
+          <w:rFonts w:hint="cs"/>
+          <w:rtl/>
+        </w:rPr>
+        <w:t>فایل‌های</w:t>
+      </w:r>
+      <w:proofErr w:type="spellEnd"/>
+      <w:r>
+        <w:rPr>
+          <w:rFonts w:hint="cs"/>
+          <w:rtl/>
+        </w:rPr>
+        <w:t xml:space="preserve"> مورد نیاز و تولید یک فایل قابل اجرا مورد استفاده قرار </w:t>
+      </w:r>
+      <w:proofErr w:type="spellStart"/>
+      <w:r>
+        <w:rPr>
+          <w:rFonts w:hint="cs"/>
+          <w:rtl/>
+        </w:rPr>
+        <w:t>می‌گیرد</w:t>
+      </w:r>
+      <w:proofErr w:type="spellEnd"/>
+      <w:r>
+        <w:rPr>
+          <w:rFonts w:hint="cs"/>
+          <w:rtl/>
+        </w:rPr>
+        <w:t xml:space="preserve">. علاوه بر آن </w:t>
+      </w:r>
+      <w:proofErr w:type="spellStart"/>
+      <w:r>
+        <w:rPr>
+          <w:rFonts w:hint="cs"/>
+          <w:rtl/>
+        </w:rPr>
+        <w:t>فایل‌های</w:t>
+      </w:r>
+      <w:proofErr w:type="spellEnd"/>
+      <w:r>
+        <w:rPr>
+          <w:rFonts w:hint="cs"/>
+          <w:rtl/>
+        </w:rPr>
+        <w:t xml:space="preserve"> </w:t>
+      </w:r>
+      <w:proofErr w:type="spellStart"/>
+      <w:r>
+        <w:rPr>
+          <w:rFonts w:hint="cs"/>
+          <w:rtl/>
+        </w:rPr>
+        <w:t>آبجکت</w:t>
+      </w:r>
+      <w:proofErr w:type="spellEnd"/>
+      <w:r>
+        <w:rPr>
+          <w:rFonts w:hint="cs"/>
+          <w:rtl/>
+        </w:rPr>
+        <w:t xml:space="preserve"> مربوط به هر برنامه (</w:t>
+      </w:r>
+      <w:proofErr w:type="spellStart"/>
+      <w:r>
         <w:t>file_name.o</w:t>
       </w:r>
       <w:proofErr w:type="spellEnd"/>
@@ -11425,10 +12297,26 @@
           <w:rFonts w:hint="cs"/>
           <w:rtl/>
         </w:rPr>
-        <w:t xml:space="preserve"> ساخته می‌شوند و به صورت صریح در </w:t>
+        <w:t xml:space="preserve"> ساخته </w:t>
       </w:r>
       <w:proofErr w:type="spellStart"/>
       <w:r>
+        <w:rPr>
+          <w:rFonts w:hint="cs"/>
+          <w:rtl/>
+        </w:rPr>
+        <w:t>می‌شوند</w:t>
+      </w:r>
+      <w:proofErr w:type="spellEnd"/>
+      <w:r>
+        <w:rPr>
+          <w:rFonts w:hint="cs"/>
+          <w:rtl/>
+        </w:rPr>
+        <w:t xml:space="preserve"> و به صورت صریح در </w:t>
+      </w:r>
+      <w:proofErr w:type="spellStart"/>
+      <w:r>
         <w:t>MakeFile</w:t>
       </w:r>
       <w:proofErr w:type="spellEnd"/>
@@ -11437,7 +12325,23 @@
           <w:rFonts w:hint="cs"/>
           <w:rtl/>
         </w:rPr>
-        <w:t xml:space="preserve"> نوشته نشده‌اند.</w:t>
+        <w:t xml:space="preserve"> نوشته </w:t>
+      </w:r>
+      <w:proofErr w:type="spellStart"/>
+      <w:r>
+        <w:rPr>
+          <w:rFonts w:hint="cs"/>
+          <w:rtl/>
+        </w:rPr>
+        <w:t>نشده‌اند</w:t>
+      </w:r>
+      <w:proofErr w:type="spellEnd"/>
+      <w:r>
+        <w:rPr>
+          <w:rFonts w:hint="cs"/>
+          <w:rtl/>
+        </w:rPr>
+        <w:t>.</w:t>
       </w:r>
       <w:r>
         <w:rPr>
@@ -11484,7 +12388,55 @@
           <w:rFonts w:hint="cs"/>
           <w:rtl/>
         </w:rPr>
-        <w:t xml:space="preserve"> توابع این کتاب‌خانه‌ها استفاده شده‌اند و برای اجرایشان به کامپایل این فایل‌ها نیاز داریم. برای مثال برنامه‌های سطح کاربر نیازمند کامپایل فایل‌های </w:t>
+        <w:t xml:space="preserve"> توابع این کتاب‌خانه‌ها استفاده شده‌اند و برای اجرایشان به کامپایل این فایل‌ها نیاز داریم. برای مثال </w:t>
+      </w:r>
+      <w:proofErr w:type="spellStart"/>
+      <w:r>
+        <w:rPr>
+          <w:rFonts w:hint="cs"/>
+          <w:rtl/>
+        </w:rPr>
+        <w:t>برنامه‌های</w:t>
+      </w:r>
+      <w:proofErr w:type="spellEnd"/>
+      <w:r>
+        <w:rPr>
+          <w:rFonts w:hint="cs"/>
+          <w:rtl/>
+        </w:rPr>
+        <w:t xml:space="preserve"> سطح کاربر نیازمند </w:t>
+      </w:r>
+      <w:proofErr w:type="spellStart"/>
+      <w:r>
+        <w:rPr>
+          <w:rFonts w:hint="cs"/>
+          <w:rtl/>
+        </w:rPr>
+        <w:t>کامپایل</w:t>
+      </w:r>
+      <w:proofErr w:type="spellEnd"/>
+      <w:r>
+        <w:rPr>
+          <w:rFonts w:hint="cs"/>
+          <w:rtl/>
+        </w:rPr>
+        <w:t xml:space="preserve"> </w:t>
+      </w:r>
+      <w:proofErr w:type="spellStart"/>
+      <w:r>
+        <w:rPr>
+          <w:rFonts w:hint="cs"/>
+          <w:rtl/>
+        </w:rPr>
+        <w:t>فایل‌های</w:t>
+      </w:r>
+      <w:proofErr w:type="spellEnd"/>
+      <w:r>
+        <w:rPr>
+          <w:rFonts w:hint="cs"/>
+          <w:rtl/>
+        </w:rPr>
+        <w:t xml:space="preserve"> </w:t>
       </w:r>
       <w:r>
         <w:t>ULIB</w:t>
@@ -11494,7 +12446,39 @@
           <w:rFonts w:hint="cs"/>
           <w:rtl/>
         </w:rPr>
-        <w:t xml:space="preserve"> می‌باشند؛ بنابراین همانطور که در بخش قبل نیز گفته شد، فایل‌های </w:t>
+        <w:t xml:space="preserve"> </w:t>
+      </w:r>
+      <w:proofErr w:type="spellStart"/>
+      <w:r>
+        <w:rPr>
+          <w:rFonts w:hint="cs"/>
+          <w:rtl/>
+        </w:rPr>
+        <w:t>می‌باشند</w:t>
+      </w:r>
+      <w:proofErr w:type="spellEnd"/>
+      <w:r>
+        <w:rPr>
+          <w:rFonts w:hint="cs"/>
+          <w:rtl/>
+        </w:rPr>
+        <w:t xml:space="preserve">؛ بنابراین همانطور که در بخش قبل نیز گفته شد، </w:t>
+      </w:r>
+      <w:proofErr w:type="spellStart"/>
+      <w:r>
+        <w:rPr>
+          <w:rFonts w:hint="cs"/>
+          <w:rtl/>
+        </w:rPr>
+        <w:t>فایل‌های</w:t>
+      </w:r>
+      <w:proofErr w:type="spellEnd"/>
+      <w:r>
+        <w:rPr>
+          <w:rFonts w:hint="cs"/>
+          <w:rtl/>
+        </w:rPr>
+        <w:t xml:space="preserve"> </w:t>
       </w:r>
       <w:r>
         <w:t>ULIB</w:t>
@@ -11504,10 +12488,42 @@
           <w:rFonts w:hint="cs"/>
           <w:rtl/>
         </w:rPr>
-        <w:t xml:space="preserve"> به عنوان پیشنیاز در قوانین قرار گرفته‌اند و در نهایت توسط دستور </w:t>
+        <w:t xml:space="preserve"> به عنوان </w:t>
       </w:r>
       <w:proofErr w:type="spellStart"/>
       <w:r>
+        <w:rPr>
+          <w:rFonts w:hint="cs"/>
+          <w:rtl/>
+        </w:rPr>
+        <w:t>پیشنیاز</w:t>
+      </w:r>
+      <w:proofErr w:type="spellEnd"/>
+      <w:r>
+        <w:rPr>
+          <w:rFonts w:hint="cs"/>
+          <w:rtl/>
+        </w:rPr>
+        <w:t xml:space="preserve"> در قوانین قرار </w:t>
+      </w:r>
+      <w:proofErr w:type="spellStart"/>
+      <w:r>
+        <w:rPr>
+          <w:rFonts w:hint="cs"/>
+          <w:rtl/>
+        </w:rPr>
+        <w:t>گرفته‌اند</w:t>
+      </w:r>
+      <w:proofErr w:type="spellEnd"/>
+      <w:r>
+        <w:rPr>
+          <w:rFonts w:hint="cs"/>
+          <w:rtl/>
+        </w:rPr>
+        <w:t xml:space="preserve"> و در نهایت توسط دستور </w:t>
+      </w:r>
+      <w:proofErr w:type="spellStart"/>
+      <w:r>
         <w:t>ld</w:t>
       </w:r>
       <w:proofErr w:type="spellEnd"/>
@@ -11516,7 +12532,23 @@
           <w:rFonts w:hint="cs"/>
           <w:rtl/>
         </w:rPr>
-        <w:t xml:space="preserve"> به فایل‌های اجرایی پیوست</w:t>
+        <w:t xml:space="preserve"> به </w:t>
+      </w:r>
+      <w:proofErr w:type="spellStart"/>
+      <w:r>
+        <w:rPr>
+          <w:rFonts w:hint="cs"/>
+          <w:rtl/>
+        </w:rPr>
+        <w:t>فایل‌های</w:t>
+      </w:r>
+      <w:proofErr w:type="spellEnd"/>
+      <w:r>
+        <w:rPr>
+          <w:rFonts w:hint="cs"/>
+          <w:rtl/>
+        </w:rPr>
+        <w:t xml:space="preserve"> اجرایی پیوست</w:t>
       </w:r>
       <w:r>
         <w:rPr>
@@ -11530,7 +12562,39 @@
           <w:rFonts w:hint="cs"/>
           <w:rtl/>
         </w:rPr>
-        <w:t xml:space="preserve"> می‌شوند. فایل‌های </w:t>
+        <w:t xml:space="preserve"> </w:t>
+      </w:r>
+      <w:proofErr w:type="spellStart"/>
+      <w:r>
+        <w:rPr>
+          <w:rFonts w:hint="cs"/>
+          <w:rtl/>
+        </w:rPr>
+        <w:t>می‌شوند</w:t>
+      </w:r>
+      <w:proofErr w:type="spellEnd"/>
+      <w:r>
+        <w:rPr>
+          <w:rFonts w:hint="cs"/>
+          <w:rtl/>
+        </w:rPr>
+        <w:t xml:space="preserve">. </w:t>
+      </w:r>
+      <w:proofErr w:type="spellStart"/>
+      <w:r>
+        <w:rPr>
+          <w:rFonts w:hint="cs"/>
+          <w:rtl/>
+        </w:rPr>
+        <w:t>فایل‌های</w:t>
+      </w:r>
+      <w:proofErr w:type="spellEnd"/>
+      <w:r>
+        <w:rPr>
+          <w:rFonts w:hint="cs"/>
+          <w:rtl/>
+        </w:rPr>
+        <w:t xml:space="preserve"> </w:t>
       </w:r>
       <w:r>
         <w:t>ULIB</w:t>
@@ -11540,7 +12604,23 @@
           <w:rFonts w:hint="cs"/>
           <w:rtl/>
         </w:rPr>
-        <w:t xml:space="preserve"> شامل توابعی مانند </w:t>
+        <w:t xml:space="preserve"> شامل </w:t>
+      </w:r>
+      <w:proofErr w:type="spellStart"/>
+      <w:r>
+        <w:rPr>
+          <w:rFonts w:hint="cs"/>
+          <w:rtl/>
+        </w:rPr>
+        <w:t>توابعی</w:t>
+      </w:r>
+      <w:proofErr w:type="spellEnd"/>
+      <w:r>
+        <w:rPr>
+          <w:rFonts w:hint="cs"/>
+          <w:rtl/>
+        </w:rPr>
+        <w:t xml:space="preserve"> مانند </w:t>
       </w:r>
       <w:proofErr w:type="spellStart"/>
       <w:r>
@@ -11650,6 +12730,7 @@
           <w:rFonts w:hint="cs"/>
           <w:rtl/>
         </w:rPr>
+        <w:lastRenderedPageBreak/>
         <w:t xml:space="preserve">اجرا بر روی شبیه‌ساز </w:t>
       </w:r>
       <w:r>
@@ -11786,16 +12867,12 @@
     <w:p>
       <w:pPr>
         <w:pStyle w:val="Heading2"/>
-        <w:rPr>
-          <w:rtl/>
-        </w:rPr>
-      </w:pPr>
-      <w:r>
-        <w:rPr>
-          <w:rFonts w:hint="cs"/>
-          <w:rtl/>
-        </w:rPr>
-        <w:lastRenderedPageBreak/>
+      </w:pPr>
+      <w:r>
+        <w:rPr>
+          <w:rFonts w:hint="cs"/>
+          <w:rtl/>
+        </w:rPr>
         <w:t xml:space="preserve">علت استفاده از </w:t>
       </w:r>
       <w:proofErr w:type="spellStart"/>
@@ -11816,6 +12893,1622 @@
     </w:p>
     <w:p>
       <w:pPr>
+        <w:pStyle w:val="Text"/>
+        <w:rPr>
+          <w:rtl/>
+        </w:rPr>
+      </w:pPr>
+      <w:r>
+        <w:rPr>
+          <w:rFonts w:hint="cs"/>
+          <w:rtl/>
+        </w:rPr>
+        <w:t xml:space="preserve">با استفاده از این دستور </w:t>
+      </w:r>
+      <w:proofErr w:type="spellStart"/>
+      <w:r>
+        <w:rPr>
+          <w:rFonts w:hint="cs"/>
+          <w:rtl/>
+        </w:rPr>
+        <w:t>می‌توان</w:t>
+      </w:r>
+      <w:proofErr w:type="spellEnd"/>
+      <w:r>
+        <w:rPr>
+          <w:rFonts w:hint="cs"/>
+          <w:rtl/>
+        </w:rPr>
+        <w:t xml:space="preserve"> محتویات یک فایل </w:t>
+      </w:r>
+      <w:r>
+        <w:t>object</w:t>
+      </w:r>
+      <w:r>
+        <w:rPr>
+          <w:rFonts w:hint="cs"/>
+          <w:rtl/>
+        </w:rPr>
+        <w:t xml:space="preserve"> را در یک فایل </w:t>
+      </w:r>
+      <w:r>
+        <w:t>object</w:t>
+      </w:r>
+      <w:r>
+        <w:rPr>
+          <w:rFonts w:hint="cs"/>
+          <w:rtl/>
+        </w:rPr>
+        <w:t xml:space="preserve"> دیگر کپی کرد. </w:t>
+      </w:r>
+      <w:r>
+        <w:rPr>
+          <w:rFonts w:hint="cs"/>
+          <w:rtl/>
+        </w:rPr>
+        <w:t xml:space="preserve">برای این کار نیازی نیست فرمت فایل ورودی با فرمت فایل مقصد یکسان باشد. با توجه به اینکه این برنامه کار ترجمه فایل را با استفاده از </w:t>
+      </w:r>
+      <w:proofErr w:type="spellStart"/>
+      <w:r>
+        <w:rPr>
+          <w:rFonts w:hint="cs"/>
+          <w:rtl/>
+        </w:rPr>
+        <w:t>کتاب‌خانه</w:t>
+      </w:r>
+      <w:proofErr w:type="spellEnd"/>
+      <w:r>
+        <w:rPr>
+          <w:rFonts w:hint="cs"/>
+          <w:rtl/>
+        </w:rPr>
+        <w:t xml:space="preserve"> </w:t>
+      </w:r>
+      <w:r>
+        <w:t>BFD</w:t>
+      </w:r>
+      <w:r>
+        <w:rPr>
+          <w:rFonts w:hint="cs"/>
+          <w:rtl/>
+        </w:rPr>
+        <w:t xml:space="preserve"> انجام </w:t>
+      </w:r>
+      <w:proofErr w:type="spellStart"/>
+      <w:r>
+        <w:rPr>
+          <w:rFonts w:hint="cs"/>
+          <w:rtl/>
+        </w:rPr>
+        <w:t>می‌دهد</w:t>
+      </w:r>
+      <w:proofErr w:type="spellEnd"/>
+      <w:r>
+        <w:rPr>
+          <w:rFonts w:hint="cs"/>
+          <w:rtl/>
+        </w:rPr>
+        <w:t xml:space="preserve">، تمامی </w:t>
+      </w:r>
+      <w:proofErr w:type="spellStart"/>
+      <w:r>
+        <w:rPr>
+          <w:rFonts w:hint="cs"/>
+          <w:rtl/>
+        </w:rPr>
+        <w:t>فرمت‌های</w:t>
+      </w:r>
+      <w:proofErr w:type="spellEnd"/>
+      <w:r>
+        <w:rPr>
+          <w:rFonts w:hint="cs"/>
+          <w:rtl/>
+        </w:rPr>
+        <w:t xml:space="preserve"> موجود در این </w:t>
+      </w:r>
+      <w:proofErr w:type="spellStart"/>
+      <w:r>
+        <w:rPr>
+          <w:rFonts w:hint="cs"/>
+          <w:rtl/>
+        </w:rPr>
+        <w:t>کتاب‌خانه</w:t>
+      </w:r>
+      <w:proofErr w:type="spellEnd"/>
+      <w:r>
+        <w:rPr>
+          <w:rFonts w:hint="cs"/>
+          <w:rtl/>
+        </w:rPr>
+        <w:t xml:space="preserve"> پشتیبانی </w:t>
+      </w:r>
+      <w:proofErr w:type="spellStart"/>
+      <w:r>
+        <w:rPr>
+          <w:rFonts w:hint="cs"/>
+          <w:rtl/>
+        </w:rPr>
+        <w:t>می‌شوند</w:t>
+      </w:r>
+      <w:proofErr w:type="spellEnd"/>
+      <w:r>
+        <w:rPr>
+          <w:rFonts w:hint="cs"/>
+          <w:rtl/>
+        </w:rPr>
+        <w:t xml:space="preserve"> و امکان تبدیل بین </w:t>
+      </w:r>
+      <w:proofErr w:type="spellStart"/>
+      <w:r>
+        <w:rPr>
+          <w:rFonts w:hint="cs"/>
+          <w:rtl/>
+        </w:rPr>
+        <w:t>آن‌ها</w:t>
+      </w:r>
+      <w:proofErr w:type="spellEnd"/>
+      <w:r>
+        <w:rPr>
+          <w:rFonts w:hint="cs"/>
+          <w:rtl/>
+        </w:rPr>
+        <w:t xml:space="preserve"> وجود دارد.</w:t>
+      </w:r>
+      <w:r>
+        <w:rPr>
+          <w:rFonts w:hint="cs"/>
+          <w:rtl/>
+        </w:rPr>
+        <w:t xml:space="preserve"> این دستور برای ترجمه </w:t>
+      </w:r>
+      <w:proofErr w:type="spellStart"/>
+      <w:r>
+        <w:rPr>
+          <w:rFonts w:hint="cs"/>
+          <w:rtl/>
+        </w:rPr>
+        <w:t>فایل‌های</w:t>
+      </w:r>
+      <w:proofErr w:type="spellEnd"/>
+      <w:r>
+        <w:rPr>
+          <w:rFonts w:hint="cs"/>
+          <w:rtl/>
+        </w:rPr>
+        <w:t xml:space="preserve"> </w:t>
+      </w:r>
+      <w:r>
+        <w:t>object</w:t>
+      </w:r>
+      <w:r>
+        <w:rPr>
+          <w:rFonts w:hint="cs"/>
+          <w:rtl/>
+        </w:rPr>
+        <w:t xml:space="preserve"> از </w:t>
+      </w:r>
+      <w:proofErr w:type="spellStart"/>
+      <w:r>
+        <w:rPr>
+          <w:rFonts w:hint="cs"/>
+          <w:rtl/>
+        </w:rPr>
+        <w:t>فایل‌های</w:t>
+      </w:r>
+      <w:proofErr w:type="spellEnd"/>
+      <w:r>
+        <w:rPr>
+          <w:rFonts w:hint="cs"/>
+          <w:rtl/>
+        </w:rPr>
+        <w:t xml:space="preserve"> موقت (</w:t>
+      </w:r>
+      <w:r>
+        <w:t>temp</w:t>
+      </w:r>
+      <w:r>
+        <w:rPr>
+          <w:rFonts w:hint="cs"/>
+          <w:rtl/>
+        </w:rPr>
+        <w:t xml:space="preserve">) استفاده </w:t>
+      </w:r>
+      <w:proofErr w:type="spellStart"/>
+      <w:r>
+        <w:rPr>
+          <w:rFonts w:hint="cs"/>
+          <w:rtl/>
+        </w:rPr>
+        <w:t>می‌کند</w:t>
+      </w:r>
+      <w:proofErr w:type="spellEnd"/>
+      <w:r>
+        <w:rPr>
+          <w:rFonts w:hint="cs"/>
+          <w:rtl/>
+        </w:rPr>
+        <w:t xml:space="preserve"> و سپس </w:t>
+      </w:r>
+      <w:proofErr w:type="spellStart"/>
+      <w:r>
+        <w:rPr>
+          <w:rFonts w:hint="cs"/>
+          <w:rtl/>
+        </w:rPr>
+        <w:t>آن‌ها</w:t>
+      </w:r>
+      <w:proofErr w:type="spellEnd"/>
+      <w:r>
+        <w:rPr>
+          <w:rFonts w:hint="cs"/>
+          <w:rtl/>
+        </w:rPr>
+        <w:t xml:space="preserve"> را پاک </w:t>
+      </w:r>
+      <w:proofErr w:type="spellStart"/>
+      <w:r>
+        <w:rPr>
+          <w:rFonts w:hint="cs"/>
+          <w:rtl/>
+        </w:rPr>
+        <w:t>می‌کند</w:t>
+      </w:r>
+      <w:proofErr w:type="spellEnd"/>
+      <w:r>
+        <w:rPr>
+          <w:rFonts w:hint="cs"/>
+          <w:rtl/>
+        </w:rPr>
+        <w:t>.</w:t>
+      </w:r>
+      <w:r>
+        <w:rPr>
+          <w:rFonts w:hint="cs"/>
+          <w:rtl/>
+        </w:rPr>
+        <w:t xml:space="preserve"> </w:t>
+      </w:r>
+      <w:proofErr w:type="spellStart"/>
+      <w:r>
+        <w:rPr>
+          <w:rFonts w:hint="cs"/>
+          <w:rtl/>
+        </w:rPr>
+        <w:t>آپشن‌هایی</w:t>
+      </w:r>
+      <w:proofErr w:type="spellEnd"/>
+      <w:r>
+        <w:rPr>
+          <w:rFonts w:hint="cs"/>
+          <w:rtl/>
+        </w:rPr>
+        <w:t xml:space="preserve"> از این دستور که در </w:t>
+      </w:r>
+      <w:proofErr w:type="spellStart"/>
+      <w:r>
+        <w:t>MakeFile</w:t>
+      </w:r>
+      <w:proofErr w:type="spellEnd"/>
+      <w:r>
+        <w:rPr>
+          <w:rFonts w:hint="cs"/>
+          <w:rtl/>
+        </w:rPr>
+        <w:t xml:space="preserve"> مربوط به </w:t>
+      </w:r>
+      <w:r>
+        <w:t>xv6</w:t>
+      </w:r>
+      <w:r>
+        <w:rPr>
+          <w:rFonts w:hint="cs"/>
+          <w:rtl/>
+        </w:rPr>
+        <w:t xml:space="preserve"> استفاده </w:t>
+      </w:r>
+      <w:proofErr w:type="spellStart"/>
+      <w:r>
+        <w:rPr>
+          <w:rFonts w:hint="cs"/>
+          <w:rtl/>
+        </w:rPr>
+        <w:t>شده‌اند</w:t>
+      </w:r>
+      <w:proofErr w:type="spellEnd"/>
+      <w:r>
+        <w:rPr>
+          <w:rFonts w:hint="cs"/>
+          <w:rtl/>
+        </w:rPr>
+        <w:t xml:space="preserve"> به طور خلاصه در بخش زیر توضیح داده شده</w:t>
+      </w:r>
+      <w:r>
+        <w:rPr>
+          <w:rFonts w:hint="cs"/>
+          <w:rtl/>
+        </w:rPr>
+        <w:t xml:space="preserve"> است</w:t>
+      </w:r>
+      <w:r>
+        <w:rPr>
+          <w:rFonts w:hint="cs"/>
+          <w:rtl/>
+        </w:rPr>
+        <w:t>:</w:t>
+      </w:r>
+    </w:p>
+    <w:p>
+      <w:pPr>
+        <w:pStyle w:val="Text"/>
+        <w:numPr>
+          <w:ilvl w:val="0"/>
+          <w:numId w:val="14"/>
+        </w:numPr>
+      </w:pPr>
+      <w:r>
+        <w:rPr>
+          <w:rStyle w:val="Code"/>
+        </w:rPr>
+        <w:t>-S</w:t>
+      </w:r>
+      <w:r>
+        <w:rPr>
+          <w:rFonts w:hint="cs"/>
+          <w:rtl/>
+        </w:rPr>
+        <w:t xml:space="preserve"> : در صورت استفاده از این آپشن، اطلاعات </w:t>
+      </w:r>
+      <w:proofErr w:type="spellStart"/>
+      <w:r>
+        <w:rPr>
+          <w:rFonts w:hint="cs"/>
+          <w:rtl/>
+        </w:rPr>
+        <w:t>مروبط</w:t>
+      </w:r>
+      <w:proofErr w:type="spellEnd"/>
+      <w:r>
+        <w:rPr>
+          <w:rFonts w:hint="cs"/>
+          <w:rtl/>
+        </w:rPr>
+        <w:t xml:space="preserve"> به </w:t>
+      </w:r>
+      <w:r>
+        <w:t>symbol table</w:t>
+      </w:r>
+      <w:r>
+        <w:rPr>
+          <w:rFonts w:hint="cs"/>
+          <w:rtl/>
+        </w:rPr>
+        <w:t xml:space="preserve"> و </w:t>
+      </w:r>
+      <w:r>
+        <w:t>relocation records</w:t>
+      </w:r>
+      <w:r>
+        <w:rPr>
+          <w:rFonts w:hint="cs"/>
+          <w:rtl/>
+        </w:rPr>
+        <w:t xml:space="preserve"> در فایل مقصد حذف </w:t>
+      </w:r>
+      <w:proofErr w:type="spellStart"/>
+      <w:r>
+        <w:rPr>
+          <w:rFonts w:hint="cs"/>
+          <w:rtl/>
+        </w:rPr>
+        <w:t>می‌شوند</w:t>
+      </w:r>
+      <w:proofErr w:type="spellEnd"/>
+      <w:r>
+        <w:rPr>
+          <w:rFonts w:hint="cs"/>
+          <w:rtl/>
+        </w:rPr>
+        <w:t xml:space="preserve">. </w:t>
+      </w:r>
+      <w:proofErr w:type="spellStart"/>
+      <w:r>
+        <w:rPr>
+          <w:rFonts w:hint="cs"/>
+          <w:rtl/>
+        </w:rPr>
+        <w:t>داده‌های</w:t>
+      </w:r>
+      <w:proofErr w:type="spellEnd"/>
+      <w:r>
+        <w:rPr>
+          <w:rFonts w:hint="cs"/>
+          <w:rtl/>
+        </w:rPr>
+        <w:t xml:space="preserve"> </w:t>
+      </w:r>
+      <w:r>
+        <w:t>symbol table</w:t>
+      </w:r>
+      <w:r>
+        <w:rPr>
+          <w:rFonts w:hint="cs"/>
+          <w:rtl/>
+        </w:rPr>
+        <w:t xml:space="preserve"> نام و مکان </w:t>
+      </w:r>
+      <w:proofErr w:type="spellStart"/>
+      <w:r>
+        <w:rPr>
+          <w:rFonts w:hint="cs"/>
+          <w:rtl/>
+        </w:rPr>
+        <w:t>متغیرها</w:t>
+      </w:r>
+      <w:proofErr w:type="spellEnd"/>
+      <w:r>
+        <w:rPr>
+          <w:rFonts w:hint="cs"/>
+          <w:rtl/>
+        </w:rPr>
+        <w:t xml:space="preserve"> و </w:t>
+      </w:r>
+      <w:proofErr w:type="spellStart"/>
+      <w:r>
+        <w:rPr>
+          <w:rFonts w:hint="cs"/>
+          <w:rtl/>
+        </w:rPr>
+        <w:t>فرآیندهایی</w:t>
+      </w:r>
+      <w:proofErr w:type="spellEnd"/>
+      <w:r>
+        <w:rPr>
+          <w:rFonts w:hint="cs"/>
+          <w:rtl/>
+        </w:rPr>
+        <w:t xml:space="preserve"> را ذخیره </w:t>
+      </w:r>
+      <w:proofErr w:type="spellStart"/>
+      <w:r>
+        <w:rPr>
+          <w:rFonts w:hint="cs"/>
+          <w:rtl/>
+        </w:rPr>
+        <w:t>می‌کنند</w:t>
+      </w:r>
+      <w:proofErr w:type="spellEnd"/>
+      <w:r>
+        <w:rPr>
+          <w:rFonts w:hint="cs"/>
+          <w:rtl/>
+        </w:rPr>
+        <w:t xml:space="preserve"> که ممکن است در </w:t>
+      </w:r>
+      <w:proofErr w:type="spellStart"/>
+      <w:r>
+        <w:rPr>
+          <w:rFonts w:hint="cs"/>
+          <w:rtl/>
+        </w:rPr>
+        <w:t>فایل‌های</w:t>
+      </w:r>
+      <w:proofErr w:type="spellEnd"/>
+      <w:r>
+        <w:rPr>
+          <w:rFonts w:hint="cs"/>
+          <w:rtl/>
+        </w:rPr>
+        <w:t xml:space="preserve"> </w:t>
+      </w:r>
+      <w:r>
+        <w:t>object</w:t>
+      </w:r>
+      <w:r>
+        <w:rPr>
+          <w:rFonts w:hint="cs"/>
+          <w:rtl/>
+        </w:rPr>
+        <w:t xml:space="preserve"> دیگر از </w:t>
+      </w:r>
+      <w:proofErr w:type="spellStart"/>
+      <w:r>
+        <w:rPr>
+          <w:rFonts w:hint="cs"/>
+          <w:rtl/>
+        </w:rPr>
+        <w:t>آن‌ها</w:t>
+      </w:r>
+      <w:proofErr w:type="spellEnd"/>
+      <w:r>
+        <w:rPr>
+          <w:rFonts w:hint="cs"/>
+          <w:rtl/>
+        </w:rPr>
+        <w:t xml:space="preserve"> استفاده شده باشد. </w:t>
+      </w:r>
+      <w:proofErr w:type="spellStart"/>
+      <w:r>
+        <w:rPr>
+          <w:rFonts w:hint="cs"/>
+          <w:rtl/>
+        </w:rPr>
+        <w:t>داده‌های</w:t>
+      </w:r>
+      <w:proofErr w:type="spellEnd"/>
+      <w:r>
+        <w:rPr>
+          <w:rFonts w:hint="cs"/>
+          <w:rtl/>
+        </w:rPr>
+        <w:t xml:space="preserve"> </w:t>
+      </w:r>
+      <w:r>
+        <w:rPr>
+          <w:rtl/>
+        </w:rPr>
+        <w:br/>
+      </w:r>
+      <w:r>
+        <w:t>relocation records</w:t>
+      </w:r>
+      <w:r>
+        <w:rPr>
+          <w:rFonts w:hint="cs"/>
+          <w:rtl/>
+        </w:rPr>
+        <w:t xml:space="preserve"> نیز اطلاعاتی در مورد </w:t>
+      </w:r>
+      <w:proofErr w:type="spellStart"/>
+      <w:r>
+        <w:rPr>
+          <w:rFonts w:hint="cs"/>
+          <w:rtl/>
+        </w:rPr>
+        <w:t>آدرس‌هایی</w:t>
+      </w:r>
+      <w:proofErr w:type="spellEnd"/>
+      <w:r>
+        <w:rPr>
+          <w:rFonts w:hint="cs"/>
+          <w:rtl/>
+        </w:rPr>
+        <w:t xml:space="preserve"> از فایل </w:t>
+      </w:r>
+      <w:r>
+        <w:t>object</w:t>
+      </w:r>
+      <w:r>
+        <w:rPr>
+          <w:rFonts w:hint="cs"/>
+          <w:rtl/>
+        </w:rPr>
+        <w:t xml:space="preserve"> ذخیره </w:t>
+      </w:r>
+      <w:proofErr w:type="spellStart"/>
+      <w:r>
+        <w:rPr>
+          <w:rFonts w:hint="cs"/>
+          <w:rtl/>
+        </w:rPr>
+        <w:t>می‌کند</w:t>
+      </w:r>
+      <w:proofErr w:type="spellEnd"/>
+      <w:r>
+        <w:rPr>
+          <w:rFonts w:hint="cs"/>
+          <w:rtl/>
+        </w:rPr>
+        <w:t xml:space="preserve"> که در هنگام ساخت فایل مشخص نبوده و نیاز است در ادامه توسط </w:t>
+      </w:r>
+      <w:r>
+        <w:t>linker</w:t>
+      </w:r>
+      <w:r>
+        <w:rPr>
+          <w:rFonts w:hint="cs"/>
+          <w:rtl/>
+        </w:rPr>
+        <w:t xml:space="preserve"> مقداردهی شوند. این </w:t>
+      </w:r>
+      <w:proofErr w:type="spellStart"/>
+      <w:r>
+        <w:rPr>
+          <w:rFonts w:hint="cs"/>
+          <w:rtl/>
+        </w:rPr>
+        <w:t>آدرس‌ها</w:t>
+      </w:r>
+      <w:proofErr w:type="spellEnd"/>
+      <w:r>
+        <w:rPr>
+          <w:rFonts w:hint="cs"/>
+          <w:rtl/>
+        </w:rPr>
+        <w:t xml:space="preserve"> </w:t>
+      </w:r>
+      <w:proofErr w:type="spellStart"/>
+      <w:r>
+        <w:rPr>
+          <w:rFonts w:hint="cs"/>
+          <w:rtl/>
+        </w:rPr>
+        <w:t>می‌توانند</w:t>
+      </w:r>
+      <w:proofErr w:type="spellEnd"/>
+      <w:r>
+        <w:rPr>
+          <w:rFonts w:hint="cs"/>
+          <w:rtl/>
+        </w:rPr>
+        <w:t xml:space="preserve"> م</w:t>
+      </w:r>
+      <w:r>
+        <w:rPr>
+          <w:rFonts w:hint="cs"/>
+          <w:rtl/>
+        </w:rPr>
+        <w:t xml:space="preserve">ربوط به </w:t>
+      </w:r>
+      <w:proofErr w:type="spellStart"/>
+      <w:r>
+        <w:rPr>
+          <w:rFonts w:hint="cs"/>
+          <w:rtl/>
+        </w:rPr>
+        <w:t>متغیرها</w:t>
+      </w:r>
+      <w:proofErr w:type="spellEnd"/>
+      <w:r>
+        <w:rPr>
+          <w:rFonts w:hint="cs"/>
+          <w:rtl/>
+        </w:rPr>
+        <w:t xml:space="preserve"> و </w:t>
+      </w:r>
+      <w:proofErr w:type="spellStart"/>
+      <w:r>
+        <w:rPr>
+          <w:rFonts w:hint="cs"/>
+          <w:rtl/>
+        </w:rPr>
+        <w:t>توابعی</w:t>
+      </w:r>
+      <w:proofErr w:type="spellEnd"/>
+      <w:r>
+        <w:rPr>
+          <w:rFonts w:hint="cs"/>
+          <w:rtl/>
+        </w:rPr>
+        <w:t xml:space="preserve"> باشند که در </w:t>
+      </w:r>
+      <w:proofErr w:type="spellStart"/>
+      <w:r>
+        <w:rPr>
+          <w:rFonts w:hint="cs"/>
+          <w:rtl/>
+        </w:rPr>
+        <w:t>فایل‌های</w:t>
+      </w:r>
+      <w:proofErr w:type="spellEnd"/>
+      <w:r>
+        <w:rPr>
+          <w:rFonts w:hint="cs"/>
+          <w:rtl/>
+        </w:rPr>
+        <w:t xml:space="preserve"> دیگر تعریف </w:t>
+      </w:r>
+      <w:proofErr w:type="spellStart"/>
+      <w:r>
+        <w:rPr>
+          <w:rFonts w:hint="cs"/>
+          <w:rtl/>
+        </w:rPr>
+        <w:t>شده‌اند</w:t>
+      </w:r>
+      <w:proofErr w:type="spellEnd"/>
+      <w:r>
+        <w:rPr>
+          <w:rFonts w:hint="cs"/>
+          <w:rtl/>
+        </w:rPr>
+        <w:t xml:space="preserve"> و در خود فایل وجود ندارند. در این حالت </w:t>
+      </w:r>
+      <w:r>
+        <w:t>linker</w:t>
+      </w:r>
+      <w:r>
+        <w:rPr>
+          <w:rFonts w:hint="cs"/>
+          <w:rtl/>
+        </w:rPr>
+        <w:t xml:space="preserve"> در زمان لینک کردن </w:t>
+      </w:r>
+      <w:proofErr w:type="spellStart"/>
+      <w:r>
+        <w:rPr>
+          <w:rFonts w:hint="cs"/>
+          <w:rtl/>
+        </w:rPr>
+        <w:t>فایل‌ها</w:t>
+      </w:r>
+      <w:proofErr w:type="spellEnd"/>
+      <w:r>
+        <w:rPr>
+          <w:rFonts w:hint="cs"/>
+          <w:rtl/>
+        </w:rPr>
+        <w:t xml:space="preserve">، این </w:t>
+      </w:r>
+      <w:proofErr w:type="spellStart"/>
+      <w:r>
+        <w:rPr>
+          <w:rFonts w:hint="cs"/>
+          <w:rtl/>
+        </w:rPr>
+        <w:t>آدرس‌ها</w:t>
+      </w:r>
+      <w:proofErr w:type="spellEnd"/>
+      <w:r>
+        <w:rPr>
+          <w:rFonts w:hint="cs"/>
+          <w:rtl/>
+        </w:rPr>
+        <w:t xml:space="preserve"> را مقداردهی </w:t>
+      </w:r>
+      <w:proofErr w:type="spellStart"/>
+      <w:r>
+        <w:rPr>
+          <w:rFonts w:hint="cs"/>
+          <w:rtl/>
+        </w:rPr>
+        <w:t>می‌کند</w:t>
+      </w:r>
+      <w:proofErr w:type="spellEnd"/>
+      <w:r>
+        <w:rPr>
+          <w:rFonts w:hint="cs"/>
+          <w:rtl/>
+        </w:rPr>
+        <w:t>.</w:t>
+      </w:r>
+    </w:p>
+    <w:p>
+      <w:pPr>
+        <w:pStyle w:val="Text"/>
+        <w:numPr>
+          <w:ilvl w:val="0"/>
+          <w:numId w:val="14"/>
+        </w:numPr>
+      </w:pPr>
+      <w:r>
+        <w:rPr>
+          <w:rStyle w:val="Code"/>
+        </w:rPr>
+        <w:t>-O</w:t>
+      </w:r>
+      <w:r>
+        <w:rPr>
+          <w:rStyle w:val="Code"/>
+          <w:rFonts w:hint="cs"/>
+          <w:rtl/>
+        </w:rPr>
+        <w:t xml:space="preserve"> </w:t>
+      </w:r>
+      <w:r>
+        <w:rPr>
+          <w:rFonts w:hint="cs"/>
+          <w:rtl/>
+        </w:rPr>
+        <w:t xml:space="preserve">: این آپشن نوع فرمت فایل مقصد را نشان </w:t>
+      </w:r>
+      <w:proofErr w:type="spellStart"/>
+      <w:r>
+        <w:rPr>
+          <w:rFonts w:hint="cs"/>
+          <w:rtl/>
+        </w:rPr>
+        <w:t>می‌دهد</w:t>
+      </w:r>
+      <w:proofErr w:type="spellEnd"/>
+      <w:r>
+        <w:rPr>
+          <w:rFonts w:hint="cs"/>
+          <w:rtl/>
+        </w:rPr>
+        <w:t xml:space="preserve">. برای مثال با استفاده از آپشن </w:t>
+      </w:r>
+      <w:r>
+        <w:rPr>
+          <w:rStyle w:val="Code"/>
+        </w:rPr>
+        <w:t>-O binary</w:t>
+      </w:r>
+      <w:r>
+        <w:rPr>
+          <w:rFonts w:hint="cs"/>
+          <w:rtl/>
+        </w:rPr>
+        <w:t xml:space="preserve"> فایل تولید شده از نوع </w:t>
+      </w:r>
+      <w:r>
+        <w:t>raw binary</w:t>
+      </w:r>
+      <w:r>
+        <w:rPr>
+          <w:rFonts w:hint="cs"/>
+          <w:rtl/>
+        </w:rPr>
+        <w:t xml:space="preserve"> خواهد بود. این نوع </w:t>
+      </w:r>
+      <w:proofErr w:type="spellStart"/>
+      <w:r>
+        <w:rPr>
+          <w:rFonts w:hint="cs"/>
+          <w:rtl/>
+        </w:rPr>
+        <w:t>فایل‌ها</w:t>
+      </w:r>
+      <w:proofErr w:type="spellEnd"/>
+      <w:r>
+        <w:rPr>
+          <w:rFonts w:hint="cs"/>
+          <w:rtl/>
+        </w:rPr>
+        <w:t xml:space="preserve"> به فرمت خاصی نوشته </w:t>
+      </w:r>
+      <w:proofErr w:type="spellStart"/>
+      <w:r>
+        <w:rPr>
+          <w:rFonts w:hint="cs"/>
+          <w:rtl/>
+        </w:rPr>
+        <w:t>نشده‌اند</w:t>
+      </w:r>
+      <w:proofErr w:type="spellEnd"/>
+      <w:r>
+        <w:rPr>
+          <w:rFonts w:hint="cs"/>
+          <w:rtl/>
+        </w:rPr>
+        <w:t xml:space="preserve">. از جمله این </w:t>
+      </w:r>
+      <w:proofErr w:type="spellStart"/>
+      <w:r>
+        <w:rPr>
+          <w:rFonts w:hint="cs"/>
+          <w:rtl/>
+        </w:rPr>
+        <w:t>فایل‌ها</w:t>
+      </w:r>
+      <w:proofErr w:type="spellEnd"/>
+      <w:r>
+        <w:rPr>
+          <w:rFonts w:hint="cs"/>
+          <w:rtl/>
+        </w:rPr>
+        <w:t xml:space="preserve"> </w:t>
+      </w:r>
+      <w:proofErr w:type="spellStart"/>
+      <w:r>
+        <w:rPr>
+          <w:rFonts w:hint="cs"/>
+          <w:rtl/>
+        </w:rPr>
+        <w:t>می‌توان</w:t>
+      </w:r>
+      <w:proofErr w:type="spellEnd"/>
+      <w:r>
+        <w:rPr>
+          <w:rFonts w:hint="cs"/>
+          <w:rtl/>
+        </w:rPr>
+        <w:t xml:space="preserve"> به </w:t>
+      </w:r>
+      <w:proofErr w:type="spellStart"/>
+      <w:r>
+        <w:rPr>
+          <w:rFonts w:hint="cs"/>
+          <w:rtl/>
+        </w:rPr>
+        <w:t>فایل‌های</w:t>
+      </w:r>
+      <w:proofErr w:type="spellEnd"/>
+      <w:r>
+        <w:rPr>
+          <w:rFonts w:hint="cs"/>
+          <w:rtl/>
+        </w:rPr>
+        <w:t xml:space="preserve"> </w:t>
+      </w:r>
+      <w:r>
+        <w:t>memory dump</w:t>
+      </w:r>
+      <w:r>
+        <w:rPr>
+          <w:rFonts w:hint="cs"/>
+          <w:rtl/>
+        </w:rPr>
+        <w:t xml:space="preserve"> اشاره کرد.</w:t>
+      </w:r>
+    </w:p>
+    <w:p>
+      <w:pPr>
+        <w:pStyle w:val="Text"/>
+        <w:numPr>
+          <w:ilvl w:val="0"/>
+          <w:numId w:val="14"/>
+        </w:numPr>
+      </w:pPr>
+      <w:r>
+        <w:rPr>
+          <w:rStyle w:val="Code"/>
+        </w:rPr>
+        <w:t>-j</w:t>
+      </w:r>
+      <w:r>
+        <w:rPr>
+          <w:rFonts w:hint="cs"/>
+          <w:rtl/>
+        </w:rPr>
+        <w:t xml:space="preserve"> : با استفاده از این آپشن </w:t>
+      </w:r>
+      <w:proofErr w:type="spellStart"/>
+      <w:r>
+        <w:rPr>
+          <w:rFonts w:hint="cs"/>
+          <w:rtl/>
+        </w:rPr>
+        <w:t>می‌توانیم</w:t>
+      </w:r>
+      <w:proofErr w:type="spellEnd"/>
+      <w:r>
+        <w:rPr>
+          <w:rFonts w:hint="cs"/>
+          <w:rtl/>
+        </w:rPr>
+        <w:t xml:space="preserve"> تنها بخشی از فایل </w:t>
+      </w:r>
+      <w:r>
+        <w:t>object</w:t>
+      </w:r>
+      <w:r>
+        <w:rPr>
+          <w:rFonts w:hint="cs"/>
+          <w:rtl/>
+        </w:rPr>
+        <w:t xml:space="preserve"> را به فایل جدید کپی کنیم.</w:t>
+      </w:r>
+    </w:p>
+    <w:p>
+      <w:pPr>
+        <w:pStyle w:val="Text"/>
+        <w:rPr>
+          <w:rtl/>
+        </w:rPr>
+      </w:pPr>
+      <w:r>
+        <w:rPr>
+          <w:rFonts w:hint="cs"/>
+          <w:rtl/>
+        </w:rPr>
+        <w:t xml:space="preserve">در این </w:t>
+      </w:r>
+      <w:proofErr w:type="spellStart"/>
+      <w:r>
+        <w:t>MakeFile</w:t>
+      </w:r>
+      <w:proofErr w:type="spellEnd"/>
+      <w:r>
+        <w:rPr>
+          <w:rFonts w:hint="cs"/>
+          <w:rtl/>
+        </w:rPr>
+        <w:t xml:space="preserve"> در چند بخش زیر از دستور </w:t>
+      </w:r>
+      <w:proofErr w:type="spellStart"/>
+      <w:r>
+        <w:t>objcopy</w:t>
+      </w:r>
+      <w:proofErr w:type="spellEnd"/>
+      <w:r>
+        <w:rPr>
+          <w:rFonts w:hint="cs"/>
+          <w:rtl/>
+        </w:rPr>
+        <w:t xml:space="preserve"> استفاده شده است:</w:t>
+      </w:r>
+    </w:p>
+    <w:p>
+      <w:pPr>
+        <w:pStyle w:val="Text"/>
+        <w:numPr>
+          <w:ilvl w:val="0"/>
+          <w:numId w:val="15"/>
+        </w:numPr>
+      </w:pPr>
+      <w:r>
+        <w:rPr>
+          <w:rFonts w:hint="cs"/>
+          <w:rtl/>
+        </w:rPr>
+        <w:t xml:space="preserve">در </w:t>
+      </w:r>
+      <w:proofErr w:type="spellStart"/>
+      <w:r>
+        <w:t>bootblock</w:t>
+      </w:r>
+      <w:proofErr w:type="spellEnd"/>
+      <w:r>
+        <w:rPr>
+          <w:rFonts w:hint="cs"/>
+          <w:rtl/>
+        </w:rPr>
+        <w:t xml:space="preserve"> پس از لینک شدن </w:t>
+      </w:r>
+      <w:proofErr w:type="spellStart"/>
+      <w:r>
+        <w:t>bootmain.o</w:t>
+      </w:r>
+      <w:proofErr w:type="spellEnd"/>
+      <w:r>
+        <w:rPr>
+          <w:rFonts w:hint="cs"/>
+          <w:rtl/>
+        </w:rPr>
+        <w:t xml:space="preserve"> و </w:t>
+      </w:r>
+      <w:proofErr w:type="spellStart"/>
+      <w:r>
+        <w:t>bootasm.o</w:t>
+      </w:r>
+      <w:proofErr w:type="spellEnd"/>
+      <w:r>
+        <w:rPr>
+          <w:rFonts w:hint="cs"/>
+          <w:rtl/>
+        </w:rPr>
+        <w:t xml:space="preserve"> در </w:t>
+      </w:r>
+      <w:proofErr w:type="spellStart"/>
+      <w:r>
+        <w:rPr>
+          <w:rFonts w:hint="cs"/>
+          <w:rtl/>
+        </w:rPr>
+        <w:t>فایلی</w:t>
+      </w:r>
+      <w:proofErr w:type="spellEnd"/>
+      <w:r>
+        <w:rPr>
+          <w:rFonts w:hint="cs"/>
+          <w:rtl/>
+        </w:rPr>
+        <w:t xml:space="preserve"> به نام </w:t>
+      </w:r>
+      <w:proofErr w:type="spellStart"/>
+      <w:r>
+        <w:t>bootblock.o</w:t>
+      </w:r>
+      <w:proofErr w:type="spellEnd"/>
+      <w:r>
+        <w:rPr>
+          <w:rFonts w:hint="cs"/>
+          <w:rtl/>
+        </w:rPr>
+        <w:t xml:space="preserve">، محتویات بخش </w:t>
+      </w:r>
+      <w:r>
+        <w:t>.text</w:t>
+      </w:r>
+      <w:r>
+        <w:rPr>
+          <w:rFonts w:hint="cs"/>
+          <w:rtl/>
+        </w:rPr>
+        <w:t xml:space="preserve"> این فایل را در یک فایل </w:t>
+      </w:r>
+      <w:r>
+        <w:t>raw binary</w:t>
+      </w:r>
+      <w:r>
+        <w:rPr>
+          <w:rFonts w:hint="cs"/>
+          <w:rtl/>
+        </w:rPr>
+        <w:t xml:space="preserve"> به نام </w:t>
+      </w:r>
+      <w:proofErr w:type="spellStart"/>
+      <w:r>
+        <w:t>bootblock</w:t>
+      </w:r>
+      <w:proofErr w:type="spellEnd"/>
+      <w:r>
+        <w:rPr>
+          <w:rFonts w:hint="cs"/>
+          <w:rtl/>
+        </w:rPr>
+        <w:t xml:space="preserve"> کپی </w:t>
+      </w:r>
+      <w:proofErr w:type="spellStart"/>
+      <w:r>
+        <w:rPr>
+          <w:rFonts w:hint="cs"/>
+          <w:rtl/>
+        </w:rPr>
+        <w:t>می‌کند</w:t>
+      </w:r>
+      <w:proofErr w:type="spellEnd"/>
+      <w:r>
+        <w:rPr>
+          <w:rFonts w:hint="cs"/>
+          <w:rtl/>
+        </w:rPr>
+        <w:t xml:space="preserve">. سپس این فایل را به اسکریپت </w:t>
+      </w:r>
+      <w:r>
+        <w:t>sign.pl</w:t>
+      </w:r>
+      <w:r>
+        <w:rPr>
+          <w:rFonts w:hint="cs"/>
+          <w:rtl/>
+        </w:rPr>
+        <w:t xml:space="preserve"> </w:t>
+      </w:r>
+      <w:proofErr w:type="spellStart"/>
+      <w:r>
+        <w:rPr>
+          <w:rFonts w:hint="cs"/>
+          <w:rtl/>
+        </w:rPr>
+        <w:t>می‌دهد</w:t>
+      </w:r>
+      <w:proofErr w:type="spellEnd"/>
+      <w:r>
+        <w:rPr>
+          <w:rFonts w:hint="cs"/>
+          <w:rtl/>
+        </w:rPr>
+        <w:t xml:space="preserve"> که </w:t>
+      </w:r>
+      <w:proofErr w:type="spellStart"/>
+      <w:r>
+        <w:rPr>
+          <w:rFonts w:hint="cs"/>
+          <w:rtl/>
+        </w:rPr>
+        <w:t>ایتدا</w:t>
+      </w:r>
+      <w:proofErr w:type="spellEnd"/>
+      <w:r>
+        <w:rPr>
+          <w:rFonts w:hint="cs"/>
+          <w:rtl/>
+        </w:rPr>
+        <w:t xml:space="preserve"> سایز فایل را بررسی </w:t>
+      </w:r>
+      <w:proofErr w:type="spellStart"/>
+      <w:r>
+        <w:rPr>
+          <w:rFonts w:hint="cs"/>
+          <w:rtl/>
+        </w:rPr>
+        <w:t>می‌کند</w:t>
+      </w:r>
+      <w:proofErr w:type="spellEnd"/>
+      <w:r>
+        <w:rPr>
+          <w:rFonts w:hint="cs"/>
+          <w:rtl/>
+        </w:rPr>
+        <w:t xml:space="preserve"> که بیشتر از 510 بایت نباشد و سپس مقدار دیگری را نی</w:t>
+      </w:r>
+      <w:r>
+        <w:rPr>
+          <w:rFonts w:hint="cs"/>
+          <w:rtl/>
+        </w:rPr>
+        <w:t>ز</w:t>
+      </w:r>
+      <w:r>
+        <w:rPr>
+          <w:rFonts w:hint="cs"/>
+          <w:rtl/>
+        </w:rPr>
+        <w:t xml:space="preserve"> به فایل اضافه </w:t>
+      </w:r>
+      <w:proofErr w:type="spellStart"/>
+      <w:r>
+        <w:rPr>
+          <w:rFonts w:hint="cs"/>
+          <w:rtl/>
+        </w:rPr>
+        <w:t>می‌کند</w:t>
+      </w:r>
+      <w:proofErr w:type="spellEnd"/>
+      <w:r>
+        <w:rPr>
+          <w:rFonts w:hint="cs"/>
+          <w:rtl/>
+        </w:rPr>
+        <w:t>.</w:t>
+      </w:r>
+    </w:p>
+    <w:p>
+      <w:pPr>
+        <w:pStyle w:val="Text"/>
+        <w:numPr>
+          <w:ilvl w:val="0"/>
+          <w:numId w:val="15"/>
+        </w:numPr>
+      </w:pPr>
+      <w:r>
+        <w:rPr>
+          <w:rFonts w:hint="cs"/>
+          <w:rtl/>
+        </w:rPr>
+        <w:t xml:space="preserve">در </w:t>
+      </w:r>
+      <w:proofErr w:type="spellStart"/>
+      <w:r>
+        <w:t>entryother</w:t>
+      </w:r>
+      <w:proofErr w:type="spellEnd"/>
+      <w:r>
+        <w:rPr>
+          <w:rFonts w:hint="cs"/>
+          <w:rtl/>
+        </w:rPr>
+        <w:t xml:space="preserve"> محتویات بخش </w:t>
+      </w:r>
+      <w:r>
+        <w:t>.text</w:t>
+      </w:r>
+      <w:r>
+        <w:rPr>
+          <w:rFonts w:hint="cs"/>
+          <w:rtl/>
+        </w:rPr>
+        <w:t xml:space="preserve"> فایل </w:t>
+      </w:r>
+      <w:proofErr w:type="spellStart"/>
+      <w:r>
+        <w:t>bootblockother.o</w:t>
+      </w:r>
+      <w:proofErr w:type="spellEnd"/>
+      <w:r>
+        <w:rPr>
+          <w:rFonts w:hint="cs"/>
+          <w:rtl/>
+        </w:rPr>
+        <w:t xml:space="preserve"> را در یک فایل </w:t>
+      </w:r>
+      <w:r>
+        <w:t>raw binary</w:t>
+      </w:r>
+      <w:r>
+        <w:rPr>
+          <w:rFonts w:hint="cs"/>
+          <w:rtl/>
+        </w:rPr>
+        <w:t xml:space="preserve"> به نام </w:t>
+      </w:r>
+      <w:proofErr w:type="spellStart"/>
+      <w:r>
+        <w:t>entryother</w:t>
+      </w:r>
+      <w:proofErr w:type="spellEnd"/>
+      <w:r>
+        <w:rPr>
+          <w:rFonts w:hint="cs"/>
+          <w:rtl/>
+        </w:rPr>
+        <w:t xml:space="preserve"> کپی </w:t>
+      </w:r>
+      <w:proofErr w:type="spellStart"/>
+      <w:r>
+        <w:rPr>
+          <w:rFonts w:hint="cs"/>
+          <w:rtl/>
+        </w:rPr>
+        <w:t>می‌کند</w:t>
+      </w:r>
+      <w:proofErr w:type="spellEnd"/>
+      <w:r>
+        <w:rPr>
+          <w:rFonts w:hint="cs"/>
+          <w:rtl/>
+        </w:rPr>
+        <w:t>.</w:t>
+      </w:r>
+    </w:p>
+    <w:p>
+      <w:pPr>
+        <w:pStyle w:val="Text"/>
+        <w:numPr>
+          <w:ilvl w:val="0"/>
+          <w:numId w:val="15"/>
+        </w:numPr>
+      </w:pPr>
+      <w:r>
+        <w:rPr>
+          <w:rFonts w:hint="cs"/>
+          <w:rtl/>
+        </w:rPr>
+        <w:t xml:space="preserve">در </w:t>
+      </w:r>
+      <w:proofErr w:type="spellStart"/>
+      <w:r>
+        <w:t>initcode</w:t>
+      </w:r>
+      <w:proofErr w:type="spellEnd"/>
+      <w:r>
+        <w:rPr>
+          <w:rFonts w:hint="cs"/>
+          <w:rtl/>
+        </w:rPr>
+        <w:t xml:space="preserve"> محتویات فایل </w:t>
+      </w:r>
+      <w:proofErr w:type="spellStart"/>
+      <w:r>
+        <w:t>initcode.out</w:t>
+      </w:r>
+      <w:proofErr w:type="spellEnd"/>
+      <w:r>
+        <w:rPr>
+          <w:rFonts w:hint="cs"/>
+          <w:rtl/>
+        </w:rPr>
+        <w:t xml:space="preserve"> در یک فایل </w:t>
+      </w:r>
+      <w:r>
+        <w:t>raw binary</w:t>
+      </w:r>
+      <w:r>
+        <w:rPr>
+          <w:rFonts w:hint="cs"/>
+          <w:rtl/>
+        </w:rPr>
+        <w:t xml:space="preserve"> به نام </w:t>
+      </w:r>
+      <w:proofErr w:type="spellStart"/>
+      <w:r>
+        <w:t>initcode</w:t>
+      </w:r>
+      <w:proofErr w:type="spellEnd"/>
+      <w:r>
+        <w:rPr>
+          <w:rFonts w:hint="cs"/>
+          <w:rtl/>
+        </w:rPr>
+        <w:t xml:space="preserve"> کپی </w:t>
+      </w:r>
+      <w:proofErr w:type="spellStart"/>
+      <w:r>
+        <w:rPr>
+          <w:rFonts w:hint="cs"/>
+          <w:rtl/>
+        </w:rPr>
+        <w:t>می‌شود</w:t>
+      </w:r>
+      <w:proofErr w:type="spellEnd"/>
+      <w:r>
+        <w:rPr>
+          <w:rFonts w:hint="cs"/>
+          <w:rtl/>
+        </w:rPr>
+        <w:t>.</w:t>
+      </w:r>
+    </w:p>
+    <w:p>
+      <w:pPr>
+        <w:pStyle w:val="Text"/>
+        <w:rPr>
+          <w:rFonts w:hint="cs"/>
+          <w:rtl/>
+        </w:rPr>
+      </w:pPr>
+      <w:r>
+        <w:rPr>
+          <w:rFonts w:hint="cs"/>
+          <w:rtl/>
+        </w:rPr>
+        <w:lastRenderedPageBreak/>
+        <w:t xml:space="preserve">در نهایت با لینک شدن </w:t>
+      </w:r>
+      <w:proofErr w:type="spellStart"/>
+      <w:r>
+        <w:rPr>
+          <w:rFonts w:hint="cs"/>
+          <w:rtl/>
+        </w:rPr>
+        <w:t>فایل‌های</w:t>
+      </w:r>
+      <w:proofErr w:type="spellEnd"/>
+      <w:r>
+        <w:rPr>
+          <w:rFonts w:hint="cs"/>
+          <w:rtl/>
+        </w:rPr>
+        <w:t xml:space="preserve"> </w:t>
+      </w:r>
+      <w:proofErr w:type="spellStart"/>
+      <w:r>
+        <w:t>entry.o</w:t>
+      </w:r>
+      <w:proofErr w:type="spellEnd"/>
+      <w:r>
+        <w:rPr>
+          <w:rFonts w:hint="cs"/>
+          <w:rtl/>
+        </w:rPr>
+        <w:t xml:space="preserve"> و </w:t>
+      </w:r>
+      <w:proofErr w:type="spellStart"/>
+      <w:r>
+        <w:rPr>
+          <w:rFonts w:hint="cs"/>
+          <w:rtl/>
+        </w:rPr>
+        <w:t>فایل‌های</w:t>
+      </w:r>
+      <w:proofErr w:type="spellEnd"/>
+      <w:r>
+        <w:rPr>
+          <w:rFonts w:hint="cs"/>
+          <w:rtl/>
+        </w:rPr>
+        <w:t xml:space="preserve"> </w:t>
+      </w:r>
+      <w:r>
+        <w:t>object</w:t>
+      </w:r>
+      <w:r>
+        <w:rPr>
+          <w:rFonts w:hint="cs"/>
+          <w:rtl/>
+        </w:rPr>
+        <w:t xml:space="preserve"> که در متغیر </w:t>
+      </w:r>
+      <w:r>
+        <w:t>OBJS</w:t>
+      </w:r>
+      <w:r>
+        <w:rPr>
+          <w:rFonts w:hint="cs"/>
+          <w:rtl/>
+        </w:rPr>
+        <w:t xml:space="preserve"> تعریف </w:t>
+      </w:r>
+      <w:proofErr w:type="spellStart"/>
+      <w:r>
+        <w:rPr>
+          <w:rFonts w:hint="cs"/>
+          <w:rtl/>
+        </w:rPr>
+        <w:t>شده‌اند</w:t>
+      </w:r>
+      <w:proofErr w:type="spellEnd"/>
+      <w:r>
+        <w:rPr>
+          <w:rFonts w:hint="cs"/>
+          <w:rtl/>
+        </w:rPr>
+        <w:t xml:space="preserve"> و </w:t>
+      </w:r>
+      <w:proofErr w:type="spellStart"/>
+      <w:r>
+        <w:rPr>
+          <w:rFonts w:hint="cs"/>
+          <w:rtl/>
+        </w:rPr>
+        <w:t>فایل‌های</w:t>
+      </w:r>
+      <w:proofErr w:type="spellEnd"/>
+      <w:r>
+        <w:rPr>
+          <w:rFonts w:hint="cs"/>
+          <w:rtl/>
+        </w:rPr>
+        <w:t xml:space="preserve"> </w:t>
+      </w:r>
+      <w:proofErr w:type="spellStart"/>
+      <w:r>
+        <w:rPr>
+          <w:rFonts w:hint="cs"/>
+          <w:rtl/>
+        </w:rPr>
+        <w:t>باینری</w:t>
+      </w:r>
+      <w:proofErr w:type="spellEnd"/>
+      <w:r>
+        <w:rPr>
+          <w:rFonts w:hint="cs"/>
+          <w:rtl/>
+        </w:rPr>
+        <w:t xml:space="preserve"> </w:t>
+      </w:r>
+      <w:proofErr w:type="spellStart"/>
+      <w:r>
+        <w:t>initcode</w:t>
+      </w:r>
+      <w:proofErr w:type="spellEnd"/>
+      <w:r>
+        <w:rPr>
+          <w:rFonts w:hint="cs"/>
+          <w:rtl/>
+        </w:rPr>
+        <w:t xml:space="preserve"> و </w:t>
+      </w:r>
+      <w:proofErr w:type="spellStart"/>
+      <w:r>
+        <w:t>entryother</w:t>
+      </w:r>
+      <w:proofErr w:type="spellEnd"/>
+      <w:r>
+        <w:rPr>
+          <w:rFonts w:hint="cs"/>
+          <w:rtl/>
+        </w:rPr>
+        <w:t xml:space="preserve"> که </w:t>
+      </w:r>
+      <w:proofErr w:type="spellStart"/>
+      <w:r>
+        <w:rPr>
+          <w:rFonts w:hint="cs"/>
+          <w:rtl/>
+        </w:rPr>
+        <w:t>پیش‌تر</w:t>
+      </w:r>
+      <w:proofErr w:type="spellEnd"/>
+      <w:r>
+        <w:rPr>
+          <w:rFonts w:hint="cs"/>
+          <w:rtl/>
+        </w:rPr>
+        <w:t xml:space="preserve"> با استفاده از دستور </w:t>
+      </w:r>
+      <w:proofErr w:type="spellStart"/>
+      <w:r>
+        <w:t>objcopy</w:t>
+      </w:r>
+      <w:proofErr w:type="spellEnd"/>
+      <w:r>
+        <w:rPr>
+          <w:rFonts w:hint="cs"/>
+          <w:rtl/>
+        </w:rPr>
+        <w:t xml:space="preserve"> ساخته شدند، فایل </w:t>
+      </w:r>
+      <w:r>
+        <w:t>kernel</w:t>
+      </w:r>
+      <w:r>
+        <w:rPr>
+          <w:rFonts w:hint="cs"/>
+          <w:rtl/>
+        </w:rPr>
+        <w:t xml:space="preserve"> ساخته </w:t>
+      </w:r>
+      <w:proofErr w:type="spellStart"/>
+      <w:r>
+        <w:rPr>
+          <w:rFonts w:hint="cs"/>
+          <w:rtl/>
+        </w:rPr>
+        <w:t>می‌شود</w:t>
+      </w:r>
+      <w:proofErr w:type="spellEnd"/>
+      <w:r>
+        <w:rPr>
+          <w:rFonts w:hint="cs"/>
+          <w:rtl/>
+        </w:rPr>
+        <w:t>.</w:t>
+      </w:r>
+    </w:p>
+    <w:p>
+      <w:pPr>
         <w:pStyle w:val="Heading2"/>
         <w:rPr>
           <w:rtl/>
@@ -11826,7 +14519,23 @@
           <w:rFonts w:hint="cs"/>
           <w:rtl/>
         </w:rPr>
-        <w:t>چرا برای بوت کردن فقط از فایل</w:t>
+        <w:t xml:space="preserve">چرا برای </w:t>
+      </w:r>
+      <w:proofErr w:type="spellStart"/>
+      <w:r>
+        <w:rPr>
+          <w:rFonts w:hint="cs"/>
+          <w:rtl/>
+        </w:rPr>
+        <w:t>بوت</w:t>
+      </w:r>
+      <w:proofErr w:type="spellEnd"/>
+      <w:r>
+        <w:rPr>
+          <w:rFonts w:hint="cs"/>
+          <w:rtl/>
+        </w:rPr>
+        <w:t xml:space="preserve"> کردن فقط از فایل</w:t>
       </w:r>
       <w:r>
         <w:rPr>
@@ -12029,75 +14738,16 @@
         </w:rPr>
         <w:t xml:space="preserve">) تفاوت دارد؛ برای اطلاعات بیشتر در این خصوص به </w:t>
       </w:r>
-      <w:r>
-        <w:rPr>
-          <w:rtl/>
-        </w:rPr>
-        <w:fldChar w:fldCharType="begin"/>
-      </w:r>
-      <w:r>
-        <w:rPr>
-          <w:rtl/>
-        </w:rPr>
-        <w:instrText xml:space="preserve"> </w:instrText>
-      </w:r>
-      <w:r>
-        <w:rPr>
-          <w:rFonts w:hint="cs"/>
-        </w:rPr>
-        <w:instrText>HYPERLINK</w:instrText>
-      </w:r>
-      <w:r>
-        <w:rPr>
-          <w:rFonts w:hint="cs"/>
-          <w:rtl/>
-        </w:rPr>
-        <w:instrText xml:space="preserve"> "</w:instrText>
-      </w:r>
-      <w:r>
-        <w:rPr>
-          <w:rFonts w:hint="cs"/>
-        </w:rPr>
-        <w:instrText>https://stackoverflow.com/questions/8642813/what-is-the-difference-between-esp-register-and-ss-register</w:instrText>
-      </w:r>
-      <w:r>
-        <w:rPr>
-          <w:rFonts w:hint="cs"/>
-          <w:rtl/>
-        </w:rPr>
-        <w:instrText>"</w:instrText>
-      </w:r>
-      <w:r>
-        <w:rPr>
-          <w:rtl/>
-        </w:rPr>
-        <w:instrText xml:space="preserve"> </w:instrText>
-      </w:r>
-      <w:r>
-        <w:rPr>
-          <w:rtl/>
-        </w:rPr>
-      </w:r>
-      <w:r>
-        <w:rPr>
-          <w:rtl/>
-        </w:rPr>
-        <w:fldChar w:fldCharType="separate"/>
-      </w:r>
-      <w:r>
-        <w:rPr>
-          <w:rStyle w:val="Hyperlink"/>
-          <w:rFonts w:hint="cs"/>
-          <w:rtl/>
-        </w:rPr>
-        <w:t>این پیوست</w:t>
-      </w:r>
-      <w:r>
-        <w:rPr>
-          <w:rtl/>
-        </w:rPr>
-        <w:fldChar w:fldCharType="end"/>
-      </w:r>
+      <w:hyperlink r:id="rId12" w:history="1">
+        <w:r>
+          <w:rPr>
+            <w:rStyle w:val="Hyperlink"/>
+            <w:rFonts w:hint="cs"/>
+            <w:rtl/>
+          </w:rPr>
+          <w:t>این پیوست</w:t>
+        </w:r>
+      </w:hyperlink>
       <w:r>
         <w:rPr>
           <w:rFonts w:hint="cs"/>
@@ -12321,7 +14971,6 @@
               <w:jc w:val="center"/>
               <w:cnfStyle w:val="000000100000" w:firstRow="0" w:lastRow="0" w:firstColumn="0" w:lastColumn="0" w:oddVBand="0" w:evenVBand="0" w:oddHBand="1" w:evenHBand="0" w:firstRowFirstColumn="0" w:firstRowLastColumn="0" w:lastRowFirstColumn="0" w:lastRowLastColumn="0"/>
               <w:rPr>
-                <w:rFonts w:hint="cs"/>
                 <w:rtl/>
               </w:rPr>
             </w:pPr>
@@ -12402,7 +15051,6 @@
               <w:jc w:val="center"/>
               <w:cnfStyle w:val="000000000000" w:firstRow="0" w:lastRow="0" w:firstColumn="0" w:lastColumn="0" w:oddVBand="0" w:evenVBand="0" w:oddHBand="0" w:evenHBand="0" w:firstRowFirstColumn="0" w:firstRowLastColumn="0" w:lastRowFirstColumn="0" w:lastRowLastColumn="0"/>
               <w:rPr>
-                <w:rFonts w:hint="cs"/>
                 <w:rtl/>
               </w:rPr>
             </w:pPr>
@@ -12469,7 +15117,6 @@
               <w:jc w:val="center"/>
               <w:cnfStyle w:val="000000100000" w:firstRow="0" w:lastRow="0" w:firstColumn="0" w:lastColumn="0" w:oddVBand="0" w:evenVBand="0" w:oddHBand="1" w:evenHBand="0" w:firstRowFirstColumn="0" w:firstRowLastColumn="0" w:lastRowFirstColumn="0" w:lastRowLastColumn="0"/>
               <w:rPr>
-                <w:rFonts w:hint="cs"/>
                 <w:rtl/>
               </w:rPr>
             </w:pPr>
@@ -12634,7 +15281,6 @@
               <w:jc w:val="center"/>
               <w:cnfStyle w:val="000000100000" w:firstRow="0" w:lastRow="0" w:firstColumn="0" w:lastColumn="0" w:oddVBand="0" w:evenVBand="0" w:oddHBand="1" w:evenHBand="0" w:firstRowFirstColumn="0" w:firstRowLastColumn="0" w:lastRowFirstColumn="0" w:lastRowLastColumn="0"/>
               <w:rPr>
-                <w:rFonts w:hint="cs"/>
                 <w:rtl/>
               </w:rPr>
             </w:pPr>
@@ -12755,7 +15401,6 @@
               <w:pStyle w:val="Text"/>
               <w:jc w:val="center"/>
               <w:rPr>
-                <w:rFonts w:hint="cs"/>
                 <w:rtl/>
               </w:rPr>
             </w:pPr>
@@ -12998,6 +15643,7 @@
               </w:rPr>
             </w:pPr>
             <w:r>
+              <w:lastRenderedPageBreak/>
               <w:t>8</w:t>
             </w:r>
           </w:p>
@@ -13370,7 +16016,6 @@
               <w:jc w:val="center"/>
               <w:cnfStyle w:val="000000000000" w:firstRow="0" w:lastRow="0" w:firstColumn="0" w:lastColumn="0" w:oddVBand="0" w:evenVBand="0" w:oddHBand="0" w:evenHBand="0" w:firstRowFirstColumn="0" w:firstRowLastColumn="0" w:lastRowFirstColumn="0" w:lastRowLastColumn="0"/>
               <w:rPr>
-                <w:rFonts w:hint="cs"/>
                 <w:rtl/>
               </w:rPr>
             </w:pPr>
@@ -13585,7 +16230,6 @@
           <w:rFonts w:hint="cs"/>
           <w:rtl/>
         </w:rPr>
-        <w:lastRenderedPageBreak/>
         <w:t xml:space="preserve">ثبات کنترلی: این نوع از ثبات‌ها مسئول تغییر در رفتار کلی پردازنده و یا دیگر دستگاه‌های مرتبطند. از این دسته ثبات‌ها می‌توان به ثبات </w:t>
       </w:r>
       <w:r>
@@ -13613,14 +16257,30 @@
           <w:rFonts w:hint="cs"/>
           <w:rtl/>
         </w:rPr>
-        <w:t xml:space="preserve"> بیت‌های این ثبات نشان‌دهنده تغییرات و کنترل‌های مختلفی در رفتار کلی پردازنده هستند که به شرح زیر می‌باشد:</w:t>
-      </w:r>
-      <w:r>
-        <w:rPr>
-          <w:rtl/>
-        </w:rPr>
-        <w:br/>
-      </w:r>
+        <w:t xml:space="preserve"> بیت‌های این ثبات نشان‌دهنده تغییرات و کنترل‌های مختلفی در رفتار کلی پردازنده هستند که به شرح زیر </w:t>
+      </w:r>
+      <w:proofErr w:type="spellStart"/>
+      <w:r>
+        <w:rPr>
+          <w:rFonts w:hint="cs"/>
+          <w:rtl/>
+        </w:rPr>
+        <w:t>می‌باشد</w:t>
+      </w:r>
+      <w:proofErr w:type="spellEnd"/>
+      <w:r>
+        <w:rPr>
+          <w:rFonts w:hint="cs"/>
+          <w:rtl/>
+        </w:rPr>
+        <w:t>:</w:t>
+      </w:r>
+    </w:p>
+    <w:p>
+      <w:pPr>
+        <w:pStyle w:val="Text"/>
+        <w:ind w:left="360"/>
+      </w:pPr>
     </w:p>
     <w:tbl>
       <w:tblPr>
@@ -13649,7 +16309,6 @@
               <w:pStyle w:val="Text"/>
               <w:jc w:val="center"/>
               <w:rPr>
-                <w:rFonts w:hint="cs"/>
                 <w:rtl/>
               </w:rPr>
             </w:pPr>
@@ -13721,9 +16380,6 @@
             <w:pPr>
               <w:pStyle w:val="Text"/>
               <w:jc w:val="center"/>
-              <w:rPr>
-                <w:rFonts w:hint="cs"/>
-              </w:rPr>
             </w:pPr>
             <w:r>
               <w:rPr>
@@ -14446,7 +17102,23 @@
           <w:rFonts w:hint="cs"/>
           <w:rtl/>
         </w:rPr>
-        <w:t xml:space="preserve"> قرار می‌دهد؟</w:t>
+        <w:t xml:space="preserve"> قرار </w:t>
+      </w:r>
+      <w:proofErr w:type="spellStart"/>
+      <w:r>
+        <w:rPr>
+          <w:rFonts w:hint="cs"/>
+          <w:rtl/>
+        </w:rPr>
+        <w:t>می‌دهد</w:t>
+      </w:r>
+      <w:proofErr w:type="spellEnd"/>
+      <w:r>
+        <w:rPr>
+          <w:rFonts w:hint="cs"/>
+          <w:rtl/>
+        </w:rPr>
+        <w:t>؟</w:t>
       </w:r>
     </w:p>
     <w:p>
@@ -14521,6 +17193,7 @@
           <w:rFonts w:hint="cs"/>
           <w:rtl/>
         </w:rPr>
+        <w:lastRenderedPageBreak/>
         <w:t xml:space="preserve">توابع </w:t>
       </w:r>
       <w:proofErr w:type="spellStart"/>
@@ -14747,7 +17420,6 @@
           <w:rFonts w:hint="cs"/>
           <w:rtl/>
         </w:rPr>
-        <w:lastRenderedPageBreak/>
         <w:t xml:space="preserve">روند اجرای </w:t>
       </w:r>
       <w:r>
@@ -14866,7 +17538,23 @@
           <w:rFonts w:hint="cs"/>
           <w:rtl/>
         </w:rPr>
-        <w:t xml:space="preserve">نمایش وضعیت ثبات ها و متغیر های محلی؛ رجیستر های </w:t>
+        <w:t xml:space="preserve">نمایش وضعیت ثبات ها و متغیر های محلی؛ </w:t>
+      </w:r>
+      <w:proofErr w:type="spellStart"/>
+      <w:r>
+        <w:rPr>
+          <w:rFonts w:hint="cs"/>
+          <w:rtl/>
+        </w:rPr>
+        <w:t>رجیستر</w:t>
+      </w:r>
+      <w:proofErr w:type="spellEnd"/>
+      <w:r>
+        <w:rPr>
+          <w:rFonts w:hint="cs"/>
+          <w:rtl/>
+        </w:rPr>
+        <w:t xml:space="preserve"> های </w:t>
       </w:r>
       <w:proofErr w:type="spellStart"/>
       <w:r>
@@ -14994,8 +17682,8 @@
       </w:r>
     </w:p>
     <w:sectPr>
-      <w:headerReference w:type="default" r:id="rId12"/>
-      <w:footerReference w:type="default" r:id="rId13"/>
+      <w:headerReference w:type="default" r:id="rId13"/>
+      <w:footerReference w:type="default" r:id="rId14"/>
       <w:pgSz w:w="11906" w:h="16838" w:code="9"/>
       <w:pgMar w:top="1440" w:right="1440" w:bottom="1440" w:left="1440" w:header="720" w:footer="720" w:gutter="0"/>
       <w:pgBorders w:offsetFrom="page">
@@ -15012,7 +17700,7 @@
 </file>
 
 <file path=word/endnotes.xml><?xml version="1.0" encoding="utf-8"?>
-<w:endnotes xmlns:wpc="http://schemas.microsoft.com/office/word/2010/wordprocessingCanvas" xmlns:cx="http://schemas.microsoft.com/office/drawing/2014/chartex" xmlns:cx1="http://schemas.microsoft.com/office/drawing/2015/9/8/chartex" xmlns:cx2="http://schemas.microsoft.com/office/drawing/2015/10/21/chartex" xmlns:cx3="http://schemas.microsoft.com/office/drawing/2016/5/9/chartex" xmlns:cx4="http://schemas.microsoft.com/office/drawing/2016/5/10/chartex" xmlns:cx5="http://schemas.microsoft.com/office/drawing/2016/5/11/chartex" xmlns:cx6="http://schemas.microsoft.com/office/drawing/2016/5/12/chartex" xmlns:cx7="http://schemas.microsoft.com/office/drawing/2016/5/13/chartex" xmlns:cx8="http://schemas.microsoft.com/office/drawing/2016/5/14/chartex" xmlns:mc="http://schemas.openxmlformats.org/markup-compatibility/2006" xmlns:aink="http://schemas.microsoft.com/office/drawing/2016/ink" xmlns:am3d="http://schemas.microsoft.com/office/drawing/2017/model3d" xmlns:o="urn:schemas-microsoft-com:office:office" xmlns:oel="http://schemas.microsoft.com/office/2019/extlst" xmlns:r="http://schemas.openxmlformats.org/officeDocument/2006/relationships" xmlns:m="http://schemas.openxmlformats.org/officeDocument/2006/math" xmlns:v="urn:schemas-microsoft-com:vml" xmlns:wp14="http://schemas.microsoft.com/office/word/2010/wordprocessingDrawing" xmlns:wp="http://schemas.openxmlformats.org/drawingml/2006/wordprocessingDrawing" xmlns:w10="urn:schemas-microsoft-com:office:word" xmlns:w="http://schemas.openxmlformats.org/wordprocessingml/2006/main" xmlns:w14="http://schemas.microsoft.com/office/word/2010/wordml" xmlns:w15="http://schemas.microsoft.com/office/word/2012/wordml" xmlns:w16cex="http://schemas.microsoft.com/office/word/2018/wordml/cex" xmlns:w16cid="http://schemas.microsoft.com/office/word/2016/wordml/cid" xmlns:w16="http://schemas.microsoft.com/office/word/2018/wordml" xmlns:w16sdtdh="http://schemas.microsoft.com/office/word/2020/wordml/sdtdatahash" xmlns:w16se="http://schemas.microsoft.com/office/word/2015/wordml/symex" xmlns:wpg="http://schemas.microsoft.com/office/word/2010/wordprocessingGroup" xmlns:wpi="http://schemas.microsoft.com/office/word/2010/wordprocessingInk" xmlns:wne="http://schemas.microsoft.com/office/word/2006/wordml" xmlns:wps="http://schemas.microsoft.com/office/word/2010/wordprocessingShape" mc:Ignorable="w14 w15 w16se w16cid w16 w16cex w16sdtdh wp14">
+<w:endnotes xmlns:wpc="http://schemas.microsoft.com/office/word/2010/wordprocessingCanvas" xmlns:cx="http://schemas.microsoft.com/office/drawing/2014/chartex" xmlns:cx1="http://schemas.microsoft.com/office/drawing/2015/9/8/chartex" xmlns:cx2="http://schemas.microsoft.com/office/drawing/2015/10/21/chartex" xmlns:cx3="http://schemas.microsoft.com/office/drawing/2016/5/9/chartex" xmlns:cx4="http://schemas.microsoft.com/office/drawing/2016/5/10/chartex" xmlns:cx5="http://schemas.microsoft.com/office/drawing/2016/5/11/chartex" xmlns:cx6="http://schemas.microsoft.com/office/drawing/2016/5/12/chartex" xmlns:cx7="http://schemas.microsoft.com/office/drawing/2016/5/13/chartex" xmlns:cx8="http://schemas.microsoft.com/office/drawing/2016/5/14/chartex" xmlns:mc="http://schemas.openxmlformats.org/markup-compatibility/2006" xmlns:aink="http://schemas.microsoft.com/office/drawing/2016/ink" xmlns:am3d="http://schemas.microsoft.com/office/drawing/2017/model3d" xmlns:o="urn:schemas-microsoft-com:office:office" xmlns:r="http://schemas.openxmlformats.org/officeDocument/2006/relationships" xmlns:m="http://schemas.openxmlformats.org/officeDocument/2006/math" xmlns:v="urn:schemas-microsoft-com:vml" xmlns:wp14="http://schemas.microsoft.com/office/word/2010/wordprocessingDrawing" xmlns:wp="http://schemas.openxmlformats.org/drawingml/2006/wordprocessingDrawing" xmlns:w10="urn:schemas-microsoft-com:office:word" xmlns:w="http://schemas.openxmlformats.org/wordprocessingml/2006/main" xmlns:w14="http://schemas.microsoft.com/office/word/2010/wordml" xmlns:w15="http://schemas.microsoft.com/office/word/2012/wordml" xmlns:w16cex="http://schemas.microsoft.com/office/word/2018/wordml/cex" xmlns:w16cid="http://schemas.microsoft.com/office/word/2016/wordml/cid" xmlns:w16="http://schemas.microsoft.com/office/word/2018/wordml" xmlns:w16sdtdh="http://schemas.microsoft.com/office/word/2020/wordml/sdtdatahash" xmlns:w16se="http://schemas.microsoft.com/office/word/2015/wordml/symex" xmlns:wpg="http://schemas.microsoft.com/office/word/2010/wordprocessingGroup" xmlns:wpi="http://schemas.microsoft.com/office/word/2010/wordprocessingInk" xmlns:wne="http://schemas.microsoft.com/office/word/2006/wordml" xmlns:wps="http://schemas.microsoft.com/office/word/2010/wordprocessingShape" mc:Ignorable="w14 w15 w16se w16cid w16 w16cex w16sdtdh wp14">
   <w:endnote w:type="separator" w:id="-1">
     <w:p>
       <w:pPr>
@@ -15037,7 +17725,7 @@
 </file>
 
 <file path=word/footer1.xml><?xml version="1.0" encoding="utf-8"?>
-<w:ftr xmlns:wpc="http://schemas.microsoft.com/office/word/2010/wordprocessingCanvas" xmlns:cx="http://schemas.microsoft.com/office/drawing/2014/chartex" xmlns:cx1="http://schemas.microsoft.com/office/drawing/2015/9/8/chartex" xmlns:cx2="http://schemas.microsoft.com/office/drawing/2015/10/21/chartex" xmlns:cx3="http://schemas.microsoft.com/office/drawing/2016/5/9/chartex" xmlns:cx4="http://schemas.microsoft.com/office/drawing/2016/5/10/chartex" xmlns:cx5="http://schemas.microsoft.com/office/drawing/2016/5/11/chartex" xmlns:cx6="http://schemas.microsoft.com/office/drawing/2016/5/12/chartex" xmlns:cx7="http://schemas.microsoft.com/office/drawing/2016/5/13/chartex" xmlns:cx8="http://schemas.microsoft.com/office/drawing/2016/5/14/chartex" xmlns:mc="http://schemas.openxmlformats.org/markup-compatibility/2006" xmlns:aink="http://schemas.microsoft.com/office/drawing/2016/ink" xmlns:am3d="http://schemas.microsoft.com/office/drawing/2017/model3d" xmlns:o="urn:schemas-microsoft-com:office:office" xmlns:oel="http://schemas.microsoft.com/office/2019/extlst" xmlns:r="http://schemas.openxmlformats.org/officeDocument/2006/relationships" xmlns:m="http://schemas.openxmlformats.org/officeDocument/2006/math" xmlns:v="urn:schemas-microsoft-com:vml" xmlns:wp14="http://schemas.microsoft.com/office/word/2010/wordprocessingDrawing" xmlns:wp="http://schemas.openxmlformats.org/drawingml/2006/wordprocessingDrawing" xmlns:w10="urn:schemas-microsoft-com:office:word" xmlns:w="http://schemas.openxmlformats.org/wordprocessingml/2006/main" xmlns:w14="http://schemas.microsoft.com/office/word/2010/wordml" xmlns:w15="http://schemas.microsoft.com/office/word/2012/wordml" xmlns:w16cex="http://schemas.microsoft.com/office/word/2018/wordml/cex" xmlns:w16cid="http://schemas.microsoft.com/office/word/2016/wordml/cid" xmlns:w16="http://schemas.microsoft.com/office/word/2018/wordml" xmlns:w16sdtdh="http://schemas.microsoft.com/office/word/2020/wordml/sdtdatahash" xmlns:w16se="http://schemas.microsoft.com/office/word/2015/wordml/symex" xmlns:wpg="http://schemas.microsoft.com/office/word/2010/wordprocessingGroup" xmlns:wpi="http://schemas.microsoft.com/office/word/2010/wordprocessingInk" xmlns:wne="http://schemas.microsoft.com/office/word/2006/wordml" xmlns:wps="http://schemas.microsoft.com/office/word/2010/wordprocessingShape" mc:Ignorable="w14 w15 w16se w16cid w16 w16cex w16sdtdh wp14">
+<w:ftr xmlns:wpc="http://schemas.microsoft.com/office/word/2010/wordprocessingCanvas" xmlns:cx="http://schemas.microsoft.com/office/drawing/2014/chartex" xmlns:cx1="http://schemas.microsoft.com/office/drawing/2015/9/8/chartex" xmlns:cx2="http://schemas.microsoft.com/office/drawing/2015/10/21/chartex" xmlns:cx3="http://schemas.microsoft.com/office/drawing/2016/5/9/chartex" xmlns:cx4="http://schemas.microsoft.com/office/drawing/2016/5/10/chartex" xmlns:cx5="http://schemas.microsoft.com/office/drawing/2016/5/11/chartex" xmlns:cx6="http://schemas.microsoft.com/office/drawing/2016/5/12/chartex" xmlns:cx7="http://schemas.microsoft.com/office/drawing/2016/5/13/chartex" xmlns:cx8="http://schemas.microsoft.com/office/drawing/2016/5/14/chartex" xmlns:mc="http://schemas.openxmlformats.org/markup-compatibility/2006" xmlns:aink="http://schemas.microsoft.com/office/drawing/2016/ink" xmlns:am3d="http://schemas.microsoft.com/office/drawing/2017/model3d" xmlns:o="urn:schemas-microsoft-com:office:office" xmlns:r="http://schemas.openxmlformats.org/officeDocument/2006/relationships" xmlns:m="http://schemas.openxmlformats.org/officeDocument/2006/math" xmlns:v="urn:schemas-microsoft-com:vml" xmlns:wp14="http://schemas.microsoft.com/office/word/2010/wordprocessingDrawing" xmlns:wp="http://schemas.openxmlformats.org/drawingml/2006/wordprocessingDrawing" xmlns:w10="urn:schemas-microsoft-com:office:word" xmlns:w="http://schemas.openxmlformats.org/wordprocessingml/2006/main" xmlns:w14="http://schemas.microsoft.com/office/word/2010/wordml" xmlns:w15="http://schemas.microsoft.com/office/word/2012/wordml" xmlns:w16cex="http://schemas.microsoft.com/office/word/2018/wordml/cex" xmlns:w16cid="http://schemas.microsoft.com/office/word/2016/wordml/cid" xmlns:w16="http://schemas.microsoft.com/office/word/2018/wordml" xmlns:w16sdtdh="http://schemas.microsoft.com/office/word/2020/wordml/sdtdatahash" xmlns:w16se="http://schemas.microsoft.com/office/word/2015/wordml/symex" xmlns:wpg="http://schemas.microsoft.com/office/word/2010/wordprocessingGroup" xmlns:wpi="http://schemas.microsoft.com/office/word/2010/wordprocessingInk" xmlns:wne="http://schemas.microsoft.com/office/word/2006/wordml" xmlns:wps="http://schemas.microsoft.com/office/word/2010/wordprocessingShape" mc:Ignorable="w14 w15 w16se w16cid w16 w16cex w16sdtdh wp14">
   <w:sdt>
     <w:sdtPr>
       <w:id w:val="-583908533"/>
@@ -15115,7 +17803,7 @@
 </file>
 
 <file path=word/footnotes.xml><?xml version="1.0" encoding="utf-8"?>
-<w:footnotes xmlns:wpc="http://schemas.microsoft.com/office/word/2010/wordprocessingCanvas" xmlns:cx="http://schemas.microsoft.com/office/drawing/2014/chartex" xmlns:cx1="http://schemas.microsoft.com/office/drawing/2015/9/8/chartex" xmlns:cx2="http://schemas.microsoft.com/office/drawing/2015/10/21/chartex" xmlns:cx3="http://schemas.microsoft.com/office/drawing/2016/5/9/chartex" xmlns:cx4="http://schemas.microsoft.com/office/drawing/2016/5/10/chartex" xmlns:cx5="http://schemas.microsoft.com/office/drawing/2016/5/11/chartex" xmlns:cx6="http://schemas.microsoft.com/office/drawing/2016/5/12/chartex" xmlns:cx7="http://schemas.microsoft.com/office/drawing/2016/5/13/chartex" xmlns:cx8="http://schemas.microsoft.com/office/drawing/2016/5/14/chartex" xmlns:mc="http://schemas.openxmlformats.org/markup-compatibility/2006" xmlns:aink="http://schemas.microsoft.com/office/drawing/2016/ink" xmlns:am3d="http://schemas.microsoft.com/office/drawing/2017/model3d" xmlns:o="urn:schemas-microsoft-com:office:office" xmlns:oel="http://schemas.microsoft.com/office/2019/extlst" xmlns:r="http://schemas.openxmlformats.org/officeDocument/2006/relationships" xmlns:m="http://schemas.openxmlformats.org/officeDocument/2006/math" xmlns:v="urn:schemas-microsoft-com:vml" xmlns:wp14="http://schemas.microsoft.com/office/word/2010/wordprocessingDrawing" xmlns:wp="http://schemas.openxmlformats.org/drawingml/2006/wordprocessingDrawing" xmlns:w10="urn:schemas-microsoft-com:office:word" xmlns:w="http://schemas.openxmlformats.org/wordprocessingml/2006/main" xmlns:w14="http://schemas.microsoft.com/office/word/2010/wordml" xmlns:w15="http://schemas.microsoft.com/office/word/2012/wordml" xmlns:w16cex="http://schemas.microsoft.com/office/word/2018/wordml/cex" xmlns:w16cid="http://schemas.microsoft.com/office/word/2016/wordml/cid" xmlns:w16="http://schemas.microsoft.com/office/word/2018/wordml" xmlns:w16sdtdh="http://schemas.microsoft.com/office/word/2020/wordml/sdtdatahash" xmlns:w16se="http://schemas.microsoft.com/office/word/2015/wordml/symex" xmlns:wpg="http://schemas.microsoft.com/office/word/2010/wordprocessingGroup" xmlns:wpi="http://schemas.microsoft.com/office/word/2010/wordprocessingInk" xmlns:wne="http://schemas.microsoft.com/office/word/2006/wordml" xmlns:wps="http://schemas.microsoft.com/office/word/2010/wordprocessingShape" mc:Ignorable="w14 w15 w16se w16cid w16 w16cex w16sdtdh wp14">
+<w:footnotes xmlns:wpc="http://schemas.microsoft.com/office/word/2010/wordprocessingCanvas" xmlns:cx="http://schemas.microsoft.com/office/drawing/2014/chartex" xmlns:cx1="http://schemas.microsoft.com/office/drawing/2015/9/8/chartex" xmlns:cx2="http://schemas.microsoft.com/office/drawing/2015/10/21/chartex" xmlns:cx3="http://schemas.microsoft.com/office/drawing/2016/5/9/chartex" xmlns:cx4="http://schemas.microsoft.com/office/drawing/2016/5/10/chartex" xmlns:cx5="http://schemas.microsoft.com/office/drawing/2016/5/11/chartex" xmlns:cx6="http://schemas.microsoft.com/office/drawing/2016/5/12/chartex" xmlns:cx7="http://schemas.microsoft.com/office/drawing/2016/5/13/chartex" xmlns:cx8="http://schemas.microsoft.com/office/drawing/2016/5/14/chartex" xmlns:mc="http://schemas.openxmlformats.org/markup-compatibility/2006" xmlns:aink="http://schemas.microsoft.com/office/drawing/2016/ink" xmlns:am3d="http://schemas.microsoft.com/office/drawing/2017/model3d" xmlns:o="urn:schemas-microsoft-com:office:office" xmlns:r="http://schemas.openxmlformats.org/officeDocument/2006/relationships" xmlns:m="http://schemas.openxmlformats.org/officeDocument/2006/math" xmlns:v="urn:schemas-microsoft-com:vml" xmlns:wp14="http://schemas.microsoft.com/office/word/2010/wordprocessingDrawing" xmlns:wp="http://schemas.openxmlformats.org/drawingml/2006/wordprocessingDrawing" xmlns:w10="urn:schemas-microsoft-com:office:word" xmlns:w="http://schemas.openxmlformats.org/wordprocessingml/2006/main" xmlns:w14="http://schemas.microsoft.com/office/word/2010/wordml" xmlns:w15="http://schemas.microsoft.com/office/word/2012/wordml" xmlns:w16cex="http://schemas.microsoft.com/office/word/2018/wordml/cex" xmlns:w16cid="http://schemas.microsoft.com/office/word/2016/wordml/cid" xmlns:w16="http://schemas.microsoft.com/office/word/2018/wordml" xmlns:w16sdtdh="http://schemas.microsoft.com/office/word/2020/wordml/sdtdatahash" xmlns:w16se="http://schemas.microsoft.com/office/word/2015/wordml/symex" xmlns:wpg="http://schemas.microsoft.com/office/word/2010/wordprocessingGroup" xmlns:wpi="http://schemas.microsoft.com/office/word/2010/wordprocessingInk" xmlns:wne="http://schemas.microsoft.com/office/word/2006/wordml" xmlns:wps="http://schemas.microsoft.com/office/word/2010/wordprocessingShape" mc:Ignorable="w14 w15 w16se w16cid w16 w16cex w16sdtdh wp14">
   <w:footnote w:type="separator" w:id="-1">
     <w:p>
       <w:pPr>
@@ -15361,7 +18049,7 @@
 </file>
 
 <file path=word/header1.xml><?xml version="1.0" encoding="utf-8"?>
-<w:hdr xmlns:wpc="http://schemas.microsoft.com/office/word/2010/wordprocessingCanvas" xmlns:cx="http://schemas.microsoft.com/office/drawing/2014/chartex" xmlns:cx1="http://schemas.microsoft.com/office/drawing/2015/9/8/chartex" xmlns:cx2="http://schemas.microsoft.com/office/drawing/2015/10/21/chartex" xmlns:cx3="http://schemas.microsoft.com/office/drawing/2016/5/9/chartex" xmlns:cx4="http://schemas.microsoft.com/office/drawing/2016/5/10/chartex" xmlns:cx5="http://schemas.microsoft.com/office/drawing/2016/5/11/chartex" xmlns:cx6="http://schemas.microsoft.com/office/drawing/2016/5/12/chartex" xmlns:cx7="http://schemas.microsoft.com/office/drawing/2016/5/13/chartex" xmlns:cx8="http://schemas.microsoft.com/office/drawing/2016/5/14/chartex" xmlns:mc="http://schemas.openxmlformats.org/markup-compatibility/2006" xmlns:aink="http://schemas.microsoft.com/office/drawing/2016/ink" xmlns:am3d="http://schemas.microsoft.com/office/drawing/2017/model3d" xmlns:o="urn:schemas-microsoft-com:office:office" xmlns:oel="http://schemas.microsoft.com/office/2019/extlst" xmlns:r="http://schemas.openxmlformats.org/officeDocument/2006/relationships" xmlns:m="http://schemas.openxmlformats.org/officeDocument/2006/math" xmlns:v="urn:schemas-microsoft-com:vml" xmlns:wp14="http://schemas.microsoft.com/office/word/2010/wordprocessingDrawing" xmlns:wp="http://schemas.openxmlformats.org/drawingml/2006/wordprocessingDrawing" xmlns:w10="urn:schemas-microsoft-com:office:word" xmlns:w="http://schemas.openxmlformats.org/wordprocessingml/2006/main" xmlns:w14="http://schemas.microsoft.com/office/word/2010/wordml" xmlns:w15="http://schemas.microsoft.com/office/word/2012/wordml" xmlns:w16cex="http://schemas.microsoft.com/office/word/2018/wordml/cex" xmlns:w16cid="http://schemas.microsoft.com/office/word/2016/wordml/cid" xmlns:w16="http://schemas.microsoft.com/office/word/2018/wordml" xmlns:w16sdtdh="http://schemas.microsoft.com/office/word/2020/wordml/sdtdatahash" xmlns:w16se="http://schemas.microsoft.com/office/word/2015/wordml/symex" xmlns:wpg="http://schemas.microsoft.com/office/word/2010/wordprocessingGroup" xmlns:wpi="http://schemas.microsoft.com/office/word/2010/wordprocessingInk" xmlns:wne="http://schemas.microsoft.com/office/word/2006/wordml" xmlns:wps="http://schemas.microsoft.com/office/word/2010/wordprocessingShape" mc:Ignorable="w14 w15 w16se w16cid w16 w16cex w16sdtdh wp14">
+<w:hdr xmlns:wpc="http://schemas.microsoft.com/office/word/2010/wordprocessingCanvas" xmlns:cx="http://schemas.microsoft.com/office/drawing/2014/chartex" xmlns:cx1="http://schemas.microsoft.com/office/drawing/2015/9/8/chartex" xmlns:cx2="http://schemas.microsoft.com/office/drawing/2015/10/21/chartex" xmlns:cx3="http://schemas.microsoft.com/office/drawing/2016/5/9/chartex" xmlns:cx4="http://schemas.microsoft.com/office/drawing/2016/5/10/chartex" xmlns:cx5="http://schemas.microsoft.com/office/drawing/2016/5/11/chartex" xmlns:cx6="http://schemas.microsoft.com/office/drawing/2016/5/12/chartex" xmlns:cx7="http://schemas.microsoft.com/office/drawing/2016/5/13/chartex" xmlns:cx8="http://schemas.microsoft.com/office/drawing/2016/5/14/chartex" xmlns:mc="http://schemas.openxmlformats.org/markup-compatibility/2006" xmlns:aink="http://schemas.microsoft.com/office/drawing/2016/ink" xmlns:am3d="http://schemas.microsoft.com/office/drawing/2017/model3d" xmlns:o="urn:schemas-microsoft-com:office:office" xmlns:r="http://schemas.openxmlformats.org/officeDocument/2006/relationships" xmlns:m="http://schemas.openxmlformats.org/officeDocument/2006/math" xmlns:v="urn:schemas-microsoft-com:vml" xmlns:wp14="http://schemas.microsoft.com/office/word/2010/wordprocessingDrawing" xmlns:wp="http://schemas.openxmlformats.org/drawingml/2006/wordprocessingDrawing" xmlns:w10="urn:schemas-microsoft-com:office:word" xmlns:w="http://schemas.openxmlformats.org/wordprocessingml/2006/main" xmlns:w14="http://schemas.microsoft.com/office/word/2010/wordml" xmlns:w15="http://schemas.microsoft.com/office/word/2012/wordml" xmlns:w16cex="http://schemas.microsoft.com/office/word/2018/wordml/cex" xmlns:w16cid="http://schemas.microsoft.com/office/word/2016/wordml/cid" xmlns:w16="http://schemas.microsoft.com/office/word/2018/wordml" xmlns:w16sdtdh="http://schemas.microsoft.com/office/word/2020/wordml/sdtdatahash" xmlns:w16se="http://schemas.microsoft.com/office/word/2015/wordml/symex" xmlns:wpg="http://schemas.microsoft.com/office/word/2010/wordprocessingGroup" xmlns:wpi="http://schemas.microsoft.com/office/word/2010/wordprocessingInk" xmlns:wne="http://schemas.microsoft.com/office/word/2006/wordml" xmlns:wps="http://schemas.microsoft.com/office/word/2010/wordprocessingShape" mc:Ignorable="w14 w15 w16se w16cid w16 w16cex w16sdtdh wp14">
   <w:p>
     <w:pPr>
       <w:pStyle w:val="Header"/>
@@ -15536,7 +18224,7 @@
 </file>
 
 <file path=word/numbering.xml><?xml version="1.0" encoding="utf-8"?>
-<w:numbering xmlns:wpc="http://schemas.microsoft.com/office/word/2010/wordprocessingCanvas" xmlns:cx="http://schemas.microsoft.com/office/drawing/2014/chartex" xmlns:cx1="http://schemas.microsoft.com/office/drawing/2015/9/8/chartex" xmlns:cx2="http://schemas.microsoft.com/office/drawing/2015/10/21/chartex" xmlns:cx3="http://schemas.microsoft.com/office/drawing/2016/5/9/chartex" xmlns:cx4="http://schemas.microsoft.com/office/drawing/2016/5/10/chartex" xmlns:cx5="http://schemas.microsoft.com/office/drawing/2016/5/11/chartex" xmlns:cx6="http://schemas.microsoft.com/office/drawing/2016/5/12/chartex" xmlns:cx7="http://schemas.microsoft.com/office/drawing/2016/5/13/chartex" xmlns:cx8="http://schemas.microsoft.com/office/drawing/2016/5/14/chartex" xmlns:mc="http://schemas.openxmlformats.org/markup-compatibility/2006" xmlns:aink="http://schemas.microsoft.com/office/drawing/2016/ink" xmlns:am3d="http://schemas.microsoft.com/office/drawing/2017/model3d" xmlns:o="urn:schemas-microsoft-com:office:office" xmlns:oel="http://schemas.microsoft.com/office/2019/extlst" xmlns:r="http://schemas.openxmlformats.org/officeDocument/2006/relationships" xmlns:m="http://schemas.openxmlformats.org/officeDocument/2006/math" xmlns:v="urn:schemas-microsoft-com:vml" xmlns:wp14="http://schemas.microsoft.com/office/word/2010/wordprocessingDrawing" xmlns:wp="http://schemas.openxmlformats.org/drawingml/2006/wordprocessingDrawing" xmlns:w10="urn:schemas-microsoft-com:office:word" xmlns:w="http://schemas.openxmlformats.org/wordprocessingml/2006/main" xmlns:w14="http://schemas.microsoft.com/office/word/2010/wordml" xmlns:w15="http://schemas.microsoft.com/office/word/2012/wordml" xmlns:w16cex="http://schemas.microsoft.com/office/word/2018/wordml/cex" xmlns:w16cid="http://schemas.microsoft.com/office/word/2016/wordml/cid" xmlns:w16="http://schemas.microsoft.com/office/word/2018/wordml" xmlns:w16sdtdh="http://schemas.microsoft.com/office/word/2020/wordml/sdtdatahash" xmlns:w16se="http://schemas.microsoft.com/office/word/2015/wordml/symex" xmlns:wpg="http://schemas.microsoft.com/office/word/2010/wordprocessingGroup" xmlns:wpi="http://schemas.microsoft.com/office/word/2010/wordprocessingInk" xmlns:wne="http://schemas.microsoft.com/office/word/2006/wordml" xmlns:wps="http://schemas.microsoft.com/office/word/2010/wordprocessingShape" mc:Ignorable="w14 w15 w16se w16cid w16 w16cex w16sdtdh wp14">
+<w:numbering xmlns:wpc="http://schemas.microsoft.com/office/word/2010/wordprocessingCanvas" xmlns:cx="http://schemas.microsoft.com/office/drawing/2014/chartex" xmlns:cx1="http://schemas.microsoft.com/office/drawing/2015/9/8/chartex" xmlns:cx2="http://schemas.microsoft.com/office/drawing/2015/10/21/chartex" xmlns:cx3="http://schemas.microsoft.com/office/drawing/2016/5/9/chartex" xmlns:cx4="http://schemas.microsoft.com/office/drawing/2016/5/10/chartex" xmlns:cx5="http://schemas.microsoft.com/office/drawing/2016/5/11/chartex" xmlns:cx6="http://schemas.microsoft.com/office/drawing/2016/5/12/chartex" xmlns:cx7="http://schemas.microsoft.com/office/drawing/2016/5/13/chartex" xmlns:cx8="http://schemas.microsoft.com/office/drawing/2016/5/14/chartex" xmlns:mc="http://schemas.openxmlformats.org/markup-compatibility/2006" xmlns:aink="http://schemas.microsoft.com/office/drawing/2016/ink" xmlns:am3d="http://schemas.microsoft.com/office/drawing/2017/model3d" xmlns:o="urn:schemas-microsoft-com:office:office" xmlns:r="http://schemas.openxmlformats.org/officeDocument/2006/relationships" xmlns:m="http://schemas.openxmlformats.org/officeDocument/2006/math" xmlns:v="urn:schemas-microsoft-com:vml" xmlns:wp14="http://schemas.microsoft.com/office/word/2010/wordprocessingDrawing" xmlns:wp="http://schemas.openxmlformats.org/drawingml/2006/wordprocessingDrawing" xmlns:w10="urn:schemas-microsoft-com:office:word" xmlns:w="http://schemas.openxmlformats.org/wordprocessingml/2006/main" xmlns:w14="http://schemas.microsoft.com/office/word/2010/wordml" xmlns:w15="http://schemas.microsoft.com/office/word/2012/wordml" xmlns:w16cex="http://schemas.microsoft.com/office/word/2018/wordml/cex" xmlns:w16cid="http://schemas.microsoft.com/office/word/2016/wordml/cid" xmlns:w16="http://schemas.microsoft.com/office/word/2018/wordml" xmlns:w16sdtdh="http://schemas.microsoft.com/office/word/2020/wordml/sdtdatahash" xmlns:w16se="http://schemas.microsoft.com/office/word/2015/wordml/symex" xmlns:wpg="http://schemas.microsoft.com/office/word/2010/wordprocessingGroup" xmlns:wpi="http://schemas.microsoft.com/office/word/2010/wordprocessingInk" xmlns:wne="http://schemas.microsoft.com/office/word/2006/wordml" xmlns:wps="http://schemas.microsoft.com/office/word/2010/wordprocessingShape" mc:Ignorable="w14 w15 w16se w16cid w16 w16cex w16sdtdh wp14">
   <w:abstractNum w:abstractNumId="0" w15:restartNumberingAfterBreak="0">
     <w:nsid w:val="08D91EA6"/>
     <w:multiLevelType w:val="hybridMultilevel"/>
@@ -15939,6 +18627,92 @@
     </w:lvl>
   </w:abstractNum>
   <w:abstractNum w:abstractNumId="4" w15:restartNumberingAfterBreak="0">
+    <w:nsid w:val="26A96D88"/>
+    <w:multiLevelType w:val="hybridMultilevel"/>
+    <w:tmpl w:val="9CB09DCE"/>
+    <w:lvl w:ilvl="0" w:tplc="0409000F">
+      <w:start w:val="1"/>
+      <w:numFmt w:val="decimal"/>
+      <w:lvlText w:val="%1."/>
+      <w:lvlJc w:val="left"/>
+      <w:pPr>
+        <w:ind w:left="720" w:hanging="360"/>
+      </w:pPr>
+    </w:lvl>
+    <w:lvl w:ilvl="1" w:tplc="04090019" w:tentative="1">
+      <w:start w:val="1"/>
+      <w:numFmt w:val="lowerLetter"/>
+      <w:lvlText w:val="%2."/>
+      <w:lvlJc w:val="left"/>
+      <w:pPr>
+        <w:ind w:left="1440" w:hanging="360"/>
+      </w:pPr>
+    </w:lvl>
+    <w:lvl w:ilvl="2" w:tplc="0409001B" w:tentative="1">
+      <w:start w:val="1"/>
+      <w:numFmt w:val="lowerRoman"/>
+      <w:lvlText w:val="%3."/>
+      <w:lvlJc w:val="right"/>
+      <w:pPr>
+        <w:ind w:left="2160" w:hanging="180"/>
+      </w:pPr>
+    </w:lvl>
+    <w:lvl w:ilvl="3" w:tplc="0409000F" w:tentative="1">
+      <w:start w:val="1"/>
+      <w:numFmt w:val="decimal"/>
+      <w:lvlText w:val="%4."/>
+      <w:lvlJc w:val="left"/>
+      <w:pPr>
+        <w:ind w:left="2880" w:hanging="360"/>
+      </w:pPr>
+    </w:lvl>
+    <w:lvl w:ilvl="4" w:tplc="04090019" w:tentative="1">
+      <w:start w:val="1"/>
+      <w:numFmt w:val="lowerLetter"/>
+      <w:lvlText w:val="%5."/>
+      <w:lvlJc w:val="left"/>
+      <w:pPr>
+        <w:ind w:left="3600" w:hanging="360"/>
+      </w:pPr>
+    </w:lvl>
+    <w:lvl w:ilvl="5" w:tplc="0409001B" w:tentative="1">
+      <w:start w:val="1"/>
+      <w:numFmt w:val="lowerRoman"/>
+      <w:lvlText w:val="%6."/>
+      <w:lvlJc w:val="right"/>
+      <w:pPr>
+        <w:ind w:left="4320" w:hanging="180"/>
+      </w:pPr>
+    </w:lvl>
+    <w:lvl w:ilvl="6" w:tplc="0409000F" w:tentative="1">
+      <w:start w:val="1"/>
+      <w:numFmt w:val="decimal"/>
+      <w:lvlText w:val="%7."/>
+      <w:lvlJc w:val="left"/>
+      <w:pPr>
+        <w:ind w:left="5040" w:hanging="360"/>
+      </w:pPr>
+    </w:lvl>
+    <w:lvl w:ilvl="7" w:tplc="04090019" w:tentative="1">
+      <w:start w:val="1"/>
+      <w:numFmt w:val="lowerLetter"/>
+      <w:lvlText w:val="%8."/>
+      <w:lvlJc w:val="left"/>
+      <w:pPr>
+        <w:ind w:left="5760" w:hanging="360"/>
+      </w:pPr>
+    </w:lvl>
+    <w:lvl w:ilvl="8" w:tplc="0409001B" w:tentative="1">
+      <w:start w:val="1"/>
+      <w:numFmt w:val="lowerRoman"/>
+      <w:lvlText w:val="%9."/>
+      <w:lvlJc w:val="right"/>
+      <w:pPr>
+        <w:ind w:left="6480" w:hanging="180"/>
+      </w:pPr>
+    </w:lvl>
+  </w:abstractNum>
+  <w:abstractNum w:abstractNumId="5" w15:restartNumberingAfterBreak="0">
     <w:nsid w:val="2F3B1BA6"/>
     <w:multiLevelType w:val="hybridMultilevel"/>
     <w:tmpl w:val="9B8853B4"/>
@@ -16028,7 +18802,7 @@
       </w:pPr>
     </w:lvl>
   </w:abstractNum>
-  <w:abstractNum w:abstractNumId="5" w15:restartNumberingAfterBreak="0">
+  <w:abstractNum w:abstractNumId="6" w15:restartNumberingAfterBreak="0">
     <w:nsid w:val="3CE31234"/>
     <w:multiLevelType w:val="hybridMultilevel"/>
     <w:tmpl w:val="05DAC58E"/>
@@ -16141,7 +18915,7 @@
       </w:rPr>
     </w:lvl>
   </w:abstractNum>
-  <w:abstractNum w:abstractNumId="6" w15:restartNumberingAfterBreak="0">
+  <w:abstractNum w:abstractNumId="7" w15:restartNumberingAfterBreak="0">
     <w:nsid w:val="467D7FA8"/>
     <w:multiLevelType w:val="hybridMultilevel"/>
     <w:tmpl w:val="EECC9AE4"/>
@@ -16231,7 +19005,120 @@
       </w:pPr>
     </w:lvl>
   </w:abstractNum>
-  <w:abstractNum w:abstractNumId="7" w15:restartNumberingAfterBreak="0">
+  <w:abstractNum w:abstractNumId="8" w15:restartNumberingAfterBreak="0">
+    <w:nsid w:val="592A6744"/>
+    <w:multiLevelType w:val="hybridMultilevel"/>
+    <w:tmpl w:val="BD1C59E8"/>
+    <w:lvl w:ilvl="0" w:tplc="04090001">
+      <w:start w:val="1"/>
+      <w:numFmt w:val="bullet"/>
+      <w:lvlText w:val=""/>
+      <w:lvlJc w:val="left"/>
+      <w:pPr>
+        <w:ind w:left="720" w:hanging="360"/>
+      </w:pPr>
+      <w:rPr>
+        <w:rFonts w:ascii="Symbol" w:hAnsi="Symbol" w:hint="default"/>
+      </w:rPr>
+    </w:lvl>
+    <w:lvl w:ilvl="1" w:tplc="04090003" w:tentative="1">
+      <w:start w:val="1"/>
+      <w:numFmt w:val="bullet"/>
+      <w:lvlText w:val="o"/>
+      <w:lvlJc w:val="left"/>
+      <w:pPr>
+        <w:ind w:left="1440" w:hanging="360"/>
+      </w:pPr>
+      <w:rPr>
+        <w:rFonts w:ascii="Courier New" w:hAnsi="Courier New" w:cs="Courier New" w:hint="default"/>
+      </w:rPr>
+    </w:lvl>
+    <w:lvl w:ilvl="2" w:tplc="04090005" w:tentative="1">
+      <w:start w:val="1"/>
+      <w:numFmt w:val="bullet"/>
+      <w:lvlText w:val=""/>
+      <w:lvlJc w:val="left"/>
+      <w:pPr>
+        <w:ind w:left="2160" w:hanging="360"/>
+      </w:pPr>
+      <w:rPr>
+        <w:rFonts w:ascii="Wingdings" w:hAnsi="Wingdings" w:hint="default"/>
+      </w:rPr>
+    </w:lvl>
+    <w:lvl w:ilvl="3" w:tplc="04090001" w:tentative="1">
+      <w:start w:val="1"/>
+      <w:numFmt w:val="bullet"/>
+      <w:lvlText w:val=""/>
+      <w:lvlJc w:val="left"/>
+      <w:pPr>
+        <w:ind w:left="2880" w:hanging="360"/>
+      </w:pPr>
+      <w:rPr>
+        <w:rFonts w:ascii="Symbol" w:hAnsi="Symbol" w:hint="default"/>
+      </w:rPr>
+    </w:lvl>
+    <w:lvl w:ilvl="4" w:tplc="04090003" w:tentative="1">
+      <w:start w:val="1"/>
+      <w:numFmt w:val="bullet"/>
+      <w:lvlText w:val="o"/>
+      <w:lvlJc w:val="left"/>
+      <w:pPr>
+        <w:ind w:left="3600" w:hanging="360"/>
+      </w:pPr>
+      <w:rPr>
+        <w:rFonts w:ascii="Courier New" w:hAnsi="Courier New" w:cs="Courier New" w:hint="default"/>
+      </w:rPr>
+    </w:lvl>
+    <w:lvl w:ilvl="5" w:tplc="04090005" w:tentative="1">
+      <w:start w:val="1"/>
+      <w:numFmt w:val="bullet"/>
+      <w:lvlText w:val=""/>
+      <w:lvlJc w:val="left"/>
+      <w:pPr>
+        <w:ind w:left="4320" w:hanging="360"/>
+      </w:pPr>
+      <w:rPr>
+        <w:rFonts w:ascii="Wingdings" w:hAnsi="Wingdings" w:hint="default"/>
+      </w:rPr>
+    </w:lvl>
+    <w:lvl w:ilvl="6" w:tplc="04090001" w:tentative="1">
+      <w:start w:val="1"/>
+      <w:numFmt w:val="bullet"/>
+      <w:lvlText w:val=""/>
+      <w:lvlJc w:val="left"/>
+      <w:pPr>
+        <w:ind w:left="5040" w:hanging="360"/>
+      </w:pPr>
+      <w:rPr>
+        <w:rFonts w:ascii="Symbol" w:hAnsi="Symbol" w:hint="default"/>
+      </w:rPr>
+    </w:lvl>
+    <w:lvl w:ilvl="7" w:tplc="04090003" w:tentative="1">
+      <w:start w:val="1"/>
+      <w:numFmt w:val="bullet"/>
+      <w:lvlText w:val="o"/>
+      <w:lvlJc w:val="left"/>
+      <w:pPr>
+        <w:ind w:left="5760" w:hanging="360"/>
+      </w:pPr>
+      <w:rPr>
+        <w:rFonts w:ascii="Courier New" w:hAnsi="Courier New" w:cs="Courier New" w:hint="default"/>
+      </w:rPr>
+    </w:lvl>
+    <w:lvl w:ilvl="8" w:tplc="04090005" w:tentative="1">
+      <w:start w:val="1"/>
+      <w:numFmt w:val="bullet"/>
+      <w:lvlText w:val=""/>
+      <w:lvlJc w:val="left"/>
+      <w:pPr>
+        <w:ind w:left="6480" w:hanging="360"/>
+      </w:pPr>
+      <w:rPr>
+        <w:rFonts w:ascii="Wingdings" w:hAnsi="Wingdings" w:hint="default"/>
+      </w:rPr>
+    </w:lvl>
+  </w:abstractNum>
+  <w:abstractNum w:abstractNumId="9" w15:restartNumberingAfterBreak="0">
     <w:nsid w:val="7A5B4BD3"/>
     <w:multiLevelType w:val="hybridMultilevel"/>
     <w:tmpl w:val="9E0A8924"/>
@@ -16317,59 +19204,65 @@
       </w:pPr>
     </w:lvl>
   </w:abstractNum>
-  <w:num w:numId="1" w16cid:durableId="1469588209">
+  <w:num w:numId="1">
+    <w:abstractNumId w:val="9"/>
+  </w:num>
+  <w:num w:numId="2">
     <w:abstractNumId w:val="7"/>
   </w:num>
-  <w:num w:numId="2" w16cid:durableId="509416129">
-    <w:abstractNumId w:val="6"/>
-  </w:num>
-  <w:num w:numId="3" w16cid:durableId="1863856628">
-    <w:abstractNumId w:val="6"/>
+  <w:num w:numId="3">
+    <w:abstractNumId w:val="7"/>
     <w:lvlOverride w:ilvl="0">
       <w:startOverride w:val="1"/>
     </w:lvlOverride>
   </w:num>
-  <w:num w:numId="4" w16cid:durableId="1817261236">
-    <w:abstractNumId w:val="4"/>
+  <w:num w:numId="4">
+    <w:abstractNumId w:val="5"/>
   </w:num>
-  <w:num w:numId="5" w16cid:durableId="1701590503">
-    <w:abstractNumId w:val="4"/>
+  <w:num w:numId="5">
+    <w:abstractNumId w:val="5"/>
     <w:lvlOverride w:ilvl="0">
       <w:startOverride w:val="1"/>
     </w:lvlOverride>
   </w:num>
-  <w:num w:numId="6" w16cid:durableId="623081636">
-    <w:abstractNumId w:val="4"/>
+  <w:num w:numId="6">
+    <w:abstractNumId w:val="5"/>
     <w:lvlOverride w:ilvl="0">
       <w:startOverride w:val="1"/>
     </w:lvlOverride>
   </w:num>
-  <w:num w:numId="7" w16cid:durableId="270625962">
-    <w:abstractNumId w:val="4"/>
+  <w:num w:numId="7">
+    <w:abstractNumId w:val="5"/>
     <w:lvlOverride w:ilvl="0">
       <w:startOverride w:val="1"/>
     </w:lvlOverride>
   </w:num>
-  <w:num w:numId="8" w16cid:durableId="552086989">
-    <w:abstractNumId w:val="4"/>
+  <w:num w:numId="8">
+    <w:abstractNumId w:val="5"/>
     <w:lvlOverride w:ilvl="0">
       <w:startOverride w:val="5"/>
     </w:lvlOverride>
   </w:num>
-  <w:num w:numId="9" w16cid:durableId="951546443">
+  <w:num w:numId="9">
     <w:abstractNumId w:val="1"/>
   </w:num>
-  <w:num w:numId="10" w16cid:durableId="275137089">
+  <w:num w:numId="10">
     <w:abstractNumId w:val="2"/>
   </w:num>
-  <w:num w:numId="11" w16cid:durableId="1272201763">
+  <w:num w:numId="11">
     <w:abstractNumId w:val="3"/>
   </w:num>
-  <w:num w:numId="12" w16cid:durableId="378013310">
-    <w:abstractNumId w:val="5"/>
+  <w:num w:numId="12">
+    <w:abstractNumId w:val="6"/>
   </w:num>
-  <w:num w:numId="13" w16cid:durableId="1387531050">
+  <w:num w:numId="13">
     <w:abstractNumId w:val="0"/>
+  </w:num>
+  <w:num w:numId="14">
+    <w:abstractNumId w:val="8"/>
+  </w:num>
+  <w:num w:numId="15">
+    <w:abstractNumId w:val="4"/>
   </w:num>
 </w:numbering>
 </file>

</xml_diff>

<commit_message>
Fix some typo in question 12
</commit_message>
<xml_diff>
--- a/EX1 - Introduction to xv6/Report.docx
+++ b/EX1 - Introduction to xv6/Report.docx
@@ -14069,23 +14069,21 @@
           <w:rFonts w:hint="cs"/>
           <w:rtl/>
         </w:rPr>
-        <w:t xml:space="preserve"> که </w:t>
-      </w:r>
-      <w:proofErr w:type="spellStart"/>
-      <w:r>
-        <w:rPr>
-          <w:rFonts w:hint="cs"/>
-          <w:rtl/>
-        </w:rPr>
-        <w:t>ایتدا</w:t>
-      </w:r>
-      <w:proofErr w:type="spellEnd"/>
-      <w:r>
-        <w:rPr>
-          <w:rFonts w:hint="cs"/>
-          <w:rtl/>
-        </w:rPr>
-        <w:t xml:space="preserve"> سایز فایل را بررسی </w:t>
+        <w:t xml:space="preserve"> که ا</w:t>
+      </w:r>
+      <w:r>
+        <w:rPr>
+          <w:rFonts w:hint="cs"/>
+          <w:rtl/>
+        </w:rPr>
+        <w:t>ب</w:t>
+      </w:r>
+      <w:r>
+        <w:rPr>
+          <w:rFonts w:hint="cs"/>
+          <w:rtl/>
+        </w:rPr>
+        <w:t xml:space="preserve">تدا سایز فایل را بررسی </w:t>
       </w:r>
       <w:proofErr w:type="spellStart"/>
       <w:r>

</xml_diff>

<commit_message>
Change EX1 report design
Change font to Vazir
</commit_message>
<xml_diff>
--- a/EX1 - Introduction to xv6/Report.docx
+++ b/EX1 - Introduction to xv6/Report.docx
@@ -1,6 +1,6 @@
 
 <file path=word/document.xml><?xml version="1.0" encoding="utf-8"?>
-<w:document xmlns:wpc="http://schemas.microsoft.com/office/word/2010/wordprocessingCanvas" xmlns:cx="http://schemas.microsoft.com/office/drawing/2014/chartex" xmlns:cx1="http://schemas.microsoft.com/office/drawing/2015/9/8/chartex" xmlns:cx2="http://schemas.microsoft.com/office/drawing/2015/10/21/chartex" xmlns:cx3="http://schemas.microsoft.com/office/drawing/2016/5/9/chartex" xmlns:cx4="http://schemas.microsoft.com/office/drawing/2016/5/10/chartex" xmlns:cx5="http://schemas.microsoft.com/office/drawing/2016/5/11/chartex" xmlns:cx6="http://schemas.microsoft.com/office/drawing/2016/5/12/chartex" xmlns:cx7="http://schemas.microsoft.com/office/drawing/2016/5/13/chartex" xmlns:cx8="http://schemas.microsoft.com/office/drawing/2016/5/14/chartex" xmlns:mc="http://schemas.openxmlformats.org/markup-compatibility/2006" xmlns:aink="http://schemas.microsoft.com/office/drawing/2016/ink" xmlns:am3d="http://schemas.microsoft.com/office/drawing/2017/model3d" xmlns:o="urn:schemas-microsoft-com:office:office" xmlns:r="http://schemas.openxmlformats.org/officeDocument/2006/relationships" xmlns:m="http://schemas.openxmlformats.org/officeDocument/2006/math" xmlns:v="urn:schemas-microsoft-com:vml" xmlns:wp14="http://schemas.microsoft.com/office/word/2010/wordprocessingDrawing" xmlns:wp="http://schemas.openxmlformats.org/drawingml/2006/wordprocessingDrawing" xmlns:w10="urn:schemas-microsoft-com:office:word" xmlns:w="http://schemas.openxmlformats.org/wordprocessingml/2006/main" xmlns:w14="http://schemas.microsoft.com/office/word/2010/wordml" xmlns:w15="http://schemas.microsoft.com/office/word/2012/wordml" xmlns:w16cex="http://schemas.microsoft.com/office/word/2018/wordml/cex" xmlns:w16cid="http://schemas.microsoft.com/office/word/2016/wordml/cid" xmlns:w16="http://schemas.microsoft.com/office/word/2018/wordml" xmlns:w16sdtdh="http://schemas.microsoft.com/office/word/2020/wordml/sdtdatahash" xmlns:w16se="http://schemas.microsoft.com/office/word/2015/wordml/symex" xmlns:wpg="http://schemas.microsoft.com/office/word/2010/wordprocessingGroup" xmlns:wpi="http://schemas.microsoft.com/office/word/2010/wordprocessingInk" xmlns:wne="http://schemas.microsoft.com/office/word/2006/wordml" xmlns:wps="http://schemas.microsoft.com/office/word/2010/wordprocessingShape" mc:Ignorable="w14 w15 w16se w16cid w16 w16cex w16sdtdh wp14">
+<w:document xmlns:wpc="http://schemas.microsoft.com/office/word/2010/wordprocessingCanvas" xmlns:cx="http://schemas.microsoft.com/office/drawing/2014/chartex" xmlns:cx1="http://schemas.microsoft.com/office/drawing/2015/9/8/chartex" xmlns:cx2="http://schemas.microsoft.com/office/drawing/2015/10/21/chartex" xmlns:cx3="http://schemas.microsoft.com/office/drawing/2016/5/9/chartex" xmlns:cx4="http://schemas.microsoft.com/office/drawing/2016/5/10/chartex" xmlns:cx5="http://schemas.microsoft.com/office/drawing/2016/5/11/chartex" xmlns:cx6="http://schemas.microsoft.com/office/drawing/2016/5/12/chartex" xmlns:cx7="http://schemas.microsoft.com/office/drawing/2016/5/13/chartex" xmlns:cx8="http://schemas.microsoft.com/office/drawing/2016/5/14/chartex" xmlns:mc="http://schemas.openxmlformats.org/markup-compatibility/2006" xmlns:aink="http://schemas.microsoft.com/office/drawing/2016/ink" xmlns:am3d="http://schemas.microsoft.com/office/drawing/2017/model3d" xmlns:o="urn:schemas-microsoft-com:office:office" xmlns:oel="http://schemas.microsoft.com/office/2019/extlst" xmlns:r="http://schemas.openxmlformats.org/officeDocument/2006/relationships" xmlns:m="http://schemas.openxmlformats.org/officeDocument/2006/math" xmlns:v="urn:schemas-microsoft-com:vml" xmlns:wp14="http://schemas.microsoft.com/office/word/2010/wordprocessingDrawing" xmlns:wp="http://schemas.openxmlformats.org/drawingml/2006/wordprocessingDrawing" xmlns:w10="urn:schemas-microsoft-com:office:word" xmlns:w="http://schemas.openxmlformats.org/wordprocessingml/2006/main" xmlns:w14="http://schemas.microsoft.com/office/word/2010/wordml" xmlns:w15="http://schemas.microsoft.com/office/word/2012/wordml" xmlns:w16cex="http://schemas.microsoft.com/office/word/2018/wordml/cex" xmlns:w16cid="http://schemas.microsoft.com/office/word/2016/wordml/cid" xmlns:w16="http://schemas.microsoft.com/office/word/2018/wordml" xmlns:w16sdtdh="http://schemas.microsoft.com/office/word/2020/wordml/sdtdatahash" xmlns:w16se="http://schemas.microsoft.com/office/word/2015/wordml/symex" xmlns:wpg="http://schemas.microsoft.com/office/word/2010/wordprocessingGroup" xmlns:wpi="http://schemas.microsoft.com/office/word/2010/wordprocessingInk" xmlns:wne="http://schemas.microsoft.com/office/word/2006/wordml" xmlns:wps="http://schemas.microsoft.com/office/word/2010/wordprocessingShape" mc:Ignorable="w14 w15 w16se w16cid w16 w16cex w16sdtdh wp14">
   <w:body>
     <w:p>
       <w:pPr>
@@ -240,15 +240,21 @@
           <w:rFonts w:hint="cs"/>
           <w:rtl/>
         </w:rPr>
-        <w:t xml:space="preserve"> استفاده شده است. در دیگر </w:t>
+        <w:t xml:space="preserve"> استفاده شده است. در دیگر فایل‌های </w:t>
+      </w:r>
+      <w:r>
+        <w:t>“basic headers”</w:t>
+      </w:r>
+      <w:r>
+        <w:rPr>
+          <w:rFonts w:hint="cs"/>
+          <w:rtl/>
+        </w:rPr>
+        <w:t xml:space="preserve">، نظیر </w:t>
       </w:r>
       <w:proofErr w:type="spellStart"/>
       <w:r>
-        <w:rPr>
-          <w:rFonts w:hint="cs"/>
-          <w:rtl/>
-        </w:rPr>
-        <w:t>فایل‌های</w:t>
+        <w:t>asm.h</w:t>
       </w:r>
       <w:proofErr w:type="spellEnd"/>
       <w:r>
@@ -256,21 +262,11 @@
           <w:rFonts w:hint="cs"/>
           <w:rtl/>
         </w:rPr>
-        <w:t xml:space="preserve"> </w:t>
-      </w:r>
-      <w:r>
-        <w:t>“basic headers”</w:t>
-      </w:r>
-      <w:r>
-        <w:rPr>
-          <w:rFonts w:hint="cs"/>
-          <w:rtl/>
-        </w:rPr>
-        <w:t xml:space="preserve">، نظیر </w:t>
+        <w:t xml:space="preserve"> و </w:t>
       </w:r>
       <w:proofErr w:type="spellStart"/>
       <w:r>
-        <w:t>asm.h</w:t>
+        <w:t>mmu.h</w:t>
       </w:r>
       <w:proofErr w:type="spellEnd"/>
       <w:r>
@@ -278,35 +274,7 @@
           <w:rFonts w:hint="cs"/>
           <w:rtl/>
         </w:rPr>
-        <w:t xml:space="preserve"> و </w:t>
-      </w:r>
-      <w:proofErr w:type="spellStart"/>
-      <w:r>
-        <w:t>mmu.h</w:t>
-      </w:r>
-      <w:proofErr w:type="spellEnd"/>
-      <w:r>
-        <w:rPr>
-          <w:rFonts w:hint="cs"/>
-          <w:rtl/>
-        </w:rPr>
-        <w:t xml:space="preserve"> نیز </w:t>
-      </w:r>
-      <w:proofErr w:type="spellStart"/>
-      <w:r>
-        <w:rPr>
-          <w:rFonts w:hint="cs"/>
-          <w:rtl/>
-        </w:rPr>
-        <w:t>می‌توان</w:t>
-      </w:r>
-      <w:proofErr w:type="spellEnd"/>
-      <w:r>
-        <w:rPr>
-          <w:rFonts w:hint="cs"/>
-          <w:rtl/>
-        </w:rPr>
-        <w:t xml:space="preserve"> اشاراتی به معماری </w:t>
+        <w:t xml:space="preserve"> نیز می‌توان اشاراتی به معماری </w:t>
       </w:r>
       <w:r>
         <w:t>x86</w:t>
@@ -804,23 +772,7 @@
           <w:rFonts w:hint="cs"/>
           <w:rtl/>
         </w:rPr>
-        <w:t xml:space="preserve"> </w:t>
-      </w:r>
-      <w:proofErr w:type="spellStart"/>
-      <w:r>
-        <w:rPr>
-          <w:rFonts w:hint="cs"/>
-          <w:rtl/>
-        </w:rPr>
-        <w:t>می‌توان</w:t>
-      </w:r>
-      <w:proofErr w:type="spellEnd"/>
-      <w:r>
-        <w:rPr>
-          <w:rFonts w:hint="cs"/>
-          <w:rtl/>
-        </w:rPr>
-        <w:t xml:space="preserve"> </w:t>
+        <w:t xml:space="preserve"> می‌توان </w:t>
       </w:r>
       <w:r>
         <w:t>PID</w:t>
@@ -830,15 +782,7 @@
           <w:rFonts w:hint="cs"/>
           <w:rtl/>
         </w:rPr>
-        <w:t xml:space="preserve"> </w:t>
-      </w:r>
-      <w:proofErr w:type="spellStart"/>
-      <w:r>
-        <w:rPr>
-          <w:rFonts w:hint="cs"/>
-          <w:rtl/>
-        </w:rPr>
-        <w:t>پرداز</w:t>
+        <w:t xml:space="preserve"> پرداز</w:t>
       </w:r>
       <w:r>
         <w:rPr>
@@ -847,7 +791,6 @@
         </w:rPr>
         <w:t>ۀ</w:t>
       </w:r>
-      <w:proofErr w:type="spellEnd"/>
       <w:r>
         <w:rPr>
           <w:rFonts w:hint="cs"/>
@@ -955,15 +898,102 @@
           <w:rFonts w:hint="cs"/>
           <w:rtl/>
         </w:rPr>
-        <w:t xml:space="preserve"> جدید استفاده </w:t>
+        <w:t xml:space="preserve"> جدید استفاده می‌شود. در واقع این تابع یک نس</w:t>
+      </w:r>
+      <w:r>
+        <w:rPr>
+          <w:rFonts w:hint="cs"/>
+          <w:rtl/>
+        </w:rPr>
+        <w:t>خ</w:t>
+      </w:r>
+      <w:r>
+        <w:rPr>
+          <w:rFonts w:hint="cs"/>
+          <w:rtl/>
+        </w:rPr>
+        <w:t xml:space="preserve">ه کپی از پردازه‌ای </w:t>
+      </w:r>
+      <w:r>
+        <w:rPr>
+          <w:rFonts w:hint="cs"/>
+          <w:rtl/>
+        </w:rPr>
+        <w:t>می‌سازد</w:t>
+      </w:r>
+      <w:r>
+        <w:rPr>
+          <w:rFonts w:hint="cs"/>
+          <w:rtl/>
+        </w:rPr>
+        <w:t xml:space="preserve"> که این تابع را صدا زده است. منظور از کپی این است که دیتا و دستورات پردازه فعلی در حافظه پردازه جدید (</w:t>
+      </w:r>
+      <w:r>
+        <w:t>child</w:t>
+      </w:r>
+      <w:r>
+        <w:rPr>
+          <w:rFonts w:hint="cs"/>
+          <w:rtl/>
+        </w:rPr>
+        <w:t xml:space="preserve">) کپی می‌شوند. با وجود اینکه در لحظه ایجاد پردازه فرزند، داده‌های آن (متغیرها و رجیسترها) با پردازه پدر یکسان هستند، اما در واقع این دو پردازه حافظه جداگانه‌ای خواهند داشت و تغییر یک متغیر در پردازه پدر، آن متغیر در پردازه فرزند را تغییر نمی‌دهد. پردازه پدر پس از </w:t>
+      </w:r>
+      <w:r>
+        <w:rPr>
+          <w:rFonts w:hint="cs"/>
+          <w:rtl/>
+        </w:rPr>
+        <w:t xml:space="preserve">ایجاد پردازه فرزند، به </w:t>
+      </w:r>
+      <w:r>
+        <w:t>caller</w:t>
+      </w:r>
+      <w:r>
+        <w:rPr>
+          <w:rFonts w:hint="cs"/>
+          <w:rtl/>
+        </w:rPr>
+        <w:t xml:space="preserve"> تابع </w:t>
+      </w:r>
+      <w:r>
+        <w:rPr>
+          <w:rStyle w:val="Code"/>
+        </w:rPr>
+        <w:t>fork</w:t>
+      </w:r>
+      <w:r>
+        <w:rPr>
+          <w:rFonts w:hint="cs"/>
+          <w:rtl/>
+        </w:rPr>
+        <w:t xml:space="preserve"> بازمی‌گردد که امکان اجرای همزمان دو پردازه را فراهم می‌سازد. مقدار </w:t>
+      </w:r>
+      <w:r>
+        <w:t>return</w:t>
+      </w:r>
+      <w:r>
+        <w:rPr>
+          <w:rFonts w:hint="cs"/>
+          <w:rtl/>
+        </w:rPr>
+        <w:t xml:space="preserve"> شده از تابع </w:t>
+      </w:r>
+      <w:r>
+        <w:rPr>
+          <w:rStyle w:val="Code"/>
+        </w:rPr>
+        <w:t>fork</w:t>
+      </w:r>
+      <w:r>
+        <w:rPr>
+          <w:rFonts w:hint="cs"/>
+          <w:rtl/>
+        </w:rPr>
+        <w:t xml:space="preserve"> نیز </w:t>
       </w:r>
       <w:proofErr w:type="spellStart"/>
       <w:r>
-        <w:rPr>
-          <w:rFonts w:hint="cs"/>
-          <w:rtl/>
-        </w:rPr>
-        <w:t>می‌شود</w:t>
+        <w:t>pid</w:t>
       </w:r>
       <w:proofErr w:type="spellEnd"/>
       <w:r>
@@ -971,76 +1001,55 @@
           <w:rFonts w:hint="cs"/>
           <w:rtl/>
         </w:rPr>
-        <w:t>. در واقع این تابع یک نس</w:t>
-      </w:r>
-      <w:r>
-        <w:rPr>
-          <w:rFonts w:hint="cs"/>
-          <w:rtl/>
-        </w:rPr>
-        <w:t>خ</w:t>
-      </w:r>
-      <w:r>
-        <w:rPr>
-          <w:rFonts w:hint="cs"/>
-          <w:rtl/>
-        </w:rPr>
-        <w:t xml:space="preserve">ه کپی از پردازه‌ای </w:t>
-      </w:r>
-      <w:r>
-        <w:rPr>
-          <w:rFonts w:hint="cs"/>
-          <w:rtl/>
-        </w:rPr>
-        <w:t>می‌سازد</w:t>
-      </w:r>
-      <w:r>
-        <w:rPr>
-          <w:rFonts w:hint="cs"/>
-          <w:rtl/>
-        </w:rPr>
-        <w:t xml:space="preserve"> که این تابع را صدا زده است. منظور از کپی این است که دیتا و دستورات پردازه فعلی در حافظه پردازه جدید (</w:t>
-      </w:r>
-      <w:r>
-        <w:t>child</w:t>
-      </w:r>
-      <w:r>
-        <w:rPr>
-          <w:rFonts w:hint="cs"/>
-          <w:rtl/>
-        </w:rPr>
-        <w:t xml:space="preserve">) کپی می‌شوند. با وجود اینکه در لحظه ایجاد پردازه فرزند، داده‌های آن (متغیرها و رجیسترها) با پردازه پدر یکسان هستند، اما در واقع این دو پردازه حافظه جداگانه‌ای خواهند داشت و تغییر یک متغیر در پردازه پدر، آن متغیر در پردازه فرزند را تغییر نمی‌دهد. </w:t>
+        <w:t xml:space="preserve"> پردازه فرزند خواهد بود. نقطه شروع پردازه فرزند نیز دقیقا همان </w:t>
+      </w:r>
+      <w:r>
+        <w:t>caller</w:t>
+      </w:r>
+      <w:r>
+        <w:rPr>
+          <w:rFonts w:hint="cs"/>
+          <w:rtl/>
+        </w:rPr>
+        <w:t xml:space="preserve"> تابع </w:t>
+      </w:r>
+      <w:r>
+        <w:rPr>
+          <w:rStyle w:val="Code"/>
+        </w:rPr>
+        <w:t>fork</w:t>
+      </w:r>
+      <w:r>
+        <w:rPr>
+          <w:rFonts w:hint="cs"/>
+          <w:rtl/>
+        </w:rPr>
+        <w:t xml:space="preserve"> است با این تفاوت که مقدار خروجی این تابع عدد 0 خواهد بود. پس اگر با استفاده از کد </w:t>
       </w:r>
       <w:proofErr w:type="spellStart"/>
       <w:r>
         <w:rPr>
-          <w:rFonts w:hint="cs"/>
-          <w:rtl/>
-        </w:rPr>
-        <w:t>پردازه</w:t>
+          <w:rStyle w:val="Code"/>
+        </w:rPr>
+        <w:t>pid</w:t>
       </w:r>
       <w:proofErr w:type="spellEnd"/>
       <w:r>
         <w:rPr>
-          <w:rFonts w:hint="cs"/>
-          <w:rtl/>
-        </w:rPr>
-        <w:t xml:space="preserve"> پدر پس از </w:t>
-      </w:r>
-      <w:r>
-        <w:rPr>
-          <w:rFonts w:hint="cs"/>
-          <w:rtl/>
-        </w:rPr>
-        <w:t xml:space="preserve">ایجاد </w:t>
+          <w:rStyle w:val="Code"/>
+        </w:rPr>
+        <w:t xml:space="preserve"> = fork();</w:t>
+      </w:r>
+      <w:r>
+        <w:rPr>
+          <w:rFonts w:hint="cs"/>
+          <w:rtl/>
+        </w:rPr>
+        <w:t xml:space="preserve"> یک پردازه جدید درست کنیم، یکی از حالت‌های زیر برای مقدار </w:t>
       </w:r>
       <w:proofErr w:type="spellStart"/>
       <w:r>
-        <w:rPr>
-          <w:rFonts w:hint="cs"/>
-          <w:rtl/>
-        </w:rPr>
-        <w:t>پردازه</w:t>
+        <w:t>pid</w:t>
       </w:r>
       <w:proofErr w:type="spellEnd"/>
       <w:r>
@@ -1048,249 +1057,7 @@
           <w:rFonts w:hint="cs"/>
           <w:rtl/>
         </w:rPr>
-        <w:t xml:space="preserve"> فرزند، به </w:t>
-      </w:r>
-      <w:r>
-        <w:t>caller</w:t>
-      </w:r>
-      <w:r>
-        <w:rPr>
-          <w:rFonts w:hint="cs"/>
-          <w:rtl/>
-        </w:rPr>
-        <w:t xml:space="preserve"> تابع </w:t>
-      </w:r>
-      <w:r>
-        <w:rPr>
-          <w:rStyle w:val="Code"/>
-        </w:rPr>
-        <w:t>fork</w:t>
-      </w:r>
-      <w:r>
-        <w:rPr>
-          <w:rFonts w:hint="cs"/>
-          <w:rtl/>
-        </w:rPr>
-        <w:t xml:space="preserve"> </w:t>
-      </w:r>
-      <w:proofErr w:type="spellStart"/>
-      <w:r>
-        <w:rPr>
-          <w:rFonts w:hint="cs"/>
-          <w:rtl/>
-        </w:rPr>
-        <w:t>بازمی‌گردد</w:t>
-      </w:r>
-      <w:proofErr w:type="spellEnd"/>
-      <w:r>
-        <w:rPr>
-          <w:rFonts w:hint="cs"/>
-          <w:rtl/>
-        </w:rPr>
-        <w:t xml:space="preserve"> که امکان اجرای همزمان دو </w:t>
-      </w:r>
-      <w:proofErr w:type="spellStart"/>
-      <w:r>
-        <w:rPr>
-          <w:rFonts w:hint="cs"/>
-          <w:rtl/>
-        </w:rPr>
-        <w:t>پردازه</w:t>
-      </w:r>
-      <w:proofErr w:type="spellEnd"/>
-      <w:r>
-        <w:rPr>
-          <w:rFonts w:hint="cs"/>
-          <w:rtl/>
-        </w:rPr>
-        <w:t xml:space="preserve"> را فراهم </w:t>
-      </w:r>
-      <w:proofErr w:type="spellStart"/>
-      <w:r>
-        <w:rPr>
-          <w:rFonts w:hint="cs"/>
-          <w:rtl/>
-        </w:rPr>
-        <w:t>می‌سازد</w:t>
-      </w:r>
-      <w:proofErr w:type="spellEnd"/>
-      <w:r>
-        <w:rPr>
-          <w:rFonts w:hint="cs"/>
-          <w:rtl/>
-        </w:rPr>
-        <w:t xml:space="preserve">. مقدار </w:t>
-      </w:r>
-      <w:r>
-        <w:t>return</w:t>
-      </w:r>
-      <w:r>
-        <w:rPr>
-          <w:rFonts w:hint="cs"/>
-          <w:rtl/>
-        </w:rPr>
-        <w:t xml:space="preserve"> شده از تابع </w:t>
-      </w:r>
-      <w:r>
-        <w:rPr>
-          <w:rStyle w:val="Code"/>
-        </w:rPr>
-        <w:t>fork</w:t>
-      </w:r>
-      <w:r>
-        <w:rPr>
-          <w:rFonts w:hint="cs"/>
-          <w:rtl/>
-        </w:rPr>
-        <w:t xml:space="preserve"> نیز </w:t>
-      </w:r>
-      <w:proofErr w:type="spellStart"/>
-      <w:r>
-        <w:t>pid</w:t>
-      </w:r>
-      <w:proofErr w:type="spellEnd"/>
-      <w:r>
-        <w:rPr>
-          <w:rFonts w:hint="cs"/>
-          <w:rtl/>
-        </w:rPr>
-        <w:t xml:space="preserve"> </w:t>
-      </w:r>
-      <w:proofErr w:type="spellStart"/>
-      <w:r>
-        <w:rPr>
-          <w:rFonts w:hint="cs"/>
-          <w:rtl/>
-        </w:rPr>
-        <w:t>پردازه</w:t>
-      </w:r>
-      <w:proofErr w:type="spellEnd"/>
-      <w:r>
-        <w:rPr>
-          <w:rFonts w:hint="cs"/>
-          <w:rtl/>
-        </w:rPr>
-        <w:t xml:space="preserve"> فرزند خواهد بود. نقطه شروع </w:t>
-      </w:r>
-      <w:proofErr w:type="spellStart"/>
-      <w:r>
-        <w:rPr>
-          <w:rFonts w:hint="cs"/>
-          <w:rtl/>
-        </w:rPr>
-        <w:t>پردازه</w:t>
-      </w:r>
-      <w:proofErr w:type="spellEnd"/>
-      <w:r>
-        <w:rPr>
-          <w:rFonts w:hint="cs"/>
-          <w:rtl/>
-        </w:rPr>
-        <w:t xml:space="preserve"> فرزند نیز دقیقا همان </w:t>
-      </w:r>
-      <w:r>
-        <w:t>caller</w:t>
-      </w:r>
-      <w:r>
-        <w:rPr>
-          <w:rFonts w:hint="cs"/>
-          <w:rtl/>
-        </w:rPr>
-        <w:t xml:space="preserve"> تابع </w:t>
-      </w:r>
-      <w:r>
-        <w:rPr>
-          <w:rStyle w:val="Code"/>
-        </w:rPr>
-        <w:t>fork</w:t>
-      </w:r>
-      <w:r>
-        <w:rPr>
-          <w:rFonts w:hint="cs"/>
-          <w:rtl/>
-        </w:rPr>
-        <w:t xml:space="preserve"> است با این تفاوت که مقدار خروجی این تابع عدد 0 خواهد بود. پس اگر با استفاده از کد </w:t>
-      </w:r>
-      <w:proofErr w:type="spellStart"/>
-      <w:r>
-        <w:rPr>
-          <w:rStyle w:val="Code"/>
-        </w:rPr>
-        <w:t>pid</w:t>
-      </w:r>
-      <w:proofErr w:type="spellEnd"/>
-      <w:r>
-        <w:rPr>
-          <w:rStyle w:val="Code"/>
-        </w:rPr>
-        <w:t xml:space="preserve"> = fork();</w:t>
-      </w:r>
-      <w:r>
-        <w:rPr>
-          <w:rFonts w:hint="cs"/>
-          <w:rtl/>
-        </w:rPr>
-        <w:t xml:space="preserve"> یک </w:t>
-      </w:r>
-      <w:proofErr w:type="spellStart"/>
-      <w:r>
-        <w:rPr>
-          <w:rFonts w:hint="cs"/>
-          <w:rtl/>
-        </w:rPr>
-        <w:t>پردازه</w:t>
-      </w:r>
-      <w:proofErr w:type="spellEnd"/>
-      <w:r>
-        <w:rPr>
-          <w:rFonts w:hint="cs"/>
-          <w:rtl/>
-        </w:rPr>
-        <w:t xml:space="preserve"> جدید درست کنیم، یکی از </w:t>
-      </w:r>
-      <w:proofErr w:type="spellStart"/>
-      <w:r>
-        <w:rPr>
-          <w:rFonts w:hint="cs"/>
-          <w:rtl/>
-        </w:rPr>
-        <w:t>حالت‌های</w:t>
-      </w:r>
-      <w:proofErr w:type="spellEnd"/>
-      <w:r>
-        <w:rPr>
-          <w:rFonts w:hint="cs"/>
-          <w:rtl/>
-        </w:rPr>
-        <w:t xml:space="preserve"> زیر برای مقدار </w:t>
-      </w:r>
-      <w:proofErr w:type="spellStart"/>
-      <w:r>
-        <w:t>pid</w:t>
-      </w:r>
-      <w:proofErr w:type="spellEnd"/>
-      <w:r>
-        <w:rPr>
-          <w:rFonts w:hint="cs"/>
-          <w:rtl/>
-        </w:rPr>
-        <w:t xml:space="preserve"> رخ </w:t>
-      </w:r>
-      <w:proofErr w:type="spellStart"/>
-      <w:r>
-        <w:rPr>
-          <w:rFonts w:hint="cs"/>
-          <w:rtl/>
-        </w:rPr>
-        <w:t>می‌دهد</w:t>
-      </w:r>
-      <w:proofErr w:type="spellEnd"/>
-      <w:r>
-        <w:rPr>
-          <w:rFonts w:hint="cs"/>
-          <w:rtl/>
-        </w:rPr>
-        <w:t>:</w:t>
+        <w:t xml:space="preserve"> رخ می‌دهد:</w:t>
       </w:r>
     </w:p>
     <w:p>
@@ -1345,15 +1112,11 @@
           <w:rFonts w:hint="cs"/>
           <w:rtl/>
         </w:rPr>
-        <w:t xml:space="preserve">: در </w:t>
+        <w:t xml:space="preserve">: در پردازه پدر هستیم و مقدار </w:t>
       </w:r>
       <w:proofErr w:type="spellStart"/>
       <w:r>
-        <w:rPr>
-          <w:rFonts w:hint="cs"/>
-          <w:rtl/>
-        </w:rPr>
-        <w:t>پردازه</w:t>
+        <w:t>pid</w:t>
       </w:r>
       <w:proofErr w:type="spellEnd"/>
       <w:r>
@@ -1361,51 +1124,7 @@
           <w:rFonts w:hint="cs"/>
           <w:rtl/>
         </w:rPr>
-        <w:t xml:space="preserve"> پدر هستیم و مقدار </w:t>
-      </w:r>
-      <w:proofErr w:type="spellStart"/>
-      <w:r>
-        <w:t>pid</w:t>
-      </w:r>
-      <w:proofErr w:type="spellEnd"/>
-      <w:r>
-        <w:rPr>
-          <w:rFonts w:hint="cs"/>
-          <w:rtl/>
-        </w:rPr>
-        <w:t xml:space="preserve"> در واقع </w:t>
-      </w:r>
-      <w:proofErr w:type="spellStart"/>
-      <w:r>
-        <w:rPr>
-          <w:rFonts w:hint="cs"/>
-          <w:rtl/>
-        </w:rPr>
-        <w:t>آی‌دی</w:t>
-      </w:r>
-      <w:proofErr w:type="spellEnd"/>
-      <w:r>
-        <w:rPr>
-          <w:rFonts w:hint="cs"/>
-          <w:rtl/>
-        </w:rPr>
-        <w:t xml:space="preserve"> </w:t>
-      </w:r>
-      <w:proofErr w:type="spellStart"/>
-      <w:r>
-        <w:rPr>
-          <w:rFonts w:hint="cs"/>
-          <w:rtl/>
-        </w:rPr>
-        <w:t>پردازه</w:t>
-      </w:r>
-      <w:proofErr w:type="spellEnd"/>
-      <w:r>
-        <w:rPr>
-          <w:rFonts w:hint="cs"/>
-          <w:rtl/>
-        </w:rPr>
-        <w:t xml:space="preserve"> فرزند است</w:t>
+        <w:t xml:space="preserve"> در واقع آی‌دی پردازه فرزند است</w:t>
       </w:r>
       <w:r>
         <w:rPr>
@@ -1503,23 +1222,7 @@
           <w:rFonts w:hint="cs"/>
           <w:rtl/>
         </w:rPr>
-        <w:t xml:space="preserve"> </w:t>
-      </w:r>
-      <w:proofErr w:type="spellStart"/>
-      <w:r>
-        <w:rPr>
-          <w:rFonts w:hint="cs"/>
-          <w:rtl/>
-        </w:rPr>
-        <w:t>پردازه</w:t>
-      </w:r>
-      <w:proofErr w:type="spellEnd"/>
-      <w:r>
-        <w:rPr>
-          <w:rFonts w:hint="cs"/>
-          <w:rtl/>
-        </w:rPr>
-        <w:t xml:space="preserve"> پایان یافته است. اگر پردازه فعلی هیچ پردازه فرزندی نداشته باشد، خروجی این تابع </w:t>
+        <w:t xml:space="preserve"> پردازه پایان یافته است. اگر پردازه فعلی هیچ پردازه فرزندی نداشته باشد، خروجی این تابع </w:t>
       </w:r>
       <w:r>
         <w:t>-1</w:t>
@@ -1587,23 +1290,7 @@
           <w:rFonts w:hint="cs"/>
           <w:rtl/>
         </w:rPr>
-        <w:t xml:space="preserve"> را نشان </w:t>
-      </w:r>
-      <w:proofErr w:type="spellStart"/>
-      <w:r>
-        <w:rPr>
-          <w:rFonts w:hint="cs"/>
-          <w:rtl/>
-        </w:rPr>
-        <w:t>می‌دهد</w:t>
-      </w:r>
-      <w:proofErr w:type="spellEnd"/>
-      <w:r>
-        <w:rPr>
-          <w:rFonts w:hint="cs"/>
-          <w:rtl/>
-        </w:rPr>
-        <w:t>:</w:t>
+        <w:t xml:space="preserve"> را نشان می‌دهد:</w:t>
       </w:r>
     </w:p>
     <w:p>
@@ -2157,7 +1844,7 @@
               </wp:inline>
             </w:drawing>
           </mc:Choice>
-          <mc:Fallback xmlns:oel="http://schemas.microsoft.com/office/2019/extlst">
+          <mc:Fallback>
             <w:pict>
               <v:shapetype w14:anchorId="00454FD6" id="_x0000_t202" coordsize="21600,21600" o:spt="202" path="m,l,21600r21600,l21600,xe">
                 <v:stroke joinstyle="miter"/>
@@ -2698,23 +2385,7 @@
           <w:rFonts w:hint="cs"/>
           <w:rtl/>
         </w:rPr>
-        <w:t xml:space="preserve"> حافظه </w:t>
-      </w:r>
-      <w:proofErr w:type="spellStart"/>
-      <w:r>
-        <w:rPr>
-          <w:rFonts w:hint="cs"/>
-          <w:rtl/>
-        </w:rPr>
-        <w:t>پردازه</w:t>
-      </w:r>
-      <w:proofErr w:type="spellEnd"/>
-      <w:r>
-        <w:rPr>
-          <w:rFonts w:hint="cs"/>
-          <w:rtl/>
-        </w:rPr>
-        <w:t xml:space="preserve"> فعلی را با یک حافظه جدید که در آن یک برنامه با فایل </w:t>
+        <w:t xml:space="preserve"> حافظه پردازه فعلی را با یک حافظه جدید که در آن یک برنامه با فایل </w:t>
       </w:r>
       <w:r>
         <w:t>ELF</w:t>
@@ -2724,175 +2395,95 @@
           <w:rFonts w:hint="cs"/>
           <w:rtl/>
         </w:rPr>
+        <w:t xml:space="preserve"> لود شده است، جایگزین می‌کند. در واقع </w:t>
+      </w:r>
+      <w:r>
+        <w:rPr>
+          <w:rStyle w:val="Code"/>
+        </w:rPr>
+        <w:t>exec()</w:t>
+      </w:r>
+      <w:r>
+        <w:rPr>
+          <w:rFonts w:hint="cs"/>
+          <w:rtl/>
+        </w:rPr>
+        <w:t xml:space="preserve"> راهی برای اجرای یک برنامه در پردازه فعلی است. بر خلاف تابع </w:t>
+      </w:r>
+      <w:r>
+        <w:rPr>
+          <w:rStyle w:val="Code"/>
+        </w:rPr>
+        <w:t>fork()</w:t>
+      </w:r>
+      <w:r>
+        <w:rPr>
+          <w:rFonts w:hint="cs"/>
+          <w:rtl/>
+        </w:rPr>
+        <w:t xml:space="preserve">، برنامه به </w:t>
+      </w:r>
+      <w:r>
+        <w:t>caller</w:t>
+      </w:r>
+      <w:r>
+        <w:rPr>
+          <w:rFonts w:hint="cs"/>
+          <w:rtl/>
+        </w:rPr>
+        <w:t xml:space="preserve"> تابع </w:t>
+      </w:r>
+      <w:r>
+        <w:rPr>
+          <w:rStyle w:val="Code"/>
+        </w:rPr>
+        <w:t>exec()</w:t>
+      </w:r>
+      <w:r>
+        <w:rPr>
+          <w:rFonts w:hint="cs"/>
+          <w:rtl/>
+        </w:rPr>
+        <w:t xml:space="preserve"> باز نمی‌گردد و برنامه جدید اجرا می‌شود مگر اینکه در زمان اجرای این تابع یک ارور رخ دهد. برنامه جدید اجرا شده در یک نقطه‌ای با استفاده از تابع </w:t>
+      </w:r>
+      <w:r>
+        <w:rPr>
+          <w:rStyle w:val="Code"/>
+        </w:rPr>
+        <w:t>exit</w:t>
+      </w:r>
+      <w:r>
+        <w:rPr>
+          <w:rFonts w:hint="cs"/>
+          <w:rtl/>
+        </w:rPr>
         <w:t xml:space="preserve"> </w:t>
       </w:r>
-      <w:proofErr w:type="spellStart"/>
-      <w:r>
-        <w:rPr>
-          <w:rFonts w:hint="cs"/>
-          <w:rtl/>
-        </w:rPr>
-        <w:t>لود</w:t>
-      </w:r>
-      <w:proofErr w:type="spellEnd"/>
-      <w:r>
-        <w:rPr>
-          <w:rFonts w:hint="cs"/>
-          <w:rtl/>
-        </w:rPr>
-        <w:t xml:space="preserve"> شده است، جایگزین </w:t>
-      </w:r>
-      <w:proofErr w:type="spellStart"/>
-      <w:r>
-        <w:rPr>
-          <w:rFonts w:hint="cs"/>
-          <w:rtl/>
-        </w:rPr>
-        <w:t>می‌کند</w:t>
-      </w:r>
-      <w:proofErr w:type="spellEnd"/>
-      <w:r>
-        <w:rPr>
-          <w:rFonts w:hint="cs"/>
-          <w:rtl/>
-        </w:rPr>
-        <w:t xml:space="preserve">. در واقع </w:t>
+      <w:r>
+        <w:rPr>
+          <w:rFonts w:hint="cs"/>
+          <w:rtl/>
+        </w:rPr>
+        <w:t xml:space="preserve">اجرای پردازه را </w:t>
+      </w:r>
+      <w:r>
+        <w:rPr>
+          <w:rFonts w:hint="cs"/>
+          <w:rtl/>
+        </w:rPr>
+        <w:t>خاتمه</w:t>
+      </w:r>
+      <w:r>
+        <w:rPr>
+          <w:rFonts w:hint="cs"/>
+          <w:rtl/>
+        </w:rPr>
+        <w:t xml:space="preserve"> می‌دهد. تابع </w:t>
       </w:r>
       <w:r>
         <w:rPr>
           <w:rStyle w:val="Code"/>
         </w:rPr>
-        <w:t>exec()</w:t>
-      </w:r>
-      <w:r>
-        <w:rPr>
-          <w:rFonts w:hint="cs"/>
-          <w:rtl/>
-        </w:rPr>
-        <w:t xml:space="preserve"> راهی برای اجرای یک برنامه در پردازه فعلی است. بر خلاف تابع </w:t>
-      </w:r>
-      <w:r>
-        <w:rPr>
-          <w:rStyle w:val="Code"/>
-        </w:rPr>
-        <w:t>fork()</w:t>
-      </w:r>
-      <w:r>
-        <w:rPr>
-          <w:rFonts w:hint="cs"/>
-          <w:rtl/>
-        </w:rPr>
-        <w:t xml:space="preserve">، برنامه به </w:t>
-      </w:r>
-      <w:r>
-        <w:t>caller</w:t>
-      </w:r>
-      <w:r>
-        <w:rPr>
-          <w:rFonts w:hint="cs"/>
-          <w:rtl/>
-        </w:rPr>
-        <w:t xml:space="preserve"> تابع </w:t>
-      </w:r>
-      <w:r>
-        <w:rPr>
-          <w:rStyle w:val="Code"/>
-        </w:rPr>
-        <w:t>exec()</w:t>
-      </w:r>
-      <w:r>
-        <w:rPr>
-          <w:rFonts w:hint="cs"/>
-          <w:rtl/>
-        </w:rPr>
-        <w:t xml:space="preserve"> باز نمی‌گردد و برنامه جدید اجرا می‌شود مگر اینکه در زمان اجرای این تابع یک ارور رخ دهد. برنامه جدید اجرا شده در یک </w:t>
-      </w:r>
-      <w:proofErr w:type="spellStart"/>
-      <w:r>
-        <w:rPr>
-          <w:rFonts w:hint="cs"/>
-          <w:rtl/>
-        </w:rPr>
-        <w:t>نقطه‌ای</w:t>
-      </w:r>
-      <w:proofErr w:type="spellEnd"/>
-      <w:r>
-        <w:rPr>
-          <w:rFonts w:hint="cs"/>
-          <w:rtl/>
-        </w:rPr>
-        <w:t xml:space="preserve"> با استفاده از تابع </w:t>
-      </w:r>
-      <w:r>
-        <w:rPr>
-          <w:rStyle w:val="Code"/>
-        </w:rPr>
-        <w:t>exit</w:t>
-      </w:r>
-      <w:r>
-        <w:rPr>
-          <w:rFonts w:hint="cs"/>
-          <w:rtl/>
-        </w:rPr>
-        <w:t xml:space="preserve"> </w:t>
-      </w:r>
-      <w:r>
-        <w:rPr>
-          <w:rFonts w:hint="cs"/>
-          <w:rtl/>
-        </w:rPr>
-        <w:t xml:space="preserve">اجرای </w:t>
-      </w:r>
-      <w:proofErr w:type="spellStart"/>
-      <w:r>
-        <w:rPr>
-          <w:rFonts w:hint="cs"/>
-          <w:rtl/>
-        </w:rPr>
-        <w:t>پردازه</w:t>
-      </w:r>
-      <w:proofErr w:type="spellEnd"/>
-      <w:r>
-        <w:rPr>
-          <w:rFonts w:hint="cs"/>
-          <w:rtl/>
-        </w:rPr>
-        <w:t xml:space="preserve"> را </w:t>
-      </w:r>
-      <w:r>
-        <w:rPr>
-          <w:rFonts w:hint="cs"/>
-          <w:rtl/>
-        </w:rPr>
-        <w:t>خاتمه</w:t>
-      </w:r>
-      <w:r>
-        <w:rPr>
-          <w:rFonts w:hint="cs"/>
-          <w:rtl/>
-        </w:rPr>
-        <w:t xml:space="preserve"> </w:t>
-      </w:r>
-      <w:proofErr w:type="spellStart"/>
-      <w:r>
-        <w:rPr>
-          <w:rFonts w:hint="cs"/>
-          <w:rtl/>
-        </w:rPr>
-        <w:t>می‌دهد</w:t>
-      </w:r>
-      <w:proofErr w:type="spellEnd"/>
-      <w:r>
-        <w:rPr>
-          <w:rFonts w:hint="cs"/>
-          <w:rtl/>
-        </w:rPr>
-        <w:t xml:space="preserve">. تابع </w:t>
-      </w:r>
-      <w:r>
-        <w:rPr>
-          <w:rStyle w:val="Code"/>
-        </w:rPr>
         <w:t>exec</w:t>
       </w:r>
       <w:r>
@@ -2900,23 +2491,7 @@
           <w:rFonts w:hint="cs"/>
           <w:rtl/>
         </w:rPr>
-        <w:t xml:space="preserve"> دو پارامتر ورودی دارد که پارامتر اول نام فایل برنامه و پارامتر دوم آرایه </w:t>
-      </w:r>
-      <w:proofErr w:type="spellStart"/>
-      <w:r>
-        <w:rPr>
-          <w:rFonts w:hint="cs"/>
-          <w:rtl/>
-        </w:rPr>
-        <w:t>آرگومان‌های</w:t>
-      </w:r>
-      <w:proofErr w:type="spellEnd"/>
-      <w:r>
-        <w:rPr>
-          <w:rFonts w:hint="cs"/>
-          <w:rtl/>
-        </w:rPr>
-        <w:t xml:space="preserve"> ورودی برنامه است. </w:t>
+        <w:t xml:space="preserve"> دو پارامتر ورودی دارد که پارامتر اول نام فایل برنامه و پارامتر دوم آرایه آرگومان‌های ورودی برنامه است. </w:t>
       </w:r>
     </w:p>
     <w:p>
@@ -3094,7 +2669,7 @@
               </wp:inline>
             </w:drawing>
           </mc:Choice>
-          <mc:Fallback xmlns:oel="http://schemas.microsoft.com/office/2019/extlst">
+          <mc:Fallback>
             <w:pict>
               <v:shape w14:anchorId="39A113E6" id="Text Box 12" o:spid="_x0000_s1027" type="#_x0000_t202" style="width:448.8pt;height:49.2pt;visibility:visible;mso-wrap-style:square;mso-left-percent:-10001;mso-top-percent:-10001;mso-position-horizontal:absolute;mso-position-horizontal-relative:char;mso-position-vertical:absolute;mso-position-vertical-relative:line;mso-left-percent:-10001;mso-top-percent:-10001;v-text-anchor:top" o:gfxdata="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" fillcolor="white [3201]" stroked="f" strokeweight=".5pt">
                 <v:textbox>
@@ -3304,39 +2879,7 @@
           <w:rFonts w:hint="cs"/>
           <w:rtl/>
         </w:rPr>
-        <w:t xml:space="preserve"> یک </w:t>
-      </w:r>
-      <w:proofErr w:type="spellStart"/>
-      <w:r>
-        <w:rPr>
-          <w:rFonts w:hint="cs"/>
-          <w:rtl/>
-        </w:rPr>
-        <w:t>پردازه</w:t>
-      </w:r>
-      <w:proofErr w:type="spellEnd"/>
-      <w:r>
-        <w:rPr>
-          <w:rFonts w:hint="cs"/>
-          <w:rtl/>
-        </w:rPr>
-        <w:t xml:space="preserve"> جدید ایجاد </w:t>
-      </w:r>
-      <w:proofErr w:type="spellStart"/>
-      <w:r>
-        <w:rPr>
-          <w:rFonts w:hint="cs"/>
-          <w:rtl/>
-        </w:rPr>
-        <w:t>می‌کند</w:t>
-      </w:r>
-      <w:proofErr w:type="spellEnd"/>
-      <w:r>
-        <w:rPr>
-          <w:rFonts w:hint="cs"/>
-          <w:rtl/>
-        </w:rPr>
-        <w:t>.</w:t>
+        <w:t xml:space="preserve"> یک پردازه جدید ایجاد می‌کند.</w:t>
       </w:r>
     </w:p>
     <w:p>
@@ -3352,23 +2895,7 @@
           <w:rFonts w:hint="cs"/>
           <w:rtl/>
         </w:rPr>
-        <w:t xml:space="preserve">در </w:t>
-      </w:r>
-      <w:proofErr w:type="spellStart"/>
-      <w:r>
-        <w:rPr>
-          <w:rFonts w:hint="cs"/>
-          <w:rtl/>
-        </w:rPr>
-        <w:t>پردازه</w:t>
-      </w:r>
-      <w:proofErr w:type="spellEnd"/>
-      <w:r>
-        <w:rPr>
-          <w:rFonts w:hint="cs"/>
-          <w:rtl/>
-        </w:rPr>
-        <w:t xml:space="preserve"> فرزند با استفاده از تابع </w:t>
+        <w:t xml:space="preserve">در پردازه فرزند با استفاده از تابع </w:t>
       </w:r>
       <w:r>
         <w:rPr>
@@ -3381,39 +2908,7 @@
           <w:rFonts w:hint="cs"/>
           <w:rtl/>
         </w:rPr>
-        <w:t xml:space="preserve"> برنامه درخواست شده توسط کاربر را جایگزین </w:t>
-      </w:r>
-      <w:proofErr w:type="spellStart"/>
-      <w:r>
-        <w:rPr>
-          <w:rFonts w:hint="cs"/>
-          <w:rtl/>
-        </w:rPr>
-        <w:t>پردازه</w:t>
-      </w:r>
-      <w:proofErr w:type="spellEnd"/>
-      <w:r>
-        <w:rPr>
-          <w:rFonts w:hint="cs"/>
-          <w:rtl/>
-        </w:rPr>
-        <w:t xml:space="preserve"> فعلی (فرزند) </w:t>
-      </w:r>
-      <w:proofErr w:type="spellStart"/>
-      <w:r>
-        <w:rPr>
-          <w:rFonts w:hint="cs"/>
-          <w:rtl/>
-        </w:rPr>
-        <w:t>می‌کند</w:t>
-      </w:r>
-      <w:proofErr w:type="spellEnd"/>
-      <w:r>
-        <w:rPr>
-          <w:rFonts w:hint="cs"/>
-          <w:rtl/>
-        </w:rPr>
-        <w:t>.</w:t>
+        <w:t xml:space="preserve"> برنامه درخواست شده توسط کاربر را جایگزین پردازه فعلی (فرزند) می‌کند.</w:t>
       </w:r>
     </w:p>
     <w:p>
@@ -3429,23 +2924,7 @@
           <w:rFonts w:hint="cs"/>
           <w:rtl/>
         </w:rPr>
-        <w:t xml:space="preserve">در پردازه پدر برای اتمام کار </w:t>
-      </w:r>
-      <w:proofErr w:type="spellStart"/>
-      <w:r>
-        <w:rPr>
-          <w:rFonts w:hint="cs"/>
-          <w:rtl/>
-        </w:rPr>
-        <w:t>پردازه</w:t>
-      </w:r>
-      <w:proofErr w:type="spellEnd"/>
-      <w:r>
-        <w:rPr>
-          <w:rFonts w:hint="cs"/>
-          <w:rtl/>
-        </w:rPr>
-        <w:t xml:space="preserve"> فرزند</w:t>
+        <w:t>در پردازه پدر برای اتمام کار پردازه فرزند</w:t>
       </w:r>
       <w:r>
         <w:rPr>
@@ -3461,23 +2940,7 @@
           <w:rFonts w:hint="cs"/>
           <w:rtl/>
         </w:rPr>
-        <w:t xml:space="preserve"> </w:t>
-      </w:r>
-      <w:proofErr w:type="spellStart"/>
-      <w:r>
-        <w:rPr>
-          <w:rFonts w:hint="cs"/>
-          <w:rtl/>
-        </w:rPr>
-        <w:t>می‌کند</w:t>
-      </w:r>
-      <w:proofErr w:type="spellEnd"/>
-      <w:r>
-        <w:rPr>
-          <w:rFonts w:hint="cs"/>
-          <w:rtl/>
-        </w:rPr>
-        <w:t>.</w:t>
+        <w:t xml:space="preserve"> می‌کند.</w:t>
       </w:r>
     </w:p>
     <w:p>
@@ -3528,23 +2991,7 @@
           <w:rFonts w:hint="cs"/>
           <w:rtl/>
         </w:rPr>
-        <w:t xml:space="preserve"> استفاده </w:t>
-      </w:r>
-      <w:proofErr w:type="spellStart"/>
-      <w:r>
-        <w:rPr>
-          <w:rFonts w:hint="cs"/>
-          <w:rtl/>
-        </w:rPr>
-        <w:t>می‌کند</w:t>
-      </w:r>
-      <w:proofErr w:type="spellEnd"/>
-      <w:r>
-        <w:rPr>
-          <w:rFonts w:hint="cs"/>
-          <w:rtl/>
-        </w:rPr>
-        <w:t xml:space="preserve">، تغییرات لازم در </w:t>
+        <w:t xml:space="preserve"> استفاده می‌کند، تغییرات لازم در </w:t>
       </w:r>
       <w:r>
         <w:t>file descriptor</w:t>
@@ -3580,39 +3027,7 @@
           <w:rFonts w:hint="cs"/>
           <w:rtl/>
         </w:rPr>
-        <w:t xml:space="preserve"> و در </w:t>
-      </w:r>
-      <w:proofErr w:type="spellStart"/>
-      <w:r>
-        <w:rPr>
-          <w:rFonts w:hint="cs"/>
-          <w:rtl/>
-        </w:rPr>
-        <w:t>پردازه</w:t>
-      </w:r>
-      <w:proofErr w:type="spellEnd"/>
-      <w:r>
-        <w:rPr>
-          <w:rFonts w:hint="cs"/>
-          <w:rtl/>
-        </w:rPr>
-        <w:t xml:space="preserve"> فرزند انجام </w:t>
-      </w:r>
-      <w:proofErr w:type="spellStart"/>
-      <w:r>
-        <w:rPr>
-          <w:rFonts w:hint="cs"/>
-          <w:rtl/>
-        </w:rPr>
-        <w:t>می‌شود</w:t>
-      </w:r>
-      <w:proofErr w:type="spellEnd"/>
-      <w:r>
-        <w:rPr>
-          <w:rFonts w:hint="cs"/>
-          <w:rtl/>
-        </w:rPr>
-        <w:t xml:space="preserve">. </w:t>
+        <w:t xml:space="preserve"> و در پردازه فرزند انجام می‌شود. </w:t>
       </w:r>
     </w:p>
     <w:p>
@@ -4207,7 +3622,7 @@
               </wp:inline>
             </w:drawing>
           </mc:Choice>
-          <mc:Fallback xmlns:oel="http://schemas.microsoft.com/office/2019/extlst">
+          <mc:Fallback>
             <w:pict>
               <v:shape w14:anchorId="11970E98" id="Text Box 13" o:spid="_x0000_s1028" type="#_x0000_t202" style="width:448.8pt;height:215.4pt;visibility:visible;mso-wrap-style:square;mso-left-percent:-10001;mso-top-percent:-10001;mso-position-horizontal:absolute;mso-position-horizontal-relative:char;mso-position-vertical:absolute;mso-position-vertical-relative:line;mso-left-percent:-10001;mso-top-percent:-10001;v-text-anchor:top" o:gfxdata="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" fillcolor="white [3201]" stroked="f" strokeweight=".5pt">
                 <v:textbox>
@@ -4733,15 +4148,24 @@
           <w:rFonts w:hint="cs"/>
           <w:rtl/>
         </w:rPr>
-        <w:t xml:space="preserve">در صورتی که این دو تابع ادغام شوند، یا باید </w:t>
+        <w:t xml:space="preserve">در صورتی که این دو تابع ادغام شوند، یا باید حالت‌های </w:t>
+      </w:r>
+      <w:r>
+        <w:t>redirection</w:t>
+      </w:r>
+      <w:r>
+        <w:rPr>
+          <w:rFonts w:hint="cs"/>
+          <w:rtl/>
+        </w:rPr>
+        <w:t xml:space="preserve"> به عنوان پارامتر به تابع </w:t>
       </w:r>
       <w:proofErr w:type="spellStart"/>
       <w:r>
         <w:rPr>
-          <w:rFonts w:hint="cs"/>
-          <w:rtl/>
-        </w:rPr>
-        <w:t>حالت‌های</w:t>
+          <w:rStyle w:val="Code"/>
+        </w:rPr>
+        <w:t>forkexec</w:t>
       </w:r>
       <w:proofErr w:type="spellEnd"/>
       <w:r>
@@ -4749,48 +4173,7 @@
           <w:rFonts w:hint="cs"/>
           <w:rtl/>
         </w:rPr>
-        <w:t xml:space="preserve"> </w:t>
-      </w:r>
-      <w:r>
-        <w:t>redirection</w:t>
-      </w:r>
-      <w:r>
-        <w:rPr>
-          <w:rFonts w:hint="cs"/>
-          <w:rtl/>
-        </w:rPr>
-        <w:t xml:space="preserve"> به عنوان پارامتر به تابع </w:t>
-      </w:r>
-      <w:proofErr w:type="spellStart"/>
-      <w:r>
-        <w:rPr>
-          <w:rStyle w:val="Code"/>
-        </w:rPr>
-        <w:t>forkexec</w:t>
-      </w:r>
-      <w:proofErr w:type="spellEnd"/>
-      <w:r>
-        <w:rPr>
-          <w:rFonts w:hint="cs"/>
-          <w:rtl/>
-        </w:rPr>
-        <w:t xml:space="preserve"> پاس داده شوند که </w:t>
-      </w:r>
-      <w:proofErr w:type="spellStart"/>
-      <w:r>
-        <w:rPr>
-          <w:rFonts w:hint="cs"/>
-          <w:rtl/>
-        </w:rPr>
-        <w:t>هندل</w:t>
-      </w:r>
-      <w:proofErr w:type="spellEnd"/>
-      <w:r>
-        <w:rPr>
-          <w:rFonts w:hint="cs"/>
-          <w:rtl/>
-        </w:rPr>
-        <w:t xml:space="preserve"> کردن این حالت دردسرهای خودش را دارد و یا اینکه </w:t>
+        <w:t xml:space="preserve"> پاس داده شوند که هندل کردن این حالت دردسرهای خودش را دارد و یا اینکه </w:t>
       </w:r>
       <w:r>
         <w:t>shell</w:t>
@@ -4818,23 +4201,7 @@
           <w:rFonts w:hint="cs"/>
           <w:rtl/>
         </w:rPr>
-        <w:t xml:space="preserve">های خود را تغییر دهد و بعد از اتمام کار این تابع نیز به حالت قبل برگرداند و یا در بدترین حالت، </w:t>
-      </w:r>
-      <w:proofErr w:type="spellStart"/>
-      <w:r>
-        <w:rPr>
-          <w:rFonts w:hint="cs"/>
-          <w:rtl/>
-        </w:rPr>
-        <w:t>هندل</w:t>
-      </w:r>
-      <w:proofErr w:type="spellEnd"/>
-      <w:r>
-        <w:rPr>
-          <w:rFonts w:hint="cs"/>
-          <w:rtl/>
-        </w:rPr>
-        <w:t xml:space="preserve"> کردن </w:t>
+        <w:t xml:space="preserve">های خود را تغییر دهد و بعد از اتمام کار این تابع نیز به حالت قبل برگرداند و یا در بدترین حالت، هندل کردن </w:t>
       </w:r>
       <w:r>
         <w:t>redirection</w:t>
@@ -4854,23 +4221,7 @@
           <w:rFonts w:hint="cs"/>
           <w:rtl/>
         </w:rPr>
-        <w:t xml:space="preserve"> </w:t>
-      </w:r>
-      <w:proofErr w:type="spellStart"/>
-      <w:r>
-        <w:rPr>
-          <w:rFonts w:hint="cs"/>
-          <w:rtl/>
-        </w:rPr>
-        <w:t>پیاده‌سازی</w:t>
-      </w:r>
-      <w:proofErr w:type="spellEnd"/>
-      <w:r>
-        <w:rPr>
-          <w:rFonts w:hint="cs"/>
-          <w:rtl/>
-        </w:rPr>
-        <w:t xml:space="preserve"> کنیم.</w:t>
+        <w:t xml:space="preserve"> پیاده‌سازی کنیم.</w:t>
       </w:r>
     </w:p>
     <w:p>
@@ -5084,23 +4435,7 @@
           <w:rFonts w:hint="cs"/>
           <w:rtl/>
         </w:rPr>
-        <w:t xml:space="preserve">، این تابع صدا زده </w:t>
-      </w:r>
-      <w:proofErr w:type="spellStart"/>
-      <w:r>
-        <w:rPr>
-          <w:rFonts w:hint="cs"/>
-          <w:rtl/>
-        </w:rPr>
-        <w:t>می‌شود</w:t>
-      </w:r>
-      <w:proofErr w:type="spellEnd"/>
-      <w:r>
-        <w:rPr>
-          <w:rFonts w:hint="cs"/>
-          <w:rtl/>
-        </w:rPr>
-        <w:t>:</w:t>
+        <w:t>، این تابع صدا زده می‌شود:</w:t>
       </w:r>
     </w:p>
     <w:p>
@@ -5309,7 +4644,23 @@
                                 <w:rFonts w:ascii="Courier New" w:hAnsi="Courier New" w:cs="Courier New"/>
                                 <w:color w:val="383A42"/>
                               </w:rPr>
-                              <w:t xml:space="preserve"> i = </w:t>
+                              <w:t xml:space="preserve"> </w:t>
+                            </w:r>
+                            <w:proofErr w:type="spellStart"/>
+                            <w:r>
+                              <w:rPr>
+                                <w:rFonts w:ascii="Courier New" w:hAnsi="Courier New" w:cs="Courier New"/>
+                                <w:color w:val="383A42"/>
+                              </w:rPr>
+                              <w:t>i</w:t>
+                            </w:r>
+                            <w:proofErr w:type="spellEnd"/>
+                            <w:r>
+                              <w:rPr>
+                                <w:rFonts w:ascii="Courier New" w:hAnsi="Courier New" w:cs="Courier New"/>
+                                <w:color w:val="383A42"/>
+                              </w:rPr>
+                              <w:t xml:space="preserve"> = </w:t>
                             </w:r>
                             <w:r>
                               <w:rPr>
@@ -5323,7 +4674,7 @@
                                 <w:rFonts w:ascii="Courier New" w:hAnsi="Courier New" w:cs="Courier New"/>
                                 <w:color w:val="383A42"/>
                               </w:rPr>
-                              <w:t xml:space="preserve">; i &lt; </w:t>
+                              <w:t xml:space="preserve">; </w:t>
                             </w:r>
                             <w:proofErr w:type="spellStart"/>
                             <w:r>
@@ -5331,6 +4682,22 @@
                                 <w:rFonts w:ascii="Courier New" w:hAnsi="Courier New" w:cs="Courier New"/>
                                 <w:color w:val="383A42"/>
                               </w:rPr>
+                              <w:t>i</w:t>
+                            </w:r>
+                            <w:proofErr w:type="spellEnd"/>
+                            <w:r>
+                              <w:rPr>
+                                <w:rFonts w:ascii="Courier New" w:hAnsi="Courier New" w:cs="Courier New"/>
+                                <w:color w:val="383A42"/>
+                              </w:rPr>
+                              <w:t xml:space="preserve"> &lt; </w:t>
+                            </w:r>
+                            <w:proofErr w:type="spellStart"/>
+                            <w:r>
+                              <w:rPr>
+                                <w:rFonts w:ascii="Courier New" w:hAnsi="Courier New" w:cs="Courier New"/>
+                                <w:color w:val="383A42"/>
+                              </w:rPr>
                               <w:t>input.e</w:t>
                             </w:r>
                             <w:proofErr w:type="spellEnd"/>
@@ -5355,7 +4722,23 @@
                                 <w:rFonts w:ascii="Courier New" w:hAnsi="Courier New" w:cs="Courier New"/>
                                 <w:color w:val="383A42"/>
                               </w:rPr>
-                              <w:t>; ++i){</w:t>
+                              <w:t>; ++</w:t>
+                            </w:r>
+                            <w:proofErr w:type="spellStart"/>
+                            <w:r>
+                              <w:rPr>
+                                <w:rFonts w:ascii="Courier New" w:hAnsi="Courier New" w:cs="Courier New"/>
+                                <w:color w:val="383A42"/>
+                              </w:rPr>
+                              <w:t>i</w:t>
+                            </w:r>
+                            <w:proofErr w:type="spellEnd"/>
+                            <w:r>
+                              <w:rPr>
+                                <w:rFonts w:ascii="Courier New" w:hAnsi="Courier New" w:cs="Courier New"/>
+                                <w:color w:val="383A42"/>
+                              </w:rPr>
+                              <w:t>){</w:t>
                             </w:r>
                             <w:r>
                               <w:rPr>
@@ -5409,7 +4792,23 @@
                                 <w:rFonts w:ascii="Courier New" w:hAnsi="Courier New" w:cs="Courier New"/>
                                 <w:color w:val="383A42"/>
                               </w:rPr>
-                              <w:t xml:space="preserve"> + i) % INPUT_BUF;</w:t>
+                              <w:t xml:space="preserve"> + </w:t>
+                            </w:r>
+                            <w:proofErr w:type="spellStart"/>
+                            <w:r>
+                              <w:rPr>
+                                <w:rFonts w:ascii="Courier New" w:hAnsi="Courier New" w:cs="Courier New"/>
+                                <w:color w:val="383A42"/>
+                              </w:rPr>
+                              <w:t>i</w:t>
+                            </w:r>
+                            <w:proofErr w:type="spellEnd"/>
+                            <w:r>
+                              <w:rPr>
+                                <w:rFonts w:ascii="Courier New" w:hAnsi="Courier New" w:cs="Courier New"/>
+                                <w:color w:val="383A42"/>
+                              </w:rPr>
+                              <w:t>) % INPUT_BUF;</w:t>
                             </w:r>
                             <w:r>
                               <w:rPr>
@@ -5762,7 +5161,7 @@
               </wp:inline>
             </w:drawing>
           </mc:Choice>
-          <mc:Fallback xmlns:oel="http://schemas.microsoft.com/office/2019/extlst">
+          <mc:Fallback>
             <w:pict>
               <v:shape w14:anchorId="6F4FE0E6" id="Text Box 14" o:spid="_x0000_s1029" type="#_x0000_t202" style="width:448.8pt;height:226.8pt;visibility:visible;mso-wrap-style:square;mso-left-percent:-10001;mso-top-percent:-10001;mso-position-horizontal:absolute;mso-position-horizontal-relative:char;mso-position-vertical:absolute;mso-position-vertical-relative:line;mso-left-percent:-10001;mso-top-percent:-10001;v-text-anchor:top" o:gfxdata="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" fillcolor="white [3201]" stroked="f" strokeweight=".5pt">
                 <v:textbox>
@@ -6513,23 +5912,7 @@
           <w:rFonts w:hint="cs"/>
           <w:rtl/>
         </w:rPr>
-        <w:t xml:space="preserve">، </w:t>
-      </w:r>
-      <w:proofErr w:type="spellStart"/>
-      <w:r>
-        <w:rPr>
-          <w:rFonts w:hint="cs"/>
-          <w:rtl/>
-        </w:rPr>
-        <w:t>می‌توان</w:t>
-      </w:r>
-      <w:proofErr w:type="spellEnd"/>
-      <w:r>
-        <w:rPr>
-          <w:rFonts w:hint="cs"/>
-          <w:rtl/>
-        </w:rPr>
-        <w:t xml:space="preserve"> این قابلیت را به ترمینال اضافه کرد:</w:t>
+        <w:t>، می‌توان این قابلیت را به ترمینال اضافه کرد:</w:t>
       </w:r>
     </w:p>
     <w:p>
@@ -7005,7 +6388,7 @@
               </wp:inline>
             </w:drawing>
           </mc:Choice>
-          <mc:Fallback xmlns:oel="http://schemas.microsoft.com/office/2019/extlst">
+          <mc:Fallback>
             <w:pict>
               <v:shape w14:anchorId="09D5B5A9" id="Text Box 16" o:spid="_x0000_s1030" type="#_x0000_t202" style="width:448.8pt;height:141.6pt;visibility:visible;mso-wrap-style:square;mso-left-percent:-10001;mso-top-percent:-10001;mso-position-horizontal:absolute;mso-position-horizontal-relative:char;mso-position-vertical:absolute;mso-position-vertical-relative:line;mso-left-percent:-10001;mso-top-percent:-10001;v-text-anchor:top" o:gfxdata="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" fillcolor="white [3201]" stroked="f" strokeweight=".5pt">
                 <v:textbox>
@@ -7530,7 +6913,23 @@
                                 <w:rFonts w:ascii="Courier New" w:hAnsi="Courier New" w:cs="Courier New"/>
                                 <w:color w:val="4078F2"/>
                               </w:rPr>
-                              <w:t>#define HIST_SIZE 15</w:t>
+                              <w:t>#</w:t>
+                            </w:r>
+                            <w:proofErr w:type="gramStart"/>
+                            <w:r>
+                              <w:rPr>
+                                <w:rFonts w:ascii="Courier New" w:hAnsi="Courier New" w:cs="Courier New"/>
+                                <w:color w:val="4078F2"/>
+                              </w:rPr>
+                              <w:t>define</w:t>
+                            </w:r>
+                            <w:proofErr w:type="gramEnd"/>
+                            <w:r>
+                              <w:rPr>
+                                <w:rFonts w:ascii="Courier New" w:hAnsi="Courier New" w:cs="Courier New"/>
+                                <w:color w:val="4078F2"/>
+                              </w:rPr>
+                              <w:t xml:space="preserve"> HIST_SIZE 15</w:t>
                             </w:r>
                             <w:r>
                               <w:rPr>
@@ -7815,7 +7214,7 @@
               </wp:inline>
             </w:drawing>
           </mc:Choice>
-          <mc:Fallback xmlns:oel="http://schemas.microsoft.com/office/2019/extlst">
+          <mc:Fallback>
             <w:pict>
               <v:shape w14:anchorId="6083B35B" id="Text Box 2" o:spid="_x0000_s1031" type="#_x0000_t202" style="width:450.5pt;height:141pt;visibility:visible;mso-wrap-style:square;mso-left-percent:-10001;mso-top-percent:-10001;mso-position-horizontal:absolute;mso-position-horizontal-relative:char;mso-position-vertical:absolute;mso-position-vertical-relative:line;mso-left-percent:-10001;mso-top-percent:-10001;v-text-anchor:top" o:gfxdata="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" stroked="f">
                 <v:textbox>
@@ -8155,15 +7554,14 @@
           <w:rFonts w:hint="cs"/>
           <w:rtl/>
         </w:rPr>
-        <w:t xml:space="preserve"> </w:t>
+        <w:t xml:space="preserve"> نشان‌دهنده شماره خانه فعلی صف تاریخچه دستورات است. </w:t>
       </w:r>
       <w:proofErr w:type="spellStart"/>
       <w:r>
         <w:rPr>
-          <w:rFonts w:hint="cs"/>
-          <w:rtl/>
-        </w:rPr>
-        <w:t>نشان‌دهنده</w:t>
+          <w:rStyle w:val="Code"/>
+        </w:rPr>
+        <w:t>cmd_buf</w:t>
       </w:r>
       <w:proofErr w:type="spellEnd"/>
       <w:r>
@@ -8171,14 +7569,28 @@
           <w:rFonts w:hint="cs"/>
           <w:rtl/>
         </w:rPr>
-        <w:t xml:space="preserve"> شماره خانه فعلی صف تاریخچه دستورات است. </w:t>
+        <w:t xml:space="preserve"> نیز </w:t>
+      </w:r>
+      <w:r>
+        <w:rPr>
+          <w:rFonts w:hint="cs"/>
+          <w:rtl/>
+        </w:rPr>
+        <w:t>آرایه</w:t>
+      </w:r>
+      <w:r>
+        <w:rPr>
+          <w:rFonts w:hint="cs"/>
+          <w:rtl/>
+        </w:rPr>
+        <w:t xml:space="preserve"> نگه‌دارنده دستورات گذشته است. علاوه بر آن از یک شماره خانه به نام </w:t>
       </w:r>
       <w:proofErr w:type="spellStart"/>
       <w:r>
         <w:rPr>
           <w:rStyle w:val="Code"/>
         </w:rPr>
-        <w:t>cmd_buf</w:t>
+        <w:t>last_used_idx</w:t>
       </w:r>
       <w:proofErr w:type="spellEnd"/>
       <w:r>
@@ -8186,68 +7598,7 @@
           <w:rFonts w:hint="cs"/>
           <w:rtl/>
         </w:rPr>
-        <w:t xml:space="preserve"> نیز </w:t>
-      </w:r>
-      <w:r>
-        <w:rPr>
-          <w:rFonts w:hint="cs"/>
-          <w:rtl/>
-        </w:rPr>
-        <w:t>آرایه</w:t>
-      </w:r>
-      <w:r>
-        <w:rPr>
-          <w:rFonts w:hint="cs"/>
-          <w:rtl/>
-        </w:rPr>
-        <w:t xml:space="preserve"> </w:t>
-      </w:r>
-      <w:proofErr w:type="spellStart"/>
-      <w:r>
-        <w:rPr>
-          <w:rFonts w:hint="cs"/>
-          <w:rtl/>
-        </w:rPr>
-        <w:t>نگه‌دارنده</w:t>
-      </w:r>
-      <w:proofErr w:type="spellEnd"/>
-      <w:r>
-        <w:rPr>
-          <w:rFonts w:hint="cs"/>
-          <w:rtl/>
-        </w:rPr>
-        <w:t xml:space="preserve"> دستورات گذشته است. علاوه بر آن از یک شماره خانه به نام </w:t>
-      </w:r>
-      <w:proofErr w:type="spellStart"/>
-      <w:r>
-        <w:rPr>
-          <w:rStyle w:val="Code"/>
-        </w:rPr>
-        <w:t>last_used_idx</w:t>
-      </w:r>
-      <w:proofErr w:type="spellEnd"/>
-      <w:r>
-        <w:rPr>
-          <w:rFonts w:hint="cs"/>
-          <w:rtl/>
-        </w:rPr>
-        <w:t xml:space="preserve"> برای نگه داشتن آخرین پیشنهاد فعلی استفاده </w:t>
-      </w:r>
-      <w:proofErr w:type="spellStart"/>
-      <w:r>
-        <w:rPr>
-          <w:rFonts w:hint="cs"/>
-          <w:rtl/>
-        </w:rPr>
-        <w:t>می‌کنیم</w:t>
-      </w:r>
-      <w:proofErr w:type="spellEnd"/>
-      <w:r>
-        <w:rPr>
-          <w:rFonts w:hint="cs"/>
-          <w:rtl/>
-        </w:rPr>
-        <w:t xml:space="preserve"> تا هنگام پیشنهاد دادن دستورات مختلف، همواره دستوری جدید از تاریخچه به کاربر ارائه شود. سه متغییر بعدی برای نگه داشتن دستور اصلی است که کاربر قبل از دریافت پیشنهادات وارد کرده بود؛ استفاده از این متغییر ها به این دلیل است که پیشنهادات همواره بر مبنای دستور وارد شده باشند و پس از تغییر دستور توسط پیشنهادات، پیشنهادات عوض نشوند.</w:t>
+        <w:t xml:space="preserve"> برای نگه داشتن آخرین پیشنهاد فعلی استفاده می‌کنیم تا هنگام پیشنهاد دادن دستورات مختلف، همواره دستوری جدید از تاریخچه به کاربر ارائه شود. سه متغییر بعدی برای نگه داشتن دستور اصلی است که کاربر قبل از دریافت پیشنهادات وارد کرده بود؛ استفاده از این متغییر ها به این دلیل است که پیشنهادات همواره بر مبنای دستور وارد شده باشند و پس از تغییر دستور توسط پیشنهادات، پیشنهادات عوض نشوند.</w:t>
       </w:r>
     </w:p>
     <w:p>
@@ -8304,23 +7655,7 @@
           <w:rFonts w:hint="cs"/>
           <w:rtl/>
         </w:rPr>
-        <w:t xml:space="preserve"> اضافه </w:t>
-      </w:r>
-      <w:proofErr w:type="spellStart"/>
-      <w:r>
-        <w:rPr>
-          <w:rFonts w:hint="cs"/>
-          <w:rtl/>
-        </w:rPr>
-        <w:t>شده‌اند</w:t>
-      </w:r>
-      <w:proofErr w:type="spellEnd"/>
-      <w:r>
-        <w:rPr>
-          <w:rFonts w:hint="cs"/>
-          <w:rtl/>
-        </w:rPr>
-        <w:t xml:space="preserve"> که به ترتیب وظایف پیشنهاد مناسب برای دستور فعلی</w:t>
+        <w:t xml:space="preserve"> اضافه شده‌اند که به ترتیب وظایف پیشنهاد مناسب برای دستور فعلی</w:t>
       </w:r>
       <w:r>
         <w:rPr>
@@ -8564,7 +7899,23 @@
                                 <w:rFonts w:ascii="Courier New" w:hAnsi="Courier New" w:cs="Courier New"/>
                                 <w:color w:val="383A42"/>
                               </w:rPr>
-                              <w:t xml:space="preserve"> i = </w:t>
+                              <w:t xml:space="preserve"> </w:t>
+                            </w:r>
+                            <w:proofErr w:type="spellStart"/>
+                            <w:r>
+                              <w:rPr>
+                                <w:rFonts w:ascii="Courier New" w:hAnsi="Courier New" w:cs="Courier New"/>
+                                <w:color w:val="383A42"/>
+                              </w:rPr>
+                              <w:t>i</w:t>
+                            </w:r>
+                            <w:proofErr w:type="spellEnd"/>
+                            <w:r>
+                              <w:rPr>
+                                <w:rFonts w:ascii="Courier New" w:hAnsi="Courier New" w:cs="Courier New"/>
+                                <w:color w:val="383A42"/>
+                              </w:rPr>
+                              <w:t xml:space="preserve"> = </w:t>
                             </w:r>
                             <w:r>
                               <w:rPr>
@@ -8578,7 +7929,39 @@
                                 <w:rFonts w:ascii="Courier New" w:hAnsi="Courier New" w:cs="Courier New"/>
                                 <w:color w:val="383A42"/>
                               </w:rPr>
-                              <w:t>; i &lt; HIST_SIZE; ++i){</w:t>
+                              <w:t xml:space="preserve">; </w:t>
+                            </w:r>
+                            <w:proofErr w:type="spellStart"/>
+                            <w:r>
+                              <w:rPr>
+                                <w:rFonts w:ascii="Courier New" w:hAnsi="Courier New" w:cs="Courier New"/>
+                                <w:color w:val="383A42"/>
+                              </w:rPr>
+                              <w:t>i</w:t>
+                            </w:r>
+                            <w:proofErr w:type="spellEnd"/>
+                            <w:r>
+                              <w:rPr>
+                                <w:rFonts w:ascii="Courier New" w:hAnsi="Courier New" w:cs="Courier New"/>
+                                <w:color w:val="383A42"/>
+                              </w:rPr>
+                              <w:t xml:space="preserve"> &lt; HIST_SIZE; ++</w:t>
+                            </w:r>
+                            <w:proofErr w:type="spellStart"/>
+                            <w:r>
+                              <w:rPr>
+                                <w:rFonts w:ascii="Courier New" w:hAnsi="Courier New" w:cs="Courier New"/>
+                                <w:color w:val="383A42"/>
+                              </w:rPr>
+                              <w:t>i</w:t>
+                            </w:r>
+                            <w:proofErr w:type="spellEnd"/>
+                            <w:r>
+                              <w:rPr>
+                                <w:rFonts w:ascii="Courier New" w:hAnsi="Courier New" w:cs="Courier New"/>
+                                <w:color w:val="383A42"/>
+                              </w:rPr>
+                              <w:t>){</w:t>
                             </w:r>
                             <w:r>
                               <w:rPr>
@@ -8616,7 +7999,23 @@
                                 <w:rFonts w:ascii="Courier New" w:hAnsi="Courier New" w:cs="Courier New"/>
                                 <w:color w:val="383A42"/>
                               </w:rPr>
-                              <w:t xml:space="preserve"> = (i + </w:t>
+                              <w:t xml:space="preserve"> = (</w:t>
+                            </w:r>
+                            <w:proofErr w:type="spellStart"/>
+                            <w:r>
+                              <w:rPr>
+                                <w:rFonts w:ascii="Courier New" w:hAnsi="Courier New" w:cs="Courier New"/>
+                                <w:color w:val="383A42"/>
+                              </w:rPr>
+                              <w:t>i</w:t>
+                            </w:r>
+                            <w:proofErr w:type="spellEnd"/>
+                            <w:r>
+                              <w:rPr>
+                                <w:rFonts w:ascii="Courier New" w:hAnsi="Courier New" w:cs="Courier New"/>
+                                <w:color w:val="383A42"/>
+                              </w:rPr>
+                              <w:t xml:space="preserve"> + </w:t>
                             </w:r>
                             <w:proofErr w:type="spellStart"/>
                             <w:r>
@@ -9928,7 +9327,7 @@
               </wp:inline>
             </w:drawing>
           </mc:Choice>
-          <mc:Fallback xmlns:oel="http://schemas.microsoft.com/office/2019/extlst">
+          <mc:Fallback>
             <w:pict>
               <v:shape w14:anchorId="3AE84E4B" id="_x0000_s1032" type="#_x0000_t202" style="width:450pt;height:570pt;visibility:visible;mso-wrap-style:square;mso-left-percent:-10001;mso-top-percent:-10001;mso-position-horizontal:absolute;mso-position-horizontal-relative:char;mso-position-vertical:absolute;mso-position-vertical-relative:line;mso-left-percent:-10001;mso-top-percent:-10001;v-text-anchor:top" o:gfxdata="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" filled="f" stroked="f">
                 <v:textbox>
@@ -11561,7 +10960,15 @@
           <w:rFonts w:hint="cs"/>
           <w:rtl/>
         </w:rPr>
-        <w:t xml:space="preserve"> را فشار دهد، یک پیشنهاد توسط این تاریخچه به کاربر ارئه می‌شود که تکمیل کننده رشته وارد شده است. پیشنهادات از اولین دستورات وارد شده شروع می‌شوند و با هر بار فشردن مجدد </w:t>
+        <w:t xml:space="preserve"> را فشار دهد، یک پیشنهاد توسط این تاریخچه به کاربر ارئه می‌شود که تکمیل کننده رشته وارد شده است. پیشنهادات از اولین دستورات وارد شده شروع می‌شوند و با هر بار </w:t>
+      </w:r>
+      <w:r>
+        <w:rPr>
+          <w:rFonts w:hint="cs"/>
+          <w:rtl/>
+        </w:rPr>
+        <w:lastRenderedPageBreak/>
+        <w:t xml:space="preserve">فشردن مجدد </w:t>
       </w:r>
       <w:r>
         <w:t>tab</w:t>
@@ -11571,15 +10978,7 @@
           <w:rFonts w:hint="cs"/>
           <w:rtl/>
         </w:rPr>
-        <w:t xml:space="preserve"> دستور بعدی </w:t>
-      </w:r>
-      <w:r>
-        <w:rPr>
-          <w:rFonts w:hint="cs"/>
-          <w:rtl/>
-        </w:rPr>
-        <w:lastRenderedPageBreak/>
-        <w:t>پیشنهاد داده می‌شود. در صورت اتمام پیشنهادات و پیمایش تمام دستورات موجود در تاریخچه، پیشنهادات دوباره از اول ارائه خواهند شد و اینکار بصورت دایره‌وار ادامه خواهد یافت.</w:t>
+        <w:t xml:space="preserve"> دستور بعدی پیشنهاد داده می‌شود. در صورت اتمام پیشنهادات و پیمایش تمام دستورات موجود در تاریخچه، پیشنهادات دوباره از اول ارائه خواهند شد و اینکار بصورت دایره‌وار ادامه خواهد یافت.</w:t>
       </w:r>
       <w:r>
         <w:rPr>
@@ -11908,15 +11307,14 @@
           <w:rFonts w:hint="cs"/>
           <w:rtl/>
         </w:rPr>
-        <w:t xml:space="preserve">، این برنامه‌ها نیز کامپایل و تبدیل به فایل‌های قابل اجرا توسط سیستم عامل می‌شوند. نام هر یک از این </w:t>
+        <w:t xml:space="preserve">، این برنامه‌ها نیز کامپایل و تبدیل به فایل‌های قابل اجرا توسط سیستم عامل می‌شوند. نام هر یک از این برنامه‌ها به صورت </w:t>
+      </w:r>
+      <w:r>
+        <w:t>_</w:t>
       </w:r>
       <w:proofErr w:type="spellStart"/>
       <w:r>
-        <w:rPr>
-          <w:rFonts w:hint="cs"/>
-          <w:rtl/>
-        </w:rPr>
-        <w:t>برنامه‌ها</w:t>
+        <w:t>file_name</w:t>
       </w:r>
       <w:proofErr w:type="spellEnd"/>
       <w:r>
@@ -11924,7 +11322,7 @@
           <w:rFonts w:hint="cs"/>
           <w:rtl/>
         </w:rPr>
-        <w:t xml:space="preserve"> به صورت </w:t>
+        <w:t xml:space="preserve"> در این لیست قرار گرفته است. تمام اسامی به صورت </w:t>
       </w:r>
       <w:r>
         <w:t>_</w:t>
@@ -11939,14 +11337,49 @@
           <w:rFonts w:hint="cs"/>
           <w:rtl/>
         </w:rPr>
-        <w:t xml:space="preserve"> در این لیست قرار گرفته است. تمام اسامی به صورت </w:t>
+        <w:t xml:space="preserve"> (اسامی که یک </w:t>
       </w:r>
       <w:r>
         <w:t>_</w:t>
       </w:r>
+      <w:r>
+        <w:rPr>
+          <w:rFonts w:hint="cs"/>
+          <w:rtl/>
+        </w:rPr>
+        <w:t xml:space="preserve"> ابتدایشان دارند)، یک هدف</w:t>
+      </w:r>
+      <w:r>
+        <w:rPr>
+          <w:rStyle w:val="FootnoteReference"/>
+          <w:rtl/>
+        </w:rPr>
+        <w:footnoteReference w:id="1"/>
+      </w:r>
+      <w:r>
+        <w:rPr>
+          <w:rFonts w:hint="cs"/>
+          <w:rtl/>
+        </w:rPr>
+        <w:t xml:space="preserve"> با پیشنیاز</w:t>
+      </w:r>
+      <w:r>
+        <w:rPr>
+          <w:rStyle w:val="FootnoteReference"/>
+          <w:rtl/>
+        </w:rPr>
+        <w:footnoteReference w:id="2"/>
+      </w:r>
+      <w:r>
+        <w:rPr>
+          <w:rFonts w:hint="cs"/>
+          <w:rtl/>
+        </w:rPr>
+        <w:t>های فایل آبجکت هدف (</w:t>
+      </w:r>
       <w:proofErr w:type="spellStart"/>
       <w:r>
-        <w:t>file_name</w:t>
+        <w:t>file_name.o</w:t>
       </w:r>
       <w:proofErr w:type="spellEnd"/>
       <w:r>
@@ -11954,10 +11387,80 @@
           <w:rFonts w:hint="cs"/>
           <w:rtl/>
         </w:rPr>
-        <w:t xml:space="preserve"> (اسامی که یک </w:t>
-      </w:r>
-      <w:r>
-        <w:t>_</w:t>
+        <w:t xml:space="preserve">) و متغیر </w:t>
+      </w:r>
+      <w:r>
+        <w:t>ULIB</w:t>
+      </w:r>
+      <w:r>
+        <w:rPr>
+          <w:rFonts w:hint="cs"/>
+          <w:rtl/>
+        </w:rPr>
+        <w:t xml:space="preserve"> دارد. بنابراین هدف‌های موجود در </w:t>
+      </w:r>
+      <w:r>
+        <w:t>UPROGS</w:t>
+      </w:r>
+      <w:r>
+        <w:rPr>
+          <w:rFonts w:hint="cs"/>
+          <w:rtl/>
+        </w:rPr>
+        <w:t xml:space="preserve"> منجر به ساخت فایل آبجکت برنامه‌های کاربر، اجرا شدن هدف‌های مربوط به </w:t>
+      </w:r>
+      <w:r>
+        <w:t>ULIB</w:t>
+      </w:r>
+      <w:r>
+        <w:rPr>
+          <w:rFonts w:hint="cs"/>
+          <w:rtl/>
+        </w:rPr>
+        <w:t xml:space="preserve"> می‌شود و در نهایت اجرای دستور </w:t>
+      </w:r>
+      <w:proofErr w:type="spellStart"/>
+      <w:r>
+        <w:t>ld</w:t>
+      </w:r>
+      <w:proofErr w:type="spellEnd"/>
+      <w:r>
+        <w:rPr>
+          <w:rFonts w:hint="cs"/>
+          <w:rtl/>
+        </w:rPr>
+        <w:t xml:space="preserve"> می‌شود. دستور </w:t>
+      </w:r>
+      <w:proofErr w:type="spellStart"/>
+      <w:r>
+        <w:t>ld</w:t>
+      </w:r>
+      <w:proofErr w:type="spellEnd"/>
+      <w:r>
+        <w:rPr>
+          <w:rFonts w:hint="cs"/>
+          <w:rtl/>
+        </w:rPr>
+        <w:t xml:space="preserve"> برای پیوست فایل‌های مورد نیاز و تولید یک فایل قابل اجرا مورد استفاده قرار می‌گیرد. علاوه بر آن فایل‌های آبجکت مربوط به هر برنامه (</w:t>
+      </w:r>
+      <w:proofErr w:type="spellStart"/>
+      <w:r>
+        <w:t>file_name.o</w:t>
+      </w:r>
+      <w:proofErr w:type="spellEnd"/>
+      <w:r>
+        <w:rPr>
+          <w:rFonts w:hint="cs"/>
+          <w:rtl/>
+        </w:rPr>
+        <w:t>) توسط یک قانون درونی</w:t>
+      </w:r>
+      <w:r>
+        <w:rPr>
+          <w:rStyle w:val="FootnoteReference"/>
+          <w:rtl/>
+        </w:rPr>
+        <w:footnoteReference w:id="3"/>
       </w:r>
       <w:r>
         <w:rPr>
@@ -11968,11 +11471,7 @@
       </w:r>
       <w:proofErr w:type="spellStart"/>
       <w:r>
-        <w:rPr>
-          <w:rFonts w:hint="cs"/>
-          <w:rtl/>
-        </w:rPr>
-        <w:t>ابتدایشان</w:t>
+        <w:t>MakeFile</w:t>
       </w:r>
       <w:proofErr w:type="spellEnd"/>
       <w:r>
@@ -11980,72 +11479,112 @@
           <w:rFonts w:hint="cs"/>
           <w:rtl/>
         </w:rPr>
-        <w:t xml:space="preserve"> دارند)، یک هدف</w:t>
+        <w:t xml:space="preserve"> ساخته می‌شوند و به صورت صریح در </w:t>
+      </w:r>
+      <w:proofErr w:type="spellStart"/>
+      <w:r>
+        <w:t>MakeFile</w:t>
+      </w:r>
+      <w:proofErr w:type="spellEnd"/>
+      <w:r>
+        <w:rPr>
+          <w:rFonts w:hint="cs"/>
+          <w:rtl/>
+        </w:rPr>
+        <w:t xml:space="preserve"> نوشته نشده‌اند.</w:t>
+      </w:r>
+      <w:r>
+        <w:rPr>
+          <w:rtl/>
+        </w:rPr>
+        <w:br/>
+      </w:r>
+      <w:r>
+        <w:rPr>
+          <w:rFonts w:hint="cs"/>
+          <w:u w:val="single"/>
+          <w:rtl/>
+        </w:rPr>
+        <w:t xml:space="preserve">متغیر </w:t>
+      </w:r>
+      <w:r>
+        <w:rPr>
+          <w:u w:val="single"/>
+        </w:rPr>
+        <w:t>ULIB</w:t>
+      </w:r>
+      <w:r>
+        <w:rPr>
+          <w:rFonts w:hint="cs"/>
+          <w:rtl/>
+        </w:rPr>
+        <w:t xml:space="preserve">: این متغیر شامل تعدادی از کتاب‌خانه‌های زبان </w:t>
+      </w:r>
+      <w:r>
+        <w:t>c</w:t>
+      </w:r>
+      <w:r>
+        <w:rPr>
+          <w:rFonts w:hint="cs"/>
+          <w:rtl/>
+        </w:rPr>
+        <w:t xml:space="preserve"> می‌باشد. در بسیاری از کدهای </w:t>
+      </w:r>
+      <w:r>
+        <w:t>xv6</w:t>
+      </w:r>
+      <w:r>
+        <w:rPr>
+          <w:rFonts w:hint="cs"/>
+          <w:rtl/>
+        </w:rPr>
+        <w:t xml:space="preserve"> توابع این کتاب‌خانه‌ها استفاده شده‌اند و برای اجرایشان به کامپایل این فایل‌ها نیاز داریم. برای مثال برنامه‌های سطح کاربر نیازمند کامپایل فایل‌های </w:t>
+      </w:r>
+      <w:r>
+        <w:t>ULIB</w:t>
+      </w:r>
+      <w:r>
+        <w:rPr>
+          <w:rFonts w:hint="cs"/>
+          <w:rtl/>
+        </w:rPr>
+        <w:t xml:space="preserve"> می‌باشند؛ بنابراین همانطور که در بخش قبل نیز گفته شد، فایل‌های </w:t>
+      </w:r>
+      <w:r>
+        <w:t>ULIB</w:t>
+      </w:r>
+      <w:r>
+        <w:rPr>
+          <w:rFonts w:hint="cs"/>
+          <w:rtl/>
+        </w:rPr>
+        <w:t xml:space="preserve"> به عنوان پیشنیاز در قوانین قرار گرفته‌اند و در نهایت توسط دستور </w:t>
+      </w:r>
+      <w:proofErr w:type="spellStart"/>
+      <w:r>
+        <w:t>ld</w:t>
+      </w:r>
+      <w:proofErr w:type="spellEnd"/>
+      <w:r>
+        <w:rPr>
+          <w:rFonts w:hint="cs"/>
+          <w:rtl/>
+        </w:rPr>
+        <w:t xml:space="preserve"> به فایل‌های اجرایی پیوست</w:t>
       </w:r>
       <w:r>
         <w:rPr>
           <w:rStyle w:val="FootnoteReference"/>
           <w:rtl/>
         </w:rPr>
-        <w:footnoteReference w:id="1"/>
-      </w:r>
-      <w:r>
-        <w:rPr>
-          <w:rFonts w:hint="cs"/>
-          <w:rtl/>
-        </w:rPr>
-        <w:t xml:space="preserve"> با </w:t>
-      </w:r>
-      <w:proofErr w:type="spellStart"/>
-      <w:r>
-        <w:rPr>
-          <w:rFonts w:hint="cs"/>
-          <w:rtl/>
-        </w:rPr>
-        <w:t>پیشنیاز</w:t>
-      </w:r>
-      <w:proofErr w:type="spellEnd"/>
-      <w:r>
-        <w:rPr>
-          <w:rStyle w:val="FootnoteReference"/>
-          <w:rtl/>
-        </w:rPr>
-        <w:footnoteReference w:id="2"/>
-      </w:r>
-      <w:r>
-        <w:rPr>
-          <w:rFonts w:hint="cs"/>
-          <w:rtl/>
-        </w:rPr>
-        <w:t xml:space="preserve">های فایل </w:t>
-      </w:r>
-      <w:proofErr w:type="spellStart"/>
-      <w:r>
-        <w:rPr>
-          <w:rFonts w:hint="cs"/>
-          <w:rtl/>
-        </w:rPr>
-        <w:t>آبجکت</w:t>
-      </w:r>
-      <w:proofErr w:type="spellEnd"/>
-      <w:r>
-        <w:rPr>
-          <w:rFonts w:hint="cs"/>
-          <w:rtl/>
-        </w:rPr>
-        <w:t xml:space="preserve"> هدف (</w:t>
-      </w:r>
-      <w:proofErr w:type="spellStart"/>
-      <w:r>
-        <w:t>file_name.o</w:t>
-      </w:r>
-      <w:proofErr w:type="spellEnd"/>
-      <w:r>
-        <w:rPr>
-          <w:rFonts w:hint="cs"/>
-          <w:rtl/>
-        </w:rPr>
-        <w:t xml:space="preserve">) و متغیر </w:t>
+        <w:footnoteReference w:id="4"/>
+      </w:r>
+      <w:r>
+        <w:rPr>
+          <w:rFonts w:hint="cs"/>
+          <w:rtl/>
+        </w:rPr>
+        <w:t xml:space="preserve"> می‌شوند. فایل‌های </w:t>
       </w:r>
       <w:r>
         <w:t>ULIB</w:t>
@@ -12055,572 +11594,7 @@
           <w:rFonts w:hint="cs"/>
           <w:rtl/>
         </w:rPr>
-        <w:t xml:space="preserve"> دارد. بنابراین </w:t>
-      </w:r>
-      <w:proofErr w:type="spellStart"/>
-      <w:r>
-        <w:rPr>
-          <w:rFonts w:hint="cs"/>
-          <w:rtl/>
-        </w:rPr>
-        <w:t>هدف‌های</w:t>
-      </w:r>
-      <w:proofErr w:type="spellEnd"/>
-      <w:r>
-        <w:rPr>
-          <w:rFonts w:hint="cs"/>
-          <w:rtl/>
-        </w:rPr>
-        <w:t xml:space="preserve"> موجود در </w:t>
-      </w:r>
-      <w:r>
-        <w:t>UPROGS</w:t>
-      </w:r>
-      <w:r>
-        <w:rPr>
-          <w:rFonts w:hint="cs"/>
-          <w:rtl/>
-        </w:rPr>
-        <w:t xml:space="preserve"> منجر به ساخت فایل </w:t>
-      </w:r>
-      <w:proofErr w:type="spellStart"/>
-      <w:r>
-        <w:rPr>
-          <w:rFonts w:hint="cs"/>
-          <w:rtl/>
-        </w:rPr>
-        <w:t>آبجکت</w:t>
-      </w:r>
-      <w:proofErr w:type="spellEnd"/>
-      <w:r>
-        <w:rPr>
-          <w:rFonts w:hint="cs"/>
-          <w:rtl/>
-        </w:rPr>
-        <w:t xml:space="preserve"> </w:t>
-      </w:r>
-      <w:proofErr w:type="spellStart"/>
-      <w:r>
-        <w:rPr>
-          <w:rFonts w:hint="cs"/>
-          <w:rtl/>
-        </w:rPr>
-        <w:t>برنامه‌های</w:t>
-      </w:r>
-      <w:proofErr w:type="spellEnd"/>
-      <w:r>
-        <w:rPr>
-          <w:rFonts w:hint="cs"/>
-          <w:rtl/>
-        </w:rPr>
-        <w:t xml:space="preserve"> کاربر، اجرا شدن </w:t>
-      </w:r>
-      <w:proofErr w:type="spellStart"/>
-      <w:r>
-        <w:rPr>
-          <w:rFonts w:hint="cs"/>
-          <w:rtl/>
-        </w:rPr>
-        <w:t>هدف‌های</w:t>
-      </w:r>
-      <w:proofErr w:type="spellEnd"/>
-      <w:r>
-        <w:rPr>
-          <w:rFonts w:hint="cs"/>
-          <w:rtl/>
-        </w:rPr>
-        <w:t xml:space="preserve"> مربوط به </w:t>
-      </w:r>
-      <w:r>
-        <w:t>ULIB</w:t>
-      </w:r>
-      <w:r>
-        <w:rPr>
-          <w:rFonts w:hint="cs"/>
-          <w:rtl/>
-        </w:rPr>
-        <w:t xml:space="preserve"> </w:t>
-      </w:r>
-      <w:proofErr w:type="spellStart"/>
-      <w:r>
-        <w:rPr>
-          <w:rFonts w:hint="cs"/>
-          <w:rtl/>
-        </w:rPr>
-        <w:t>می‌شود</w:t>
-      </w:r>
-      <w:proofErr w:type="spellEnd"/>
-      <w:r>
-        <w:rPr>
-          <w:rFonts w:hint="cs"/>
-          <w:rtl/>
-        </w:rPr>
-        <w:t xml:space="preserve"> و در نهایت اجرای دستور </w:t>
-      </w:r>
-      <w:proofErr w:type="spellStart"/>
-      <w:r>
-        <w:t>ld</w:t>
-      </w:r>
-      <w:proofErr w:type="spellEnd"/>
-      <w:r>
-        <w:rPr>
-          <w:rFonts w:hint="cs"/>
-          <w:rtl/>
-        </w:rPr>
-        <w:t xml:space="preserve"> </w:t>
-      </w:r>
-      <w:proofErr w:type="spellStart"/>
-      <w:r>
-        <w:rPr>
-          <w:rFonts w:hint="cs"/>
-          <w:rtl/>
-        </w:rPr>
-        <w:t>می‌شود</w:t>
-      </w:r>
-      <w:proofErr w:type="spellEnd"/>
-      <w:r>
-        <w:rPr>
-          <w:rFonts w:hint="cs"/>
-          <w:rtl/>
-        </w:rPr>
-        <w:t xml:space="preserve">. دستور </w:t>
-      </w:r>
-      <w:proofErr w:type="spellStart"/>
-      <w:r>
-        <w:t>ld</w:t>
-      </w:r>
-      <w:proofErr w:type="spellEnd"/>
-      <w:r>
-        <w:rPr>
-          <w:rFonts w:hint="cs"/>
-          <w:rtl/>
-        </w:rPr>
-        <w:t xml:space="preserve"> برای پیوست </w:t>
-      </w:r>
-      <w:proofErr w:type="spellStart"/>
-      <w:r>
-        <w:rPr>
-          <w:rFonts w:hint="cs"/>
-          <w:rtl/>
-        </w:rPr>
-        <w:t>فایل‌های</w:t>
-      </w:r>
-      <w:proofErr w:type="spellEnd"/>
-      <w:r>
-        <w:rPr>
-          <w:rFonts w:hint="cs"/>
-          <w:rtl/>
-        </w:rPr>
-        <w:t xml:space="preserve"> مورد نیاز و تولید یک فایل قابل اجرا مورد استفاده قرار </w:t>
-      </w:r>
-      <w:proofErr w:type="spellStart"/>
-      <w:r>
-        <w:rPr>
-          <w:rFonts w:hint="cs"/>
-          <w:rtl/>
-        </w:rPr>
-        <w:t>می‌گیرد</w:t>
-      </w:r>
-      <w:proofErr w:type="spellEnd"/>
-      <w:r>
-        <w:rPr>
-          <w:rFonts w:hint="cs"/>
-          <w:rtl/>
-        </w:rPr>
-        <w:t xml:space="preserve">. علاوه بر آن </w:t>
-      </w:r>
-      <w:proofErr w:type="spellStart"/>
-      <w:r>
-        <w:rPr>
-          <w:rFonts w:hint="cs"/>
-          <w:rtl/>
-        </w:rPr>
-        <w:t>فایل‌های</w:t>
-      </w:r>
-      <w:proofErr w:type="spellEnd"/>
-      <w:r>
-        <w:rPr>
-          <w:rFonts w:hint="cs"/>
-          <w:rtl/>
-        </w:rPr>
-        <w:t xml:space="preserve"> </w:t>
-      </w:r>
-      <w:proofErr w:type="spellStart"/>
-      <w:r>
-        <w:rPr>
-          <w:rFonts w:hint="cs"/>
-          <w:rtl/>
-        </w:rPr>
-        <w:t>آبجکت</w:t>
-      </w:r>
-      <w:proofErr w:type="spellEnd"/>
-      <w:r>
-        <w:rPr>
-          <w:rFonts w:hint="cs"/>
-          <w:rtl/>
-        </w:rPr>
-        <w:t xml:space="preserve"> مربوط به هر برنامه (</w:t>
-      </w:r>
-      <w:proofErr w:type="spellStart"/>
-      <w:r>
-        <w:t>file_name.o</w:t>
-      </w:r>
-      <w:proofErr w:type="spellEnd"/>
-      <w:r>
-        <w:rPr>
-          <w:rFonts w:hint="cs"/>
-          <w:rtl/>
-        </w:rPr>
-        <w:t>) توسط یک قانون درونی</w:t>
-      </w:r>
-      <w:r>
-        <w:rPr>
-          <w:rStyle w:val="FootnoteReference"/>
-          <w:rtl/>
-        </w:rPr>
-        <w:footnoteReference w:id="3"/>
-      </w:r>
-      <w:r>
-        <w:rPr>
-          <w:rFonts w:hint="cs"/>
-          <w:rtl/>
-        </w:rPr>
-        <w:t xml:space="preserve"> </w:t>
-      </w:r>
-      <w:proofErr w:type="spellStart"/>
-      <w:r>
-        <w:t>MakeFile</w:t>
-      </w:r>
-      <w:proofErr w:type="spellEnd"/>
-      <w:r>
-        <w:rPr>
-          <w:rFonts w:hint="cs"/>
-          <w:rtl/>
-        </w:rPr>
-        <w:t xml:space="preserve"> ساخته </w:t>
-      </w:r>
-      <w:proofErr w:type="spellStart"/>
-      <w:r>
-        <w:rPr>
-          <w:rFonts w:hint="cs"/>
-          <w:rtl/>
-        </w:rPr>
-        <w:t>می‌شوند</w:t>
-      </w:r>
-      <w:proofErr w:type="spellEnd"/>
-      <w:r>
-        <w:rPr>
-          <w:rFonts w:hint="cs"/>
-          <w:rtl/>
-        </w:rPr>
-        <w:t xml:space="preserve"> و به صورت صریح در </w:t>
-      </w:r>
-      <w:proofErr w:type="spellStart"/>
-      <w:r>
-        <w:t>MakeFile</w:t>
-      </w:r>
-      <w:proofErr w:type="spellEnd"/>
-      <w:r>
-        <w:rPr>
-          <w:rFonts w:hint="cs"/>
-          <w:rtl/>
-        </w:rPr>
-        <w:t xml:space="preserve"> نوشته </w:t>
-      </w:r>
-      <w:proofErr w:type="spellStart"/>
-      <w:r>
-        <w:rPr>
-          <w:rFonts w:hint="cs"/>
-          <w:rtl/>
-        </w:rPr>
-        <w:t>نشده‌اند</w:t>
-      </w:r>
-      <w:proofErr w:type="spellEnd"/>
-      <w:r>
-        <w:rPr>
-          <w:rFonts w:hint="cs"/>
-          <w:rtl/>
-        </w:rPr>
-        <w:t>.</w:t>
-      </w:r>
-      <w:r>
-        <w:rPr>
-          <w:rtl/>
-        </w:rPr>
-        <w:br/>
-      </w:r>
-      <w:r>
-        <w:rPr>
-          <w:rFonts w:hint="cs"/>
-          <w:u w:val="single"/>
-          <w:rtl/>
-        </w:rPr>
-        <w:t xml:space="preserve">متغیر </w:t>
-      </w:r>
-      <w:r>
-        <w:rPr>
-          <w:u w:val="single"/>
-        </w:rPr>
-        <w:t>ULIB</w:t>
-      </w:r>
-      <w:r>
-        <w:rPr>
-          <w:rFonts w:hint="cs"/>
-          <w:rtl/>
-        </w:rPr>
-        <w:t xml:space="preserve">: این متغیر شامل تعدادی از کتاب‌خانه‌های زبان </w:t>
-      </w:r>
-      <w:r>
-        <w:t>c</w:t>
-      </w:r>
-      <w:r>
-        <w:rPr>
-          <w:rFonts w:hint="cs"/>
-          <w:rtl/>
-        </w:rPr>
-        <w:t xml:space="preserve"> می‌باشد. در بسیاری از کدهای </w:t>
-      </w:r>
-      <w:r>
-        <w:t>xv6</w:t>
-      </w:r>
-      <w:r>
-        <w:rPr>
-          <w:rFonts w:hint="cs"/>
-          <w:rtl/>
-        </w:rPr>
-        <w:t xml:space="preserve"> توابع این کتاب‌خانه‌ها استفاده شده‌اند و برای اجرایشان به کامپایل این فایل‌ها نیاز داریم. برای مثال </w:t>
-      </w:r>
-      <w:proofErr w:type="spellStart"/>
-      <w:r>
-        <w:rPr>
-          <w:rFonts w:hint="cs"/>
-          <w:rtl/>
-        </w:rPr>
-        <w:t>برنامه‌های</w:t>
-      </w:r>
-      <w:proofErr w:type="spellEnd"/>
-      <w:r>
-        <w:rPr>
-          <w:rFonts w:hint="cs"/>
-          <w:rtl/>
-        </w:rPr>
-        <w:t xml:space="preserve"> سطح کاربر نیازمند </w:t>
-      </w:r>
-      <w:proofErr w:type="spellStart"/>
-      <w:r>
-        <w:rPr>
-          <w:rFonts w:hint="cs"/>
-          <w:rtl/>
-        </w:rPr>
-        <w:t>کامپایل</w:t>
-      </w:r>
-      <w:proofErr w:type="spellEnd"/>
-      <w:r>
-        <w:rPr>
-          <w:rFonts w:hint="cs"/>
-          <w:rtl/>
-        </w:rPr>
-        <w:t xml:space="preserve"> </w:t>
-      </w:r>
-      <w:proofErr w:type="spellStart"/>
-      <w:r>
-        <w:rPr>
-          <w:rFonts w:hint="cs"/>
-          <w:rtl/>
-        </w:rPr>
-        <w:t>فایل‌های</w:t>
-      </w:r>
-      <w:proofErr w:type="spellEnd"/>
-      <w:r>
-        <w:rPr>
-          <w:rFonts w:hint="cs"/>
-          <w:rtl/>
-        </w:rPr>
-        <w:t xml:space="preserve"> </w:t>
-      </w:r>
-      <w:r>
-        <w:t>ULIB</w:t>
-      </w:r>
-      <w:r>
-        <w:rPr>
-          <w:rFonts w:hint="cs"/>
-          <w:rtl/>
-        </w:rPr>
-        <w:t xml:space="preserve"> </w:t>
-      </w:r>
-      <w:proofErr w:type="spellStart"/>
-      <w:r>
-        <w:rPr>
-          <w:rFonts w:hint="cs"/>
-          <w:rtl/>
-        </w:rPr>
-        <w:t>می‌باشند</w:t>
-      </w:r>
-      <w:proofErr w:type="spellEnd"/>
-      <w:r>
-        <w:rPr>
-          <w:rFonts w:hint="cs"/>
-          <w:rtl/>
-        </w:rPr>
-        <w:t xml:space="preserve">؛ بنابراین همانطور که در بخش قبل نیز گفته شد، </w:t>
-      </w:r>
-      <w:proofErr w:type="spellStart"/>
-      <w:r>
-        <w:rPr>
-          <w:rFonts w:hint="cs"/>
-          <w:rtl/>
-        </w:rPr>
-        <w:t>فایل‌های</w:t>
-      </w:r>
-      <w:proofErr w:type="spellEnd"/>
-      <w:r>
-        <w:rPr>
-          <w:rFonts w:hint="cs"/>
-          <w:rtl/>
-        </w:rPr>
-        <w:t xml:space="preserve"> </w:t>
-      </w:r>
-      <w:r>
-        <w:t>ULIB</w:t>
-      </w:r>
-      <w:r>
-        <w:rPr>
-          <w:rFonts w:hint="cs"/>
-          <w:rtl/>
-        </w:rPr>
-        <w:t xml:space="preserve"> به عنوان </w:t>
-      </w:r>
-      <w:proofErr w:type="spellStart"/>
-      <w:r>
-        <w:rPr>
-          <w:rFonts w:hint="cs"/>
-          <w:rtl/>
-        </w:rPr>
-        <w:t>پیشنیاز</w:t>
-      </w:r>
-      <w:proofErr w:type="spellEnd"/>
-      <w:r>
-        <w:rPr>
-          <w:rFonts w:hint="cs"/>
-          <w:rtl/>
-        </w:rPr>
-        <w:t xml:space="preserve"> در قوانین قرار </w:t>
-      </w:r>
-      <w:proofErr w:type="spellStart"/>
-      <w:r>
-        <w:rPr>
-          <w:rFonts w:hint="cs"/>
-          <w:rtl/>
-        </w:rPr>
-        <w:t>گرفته‌اند</w:t>
-      </w:r>
-      <w:proofErr w:type="spellEnd"/>
-      <w:r>
-        <w:rPr>
-          <w:rFonts w:hint="cs"/>
-          <w:rtl/>
-        </w:rPr>
-        <w:t xml:space="preserve"> و در نهایت توسط دستور </w:t>
-      </w:r>
-      <w:proofErr w:type="spellStart"/>
-      <w:r>
-        <w:t>ld</w:t>
-      </w:r>
-      <w:proofErr w:type="spellEnd"/>
-      <w:r>
-        <w:rPr>
-          <w:rFonts w:hint="cs"/>
-          <w:rtl/>
-        </w:rPr>
-        <w:t xml:space="preserve"> به </w:t>
-      </w:r>
-      <w:proofErr w:type="spellStart"/>
-      <w:r>
-        <w:rPr>
-          <w:rFonts w:hint="cs"/>
-          <w:rtl/>
-        </w:rPr>
-        <w:t>فایل‌های</w:t>
-      </w:r>
-      <w:proofErr w:type="spellEnd"/>
-      <w:r>
-        <w:rPr>
-          <w:rFonts w:hint="cs"/>
-          <w:rtl/>
-        </w:rPr>
-        <w:t xml:space="preserve"> اجرایی پیوست</w:t>
-      </w:r>
-      <w:r>
-        <w:rPr>
-          <w:rStyle w:val="FootnoteReference"/>
-          <w:rtl/>
-        </w:rPr>
-        <w:footnoteReference w:id="4"/>
-      </w:r>
-      <w:r>
-        <w:rPr>
-          <w:rFonts w:hint="cs"/>
-          <w:rtl/>
-        </w:rPr>
-        <w:t xml:space="preserve"> </w:t>
-      </w:r>
-      <w:proofErr w:type="spellStart"/>
-      <w:r>
-        <w:rPr>
-          <w:rFonts w:hint="cs"/>
-          <w:rtl/>
-        </w:rPr>
-        <w:t>می‌شوند</w:t>
-      </w:r>
-      <w:proofErr w:type="spellEnd"/>
-      <w:r>
-        <w:rPr>
-          <w:rFonts w:hint="cs"/>
-          <w:rtl/>
-        </w:rPr>
-        <w:t xml:space="preserve">. </w:t>
-      </w:r>
-      <w:proofErr w:type="spellStart"/>
-      <w:r>
-        <w:rPr>
-          <w:rFonts w:hint="cs"/>
-          <w:rtl/>
-        </w:rPr>
-        <w:t>فایل‌های</w:t>
-      </w:r>
-      <w:proofErr w:type="spellEnd"/>
-      <w:r>
-        <w:rPr>
-          <w:rFonts w:hint="cs"/>
-          <w:rtl/>
-        </w:rPr>
-        <w:t xml:space="preserve"> </w:t>
-      </w:r>
-      <w:r>
-        <w:t>ULIB</w:t>
-      </w:r>
-      <w:r>
-        <w:rPr>
-          <w:rFonts w:hint="cs"/>
-          <w:rtl/>
-        </w:rPr>
-        <w:t xml:space="preserve"> شامل </w:t>
-      </w:r>
-      <w:proofErr w:type="spellStart"/>
-      <w:r>
-        <w:rPr>
-          <w:rFonts w:hint="cs"/>
-          <w:rtl/>
-        </w:rPr>
-        <w:t>توابعی</w:t>
-      </w:r>
-      <w:proofErr w:type="spellEnd"/>
-      <w:r>
-        <w:rPr>
-          <w:rFonts w:hint="cs"/>
-          <w:rtl/>
-        </w:rPr>
-        <w:t xml:space="preserve"> مانند </w:t>
+        <w:t xml:space="preserve"> شامل توابعی مانند </w:t>
       </w:r>
       <w:proofErr w:type="spellStart"/>
       <w:r>
@@ -12678,6 +11652,7 @@
           <w:rFonts w:hint="cs"/>
           <w:rtl/>
         </w:rPr>
+        <w:lastRenderedPageBreak/>
         <w:t xml:space="preserve">در نهایت، همانطور که از اسم این متغیرها نیز پیداست، </w:t>
       </w:r>
       <w:r>
@@ -12730,7 +11705,6 @@
           <w:rFonts w:hint="cs"/>
           <w:rtl/>
         </w:rPr>
-        <w:lastRenderedPageBreak/>
         <w:t xml:space="preserve">اجرا بر روی شبیه‌ساز </w:t>
       </w:r>
       <w:r>
@@ -12903,15 +11877,82 @@
           <w:rFonts w:hint="cs"/>
           <w:rtl/>
         </w:rPr>
-        <w:t xml:space="preserve">با استفاده از این دستور </w:t>
+        <w:t xml:space="preserve">با استفاده از این دستور می‌توان محتویات یک فایل </w:t>
+      </w:r>
+      <w:r>
+        <w:t>object</w:t>
+      </w:r>
+      <w:r>
+        <w:rPr>
+          <w:rFonts w:hint="cs"/>
+          <w:rtl/>
+        </w:rPr>
+        <w:t xml:space="preserve"> را در یک فایل </w:t>
+      </w:r>
+      <w:r>
+        <w:t>object</w:t>
+      </w:r>
+      <w:r>
+        <w:rPr>
+          <w:rFonts w:hint="cs"/>
+          <w:rtl/>
+        </w:rPr>
+        <w:t xml:space="preserve"> دیگر کپی کرد. </w:t>
+      </w:r>
+      <w:r>
+        <w:rPr>
+          <w:rFonts w:hint="cs"/>
+          <w:rtl/>
+        </w:rPr>
+        <w:t xml:space="preserve">برای این کار نیازی نیست فرمت فایل ورودی با فرمت فایل مقصد یکسان باشد. با توجه به اینکه این برنامه کار ترجمه فایل را با استفاده از کتاب‌خانه </w:t>
+      </w:r>
+      <w:r>
+        <w:t>BFD</w:t>
+      </w:r>
+      <w:r>
+        <w:rPr>
+          <w:rFonts w:hint="cs"/>
+          <w:rtl/>
+        </w:rPr>
+        <w:t xml:space="preserve"> انجام می‌دهد، تمامی فرمت‌های موجود در این کتاب‌خانه پشتیبانی می‌شوند و امکان تبدیل بین آن‌ها وجود دارد.</w:t>
+      </w:r>
+      <w:r>
+        <w:rPr>
+          <w:rFonts w:hint="cs"/>
+          <w:rtl/>
+        </w:rPr>
+        <w:t xml:space="preserve"> این دستور برای ترجمه فایل‌های </w:t>
+      </w:r>
+      <w:r>
+        <w:t>object</w:t>
+      </w:r>
+      <w:r>
+        <w:rPr>
+          <w:rFonts w:hint="cs"/>
+          <w:rtl/>
+        </w:rPr>
+        <w:t xml:space="preserve"> از فایل‌های موقت (</w:t>
+      </w:r>
+      <w:r>
+        <w:t>temp</w:t>
+      </w:r>
+      <w:r>
+        <w:rPr>
+          <w:rFonts w:hint="cs"/>
+          <w:rtl/>
+        </w:rPr>
+        <w:t>) استفاده می‌کند و سپس آن‌ها را پاک می‌کند.</w:t>
+      </w:r>
+      <w:r>
+        <w:rPr>
+          <w:rFonts w:hint="cs"/>
+          <w:rtl/>
+        </w:rPr>
+        <w:t xml:space="preserve"> آپشن‌هایی از این دستور که در </w:t>
       </w:r>
       <w:proofErr w:type="spellStart"/>
       <w:r>
-        <w:rPr>
-          <w:rFonts w:hint="cs"/>
-          <w:rtl/>
-        </w:rPr>
-        <w:t>می‌توان</w:t>
+        <w:t>MakeFile</w:t>
       </w:r>
       <w:proofErr w:type="spellEnd"/>
       <w:r>
@@ -12919,281 +11960,6 @@
           <w:rFonts w:hint="cs"/>
           <w:rtl/>
         </w:rPr>
-        <w:t xml:space="preserve"> محتویات یک فایل </w:t>
-      </w:r>
-      <w:r>
-        <w:t>object</w:t>
-      </w:r>
-      <w:r>
-        <w:rPr>
-          <w:rFonts w:hint="cs"/>
-          <w:rtl/>
-        </w:rPr>
-        <w:t xml:space="preserve"> را در یک فایل </w:t>
-      </w:r>
-      <w:r>
-        <w:t>object</w:t>
-      </w:r>
-      <w:r>
-        <w:rPr>
-          <w:rFonts w:hint="cs"/>
-          <w:rtl/>
-        </w:rPr>
-        <w:t xml:space="preserve"> دیگر کپی کرد. </w:t>
-      </w:r>
-      <w:r>
-        <w:rPr>
-          <w:rFonts w:hint="cs"/>
-          <w:rtl/>
-        </w:rPr>
-        <w:t xml:space="preserve">برای این کار نیازی نیست فرمت فایل ورودی با فرمت فایل مقصد یکسان باشد. با توجه به اینکه این برنامه کار ترجمه فایل را با استفاده از </w:t>
-      </w:r>
-      <w:proofErr w:type="spellStart"/>
-      <w:r>
-        <w:rPr>
-          <w:rFonts w:hint="cs"/>
-          <w:rtl/>
-        </w:rPr>
-        <w:t>کتاب‌خانه</w:t>
-      </w:r>
-      <w:proofErr w:type="spellEnd"/>
-      <w:r>
-        <w:rPr>
-          <w:rFonts w:hint="cs"/>
-          <w:rtl/>
-        </w:rPr>
-        <w:t xml:space="preserve"> </w:t>
-      </w:r>
-      <w:r>
-        <w:t>BFD</w:t>
-      </w:r>
-      <w:r>
-        <w:rPr>
-          <w:rFonts w:hint="cs"/>
-          <w:rtl/>
-        </w:rPr>
-        <w:t xml:space="preserve"> انجام </w:t>
-      </w:r>
-      <w:proofErr w:type="spellStart"/>
-      <w:r>
-        <w:rPr>
-          <w:rFonts w:hint="cs"/>
-          <w:rtl/>
-        </w:rPr>
-        <w:t>می‌دهد</w:t>
-      </w:r>
-      <w:proofErr w:type="spellEnd"/>
-      <w:r>
-        <w:rPr>
-          <w:rFonts w:hint="cs"/>
-          <w:rtl/>
-        </w:rPr>
-        <w:t xml:space="preserve">، تمامی </w:t>
-      </w:r>
-      <w:proofErr w:type="spellStart"/>
-      <w:r>
-        <w:rPr>
-          <w:rFonts w:hint="cs"/>
-          <w:rtl/>
-        </w:rPr>
-        <w:t>فرمت‌های</w:t>
-      </w:r>
-      <w:proofErr w:type="spellEnd"/>
-      <w:r>
-        <w:rPr>
-          <w:rFonts w:hint="cs"/>
-          <w:rtl/>
-        </w:rPr>
-        <w:t xml:space="preserve"> موجود در این </w:t>
-      </w:r>
-      <w:proofErr w:type="spellStart"/>
-      <w:r>
-        <w:rPr>
-          <w:rFonts w:hint="cs"/>
-          <w:rtl/>
-        </w:rPr>
-        <w:t>کتاب‌خانه</w:t>
-      </w:r>
-      <w:proofErr w:type="spellEnd"/>
-      <w:r>
-        <w:rPr>
-          <w:rFonts w:hint="cs"/>
-          <w:rtl/>
-        </w:rPr>
-        <w:t xml:space="preserve"> پشتیبانی </w:t>
-      </w:r>
-      <w:proofErr w:type="spellStart"/>
-      <w:r>
-        <w:rPr>
-          <w:rFonts w:hint="cs"/>
-          <w:rtl/>
-        </w:rPr>
-        <w:t>می‌شوند</w:t>
-      </w:r>
-      <w:proofErr w:type="spellEnd"/>
-      <w:r>
-        <w:rPr>
-          <w:rFonts w:hint="cs"/>
-          <w:rtl/>
-        </w:rPr>
-        <w:t xml:space="preserve"> و امکان تبدیل بین </w:t>
-      </w:r>
-      <w:proofErr w:type="spellStart"/>
-      <w:r>
-        <w:rPr>
-          <w:rFonts w:hint="cs"/>
-          <w:rtl/>
-        </w:rPr>
-        <w:t>آن‌ها</w:t>
-      </w:r>
-      <w:proofErr w:type="spellEnd"/>
-      <w:r>
-        <w:rPr>
-          <w:rFonts w:hint="cs"/>
-          <w:rtl/>
-        </w:rPr>
-        <w:t xml:space="preserve"> وجود دارد.</w:t>
-      </w:r>
-      <w:r>
-        <w:rPr>
-          <w:rFonts w:hint="cs"/>
-          <w:rtl/>
-        </w:rPr>
-        <w:t xml:space="preserve"> این دستور برای ترجمه </w:t>
-      </w:r>
-      <w:proofErr w:type="spellStart"/>
-      <w:r>
-        <w:rPr>
-          <w:rFonts w:hint="cs"/>
-          <w:rtl/>
-        </w:rPr>
-        <w:t>فایل‌های</w:t>
-      </w:r>
-      <w:proofErr w:type="spellEnd"/>
-      <w:r>
-        <w:rPr>
-          <w:rFonts w:hint="cs"/>
-          <w:rtl/>
-        </w:rPr>
-        <w:t xml:space="preserve"> </w:t>
-      </w:r>
-      <w:r>
-        <w:t>object</w:t>
-      </w:r>
-      <w:r>
-        <w:rPr>
-          <w:rFonts w:hint="cs"/>
-          <w:rtl/>
-        </w:rPr>
-        <w:t xml:space="preserve"> از </w:t>
-      </w:r>
-      <w:proofErr w:type="spellStart"/>
-      <w:r>
-        <w:rPr>
-          <w:rFonts w:hint="cs"/>
-          <w:rtl/>
-        </w:rPr>
-        <w:t>فایل‌های</w:t>
-      </w:r>
-      <w:proofErr w:type="spellEnd"/>
-      <w:r>
-        <w:rPr>
-          <w:rFonts w:hint="cs"/>
-          <w:rtl/>
-        </w:rPr>
-        <w:t xml:space="preserve"> موقت (</w:t>
-      </w:r>
-      <w:r>
-        <w:t>temp</w:t>
-      </w:r>
-      <w:r>
-        <w:rPr>
-          <w:rFonts w:hint="cs"/>
-          <w:rtl/>
-        </w:rPr>
-        <w:t xml:space="preserve">) استفاده </w:t>
-      </w:r>
-      <w:proofErr w:type="spellStart"/>
-      <w:r>
-        <w:rPr>
-          <w:rFonts w:hint="cs"/>
-          <w:rtl/>
-        </w:rPr>
-        <w:t>می‌کند</w:t>
-      </w:r>
-      <w:proofErr w:type="spellEnd"/>
-      <w:r>
-        <w:rPr>
-          <w:rFonts w:hint="cs"/>
-          <w:rtl/>
-        </w:rPr>
-        <w:t xml:space="preserve"> و سپس </w:t>
-      </w:r>
-      <w:proofErr w:type="spellStart"/>
-      <w:r>
-        <w:rPr>
-          <w:rFonts w:hint="cs"/>
-          <w:rtl/>
-        </w:rPr>
-        <w:t>آن‌ها</w:t>
-      </w:r>
-      <w:proofErr w:type="spellEnd"/>
-      <w:r>
-        <w:rPr>
-          <w:rFonts w:hint="cs"/>
-          <w:rtl/>
-        </w:rPr>
-        <w:t xml:space="preserve"> را پاک </w:t>
-      </w:r>
-      <w:proofErr w:type="spellStart"/>
-      <w:r>
-        <w:rPr>
-          <w:rFonts w:hint="cs"/>
-          <w:rtl/>
-        </w:rPr>
-        <w:t>می‌کند</w:t>
-      </w:r>
-      <w:proofErr w:type="spellEnd"/>
-      <w:r>
-        <w:rPr>
-          <w:rFonts w:hint="cs"/>
-          <w:rtl/>
-        </w:rPr>
-        <w:t>.</w:t>
-      </w:r>
-      <w:r>
-        <w:rPr>
-          <w:rFonts w:hint="cs"/>
-          <w:rtl/>
-        </w:rPr>
-        <w:t xml:space="preserve"> </w:t>
-      </w:r>
-      <w:proofErr w:type="spellStart"/>
-      <w:r>
-        <w:rPr>
-          <w:rFonts w:hint="cs"/>
-          <w:rtl/>
-        </w:rPr>
-        <w:t>آپشن‌هایی</w:t>
-      </w:r>
-      <w:proofErr w:type="spellEnd"/>
-      <w:r>
-        <w:rPr>
-          <w:rFonts w:hint="cs"/>
-          <w:rtl/>
-        </w:rPr>
-        <w:t xml:space="preserve"> از این دستور که در </w:t>
-      </w:r>
-      <w:proofErr w:type="spellStart"/>
-      <w:r>
-        <w:t>MakeFile</w:t>
-      </w:r>
-      <w:proofErr w:type="spellEnd"/>
-      <w:r>
-        <w:rPr>
-          <w:rFonts w:hint="cs"/>
-          <w:rtl/>
-        </w:rPr>
         <w:t xml:space="preserve"> مربوط به </w:t>
       </w:r>
       <w:r>
@@ -13204,23 +11970,7 @@
           <w:rFonts w:hint="cs"/>
           <w:rtl/>
         </w:rPr>
-        <w:t xml:space="preserve"> استفاده </w:t>
-      </w:r>
-      <w:proofErr w:type="spellStart"/>
-      <w:r>
-        <w:rPr>
-          <w:rFonts w:hint="cs"/>
-          <w:rtl/>
-        </w:rPr>
-        <w:t>شده‌اند</w:t>
-      </w:r>
-      <w:proofErr w:type="spellEnd"/>
-      <w:r>
-        <w:rPr>
-          <w:rFonts w:hint="cs"/>
-          <w:rtl/>
-        </w:rPr>
-        <w:t xml:space="preserve"> به طور خلاصه در بخش زیر توضیح داده شده</w:t>
+        <w:t xml:space="preserve"> استفاده شده‌اند به طور خلاصه در بخش زیر توضیح داده شده</w:t>
       </w:r>
       <w:r>
         <w:rPr>
@@ -13256,23 +12006,7 @@
           <w:rFonts w:hint="cs"/>
           <w:rtl/>
         </w:rPr>
-        <w:t xml:space="preserve"> : در صورت استفاده از این آپشن، اطلاعات </w:t>
-      </w:r>
-      <w:proofErr w:type="spellStart"/>
-      <w:r>
-        <w:rPr>
-          <w:rFonts w:hint="cs"/>
-          <w:rtl/>
-        </w:rPr>
-        <w:t>مروبط</w:t>
-      </w:r>
-      <w:proofErr w:type="spellEnd"/>
-      <w:r>
-        <w:rPr>
-          <w:rFonts w:hint="cs"/>
-          <w:rtl/>
-        </w:rPr>
-        <w:t xml:space="preserve"> به </w:t>
+        <w:t xml:space="preserve"> : در صورت استفاده از این آپشن، اطلاعات مروبط به </w:t>
       </w:r>
       <w:r>
         <w:t>symbol table</w:t>
@@ -13292,39 +12026,7 @@
           <w:rFonts w:hint="cs"/>
           <w:rtl/>
         </w:rPr>
-        <w:t xml:space="preserve"> در فایل مقصد حذف </w:t>
-      </w:r>
-      <w:proofErr w:type="spellStart"/>
-      <w:r>
-        <w:rPr>
-          <w:rFonts w:hint="cs"/>
-          <w:rtl/>
-        </w:rPr>
-        <w:t>می‌شوند</w:t>
-      </w:r>
-      <w:proofErr w:type="spellEnd"/>
-      <w:r>
-        <w:rPr>
-          <w:rFonts w:hint="cs"/>
-          <w:rtl/>
-        </w:rPr>
-        <w:t xml:space="preserve">. </w:t>
-      </w:r>
-      <w:proofErr w:type="spellStart"/>
-      <w:r>
-        <w:rPr>
-          <w:rFonts w:hint="cs"/>
-          <w:rtl/>
-        </w:rPr>
-        <w:t>داده‌های</w:t>
-      </w:r>
-      <w:proofErr w:type="spellEnd"/>
-      <w:r>
-        <w:rPr>
-          <w:rFonts w:hint="cs"/>
-          <w:rtl/>
-        </w:rPr>
-        <w:t xml:space="preserve"> </w:t>
+        <w:t xml:space="preserve"> در فایل مقصد حذف می‌شوند. داده‌های </w:t>
       </w:r>
       <w:r>
         <w:t>symbol table</w:t>
@@ -13334,71 +12036,7 @@
           <w:rFonts w:hint="cs"/>
           <w:rtl/>
         </w:rPr>
-        <w:t xml:space="preserve"> نام و مکان </w:t>
-      </w:r>
-      <w:proofErr w:type="spellStart"/>
-      <w:r>
-        <w:rPr>
-          <w:rFonts w:hint="cs"/>
-          <w:rtl/>
-        </w:rPr>
-        <w:t>متغیرها</w:t>
-      </w:r>
-      <w:proofErr w:type="spellEnd"/>
-      <w:r>
-        <w:rPr>
-          <w:rFonts w:hint="cs"/>
-          <w:rtl/>
-        </w:rPr>
-        <w:t xml:space="preserve"> و </w:t>
-      </w:r>
-      <w:proofErr w:type="spellStart"/>
-      <w:r>
-        <w:rPr>
-          <w:rFonts w:hint="cs"/>
-          <w:rtl/>
-        </w:rPr>
-        <w:t>فرآیندهایی</w:t>
-      </w:r>
-      <w:proofErr w:type="spellEnd"/>
-      <w:r>
-        <w:rPr>
-          <w:rFonts w:hint="cs"/>
-          <w:rtl/>
-        </w:rPr>
-        <w:t xml:space="preserve"> را ذخیره </w:t>
-      </w:r>
-      <w:proofErr w:type="spellStart"/>
-      <w:r>
-        <w:rPr>
-          <w:rFonts w:hint="cs"/>
-          <w:rtl/>
-        </w:rPr>
-        <w:t>می‌کنند</w:t>
-      </w:r>
-      <w:proofErr w:type="spellEnd"/>
-      <w:r>
-        <w:rPr>
-          <w:rFonts w:hint="cs"/>
-          <w:rtl/>
-        </w:rPr>
-        <w:t xml:space="preserve"> که ممکن است در </w:t>
-      </w:r>
-      <w:proofErr w:type="spellStart"/>
-      <w:r>
-        <w:rPr>
-          <w:rFonts w:hint="cs"/>
-          <w:rtl/>
-        </w:rPr>
-        <w:t>فایل‌های</w:t>
-      </w:r>
-      <w:proofErr w:type="spellEnd"/>
-      <w:r>
-        <w:rPr>
-          <w:rFonts w:hint="cs"/>
-          <w:rtl/>
-        </w:rPr>
-        <w:t xml:space="preserve"> </w:t>
+        <w:t xml:space="preserve"> نام و مکان متغیرها و فرآیندهایی را ذخیره می‌کنند که ممکن است در فایل‌های </w:t>
       </w:r>
       <w:r>
         <w:t>object</w:t>
@@ -13408,39 +12046,7 @@
           <w:rFonts w:hint="cs"/>
           <w:rtl/>
         </w:rPr>
-        <w:t xml:space="preserve"> دیگر از </w:t>
-      </w:r>
-      <w:proofErr w:type="spellStart"/>
-      <w:r>
-        <w:rPr>
-          <w:rFonts w:hint="cs"/>
-          <w:rtl/>
-        </w:rPr>
-        <w:t>آن‌ها</w:t>
-      </w:r>
-      <w:proofErr w:type="spellEnd"/>
-      <w:r>
-        <w:rPr>
-          <w:rFonts w:hint="cs"/>
-          <w:rtl/>
-        </w:rPr>
-        <w:t xml:space="preserve"> استفاده شده باشد. </w:t>
-      </w:r>
-      <w:proofErr w:type="spellStart"/>
-      <w:r>
-        <w:rPr>
-          <w:rFonts w:hint="cs"/>
-          <w:rtl/>
-        </w:rPr>
-        <w:t>داده‌های</w:t>
-      </w:r>
-      <w:proofErr w:type="spellEnd"/>
-      <w:r>
-        <w:rPr>
-          <w:rFonts w:hint="cs"/>
-          <w:rtl/>
-        </w:rPr>
-        <w:t xml:space="preserve"> </w:t>
+        <w:t xml:space="preserve"> دیگر از آن‌ها استفاده شده باشد. داده‌های </w:t>
       </w:r>
       <w:r>
         <w:rPr>
@@ -13456,23 +12062,7 @@
           <w:rFonts w:hint="cs"/>
           <w:rtl/>
         </w:rPr>
-        <w:t xml:space="preserve"> نیز اطلاعاتی در مورد </w:t>
-      </w:r>
-      <w:proofErr w:type="spellStart"/>
-      <w:r>
-        <w:rPr>
-          <w:rFonts w:hint="cs"/>
-          <w:rtl/>
-        </w:rPr>
-        <w:t>آدرس‌هایی</w:t>
-      </w:r>
-      <w:proofErr w:type="spellEnd"/>
-      <w:r>
-        <w:rPr>
-          <w:rFonts w:hint="cs"/>
-          <w:rtl/>
-        </w:rPr>
-        <w:t xml:space="preserve"> از فایل </w:t>
+        <w:t xml:space="preserve"> نیز اطلاعاتی در مورد آدرس‌هایی از فایل </w:t>
       </w:r>
       <w:r>
         <w:t>object</w:t>
@@ -13482,23 +12072,7 @@
           <w:rFonts w:hint="cs"/>
           <w:rtl/>
         </w:rPr>
-        <w:t xml:space="preserve"> ذخیره </w:t>
-      </w:r>
-      <w:proofErr w:type="spellStart"/>
-      <w:r>
-        <w:rPr>
-          <w:rFonts w:hint="cs"/>
-          <w:rtl/>
-        </w:rPr>
-        <w:t>می‌کند</w:t>
-      </w:r>
-      <w:proofErr w:type="spellEnd"/>
-      <w:r>
-        <w:rPr>
-          <w:rFonts w:hint="cs"/>
-          <w:rtl/>
-        </w:rPr>
-        <w:t xml:space="preserve"> که در هنگام ساخت فایل مشخص نبوده و نیاز است در ادامه توسط </w:t>
+        <w:t xml:space="preserve"> ذخیره می‌کند که در هنگام ساخت فایل مشخص نبوده و نیاز است در ادامه توسط </w:t>
       </w:r>
       <w:r>
         <w:t>linker</w:t>
@@ -13508,110 +12082,14 @@
           <w:rFonts w:hint="cs"/>
           <w:rtl/>
         </w:rPr>
-        <w:t xml:space="preserve"> مقداردهی شوند. این </w:t>
-      </w:r>
-      <w:proofErr w:type="spellStart"/>
-      <w:r>
-        <w:rPr>
-          <w:rFonts w:hint="cs"/>
-          <w:rtl/>
-        </w:rPr>
-        <w:t>آدرس‌ها</w:t>
-      </w:r>
-      <w:proofErr w:type="spellEnd"/>
-      <w:r>
-        <w:rPr>
-          <w:rFonts w:hint="cs"/>
-          <w:rtl/>
-        </w:rPr>
-        <w:t xml:space="preserve"> </w:t>
-      </w:r>
-      <w:proofErr w:type="spellStart"/>
-      <w:r>
-        <w:rPr>
-          <w:rFonts w:hint="cs"/>
-          <w:rtl/>
-        </w:rPr>
-        <w:t>می‌توانند</w:t>
-      </w:r>
-      <w:proofErr w:type="spellEnd"/>
-      <w:r>
-        <w:rPr>
-          <w:rFonts w:hint="cs"/>
-          <w:rtl/>
-        </w:rPr>
-        <w:t xml:space="preserve"> م</w:t>
-      </w:r>
-      <w:r>
-        <w:rPr>
-          <w:rFonts w:hint="cs"/>
-          <w:rtl/>
-        </w:rPr>
-        <w:t xml:space="preserve">ربوط به </w:t>
-      </w:r>
-      <w:proofErr w:type="spellStart"/>
-      <w:r>
-        <w:rPr>
-          <w:rFonts w:hint="cs"/>
-          <w:rtl/>
-        </w:rPr>
-        <w:t>متغیرها</w:t>
-      </w:r>
-      <w:proofErr w:type="spellEnd"/>
-      <w:r>
-        <w:rPr>
-          <w:rFonts w:hint="cs"/>
-          <w:rtl/>
-        </w:rPr>
-        <w:t xml:space="preserve"> و </w:t>
-      </w:r>
-      <w:proofErr w:type="spellStart"/>
-      <w:r>
-        <w:rPr>
-          <w:rFonts w:hint="cs"/>
-          <w:rtl/>
-        </w:rPr>
-        <w:t>توابعی</w:t>
-      </w:r>
-      <w:proofErr w:type="spellEnd"/>
-      <w:r>
-        <w:rPr>
-          <w:rFonts w:hint="cs"/>
-          <w:rtl/>
-        </w:rPr>
-        <w:t xml:space="preserve"> باشند که در </w:t>
-      </w:r>
-      <w:proofErr w:type="spellStart"/>
-      <w:r>
-        <w:rPr>
-          <w:rFonts w:hint="cs"/>
-          <w:rtl/>
-        </w:rPr>
-        <w:t>فایل‌های</w:t>
-      </w:r>
-      <w:proofErr w:type="spellEnd"/>
-      <w:r>
-        <w:rPr>
-          <w:rFonts w:hint="cs"/>
-          <w:rtl/>
-        </w:rPr>
-        <w:t xml:space="preserve"> دیگر تعریف </w:t>
-      </w:r>
-      <w:proofErr w:type="spellStart"/>
-      <w:r>
-        <w:rPr>
-          <w:rFonts w:hint="cs"/>
-          <w:rtl/>
-        </w:rPr>
-        <w:t>شده‌اند</w:t>
-      </w:r>
-      <w:proofErr w:type="spellEnd"/>
-      <w:r>
-        <w:rPr>
-          <w:rFonts w:hint="cs"/>
-          <w:rtl/>
-        </w:rPr>
-        <w:t xml:space="preserve"> و در خود فایل وجود ندارند. در این حالت </w:t>
+        <w:t xml:space="preserve"> مقداردهی شوند. این آدرس‌ها می‌توانند م</w:t>
+      </w:r>
+      <w:r>
+        <w:rPr>
+          <w:rFonts w:hint="cs"/>
+          <w:rtl/>
+        </w:rPr>
+        <w:t xml:space="preserve">ربوط به متغیرها و توابعی باشند که در فایل‌های دیگر تعریف شده‌اند و در خود فایل وجود ندارند. در این حالت </w:t>
       </w:r>
       <w:r>
         <w:t>linker</w:t>
@@ -13621,55 +12099,7 @@
           <w:rFonts w:hint="cs"/>
           <w:rtl/>
         </w:rPr>
-        <w:t xml:space="preserve"> در زمان لینک کردن </w:t>
-      </w:r>
-      <w:proofErr w:type="spellStart"/>
-      <w:r>
-        <w:rPr>
-          <w:rFonts w:hint="cs"/>
-          <w:rtl/>
-        </w:rPr>
-        <w:t>فایل‌ها</w:t>
-      </w:r>
-      <w:proofErr w:type="spellEnd"/>
-      <w:r>
-        <w:rPr>
-          <w:rFonts w:hint="cs"/>
-          <w:rtl/>
-        </w:rPr>
-        <w:t xml:space="preserve">، این </w:t>
-      </w:r>
-      <w:proofErr w:type="spellStart"/>
-      <w:r>
-        <w:rPr>
-          <w:rFonts w:hint="cs"/>
-          <w:rtl/>
-        </w:rPr>
-        <w:t>آدرس‌ها</w:t>
-      </w:r>
-      <w:proofErr w:type="spellEnd"/>
-      <w:r>
-        <w:rPr>
-          <w:rFonts w:hint="cs"/>
-          <w:rtl/>
-        </w:rPr>
-        <w:t xml:space="preserve"> را مقداردهی </w:t>
-      </w:r>
-      <w:proofErr w:type="spellStart"/>
-      <w:r>
-        <w:rPr>
-          <w:rFonts w:hint="cs"/>
-          <w:rtl/>
-        </w:rPr>
-        <w:t>می‌کند</w:t>
-      </w:r>
-      <w:proofErr w:type="spellEnd"/>
-      <w:r>
-        <w:rPr>
-          <w:rFonts w:hint="cs"/>
-          <w:rtl/>
-        </w:rPr>
-        <w:t>.</w:t>
+        <w:t xml:space="preserve"> در زمان لینک کردن فایل‌ها، این آدرس‌ها را مقداردهی می‌کند.</w:t>
       </w:r>
     </w:p>
     <w:p>
@@ -13699,23 +12129,7 @@
           <w:rFonts w:hint="cs"/>
           <w:rtl/>
         </w:rPr>
-        <w:t xml:space="preserve">: این آپشن نوع فرمت فایل مقصد را نشان </w:t>
-      </w:r>
-      <w:proofErr w:type="spellStart"/>
-      <w:r>
-        <w:rPr>
-          <w:rFonts w:hint="cs"/>
-          <w:rtl/>
-        </w:rPr>
-        <w:t>می‌دهد</w:t>
-      </w:r>
-      <w:proofErr w:type="spellEnd"/>
-      <w:r>
-        <w:rPr>
-          <w:rFonts w:hint="cs"/>
-          <w:rtl/>
-        </w:rPr>
-        <w:t xml:space="preserve">. برای مثال با استفاده از آپشن </w:t>
+        <w:t xml:space="preserve">: این آپشن نوع فرمت فایل مقصد را نشان می‌دهد. برای مثال با استفاده از آپشن </w:t>
       </w:r>
       <w:r>
         <w:rPr>
@@ -13738,87 +12152,7 @@
           <w:rFonts w:hint="cs"/>
           <w:rtl/>
         </w:rPr>
-        <w:t xml:space="preserve"> خواهد بود. این نوع </w:t>
-      </w:r>
-      <w:proofErr w:type="spellStart"/>
-      <w:r>
-        <w:rPr>
-          <w:rFonts w:hint="cs"/>
-          <w:rtl/>
-        </w:rPr>
-        <w:t>فایل‌ها</w:t>
-      </w:r>
-      <w:proofErr w:type="spellEnd"/>
-      <w:r>
-        <w:rPr>
-          <w:rFonts w:hint="cs"/>
-          <w:rtl/>
-        </w:rPr>
-        <w:t xml:space="preserve"> به فرمت خاصی نوشته </w:t>
-      </w:r>
-      <w:proofErr w:type="spellStart"/>
-      <w:r>
-        <w:rPr>
-          <w:rFonts w:hint="cs"/>
-          <w:rtl/>
-        </w:rPr>
-        <w:t>نشده‌اند</w:t>
-      </w:r>
-      <w:proofErr w:type="spellEnd"/>
-      <w:r>
-        <w:rPr>
-          <w:rFonts w:hint="cs"/>
-          <w:rtl/>
-        </w:rPr>
-        <w:t xml:space="preserve">. از جمله این </w:t>
-      </w:r>
-      <w:proofErr w:type="spellStart"/>
-      <w:r>
-        <w:rPr>
-          <w:rFonts w:hint="cs"/>
-          <w:rtl/>
-        </w:rPr>
-        <w:t>فایل‌ها</w:t>
-      </w:r>
-      <w:proofErr w:type="spellEnd"/>
-      <w:r>
-        <w:rPr>
-          <w:rFonts w:hint="cs"/>
-          <w:rtl/>
-        </w:rPr>
-        <w:t xml:space="preserve"> </w:t>
-      </w:r>
-      <w:proofErr w:type="spellStart"/>
-      <w:r>
-        <w:rPr>
-          <w:rFonts w:hint="cs"/>
-          <w:rtl/>
-        </w:rPr>
-        <w:t>می‌توان</w:t>
-      </w:r>
-      <w:proofErr w:type="spellEnd"/>
-      <w:r>
-        <w:rPr>
-          <w:rFonts w:hint="cs"/>
-          <w:rtl/>
-        </w:rPr>
-        <w:t xml:space="preserve"> به </w:t>
-      </w:r>
-      <w:proofErr w:type="spellStart"/>
-      <w:r>
-        <w:rPr>
-          <w:rFonts w:hint="cs"/>
-          <w:rtl/>
-        </w:rPr>
-        <w:t>فایل‌های</w:t>
-      </w:r>
-      <w:proofErr w:type="spellEnd"/>
-      <w:r>
-        <w:rPr>
-          <w:rFonts w:hint="cs"/>
-          <w:rtl/>
-        </w:rPr>
-        <w:t xml:space="preserve"> </w:t>
+        <w:t xml:space="preserve"> خواهد بود. این نوع فایل‌ها به فرمت خاصی نوشته نشده‌اند. از جمله این فایل‌ها می‌توان به فایل‌های </w:t>
       </w:r>
       <w:r>
         <w:t>memory dump</w:t>
@@ -13850,23 +12184,7 @@
           <w:rFonts w:hint="cs"/>
           <w:rtl/>
         </w:rPr>
-        <w:t xml:space="preserve"> : با استفاده از این آپشن </w:t>
-      </w:r>
-      <w:proofErr w:type="spellStart"/>
-      <w:r>
-        <w:rPr>
-          <w:rFonts w:hint="cs"/>
-          <w:rtl/>
-        </w:rPr>
-        <w:t>می‌توانیم</w:t>
-      </w:r>
-      <w:proofErr w:type="spellEnd"/>
-      <w:r>
-        <w:rPr>
-          <w:rFonts w:hint="cs"/>
-          <w:rtl/>
-        </w:rPr>
-        <w:t xml:space="preserve"> تنها بخشی از فایل </w:t>
+        <w:t xml:space="preserve"> : با استفاده از این آپشن می‌توانیم تنها بخشی از فایل </w:t>
       </w:r>
       <w:r>
         <w:t>object</w:t>
@@ -13967,15 +12285,11 @@
           <w:rFonts w:hint="cs"/>
           <w:rtl/>
         </w:rPr>
-        <w:t xml:space="preserve"> در </w:t>
+        <w:t xml:space="preserve"> در فایلی به نام </w:t>
       </w:r>
       <w:proofErr w:type="spellStart"/>
       <w:r>
-        <w:rPr>
-          <w:rFonts w:hint="cs"/>
-          <w:rtl/>
-        </w:rPr>
-        <w:t>فایلی</w:t>
+        <w:t>bootblock.o</w:t>
       </w:r>
       <w:proofErr w:type="spellEnd"/>
       <w:r>
@@ -13983,11 +12297,31 @@
           <w:rFonts w:hint="cs"/>
           <w:rtl/>
         </w:rPr>
+        <w:t xml:space="preserve">، محتویات بخش </w:t>
+      </w:r>
+      <w:r>
+        <w:t>.text</w:t>
+      </w:r>
+      <w:r>
+        <w:rPr>
+          <w:rFonts w:hint="cs"/>
+          <w:rtl/>
+        </w:rPr>
+        <w:t xml:space="preserve"> این فایل را در یک فایل </w:t>
+      </w:r>
+      <w:r>
+        <w:t>raw binary</w:t>
+      </w:r>
+      <w:r>
+        <w:rPr>
+          <w:rFonts w:hint="cs"/>
+          <w:rtl/>
+        </w:rPr>
         <w:t xml:space="preserve"> به نام </w:t>
       </w:r>
       <w:proofErr w:type="spellStart"/>
       <w:r>
-        <w:t>bootblock.o</w:t>
+        <w:t>bootblock</w:t>
       </w:r>
       <w:proofErr w:type="spellEnd"/>
       <w:r>
@@ -13995,55 +12329,7 @@
           <w:rFonts w:hint="cs"/>
           <w:rtl/>
         </w:rPr>
-        <w:t xml:space="preserve">، محتویات بخش </w:t>
-      </w:r>
-      <w:r>
-        <w:t>.text</w:t>
-      </w:r>
-      <w:r>
-        <w:rPr>
-          <w:rFonts w:hint="cs"/>
-          <w:rtl/>
-        </w:rPr>
-        <w:t xml:space="preserve"> این فایل را در یک فایل </w:t>
-      </w:r>
-      <w:r>
-        <w:t>raw binary</w:t>
-      </w:r>
-      <w:r>
-        <w:rPr>
-          <w:rFonts w:hint="cs"/>
-          <w:rtl/>
-        </w:rPr>
-        <w:t xml:space="preserve"> به نام </w:t>
-      </w:r>
-      <w:proofErr w:type="spellStart"/>
-      <w:r>
-        <w:t>bootblock</w:t>
-      </w:r>
-      <w:proofErr w:type="spellEnd"/>
-      <w:r>
-        <w:rPr>
-          <w:rFonts w:hint="cs"/>
-          <w:rtl/>
-        </w:rPr>
-        <w:t xml:space="preserve"> کپی </w:t>
-      </w:r>
-      <w:proofErr w:type="spellStart"/>
-      <w:r>
-        <w:rPr>
-          <w:rFonts w:hint="cs"/>
-          <w:rtl/>
-        </w:rPr>
-        <w:t>می‌کند</w:t>
-      </w:r>
-      <w:proofErr w:type="spellEnd"/>
-      <w:r>
-        <w:rPr>
-          <w:rFonts w:hint="cs"/>
-          <w:rtl/>
-        </w:rPr>
-        <w:t xml:space="preserve">. سپس این فایل را به اسکریپت </w:t>
+        <w:t xml:space="preserve"> کپی می‌کند. سپس این فایل را به اسکریپت </w:t>
       </w:r>
       <w:r>
         <w:t>sign.pl</w:t>
@@ -14053,23 +12339,7 @@
           <w:rFonts w:hint="cs"/>
           <w:rtl/>
         </w:rPr>
-        <w:t xml:space="preserve"> </w:t>
-      </w:r>
-      <w:proofErr w:type="spellStart"/>
-      <w:r>
-        <w:rPr>
-          <w:rFonts w:hint="cs"/>
-          <w:rtl/>
-        </w:rPr>
-        <w:t>می‌دهد</w:t>
-      </w:r>
-      <w:proofErr w:type="spellEnd"/>
-      <w:r>
-        <w:rPr>
-          <w:rFonts w:hint="cs"/>
-          <w:rtl/>
-        </w:rPr>
-        <w:t xml:space="preserve"> که ا</w:t>
+        <w:t xml:space="preserve"> می‌دهد که ا</w:t>
       </w:r>
       <w:r>
         <w:rPr>
@@ -14083,23 +12353,7 @@
           <w:rFonts w:hint="cs"/>
           <w:rtl/>
         </w:rPr>
-        <w:t xml:space="preserve">تدا سایز فایل را بررسی </w:t>
-      </w:r>
-      <w:proofErr w:type="spellStart"/>
-      <w:r>
-        <w:rPr>
-          <w:rFonts w:hint="cs"/>
-          <w:rtl/>
-        </w:rPr>
-        <w:t>می‌کند</w:t>
-      </w:r>
-      <w:proofErr w:type="spellEnd"/>
-      <w:r>
-        <w:rPr>
-          <w:rFonts w:hint="cs"/>
-          <w:rtl/>
-        </w:rPr>
-        <w:t xml:space="preserve"> که بیشتر از 510 بایت نباشد و سپس مقدار دیگری را نی</w:t>
+        <w:t>تدا سایز فایل را بررسی می‌کند که بیشتر از 510 بایت نباشد و سپس مقدار دیگری را نی</w:t>
       </w:r>
       <w:r>
         <w:rPr>
@@ -14113,23 +12367,7 @@
           <w:rFonts w:hint="cs"/>
           <w:rtl/>
         </w:rPr>
-        <w:t xml:space="preserve"> به فایل اضافه </w:t>
-      </w:r>
-      <w:proofErr w:type="spellStart"/>
-      <w:r>
-        <w:rPr>
-          <w:rFonts w:hint="cs"/>
-          <w:rtl/>
-        </w:rPr>
-        <w:t>می‌کند</w:t>
-      </w:r>
-      <w:proofErr w:type="spellEnd"/>
-      <w:r>
-        <w:rPr>
-          <w:rFonts w:hint="cs"/>
-          <w:rtl/>
-        </w:rPr>
-        <w:t>.</w:t>
+        <w:t xml:space="preserve"> به فایل اضافه می‌کند.</w:t>
       </w:r>
     </w:p>
     <w:p>
@@ -14145,6 +12383,7 @@
           <w:rFonts w:hint="cs"/>
           <w:rtl/>
         </w:rPr>
+        <w:lastRenderedPageBreak/>
         <w:t xml:space="preserve">در </w:t>
       </w:r>
       <w:proofErr w:type="spellStart"/>
@@ -14201,23 +12440,7 @@
           <w:rFonts w:hint="cs"/>
           <w:rtl/>
         </w:rPr>
-        <w:t xml:space="preserve"> کپی </w:t>
-      </w:r>
-      <w:proofErr w:type="spellStart"/>
-      <w:r>
-        <w:rPr>
-          <w:rFonts w:hint="cs"/>
-          <w:rtl/>
-        </w:rPr>
-        <w:t>می‌کند</w:t>
-      </w:r>
-      <w:proofErr w:type="spellEnd"/>
-      <w:r>
-        <w:rPr>
-          <w:rFonts w:hint="cs"/>
-          <w:rtl/>
-        </w:rPr>
-        <w:t>.</w:t>
+        <w:t xml:space="preserve"> کپی می‌کند.</w:t>
       </w:r>
     </w:p>
     <w:p>
@@ -14279,48 +12502,26 @@
           <w:rFonts w:hint="cs"/>
           <w:rtl/>
         </w:rPr>
-        <w:t xml:space="preserve"> کپی </w:t>
-      </w:r>
-      <w:proofErr w:type="spellStart"/>
-      <w:r>
-        <w:rPr>
-          <w:rFonts w:hint="cs"/>
-          <w:rtl/>
-        </w:rPr>
-        <w:t>می‌شود</w:t>
-      </w:r>
-      <w:proofErr w:type="spellEnd"/>
-      <w:r>
-        <w:rPr>
-          <w:rFonts w:hint="cs"/>
-          <w:rtl/>
-        </w:rPr>
-        <w:t>.</w:t>
+        <w:t xml:space="preserve"> کپی می‌شود.</w:t>
       </w:r>
     </w:p>
     <w:p>
       <w:pPr>
         <w:pStyle w:val="Text"/>
         <w:rPr>
-          <w:rFonts w:hint="cs"/>
-          <w:rtl/>
-        </w:rPr>
-      </w:pPr>
-      <w:r>
-        <w:rPr>
-          <w:rFonts w:hint="cs"/>
-          <w:rtl/>
-        </w:rPr>
-        <w:lastRenderedPageBreak/>
-        <w:t xml:space="preserve">در نهایت با لینک شدن </w:t>
+          <w:rtl/>
+        </w:rPr>
+      </w:pPr>
+      <w:r>
+        <w:rPr>
+          <w:rFonts w:hint="cs"/>
+          <w:rtl/>
+        </w:rPr>
+        <w:t xml:space="preserve">در نهایت با لینک شدن فایل‌های </w:t>
       </w:r>
       <w:proofErr w:type="spellStart"/>
       <w:r>
-        <w:rPr>
-          <w:rFonts w:hint="cs"/>
-          <w:rtl/>
-        </w:rPr>
-        <w:t>فایل‌های</w:t>
+        <w:t>entry.o</w:t>
       </w:r>
       <w:proofErr w:type="spellEnd"/>
       <w:r>
@@ -14328,11 +12529,31 @@
           <w:rFonts w:hint="cs"/>
           <w:rtl/>
         </w:rPr>
-        <w:t xml:space="preserve"> </w:t>
+        <w:t xml:space="preserve"> و فایل‌های </w:t>
+      </w:r>
+      <w:r>
+        <w:t>object</w:t>
+      </w:r>
+      <w:r>
+        <w:rPr>
+          <w:rFonts w:hint="cs"/>
+          <w:rtl/>
+        </w:rPr>
+        <w:t xml:space="preserve"> که در متغیر </w:t>
+      </w:r>
+      <w:r>
+        <w:t>OBJS</w:t>
+      </w:r>
+      <w:r>
+        <w:rPr>
+          <w:rFonts w:hint="cs"/>
+          <w:rtl/>
+        </w:rPr>
+        <w:t xml:space="preserve"> تعریف شده‌اند و فایل‌های باینری </w:t>
       </w:r>
       <w:proofErr w:type="spellStart"/>
       <w:r>
-        <w:t>entry.o</w:t>
+        <w:t>initcode</w:t>
       </w:r>
       <w:proofErr w:type="spellEnd"/>
       <w:r>
@@ -14344,11 +12565,7 @@
       </w:r>
       <w:proofErr w:type="spellStart"/>
       <w:r>
-        <w:rPr>
-          <w:rFonts w:hint="cs"/>
-          <w:rtl/>
-        </w:rPr>
-        <w:t>فایل‌های</w:t>
+        <w:t>entryother</w:t>
       </w:r>
       <w:proofErr w:type="spellEnd"/>
       <w:r>
@@ -14356,35 +12573,11 @@
           <w:rFonts w:hint="cs"/>
           <w:rtl/>
         </w:rPr>
-        <w:t xml:space="preserve"> </w:t>
-      </w:r>
-      <w:r>
-        <w:t>object</w:t>
-      </w:r>
-      <w:r>
-        <w:rPr>
-          <w:rFonts w:hint="cs"/>
-          <w:rtl/>
-        </w:rPr>
-        <w:t xml:space="preserve"> که در متغیر </w:t>
-      </w:r>
-      <w:r>
-        <w:t>OBJS</w:t>
-      </w:r>
-      <w:r>
-        <w:rPr>
-          <w:rFonts w:hint="cs"/>
-          <w:rtl/>
-        </w:rPr>
-        <w:t xml:space="preserve"> تعریف </w:t>
+        <w:t xml:space="preserve"> که پیش‌تر با استفاده از دستور </w:t>
       </w:r>
       <w:proofErr w:type="spellStart"/>
       <w:r>
-        <w:rPr>
-          <w:rFonts w:hint="cs"/>
-          <w:rtl/>
-        </w:rPr>
-        <w:t>شده‌اند</w:t>
+        <w:t>objcopy</w:t>
       </w:r>
       <w:proofErr w:type="spellEnd"/>
       <w:r>
@@ -14392,90 +12585,6 @@
           <w:rFonts w:hint="cs"/>
           <w:rtl/>
         </w:rPr>
-        <w:t xml:space="preserve"> و </w:t>
-      </w:r>
-      <w:proofErr w:type="spellStart"/>
-      <w:r>
-        <w:rPr>
-          <w:rFonts w:hint="cs"/>
-          <w:rtl/>
-        </w:rPr>
-        <w:t>فایل‌های</w:t>
-      </w:r>
-      <w:proofErr w:type="spellEnd"/>
-      <w:r>
-        <w:rPr>
-          <w:rFonts w:hint="cs"/>
-          <w:rtl/>
-        </w:rPr>
-        <w:t xml:space="preserve"> </w:t>
-      </w:r>
-      <w:proofErr w:type="spellStart"/>
-      <w:r>
-        <w:rPr>
-          <w:rFonts w:hint="cs"/>
-          <w:rtl/>
-        </w:rPr>
-        <w:t>باینری</w:t>
-      </w:r>
-      <w:proofErr w:type="spellEnd"/>
-      <w:r>
-        <w:rPr>
-          <w:rFonts w:hint="cs"/>
-          <w:rtl/>
-        </w:rPr>
-        <w:t xml:space="preserve"> </w:t>
-      </w:r>
-      <w:proofErr w:type="spellStart"/>
-      <w:r>
-        <w:t>initcode</w:t>
-      </w:r>
-      <w:proofErr w:type="spellEnd"/>
-      <w:r>
-        <w:rPr>
-          <w:rFonts w:hint="cs"/>
-          <w:rtl/>
-        </w:rPr>
-        <w:t xml:space="preserve"> و </w:t>
-      </w:r>
-      <w:proofErr w:type="spellStart"/>
-      <w:r>
-        <w:t>entryother</w:t>
-      </w:r>
-      <w:proofErr w:type="spellEnd"/>
-      <w:r>
-        <w:rPr>
-          <w:rFonts w:hint="cs"/>
-          <w:rtl/>
-        </w:rPr>
-        <w:t xml:space="preserve"> که </w:t>
-      </w:r>
-      <w:proofErr w:type="spellStart"/>
-      <w:r>
-        <w:rPr>
-          <w:rFonts w:hint="cs"/>
-          <w:rtl/>
-        </w:rPr>
-        <w:t>پیش‌تر</w:t>
-      </w:r>
-      <w:proofErr w:type="spellEnd"/>
-      <w:r>
-        <w:rPr>
-          <w:rFonts w:hint="cs"/>
-          <w:rtl/>
-        </w:rPr>
-        <w:t xml:space="preserve"> با استفاده از دستور </w:t>
-      </w:r>
-      <w:proofErr w:type="spellStart"/>
-      <w:r>
-        <w:t>objcopy</w:t>
-      </w:r>
-      <w:proofErr w:type="spellEnd"/>
-      <w:r>
-        <w:rPr>
-          <w:rFonts w:hint="cs"/>
-          <w:rtl/>
-        </w:rPr>
         <w:t xml:space="preserve"> ساخته شدند، فایل </w:t>
       </w:r>
       <w:r>
@@ -14486,23 +12595,7 @@
           <w:rFonts w:hint="cs"/>
           <w:rtl/>
         </w:rPr>
-        <w:t xml:space="preserve"> ساخته </w:t>
-      </w:r>
-      <w:proofErr w:type="spellStart"/>
-      <w:r>
-        <w:rPr>
-          <w:rFonts w:hint="cs"/>
-          <w:rtl/>
-        </w:rPr>
-        <w:t>می‌شود</w:t>
-      </w:r>
-      <w:proofErr w:type="spellEnd"/>
-      <w:r>
-        <w:rPr>
-          <w:rFonts w:hint="cs"/>
-          <w:rtl/>
-        </w:rPr>
-        <w:t>.</w:t>
+        <w:t xml:space="preserve"> ساخته می‌شود.</w:t>
       </w:r>
     </w:p>
     <w:p>
@@ -14517,23 +12610,7 @@
           <w:rFonts w:hint="cs"/>
           <w:rtl/>
         </w:rPr>
-        <w:t xml:space="preserve">چرا برای </w:t>
-      </w:r>
-      <w:proofErr w:type="spellStart"/>
-      <w:r>
-        <w:rPr>
-          <w:rFonts w:hint="cs"/>
-          <w:rtl/>
-        </w:rPr>
-        <w:t>بوت</w:t>
-      </w:r>
-      <w:proofErr w:type="spellEnd"/>
-      <w:r>
-        <w:rPr>
-          <w:rFonts w:hint="cs"/>
-          <w:rtl/>
-        </w:rPr>
-        <w:t xml:space="preserve"> کردن فقط از فایل</w:t>
+        <w:t>چرا برای بوت کردن فقط از فایل</w:t>
       </w:r>
       <w:r>
         <w:rPr>
@@ -15250,6 +13327,7 @@
                 <w:rFonts w:hint="cs"/>
                 <w:rtl/>
               </w:rPr>
+              <w:lastRenderedPageBreak/>
               <w:t>3</w:t>
             </w:r>
           </w:p>
@@ -15641,7 +13719,6 @@
               </w:rPr>
             </w:pPr>
             <w:r>
-              <w:lastRenderedPageBreak/>
               <w:t>8</w:t>
             </w:r>
           </w:p>
@@ -16255,23 +14332,7 @@
           <w:rFonts w:hint="cs"/>
           <w:rtl/>
         </w:rPr>
-        <w:t xml:space="preserve"> بیت‌های این ثبات نشان‌دهنده تغییرات و کنترل‌های مختلفی در رفتار کلی پردازنده هستند که به شرح زیر </w:t>
-      </w:r>
-      <w:proofErr w:type="spellStart"/>
-      <w:r>
-        <w:rPr>
-          <w:rFonts w:hint="cs"/>
-          <w:rtl/>
-        </w:rPr>
-        <w:t>می‌باشد</w:t>
-      </w:r>
-      <w:proofErr w:type="spellEnd"/>
-      <w:r>
-        <w:rPr>
-          <w:rFonts w:hint="cs"/>
-          <w:rtl/>
-        </w:rPr>
-        <w:t>:</w:t>
+        <w:t xml:space="preserve"> بیت‌های این ثبات نشان‌دهنده تغییرات و کنترل‌های مختلفی در رفتار کلی پردازنده هستند که به شرح زیر می‌باشد:</w:t>
       </w:r>
     </w:p>
     <w:p>
@@ -17078,6 +15139,7 @@
           <w:rFonts w:hint="cs"/>
           <w:rtl/>
         </w:rPr>
+        <w:lastRenderedPageBreak/>
         <w:t xml:space="preserve">کد </w:t>
       </w:r>
       <w:proofErr w:type="spellStart"/>
@@ -17100,23 +15162,7 @@
           <w:rFonts w:hint="cs"/>
           <w:rtl/>
         </w:rPr>
-        <w:t xml:space="preserve"> قرار </w:t>
-      </w:r>
-      <w:proofErr w:type="spellStart"/>
-      <w:r>
-        <w:rPr>
-          <w:rFonts w:hint="cs"/>
-          <w:rtl/>
-        </w:rPr>
-        <w:t>می‌دهد</w:t>
-      </w:r>
-      <w:proofErr w:type="spellEnd"/>
-      <w:r>
-        <w:rPr>
-          <w:rFonts w:hint="cs"/>
-          <w:rtl/>
-        </w:rPr>
-        <w:t>؟</w:t>
+        <w:t xml:space="preserve"> قرار می‌دهد؟</w:t>
       </w:r>
     </w:p>
     <w:p>
@@ -17191,7 +15237,6 @@
           <w:rFonts w:hint="cs"/>
           <w:rtl/>
         </w:rPr>
-        <w:lastRenderedPageBreak/>
         <w:t xml:space="preserve">توابع </w:t>
       </w:r>
       <w:proofErr w:type="spellStart"/>
@@ -17536,23 +15581,7 @@
           <w:rFonts w:hint="cs"/>
           <w:rtl/>
         </w:rPr>
-        <w:t xml:space="preserve">نمایش وضعیت ثبات ها و متغیر های محلی؛ </w:t>
-      </w:r>
-      <w:proofErr w:type="spellStart"/>
-      <w:r>
-        <w:rPr>
-          <w:rFonts w:hint="cs"/>
-          <w:rtl/>
-        </w:rPr>
-        <w:t>رجیستر</w:t>
-      </w:r>
-      <w:proofErr w:type="spellEnd"/>
-      <w:r>
-        <w:rPr>
-          <w:rFonts w:hint="cs"/>
-          <w:rtl/>
-        </w:rPr>
-        <w:t xml:space="preserve"> های </w:t>
+        <w:t xml:space="preserve">نمایش وضعیت ثبات ها و متغیر های محلی؛ رجیستر های </w:t>
       </w:r>
       <w:proofErr w:type="spellStart"/>
       <w:r>
@@ -17602,6 +15631,7 @@
           <w:rFonts w:hint="cs"/>
           <w:rtl/>
         </w:rPr>
+        <w:lastRenderedPageBreak/>
         <w:t>اشکال زدایی در سطح کد اسمبلی</w:t>
       </w:r>
     </w:p>
@@ -17698,7 +15728,7 @@
 </file>
 
 <file path=word/endnotes.xml><?xml version="1.0" encoding="utf-8"?>
-<w:endnotes xmlns:wpc="http://schemas.microsoft.com/office/word/2010/wordprocessingCanvas" xmlns:cx="http://schemas.microsoft.com/office/drawing/2014/chartex" xmlns:cx1="http://schemas.microsoft.com/office/drawing/2015/9/8/chartex" xmlns:cx2="http://schemas.microsoft.com/office/drawing/2015/10/21/chartex" xmlns:cx3="http://schemas.microsoft.com/office/drawing/2016/5/9/chartex" xmlns:cx4="http://schemas.microsoft.com/office/drawing/2016/5/10/chartex" xmlns:cx5="http://schemas.microsoft.com/office/drawing/2016/5/11/chartex" xmlns:cx6="http://schemas.microsoft.com/office/drawing/2016/5/12/chartex" xmlns:cx7="http://schemas.microsoft.com/office/drawing/2016/5/13/chartex" xmlns:cx8="http://schemas.microsoft.com/office/drawing/2016/5/14/chartex" xmlns:mc="http://schemas.openxmlformats.org/markup-compatibility/2006" xmlns:aink="http://schemas.microsoft.com/office/drawing/2016/ink" xmlns:am3d="http://schemas.microsoft.com/office/drawing/2017/model3d" xmlns:o="urn:schemas-microsoft-com:office:office" xmlns:r="http://schemas.openxmlformats.org/officeDocument/2006/relationships" xmlns:m="http://schemas.openxmlformats.org/officeDocument/2006/math" xmlns:v="urn:schemas-microsoft-com:vml" xmlns:wp14="http://schemas.microsoft.com/office/word/2010/wordprocessingDrawing" xmlns:wp="http://schemas.openxmlformats.org/drawingml/2006/wordprocessingDrawing" xmlns:w10="urn:schemas-microsoft-com:office:word" xmlns:w="http://schemas.openxmlformats.org/wordprocessingml/2006/main" xmlns:w14="http://schemas.microsoft.com/office/word/2010/wordml" xmlns:w15="http://schemas.microsoft.com/office/word/2012/wordml" xmlns:w16cex="http://schemas.microsoft.com/office/word/2018/wordml/cex" xmlns:w16cid="http://schemas.microsoft.com/office/word/2016/wordml/cid" xmlns:w16="http://schemas.microsoft.com/office/word/2018/wordml" xmlns:w16sdtdh="http://schemas.microsoft.com/office/word/2020/wordml/sdtdatahash" xmlns:w16se="http://schemas.microsoft.com/office/word/2015/wordml/symex" xmlns:wpg="http://schemas.microsoft.com/office/word/2010/wordprocessingGroup" xmlns:wpi="http://schemas.microsoft.com/office/word/2010/wordprocessingInk" xmlns:wne="http://schemas.microsoft.com/office/word/2006/wordml" xmlns:wps="http://schemas.microsoft.com/office/word/2010/wordprocessingShape" mc:Ignorable="w14 w15 w16se w16cid w16 w16cex w16sdtdh wp14">
+<w:endnotes xmlns:wpc="http://schemas.microsoft.com/office/word/2010/wordprocessingCanvas" xmlns:cx="http://schemas.microsoft.com/office/drawing/2014/chartex" xmlns:cx1="http://schemas.microsoft.com/office/drawing/2015/9/8/chartex" xmlns:cx2="http://schemas.microsoft.com/office/drawing/2015/10/21/chartex" xmlns:cx3="http://schemas.microsoft.com/office/drawing/2016/5/9/chartex" xmlns:cx4="http://schemas.microsoft.com/office/drawing/2016/5/10/chartex" xmlns:cx5="http://schemas.microsoft.com/office/drawing/2016/5/11/chartex" xmlns:cx6="http://schemas.microsoft.com/office/drawing/2016/5/12/chartex" xmlns:cx7="http://schemas.microsoft.com/office/drawing/2016/5/13/chartex" xmlns:cx8="http://schemas.microsoft.com/office/drawing/2016/5/14/chartex" xmlns:mc="http://schemas.openxmlformats.org/markup-compatibility/2006" xmlns:aink="http://schemas.microsoft.com/office/drawing/2016/ink" xmlns:am3d="http://schemas.microsoft.com/office/drawing/2017/model3d" xmlns:o="urn:schemas-microsoft-com:office:office" xmlns:oel="http://schemas.microsoft.com/office/2019/extlst" xmlns:r="http://schemas.openxmlformats.org/officeDocument/2006/relationships" xmlns:m="http://schemas.openxmlformats.org/officeDocument/2006/math" xmlns:v="urn:schemas-microsoft-com:vml" xmlns:wp14="http://schemas.microsoft.com/office/word/2010/wordprocessingDrawing" xmlns:wp="http://schemas.openxmlformats.org/drawingml/2006/wordprocessingDrawing" xmlns:w10="urn:schemas-microsoft-com:office:word" xmlns:w="http://schemas.openxmlformats.org/wordprocessingml/2006/main" xmlns:w14="http://schemas.microsoft.com/office/word/2010/wordml" xmlns:w15="http://schemas.microsoft.com/office/word/2012/wordml" xmlns:w16cex="http://schemas.microsoft.com/office/word/2018/wordml/cex" xmlns:w16cid="http://schemas.microsoft.com/office/word/2016/wordml/cid" xmlns:w16="http://schemas.microsoft.com/office/word/2018/wordml" xmlns:w16sdtdh="http://schemas.microsoft.com/office/word/2020/wordml/sdtdatahash" xmlns:w16se="http://schemas.microsoft.com/office/word/2015/wordml/symex" xmlns:wpg="http://schemas.microsoft.com/office/word/2010/wordprocessingGroup" xmlns:wpi="http://schemas.microsoft.com/office/word/2010/wordprocessingInk" xmlns:wne="http://schemas.microsoft.com/office/word/2006/wordml" xmlns:wps="http://schemas.microsoft.com/office/word/2010/wordprocessingShape" mc:Ignorable="w14 w15 w16se w16cid w16 w16cex w16sdtdh wp14">
   <w:endnote w:type="separator" w:id="-1">
     <w:p>
       <w:pPr>
@@ -17723,7 +15753,7 @@
 </file>
 
 <file path=word/footer1.xml><?xml version="1.0" encoding="utf-8"?>
-<w:ftr xmlns:wpc="http://schemas.microsoft.com/office/word/2010/wordprocessingCanvas" xmlns:cx="http://schemas.microsoft.com/office/drawing/2014/chartex" xmlns:cx1="http://schemas.microsoft.com/office/drawing/2015/9/8/chartex" xmlns:cx2="http://schemas.microsoft.com/office/drawing/2015/10/21/chartex" xmlns:cx3="http://schemas.microsoft.com/office/drawing/2016/5/9/chartex" xmlns:cx4="http://schemas.microsoft.com/office/drawing/2016/5/10/chartex" xmlns:cx5="http://schemas.microsoft.com/office/drawing/2016/5/11/chartex" xmlns:cx6="http://schemas.microsoft.com/office/drawing/2016/5/12/chartex" xmlns:cx7="http://schemas.microsoft.com/office/drawing/2016/5/13/chartex" xmlns:cx8="http://schemas.microsoft.com/office/drawing/2016/5/14/chartex" xmlns:mc="http://schemas.openxmlformats.org/markup-compatibility/2006" xmlns:aink="http://schemas.microsoft.com/office/drawing/2016/ink" xmlns:am3d="http://schemas.microsoft.com/office/drawing/2017/model3d" xmlns:o="urn:schemas-microsoft-com:office:office" xmlns:r="http://schemas.openxmlformats.org/officeDocument/2006/relationships" xmlns:m="http://schemas.openxmlformats.org/officeDocument/2006/math" xmlns:v="urn:schemas-microsoft-com:vml" xmlns:wp14="http://schemas.microsoft.com/office/word/2010/wordprocessingDrawing" xmlns:wp="http://schemas.openxmlformats.org/drawingml/2006/wordprocessingDrawing" xmlns:w10="urn:schemas-microsoft-com:office:word" xmlns:w="http://schemas.openxmlformats.org/wordprocessingml/2006/main" xmlns:w14="http://schemas.microsoft.com/office/word/2010/wordml" xmlns:w15="http://schemas.microsoft.com/office/word/2012/wordml" xmlns:w16cex="http://schemas.microsoft.com/office/word/2018/wordml/cex" xmlns:w16cid="http://schemas.microsoft.com/office/word/2016/wordml/cid" xmlns:w16="http://schemas.microsoft.com/office/word/2018/wordml" xmlns:w16sdtdh="http://schemas.microsoft.com/office/word/2020/wordml/sdtdatahash" xmlns:w16se="http://schemas.microsoft.com/office/word/2015/wordml/symex" xmlns:wpg="http://schemas.microsoft.com/office/word/2010/wordprocessingGroup" xmlns:wpi="http://schemas.microsoft.com/office/word/2010/wordprocessingInk" xmlns:wne="http://schemas.microsoft.com/office/word/2006/wordml" xmlns:wps="http://schemas.microsoft.com/office/word/2010/wordprocessingShape" mc:Ignorable="w14 w15 w16se w16cid w16 w16cex w16sdtdh wp14">
+<w:ftr xmlns:wpc="http://schemas.microsoft.com/office/word/2010/wordprocessingCanvas" xmlns:cx="http://schemas.microsoft.com/office/drawing/2014/chartex" xmlns:cx1="http://schemas.microsoft.com/office/drawing/2015/9/8/chartex" xmlns:cx2="http://schemas.microsoft.com/office/drawing/2015/10/21/chartex" xmlns:cx3="http://schemas.microsoft.com/office/drawing/2016/5/9/chartex" xmlns:cx4="http://schemas.microsoft.com/office/drawing/2016/5/10/chartex" xmlns:cx5="http://schemas.microsoft.com/office/drawing/2016/5/11/chartex" xmlns:cx6="http://schemas.microsoft.com/office/drawing/2016/5/12/chartex" xmlns:cx7="http://schemas.microsoft.com/office/drawing/2016/5/13/chartex" xmlns:cx8="http://schemas.microsoft.com/office/drawing/2016/5/14/chartex" xmlns:mc="http://schemas.openxmlformats.org/markup-compatibility/2006" xmlns:aink="http://schemas.microsoft.com/office/drawing/2016/ink" xmlns:am3d="http://schemas.microsoft.com/office/drawing/2017/model3d" xmlns:o="urn:schemas-microsoft-com:office:office" xmlns:oel="http://schemas.microsoft.com/office/2019/extlst" xmlns:r="http://schemas.openxmlformats.org/officeDocument/2006/relationships" xmlns:m="http://schemas.openxmlformats.org/officeDocument/2006/math" xmlns:v="urn:schemas-microsoft-com:vml" xmlns:wp14="http://schemas.microsoft.com/office/word/2010/wordprocessingDrawing" xmlns:wp="http://schemas.openxmlformats.org/drawingml/2006/wordprocessingDrawing" xmlns:w10="urn:schemas-microsoft-com:office:word" xmlns:w="http://schemas.openxmlformats.org/wordprocessingml/2006/main" xmlns:w14="http://schemas.microsoft.com/office/word/2010/wordml" xmlns:w15="http://schemas.microsoft.com/office/word/2012/wordml" xmlns:w16cex="http://schemas.microsoft.com/office/word/2018/wordml/cex" xmlns:w16cid="http://schemas.microsoft.com/office/word/2016/wordml/cid" xmlns:w16="http://schemas.microsoft.com/office/word/2018/wordml" xmlns:w16sdtdh="http://schemas.microsoft.com/office/word/2020/wordml/sdtdatahash" xmlns:w16se="http://schemas.microsoft.com/office/word/2015/wordml/symex" xmlns:wpg="http://schemas.microsoft.com/office/word/2010/wordprocessingGroup" xmlns:wpi="http://schemas.microsoft.com/office/word/2010/wordprocessingInk" xmlns:wne="http://schemas.microsoft.com/office/word/2006/wordml" xmlns:wps="http://schemas.microsoft.com/office/word/2010/wordprocessingShape" mc:Ignorable="w14 w15 w16se w16cid w16 w16cex w16sdtdh wp14">
   <w:sdt>
     <w:sdtPr>
       <w:id w:val="-583908533"/>
@@ -17801,7 +15831,7 @@
 </file>
 
 <file path=word/footnotes.xml><?xml version="1.0" encoding="utf-8"?>
-<w:footnotes xmlns:wpc="http://schemas.microsoft.com/office/word/2010/wordprocessingCanvas" xmlns:cx="http://schemas.microsoft.com/office/drawing/2014/chartex" xmlns:cx1="http://schemas.microsoft.com/office/drawing/2015/9/8/chartex" xmlns:cx2="http://schemas.microsoft.com/office/drawing/2015/10/21/chartex" xmlns:cx3="http://schemas.microsoft.com/office/drawing/2016/5/9/chartex" xmlns:cx4="http://schemas.microsoft.com/office/drawing/2016/5/10/chartex" xmlns:cx5="http://schemas.microsoft.com/office/drawing/2016/5/11/chartex" xmlns:cx6="http://schemas.microsoft.com/office/drawing/2016/5/12/chartex" xmlns:cx7="http://schemas.microsoft.com/office/drawing/2016/5/13/chartex" xmlns:cx8="http://schemas.microsoft.com/office/drawing/2016/5/14/chartex" xmlns:mc="http://schemas.openxmlformats.org/markup-compatibility/2006" xmlns:aink="http://schemas.microsoft.com/office/drawing/2016/ink" xmlns:am3d="http://schemas.microsoft.com/office/drawing/2017/model3d" xmlns:o="urn:schemas-microsoft-com:office:office" xmlns:r="http://schemas.openxmlformats.org/officeDocument/2006/relationships" xmlns:m="http://schemas.openxmlformats.org/officeDocument/2006/math" xmlns:v="urn:schemas-microsoft-com:vml" xmlns:wp14="http://schemas.microsoft.com/office/word/2010/wordprocessingDrawing" xmlns:wp="http://schemas.openxmlformats.org/drawingml/2006/wordprocessingDrawing" xmlns:w10="urn:schemas-microsoft-com:office:word" xmlns:w="http://schemas.openxmlformats.org/wordprocessingml/2006/main" xmlns:w14="http://schemas.microsoft.com/office/word/2010/wordml" xmlns:w15="http://schemas.microsoft.com/office/word/2012/wordml" xmlns:w16cex="http://schemas.microsoft.com/office/word/2018/wordml/cex" xmlns:w16cid="http://schemas.microsoft.com/office/word/2016/wordml/cid" xmlns:w16="http://schemas.microsoft.com/office/word/2018/wordml" xmlns:w16sdtdh="http://schemas.microsoft.com/office/word/2020/wordml/sdtdatahash" xmlns:w16se="http://schemas.microsoft.com/office/word/2015/wordml/symex" xmlns:wpg="http://schemas.microsoft.com/office/word/2010/wordprocessingGroup" xmlns:wpi="http://schemas.microsoft.com/office/word/2010/wordprocessingInk" xmlns:wne="http://schemas.microsoft.com/office/word/2006/wordml" xmlns:wps="http://schemas.microsoft.com/office/word/2010/wordprocessingShape" mc:Ignorable="w14 w15 w16se w16cid w16 w16cex w16sdtdh wp14">
+<w:footnotes xmlns:wpc="http://schemas.microsoft.com/office/word/2010/wordprocessingCanvas" xmlns:cx="http://schemas.microsoft.com/office/drawing/2014/chartex" xmlns:cx1="http://schemas.microsoft.com/office/drawing/2015/9/8/chartex" xmlns:cx2="http://schemas.microsoft.com/office/drawing/2015/10/21/chartex" xmlns:cx3="http://schemas.microsoft.com/office/drawing/2016/5/9/chartex" xmlns:cx4="http://schemas.microsoft.com/office/drawing/2016/5/10/chartex" xmlns:cx5="http://schemas.microsoft.com/office/drawing/2016/5/11/chartex" xmlns:cx6="http://schemas.microsoft.com/office/drawing/2016/5/12/chartex" xmlns:cx7="http://schemas.microsoft.com/office/drawing/2016/5/13/chartex" xmlns:cx8="http://schemas.microsoft.com/office/drawing/2016/5/14/chartex" xmlns:mc="http://schemas.openxmlformats.org/markup-compatibility/2006" xmlns:aink="http://schemas.microsoft.com/office/drawing/2016/ink" xmlns:am3d="http://schemas.microsoft.com/office/drawing/2017/model3d" xmlns:o="urn:schemas-microsoft-com:office:office" xmlns:oel="http://schemas.microsoft.com/office/2019/extlst" xmlns:r="http://schemas.openxmlformats.org/officeDocument/2006/relationships" xmlns:m="http://schemas.openxmlformats.org/officeDocument/2006/math" xmlns:v="urn:schemas-microsoft-com:vml" xmlns:wp14="http://schemas.microsoft.com/office/word/2010/wordprocessingDrawing" xmlns:wp="http://schemas.openxmlformats.org/drawingml/2006/wordprocessingDrawing" xmlns:w10="urn:schemas-microsoft-com:office:word" xmlns:w="http://schemas.openxmlformats.org/wordprocessingml/2006/main" xmlns:w14="http://schemas.microsoft.com/office/word/2010/wordml" xmlns:w15="http://schemas.microsoft.com/office/word/2012/wordml" xmlns:w16cex="http://schemas.microsoft.com/office/word/2018/wordml/cex" xmlns:w16cid="http://schemas.microsoft.com/office/word/2016/wordml/cid" xmlns:w16="http://schemas.microsoft.com/office/word/2018/wordml" xmlns:w16sdtdh="http://schemas.microsoft.com/office/word/2020/wordml/sdtdatahash" xmlns:w16se="http://schemas.microsoft.com/office/word/2015/wordml/symex" xmlns:wpg="http://schemas.microsoft.com/office/word/2010/wordprocessingGroup" xmlns:wpi="http://schemas.microsoft.com/office/word/2010/wordprocessingInk" xmlns:wne="http://schemas.microsoft.com/office/word/2006/wordml" xmlns:wps="http://schemas.microsoft.com/office/word/2010/wordprocessingShape" mc:Ignorable="w14 w15 w16se w16cid w16 w16cex w16sdtdh wp14">
   <w:footnote w:type="separator" w:id="-1">
     <w:p>
       <w:pPr>
@@ -18047,20 +16077,18 @@
 </file>
 
 <file path=word/header1.xml><?xml version="1.0" encoding="utf-8"?>
-<w:hdr xmlns:wpc="http://schemas.microsoft.com/office/word/2010/wordprocessingCanvas" xmlns:cx="http://schemas.microsoft.com/office/drawing/2014/chartex" xmlns:cx1="http://schemas.microsoft.com/office/drawing/2015/9/8/chartex" xmlns:cx2="http://schemas.microsoft.com/office/drawing/2015/10/21/chartex" xmlns:cx3="http://schemas.microsoft.com/office/drawing/2016/5/9/chartex" xmlns:cx4="http://schemas.microsoft.com/office/drawing/2016/5/10/chartex" xmlns:cx5="http://schemas.microsoft.com/office/drawing/2016/5/11/chartex" xmlns:cx6="http://schemas.microsoft.com/office/drawing/2016/5/12/chartex" xmlns:cx7="http://schemas.microsoft.com/office/drawing/2016/5/13/chartex" xmlns:cx8="http://schemas.microsoft.com/office/drawing/2016/5/14/chartex" xmlns:mc="http://schemas.openxmlformats.org/markup-compatibility/2006" xmlns:aink="http://schemas.microsoft.com/office/drawing/2016/ink" xmlns:am3d="http://schemas.microsoft.com/office/drawing/2017/model3d" xmlns:o="urn:schemas-microsoft-com:office:office" xmlns:r="http://schemas.openxmlformats.org/officeDocument/2006/relationships" xmlns:m="http://schemas.openxmlformats.org/officeDocument/2006/math" xmlns:v="urn:schemas-microsoft-com:vml" xmlns:wp14="http://schemas.microsoft.com/office/word/2010/wordprocessingDrawing" xmlns:wp="http://schemas.openxmlformats.org/drawingml/2006/wordprocessingDrawing" xmlns:w10="urn:schemas-microsoft-com:office:word" xmlns:w="http://schemas.openxmlformats.org/wordprocessingml/2006/main" xmlns:w14="http://schemas.microsoft.com/office/word/2010/wordml" xmlns:w15="http://schemas.microsoft.com/office/word/2012/wordml" xmlns:w16cex="http://schemas.microsoft.com/office/word/2018/wordml/cex" xmlns:w16cid="http://schemas.microsoft.com/office/word/2016/wordml/cid" xmlns:w16="http://schemas.microsoft.com/office/word/2018/wordml" xmlns:w16sdtdh="http://schemas.microsoft.com/office/word/2020/wordml/sdtdatahash" xmlns:w16se="http://schemas.microsoft.com/office/word/2015/wordml/symex" xmlns:wpg="http://schemas.microsoft.com/office/word/2010/wordprocessingGroup" xmlns:wpi="http://schemas.microsoft.com/office/word/2010/wordprocessingInk" xmlns:wne="http://schemas.microsoft.com/office/word/2006/wordml" xmlns:wps="http://schemas.microsoft.com/office/word/2010/wordprocessingShape" mc:Ignorable="w14 w15 w16se w16cid w16 w16cex w16sdtdh wp14">
+<w:hdr xmlns:wpc="http://schemas.microsoft.com/office/word/2010/wordprocessingCanvas" xmlns:cx="http://schemas.microsoft.com/office/drawing/2014/chartex" xmlns:cx1="http://schemas.microsoft.com/office/drawing/2015/9/8/chartex" xmlns:cx2="http://schemas.microsoft.com/office/drawing/2015/10/21/chartex" xmlns:cx3="http://schemas.microsoft.com/office/drawing/2016/5/9/chartex" xmlns:cx4="http://schemas.microsoft.com/office/drawing/2016/5/10/chartex" xmlns:cx5="http://schemas.microsoft.com/office/drawing/2016/5/11/chartex" xmlns:cx6="http://schemas.microsoft.com/office/drawing/2016/5/12/chartex" xmlns:cx7="http://schemas.microsoft.com/office/drawing/2016/5/13/chartex" xmlns:cx8="http://schemas.microsoft.com/office/drawing/2016/5/14/chartex" xmlns:mc="http://schemas.openxmlformats.org/markup-compatibility/2006" xmlns:aink="http://schemas.microsoft.com/office/drawing/2016/ink" xmlns:am3d="http://schemas.microsoft.com/office/drawing/2017/model3d" xmlns:o="urn:schemas-microsoft-com:office:office" xmlns:oel="http://schemas.microsoft.com/office/2019/extlst" xmlns:r="http://schemas.openxmlformats.org/officeDocument/2006/relationships" xmlns:m="http://schemas.openxmlformats.org/officeDocument/2006/math" xmlns:v="urn:schemas-microsoft-com:vml" xmlns:wp14="http://schemas.microsoft.com/office/word/2010/wordprocessingDrawing" xmlns:wp="http://schemas.openxmlformats.org/drawingml/2006/wordprocessingDrawing" xmlns:w10="urn:schemas-microsoft-com:office:word" xmlns:w="http://schemas.openxmlformats.org/wordprocessingml/2006/main" xmlns:w14="http://schemas.microsoft.com/office/word/2010/wordml" xmlns:w15="http://schemas.microsoft.com/office/word/2012/wordml" xmlns:w16cex="http://schemas.microsoft.com/office/word/2018/wordml/cex" xmlns:w16cid="http://schemas.microsoft.com/office/word/2016/wordml/cid" xmlns:w16="http://schemas.microsoft.com/office/word/2018/wordml" xmlns:w16sdtdh="http://schemas.microsoft.com/office/word/2020/wordml/sdtdatahash" xmlns:w16se="http://schemas.microsoft.com/office/word/2015/wordml/symex" xmlns:wpg="http://schemas.microsoft.com/office/word/2010/wordprocessingGroup" xmlns:wpi="http://schemas.microsoft.com/office/word/2010/wordprocessingInk" xmlns:wne="http://schemas.microsoft.com/office/word/2006/wordml" xmlns:wps="http://schemas.microsoft.com/office/word/2010/wordprocessingShape" mc:Ignorable="w14 w15 w16se w16cid w16 w16cex w16sdtdh wp14">
   <w:p>
     <w:pPr>
       <w:pStyle w:val="Header"/>
       <w:bidi/>
       <w:rPr>
-        <w:rFonts w:ascii="Sahel" w:hAnsi="Sahel" w:cs="Sahel"/>
         <w:rtl/>
         <w:lang w:bidi="fa-IR"/>
       </w:rPr>
     </w:pPr>
     <w:r>
       <w:rPr>
-        <w:rFonts w:ascii="Sahel" w:hAnsi="Sahel" w:cs="Sahel" w:hint="cs"/>
         <w:rtl/>
         <w:lang w:bidi="fa-IR"/>
       </w:rPr>
@@ -18068,7 +16096,6 @@
     </w:r>
     <w:r>
       <w:rPr>
-        <w:rFonts w:ascii="Sahel" w:hAnsi="Sahel" w:cs="Sahel"/>
         <w:rtl/>
         <w:lang w:bidi="fa-IR"/>
       </w:rPr>
@@ -18076,18 +16103,10 @@
     </w:r>
     <w:r>
       <w:rPr>
-        <w:rFonts w:ascii="Sahel" w:hAnsi="Sahel" w:cs="Sahel"/>
         <w:rtl/>
         <w:lang w:bidi="fa-IR"/>
       </w:rPr>
       <w:tab/>
-    </w:r>
-    <w:r>
-      <w:rPr>
-        <w:rFonts w:ascii="Sahel" w:hAnsi="Sahel" w:cs="Sahel" w:hint="cs"/>
-        <w:rtl/>
-        <w:lang w:bidi="fa-IR"/>
-      </w:rPr>
       <w:t>پروژه 1</w:t>
     </w:r>
   </w:p>
@@ -18100,14 +16119,12 @@
       <w:bidi/>
       <w:spacing w:after="120"/>
       <w:rPr>
-        <w:rFonts w:ascii="Sahel" w:hAnsi="Sahel" w:cs="Sahel"/>
         <w:rtl/>
         <w:lang w:bidi="fa-IR"/>
       </w:rPr>
     </w:pPr>
     <w:r>
       <w:rPr>
-        <w:rFonts w:ascii="Sahel" w:hAnsi="Sahel" w:cs="Sahel" w:hint="cs"/>
         <w:rtl/>
         <w:lang w:bidi="fa-IR"/>
       </w:rPr>
@@ -18115,7 +16132,6 @@
     </w:r>
     <w:r>
       <w:rPr>
-        <w:rFonts w:ascii="Sahel" w:hAnsi="Sahel" w:cs="Sahel" w:hint="cs"/>
         <w:rtl/>
         <w:lang w:bidi="fa-IR"/>
       </w:rPr>
@@ -18123,7 +16139,6 @@
     </w:r>
     <w:r>
       <w:rPr>
-        <w:rFonts w:ascii="Sahel" w:hAnsi="Sahel" w:cs="Sahel" w:hint="cs"/>
         <w:rtl/>
         <w:lang w:bidi="fa-IR"/>
       </w:rPr>
@@ -18131,7 +16146,6 @@
     </w:r>
     <w:r>
       <w:rPr>
-        <w:rFonts w:ascii="Sahel" w:hAnsi="Sahel" w:cs="Sahel"/>
         <w:rtl/>
         <w:lang w:bidi="fa-IR"/>
       </w:rPr>
@@ -18139,7 +16153,6 @@
     </w:r>
     <w:r>
       <w:rPr>
-        <w:rFonts w:ascii="Sahel" w:hAnsi="Sahel" w:cs="Sahel" w:hint="cs"/>
         <w:rtl/>
         <w:lang w:bidi="fa-IR"/>
       </w:rPr>
@@ -18147,31 +16160,13 @@
     </w:r>
     <w:r>
       <w:rPr>
-        <w:rFonts w:ascii="Sahel" w:hAnsi="Sahel" w:cs="Sahel" w:hint="cs"/>
         <w:rtl/>
         <w:lang w:bidi="fa-IR"/>
       </w:rPr>
-      <w:t xml:space="preserve"> </w:t>
+      <w:t xml:space="preserve"> – 8101993</w:t>
     </w:r>
     <w:r>
       <w:rPr>
-        <w:rFonts w:ascii="Sahel" w:hAnsi="Sahel" w:cs="Sahel"/>
-        <w:rtl/>
-        <w:lang w:bidi="fa-IR"/>
-      </w:rPr>
-      <w:t>–</w:t>
-    </w:r>
-    <w:r>
-      <w:rPr>
-        <w:rFonts w:ascii="Sahel" w:hAnsi="Sahel" w:cs="Sahel" w:hint="cs"/>
-        <w:rtl/>
-        <w:lang w:bidi="fa-IR"/>
-      </w:rPr>
-      <w:t xml:space="preserve"> 8101993</w:t>
-    </w:r>
-    <w:r>
-      <w:rPr>
-        <w:rFonts w:ascii="Sahel" w:hAnsi="Sahel" w:cs="Sahel" w:hint="cs"/>
         <w:rtl/>
         <w:lang w:bidi="fa-IR"/>
       </w:rPr>
@@ -18179,7 +16174,6 @@
     </w:r>
     <w:r>
       <w:rPr>
-        <w:rFonts w:ascii="Sahel" w:hAnsi="Sahel" w:cs="Sahel" w:hint="cs"/>
         <w:rtl/>
         <w:lang w:bidi="fa-IR"/>
       </w:rPr>
@@ -18187,7 +16181,6 @@
     </w:r>
     <w:r>
       <w:rPr>
-        <w:rFonts w:ascii="Sahel" w:hAnsi="Sahel" w:cs="Sahel"/>
         <w:rtl/>
         <w:lang w:bidi="fa-IR"/>
       </w:rPr>
@@ -18195,7 +16188,6 @@
     </w:r>
     <w:r>
       <w:rPr>
-        <w:rFonts w:ascii="Sahel" w:hAnsi="Sahel" w:cs="Sahel" w:hint="cs"/>
         <w:rtl/>
         <w:lang w:bidi="fa-IR"/>
       </w:rPr>
@@ -18203,7 +16195,6 @@
     </w:r>
     <w:r>
       <w:rPr>
-        <w:rFonts w:ascii="Sahel" w:hAnsi="Sahel" w:cs="Sahel" w:hint="cs"/>
         <w:rtl/>
         <w:lang w:bidi="fa-IR"/>
       </w:rPr>
@@ -18211,7 +16202,6 @@
     </w:r>
     <w:r>
       <w:rPr>
-        <w:rFonts w:ascii="Sahel" w:hAnsi="Sahel" w:cs="Sahel" w:hint="cs"/>
         <w:rtl/>
         <w:lang w:bidi="fa-IR"/>
       </w:rPr>
@@ -18222,7 +16212,7 @@
 </file>
 
 <file path=word/numbering.xml><?xml version="1.0" encoding="utf-8"?>
-<w:numbering xmlns:wpc="http://schemas.microsoft.com/office/word/2010/wordprocessingCanvas" xmlns:cx="http://schemas.microsoft.com/office/drawing/2014/chartex" xmlns:cx1="http://schemas.microsoft.com/office/drawing/2015/9/8/chartex" xmlns:cx2="http://schemas.microsoft.com/office/drawing/2015/10/21/chartex" xmlns:cx3="http://schemas.microsoft.com/office/drawing/2016/5/9/chartex" xmlns:cx4="http://schemas.microsoft.com/office/drawing/2016/5/10/chartex" xmlns:cx5="http://schemas.microsoft.com/office/drawing/2016/5/11/chartex" xmlns:cx6="http://schemas.microsoft.com/office/drawing/2016/5/12/chartex" xmlns:cx7="http://schemas.microsoft.com/office/drawing/2016/5/13/chartex" xmlns:cx8="http://schemas.microsoft.com/office/drawing/2016/5/14/chartex" xmlns:mc="http://schemas.openxmlformats.org/markup-compatibility/2006" xmlns:aink="http://schemas.microsoft.com/office/drawing/2016/ink" xmlns:am3d="http://schemas.microsoft.com/office/drawing/2017/model3d" xmlns:o="urn:schemas-microsoft-com:office:office" xmlns:r="http://schemas.openxmlformats.org/officeDocument/2006/relationships" xmlns:m="http://schemas.openxmlformats.org/officeDocument/2006/math" xmlns:v="urn:schemas-microsoft-com:vml" xmlns:wp14="http://schemas.microsoft.com/office/word/2010/wordprocessingDrawing" xmlns:wp="http://schemas.openxmlformats.org/drawingml/2006/wordprocessingDrawing" xmlns:w10="urn:schemas-microsoft-com:office:word" xmlns:w="http://schemas.openxmlformats.org/wordprocessingml/2006/main" xmlns:w14="http://schemas.microsoft.com/office/word/2010/wordml" xmlns:w15="http://schemas.microsoft.com/office/word/2012/wordml" xmlns:w16cex="http://schemas.microsoft.com/office/word/2018/wordml/cex" xmlns:w16cid="http://schemas.microsoft.com/office/word/2016/wordml/cid" xmlns:w16="http://schemas.microsoft.com/office/word/2018/wordml" xmlns:w16sdtdh="http://schemas.microsoft.com/office/word/2020/wordml/sdtdatahash" xmlns:w16se="http://schemas.microsoft.com/office/word/2015/wordml/symex" xmlns:wpg="http://schemas.microsoft.com/office/word/2010/wordprocessingGroup" xmlns:wpi="http://schemas.microsoft.com/office/word/2010/wordprocessingInk" xmlns:wne="http://schemas.microsoft.com/office/word/2006/wordml" xmlns:wps="http://schemas.microsoft.com/office/word/2010/wordprocessingShape" mc:Ignorable="w14 w15 w16se w16cid w16 w16cex w16sdtdh wp14">
+<w:numbering xmlns:wpc="http://schemas.microsoft.com/office/word/2010/wordprocessingCanvas" xmlns:cx="http://schemas.microsoft.com/office/drawing/2014/chartex" xmlns:cx1="http://schemas.microsoft.com/office/drawing/2015/9/8/chartex" xmlns:cx2="http://schemas.microsoft.com/office/drawing/2015/10/21/chartex" xmlns:cx3="http://schemas.microsoft.com/office/drawing/2016/5/9/chartex" xmlns:cx4="http://schemas.microsoft.com/office/drawing/2016/5/10/chartex" xmlns:cx5="http://schemas.microsoft.com/office/drawing/2016/5/11/chartex" xmlns:cx6="http://schemas.microsoft.com/office/drawing/2016/5/12/chartex" xmlns:cx7="http://schemas.microsoft.com/office/drawing/2016/5/13/chartex" xmlns:cx8="http://schemas.microsoft.com/office/drawing/2016/5/14/chartex" xmlns:mc="http://schemas.openxmlformats.org/markup-compatibility/2006" xmlns:aink="http://schemas.microsoft.com/office/drawing/2016/ink" xmlns:am3d="http://schemas.microsoft.com/office/drawing/2017/model3d" xmlns:o="urn:schemas-microsoft-com:office:office" xmlns:oel="http://schemas.microsoft.com/office/2019/extlst" xmlns:r="http://schemas.openxmlformats.org/officeDocument/2006/relationships" xmlns:m="http://schemas.openxmlformats.org/officeDocument/2006/math" xmlns:v="urn:schemas-microsoft-com:vml" xmlns:wp14="http://schemas.microsoft.com/office/word/2010/wordprocessingDrawing" xmlns:wp="http://schemas.openxmlformats.org/drawingml/2006/wordprocessingDrawing" xmlns:w10="urn:schemas-microsoft-com:office:word" xmlns:w="http://schemas.openxmlformats.org/wordprocessingml/2006/main" xmlns:w14="http://schemas.microsoft.com/office/word/2010/wordml" xmlns:w15="http://schemas.microsoft.com/office/word/2012/wordml" xmlns:w16cex="http://schemas.microsoft.com/office/word/2018/wordml/cex" xmlns:w16cid="http://schemas.microsoft.com/office/word/2016/wordml/cid" xmlns:w16="http://schemas.microsoft.com/office/word/2018/wordml" xmlns:w16sdtdh="http://schemas.microsoft.com/office/word/2020/wordml/sdtdatahash" xmlns:w16se="http://schemas.microsoft.com/office/word/2015/wordml/symex" xmlns:wpg="http://schemas.microsoft.com/office/word/2010/wordprocessingGroup" xmlns:wpi="http://schemas.microsoft.com/office/word/2010/wordprocessingInk" xmlns:wne="http://schemas.microsoft.com/office/word/2006/wordml" xmlns:wps="http://schemas.microsoft.com/office/word/2010/wordprocessingShape" mc:Ignorable="w14 w15 w16se w16cid w16 w16cex w16sdtdh wp14">
   <w:abstractNum w:abstractNumId="0" w15:restartNumberingAfterBreak="0">
     <w:nsid w:val="08D91EA6"/>
     <w:multiLevelType w:val="hybridMultilevel"/>
@@ -19202,64 +17192,64 @@
       </w:pPr>
     </w:lvl>
   </w:abstractNum>
-  <w:num w:numId="1">
+  <w:num w:numId="1" w16cid:durableId="1278373864">
     <w:abstractNumId w:val="9"/>
   </w:num>
-  <w:num w:numId="2">
+  <w:num w:numId="2" w16cid:durableId="694773504">
     <w:abstractNumId w:val="7"/>
   </w:num>
-  <w:num w:numId="3">
+  <w:num w:numId="3" w16cid:durableId="1742017604">
     <w:abstractNumId w:val="7"/>
     <w:lvlOverride w:ilvl="0">
       <w:startOverride w:val="1"/>
     </w:lvlOverride>
   </w:num>
-  <w:num w:numId="4">
+  <w:num w:numId="4" w16cid:durableId="154300183">
     <w:abstractNumId w:val="5"/>
   </w:num>
-  <w:num w:numId="5">
+  <w:num w:numId="5" w16cid:durableId="1796217747">
     <w:abstractNumId w:val="5"/>
     <w:lvlOverride w:ilvl="0">
       <w:startOverride w:val="1"/>
     </w:lvlOverride>
   </w:num>
-  <w:num w:numId="6">
+  <w:num w:numId="6" w16cid:durableId="1425489790">
     <w:abstractNumId w:val="5"/>
     <w:lvlOverride w:ilvl="0">
       <w:startOverride w:val="1"/>
     </w:lvlOverride>
   </w:num>
-  <w:num w:numId="7">
+  <w:num w:numId="7" w16cid:durableId="1327593306">
     <w:abstractNumId w:val="5"/>
     <w:lvlOverride w:ilvl="0">
       <w:startOverride w:val="1"/>
     </w:lvlOverride>
   </w:num>
-  <w:num w:numId="8">
+  <w:num w:numId="8" w16cid:durableId="289672575">
     <w:abstractNumId w:val="5"/>
     <w:lvlOverride w:ilvl="0">
       <w:startOverride w:val="5"/>
     </w:lvlOverride>
   </w:num>
-  <w:num w:numId="9">
+  <w:num w:numId="9" w16cid:durableId="623267597">
     <w:abstractNumId w:val="1"/>
   </w:num>
-  <w:num w:numId="10">
+  <w:num w:numId="10" w16cid:durableId="2122798211">
     <w:abstractNumId w:val="2"/>
   </w:num>
-  <w:num w:numId="11">
+  <w:num w:numId="11" w16cid:durableId="287275881">
     <w:abstractNumId w:val="3"/>
   </w:num>
-  <w:num w:numId="12">
+  <w:num w:numId="12" w16cid:durableId="2064285042">
     <w:abstractNumId w:val="6"/>
   </w:num>
-  <w:num w:numId="13">
+  <w:num w:numId="13" w16cid:durableId="1817838023">
     <w:abstractNumId w:val="0"/>
   </w:num>
-  <w:num w:numId="14">
+  <w:num w:numId="14" w16cid:durableId="1471048871">
     <w:abstractNumId w:val="8"/>
   </w:num>
-  <w:num w:numId="15">
+  <w:num w:numId="15" w16cid:durableId="1797791241">
     <w:abstractNumId w:val="4"/>
   </w:num>
 </w:numbering>
@@ -19663,6 +17653,10 @@
   <w:style w:type="paragraph" w:default="1" w:styleId="Normal">
     <w:name w:val="Normal"/>
     <w:qFormat/>
+    <w:rsid w:val="00296C85"/>
+    <w:rPr>
+      <w:rFonts w:ascii="Vazir" w:eastAsia="Vazir" w:hAnsi="Vazir" w:cs="Vazir"/>
+    </w:rPr>
   </w:style>
   <w:style w:type="paragraph" w:styleId="Heading1">
     <w:name w:val="heading 1"/>
@@ -19670,14 +17664,16 @@
     <w:link w:val="Heading1Char"/>
     <w:uiPriority w:val="9"/>
     <w:qFormat/>
-    <w:rsid w:val="00285F12"/>
+    <w:rsid w:val="00296C85"/>
     <w:pPr>
       <w:bidi/>
       <w:spacing w:before="240" w:after="120"/>
       <w:outlineLvl w:val="0"/>
     </w:pPr>
     <w:rPr>
-      <w:rFonts w:ascii="Sahel" w:eastAsiaTheme="majorEastAsia" w:hAnsi="Sahel" w:cs="Sahel"/>
+      <w:rFonts w:ascii="Vazir" w:eastAsia="Vazir" w:hAnsi="Vazir" w:cs="Vazir"/>
+      <w:b/>
+      <w:bCs/>
       <w:sz w:val="32"/>
       <w:szCs w:val="32"/>
       <w:lang w:bidi="fa-IR"/>
@@ -19690,7 +17686,7 @@
     <w:uiPriority w:val="9"/>
     <w:unhideWhenUsed/>
     <w:qFormat/>
-    <w:rsid w:val="00B247FB"/>
+    <w:rsid w:val="00296C85"/>
     <w:pPr>
       <w:numPr>
         <w:numId w:val="4"/>
@@ -19701,7 +17697,7 @@
       <w:outlineLvl w:val="1"/>
     </w:pPr>
     <w:rPr>
-      <w:rFonts w:ascii="Sahel" w:eastAsiaTheme="majorEastAsia" w:hAnsi="Sahel" w:cs="Sahel"/>
+      <w:rFonts w:ascii="Vazir" w:eastAsia="Vazir" w:hAnsi="Vazir" w:cs="Vazir"/>
       <w:b/>
       <w:bCs/>
       <w:sz w:val="24"/>
@@ -19716,7 +17712,7 @@
     <w:uiPriority w:val="9"/>
     <w:unhideWhenUsed/>
     <w:qFormat/>
-    <w:rsid w:val="00A560DA"/>
+    <w:rsid w:val="00296C85"/>
     <w:pPr>
       <w:bidi/>
       <w:spacing w:before="120" w:after="60"/>
@@ -19724,7 +17720,7 @@
       <w:outlineLvl w:val="2"/>
     </w:pPr>
     <w:rPr>
-      <w:rFonts w:ascii="Sahel" w:eastAsiaTheme="majorEastAsia" w:hAnsi="Sahel" w:cs="Sahel"/>
+      <w:rFonts w:ascii="Vazir" w:eastAsia="Vazir" w:hAnsi="Vazir" w:cs="Vazir"/>
       <w:b/>
       <w:bCs/>
     </w:rPr>
@@ -19859,9 +17855,11 @@
     <w:basedOn w:val="DefaultParagraphFont"/>
     <w:link w:val="Heading1"/>
     <w:uiPriority w:val="9"/>
-    <w:rsid w:val="00285F12"/>
+    <w:rsid w:val="00296C85"/>
     <w:rPr>
-      <w:rFonts w:ascii="Sahel" w:eastAsiaTheme="majorEastAsia" w:hAnsi="Sahel" w:cs="Sahel"/>
+      <w:rFonts w:ascii="Vazir" w:eastAsia="Vazir" w:hAnsi="Vazir" w:cs="Vazir"/>
+      <w:b/>
+      <w:bCs/>
       <w:sz w:val="32"/>
       <w:szCs w:val="32"/>
       <w:lang w:bidi="fa-IR"/>
@@ -19882,14 +17880,14 @@
     <w:name w:val="Text"/>
     <w:link w:val="TextChar"/>
     <w:qFormat/>
-    <w:rsid w:val="00924939"/>
+    <w:rsid w:val="00296C85"/>
     <w:pPr>
       <w:bidi/>
       <w:spacing w:after="0"/>
       <w:jc w:val="both"/>
     </w:pPr>
     <w:rPr>
-      <w:rFonts w:ascii="Sahel" w:hAnsi="Sahel" w:cs="Sahel"/>
+      <w:rFonts w:ascii="Vazir" w:eastAsia="Vazir" w:hAnsi="Vazir" w:cs="Vazir"/>
       <w:lang w:bidi="fa-IR"/>
     </w:rPr>
   </w:style>
@@ -19898,9 +17896,9 @@
     <w:basedOn w:val="DefaultParagraphFont"/>
     <w:link w:val="Heading2"/>
     <w:uiPriority w:val="9"/>
-    <w:rsid w:val="00B247FB"/>
+    <w:rsid w:val="00296C85"/>
     <w:rPr>
-      <w:rFonts w:ascii="Sahel" w:eastAsiaTheme="majorEastAsia" w:hAnsi="Sahel" w:cs="Sahel"/>
+      <w:rFonts w:ascii="Vazir" w:eastAsia="Vazir" w:hAnsi="Vazir" w:cs="Vazir"/>
       <w:b/>
       <w:bCs/>
       <w:sz w:val="24"/>
@@ -19912,9 +17910,9 @@
     <w:name w:val="Text Char"/>
     <w:basedOn w:val="DefaultParagraphFont"/>
     <w:link w:val="Text"/>
-    <w:rsid w:val="00924939"/>
+    <w:rsid w:val="00296C85"/>
     <w:rPr>
-      <w:rFonts w:ascii="Sahel" w:hAnsi="Sahel" w:cs="Sahel"/>
+      <w:rFonts w:ascii="Vazir" w:eastAsia="Vazir" w:hAnsi="Vazir" w:cs="Vazir"/>
       <w:lang w:bidi="fa-IR"/>
     </w:rPr>
   </w:style>
@@ -19923,9 +17921,9 @@
     <w:basedOn w:val="DefaultParagraphFont"/>
     <w:link w:val="Heading3"/>
     <w:uiPriority w:val="9"/>
-    <w:rsid w:val="00A560DA"/>
+    <w:rsid w:val="00296C85"/>
     <w:rPr>
-      <w:rFonts w:ascii="Sahel" w:eastAsiaTheme="majorEastAsia" w:hAnsi="Sahel" w:cs="Sahel"/>
+      <w:rFonts w:ascii="Vazir" w:eastAsia="Vazir" w:hAnsi="Vazir" w:cs="Vazir"/>
       <w:b/>
       <w:bCs/>
     </w:rPr>
@@ -19949,7 +17947,7 @@
     <w:link w:val="TextNumbered"/>
     <w:rsid w:val="00653990"/>
     <w:rPr>
-      <w:rFonts w:ascii="Sahel" w:hAnsi="Sahel" w:cs="Sahel"/>
+      <w:rFonts w:ascii="Sahel" w:eastAsia="Vazir" w:hAnsi="Sahel" w:cs="Sahel"/>
       <w:lang w:bidi="fa-IR"/>
     </w:rPr>
   </w:style>
@@ -20034,7 +18032,7 @@
     <w:qFormat/>
     <w:rsid w:val="00095471"/>
     <w:rPr>
-      <w:rFonts w:ascii="Cascadia Mono" w:hAnsi="Cascadia Mono" w:cs="Sahel"/>
+      <w:rFonts w:ascii="Cascadia Mono" w:eastAsia="Vazir" w:hAnsi="Cascadia Mono" w:cs="Sahel"/>
       <w:color w:val="7F7F7F" w:themeColor="text1" w:themeTint="80"/>
       <w:lang w:bidi="fa-IR"/>
     </w:rPr>
@@ -20045,7 +18043,7 @@
     <w:link w:val="InlineCode"/>
     <w:rsid w:val="0096633E"/>
     <w:rPr>
-      <w:rFonts w:ascii="Cascadia Mono" w:hAnsi="Cascadia Mono" w:cs="Sahel"/>
+      <w:rFonts w:ascii="Cascadia Mono" w:eastAsia="Vazir" w:hAnsi="Cascadia Mono" w:cs="Sahel"/>
       <w:lang w:bidi="fa-IR"/>
     </w:rPr>
   </w:style>

</xml_diff>

<commit_message>
Add EX1 question 10, 11, 13
</commit_message>
<xml_diff>
--- a/EX1 - Introduction to xv6/Report.docx
+++ b/EX1 - Introduction to xv6/Report.docx
@@ -793,14 +793,21 @@
       </w:r>
       <w:proofErr w:type="spellStart"/>
       <w:r>
+        <w:rPr>
+          <w:rStyle w:val="Code"/>
+        </w:rPr>
         <w:t>getpid</w:t>
       </w:r>
       <w:proofErr w:type="spellEnd"/>
       <w:r>
+        <w:rPr>
+          <w:rStyle w:val="Code"/>
+        </w:rPr>
         <w:t>()</w:t>
       </w:r>
       <w:r>
         <w:rPr>
+          <w:rStyle w:val="Code"/>
           <w:rFonts w:hint="cs"/>
           <w:rtl/>
         </w:rPr>
@@ -7638,15 +7645,7 @@
                           <w:rFonts w:ascii="Courier New" w:hAnsi="Courier New" w:cs="Courier New"/>
                           <w:color w:val="383A42"/>
                         </w:rPr>
-                        <w:t>cmd_</w:t>
-                      </w:r>
-                      <w:proofErr w:type="gramStart"/>
-                      <w:r>
-                        <w:rPr>
-                          <w:rFonts w:ascii="Courier New" w:hAnsi="Courier New" w:cs="Courier New"/>
-                          <w:color w:val="383A42"/>
-                        </w:rPr>
-                        <w:t>buf</w:t>
+                        <w:t>cmd_buf</w:t>
                       </w:r>
                       <w:proofErr w:type="spellEnd"/>
                       <w:r>
@@ -7654,15 +7653,7 @@
                           <w:rFonts w:ascii="Courier New" w:hAnsi="Courier New" w:cs="Courier New"/>
                           <w:color w:val="383A42"/>
                         </w:rPr>
-                        <w:t>[</w:t>
-                      </w:r>
-                      <w:proofErr w:type="gramEnd"/>
-                      <w:r>
-                        <w:rPr>
-                          <w:rFonts w:ascii="Courier New" w:hAnsi="Courier New" w:cs="Courier New"/>
-                          <w:color w:val="383A42"/>
-                        </w:rPr>
-                        <w:t>HIST_SIZE][INPUT_BUF];</w:t>
+                        <w:t>[HIST_SIZE][INPUT_BUF];</w:t>
                       </w:r>
                       <w:r>
                         <w:rPr>
@@ -12669,9 +12660,6 @@
     <w:p>
       <w:pPr>
         <w:pStyle w:val="Heading2"/>
-        <w:rPr>
-          <w:rtl/>
-        </w:rPr>
       </w:pPr>
       <w:r>
         <w:rPr>
@@ -12685,33 +12673,53 @@
           <w:rFonts w:hint="cs"/>
           <w:rtl/>
         </w:rPr>
-        <w:t>سکتور نخست دیسک قابل بوت</w:t>
-      </w:r>
+        <w:t xml:space="preserve">سکتور نخست دیسک قابل </w:t>
+      </w:r>
+      <w:proofErr w:type="spellStart"/>
+      <w:r>
+        <w:rPr>
+          <w:rFonts w:hint="cs"/>
+          <w:rtl/>
+        </w:rPr>
+        <w:t>بوت</w:t>
+      </w:r>
+      <w:proofErr w:type="spellEnd"/>
     </w:p>
     <w:p>
       <w:pPr>
-        <w:pStyle w:val="Heading2"/>
-        <w:rPr>
-          <w:rtl/>
-        </w:rPr>
-      </w:pPr>
-      <w:r>
-        <w:rPr>
-          <w:rFonts w:hint="cs"/>
-          <w:rtl/>
-        </w:rPr>
-        <w:t xml:space="preserve">مقایسه </w:t>
-      </w:r>
-      <w:r>
-        <w:rPr>
-          <w:rFonts w:hint="cs"/>
-          <w:rtl/>
-        </w:rPr>
-        <w:t xml:space="preserve">فایل باینری بوت با بقیه فایل های باینری </w:t>
-      </w:r>
-      <w:r>
-        <w:t>xv6</w:t>
-      </w:r>
+        <w:pStyle w:val="Text"/>
+        <w:rPr>
+          <w:rtl/>
+        </w:rPr>
+      </w:pPr>
+      <w:r>
+        <w:rPr>
+          <w:rFonts w:hint="cs"/>
+          <w:rtl/>
+        </w:rPr>
+        <w:t xml:space="preserve">اولین </w:t>
+      </w:r>
+      <w:proofErr w:type="spellStart"/>
+      <w:r>
+        <w:rPr>
+          <w:rFonts w:hint="cs"/>
+          <w:rtl/>
+        </w:rPr>
+        <w:t>کامندهای</w:t>
+      </w:r>
+      <w:proofErr w:type="spellEnd"/>
+      <w:r>
+        <w:rPr>
+          <w:rFonts w:hint="cs"/>
+          <w:rtl/>
+        </w:rPr>
+        <w:t xml:space="preserve"> اجرا شونده توسط </w:t>
+      </w:r>
+      <w:proofErr w:type="spellStart"/>
+      <w:r>
+        <w:t>Makefile</w:t>
+      </w:r>
+      <w:proofErr w:type="spellEnd"/>
       <w:r>
         <w:rPr>
           <w:rFonts w:hint="cs"/>
@@ -12724,38 +12732,297 @@
           <w:rFonts w:hint="cs"/>
           <w:rtl/>
         </w:rPr>
-        <w:t>و تبدیل آن به اسمبلی</w:t>
+        <w:t xml:space="preserve">شامل </w:t>
+      </w:r>
+      <w:proofErr w:type="spellStart"/>
+      <w:r>
+        <w:rPr>
+          <w:rFonts w:hint="cs"/>
+          <w:rtl/>
+        </w:rPr>
+        <w:t>کامپایل</w:t>
+      </w:r>
+      <w:proofErr w:type="spellEnd"/>
+      <w:r>
+        <w:rPr>
+          <w:rFonts w:hint="cs"/>
+          <w:rtl/>
+        </w:rPr>
+        <w:t xml:space="preserve"> کردن </w:t>
+      </w:r>
+      <w:r>
+        <w:t>object file</w:t>
+      </w:r>
+      <w:r>
+        <w:rPr>
+          <w:rFonts w:hint="cs"/>
+          <w:rtl/>
+        </w:rPr>
+        <w:t xml:space="preserve"> های </w:t>
+      </w:r>
+      <w:proofErr w:type="spellStart"/>
+      <w:r>
+        <w:t>bootmain.c</w:t>
+      </w:r>
+      <w:proofErr w:type="spellEnd"/>
+      <w:r>
+        <w:rPr>
+          <w:rFonts w:hint="cs"/>
+          <w:rtl/>
+        </w:rPr>
+        <w:t xml:space="preserve"> و </w:t>
+      </w:r>
+      <w:proofErr w:type="spellStart"/>
+      <w:r>
+        <w:t>bootasm.S</w:t>
+      </w:r>
+      <w:proofErr w:type="spellEnd"/>
+      <w:r>
+        <w:rPr>
+          <w:rFonts w:hint="cs"/>
+          <w:rtl/>
+        </w:rPr>
+        <w:t>، پیوند زدن این دو</w:t>
+      </w:r>
+      <w:r>
+        <w:rPr>
+          <w:rFonts w:hint="cs"/>
+          <w:rtl/>
+        </w:rPr>
+        <w:t xml:space="preserve"> و تولید </w:t>
+      </w:r>
+      <w:proofErr w:type="spellStart"/>
+      <w:r>
+        <w:t>bootblock.o</w:t>
+      </w:r>
+      <w:proofErr w:type="spellEnd"/>
+      <w:r>
+        <w:rPr>
+          <w:rFonts w:hint="cs"/>
+          <w:rtl/>
+        </w:rPr>
+        <w:t>،</w:t>
+      </w:r>
+      <w:r>
+        <w:rPr>
+          <w:rFonts w:hint="cs"/>
+          <w:rtl/>
+        </w:rPr>
+        <w:t xml:space="preserve"> </w:t>
+      </w:r>
+      <w:proofErr w:type="spellStart"/>
+      <w:r>
+        <w:t>objcopy</w:t>
+      </w:r>
+      <w:proofErr w:type="spellEnd"/>
+      <w:r>
+        <w:rPr>
+          <w:rFonts w:hint="cs"/>
+          <w:rtl/>
+        </w:rPr>
+        <w:t xml:space="preserve"> کردن حاصل </w:t>
+      </w:r>
+      <w:r>
+        <w:rPr>
+          <w:rFonts w:hint="cs"/>
+          <w:rtl/>
+        </w:rPr>
+        <w:t xml:space="preserve">پیوند به فایل </w:t>
+      </w:r>
+      <w:proofErr w:type="spellStart"/>
+      <w:r>
+        <w:t>bootblock</w:t>
+      </w:r>
+      <w:proofErr w:type="spellEnd"/>
+      <w:r>
+        <w:rPr>
+          <w:rFonts w:hint="cs"/>
+          <w:rtl/>
+        </w:rPr>
+        <w:t xml:space="preserve"> و در نهایت داده شدن به </w:t>
+      </w:r>
+      <w:proofErr w:type="spellStart"/>
+      <w:r>
+        <w:rPr>
+          <w:rFonts w:hint="cs"/>
+          <w:rtl/>
+        </w:rPr>
+        <w:t>اسکریپت</w:t>
+      </w:r>
+      <w:proofErr w:type="spellEnd"/>
+      <w:r>
+        <w:rPr>
+          <w:rFonts w:hint="cs"/>
+          <w:rtl/>
+        </w:rPr>
+        <w:t xml:space="preserve"> </w:t>
+      </w:r>
+      <w:r>
+        <w:t>sign.pl</w:t>
+      </w:r>
+      <w:r>
+        <w:rPr>
+          <w:rFonts w:hint="cs"/>
+          <w:rtl/>
+        </w:rPr>
+        <w:t xml:space="preserve"> (که حجم </w:t>
+      </w:r>
+      <w:proofErr w:type="spellStart"/>
+      <w:r>
+        <w:t>bootblock</w:t>
+      </w:r>
+      <w:proofErr w:type="spellEnd"/>
+      <w:r>
+        <w:rPr>
+          <w:rFonts w:hint="cs"/>
+          <w:rtl/>
+        </w:rPr>
+        <w:t xml:space="preserve"> هم بررسی </w:t>
+      </w:r>
+      <w:proofErr w:type="spellStart"/>
+      <w:r>
+        <w:rPr>
+          <w:rFonts w:hint="cs"/>
+          <w:rtl/>
+        </w:rPr>
+        <w:t>می‌کند</w:t>
+      </w:r>
+      <w:proofErr w:type="spellEnd"/>
+      <w:r>
+        <w:rPr>
+          <w:rFonts w:hint="cs"/>
+          <w:rtl/>
+        </w:rPr>
+        <w:t>) است.</w:t>
       </w:r>
     </w:p>
     <w:p>
       <w:pPr>
-        <w:pStyle w:val="Heading2"/>
-      </w:pPr>
-      <w:r>
-        <w:rPr>
-          <w:rFonts w:hint="cs"/>
-          <w:rtl/>
-        </w:rPr>
-        <w:t xml:space="preserve">علت استفاده از </w:t>
-      </w:r>
-      <w:proofErr w:type="spellStart"/>
-      <w:r>
-        <w:t>objcopy</w:t>
-      </w:r>
-      <w:proofErr w:type="spellEnd"/>
-      <w:r>
-        <w:rPr>
-          <w:rFonts w:hint="cs"/>
-          <w:rtl/>
-        </w:rPr>
-        <w:t xml:space="preserve"> در هنگام </w:t>
-      </w:r>
-      <w:r>
-        <w:t>make</w:t>
+        <w:pStyle w:val="Text"/>
+      </w:pPr>
+      <w:r>
+        <w:rPr>
+          <w:rFonts w:hint="cs"/>
+          <w:rtl/>
+        </w:rPr>
+        <w:t xml:space="preserve">در </w:t>
+      </w:r>
+      <w:proofErr w:type="spellStart"/>
+      <w:r>
+        <w:rPr>
+          <w:rFonts w:hint="cs"/>
+          <w:rtl/>
+        </w:rPr>
+        <w:t>سکتور</w:t>
+      </w:r>
+      <w:proofErr w:type="spellEnd"/>
+      <w:r>
+        <w:rPr>
+          <w:rFonts w:hint="cs"/>
+          <w:rtl/>
+        </w:rPr>
+        <w:t xml:space="preserve"> نخست (512 بایت اول) دیسک قابل </w:t>
+      </w:r>
+      <w:proofErr w:type="spellStart"/>
+      <w:r>
+        <w:rPr>
+          <w:rFonts w:hint="cs"/>
+          <w:rtl/>
+        </w:rPr>
+        <w:t>بوت</w:t>
+      </w:r>
+      <w:proofErr w:type="spellEnd"/>
+      <w:r>
+        <w:rPr>
+          <w:rFonts w:hint="cs"/>
+          <w:rtl/>
+        </w:rPr>
+        <w:t>،</w:t>
+      </w:r>
+      <w:r>
+        <w:rPr>
+          <w:rFonts w:hint="cs"/>
+          <w:rtl/>
+        </w:rPr>
+        <w:t xml:space="preserve"> محتوای</w:t>
+      </w:r>
+      <w:r>
+        <w:rPr>
+          <w:rFonts w:hint="cs"/>
+          <w:rtl/>
+        </w:rPr>
+        <w:t xml:space="preserve"> فایل </w:t>
+      </w:r>
+      <w:proofErr w:type="spellStart"/>
+      <w:r>
+        <w:t>bootblock</w:t>
+      </w:r>
+      <w:proofErr w:type="spellEnd"/>
+      <w:r>
+        <w:rPr>
+          <w:rFonts w:hint="cs"/>
+          <w:rtl/>
+        </w:rPr>
+        <w:t xml:space="preserve"> </w:t>
+      </w:r>
+      <w:r>
+        <w:rPr>
+          <w:rFonts w:hint="cs"/>
+          <w:rtl/>
+        </w:rPr>
+        <w:t>قرار دارد.</w:t>
       </w:r>
     </w:p>
     <w:p>
       <w:pPr>
+        <w:pStyle w:val="Heading2"/>
+        <w:rPr>
+          <w:rtl/>
+        </w:rPr>
+      </w:pPr>
+      <w:r>
+        <w:rPr>
+          <w:rFonts w:hint="cs"/>
+          <w:rtl/>
+        </w:rPr>
+        <w:t xml:space="preserve">مقایسه </w:t>
+      </w:r>
+      <w:r>
+        <w:rPr>
+          <w:rFonts w:hint="cs"/>
+          <w:rtl/>
+        </w:rPr>
+        <w:t xml:space="preserve">فایل باینری بوت با بقیه فایل های باینری </w:t>
+      </w:r>
+      <w:r>
+        <w:t>xv6</w:t>
+      </w:r>
+      <w:r>
+        <w:rPr>
+          <w:rFonts w:hint="cs"/>
+          <w:rtl/>
+        </w:rPr>
+        <w:t xml:space="preserve"> </w:t>
+      </w:r>
+      <w:r>
+        <w:rPr>
+          <w:rFonts w:hint="cs"/>
+          <w:rtl/>
+        </w:rPr>
+        <w:t xml:space="preserve">و تبدیل آن به </w:t>
+      </w:r>
+      <w:proofErr w:type="spellStart"/>
+      <w:r>
+        <w:rPr>
+          <w:rFonts w:hint="cs"/>
+          <w:rtl/>
+        </w:rPr>
+        <w:t>اسمبلی</w:t>
+      </w:r>
+      <w:proofErr w:type="spellEnd"/>
+    </w:p>
+    <w:p>
+      <w:pPr>
         <w:pStyle w:val="Text"/>
         <w:rPr>
           <w:rtl/>
@@ -12766,6 +13033,1696 @@
           <w:rFonts w:hint="cs"/>
           <w:rtl/>
         </w:rPr>
+        <w:t xml:space="preserve">همه فایل های </w:t>
+      </w:r>
+      <w:proofErr w:type="spellStart"/>
+      <w:r>
+        <w:rPr>
+          <w:rFonts w:hint="cs"/>
+          <w:rtl/>
+        </w:rPr>
+        <w:t>باینری</w:t>
+      </w:r>
+      <w:proofErr w:type="spellEnd"/>
+      <w:r>
+        <w:rPr>
+          <w:rFonts w:hint="cs"/>
+          <w:rtl/>
+        </w:rPr>
+        <w:t xml:space="preserve"> </w:t>
+      </w:r>
+      <w:proofErr w:type="spellStart"/>
+      <w:r>
+        <w:rPr>
+          <w:rFonts w:hint="cs"/>
+          <w:rtl/>
+        </w:rPr>
+        <w:t>آبجکت</w:t>
+      </w:r>
+      <w:proofErr w:type="spellEnd"/>
+      <w:r>
+        <w:rPr>
+          <w:rFonts w:hint="cs"/>
+          <w:rtl/>
+        </w:rPr>
+        <w:t xml:space="preserve"> </w:t>
+      </w:r>
+      <w:r>
+        <w:t>xv6</w:t>
+      </w:r>
+      <w:r>
+        <w:rPr>
+          <w:rFonts w:hint="cs"/>
+          <w:rtl/>
+        </w:rPr>
+        <w:t xml:space="preserve"> </w:t>
+      </w:r>
+      <w:r>
+        <w:rPr>
+          <w:rFonts w:hint="cs"/>
+          <w:rtl/>
+        </w:rPr>
+        <w:t xml:space="preserve">در فرمت </w:t>
+      </w:r>
+      <w:r>
+        <w:t>ELF</w:t>
+      </w:r>
+      <w:r>
+        <w:rPr>
+          <w:rStyle w:val="FootnoteReference"/>
+        </w:rPr>
+        <w:footnoteReference w:id="5"/>
+      </w:r>
+      <w:r>
+        <w:rPr>
+          <w:rFonts w:hint="cs"/>
+          <w:rtl/>
+        </w:rPr>
+        <w:t xml:space="preserve"> </w:t>
+      </w:r>
+      <w:r>
+        <w:rPr>
+          <w:rFonts w:hint="cs"/>
+          <w:rtl/>
+        </w:rPr>
+        <w:t>هستند</w:t>
+      </w:r>
+      <w:r>
+        <w:rPr>
+          <w:rFonts w:hint="cs"/>
+          <w:rtl/>
+        </w:rPr>
+        <w:t xml:space="preserve">. این فرمت </w:t>
+      </w:r>
+      <w:proofErr w:type="spellStart"/>
+      <w:r>
+        <w:rPr>
+          <w:rFonts w:hint="cs"/>
+          <w:rtl/>
+        </w:rPr>
+        <w:t>باینری</w:t>
+      </w:r>
+      <w:proofErr w:type="spellEnd"/>
+      <w:r>
+        <w:rPr>
+          <w:rFonts w:hint="cs"/>
+          <w:rtl/>
+        </w:rPr>
+        <w:t xml:space="preserve"> از </w:t>
+      </w:r>
+      <w:proofErr w:type="spellStart"/>
+      <w:r>
+        <w:rPr>
+          <w:rFonts w:hint="cs"/>
+          <w:rtl/>
+        </w:rPr>
+        <w:t>بخش‌های</w:t>
+      </w:r>
+      <w:proofErr w:type="spellEnd"/>
+      <w:r>
+        <w:rPr>
+          <w:rFonts w:hint="cs"/>
+          <w:rtl/>
+        </w:rPr>
+        <w:t xml:space="preserve"> مختلفی تشکیل شده</w:t>
+      </w:r>
+      <w:r>
+        <w:rPr>
+          <w:rFonts w:hint="cs"/>
+          <w:rtl/>
+        </w:rPr>
+        <w:t xml:space="preserve"> است</w:t>
+      </w:r>
+      <w:r>
+        <w:rPr>
+          <w:rFonts w:hint="cs"/>
+          <w:rtl/>
+        </w:rPr>
+        <w:t xml:space="preserve">. در ابتدای آن </w:t>
+      </w:r>
+      <w:proofErr w:type="spellStart"/>
+      <w:r>
+        <w:rPr>
+          <w:rFonts w:hint="cs"/>
+          <w:rtl/>
+        </w:rPr>
+        <w:t>هدرهایی</w:t>
+      </w:r>
+      <w:proofErr w:type="spellEnd"/>
+      <w:r>
+        <w:rPr>
+          <w:rFonts w:hint="cs"/>
+          <w:rtl/>
+        </w:rPr>
+        <w:t xml:space="preserve"> </w:t>
+      </w:r>
+      <w:r>
+        <w:rPr>
+          <w:rFonts w:hint="cs"/>
+          <w:rtl/>
+        </w:rPr>
+        <w:t xml:space="preserve">شامل اطلاعات </w:t>
+      </w:r>
+      <w:proofErr w:type="spellStart"/>
+      <w:r>
+        <w:rPr>
+          <w:rFonts w:hint="cs"/>
+          <w:rtl/>
+        </w:rPr>
+        <w:t>لود</w:t>
+      </w:r>
+      <w:proofErr w:type="spellEnd"/>
+      <w:r>
+        <w:rPr>
+          <w:rFonts w:hint="cs"/>
+          <w:rtl/>
+        </w:rPr>
+        <w:t xml:space="preserve"> شدن فایل نوشته شده است و سپس چند </w:t>
+      </w:r>
+      <w:r>
+        <w:t>section</w:t>
+      </w:r>
+      <w:r>
+        <w:rPr>
+          <w:rFonts w:hint="cs"/>
+          <w:rtl/>
+        </w:rPr>
+        <w:t xml:space="preserve"> دارد که هر کدام حجمی</w:t>
+      </w:r>
+      <w:r>
+        <w:rPr>
+          <w:rFonts w:hint="cs"/>
+          <w:rtl/>
+        </w:rPr>
+        <w:t xml:space="preserve"> از</w:t>
+      </w:r>
+      <w:r>
+        <w:rPr>
+          <w:rFonts w:hint="cs"/>
+          <w:rtl/>
+        </w:rPr>
+        <w:t xml:space="preserve"> کد یا داده </w:t>
+      </w:r>
+      <w:proofErr w:type="spellStart"/>
+      <w:r>
+        <w:rPr>
+          <w:rFonts w:hint="cs"/>
+          <w:rtl/>
+        </w:rPr>
+        <w:t>اند</w:t>
+      </w:r>
+      <w:proofErr w:type="spellEnd"/>
+      <w:r>
+        <w:rPr>
+          <w:rFonts w:hint="cs"/>
+          <w:rtl/>
+        </w:rPr>
+        <w:t xml:space="preserve"> که در آدرس مشخصی از حافظه </w:t>
+      </w:r>
+      <w:proofErr w:type="spellStart"/>
+      <w:r>
+        <w:rPr>
+          <w:rFonts w:hint="cs"/>
+          <w:rtl/>
+        </w:rPr>
+        <w:t>لود</w:t>
+      </w:r>
+      <w:proofErr w:type="spellEnd"/>
+      <w:r>
+        <w:rPr>
+          <w:rFonts w:hint="cs"/>
+          <w:rtl/>
+        </w:rPr>
+        <w:t xml:space="preserve"> </w:t>
+      </w:r>
+      <w:proofErr w:type="spellStart"/>
+      <w:r>
+        <w:rPr>
+          <w:rFonts w:hint="cs"/>
+          <w:rtl/>
+        </w:rPr>
+        <w:t>می‌شوند</w:t>
+      </w:r>
+      <w:proofErr w:type="spellEnd"/>
+      <w:r>
+        <w:rPr>
+          <w:rFonts w:hint="cs"/>
+          <w:rtl/>
+        </w:rPr>
+        <w:t>.</w:t>
+      </w:r>
+    </w:p>
+    <w:p>
+      <w:pPr>
+        <w:pStyle w:val="Text"/>
+        <w:rPr>
+          <w:rtl/>
+        </w:rPr>
+      </w:pPr>
+      <w:r>
+        <w:rPr>
+          <w:rFonts w:hint="cs"/>
+          <w:rtl/>
+        </w:rPr>
+        <w:t xml:space="preserve">فرمت فایل </w:t>
+      </w:r>
+      <w:r>
+        <w:t>ELF</w:t>
+      </w:r>
+      <w:r>
+        <w:rPr>
+          <w:rFonts w:hint="cs"/>
+          <w:rtl/>
+        </w:rPr>
+        <w:t xml:space="preserve"> برای انواع </w:t>
+      </w:r>
+      <w:r>
+        <w:t>object file</w:t>
+      </w:r>
+      <w:r>
+        <w:rPr>
+          <w:rFonts w:hint="cs"/>
+          <w:rtl/>
+        </w:rPr>
+        <w:t xml:space="preserve"> ها یعنی </w:t>
+      </w:r>
+      <w:r>
+        <w:t>relocatable</w:t>
+      </w:r>
+      <w:r>
+        <w:rPr>
+          <w:rFonts w:hint="cs"/>
+          <w:rtl/>
+        </w:rPr>
+        <w:t xml:space="preserve"> (فایل ها</w:t>
+      </w:r>
+      <w:r>
+        <w:rPr>
+          <w:rFonts w:hint="cs"/>
+          <w:rtl/>
+        </w:rPr>
+        <w:t xml:space="preserve">ی </w:t>
+      </w:r>
+      <w:r>
+        <w:t>.o</w:t>
+      </w:r>
+      <w:r>
+        <w:rPr>
+          <w:rFonts w:hint="cs"/>
+          <w:rtl/>
+        </w:rPr>
+        <w:t xml:space="preserve"> </w:t>
+      </w:r>
+      <w:r>
+        <w:rPr>
+          <w:rFonts w:hint="cs"/>
+          <w:rtl/>
+        </w:rPr>
+        <w:t xml:space="preserve">که توسط </w:t>
+      </w:r>
+      <w:r>
+        <w:t>linker</w:t>
+      </w:r>
+      <w:r>
+        <w:rPr>
+          <w:rFonts w:hint="cs"/>
+          <w:rtl/>
+        </w:rPr>
+        <w:t xml:space="preserve"> استفاده </w:t>
+      </w:r>
+      <w:proofErr w:type="spellStart"/>
+      <w:r>
+        <w:rPr>
+          <w:rFonts w:hint="cs"/>
+          <w:rtl/>
+        </w:rPr>
+        <w:t>می‌شوند</w:t>
+      </w:r>
+      <w:proofErr w:type="spellEnd"/>
+      <w:r>
+        <w:rPr>
+          <w:rFonts w:hint="cs"/>
+          <w:rtl/>
+        </w:rPr>
+        <w:t xml:space="preserve">)، </w:t>
+      </w:r>
+      <w:r>
+        <w:t>executable</w:t>
+      </w:r>
+      <w:r>
+        <w:rPr>
+          <w:rFonts w:hint="cs"/>
+          <w:rtl/>
+        </w:rPr>
+        <w:t xml:space="preserve"> و </w:t>
+      </w:r>
+      <w:r>
+        <w:t>shared object</w:t>
+      </w:r>
+      <w:r>
+        <w:rPr>
+          <w:rFonts w:hint="cs"/>
+          <w:rtl/>
+        </w:rPr>
+        <w:t xml:space="preserve"> ها </w:t>
+      </w:r>
+      <w:r>
+        <w:rPr>
+          <w:rFonts w:hint="cs"/>
+          <w:rtl/>
+        </w:rPr>
+        <w:t>تعریف شده است</w:t>
+      </w:r>
+      <w:r>
+        <w:rPr>
+          <w:rFonts w:hint="cs"/>
+          <w:rtl/>
+        </w:rPr>
+        <w:t>.</w:t>
+      </w:r>
+    </w:p>
+    <w:p>
+      <w:pPr>
+        <w:pStyle w:val="Text"/>
+        <w:rPr>
+          <w:rtl/>
+        </w:rPr>
+      </w:pPr>
+      <w:r>
+        <w:rPr>
+          <w:rFonts w:hint="cs"/>
+          <w:rtl/>
+        </w:rPr>
+        <w:t xml:space="preserve">دو هدر </w:t>
+      </w:r>
+      <w:r>
+        <w:t>ELF Header</w:t>
+      </w:r>
+      <w:r>
+        <w:rPr>
+          <w:rFonts w:hint="cs"/>
+          <w:rtl/>
+        </w:rPr>
+        <w:t xml:space="preserve"> و </w:t>
+      </w:r>
+      <w:r>
+        <w:t>Program Header</w:t>
+      </w:r>
+      <w:r>
+        <w:rPr>
+          <w:rFonts w:hint="cs"/>
+          <w:rtl/>
+        </w:rPr>
+        <w:t xml:space="preserve"> در فایل </w:t>
+      </w:r>
+      <w:proofErr w:type="spellStart"/>
+      <w:r>
+        <w:t>elf.h</w:t>
+      </w:r>
+      <w:proofErr w:type="spellEnd"/>
+      <w:r>
+        <w:rPr>
+          <w:rFonts w:hint="cs"/>
+          <w:rtl/>
+        </w:rPr>
+        <w:t xml:space="preserve"> به زبان سی تعریف شده </w:t>
+      </w:r>
+      <w:proofErr w:type="spellStart"/>
+      <w:r>
+        <w:rPr>
+          <w:rFonts w:hint="cs"/>
+          <w:rtl/>
+        </w:rPr>
+        <w:t>اند</w:t>
+      </w:r>
+      <w:proofErr w:type="spellEnd"/>
+      <w:r>
+        <w:rPr>
+          <w:rFonts w:hint="cs"/>
+          <w:rtl/>
+        </w:rPr>
+        <w:t>.</w:t>
+      </w:r>
+    </w:p>
+    <w:p>
+      <w:pPr>
+        <w:pStyle w:val="Text"/>
+        <w:rPr>
+          <w:rtl/>
+        </w:rPr>
+      </w:pPr>
+      <w:r>
+        <w:rPr>
+          <w:rFonts w:hint="cs"/>
+          <w:rtl/>
+        </w:rPr>
+        <w:t xml:space="preserve">در </w:t>
+      </w:r>
+      <w:r>
+        <w:t>ELF Header</w:t>
+      </w:r>
+      <w:r>
+        <w:rPr>
+          <w:rFonts w:hint="cs"/>
+          <w:rtl/>
+        </w:rPr>
+        <w:t xml:space="preserve"> بخشی به نام </w:t>
+      </w:r>
+      <w:proofErr w:type="spellStart"/>
+      <w:r>
+        <w:t>e_entry</w:t>
+      </w:r>
+      <w:proofErr w:type="spellEnd"/>
+      <w:r>
+        <w:rPr>
+          <w:rFonts w:hint="cs"/>
+          <w:rtl/>
+        </w:rPr>
+        <w:t xml:space="preserve"> وجود دارد که آدرس نقطه ورود برنامه را مشخص </w:t>
+      </w:r>
+      <w:proofErr w:type="spellStart"/>
+      <w:r>
+        <w:rPr>
+          <w:rFonts w:hint="cs"/>
+          <w:rtl/>
+        </w:rPr>
+        <w:t>می‌کند</w:t>
+      </w:r>
+      <w:proofErr w:type="spellEnd"/>
+      <w:r>
+        <w:rPr>
+          <w:rFonts w:hint="cs"/>
+          <w:rtl/>
+        </w:rPr>
+        <w:t>.</w:t>
+      </w:r>
+    </w:p>
+    <w:p>
+      <w:pPr>
+        <w:pStyle w:val="Text"/>
+        <w:rPr>
+          <w:rtl/>
+        </w:rPr>
+      </w:pPr>
+      <w:r>
+        <w:rPr>
+          <w:rFonts w:hint="cs"/>
+          <w:rtl/>
+        </w:rPr>
+        <w:t xml:space="preserve">از </w:t>
+      </w:r>
+      <w:r>
+        <w:t>section</w:t>
+      </w:r>
+      <w:r>
+        <w:rPr>
+          <w:rFonts w:hint="cs"/>
+          <w:rtl/>
+        </w:rPr>
+        <w:t xml:space="preserve"> های </w:t>
+      </w:r>
+      <w:r>
+        <w:t>ELF</w:t>
+      </w:r>
+      <w:r>
+        <w:rPr>
+          <w:rFonts w:hint="cs"/>
+          <w:rtl/>
+        </w:rPr>
+        <w:t xml:space="preserve"> </w:t>
+      </w:r>
+      <w:proofErr w:type="spellStart"/>
+      <w:r>
+        <w:rPr>
+          <w:rFonts w:hint="cs"/>
+          <w:rtl/>
+        </w:rPr>
+        <w:t>می‌توان</w:t>
+      </w:r>
+      <w:proofErr w:type="spellEnd"/>
+      <w:r>
+        <w:rPr>
+          <w:rFonts w:hint="cs"/>
+          <w:rtl/>
+        </w:rPr>
+        <w:t xml:space="preserve"> به </w:t>
+      </w:r>
+      <w:r>
+        <w:t>.test</w:t>
+      </w:r>
+      <w:r>
+        <w:rPr>
+          <w:rFonts w:hint="cs"/>
+          <w:rtl/>
+        </w:rPr>
+        <w:t xml:space="preserve"> و </w:t>
+      </w:r>
+      <w:r>
+        <w:t>.</w:t>
+      </w:r>
+      <w:proofErr w:type="spellStart"/>
+      <w:r>
+        <w:t>rodata</w:t>
+      </w:r>
+      <w:proofErr w:type="spellEnd"/>
+      <w:r>
+        <w:rPr>
+          <w:rFonts w:hint="cs"/>
+          <w:rtl/>
+        </w:rPr>
+        <w:t xml:space="preserve"> و </w:t>
+      </w:r>
+      <w:r>
+        <w:t>.data</w:t>
+      </w:r>
+      <w:r>
+        <w:rPr>
+          <w:rFonts w:hint="cs"/>
+          <w:rtl/>
+        </w:rPr>
+        <w:t xml:space="preserve"> </w:t>
+      </w:r>
+      <w:r>
+        <w:rPr>
+          <w:rFonts w:hint="cs"/>
+          <w:rtl/>
+        </w:rPr>
+        <w:t xml:space="preserve">و </w:t>
+      </w:r>
+      <w:r>
+        <w:t>.</w:t>
+      </w:r>
+      <w:proofErr w:type="spellStart"/>
+      <w:r>
+        <w:t>bss</w:t>
+      </w:r>
+      <w:proofErr w:type="spellEnd"/>
+      <w:r>
+        <w:rPr>
+          <w:rFonts w:hint="cs"/>
+          <w:rtl/>
+        </w:rPr>
+        <w:t xml:space="preserve"> </w:t>
+      </w:r>
+      <w:r>
+        <w:rPr>
+          <w:rFonts w:hint="cs"/>
+          <w:rtl/>
+        </w:rPr>
+        <w:t>اشاره کرد.</w:t>
+      </w:r>
+    </w:p>
+    <w:p>
+      <w:pPr>
+        <w:pStyle w:val="Text"/>
+        <w:numPr>
+          <w:ilvl w:val="0"/>
+          <w:numId w:val="16"/>
+        </w:numPr>
+        <w:rPr>
+          <w:rtl/>
+        </w:rPr>
+      </w:pPr>
+      <w:r>
+        <w:t>.text</w:t>
+      </w:r>
+      <w:r>
+        <w:rPr>
+          <w:rFonts w:hint="cs"/>
+          <w:rtl/>
+        </w:rPr>
+        <w:t xml:space="preserve"> شامل دستورات قابل اجرای برنامه است.</w:t>
+      </w:r>
+    </w:p>
+    <w:p>
+      <w:pPr>
+        <w:pStyle w:val="Text"/>
+        <w:numPr>
+          <w:ilvl w:val="0"/>
+          <w:numId w:val="16"/>
+        </w:numPr>
+        <w:rPr>
+          <w:rtl/>
+        </w:rPr>
+      </w:pPr>
+      <w:r>
+        <w:t>.</w:t>
+      </w:r>
+      <w:proofErr w:type="spellStart"/>
+      <w:r>
+        <w:t>rodata</w:t>
+      </w:r>
+      <w:proofErr w:type="spellEnd"/>
+      <w:r>
+        <w:rPr>
+          <w:rFonts w:hint="cs"/>
+          <w:rtl/>
+        </w:rPr>
+        <w:t xml:space="preserve"> حاوی </w:t>
+      </w:r>
+      <w:proofErr w:type="spellStart"/>
+      <w:r>
+        <w:rPr>
+          <w:rFonts w:hint="cs"/>
+          <w:rtl/>
+        </w:rPr>
+        <w:t>داده‌های</w:t>
+      </w:r>
+      <w:proofErr w:type="spellEnd"/>
+      <w:r>
+        <w:rPr>
+          <w:rFonts w:hint="cs"/>
+          <w:rtl/>
+        </w:rPr>
+        <w:t xml:space="preserve"> </w:t>
+      </w:r>
+      <w:r>
+        <w:t>read-only</w:t>
+      </w:r>
+      <w:r>
+        <w:rPr>
+          <w:rFonts w:hint="cs"/>
+          <w:rtl/>
+        </w:rPr>
+        <w:t xml:space="preserve"> از جمله </w:t>
+      </w:r>
+      <w:r>
+        <w:t>string literal</w:t>
+      </w:r>
+      <w:r>
+        <w:rPr>
+          <w:rFonts w:hint="cs"/>
+          <w:rtl/>
+        </w:rPr>
+        <w:t xml:space="preserve"> ها در زبان سی است.</w:t>
+      </w:r>
+    </w:p>
+    <w:p>
+      <w:pPr>
+        <w:pStyle w:val="Text"/>
+        <w:numPr>
+          <w:ilvl w:val="0"/>
+          <w:numId w:val="16"/>
+        </w:numPr>
+        <w:rPr>
+          <w:rtl/>
+        </w:rPr>
+      </w:pPr>
+      <w:r>
+        <w:t>.data</w:t>
+      </w:r>
+      <w:r>
+        <w:rPr>
+          <w:rFonts w:hint="cs"/>
+          <w:rtl/>
+        </w:rPr>
+        <w:t xml:space="preserve"> شامل داده های مقدار دهی شده مانند </w:t>
+      </w:r>
+      <w:r>
+        <w:rPr>
+          <w:rFonts w:hint="cs"/>
+          <w:rtl/>
+        </w:rPr>
+        <w:t xml:space="preserve">برخی </w:t>
+      </w:r>
+      <w:r>
+        <w:rPr>
+          <w:rFonts w:hint="cs"/>
+          <w:rtl/>
+        </w:rPr>
+        <w:t xml:space="preserve">متغیرهای </w:t>
+      </w:r>
+      <w:proofErr w:type="spellStart"/>
+      <w:r>
+        <w:rPr>
+          <w:rFonts w:hint="cs"/>
+          <w:rtl/>
+        </w:rPr>
+        <w:t>گلوبال</w:t>
+      </w:r>
+      <w:proofErr w:type="spellEnd"/>
+      <w:r>
+        <w:rPr>
+          <w:rFonts w:hint="cs"/>
+          <w:rtl/>
+        </w:rPr>
+        <w:t xml:space="preserve"> است.</w:t>
+      </w:r>
+    </w:p>
+    <w:p>
+      <w:pPr>
+        <w:pStyle w:val="Text"/>
+        <w:numPr>
+          <w:ilvl w:val="0"/>
+          <w:numId w:val="16"/>
+        </w:numPr>
+        <w:rPr>
+          <w:rtl/>
+        </w:rPr>
+      </w:pPr>
+      <w:r>
+        <w:t>.</w:t>
+      </w:r>
+      <w:proofErr w:type="spellStart"/>
+      <w:r>
+        <w:t>bss</w:t>
+      </w:r>
+      <w:proofErr w:type="spellEnd"/>
+      <w:r>
+        <w:rPr>
+          <w:rFonts w:hint="cs"/>
+          <w:rtl/>
+        </w:rPr>
+        <w:t xml:space="preserve"> شامل داده های مقدار دهی نشده است که چون داده </w:t>
+      </w:r>
+      <w:r>
+        <w:rPr>
+          <w:rFonts w:hint="cs"/>
+          <w:rtl/>
+        </w:rPr>
+        <w:t xml:space="preserve">ای وجود ندارد </w:t>
+      </w:r>
+      <w:r>
+        <w:rPr>
+          <w:rFonts w:hint="cs"/>
+          <w:rtl/>
+        </w:rPr>
+        <w:t xml:space="preserve">فقط آدرس و اندازه </w:t>
+      </w:r>
+      <w:proofErr w:type="spellStart"/>
+      <w:r>
+        <w:rPr>
+          <w:rFonts w:hint="cs"/>
+          <w:rtl/>
+        </w:rPr>
+        <w:t>اش</w:t>
+      </w:r>
+      <w:proofErr w:type="spellEnd"/>
+      <w:r>
+        <w:rPr>
+          <w:rFonts w:hint="cs"/>
+          <w:rtl/>
+        </w:rPr>
+        <w:t xml:space="preserve"> در فایل ذخیره </w:t>
+      </w:r>
+      <w:proofErr w:type="spellStart"/>
+      <w:r>
+        <w:rPr>
+          <w:rFonts w:hint="cs"/>
+          <w:rtl/>
+        </w:rPr>
+        <w:t>می‌شود</w:t>
+      </w:r>
+      <w:proofErr w:type="spellEnd"/>
+      <w:r>
+        <w:rPr>
+          <w:rFonts w:hint="cs"/>
+          <w:rtl/>
+        </w:rPr>
+        <w:t>.</w:t>
+      </w:r>
+    </w:p>
+    <w:p>
+      <w:pPr>
+        <w:pStyle w:val="Text"/>
+        <w:rPr>
+          <w:rtl/>
+        </w:rPr>
+      </w:pPr>
+      <w:r>
+        <w:rPr>
+          <w:rFonts w:hint="cs"/>
+          <w:rtl/>
+        </w:rPr>
+        <w:t xml:space="preserve">با استفاده از دستور </w:t>
+      </w:r>
+      <w:proofErr w:type="spellStart"/>
+      <w:r>
+        <w:rPr>
+          <w:rStyle w:val="Code"/>
+        </w:rPr>
+        <w:t>objdump</w:t>
+      </w:r>
+      <w:proofErr w:type="spellEnd"/>
+      <w:r>
+        <w:rPr>
+          <w:rStyle w:val="Code"/>
+        </w:rPr>
+        <w:t xml:space="preserve"> -h </w:t>
+      </w:r>
+      <w:proofErr w:type="spellStart"/>
+      <w:r>
+        <w:rPr>
+          <w:rStyle w:val="Code"/>
+        </w:rPr>
+        <w:t>bootblock.o</w:t>
+      </w:r>
+      <w:proofErr w:type="spellEnd"/>
+      <w:r>
+        <w:rPr>
+          <w:rStyle w:val="Code"/>
+          <w:rFonts w:hint="cs"/>
+          <w:rtl/>
+        </w:rPr>
+        <w:t xml:space="preserve"> </w:t>
+      </w:r>
+      <w:proofErr w:type="spellStart"/>
+      <w:r>
+        <w:rPr>
+          <w:rFonts w:hint="cs"/>
+          <w:rtl/>
+        </w:rPr>
+        <w:t>می‌توانیم</w:t>
+      </w:r>
+      <w:proofErr w:type="spellEnd"/>
+      <w:r>
+        <w:rPr>
+          <w:rFonts w:hint="cs"/>
+          <w:rtl/>
+        </w:rPr>
+        <w:t xml:space="preserve"> نوع فایل </w:t>
+      </w:r>
+      <w:proofErr w:type="spellStart"/>
+      <w:r>
+        <w:rPr>
+          <w:rFonts w:hint="cs"/>
+          <w:rtl/>
+        </w:rPr>
+        <w:t>باینری</w:t>
+      </w:r>
+      <w:proofErr w:type="spellEnd"/>
+      <w:r>
+        <w:rPr>
+          <w:rFonts w:hint="cs"/>
+          <w:rtl/>
+        </w:rPr>
+        <w:t xml:space="preserve"> (که مانند بقیه فایل های </w:t>
+      </w:r>
+      <w:proofErr w:type="spellStart"/>
+      <w:r>
+        <w:rPr>
+          <w:rFonts w:hint="cs"/>
+          <w:rtl/>
+        </w:rPr>
+        <w:t>باینری</w:t>
+      </w:r>
+      <w:proofErr w:type="spellEnd"/>
+      <w:r>
+        <w:rPr>
+          <w:rFonts w:hint="cs"/>
+          <w:rtl/>
+        </w:rPr>
+        <w:t xml:space="preserve"> </w:t>
+      </w:r>
+      <w:r>
+        <w:t>xv6</w:t>
+      </w:r>
+      <w:r>
+        <w:rPr>
+          <w:rFonts w:hint="cs"/>
+          <w:rtl/>
+        </w:rPr>
+        <w:t xml:space="preserve"> به فرمت </w:t>
+      </w:r>
+      <w:r>
+        <w:t>elf32-i386</w:t>
+      </w:r>
+      <w:r>
+        <w:rPr>
+          <w:rFonts w:hint="cs"/>
+          <w:rtl/>
+        </w:rPr>
+        <w:t xml:space="preserve"> است)، و در ادامه خروجی دستور، </w:t>
+      </w:r>
+      <w:r>
+        <w:t>section</w:t>
+      </w:r>
+      <w:r>
+        <w:rPr>
+          <w:rFonts w:hint="cs"/>
+          <w:rtl/>
+        </w:rPr>
+        <w:t xml:space="preserve"> های </w:t>
+      </w:r>
+      <w:r>
+        <w:t>ELF</w:t>
+      </w:r>
+      <w:r>
+        <w:rPr>
+          <w:rFonts w:hint="cs"/>
+          <w:rtl/>
+        </w:rPr>
+        <w:t xml:space="preserve"> را مشاهده کنیم.</w:t>
+      </w:r>
+    </w:p>
+    <w:p>
+      <w:pPr>
+        <w:pStyle w:val="Text"/>
+        <w:rPr>
+          <w:rtl/>
+        </w:rPr>
+      </w:pPr>
+      <w:proofErr w:type="spellStart"/>
+      <w:r>
+        <w:rPr>
+          <w:rFonts w:hint="cs"/>
+          <w:rtl/>
+        </w:rPr>
+        <w:t>بوت</w:t>
+      </w:r>
+      <w:proofErr w:type="spellEnd"/>
+      <w:r>
+        <w:rPr>
+          <w:rFonts w:hint="cs"/>
+          <w:rtl/>
+        </w:rPr>
+        <w:t xml:space="preserve"> </w:t>
+      </w:r>
+      <w:proofErr w:type="spellStart"/>
+      <w:r>
+        <w:rPr>
+          <w:rFonts w:hint="cs"/>
+          <w:rtl/>
+        </w:rPr>
+        <w:t>لودر</w:t>
+      </w:r>
+      <w:proofErr w:type="spellEnd"/>
+      <w:r>
+        <w:rPr>
+          <w:rFonts w:hint="cs"/>
+          <w:rtl/>
+        </w:rPr>
+        <w:t xml:space="preserve"> پس از </w:t>
+      </w:r>
+      <w:proofErr w:type="spellStart"/>
+      <w:r>
+        <w:rPr>
+          <w:rFonts w:hint="cs"/>
+          <w:rtl/>
+        </w:rPr>
+        <w:t>لود</w:t>
+      </w:r>
+      <w:proofErr w:type="spellEnd"/>
+      <w:r>
+        <w:rPr>
+          <w:rFonts w:hint="cs"/>
+          <w:rtl/>
+        </w:rPr>
+        <w:t xml:space="preserve"> شدن در آدرس ثابت </w:t>
+      </w:r>
+      <w:r>
+        <w:t>0x7C00</w:t>
+      </w:r>
+      <w:r>
+        <w:rPr>
+          <w:rFonts w:hint="cs"/>
+          <w:rtl/>
+        </w:rPr>
+        <w:t xml:space="preserve"> توسط پردازنده اجرا </w:t>
+      </w:r>
+      <w:proofErr w:type="spellStart"/>
+      <w:r>
+        <w:rPr>
+          <w:rFonts w:hint="cs"/>
+          <w:rtl/>
+        </w:rPr>
+        <w:t>می‌شود</w:t>
+      </w:r>
+      <w:proofErr w:type="spellEnd"/>
+      <w:r>
+        <w:rPr>
+          <w:rFonts w:hint="cs"/>
+          <w:rtl/>
+        </w:rPr>
+        <w:t xml:space="preserve"> تا کرنل را اجرا کند</w:t>
+      </w:r>
+      <w:r>
+        <w:rPr>
+          <w:rFonts w:hint="cs"/>
+          <w:rtl/>
+        </w:rPr>
+        <w:t>.</w:t>
+      </w:r>
+      <w:r>
+        <w:rPr>
+          <w:rFonts w:hint="cs"/>
+          <w:rtl/>
+        </w:rPr>
+        <w:t xml:space="preserve"> در اینجا تنها اطلاعات</w:t>
+      </w:r>
+      <w:r>
+        <w:rPr>
+          <w:rFonts w:hint="cs"/>
+          <w:rtl/>
+        </w:rPr>
+        <w:t>،</w:t>
+      </w:r>
+      <w:r>
+        <w:rPr>
+          <w:rFonts w:hint="cs"/>
+          <w:rtl/>
+        </w:rPr>
+        <w:t xml:space="preserve"> کدی است که قرار است اجرا بشود</w:t>
+      </w:r>
+      <w:r>
+        <w:rPr>
+          <w:rFonts w:hint="cs"/>
+          <w:rtl/>
+        </w:rPr>
+        <w:t>.</w:t>
+      </w:r>
+      <w:r>
+        <w:rPr>
+          <w:rFonts w:hint="cs"/>
+          <w:rtl/>
+        </w:rPr>
+        <w:t xml:space="preserve"> فایل </w:t>
+      </w:r>
+      <w:proofErr w:type="spellStart"/>
+      <w:r>
+        <w:t>bootblock.o</w:t>
+      </w:r>
+      <w:proofErr w:type="spellEnd"/>
+      <w:r>
+        <w:rPr>
+          <w:rFonts w:hint="cs"/>
+          <w:rtl/>
+        </w:rPr>
+        <w:t xml:space="preserve"> با بقیه </w:t>
+      </w:r>
+      <w:r>
+        <w:t>object file</w:t>
+      </w:r>
+      <w:r>
+        <w:rPr>
+          <w:rFonts w:hint="cs"/>
+          <w:rtl/>
+        </w:rPr>
+        <w:t xml:space="preserve"> ها در این تفاوت دارد که تنها </w:t>
+      </w:r>
+      <w:r>
+        <w:t>.text section</w:t>
+      </w:r>
+      <w:r>
+        <w:rPr>
+          <w:rFonts w:hint="cs"/>
+          <w:rtl/>
+        </w:rPr>
+        <w:t xml:space="preserve"> را دارد.</w:t>
+      </w:r>
+    </w:p>
+    <w:p>
+      <w:pPr>
+        <w:pStyle w:val="Text"/>
+      </w:pPr>
+      <w:r>
+        <w:rPr>
+          <w:rFonts w:hint="cs"/>
+          <w:rtl/>
+        </w:rPr>
+        <w:t xml:space="preserve">از آنجا که </w:t>
+      </w:r>
+      <w:proofErr w:type="spellStart"/>
+      <w:r>
+        <w:t>bootblock</w:t>
+      </w:r>
+      <w:r>
+        <w:t>.o</w:t>
+      </w:r>
+      <w:proofErr w:type="spellEnd"/>
+      <w:r>
+        <w:rPr>
+          <w:rFonts w:hint="cs"/>
+          <w:rtl/>
+        </w:rPr>
+        <w:t xml:space="preserve"> در آدرس خاصی شروع به اجرا شدن </w:t>
+      </w:r>
+      <w:proofErr w:type="spellStart"/>
+      <w:r>
+        <w:rPr>
+          <w:rFonts w:hint="cs"/>
+          <w:rtl/>
+        </w:rPr>
+        <w:t>می‌کند</w:t>
+      </w:r>
+      <w:proofErr w:type="spellEnd"/>
+      <w:r>
+        <w:rPr>
+          <w:rFonts w:hint="cs"/>
+          <w:rtl/>
+        </w:rPr>
+        <w:t xml:space="preserve"> و هدر خاصی هم ندارد، در هنگام ساخته شدنش از </w:t>
+      </w:r>
+      <w:proofErr w:type="spellStart"/>
+      <w:r>
+        <w:rPr>
+          <w:rFonts w:hint="cs"/>
+          <w:rtl/>
+        </w:rPr>
+        <w:t>فلگ</w:t>
+      </w:r>
+      <w:proofErr w:type="spellEnd"/>
+      <w:r>
+        <w:rPr>
+          <w:rFonts w:hint="cs"/>
+          <w:rtl/>
+        </w:rPr>
+        <w:t xml:space="preserve"> </w:t>
+      </w:r>
+      <w:r>
+        <w:t>-</w:t>
+      </w:r>
+      <w:proofErr w:type="spellStart"/>
+      <w:r>
+        <w:t>Ttext</w:t>
+      </w:r>
+      <w:proofErr w:type="spellEnd"/>
+      <w:r>
+        <w:t xml:space="preserve"> 0x7C00</w:t>
+      </w:r>
+      <w:r>
+        <w:rPr>
+          <w:rFonts w:hint="cs"/>
+          <w:rtl/>
+        </w:rPr>
+        <w:t xml:space="preserve"> استفاده شده است که آدرس </w:t>
+      </w:r>
+      <w:r>
+        <w:t xml:space="preserve">.text </w:t>
+      </w:r>
+      <w:r>
+        <w:t>section</w:t>
+      </w:r>
+      <w:r>
+        <w:rPr>
+          <w:rFonts w:hint="cs"/>
+          <w:rtl/>
+        </w:rPr>
+        <w:t xml:space="preserve"> فایل خروجی را مشخص </w:t>
+      </w:r>
+      <w:proofErr w:type="spellStart"/>
+      <w:r>
+        <w:rPr>
+          <w:rFonts w:hint="cs"/>
+          <w:rtl/>
+        </w:rPr>
+        <w:t>می‌کند</w:t>
+      </w:r>
+      <w:proofErr w:type="spellEnd"/>
+      <w:r>
+        <w:rPr>
+          <w:rFonts w:hint="cs"/>
+          <w:rtl/>
+        </w:rPr>
+        <w:t>.</w:t>
+      </w:r>
+      <w:r>
+        <w:rPr>
+          <w:rFonts w:hint="cs"/>
+          <w:rtl/>
+        </w:rPr>
+        <w:t xml:space="preserve"> </w:t>
+      </w:r>
+      <w:proofErr w:type="spellStart"/>
+      <w:r>
+        <w:rPr>
+          <w:rFonts w:hint="cs"/>
+          <w:rtl/>
+        </w:rPr>
+        <w:t>فلگ</w:t>
+      </w:r>
+      <w:proofErr w:type="spellEnd"/>
+      <w:r>
+        <w:rPr>
+          <w:rFonts w:hint="cs"/>
+          <w:rtl/>
+        </w:rPr>
+        <w:t xml:space="preserve"> </w:t>
+      </w:r>
+      <w:r>
+        <w:t>-e start</w:t>
+      </w:r>
+      <w:r>
+        <w:rPr>
+          <w:rFonts w:hint="cs"/>
+          <w:rtl/>
+        </w:rPr>
+        <w:t xml:space="preserve"> هم </w:t>
+      </w:r>
+      <w:proofErr w:type="spellStart"/>
+      <w:r>
+        <w:rPr>
+          <w:rFonts w:hint="cs"/>
+          <w:rtl/>
+        </w:rPr>
+        <w:t>می‌گوید</w:t>
+      </w:r>
+      <w:proofErr w:type="spellEnd"/>
+      <w:r>
+        <w:rPr>
+          <w:rFonts w:hint="cs"/>
+          <w:rtl/>
+        </w:rPr>
+        <w:t xml:space="preserve"> که نقطه شروع برنامه تابع </w:t>
+      </w:r>
+      <w:r>
+        <w:t>start</w:t>
+      </w:r>
+      <w:r>
+        <w:rPr>
+          <w:rFonts w:hint="cs"/>
+          <w:rtl/>
+        </w:rPr>
+        <w:t xml:space="preserve"> در </w:t>
+      </w:r>
+      <w:proofErr w:type="spellStart"/>
+      <w:r>
+        <w:t>bootasm.S</w:t>
+      </w:r>
+      <w:proofErr w:type="spellEnd"/>
+      <w:r>
+        <w:rPr>
+          <w:rFonts w:hint="cs"/>
+          <w:rtl/>
+        </w:rPr>
+        <w:t xml:space="preserve"> است.</w:t>
+      </w:r>
+    </w:p>
+    <w:p>
+      <w:pPr>
+        <w:pStyle w:val="Text"/>
+        <w:rPr>
+          <w:rtl/>
+        </w:rPr>
+      </w:pPr>
+      <w:r>
+        <w:rPr>
+          <w:rFonts w:hint="cs"/>
+          <w:rtl/>
+        </w:rPr>
+        <w:lastRenderedPageBreak/>
+        <w:t xml:space="preserve">خود </w:t>
+      </w:r>
+      <w:proofErr w:type="spellStart"/>
+      <w:r>
+        <w:rPr>
+          <w:rFonts w:hint="cs"/>
+          <w:rtl/>
+        </w:rPr>
+        <w:t>فایلی</w:t>
+      </w:r>
+      <w:proofErr w:type="spellEnd"/>
+      <w:r>
+        <w:rPr>
+          <w:rFonts w:hint="cs"/>
+          <w:rtl/>
+        </w:rPr>
+        <w:t xml:space="preserve"> که در </w:t>
+      </w:r>
+      <w:proofErr w:type="spellStart"/>
+      <w:r>
+        <w:rPr>
+          <w:rFonts w:hint="cs"/>
+          <w:rtl/>
+        </w:rPr>
+        <w:t>سکتور</w:t>
+      </w:r>
+      <w:proofErr w:type="spellEnd"/>
+      <w:r>
+        <w:rPr>
+          <w:rFonts w:hint="cs"/>
+          <w:rtl/>
+        </w:rPr>
+        <w:t xml:space="preserve"> </w:t>
+      </w:r>
+      <w:proofErr w:type="spellStart"/>
+      <w:r>
+        <w:rPr>
+          <w:rFonts w:hint="cs"/>
+          <w:rtl/>
+        </w:rPr>
+        <w:t>بوت</w:t>
+      </w:r>
+      <w:proofErr w:type="spellEnd"/>
+      <w:r>
+        <w:rPr>
+          <w:rFonts w:hint="cs"/>
+          <w:rtl/>
+        </w:rPr>
+        <w:t xml:space="preserve"> قرار دارد یعنی </w:t>
+      </w:r>
+      <w:proofErr w:type="spellStart"/>
+      <w:r>
+        <w:t>bootblock</w:t>
+      </w:r>
+      <w:proofErr w:type="spellEnd"/>
+      <w:r>
+        <w:rPr>
+          <w:rFonts w:hint="cs"/>
+          <w:rtl/>
+        </w:rPr>
+        <w:t xml:space="preserve"> با استفاده از دستور:</w:t>
+      </w:r>
+    </w:p>
+    <w:p>
+      <w:pPr>
+        <w:pStyle w:val="Text"/>
+        <w:jc w:val="right"/>
+        <w:rPr>
+          <w:rStyle w:val="Code"/>
+          <w:rtl/>
+        </w:rPr>
+      </w:pPr>
+      <w:proofErr w:type="spellStart"/>
+      <w:r>
+        <w:rPr>
+          <w:rStyle w:val="Code"/>
+        </w:rPr>
+        <w:t>objcopy</w:t>
+      </w:r>
+      <w:proofErr w:type="spellEnd"/>
+      <w:r>
+        <w:rPr>
+          <w:rStyle w:val="Code"/>
+        </w:rPr>
+        <w:t xml:space="preserve"> -S -O binary -j .text </w:t>
+      </w:r>
+      <w:proofErr w:type="spellStart"/>
+      <w:r>
+        <w:rPr>
+          <w:rStyle w:val="Code"/>
+        </w:rPr>
+        <w:t>bootblock.o</w:t>
+      </w:r>
+      <w:proofErr w:type="spellEnd"/>
+      <w:r>
+        <w:rPr>
+          <w:rStyle w:val="Code"/>
+        </w:rPr>
+        <w:t xml:space="preserve"> </w:t>
+      </w:r>
+      <w:proofErr w:type="spellStart"/>
+      <w:r>
+        <w:rPr>
+          <w:rStyle w:val="Code"/>
+        </w:rPr>
+        <w:t>bootblock</w:t>
+      </w:r>
+      <w:proofErr w:type="spellEnd"/>
+    </w:p>
+    <w:p>
+      <w:pPr>
+        <w:pStyle w:val="Text"/>
+        <w:rPr>
+          <w:rtl/>
+        </w:rPr>
+      </w:pPr>
+      <w:r>
+        <w:rPr>
+          <w:rFonts w:hint="cs"/>
+          <w:rtl/>
+        </w:rPr>
+        <w:t xml:space="preserve">تولید </w:t>
+      </w:r>
+      <w:proofErr w:type="spellStart"/>
+      <w:r>
+        <w:rPr>
+          <w:rFonts w:hint="cs"/>
+          <w:rtl/>
+        </w:rPr>
+        <w:t>می‌شود</w:t>
+      </w:r>
+      <w:proofErr w:type="spellEnd"/>
+      <w:r>
+        <w:rPr>
+          <w:rFonts w:hint="cs"/>
+          <w:rtl/>
+        </w:rPr>
+        <w:t xml:space="preserve">. </w:t>
+      </w:r>
+      <w:proofErr w:type="spellStart"/>
+      <w:r>
+        <w:rPr>
+          <w:rFonts w:hint="cs"/>
+          <w:rtl/>
+        </w:rPr>
+        <w:t>فلگ</w:t>
+      </w:r>
+      <w:proofErr w:type="spellEnd"/>
+      <w:r>
+        <w:rPr>
+          <w:rFonts w:hint="cs"/>
+          <w:rtl/>
+        </w:rPr>
+        <w:t xml:space="preserve"> های </w:t>
+      </w:r>
+      <w:proofErr w:type="spellStart"/>
+      <w:r>
+        <w:t>objcopy</w:t>
+      </w:r>
+      <w:proofErr w:type="spellEnd"/>
+      <w:r>
+        <w:rPr>
+          <w:rFonts w:hint="cs"/>
+          <w:rtl/>
+        </w:rPr>
+        <w:t xml:space="preserve"> در بخش بعدی توضیح داده شده </w:t>
+      </w:r>
+      <w:proofErr w:type="spellStart"/>
+      <w:r>
+        <w:rPr>
+          <w:rFonts w:hint="cs"/>
+          <w:rtl/>
+        </w:rPr>
+        <w:t>اند</w:t>
+      </w:r>
+      <w:proofErr w:type="spellEnd"/>
+      <w:r>
+        <w:rPr>
+          <w:rFonts w:hint="cs"/>
+          <w:rtl/>
+        </w:rPr>
+        <w:t>.</w:t>
+      </w:r>
+    </w:p>
+    <w:p>
+      <w:pPr>
+        <w:pStyle w:val="Text"/>
+        <w:rPr>
+          <w:rFonts w:hint="cs"/>
+          <w:rtl/>
+        </w:rPr>
+      </w:pPr>
+      <w:r>
+        <w:rPr>
+          <w:rFonts w:hint="cs"/>
+          <w:rtl/>
+        </w:rPr>
+        <w:t xml:space="preserve">این دستور محتویات بخش </w:t>
+      </w:r>
+      <w:r>
+        <w:t>.text</w:t>
+      </w:r>
+      <w:r>
+        <w:rPr>
+          <w:rFonts w:hint="cs"/>
+          <w:rtl/>
+        </w:rPr>
+        <w:t xml:space="preserve"> را به صورت </w:t>
+      </w:r>
+      <w:r>
+        <w:t>raw binary</w:t>
+      </w:r>
+      <w:r>
+        <w:rPr>
+          <w:rFonts w:hint="cs"/>
+          <w:rtl/>
+        </w:rPr>
+        <w:t xml:space="preserve"> به فایل </w:t>
+      </w:r>
+      <w:proofErr w:type="spellStart"/>
+      <w:r>
+        <w:t>bootblock</w:t>
+      </w:r>
+      <w:proofErr w:type="spellEnd"/>
+      <w:r>
+        <w:rPr>
+          <w:rFonts w:hint="cs"/>
+          <w:rtl/>
+        </w:rPr>
+        <w:t xml:space="preserve"> </w:t>
+      </w:r>
+      <w:proofErr w:type="spellStart"/>
+      <w:r>
+        <w:rPr>
+          <w:rFonts w:hint="cs"/>
+          <w:rtl/>
+        </w:rPr>
+        <w:t>می</w:t>
+      </w:r>
+      <w:r>
+        <w:rPr>
+          <w:rFonts w:hint="cs"/>
+          <w:rtl/>
+        </w:rPr>
+        <w:t>‌</w:t>
+      </w:r>
+      <w:r>
+        <w:rPr>
+          <w:rFonts w:hint="cs"/>
+          <w:rtl/>
+        </w:rPr>
+        <w:t>ریزد</w:t>
+      </w:r>
+      <w:proofErr w:type="spellEnd"/>
+      <w:r>
+        <w:rPr>
+          <w:rFonts w:hint="cs"/>
+          <w:rtl/>
+        </w:rPr>
+        <w:t xml:space="preserve">. این یعنی فایل </w:t>
+      </w:r>
+      <w:proofErr w:type="spellStart"/>
+      <w:r>
+        <w:t>bootblock</w:t>
+      </w:r>
+      <w:proofErr w:type="spellEnd"/>
+      <w:r>
+        <w:rPr>
+          <w:rFonts w:hint="cs"/>
+          <w:rtl/>
+        </w:rPr>
+        <w:t xml:space="preserve"> از فرمت </w:t>
+      </w:r>
+      <w:r>
+        <w:t>ELF</w:t>
+      </w:r>
+      <w:r>
+        <w:rPr>
+          <w:rFonts w:hint="cs"/>
+          <w:rtl/>
+        </w:rPr>
+        <w:t xml:space="preserve"> پیروی </w:t>
+      </w:r>
+      <w:proofErr w:type="spellStart"/>
+      <w:r>
+        <w:rPr>
+          <w:rFonts w:hint="cs"/>
+          <w:rtl/>
+        </w:rPr>
+        <w:t>نمی‌کند</w:t>
+      </w:r>
+      <w:proofErr w:type="spellEnd"/>
+      <w:r>
+        <w:rPr>
+          <w:rFonts w:hint="cs"/>
+          <w:rtl/>
+        </w:rPr>
+        <w:t xml:space="preserve"> و هیچ </w:t>
+      </w:r>
+      <w:proofErr w:type="spellStart"/>
+      <w:r>
+        <w:rPr>
+          <w:rFonts w:hint="cs"/>
+          <w:rtl/>
+        </w:rPr>
+        <w:t>هدری</w:t>
+      </w:r>
+      <w:proofErr w:type="spellEnd"/>
+      <w:r>
+        <w:rPr>
+          <w:rFonts w:hint="cs"/>
+          <w:rtl/>
+        </w:rPr>
+        <w:t xml:space="preserve"> هم ندارد. </w:t>
+      </w:r>
+      <w:r>
+        <w:rPr>
+          <w:rFonts w:hint="cs"/>
+          <w:rtl/>
+        </w:rPr>
+        <w:t xml:space="preserve">این فایل با دیگر فایل های </w:t>
+      </w:r>
+      <w:proofErr w:type="spellStart"/>
+      <w:r>
+        <w:rPr>
+          <w:rFonts w:hint="cs"/>
+          <w:rtl/>
+        </w:rPr>
+        <w:t>باینری</w:t>
+      </w:r>
+      <w:proofErr w:type="spellEnd"/>
+      <w:r>
+        <w:rPr>
+          <w:rFonts w:hint="cs"/>
+          <w:rtl/>
+        </w:rPr>
+        <w:t xml:space="preserve"> </w:t>
+      </w:r>
+      <w:r>
+        <w:t>xv6</w:t>
+      </w:r>
+      <w:r>
+        <w:rPr>
+          <w:rFonts w:hint="cs"/>
+          <w:rtl/>
+        </w:rPr>
+        <w:t xml:space="preserve"> تفاوت دارد و </w:t>
+      </w:r>
+      <w:r>
+        <w:rPr>
+          <w:rFonts w:hint="cs"/>
+          <w:rtl/>
+        </w:rPr>
+        <w:t xml:space="preserve">کد قابل اجرای خالص </w:t>
+      </w:r>
+      <w:r>
+        <w:rPr>
+          <w:rFonts w:hint="cs"/>
+          <w:rtl/>
+        </w:rPr>
+        <w:t>بدون هیچ اطلاعات اضافه ایست.</w:t>
+      </w:r>
+    </w:p>
+    <w:p>
+      <w:pPr>
+        <w:pStyle w:val="Heading2"/>
+      </w:pPr>
+      <w:r>
+        <w:rPr>
+          <w:rFonts w:hint="cs"/>
+          <w:rtl/>
+        </w:rPr>
+        <w:t xml:space="preserve">علت استفاده از </w:t>
+      </w:r>
+      <w:proofErr w:type="spellStart"/>
+      <w:r>
+        <w:t>objcopy</w:t>
+      </w:r>
+      <w:proofErr w:type="spellEnd"/>
+      <w:r>
+        <w:rPr>
+          <w:rFonts w:hint="cs"/>
+          <w:rtl/>
+        </w:rPr>
+        <w:t xml:space="preserve"> در هنگام </w:t>
+      </w:r>
+      <w:r>
+        <w:t>make</w:t>
+      </w:r>
+    </w:p>
+    <w:p>
+      <w:pPr>
+        <w:pStyle w:val="Text"/>
+        <w:rPr>
+          <w:rtl/>
+        </w:rPr>
+      </w:pPr>
+      <w:r>
+        <w:rPr>
+          <w:rFonts w:hint="cs"/>
+          <w:rtl/>
+        </w:rPr>
         <w:t xml:space="preserve">با استفاده از این دستور می‌توان محتویات یک فایل </w:t>
       </w:r>
       <w:r>
@@ -12857,7 +14814,7 @@
       </w:r>
       <w:proofErr w:type="spellStart"/>
       <w:r>
-        <w:t>MakeFile</w:t>
+        <w:t>Makefile</w:t>
       </w:r>
       <w:proofErr w:type="spellEnd"/>
       <w:r>
@@ -13134,7 +15091,7 @@
       </w:r>
       <w:proofErr w:type="spellStart"/>
       <w:r>
-        <w:t>MakeFile</w:t>
+        <w:t>Makefile</w:t>
       </w:r>
       <w:proofErr w:type="spellEnd"/>
       <w:r>
@@ -13492,16 +15449,12 @@
     <w:p>
       <w:pPr>
         <w:pStyle w:val="Text"/>
-        <w:rPr>
-          <w:rtl/>
-        </w:rPr>
-      </w:pPr>
-      <w:r>
-        <w:rPr>
-          <w:rFonts w:hint="cs"/>
-          <w:rtl/>
-        </w:rPr>
-        <w:lastRenderedPageBreak/>
+      </w:pPr>
+      <w:r>
+        <w:rPr>
+          <w:rFonts w:hint="cs"/>
+          <w:rtl/>
+        </w:rPr>
         <w:t xml:space="preserve">در نهایت با لینک شدن </w:t>
       </w:r>
       <w:proofErr w:type="spellStart"/>
@@ -13724,7 +15677,341 @@
           <w:rFonts w:hint="cs"/>
           <w:rtl/>
         </w:rPr>
-        <w:t xml:space="preserve"> استفاده نشده و اسمبلی هم هست؟</w:t>
+        <w:t xml:space="preserve"> استفاده نشده و </w:t>
+      </w:r>
+      <w:proofErr w:type="spellStart"/>
+      <w:r>
+        <w:rPr>
+          <w:rFonts w:hint="cs"/>
+          <w:rtl/>
+        </w:rPr>
+        <w:t>اسمبلی</w:t>
+      </w:r>
+      <w:proofErr w:type="spellEnd"/>
+      <w:r>
+        <w:rPr>
+          <w:rFonts w:hint="cs"/>
+          <w:rtl/>
+        </w:rPr>
+        <w:t xml:space="preserve"> هم هست؟</w:t>
+      </w:r>
+    </w:p>
+    <w:p>
+      <w:pPr>
+        <w:pStyle w:val="Text"/>
+        <w:rPr>
+          <w:rtl/>
+        </w:rPr>
+      </w:pPr>
+      <w:r>
+        <w:rPr>
+          <w:rFonts w:hint="cs"/>
+          <w:rtl/>
+        </w:rPr>
+        <w:lastRenderedPageBreak/>
+        <w:t xml:space="preserve">چون که برخی از کارها نیازمند دسترسی سطح پایین به سیستم </w:t>
+      </w:r>
+      <w:proofErr w:type="spellStart"/>
+      <w:r>
+        <w:rPr>
+          <w:rFonts w:hint="cs"/>
+          <w:rtl/>
+        </w:rPr>
+        <w:t>می‌باشند</w:t>
+      </w:r>
+      <w:proofErr w:type="spellEnd"/>
+      <w:r>
+        <w:rPr>
+          <w:rFonts w:hint="cs"/>
+          <w:rtl/>
+        </w:rPr>
+        <w:t xml:space="preserve"> و با کد </w:t>
+      </w:r>
+      <w:r>
+        <w:t>C</w:t>
+      </w:r>
+      <w:r>
+        <w:rPr>
+          <w:rFonts w:hint="cs"/>
+          <w:rtl/>
+        </w:rPr>
+        <w:t xml:space="preserve"> </w:t>
+      </w:r>
+      <w:proofErr w:type="spellStart"/>
+      <w:r>
+        <w:rPr>
+          <w:rFonts w:hint="cs"/>
+          <w:rtl/>
+        </w:rPr>
+        <w:t>نمی‌توان</w:t>
+      </w:r>
+      <w:proofErr w:type="spellEnd"/>
+      <w:r>
+        <w:rPr>
+          <w:rFonts w:hint="cs"/>
+          <w:rtl/>
+        </w:rPr>
+        <w:t xml:space="preserve"> آنها را انجام داد.</w:t>
+      </w:r>
+    </w:p>
+    <w:p>
+      <w:pPr>
+        <w:pStyle w:val="Text"/>
+        <w:rPr>
+          <w:rFonts w:hint="cs"/>
+          <w:rtl/>
+        </w:rPr>
+      </w:pPr>
+      <w:r>
+        <w:rPr>
+          <w:rFonts w:hint="cs"/>
+          <w:rtl/>
+        </w:rPr>
+        <w:t xml:space="preserve">یک نمونه از این کارها وارد شدن به </w:t>
+      </w:r>
+      <w:r>
+        <w:t>protected mode</w:t>
+      </w:r>
+      <w:r>
+        <w:rPr>
+          <w:rFonts w:hint="cs"/>
+          <w:rtl/>
+        </w:rPr>
+        <w:t xml:space="preserve"> است.</w:t>
+      </w:r>
+    </w:p>
+    <w:p>
+      <w:pPr>
+        <w:pStyle w:val="Text"/>
+        <w:rPr>
+          <w:rtl/>
+        </w:rPr>
+      </w:pPr>
+      <w:r>
+        <w:rPr>
+          <w:rFonts w:hint="cs"/>
+          <w:rtl/>
+        </w:rPr>
+        <w:t xml:space="preserve">وقتی که </w:t>
+      </w:r>
+      <w:r>
+        <w:t>BIOS</w:t>
+      </w:r>
+      <w:r>
+        <w:rPr>
+          <w:rFonts w:hint="cs"/>
+          <w:rtl/>
+        </w:rPr>
+        <w:t xml:space="preserve"> کد </w:t>
+      </w:r>
+      <w:proofErr w:type="spellStart"/>
+      <w:r>
+        <w:rPr>
+          <w:rFonts w:hint="cs"/>
+          <w:rtl/>
+        </w:rPr>
+        <w:t>سکتور</w:t>
+      </w:r>
+      <w:proofErr w:type="spellEnd"/>
+      <w:r>
+        <w:rPr>
+          <w:rFonts w:hint="cs"/>
+          <w:rtl/>
+        </w:rPr>
+        <w:t xml:space="preserve"> </w:t>
+      </w:r>
+      <w:proofErr w:type="spellStart"/>
+      <w:r>
+        <w:rPr>
+          <w:rFonts w:hint="cs"/>
+          <w:rtl/>
+        </w:rPr>
+        <w:t>بوت</w:t>
+      </w:r>
+      <w:proofErr w:type="spellEnd"/>
+      <w:r>
+        <w:rPr>
+          <w:rFonts w:hint="cs"/>
+          <w:rtl/>
+        </w:rPr>
+        <w:t xml:space="preserve"> را </w:t>
+      </w:r>
+      <w:proofErr w:type="spellStart"/>
+      <w:r>
+        <w:rPr>
+          <w:rFonts w:hint="cs"/>
+          <w:rtl/>
+        </w:rPr>
+        <w:t>لود</w:t>
+      </w:r>
+      <w:proofErr w:type="spellEnd"/>
+      <w:r>
+        <w:rPr>
+          <w:rFonts w:hint="cs"/>
+          <w:rtl/>
+        </w:rPr>
+        <w:t xml:space="preserve"> </w:t>
+      </w:r>
+      <w:proofErr w:type="spellStart"/>
+      <w:r>
+        <w:rPr>
+          <w:rFonts w:hint="cs"/>
+          <w:rtl/>
+        </w:rPr>
+        <w:t>می‌کند</w:t>
+      </w:r>
+      <w:proofErr w:type="spellEnd"/>
+      <w:r>
+        <w:rPr>
+          <w:rFonts w:hint="cs"/>
+          <w:rtl/>
+        </w:rPr>
+        <w:t xml:space="preserve">، </w:t>
+      </w:r>
+      <w:r>
+        <w:rPr>
+          <w:rFonts w:hint="cs"/>
+          <w:rtl/>
+        </w:rPr>
+        <w:t xml:space="preserve">پردازنده </w:t>
+      </w:r>
+      <w:r>
+        <w:t>x86</w:t>
+      </w:r>
+      <w:r>
+        <w:rPr>
+          <w:rFonts w:hint="cs"/>
+          <w:rtl/>
+        </w:rPr>
+        <w:t xml:space="preserve"> در </w:t>
+      </w:r>
+      <w:r>
+        <w:t>real mode</w:t>
+      </w:r>
+      <w:r>
+        <w:rPr>
+          <w:rFonts w:hint="cs"/>
+          <w:rtl/>
+        </w:rPr>
+        <w:t xml:space="preserve"> اجرا </w:t>
+      </w:r>
+      <w:proofErr w:type="spellStart"/>
+      <w:r>
+        <w:rPr>
+          <w:rFonts w:hint="cs"/>
+          <w:rtl/>
+        </w:rPr>
+        <w:t>می‌شود</w:t>
+      </w:r>
+      <w:proofErr w:type="spellEnd"/>
+      <w:r>
+        <w:rPr>
+          <w:rFonts w:hint="cs"/>
+          <w:rtl/>
+        </w:rPr>
+        <w:t>.</w:t>
+      </w:r>
+      <w:r>
+        <w:rPr>
+          <w:rFonts w:hint="cs"/>
+          <w:rtl/>
+        </w:rPr>
+        <w:t xml:space="preserve"> در این حالت آدرس دهی حافظه همیشه فیزیکی است، پردازنده 16بیت است و فقط 1 </w:t>
+      </w:r>
+      <w:proofErr w:type="spellStart"/>
+      <w:r>
+        <w:rPr>
+          <w:rFonts w:hint="cs"/>
+          <w:rtl/>
+        </w:rPr>
+        <w:t>مگابایت</w:t>
+      </w:r>
+      <w:proofErr w:type="spellEnd"/>
+      <w:r>
+        <w:rPr>
+          <w:rFonts w:hint="cs"/>
+          <w:rtl/>
+        </w:rPr>
+        <w:t xml:space="preserve"> حافظه داریم.</w:t>
+      </w:r>
+    </w:p>
+    <w:p>
+      <w:pPr>
+        <w:pStyle w:val="Text"/>
+        <w:rPr>
+          <w:rFonts w:hint="cs"/>
+          <w:rtl/>
+        </w:rPr>
+      </w:pPr>
+      <w:r>
+        <w:rPr>
+          <w:rFonts w:hint="cs"/>
+          <w:rtl/>
+        </w:rPr>
+        <w:t>برای اینکه بتوانیم از</w:t>
+      </w:r>
+      <w:r>
+        <w:rPr>
+          <w:rFonts w:hint="cs"/>
+          <w:rtl/>
+        </w:rPr>
+        <w:t xml:space="preserve"> پردازنده</w:t>
+      </w:r>
+      <w:r>
+        <w:rPr>
+          <w:rFonts w:hint="cs"/>
+          <w:rtl/>
+        </w:rPr>
+        <w:t xml:space="preserve"> 32بیت استفاده کنیم و تا 4 </w:t>
+      </w:r>
+      <w:proofErr w:type="spellStart"/>
+      <w:r>
+        <w:rPr>
+          <w:rFonts w:hint="cs"/>
+          <w:rtl/>
+        </w:rPr>
+        <w:t>گیگابایت</w:t>
+      </w:r>
+      <w:proofErr w:type="spellEnd"/>
+      <w:r>
+        <w:rPr>
+          <w:rFonts w:hint="cs"/>
+          <w:rtl/>
+        </w:rPr>
+        <w:t xml:space="preserve"> حافظه داشته باشیم، باید وارد </w:t>
+      </w:r>
+      <w:r>
+        <w:t>protected mode</w:t>
+      </w:r>
+      <w:r>
+        <w:rPr>
+          <w:rFonts w:hint="cs"/>
+          <w:rtl/>
+        </w:rPr>
+        <w:t xml:space="preserve"> شویم که این کار </w:t>
+      </w:r>
+      <w:r>
+        <w:rPr>
+          <w:rFonts w:hint="cs"/>
+          <w:rtl/>
+        </w:rPr>
+        <w:t xml:space="preserve">فقط با </w:t>
+      </w:r>
+      <w:proofErr w:type="spellStart"/>
+      <w:r>
+        <w:rPr>
+          <w:rFonts w:hint="cs"/>
+          <w:rtl/>
+        </w:rPr>
+        <w:t>اسمبلی</w:t>
+      </w:r>
+      <w:proofErr w:type="spellEnd"/>
+      <w:r>
+        <w:rPr>
+          <w:rFonts w:hint="cs"/>
+          <w:rtl/>
+        </w:rPr>
+        <w:t xml:space="preserve"> ممکن است.</w:t>
       </w:r>
     </w:p>
     <w:p>
@@ -13772,7 +16059,7 @@
           <w:rStyle w:val="FootnoteReference"/>
           <w:rtl/>
         </w:rPr>
-        <w:footnoteReference w:id="5"/>
+        <w:footnoteReference w:id="6"/>
       </w:r>
       <w:r>
         <w:rPr>
@@ -13822,7 +16109,7 @@
           <w:rStyle w:val="FootnoteReference"/>
           <w:rtl/>
         </w:rPr>
-        <w:footnoteReference w:id="6"/>
+        <w:footnoteReference w:id="7"/>
       </w:r>
       <w:r>
         <w:rPr>
@@ -13864,7 +16151,7 @@
           <w:rStyle w:val="FootnoteReference"/>
           <w:rtl/>
         </w:rPr>
-        <w:footnoteReference w:id="7"/>
+        <w:footnoteReference w:id="8"/>
       </w:r>
       <w:r>
         <w:rPr>
@@ -13908,12 +16195,19 @@
           <w:rFonts w:hint="cs"/>
           <w:rtl/>
         </w:rPr>
-        <w:t xml:space="preserve">) تفاوت دارد؛ برای اطلاعات بیشتر در این خصوص به </w:t>
+        <w:t xml:space="preserve">) تفاوت دارد؛ برای اطلاعات بیشتر در این </w:t>
+      </w:r>
+      <w:r>
+        <w:rPr>
+          <w:rFonts w:hint="cs"/>
+          <w:rtl/>
+        </w:rPr>
+        <w:t xml:space="preserve">خصوص به </w:t>
       </w:r>
       <w:hyperlink r:id="rId12" w:history="1">
         <w:r>
           <w:rPr>
-            <w:rStyle w:val="Hyperlink"/>
+            <w:rStyle w:val="LinkChar"/>
             <w:rFonts w:hint="cs"/>
             <w:rtl/>
           </w:rPr>
@@ -13925,7 +16219,14 @@
           <w:rFonts w:hint="cs"/>
           <w:rtl/>
         </w:rPr>
-        <w:t xml:space="preserve"> مراجعه کنید.</w:t>
+        <w:t xml:space="preserve"> مراجعه</w:t>
+      </w:r>
+      <w:r>
+        <w:rPr>
+          <w:rFonts w:hint="cs"/>
+          <w:rtl/>
+        </w:rPr>
+        <w:t xml:space="preserve"> کنید.</w:t>
       </w:r>
     </w:p>
     <w:p>
@@ -13978,7 +16279,7 @@
           <w:rStyle w:val="FootnoteReference"/>
           <w:rtl/>
         </w:rPr>
-        <w:footnoteReference w:id="8"/>
+        <w:footnoteReference w:id="9"/>
       </w:r>
       <w:r>
         <w:rPr>
@@ -14012,13 +16313,23 @@
           <w:rFonts w:hint="cs"/>
           <w:rtl/>
         </w:rPr>
-        <w:t xml:space="preserve"> به شرح زیر می‌باشد:</w:t>
-      </w:r>
-      <w:r>
-        <w:rPr>
-          <w:rtl/>
-        </w:rPr>
-        <w:br/>
+        <w:t xml:space="preserve"> به شرح زیر </w:t>
+      </w:r>
+      <w:proofErr w:type="spellStart"/>
+      <w:r>
+        <w:rPr>
+          <w:rFonts w:hint="cs"/>
+          <w:rtl/>
+        </w:rPr>
+        <w:t>می‌باشد</w:t>
+      </w:r>
+      <w:proofErr w:type="spellEnd"/>
+      <w:r>
+        <w:rPr>
+          <w:rFonts w:hint="cs"/>
+          <w:rtl/>
+        </w:rPr>
+        <w:t>:</w:t>
       </w:r>
     </w:p>
     <w:tbl>
@@ -14577,6 +16888,7 @@
               </w:rPr>
             </w:pPr>
             <w:r>
+              <w:lastRenderedPageBreak/>
               <w:t>5</w:t>
             </w:r>
           </w:p>
@@ -14650,7 +16962,6 @@
               </w:rPr>
             </w:pPr>
             <w:r>
-              <w:lastRenderedPageBreak/>
               <w:t>6</w:t>
             </w:r>
           </w:p>
@@ -15429,14 +17740,24 @@
           <w:rFonts w:hint="cs"/>
           <w:rtl/>
         </w:rPr>
-        <w:t xml:space="preserve"> بیت‌های این ثبات نشان‌دهنده تغییرات و کنترل‌های مختلفی در رفتار کلی پردازنده هستند که به شرح زیر می‌باشد:</w:t>
-      </w:r>
-    </w:p>
-    <w:p>
-      <w:pPr>
-        <w:pStyle w:val="Text"/>
-        <w:ind w:left="360"/>
-      </w:pPr>
+        <w:t xml:space="preserve"> بیت‌های این ثبات نشان‌دهنده تغییرات و کنترل‌های مختلفی در رفتار کلی پردازنده هستند که به شرح زیر </w:t>
+      </w:r>
+      <w:proofErr w:type="spellStart"/>
+      <w:r>
+        <w:rPr>
+          <w:rFonts w:hint="cs"/>
+          <w:rtl/>
+        </w:rPr>
+        <w:t>می‌باشد</w:t>
+      </w:r>
+      <w:proofErr w:type="spellEnd"/>
+      <w:r>
+        <w:rPr>
+          <w:rFonts w:hint="cs"/>
+          <w:rtl/>
+        </w:rPr>
+        <w:t>:</w:t>
+      </w:r>
     </w:p>
     <w:tbl>
       <w:tblPr>
@@ -16178,11 +18499,6 @@
     </w:tbl>
     <w:p>
       <w:pPr>
-        <w:pStyle w:val="Text"/>
-      </w:pPr>
-    </w:p>
-    <w:p>
-      <w:pPr>
         <w:pStyle w:val="Heading2"/>
       </w:pPr>
       <w:r>
@@ -16840,6 +19156,9 @@
     <w:sectPr>
       <w:headerReference w:type="default" r:id="rId13"/>
       <w:footerReference w:type="default" r:id="rId14"/>
+      <w:footnotePr>
+        <w:numRestart w:val="eachPage"/>
+      </w:footnotePr>
       <w:pgSz w:w="11906" w:h="16838" w:code="9"/>
       <w:pgMar w:top="1440" w:right="1440" w:bottom="1440" w:left="1440" w:header="720" w:footer="720" w:gutter="0"/>
       <w:pgBorders w:offsetFrom="page">
@@ -17085,6 +19404,8 @@
       <w:pPr>
         <w:pStyle w:val="FootnoteText"/>
         <w:rPr>
+          <w:rFonts w:hint="cs"/>
+          <w:rtl/>
           <w:lang w:bidi="fa-IR"/>
         </w:rPr>
       </w:pPr>
@@ -17098,16 +19419,7 @@
         <w:t xml:space="preserve"> </w:t>
       </w:r>
       <w:r>
-        <w:t>A</w:t>
-      </w:r>
-      <w:r>
-        <w:t xml:space="preserve">ccumulator </w:t>
-      </w:r>
-      <w:r>
-        <w:rPr>
-          <w:lang w:bidi="fa-IR"/>
-        </w:rPr>
-        <w:t>register</w:t>
+        <w:t>Executable and Linkable Format</w:t>
       </w:r>
     </w:p>
   </w:footnote>
@@ -17129,10 +19441,16 @@
         <w:t xml:space="preserve"> </w:t>
       </w:r>
       <w:r>
+        <w:t>A</w:t>
+      </w:r>
+      <w:r>
+        <w:t xml:space="preserve">ccumulator </w:t>
+      </w:r>
+      <w:r>
         <w:rPr>
           <w:lang w:bidi="fa-IR"/>
         </w:rPr>
-        <w:t>Stack</w:t>
+        <w:t>register</w:t>
       </w:r>
     </w:p>
   </w:footnote>
@@ -17157,11 +19475,36 @@
         <w:rPr>
           <w:lang w:bidi="fa-IR"/>
         </w:rPr>
-        <w:t>Call stack</w:t>
+        <w:t>Stack</w:t>
       </w:r>
     </w:p>
   </w:footnote>
   <w:footnote w:id="8">
+    <w:p>
+      <w:pPr>
+        <w:pStyle w:val="FootnoteText"/>
+        <w:rPr>
+          <w:lang w:bidi="fa-IR"/>
+        </w:rPr>
+      </w:pPr>
+      <w:r>
+        <w:rPr>
+          <w:rStyle w:val="FootnoteReference"/>
+        </w:rPr>
+        <w:footnoteRef/>
+      </w:r>
+      <w:r>
+        <w:t xml:space="preserve"> </w:t>
+      </w:r>
+      <w:r>
+        <w:rPr>
+          <w:lang w:bidi="fa-IR"/>
+        </w:rPr>
+        <w:t>Call stack</w:t>
+      </w:r>
+    </w:p>
+  </w:footnote>
+  <w:footnote w:id="9">
     <w:p>
       <w:pPr>
         <w:pStyle w:val="FootnoteText"/>
@@ -18107,9 +20450,9 @@
     </w:lvl>
   </w:abstractNum>
   <w:abstractNum w:abstractNumId="8" w15:restartNumberingAfterBreak="0">
-    <w:nsid w:val="592A6744"/>
+    <w:nsid w:val="5710546E"/>
     <w:multiLevelType w:val="hybridMultilevel"/>
-    <w:tmpl w:val="BD1C59E8"/>
+    <w:tmpl w:val="FB32453E"/>
     <w:lvl w:ilvl="0" w:tplc="04090001">
       <w:start w:val="1"/>
       <w:numFmt w:val="bullet"/>
@@ -18220,6 +20563,119 @@
     </w:lvl>
   </w:abstractNum>
   <w:abstractNum w:abstractNumId="9" w15:restartNumberingAfterBreak="0">
+    <w:nsid w:val="592A6744"/>
+    <w:multiLevelType w:val="hybridMultilevel"/>
+    <w:tmpl w:val="BD1C59E8"/>
+    <w:lvl w:ilvl="0" w:tplc="04090001">
+      <w:start w:val="1"/>
+      <w:numFmt w:val="bullet"/>
+      <w:lvlText w:val=""/>
+      <w:lvlJc w:val="left"/>
+      <w:pPr>
+        <w:ind w:left="720" w:hanging="360"/>
+      </w:pPr>
+      <w:rPr>
+        <w:rFonts w:ascii="Symbol" w:hAnsi="Symbol" w:hint="default"/>
+      </w:rPr>
+    </w:lvl>
+    <w:lvl w:ilvl="1" w:tplc="04090003" w:tentative="1">
+      <w:start w:val="1"/>
+      <w:numFmt w:val="bullet"/>
+      <w:lvlText w:val="o"/>
+      <w:lvlJc w:val="left"/>
+      <w:pPr>
+        <w:ind w:left="1440" w:hanging="360"/>
+      </w:pPr>
+      <w:rPr>
+        <w:rFonts w:ascii="Courier New" w:hAnsi="Courier New" w:cs="Courier New" w:hint="default"/>
+      </w:rPr>
+    </w:lvl>
+    <w:lvl w:ilvl="2" w:tplc="04090005" w:tentative="1">
+      <w:start w:val="1"/>
+      <w:numFmt w:val="bullet"/>
+      <w:lvlText w:val=""/>
+      <w:lvlJc w:val="left"/>
+      <w:pPr>
+        <w:ind w:left="2160" w:hanging="360"/>
+      </w:pPr>
+      <w:rPr>
+        <w:rFonts w:ascii="Wingdings" w:hAnsi="Wingdings" w:hint="default"/>
+      </w:rPr>
+    </w:lvl>
+    <w:lvl w:ilvl="3" w:tplc="04090001" w:tentative="1">
+      <w:start w:val="1"/>
+      <w:numFmt w:val="bullet"/>
+      <w:lvlText w:val=""/>
+      <w:lvlJc w:val="left"/>
+      <w:pPr>
+        <w:ind w:left="2880" w:hanging="360"/>
+      </w:pPr>
+      <w:rPr>
+        <w:rFonts w:ascii="Symbol" w:hAnsi="Symbol" w:hint="default"/>
+      </w:rPr>
+    </w:lvl>
+    <w:lvl w:ilvl="4" w:tplc="04090003" w:tentative="1">
+      <w:start w:val="1"/>
+      <w:numFmt w:val="bullet"/>
+      <w:lvlText w:val="o"/>
+      <w:lvlJc w:val="left"/>
+      <w:pPr>
+        <w:ind w:left="3600" w:hanging="360"/>
+      </w:pPr>
+      <w:rPr>
+        <w:rFonts w:ascii="Courier New" w:hAnsi="Courier New" w:cs="Courier New" w:hint="default"/>
+      </w:rPr>
+    </w:lvl>
+    <w:lvl w:ilvl="5" w:tplc="04090005" w:tentative="1">
+      <w:start w:val="1"/>
+      <w:numFmt w:val="bullet"/>
+      <w:lvlText w:val=""/>
+      <w:lvlJc w:val="left"/>
+      <w:pPr>
+        <w:ind w:left="4320" w:hanging="360"/>
+      </w:pPr>
+      <w:rPr>
+        <w:rFonts w:ascii="Wingdings" w:hAnsi="Wingdings" w:hint="default"/>
+      </w:rPr>
+    </w:lvl>
+    <w:lvl w:ilvl="6" w:tplc="04090001" w:tentative="1">
+      <w:start w:val="1"/>
+      <w:numFmt w:val="bullet"/>
+      <w:lvlText w:val=""/>
+      <w:lvlJc w:val="left"/>
+      <w:pPr>
+        <w:ind w:left="5040" w:hanging="360"/>
+      </w:pPr>
+      <w:rPr>
+        <w:rFonts w:ascii="Symbol" w:hAnsi="Symbol" w:hint="default"/>
+      </w:rPr>
+    </w:lvl>
+    <w:lvl w:ilvl="7" w:tplc="04090003" w:tentative="1">
+      <w:start w:val="1"/>
+      <w:numFmt w:val="bullet"/>
+      <w:lvlText w:val="o"/>
+      <w:lvlJc w:val="left"/>
+      <w:pPr>
+        <w:ind w:left="5760" w:hanging="360"/>
+      </w:pPr>
+      <w:rPr>
+        <w:rFonts w:ascii="Courier New" w:hAnsi="Courier New" w:cs="Courier New" w:hint="default"/>
+      </w:rPr>
+    </w:lvl>
+    <w:lvl w:ilvl="8" w:tplc="04090005" w:tentative="1">
+      <w:start w:val="1"/>
+      <w:numFmt w:val="bullet"/>
+      <w:lvlText w:val=""/>
+      <w:lvlJc w:val="left"/>
+      <w:pPr>
+        <w:ind w:left="6480" w:hanging="360"/>
+      </w:pPr>
+      <w:rPr>
+        <w:rFonts w:ascii="Wingdings" w:hAnsi="Wingdings" w:hint="default"/>
+      </w:rPr>
+    </w:lvl>
+  </w:abstractNum>
+  <w:abstractNum w:abstractNumId="10" w15:restartNumberingAfterBreak="0">
     <w:nsid w:val="7A5B4BD3"/>
     <w:multiLevelType w:val="hybridMultilevel"/>
     <w:tmpl w:val="9E0A8924"/>
@@ -18306,7 +20762,7 @@
     </w:lvl>
   </w:abstractNum>
   <w:num w:numId="1">
-    <w:abstractNumId w:val="9"/>
+    <w:abstractNumId w:val="10"/>
   </w:num>
   <w:num w:numId="2">
     <w:abstractNumId w:val="7"/>
@@ -18360,10 +20816,13 @@
     <w:abstractNumId w:val="0"/>
   </w:num>
   <w:num w:numId="14">
-    <w:abstractNumId w:val="8"/>
+    <w:abstractNumId w:val="9"/>
   </w:num>
   <w:num w:numId="15">
     <w:abstractNumId w:val="4"/>
+  </w:num>
+  <w:num w:numId="16">
+    <w:abstractNumId w:val="8"/>
   </w:num>
 </w:numbering>
 </file>
@@ -18841,7 +21300,6 @@
   <w:style w:type="character" w:default="1" w:styleId="DefaultParagraphFont">
     <w:name w:val="Default Paragraph Font"/>
     <w:uiPriority w:val="1"/>
-    <w:semiHidden/>
     <w:unhideWhenUsed/>
   </w:style>
   <w:style w:type="table" w:default="1" w:styleId="TableNormal">

</xml_diff>

<commit_message>
Add question 19 to report
</commit_message>
<xml_diff>
--- a/EX1 - Introduction to xv6/Report.docx
+++ b/EX1 - Introduction to xv6/Report.docx
@@ -2633,14 +2633,7 @@
                                 <w:rFonts w:ascii="Courier New" w:hAnsi="Courier New" w:cs="Courier New"/>
                                 <w:color w:val="383A42"/>
                               </w:rPr>
-                              <w:t xml:space="preserve">* </w:t>
-                            </w:r>
-                            <w:r>
-                              <w:rPr>
-                                <w:rFonts w:ascii="Courier New" w:hAnsi="Courier New" w:cs="Courier New"/>
-                                <w:color w:val="383A42"/>
-                              </w:rPr>
-                              <w:t xml:space="preserve">args[] = {“ls”, “-l”, “/home”, </w:t>
+                              <w:t xml:space="preserve">* args[] = {“ls”, “-l”, “/home”, </w:t>
                             </w:r>
                             <w:r>
                               <w:rPr>
@@ -3145,14 +3138,7 @@
                                 <w:rFonts w:ascii="Courier New" w:hAnsi="Courier New" w:cs="Courier New"/>
                                 <w:color w:val="383A42"/>
                               </w:rPr>
-                              <w:t xml:space="preserve">* </w:t>
-                            </w:r>
-                            <w:r>
-                              <w:rPr>
-                                <w:rFonts w:ascii="Courier New" w:hAnsi="Courier New" w:cs="Courier New"/>
-                                <w:color w:val="383A42"/>
-                              </w:rPr>
-                              <w:t xml:space="preserve">args = {“cat”, </w:t>
+                              <w:t xml:space="preserve">* args = {“cat”, </w:t>
                             </w:r>
                             <w:r>
                               <w:rPr>
@@ -4318,23 +4304,7 @@
           <w:rFonts w:hint="cs"/>
           <w:rtl/>
         </w:rPr>
-        <w:t xml:space="preserve"> به </w:t>
-      </w:r>
-      <w:proofErr w:type="spellStart"/>
-      <w:r>
-        <w:rPr>
-          <w:rFonts w:hint="cs"/>
-          <w:rtl/>
-        </w:rPr>
-        <w:t>ازای</w:t>
-      </w:r>
-      <w:proofErr w:type="spellEnd"/>
-      <w:r>
-        <w:rPr>
-          <w:rFonts w:hint="cs"/>
-          <w:rtl/>
-        </w:rPr>
-        <w:t xml:space="preserve"> حالت </w:t>
+        <w:t xml:space="preserve"> به ازای حالت </w:t>
       </w:r>
       <w:r>
         <w:t>C(‘N’)</w:t>
@@ -5144,23 +5114,7 @@
           <w:rFonts w:hint="cs"/>
           <w:rtl/>
         </w:rPr>
-        <w:t xml:space="preserve"> به </w:t>
-      </w:r>
-      <w:proofErr w:type="spellStart"/>
-      <w:r>
-        <w:rPr>
-          <w:rFonts w:hint="cs"/>
-          <w:rtl/>
-        </w:rPr>
-        <w:t>ازای</w:t>
-      </w:r>
-      <w:proofErr w:type="spellEnd"/>
-      <w:r>
-        <w:rPr>
-          <w:rFonts w:hint="cs"/>
-          <w:rtl/>
-        </w:rPr>
-        <w:t xml:space="preserve"> ح</w:t>
+        <w:t xml:space="preserve"> به ازای ح</w:t>
       </w:r>
       <w:r>
         <w:rPr>
@@ -5193,23 +5147,7 @@
           <w:rFonts w:hint="cs"/>
           <w:rtl/>
         </w:rPr>
-        <w:t xml:space="preserve"> این قابلیت را به </w:t>
-      </w:r>
-      <w:proofErr w:type="spellStart"/>
-      <w:r>
-        <w:rPr>
-          <w:rFonts w:hint="cs"/>
-          <w:rtl/>
-        </w:rPr>
-        <w:t>ترمینال</w:t>
-      </w:r>
-      <w:proofErr w:type="spellEnd"/>
-      <w:r>
-        <w:rPr>
-          <w:rFonts w:hint="cs"/>
-          <w:rtl/>
-        </w:rPr>
-        <w:t xml:space="preserve"> اضافه کرد:</w:t>
+        <w:t xml:space="preserve"> این قابلیت را به ترمینال اضافه کرد:</w:t>
       </w:r>
     </w:p>
     <w:p>
@@ -5691,14 +5629,7 @@
                                 <w:color w:val="383A42"/>
                               </w:rPr>
                               <w:br/>
-                              <w:t xml:space="preserve">  </w:t>
-                            </w:r>
-                            <w:r>
-                              <w:rPr>
-                                <w:rFonts w:ascii="Courier New" w:hAnsi="Courier New" w:cs="Courier New"/>
-                                <w:color w:val="383A42"/>
-                              </w:rPr>
-                              <w:t>uint queue_idx;</w:t>
+                              <w:t>  uint queue_idx;</w:t>
                             </w:r>
                             <w:r>
                               <w:rPr>
@@ -9440,23 +9371,7 @@
           <w:rFonts w:hint="cs"/>
           <w:rtl/>
         </w:rPr>
-        <w:t xml:space="preserve"> و در نهایت داده شدن به </w:t>
-      </w:r>
-      <w:proofErr w:type="spellStart"/>
-      <w:r>
-        <w:rPr>
-          <w:rFonts w:hint="cs"/>
-          <w:rtl/>
-        </w:rPr>
-        <w:t>اسکریپت</w:t>
-      </w:r>
-      <w:proofErr w:type="spellEnd"/>
-      <w:r>
-        <w:rPr>
-          <w:rFonts w:hint="cs"/>
-          <w:rtl/>
-        </w:rPr>
-        <w:t xml:space="preserve"> </w:t>
+        <w:t xml:space="preserve"> و در نهایت داده شدن به اسکریپت </w:t>
       </w:r>
       <w:r>
         <w:t>sign.pl</w:t>
@@ -9586,7 +9501,23 @@
           <w:rFonts w:hint="cs"/>
           <w:rtl/>
         </w:rPr>
-        <w:t xml:space="preserve">فایل باینری </w:t>
+        <w:t xml:space="preserve">فایل </w:t>
+      </w:r>
+      <w:proofErr w:type="spellStart"/>
+      <w:r>
+        <w:rPr>
+          <w:rFonts w:hint="cs"/>
+          <w:rtl/>
+        </w:rPr>
+        <w:t>باینری</w:t>
+      </w:r>
+      <w:proofErr w:type="spellEnd"/>
+      <w:r>
+        <w:rPr>
+          <w:rFonts w:hint="cs"/>
+          <w:rtl/>
+        </w:rPr>
+        <w:t xml:space="preserve"> </w:t>
       </w:r>
       <w:proofErr w:type="spellStart"/>
       <w:r>
@@ -9665,17 +9596,8 @@
           <w:rFonts w:hint="cs"/>
           <w:rtl/>
         </w:rPr>
-        <w:t xml:space="preserve">و تبدیل آن به </w:t>
-      </w:r>
-      <w:proofErr w:type="spellStart"/>
-      <w:r>
-        <w:rPr>
-          <w:rFonts w:hint="cs"/>
-          <w:rtl/>
-        </w:rPr>
-        <w:t>اسمبلی</w:t>
-      </w:r>
-      <w:proofErr w:type="spellEnd"/>
+        <w:t>و تبدیل آن به اسمبلی</w:t>
+      </w:r>
     </w:p>
     <w:p>
       <w:pPr>
@@ -10963,8 +10885,18 @@
         </w:rPr>
         <w:t xml:space="preserve"> ها در این تفاوت دارد که تنها </w:t>
       </w:r>
+      <w:commentRangeStart w:id="0"/>
       <w:r>
         <w:t>.text section</w:t>
+      </w:r>
+      <w:commentRangeEnd w:id="0"/>
+      <w:r>
+        <w:rPr>
+          <w:rStyle w:val="CommentReference"/>
+          <w:rtl/>
+          <w:lang w:bidi="ar-SA"/>
+        </w:rPr>
+        <w:commentReference w:id="0"/>
       </w:r>
       <w:r>
         <w:rPr>
@@ -11014,23 +10946,7 @@
           <w:rFonts w:hint="cs"/>
           <w:rtl/>
         </w:rPr>
-        <w:t xml:space="preserve"> و هدر خاصی هم ندارد، در هنگام ساخته شدنش از </w:t>
-      </w:r>
-      <w:proofErr w:type="spellStart"/>
-      <w:r>
-        <w:rPr>
-          <w:rFonts w:hint="cs"/>
-          <w:rtl/>
-        </w:rPr>
-        <w:t>فلگ</w:t>
-      </w:r>
-      <w:proofErr w:type="spellEnd"/>
-      <w:r>
-        <w:rPr>
-          <w:rFonts w:hint="cs"/>
-          <w:rtl/>
-        </w:rPr>
-        <w:t xml:space="preserve"> </w:t>
+        <w:t xml:space="preserve"> و هدر خاصی هم ندارد، در هنگام ساخته شدنش از فلگ </w:t>
       </w:r>
       <w:r>
         <w:t>-</w:t>
@@ -11084,23 +11000,7 @@
           <w:rFonts w:hint="cs"/>
           <w:rtl/>
         </w:rPr>
-        <w:t xml:space="preserve"> </w:t>
-      </w:r>
-      <w:proofErr w:type="spellStart"/>
-      <w:r>
-        <w:rPr>
-          <w:rFonts w:hint="cs"/>
-          <w:rtl/>
-        </w:rPr>
-        <w:t>فلگ</w:t>
-      </w:r>
-      <w:proofErr w:type="spellEnd"/>
-      <w:r>
-        <w:rPr>
-          <w:rFonts w:hint="cs"/>
-          <w:rtl/>
-        </w:rPr>
-        <w:t xml:space="preserve"> </w:t>
+        <w:t xml:space="preserve"> فلگ </w:t>
       </w:r>
       <w:r>
         <w:t>-e start</w:t>
@@ -11597,15 +11497,32 @@
           <w:rFonts w:hint="cs"/>
           <w:rtl/>
         </w:rPr>
-        <w:t>بدون هیچ اطلاعات اضافه ایست.</w:t>
+        <w:t xml:space="preserve">بدون هیچ اطلاعات </w:t>
+      </w:r>
+      <w:commentRangeStart w:id="1"/>
+      <w:r>
+        <w:rPr>
+          <w:rFonts w:hint="cs"/>
+          <w:rtl/>
+        </w:rPr>
+        <w:t>اضافه ایست.</w:t>
+      </w:r>
+      <w:commentRangeEnd w:id="1"/>
+      <w:r>
+        <w:rPr>
+          <w:rStyle w:val="CommentReference"/>
+          <w:rtl/>
+          <w:lang w:bidi="ar-SA"/>
+        </w:rPr>
+        <w:commentReference w:id="1"/>
       </w:r>
     </w:p>
     <w:p>
       <w:pPr>
         <w:pStyle w:val="Heading2"/>
       </w:pPr>
-      <w:bookmarkStart w:id="0" w:name="_علت_استفاده_از"/>
-      <w:bookmarkEnd w:id="0"/>
+      <w:bookmarkStart w:id="2" w:name="_علت_استفاده_از"/>
+      <w:bookmarkEnd w:id="2"/>
       <w:r>
         <w:rPr>
           <w:rFonts w:hint="cs"/>
@@ -12596,23 +12513,7 @@
           <w:rFonts w:hint="cs"/>
           <w:rtl/>
         </w:rPr>
-        <w:t xml:space="preserve"> استفاده نشده و </w:t>
-      </w:r>
-      <w:proofErr w:type="spellStart"/>
-      <w:r>
-        <w:rPr>
-          <w:rFonts w:hint="cs"/>
-          <w:rtl/>
-        </w:rPr>
-        <w:t>اسمبلی</w:t>
-      </w:r>
-      <w:proofErr w:type="spellEnd"/>
-      <w:r>
-        <w:rPr>
-          <w:rFonts w:hint="cs"/>
-          <w:rtl/>
-        </w:rPr>
-        <w:t xml:space="preserve"> هم هست؟</w:t>
+        <w:t xml:space="preserve"> استفاده نشده و اسمبلی هم هست؟</w:t>
       </w:r>
     </w:p>
     <w:p>
@@ -12911,23 +12812,7 @@
           <w:rFonts w:hint="cs"/>
           <w:rtl/>
         </w:rPr>
-        <w:t xml:space="preserve">فقط با </w:t>
-      </w:r>
-      <w:proofErr w:type="spellStart"/>
-      <w:r>
-        <w:rPr>
-          <w:rFonts w:hint="cs"/>
-          <w:rtl/>
-        </w:rPr>
-        <w:t>اسمبلی</w:t>
-      </w:r>
-      <w:proofErr w:type="spellEnd"/>
-      <w:r>
-        <w:rPr>
-          <w:rFonts w:hint="cs"/>
-          <w:rtl/>
-        </w:rPr>
-        <w:t xml:space="preserve"> ممکن است.</w:t>
+        <w:t>فقط با اسمبلی ممکن است.</w:t>
       </w:r>
     </w:p>
     <w:p>
@@ -13121,7 +13006,7 @@
         </w:rPr>
         <w:t xml:space="preserve">خصوص به </w:t>
       </w:r>
-      <w:hyperlink r:id="rId12" w:history="1">
+      <w:hyperlink r:id="rId16" w:history="1">
         <w:r>
           <w:rPr>
             <w:rStyle w:val="LinkChar"/>
@@ -15558,9 +15443,6 @@
     <w:p>
       <w:pPr>
         <w:pStyle w:val="Heading2"/>
-        <w:rPr>
-          <w:rtl/>
-        </w:rPr>
       </w:pPr>
       <w:r>
         <w:rPr>
@@ -15572,29 +15454,114 @@
     </w:p>
     <w:p>
       <w:pPr>
-        <w:pStyle w:val="Heading2"/>
-        <w:rPr>
-          <w:rtl/>
-        </w:rPr>
-      </w:pPr>
-      <w:r>
-        <w:rPr>
-          <w:rFonts w:hint="cs"/>
-          <w:rtl/>
-        </w:rPr>
-        <w:t xml:space="preserve">توابع </w:t>
-      </w:r>
-      <w:proofErr w:type="spellStart"/>
-      <w:r>
-        <w:t>entry.s</w:t>
-      </w:r>
-      <w:proofErr w:type="spellEnd"/>
-      <w:r>
-        <w:rPr>
-          <w:rFonts w:hint="cs"/>
-          <w:rtl/>
-        </w:rPr>
-        <w:t xml:space="preserve"> را توضیح دهید و تابع معادل در هسته لینوکس را بیابید</w:t>
+        <w:pStyle w:val="Text"/>
+        <w:rPr>
+          <w:rFonts w:hint="cs"/>
+          <w:rtl/>
+        </w:rPr>
+      </w:pPr>
+      <w:r>
+        <w:rPr>
+          <w:rFonts w:hint="cs"/>
+          <w:rtl/>
+        </w:rPr>
+        <w:t xml:space="preserve">برای تبدیل آدرس مجازی به آدرس فیزیکی نیازمند جدول ذکر شده هستیم و برای دسترسی به این جدول نیاز به آدرس آن داریم. در صورتی که آدرس این جدول به صورت مجازی ذخیره شود، برای پیدا کردن آدرس </w:t>
+      </w:r>
+      <w:proofErr w:type="spellStart"/>
+      <w:r>
+        <w:rPr>
+          <w:rFonts w:hint="cs"/>
+          <w:rtl/>
+        </w:rPr>
+        <w:t>فیزیکی‌اش</w:t>
+      </w:r>
+      <w:proofErr w:type="spellEnd"/>
+      <w:r>
+        <w:rPr>
+          <w:rFonts w:hint="cs"/>
+          <w:rtl/>
+        </w:rPr>
+        <w:t xml:space="preserve"> به خودش نیاز خواهیم داشت و حلقه </w:t>
+      </w:r>
+      <w:proofErr w:type="spellStart"/>
+      <w:r>
+        <w:rPr>
+          <w:rFonts w:hint="cs"/>
+          <w:rtl/>
+        </w:rPr>
+        <w:t>بی‌نهایتی</w:t>
+      </w:r>
+      <w:proofErr w:type="spellEnd"/>
+      <w:r>
+        <w:rPr>
+          <w:rFonts w:hint="cs"/>
+          <w:rtl/>
+        </w:rPr>
+        <w:t xml:space="preserve"> به وجود </w:t>
+      </w:r>
+      <w:proofErr w:type="spellStart"/>
+      <w:r>
+        <w:rPr>
+          <w:rFonts w:hint="cs"/>
+          <w:rtl/>
+        </w:rPr>
+        <w:t>می‌آید</w:t>
+      </w:r>
+      <w:proofErr w:type="spellEnd"/>
+      <w:r>
+        <w:rPr>
+          <w:rFonts w:hint="cs"/>
+          <w:rtl/>
+        </w:rPr>
+        <w:t xml:space="preserve"> که این حالت باعث ایجاد تناقض </w:t>
+      </w:r>
+      <w:proofErr w:type="spellStart"/>
+      <w:r>
+        <w:rPr>
+          <w:rFonts w:hint="cs"/>
+          <w:rtl/>
+        </w:rPr>
+        <w:t>می‌شود</w:t>
+      </w:r>
+      <w:proofErr w:type="spellEnd"/>
+      <w:r>
+        <w:rPr>
+          <w:rFonts w:hint="cs"/>
+          <w:rtl/>
+        </w:rPr>
+        <w:t xml:space="preserve"> و هیچ وقت </w:t>
+      </w:r>
+      <w:proofErr w:type="spellStart"/>
+      <w:r>
+        <w:rPr>
+          <w:rFonts w:hint="cs"/>
+          <w:rtl/>
+        </w:rPr>
+        <w:t>نمی‌توانیم</w:t>
+      </w:r>
+      <w:proofErr w:type="spellEnd"/>
+      <w:r>
+        <w:rPr>
+          <w:rFonts w:hint="cs"/>
+          <w:rtl/>
+        </w:rPr>
+        <w:t xml:space="preserve"> به این جدول دسترسی پیدا کنیم. در صورتی که بخواهیم از یک جدول دیگر برای پیدا کردن آدرس فیزیکی این جدول استفاده کنیم، در نهایت نیاز به یک آدرس فیزیکی برای پایان دادن به حلقه خواهیم داشت. در نتیجه آدرس دسترسی به این جدول به صورت فیزیکی ذخیره </w:t>
+      </w:r>
+      <w:proofErr w:type="spellStart"/>
+      <w:r>
+        <w:rPr>
+          <w:rFonts w:hint="cs"/>
+          <w:rtl/>
+        </w:rPr>
+        <w:t>می‌شود</w:t>
+      </w:r>
+      <w:proofErr w:type="spellEnd"/>
+      <w:r>
+        <w:rPr>
+          <w:rFonts w:hint="cs"/>
+          <w:rtl/>
+        </w:rPr>
+        <w:t>.</w:t>
       </w:r>
     </w:p>
     <w:p>
@@ -15609,7 +15576,20 @@
           <w:rFonts w:hint="cs"/>
           <w:rtl/>
         </w:rPr>
-        <w:t>مختصری راجع به محتوای فضای آدرس مجازی هسته</w:t>
+        <w:lastRenderedPageBreak/>
+        <w:t xml:space="preserve">توابع </w:t>
+      </w:r>
+      <w:proofErr w:type="spellStart"/>
+      <w:r>
+        <w:t>entry.s</w:t>
+      </w:r>
+      <w:proofErr w:type="spellEnd"/>
+      <w:r>
+        <w:rPr>
+          <w:rFonts w:hint="cs"/>
+          <w:rtl/>
+        </w:rPr>
+        <w:t xml:space="preserve"> را توضیح دهید و تابع معادل در هسته لینوکس را بیابید</w:t>
       </w:r>
     </w:p>
     <w:p>
@@ -15624,36 +15604,51 @@
           <w:rFonts w:hint="cs"/>
           <w:rtl/>
         </w:rPr>
-        <w:t xml:space="preserve">چرا برای کد و داده های سطح کاربر پرچم </w:t>
-      </w:r>
-      <w:r>
-        <w:t>SEG_USER</w:t>
-      </w:r>
-      <w:r>
-        <w:rPr>
-          <w:rFonts w:hint="cs"/>
-          <w:rtl/>
-        </w:rPr>
-        <w:t xml:space="preserve"> تنظیم شده است؟</w:t>
+        <w:t>مختصری راجع به محتوای فضای آدرس مجازی هسته</w:t>
       </w:r>
     </w:p>
     <w:p>
       <w:pPr>
-        <w:pStyle w:val="Heading1"/>
-        <w:rPr>
-          <w:rtl/>
-        </w:rPr>
-      </w:pPr>
-      <w:r>
-        <w:rPr>
-          <w:rFonts w:hint="cs"/>
-          <w:rtl/>
-        </w:rPr>
-        <w:t>اجرای نخستین برنامه سطح کاربر</w:t>
+        <w:pStyle w:val="Heading2"/>
+        <w:rPr>
+          <w:rtl/>
+        </w:rPr>
+      </w:pPr>
+      <w:r>
+        <w:rPr>
+          <w:rFonts w:hint="cs"/>
+          <w:rtl/>
+        </w:rPr>
+        <w:t xml:space="preserve">چرا برای کد و داده های سطح کاربر پرچم </w:t>
+      </w:r>
+      <w:r>
+        <w:t>SEG_USER</w:t>
+      </w:r>
+      <w:r>
+        <w:rPr>
+          <w:rFonts w:hint="cs"/>
+          <w:rtl/>
+        </w:rPr>
+        <w:t xml:space="preserve"> تنظیم شده است؟</w:t>
       </w:r>
     </w:p>
     <w:p>
       <w:pPr>
+        <w:pStyle w:val="Heading1"/>
+        <w:rPr>
+          <w:rtl/>
+        </w:rPr>
+      </w:pPr>
+      <w:r>
+        <w:rPr>
+          <w:rFonts w:hint="cs"/>
+          <w:rtl/>
+        </w:rPr>
+        <w:t>اجرای نخستین برنامه سطح کاربر</w:t>
+      </w:r>
+    </w:p>
+    <w:p>
+      <w:pPr>
         <w:pStyle w:val="Heading2"/>
         <w:rPr>
           <w:rtl/>
@@ -15664,7 +15659,6 @@
           <w:rFonts w:hint="cs"/>
           <w:rtl/>
         </w:rPr>
-        <w:lastRenderedPageBreak/>
         <w:t xml:space="preserve">اجزای </w:t>
       </w:r>
       <w:r>
@@ -16071,8 +16065,8 @@
       </w:r>
     </w:p>
     <w:sectPr>
-      <w:headerReference w:type="default" r:id="rId13"/>
-      <w:footerReference w:type="default" r:id="rId14"/>
+      <w:headerReference w:type="default" r:id="rId17"/>
+      <w:footerReference w:type="default" r:id="rId18"/>
       <w:footnotePr>
         <w:numRestart w:val="eachPage"/>
       </w:footnotePr>
@@ -16089,6 +16083,146 @@
     </w:sectPr>
   </w:body>
 </w:document>
+</file>
+
+<file path=word/comments.xml><?xml version="1.0" encoding="utf-8"?>
+<w:comments xmlns:wpc="http://schemas.microsoft.com/office/word/2010/wordprocessingCanvas" xmlns:cx="http://schemas.microsoft.com/office/drawing/2014/chartex" xmlns:cx1="http://schemas.microsoft.com/office/drawing/2015/9/8/chartex" xmlns:cx2="http://schemas.microsoft.com/office/drawing/2015/10/21/chartex" xmlns:cx3="http://schemas.microsoft.com/office/drawing/2016/5/9/chartex" xmlns:cx4="http://schemas.microsoft.com/office/drawing/2016/5/10/chartex" xmlns:cx5="http://schemas.microsoft.com/office/drawing/2016/5/11/chartex" xmlns:cx6="http://schemas.microsoft.com/office/drawing/2016/5/12/chartex" xmlns:cx7="http://schemas.microsoft.com/office/drawing/2016/5/13/chartex" xmlns:cx8="http://schemas.microsoft.com/office/drawing/2016/5/14/chartex" xmlns:mc="http://schemas.openxmlformats.org/markup-compatibility/2006" xmlns:aink="http://schemas.microsoft.com/office/drawing/2016/ink" xmlns:am3d="http://schemas.microsoft.com/office/drawing/2017/model3d" xmlns:o="urn:schemas-microsoft-com:office:office" xmlns:r="http://schemas.openxmlformats.org/officeDocument/2006/relationships" xmlns:m="http://schemas.openxmlformats.org/officeDocument/2006/math" xmlns:v="urn:schemas-microsoft-com:vml" xmlns:wp14="http://schemas.microsoft.com/office/word/2010/wordprocessingDrawing" xmlns:wp="http://schemas.openxmlformats.org/drawingml/2006/wordprocessingDrawing" xmlns:w10="urn:schemas-microsoft-com:office:word" xmlns:w="http://schemas.openxmlformats.org/wordprocessingml/2006/main" xmlns:w14="http://schemas.microsoft.com/office/word/2010/wordml" xmlns:w15="http://schemas.microsoft.com/office/word/2012/wordml" xmlns:w16cex="http://schemas.microsoft.com/office/word/2018/wordml/cex" xmlns:w16cid="http://schemas.microsoft.com/office/word/2016/wordml/cid" xmlns:w16="http://schemas.microsoft.com/office/word/2018/wordml" xmlns:w16sdtdh="http://schemas.microsoft.com/office/word/2020/wordml/sdtdatahash" xmlns:w16se="http://schemas.microsoft.com/office/word/2015/wordml/symex" xmlns:wpg="http://schemas.microsoft.com/office/word/2010/wordprocessingGroup" xmlns:wpi="http://schemas.microsoft.com/office/word/2010/wordprocessingInk" xmlns:wne="http://schemas.microsoft.com/office/word/2006/wordml" xmlns:wps="http://schemas.microsoft.com/office/word/2010/wordprocessingShape" mc:Ignorable="w14 w15 w16se w16cid w16 w16cex w16sdtdh wp14">
+  <w:comment w:id="0" w:author="Pasha Barahimi" w:date="2022-10-13T12:03:00Z" w:initials="PB">
+    <w:p>
+      <w:pPr>
+        <w:pStyle w:val="CommentText"/>
+        <w:rPr>
+          <w:rFonts w:hint="cs"/>
+          <w:rtl/>
+          <w:lang w:bidi="fa-IR"/>
+        </w:rPr>
+      </w:pPr>
+      <w:r>
+        <w:rPr>
+          <w:rStyle w:val="CommentReference"/>
+        </w:rPr>
+        <w:annotationRef/>
+      </w:r>
+      <w:r>
+        <w:rPr>
+          <w:rFonts w:hint="cs"/>
+          <w:rtl/>
+        </w:rPr>
+        <w:t>اینم اگه منظورت کلا انگلیسی بوده که اوکیه ولی اگه منظورت</w:t>
+      </w:r>
+      <w:r>
+        <w:rPr>
+          <w:rFonts w:hint="cs"/>
+          <w:rtl/>
+          <w:lang w:bidi="fa-IR"/>
+        </w:rPr>
+        <w:t xml:space="preserve"> </w:t>
+      </w:r>
+      <w:proofErr w:type="spellStart"/>
+      <w:r>
+        <w:rPr>
+          <w:rFonts w:hint="cs"/>
+          <w:rtl/>
+          <w:lang w:bidi="fa-IR"/>
+        </w:rPr>
+        <w:t>سکشن</w:t>
+      </w:r>
+      <w:proofErr w:type="spellEnd"/>
+      <w:r>
+        <w:rPr>
+          <w:rFonts w:hint="cs"/>
+          <w:rtl/>
+          <w:lang w:bidi="fa-IR"/>
+        </w:rPr>
+        <w:t xml:space="preserve"> دات </w:t>
+      </w:r>
+      <w:proofErr w:type="spellStart"/>
+      <w:r>
+        <w:rPr>
+          <w:rFonts w:hint="cs"/>
+          <w:rtl/>
+          <w:lang w:bidi="fa-IR"/>
+        </w:rPr>
+        <w:t>تکست</w:t>
+      </w:r>
+      <w:proofErr w:type="spellEnd"/>
+      <w:r>
+        <w:rPr>
+          <w:rFonts w:hint="cs"/>
+          <w:rtl/>
+          <w:lang w:bidi="fa-IR"/>
+        </w:rPr>
+        <w:t xml:space="preserve"> بوده فک کنم بخش بنویسیم جای </w:t>
+      </w:r>
+      <w:proofErr w:type="spellStart"/>
+      <w:r>
+        <w:rPr>
+          <w:rFonts w:hint="cs"/>
+          <w:rtl/>
+          <w:lang w:bidi="fa-IR"/>
+        </w:rPr>
+        <w:t>سکشن</w:t>
+      </w:r>
+      <w:proofErr w:type="spellEnd"/>
+      <w:r>
+        <w:rPr>
+          <w:rFonts w:hint="cs"/>
+          <w:rtl/>
+          <w:lang w:bidi="fa-IR"/>
+        </w:rPr>
+        <w:t xml:space="preserve"> بهتره</w:t>
+      </w:r>
+    </w:p>
+  </w:comment>
+  <w:comment w:id="1" w:author="Pasha Barahimi" w:date="2022-10-13T12:00:00Z" w:initials="PB">
+    <w:p>
+      <w:pPr>
+        <w:pStyle w:val="CommentText"/>
+      </w:pPr>
+      <w:r>
+        <w:rPr>
+          <w:rStyle w:val="CommentReference"/>
+        </w:rPr>
+        <w:annotationRef/>
+      </w:r>
+      <w:r>
+        <w:rPr>
+          <w:rFonts w:hint="cs"/>
+          <w:rtl/>
+        </w:rPr>
+        <w:t xml:space="preserve">احساس میکنم یه جوریه =) </w:t>
+      </w:r>
+      <w:r>
+        <w:rPr>
+          <w:rFonts w:hint="cs"/>
+          <w:rtl/>
+        </w:rPr>
+        <w:t>نمیدونم حالا نیم فاصله بهتر باشه یا اینکه است رو جدا کنیم.</w:t>
+      </w:r>
+    </w:p>
+  </w:comment>
+</w:comments>
+</file>
+
+<file path=word/commentsExtended.xml><?xml version="1.0" encoding="utf-8"?>
+<w15:commentsEx xmlns:wpc="http://schemas.microsoft.com/office/word/2010/wordprocessingCanvas" xmlns:cx="http://schemas.microsoft.com/office/drawing/2014/chartex" xmlns:cx1="http://schemas.microsoft.com/office/drawing/2015/9/8/chartex" xmlns:cx2="http://schemas.microsoft.com/office/drawing/2015/10/21/chartex" xmlns:cx3="http://schemas.microsoft.com/office/drawing/2016/5/9/chartex" xmlns:cx4="http://schemas.microsoft.com/office/drawing/2016/5/10/chartex" xmlns:cx5="http://schemas.microsoft.com/office/drawing/2016/5/11/chartex" xmlns:cx6="http://schemas.microsoft.com/office/drawing/2016/5/12/chartex" xmlns:cx7="http://schemas.microsoft.com/office/drawing/2016/5/13/chartex" xmlns:cx8="http://schemas.microsoft.com/office/drawing/2016/5/14/chartex" xmlns:mc="http://schemas.openxmlformats.org/markup-compatibility/2006" xmlns:aink="http://schemas.microsoft.com/office/drawing/2016/ink" xmlns:am3d="http://schemas.microsoft.com/office/drawing/2017/model3d" xmlns:o="urn:schemas-microsoft-com:office:office" xmlns:r="http://schemas.openxmlformats.org/officeDocument/2006/relationships" xmlns:m="http://schemas.openxmlformats.org/officeDocument/2006/math" xmlns:v="urn:schemas-microsoft-com:vml" xmlns:wp14="http://schemas.microsoft.com/office/word/2010/wordprocessingDrawing" xmlns:wp="http://schemas.openxmlformats.org/drawingml/2006/wordprocessingDrawing" xmlns:w10="urn:schemas-microsoft-com:office:word" xmlns:w="http://schemas.openxmlformats.org/wordprocessingml/2006/main" xmlns:w14="http://schemas.microsoft.com/office/word/2010/wordml" xmlns:w15="http://schemas.microsoft.com/office/word/2012/wordml" xmlns:w16cex="http://schemas.microsoft.com/office/word/2018/wordml/cex" xmlns:w16cid="http://schemas.microsoft.com/office/word/2016/wordml/cid" xmlns:w16="http://schemas.microsoft.com/office/word/2018/wordml" xmlns:w16sdtdh="http://schemas.microsoft.com/office/word/2020/wordml/sdtdatahash" xmlns:w16se="http://schemas.microsoft.com/office/word/2015/wordml/symex" xmlns:wpg="http://schemas.microsoft.com/office/word/2010/wordprocessingGroup" xmlns:wpi="http://schemas.microsoft.com/office/word/2010/wordprocessingInk" xmlns:wne="http://schemas.microsoft.com/office/word/2006/wordml" xmlns:wps="http://schemas.microsoft.com/office/word/2010/wordprocessingShape" mc:Ignorable="w14 w15 w16se w16cid w16 w16cex w16sdtdh wp14">
+  <w15:commentEx w15:paraId="4480C7BF" w15:done="0"/>
+  <w15:commentEx w15:paraId="391A0E78" w15:done="0"/>
+</w15:commentsEx>
+</file>
+
+<file path=word/commentsExtensible.xml><?xml version="1.0" encoding="utf-8"?>
+<w16cex:commentsExtensible xmlns:wpc="http://schemas.microsoft.com/office/word/2010/wordprocessingCanvas" xmlns:cx="http://schemas.microsoft.com/office/drawing/2014/chartex" xmlns:cx1="http://schemas.microsoft.com/office/drawing/2015/9/8/chartex" xmlns:cx2="http://schemas.microsoft.com/office/drawing/2015/10/21/chartex" xmlns:cx3="http://schemas.microsoft.com/office/drawing/2016/5/9/chartex" xmlns:cx4="http://schemas.microsoft.com/office/drawing/2016/5/10/chartex" xmlns:cx5="http://schemas.microsoft.com/office/drawing/2016/5/11/chartex" xmlns:cx6="http://schemas.microsoft.com/office/drawing/2016/5/12/chartex" xmlns:cx7="http://schemas.microsoft.com/office/drawing/2016/5/13/chartex" xmlns:cx8="http://schemas.microsoft.com/office/drawing/2016/5/14/chartex" xmlns:mc="http://schemas.openxmlformats.org/markup-compatibility/2006" xmlns:aink="http://schemas.microsoft.com/office/drawing/2016/ink" xmlns:am3d="http://schemas.microsoft.com/office/drawing/2017/model3d" xmlns:o="urn:schemas-microsoft-com:office:office" xmlns:r="http://schemas.openxmlformats.org/officeDocument/2006/relationships" xmlns:m="http://schemas.openxmlformats.org/officeDocument/2006/math" xmlns:v="urn:schemas-microsoft-com:vml" xmlns:wp14="http://schemas.microsoft.com/office/word/2010/wordprocessingDrawing" xmlns:wp="http://schemas.openxmlformats.org/drawingml/2006/wordprocessingDrawing" xmlns:w10="urn:schemas-microsoft-com:office:word" xmlns:w="http://schemas.openxmlformats.org/wordprocessingml/2006/main" xmlns:w14="http://schemas.microsoft.com/office/word/2010/wordml" xmlns:w15="http://schemas.microsoft.com/office/word/2012/wordml" xmlns:w16cex="http://schemas.microsoft.com/office/word/2018/wordml/cex" xmlns:w16cid="http://schemas.microsoft.com/office/word/2016/wordml/cid" xmlns:w16="http://schemas.microsoft.com/office/word/2018/wordml" xmlns:w16sdtdh="http://schemas.microsoft.com/office/word/2020/wordml/sdtdatahash" xmlns:w16se="http://schemas.microsoft.com/office/word/2015/wordml/symex" xmlns:wpg="http://schemas.microsoft.com/office/word/2010/wordprocessingGroup" xmlns:wpi="http://schemas.microsoft.com/office/word/2010/wordprocessingInk" xmlns:wne="http://schemas.microsoft.com/office/word/2006/wordml" xmlns:wps="http://schemas.microsoft.com/office/word/2010/wordprocessingShape" mc:Ignorable="w14 w15 w16se w16cid w16 w16cex w16sdtdh wp14">
+  <w16cex:commentExtensible w16cex:durableId="26F27D17" w16cex:dateUtc="2022-10-13T08:33:00Z"/>
+  <w16cex:commentExtensible w16cex:durableId="26F27C7C" w16cex:dateUtc="2022-10-13T08:30:00Z"/>
+</w16cex:commentsExtensible>
+</file>
+
+<file path=word/commentsIds.xml><?xml version="1.0" encoding="utf-8"?>
+<w16cid:commentsIds xmlns:wpc="http://schemas.microsoft.com/office/word/2010/wordprocessingCanvas" xmlns:cx="http://schemas.microsoft.com/office/drawing/2014/chartex" xmlns:cx1="http://schemas.microsoft.com/office/drawing/2015/9/8/chartex" xmlns:cx2="http://schemas.microsoft.com/office/drawing/2015/10/21/chartex" xmlns:cx3="http://schemas.microsoft.com/office/drawing/2016/5/9/chartex" xmlns:cx4="http://schemas.microsoft.com/office/drawing/2016/5/10/chartex" xmlns:cx5="http://schemas.microsoft.com/office/drawing/2016/5/11/chartex" xmlns:cx6="http://schemas.microsoft.com/office/drawing/2016/5/12/chartex" xmlns:cx7="http://schemas.microsoft.com/office/drawing/2016/5/13/chartex" xmlns:cx8="http://schemas.microsoft.com/office/drawing/2016/5/14/chartex" xmlns:mc="http://schemas.openxmlformats.org/markup-compatibility/2006" xmlns:aink="http://schemas.microsoft.com/office/drawing/2016/ink" xmlns:am3d="http://schemas.microsoft.com/office/drawing/2017/model3d" xmlns:o="urn:schemas-microsoft-com:office:office" xmlns:r="http://schemas.openxmlformats.org/officeDocument/2006/relationships" xmlns:m="http://schemas.openxmlformats.org/officeDocument/2006/math" xmlns:v="urn:schemas-microsoft-com:vml" xmlns:wp14="http://schemas.microsoft.com/office/word/2010/wordprocessingDrawing" xmlns:wp="http://schemas.openxmlformats.org/drawingml/2006/wordprocessingDrawing" xmlns:w10="urn:schemas-microsoft-com:office:word" xmlns:w="http://schemas.openxmlformats.org/wordprocessingml/2006/main" xmlns:w14="http://schemas.microsoft.com/office/word/2010/wordml" xmlns:w15="http://schemas.microsoft.com/office/word/2012/wordml" xmlns:w16cex="http://schemas.microsoft.com/office/word/2018/wordml/cex" xmlns:w16cid="http://schemas.microsoft.com/office/word/2016/wordml/cid" xmlns:w16="http://schemas.microsoft.com/office/word/2018/wordml" xmlns:w16sdtdh="http://schemas.microsoft.com/office/word/2020/wordml/sdtdatahash" xmlns:w16se="http://schemas.microsoft.com/office/word/2015/wordml/symex" xmlns:wpg="http://schemas.microsoft.com/office/word/2010/wordprocessingGroup" xmlns:wpi="http://schemas.microsoft.com/office/word/2010/wordprocessingInk" xmlns:wne="http://schemas.microsoft.com/office/word/2006/wordml" xmlns:wps="http://schemas.microsoft.com/office/word/2010/wordprocessingShape" mc:Ignorable="w14 w15 w16se w16cid w16 w16cex w16sdtdh wp14">
+  <w16cid:commentId w16cid:paraId="4480C7BF" w16cid:durableId="26F27D17"/>
+  <w16cid:commentId w16cid:paraId="391A0E78" w16cid:durableId="26F27C7C"/>
+</w16cid:commentsIds>
 </file>
 
 <file path=word/endnotes.xml><?xml version="1.0" encoding="utf-8"?>
@@ -17741,6 +17875,14 @@
     <w:abstractNumId w:val="8"/>
   </w:num>
 </w:numbering>
+</file>
+
+<file path=word/people.xml><?xml version="1.0" encoding="utf-8"?>
+<w15:people xmlns:wpc="http://schemas.microsoft.com/office/word/2010/wordprocessingCanvas" xmlns:cx="http://schemas.microsoft.com/office/drawing/2014/chartex" xmlns:cx1="http://schemas.microsoft.com/office/drawing/2015/9/8/chartex" xmlns:cx2="http://schemas.microsoft.com/office/drawing/2015/10/21/chartex" xmlns:cx3="http://schemas.microsoft.com/office/drawing/2016/5/9/chartex" xmlns:cx4="http://schemas.microsoft.com/office/drawing/2016/5/10/chartex" xmlns:cx5="http://schemas.microsoft.com/office/drawing/2016/5/11/chartex" xmlns:cx6="http://schemas.microsoft.com/office/drawing/2016/5/12/chartex" xmlns:cx7="http://schemas.microsoft.com/office/drawing/2016/5/13/chartex" xmlns:cx8="http://schemas.microsoft.com/office/drawing/2016/5/14/chartex" xmlns:mc="http://schemas.openxmlformats.org/markup-compatibility/2006" xmlns:aink="http://schemas.microsoft.com/office/drawing/2016/ink" xmlns:am3d="http://schemas.microsoft.com/office/drawing/2017/model3d" xmlns:o="urn:schemas-microsoft-com:office:office" xmlns:r="http://schemas.openxmlformats.org/officeDocument/2006/relationships" xmlns:m="http://schemas.openxmlformats.org/officeDocument/2006/math" xmlns:v="urn:schemas-microsoft-com:vml" xmlns:wp14="http://schemas.microsoft.com/office/word/2010/wordprocessingDrawing" xmlns:wp="http://schemas.openxmlformats.org/drawingml/2006/wordprocessingDrawing" xmlns:w10="urn:schemas-microsoft-com:office:word" xmlns:w="http://schemas.openxmlformats.org/wordprocessingml/2006/main" xmlns:w14="http://schemas.microsoft.com/office/word/2010/wordml" xmlns:w15="http://schemas.microsoft.com/office/word/2012/wordml" xmlns:w16cex="http://schemas.microsoft.com/office/word/2018/wordml/cex" xmlns:w16cid="http://schemas.microsoft.com/office/word/2016/wordml/cid" xmlns:w16="http://schemas.microsoft.com/office/word/2018/wordml" xmlns:w16sdtdh="http://schemas.microsoft.com/office/word/2020/wordml/sdtdatahash" xmlns:w16se="http://schemas.microsoft.com/office/word/2015/wordml/symex" xmlns:wpg="http://schemas.microsoft.com/office/word/2010/wordprocessingGroup" xmlns:wpi="http://schemas.microsoft.com/office/word/2010/wordprocessingInk" xmlns:wne="http://schemas.microsoft.com/office/word/2006/wordml" xmlns:wps="http://schemas.microsoft.com/office/word/2010/wordprocessingShape" mc:Ignorable="w14 w15 w16se w16cid w16 w16cex w16sdtdh wp14">
+  <w15:person w15:author="Pasha Barahimi">
+    <w15:presenceInfo w15:providerId="Windows Live" w15:userId="9821d47a32be8532"/>
+  </w15:person>
+</w15:people>
 </file>
 
 <file path=word/styles.xml><?xml version="1.0" encoding="utf-8"?>
@@ -18216,6 +18358,7 @@
   <w:style w:type="character" w:default="1" w:styleId="DefaultParagraphFont">
     <w:name w:val="Default Paragraph Font"/>
     <w:uiPriority w:val="1"/>
+    <w:semiHidden/>
     <w:unhideWhenUsed/>
   </w:style>
   <w:style w:type="table" w:default="1" w:styleId="TableNormal">
@@ -18659,6 +18802,76 @@
       </w:tcPr>
     </w:tblStylePr>
   </w:style>
+  <w:style w:type="character" w:styleId="CommentReference">
+    <w:name w:val="annotation reference"/>
+    <w:basedOn w:val="DefaultParagraphFont"/>
+    <w:uiPriority w:val="99"/>
+    <w:semiHidden/>
+    <w:unhideWhenUsed/>
+    <w:rsid w:val="0011041F"/>
+    <w:rPr>
+      <w:sz w:val="16"/>
+      <w:szCs w:val="16"/>
+    </w:rPr>
+  </w:style>
+  <w:style w:type="paragraph" w:styleId="CommentText">
+    <w:name w:val="annotation text"/>
+    <w:basedOn w:val="Normal"/>
+    <w:link w:val="CommentTextChar"/>
+    <w:uiPriority w:val="99"/>
+    <w:semiHidden/>
+    <w:unhideWhenUsed/>
+    <w:rsid w:val="0011041F"/>
+    <w:pPr>
+      <w:spacing w:line="240" w:lineRule="auto"/>
+    </w:pPr>
+    <w:rPr>
+      <w:sz w:val="20"/>
+      <w:szCs w:val="20"/>
+    </w:rPr>
+  </w:style>
+  <w:style w:type="character" w:customStyle="1" w:styleId="CommentTextChar">
+    <w:name w:val="Comment Text Char"/>
+    <w:basedOn w:val="DefaultParagraphFont"/>
+    <w:link w:val="CommentText"/>
+    <w:uiPriority w:val="99"/>
+    <w:semiHidden/>
+    <w:rsid w:val="0011041F"/>
+    <w:rPr>
+      <w:rFonts w:ascii="Vazirmatn" w:eastAsia="Vazirmatn" w:hAnsi="Vazirmatn" w:cs="Vazirmatn"/>
+      <w:sz w:val="20"/>
+      <w:szCs w:val="20"/>
+    </w:rPr>
+  </w:style>
+  <w:style w:type="paragraph" w:styleId="CommentSubject">
+    <w:name w:val="annotation subject"/>
+    <w:basedOn w:val="CommentText"/>
+    <w:next w:val="CommentText"/>
+    <w:link w:val="CommentSubjectChar"/>
+    <w:uiPriority w:val="99"/>
+    <w:semiHidden/>
+    <w:unhideWhenUsed/>
+    <w:rsid w:val="0011041F"/>
+    <w:rPr>
+      <w:b/>
+      <w:bCs/>
+    </w:rPr>
+  </w:style>
+  <w:style w:type="character" w:customStyle="1" w:styleId="CommentSubjectChar">
+    <w:name w:val="Comment Subject Char"/>
+    <w:basedOn w:val="CommentTextChar"/>
+    <w:link w:val="CommentSubject"/>
+    <w:uiPriority w:val="99"/>
+    <w:semiHidden/>
+    <w:rsid w:val="0011041F"/>
+    <w:rPr>
+      <w:rFonts w:ascii="Vazirmatn" w:eastAsia="Vazirmatn" w:hAnsi="Vazirmatn" w:cs="Vazirmatn"/>
+      <w:b/>
+      <w:bCs/>
+      <w:sz w:val="20"/>
+      <w:szCs w:val="20"/>
+    </w:rPr>
+  </w:style>
 </w:styles>
 </file>
 

</xml_diff>

<commit_message>
Add question 27 to report
</commit_message>
<xml_diff>
--- a/EX1 - Introduction to xv6/Report.docx
+++ b/EX1 - Introduction to xv6/Report.docx
@@ -4321,23 +4321,7 @@
           <w:rFonts w:hint="cs"/>
           <w:rtl/>
         </w:rPr>
-        <w:t xml:space="preserve"> به </w:t>
-      </w:r>
-      <w:proofErr w:type="spellStart"/>
-      <w:r>
-        <w:rPr>
-          <w:rFonts w:hint="cs"/>
-          <w:rtl/>
-        </w:rPr>
-        <w:t>ازای</w:t>
-      </w:r>
-      <w:proofErr w:type="spellEnd"/>
-      <w:r>
-        <w:rPr>
-          <w:rFonts w:hint="cs"/>
-          <w:rtl/>
-        </w:rPr>
-        <w:t xml:space="preserve"> حالت </w:t>
+        <w:t xml:space="preserve"> به ازای حالت </w:t>
       </w:r>
       <w:r>
         <w:t>C(‘N’)</w:t>
@@ -5147,23 +5131,7 @@
           <w:rFonts w:hint="cs"/>
           <w:rtl/>
         </w:rPr>
-        <w:t xml:space="preserve"> به </w:t>
-      </w:r>
-      <w:proofErr w:type="spellStart"/>
-      <w:r>
-        <w:rPr>
-          <w:rFonts w:hint="cs"/>
-          <w:rtl/>
-        </w:rPr>
-        <w:t>ازای</w:t>
-      </w:r>
-      <w:proofErr w:type="spellEnd"/>
-      <w:r>
-        <w:rPr>
-          <w:rFonts w:hint="cs"/>
-          <w:rtl/>
-        </w:rPr>
-        <w:t xml:space="preserve"> ح</w:t>
+        <w:t xml:space="preserve"> به ازای ح</w:t>
       </w:r>
       <w:r>
         <w:rPr>
@@ -5196,23 +5164,7 @@
           <w:rFonts w:hint="cs"/>
           <w:rtl/>
         </w:rPr>
-        <w:t xml:space="preserve"> این قابلیت را به </w:t>
-      </w:r>
-      <w:proofErr w:type="spellStart"/>
-      <w:r>
-        <w:rPr>
-          <w:rFonts w:hint="cs"/>
-          <w:rtl/>
-        </w:rPr>
-        <w:t>ترمینال</w:t>
-      </w:r>
-      <w:proofErr w:type="spellEnd"/>
-      <w:r>
-        <w:rPr>
-          <w:rFonts w:hint="cs"/>
-          <w:rtl/>
-        </w:rPr>
-        <w:t xml:space="preserve"> اضافه کرد:</w:t>
+        <w:t xml:space="preserve"> این قابلیت را به ترمینال اضافه کرد:</w:t>
       </w:r>
     </w:p>
     <w:p>
@@ -9463,23 +9415,7 @@
           <w:rFonts w:hint="cs"/>
           <w:rtl/>
         </w:rPr>
-        <w:t xml:space="preserve"> و در نهایت داده شدن به </w:t>
-      </w:r>
-      <w:proofErr w:type="spellStart"/>
-      <w:r>
-        <w:rPr>
-          <w:rFonts w:hint="cs"/>
-          <w:rtl/>
-        </w:rPr>
-        <w:t>اسکریپت</w:t>
-      </w:r>
-      <w:proofErr w:type="spellEnd"/>
-      <w:r>
-        <w:rPr>
-          <w:rFonts w:hint="cs"/>
-          <w:rtl/>
-        </w:rPr>
-        <w:t xml:space="preserve"> </w:t>
+        <w:t xml:space="preserve"> و در نهایت داده شدن به اسکریپت </w:t>
       </w:r>
       <w:r>
         <w:t>sign.pl</w:t>
@@ -11126,17 +11062,8 @@
           <w:rFonts w:hint="cs"/>
           <w:rtl/>
         </w:rPr>
-        <w:t xml:space="preserve">، در هنگام ساخته شدنش از </w:t>
-      </w:r>
-      <w:proofErr w:type="spellStart"/>
-      <w:r>
-        <w:rPr>
-          <w:rFonts w:hint="cs"/>
-          <w:rtl/>
-        </w:rPr>
-        <w:t>فلگ</w:t>
-      </w:r>
-      <w:proofErr w:type="spellEnd"/>
+        <w:t>، در هنگام ساخته شدنش از فلگ</w:t>
+      </w:r>
       <w:r>
         <w:rPr>
           <w:rtl/>
@@ -11199,23 +11126,7 @@
           <w:rFonts w:hint="cs"/>
           <w:rtl/>
         </w:rPr>
-        <w:t xml:space="preserve"> </w:t>
-      </w:r>
-      <w:proofErr w:type="spellStart"/>
-      <w:r>
-        <w:rPr>
-          <w:rFonts w:hint="cs"/>
-          <w:rtl/>
-        </w:rPr>
-        <w:t>فلگ</w:t>
-      </w:r>
-      <w:proofErr w:type="spellEnd"/>
-      <w:r>
-        <w:rPr>
-          <w:rFonts w:hint="cs"/>
-          <w:rtl/>
-        </w:rPr>
-        <w:t xml:space="preserve"> </w:t>
+        <w:t xml:space="preserve"> فلگ </w:t>
       </w:r>
       <w:r>
         <w:t>-e start</w:t>
@@ -11381,7 +11292,6 @@
         <w:t xml:space="preserve"> -S -O binary -j .text </w:t>
       </w:r>
       <w:proofErr w:type="spellStart"/>
-      <w:proofErr w:type="gramStart"/>
       <w:r>
         <w:rPr>
           <w:rStyle w:val="Code"/>
@@ -11389,7 +11299,6 @@
         <w:t>bootblock.o</w:t>
       </w:r>
       <w:proofErr w:type="spellEnd"/>
-      <w:proofErr w:type="gramEnd"/>
       <w:r>
         <w:rPr>
           <w:rStyle w:val="Code"/>
@@ -11784,23 +11693,7 @@
           <w:rFonts w:hint="cs"/>
           <w:rtl/>
         </w:rPr>
-        <w:t xml:space="preserve"> به </w:t>
-      </w:r>
-      <w:proofErr w:type="spellStart"/>
-      <w:r>
-        <w:rPr>
-          <w:rFonts w:hint="cs"/>
-          <w:rtl/>
-        </w:rPr>
-        <w:t>اسمبلی</w:t>
-      </w:r>
-      <w:proofErr w:type="spellEnd"/>
-      <w:r>
-        <w:rPr>
-          <w:rFonts w:hint="cs"/>
-          <w:rtl/>
-        </w:rPr>
-        <w:t xml:space="preserve">، از </w:t>
+        <w:t xml:space="preserve"> به اسمبلی، از </w:t>
       </w:r>
       <w:proofErr w:type="spellStart"/>
       <w:r>
@@ -11855,21 +11748,7 @@
         <w:rPr>
           <w:rStyle w:val="Code"/>
         </w:rPr>
-        <w:t xml:space="preserve"> -D -b binary -m i386 -M addr</w:t>
-      </w:r>
-      <w:proofErr w:type="gramStart"/>
-      <w:r>
-        <w:rPr>
-          <w:rStyle w:val="Code"/>
-        </w:rPr>
-        <w:t>16,data</w:t>
-      </w:r>
-      <w:proofErr w:type="gramEnd"/>
-      <w:r>
-        <w:rPr>
-          <w:rStyle w:val="Code"/>
-        </w:rPr>
-        <w:t xml:space="preserve">16 </w:t>
+        <w:t xml:space="preserve"> -D -b binary -m i386 -M addr16,data16 </w:t>
       </w:r>
       <w:proofErr w:type="spellStart"/>
       <w:r>
@@ -12118,18 +11997,11 @@
         <w:rPr>
           <w:rStyle w:val="Code"/>
         </w:rPr>
-        <w:t>-</w:t>
-      </w:r>
-      <w:proofErr w:type="gramStart"/>
+        <w:t>-D</w:t>
+      </w:r>
       <w:r>
         <w:rPr>
           <w:rStyle w:val="Code"/>
-        </w:rPr>
-        <w:t>D</w:t>
-      </w:r>
-      <w:r>
-        <w:rPr>
-          <w:rStyle w:val="Code"/>
           <w:rtl/>
         </w:rPr>
         <w:t xml:space="preserve"> </w:t>
@@ -12138,14 +12010,7 @@
         <w:rPr>
           <w:rtl/>
         </w:rPr>
-        <w:t>:</w:t>
-      </w:r>
-      <w:proofErr w:type="gramEnd"/>
-      <w:r>
-        <w:rPr>
-          <w:rtl/>
-        </w:rPr>
-        <w:t xml:space="preserve"> برا</w:t>
+        <w:t>: برا</w:t>
       </w:r>
       <w:r>
         <w:rPr>
@@ -12216,27 +12081,13 @@
         <w:rPr>
           <w:rStyle w:val="Code"/>
         </w:rPr>
-        <w:t xml:space="preserve">-b </w:t>
-      </w:r>
-      <w:proofErr w:type="gramStart"/>
-      <w:r>
-        <w:rPr>
-          <w:rStyle w:val="Code"/>
-        </w:rPr>
-        <w:t>binary</w:t>
-      </w:r>
-      <w:r>
-        <w:rPr>
-          <w:rtl/>
-        </w:rPr>
-        <w:t xml:space="preserve"> :</w:t>
-      </w:r>
-      <w:proofErr w:type="gramEnd"/>
-      <w:r>
-        <w:rPr>
-          <w:rtl/>
-        </w:rPr>
-        <w:t xml:space="preserve"> نوع فا</w:t>
+        <w:t>-b binary</w:t>
+      </w:r>
+      <w:r>
+        <w:rPr>
+          <w:rtl/>
+        </w:rPr>
+        <w:t xml:space="preserve"> : نوع فا</w:t>
       </w:r>
       <w:r>
         <w:rPr>
@@ -12335,27 +12186,13 @@
         <w:rPr>
           <w:rStyle w:val="Code"/>
         </w:rPr>
-        <w:t>-m i</w:t>
-      </w:r>
-      <w:proofErr w:type="gramStart"/>
-      <w:r>
-        <w:rPr>
-          <w:rStyle w:val="Code"/>
-        </w:rPr>
-        <w:t>386</w:t>
-      </w:r>
-      <w:r>
-        <w:rPr>
-          <w:rtl/>
-        </w:rPr>
-        <w:t xml:space="preserve"> :</w:t>
-      </w:r>
-      <w:proofErr w:type="gramEnd"/>
-      <w:r>
-        <w:rPr>
-          <w:rtl/>
-        </w:rPr>
-        <w:t xml:space="preserve"> معمار</w:t>
+        <w:t>-m i386</w:t>
+      </w:r>
+      <w:r>
+        <w:rPr>
+          <w:rtl/>
+        </w:rPr>
+        <w:t xml:space="preserve"> : معمار</w:t>
       </w:r>
       <w:r>
         <w:rPr>
@@ -12368,14 +12205,7 @@
         <w:rPr>
           <w:rtl/>
         </w:rPr>
-        <w:t xml:space="preserve"> </w:t>
-      </w:r>
-      <w:proofErr w:type="spellStart"/>
-      <w:r>
-        <w:rPr>
-          <w:rtl/>
-        </w:rPr>
-        <w:t>اسمبل</w:t>
+        <w:t xml:space="preserve"> اسمبل</w:t>
       </w:r>
       <w:r>
         <w:rPr>
@@ -12384,7 +12214,6 @@
         </w:rPr>
         <w:t>ی</w:t>
       </w:r>
-      <w:proofErr w:type="spellEnd"/>
       <w:r>
         <w:rPr>
           <w:rtl/>
@@ -12465,21 +12294,7 @@
         <w:rPr>
           <w:rStyle w:val="Code"/>
         </w:rPr>
-        <w:t>-M addr</w:t>
-      </w:r>
-      <w:proofErr w:type="gramStart"/>
-      <w:r>
-        <w:rPr>
-          <w:rStyle w:val="Code"/>
-        </w:rPr>
-        <w:t>16,data</w:t>
-      </w:r>
-      <w:proofErr w:type="gramEnd"/>
-      <w:r>
-        <w:rPr>
-          <w:rStyle w:val="Code"/>
-        </w:rPr>
-        <w:t>16</w:t>
+        <w:t>-M addr16,data16</w:t>
       </w:r>
       <w:r>
         <w:rPr>
@@ -12635,14 +12450,7 @@
         <w:rPr>
           <w:rtl/>
         </w:rPr>
-        <w:t xml:space="preserve"> است، </w:t>
-      </w:r>
-      <w:proofErr w:type="spellStart"/>
-      <w:r>
-        <w:rPr>
-          <w:rtl/>
-        </w:rPr>
-        <w:t>اسمبل</w:t>
+        <w:t xml:space="preserve"> است، اسمبل</w:t>
       </w:r>
       <w:r>
         <w:rPr>
@@ -12651,7 +12459,6 @@
         </w:rPr>
         <w:t>ی</w:t>
       </w:r>
-      <w:proofErr w:type="spellEnd"/>
       <w:r>
         <w:rPr>
           <w:rtl/>
@@ -12866,67 +12673,46 @@
         <w:rPr>
           <w:rtl/>
         </w:rPr>
-        <w:t xml:space="preserve"> با استفاده از </w:t>
-      </w:r>
-      <w:proofErr w:type="spellStart"/>
-      <w:r>
-        <w:rPr>
-          <w:rtl/>
-        </w:rPr>
-        <w:t>فلگ</w:t>
-      </w:r>
-      <w:proofErr w:type="spellEnd"/>
-      <w:r>
-        <w:rPr>
+        <w:t xml:space="preserve"> با استفاده از فلگ </w:t>
+      </w:r>
+      <w:r>
+        <w:rPr>
+          <w:rStyle w:val="Code"/>
+        </w:rPr>
+        <w:t>-</w:t>
+      </w:r>
+      <w:r>
+        <w:rPr>
+          <w:rStyle w:val="Code"/>
+        </w:rPr>
+        <w:t>adjust-</w:t>
+      </w:r>
+      <w:proofErr w:type="spellStart"/>
+      <w:r>
+        <w:rPr>
+          <w:rStyle w:val="Code"/>
+        </w:rPr>
+        <w:t>vma</w:t>
+      </w:r>
+      <w:proofErr w:type="spellEnd"/>
+      <w:r>
+        <w:rPr>
+          <w:rStyle w:val="Code"/>
+        </w:rPr>
+        <w:t>=0x7C00</w:t>
+      </w:r>
+      <w:r>
+        <w:rPr>
+          <w:rStyle w:val="Code"/>
           <w:rtl/>
         </w:rPr>
         <w:t xml:space="preserve"> </w:t>
       </w:r>
       <w:r>
         <w:rPr>
-          <w:rStyle w:val="Code"/>
-        </w:rPr>
-        <w:t>-</w:t>
-      </w:r>
-      <w:r>
-        <w:rPr>
-          <w:rStyle w:val="Code"/>
-        </w:rPr>
-        <w:t>adjust-</w:t>
-      </w:r>
-      <w:proofErr w:type="spellStart"/>
-      <w:r>
-        <w:rPr>
-          <w:rStyle w:val="Code"/>
-        </w:rPr>
-        <w:t>vma</w:t>
-      </w:r>
-      <w:proofErr w:type="spellEnd"/>
-      <w:r>
-        <w:rPr>
-          <w:rStyle w:val="Code"/>
-        </w:rPr>
-        <w:t>=0x7C00</w:t>
-      </w:r>
-      <w:r>
-        <w:rPr>
-          <w:rStyle w:val="Code"/>
-          <w:rtl/>
-        </w:rPr>
-        <w:t xml:space="preserve"> </w:t>
-      </w:r>
-      <w:r>
-        <w:rPr>
-          <w:rtl/>
-        </w:rPr>
-        <w:t xml:space="preserve">آدرس شروع قرار گرفتن </w:t>
-      </w:r>
-      <w:proofErr w:type="spellStart"/>
-      <w:r>
-        <w:rPr>
-          <w:rtl/>
-        </w:rPr>
-        <w:t>اسمبل</w:t>
+          <w:rtl/>
+        </w:rPr>
+        <w:t>آدرس شروع قرار گرفتن اسمبل</w:t>
       </w:r>
       <w:r>
         <w:rPr>
@@ -12935,7 +12721,6 @@
         </w:rPr>
         <w:t>ی</w:t>
       </w:r>
-      <w:proofErr w:type="spellEnd"/>
       <w:r>
         <w:rPr>
           <w:rtl/>
@@ -14549,23 +14334,7 @@
           <w:rFonts w:hint="cs"/>
           <w:rtl/>
         </w:rPr>
-        <w:t xml:space="preserve"> </w:t>
-      </w:r>
-      <w:proofErr w:type="spellStart"/>
-      <w:r>
-        <w:rPr>
-          <w:rFonts w:hint="cs"/>
-          <w:rtl/>
-        </w:rPr>
-        <w:t>اسمبلی</w:t>
-      </w:r>
-      <w:proofErr w:type="spellEnd"/>
-      <w:r>
-        <w:rPr>
-          <w:rFonts w:hint="cs"/>
-          <w:rtl/>
-        </w:rPr>
-        <w:t xml:space="preserve"> </w:t>
+        <w:t xml:space="preserve"> اسمبلی </w:t>
       </w:r>
       <w:r>
         <w:rPr>
@@ -17355,13 +17124,7 @@
           <w:rPr>
             <w:rStyle w:val="LinkChar"/>
           </w:rPr>
-          <w:t>https://github.com/torvalds/linux/blob/master/arch/x86/entry/entry.</w:t>
-        </w:r>
-        <w:r>
-          <w:rPr>
-            <w:rStyle w:val="LinkChar"/>
-          </w:rPr>
-          <w:t>S</w:t>
+          <w:t>https://github.com/torvalds/linux/blob/master/arch/x86/entry/entry.S</w:t>
         </w:r>
       </w:hyperlink>
     </w:p>
@@ -17728,9 +17491,6 @@
     <w:p>
       <w:pPr>
         <w:pStyle w:val="Heading2"/>
-        <w:rPr>
-          <w:rtl/>
-        </w:rPr>
       </w:pPr>
       <w:r>
         <w:rPr>
@@ -17738,6 +17498,2067 @@
           <w:rtl/>
         </w:rPr>
         <w:t>کدام بخش از آماده‌سازی سیستم بین تمامی هسته های پردازنده مشترک و کدام بخش اختصاصی است؟</w:t>
+      </w:r>
+    </w:p>
+    <w:p>
+      <w:pPr>
+        <w:pStyle w:val="Text"/>
+        <w:rPr>
+          <w:rtl/>
+        </w:rPr>
+      </w:pPr>
+      <w:r>
+        <w:rPr>
+          <w:rFonts w:hint="cs"/>
+          <w:rtl/>
+        </w:rPr>
+        <w:t xml:space="preserve">هسته اول که فرآیند </w:t>
+      </w:r>
+      <w:proofErr w:type="spellStart"/>
+      <w:r>
+        <w:rPr>
+          <w:rFonts w:hint="cs"/>
+          <w:rtl/>
+        </w:rPr>
+        <w:t>بوت</w:t>
+      </w:r>
+      <w:proofErr w:type="spellEnd"/>
+      <w:r>
+        <w:rPr>
+          <w:rFonts w:hint="cs"/>
+          <w:rtl/>
+        </w:rPr>
+        <w:t xml:space="preserve"> را انجام </w:t>
+      </w:r>
+      <w:proofErr w:type="spellStart"/>
+      <w:r>
+        <w:rPr>
+          <w:rFonts w:hint="cs"/>
+          <w:rtl/>
+        </w:rPr>
+        <w:t>می‌دهد</w:t>
+      </w:r>
+      <w:proofErr w:type="spellEnd"/>
+      <w:r>
+        <w:rPr>
+          <w:rFonts w:hint="cs"/>
+          <w:rtl/>
+        </w:rPr>
+        <w:t xml:space="preserve"> توسط کد </w:t>
+      </w:r>
+      <w:proofErr w:type="spellStart"/>
+      <w:r>
+        <w:t>entry.S</w:t>
+      </w:r>
+      <w:proofErr w:type="spellEnd"/>
+      <w:r>
+        <w:rPr>
+          <w:rFonts w:hint="cs"/>
+          <w:rtl/>
+        </w:rPr>
+        <w:t xml:space="preserve"> وارد تابع </w:t>
+      </w:r>
+      <w:r>
+        <w:rPr>
+          <w:rStyle w:val="Code"/>
+        </w:rPr>
+        <w:t>main</w:t>
+      </w:r>
+      <w:r>
+        <w:rPr>
+          <w:rFonts w:hint="cs"/>
+          <w:rtl/>
+        </w:rPr>
+        <w:t xml:space="preserve"> در فایل </w:t>
+      </w:r>
+      <w:proofErr w:type="spellStart"/>
+      <w:r>
+        <w:t>main.c</w:t>
+      </w:r>
+      <w:proofErr w:type="spellEnd"/>
+      <w:r>
+        <w:rPr>
+          <w:rFonts w:hint="cs"/>
+          <w:rtl/>
+        </w:rPr>
+        <w:t xml:space="preserve"> </w:t>
+      </w:r>
+      <w:proofErr w:type="spellStart"/>
+      <w:r>
+        <w:rPr>
+          <w:rFonts w:hint="cs"/>
+          <w:rtl/>
+        </w:rPr>
+        <w:t>می‌شود</w:t>
+      </w:r>
+      <w:proofErr w:type="spellEnd"/>
+      <w:r>
+        <w:rPr>
+          <w:rFonts w:hint="cs"/>
+          <w:rtl/>
+        </w:rPr>
+        <w:t xml:space="preserve">. تمامی توابع آماده سازی سیستم که از این تابع فراخوانده </w:t>
+      </w:r>
+      <w:proofErr w:type="spellStart"/>
+      <w:r>
+        <w:rPr>
+          <w:rFonts w:hint="cs"/>
+          <w:rtl/>
+        </w:rPr>
+        <w:t>شده‌اند</w:t>
+      </w:r>
+      <w:proofErr w:type="spellEnd"/>
+      <w:r>
+        <w:rPr>
+          <w:rFonts w:hint="cs"/>
+          <w:rtl/>
+        </w:rPr>
+        <w:t xml:space="preserve"> توسط این هسته اجرا </w:t>
+      </w:r>
+      <w:proofErr w:type="spellStart"/>
+      <w:r>
+        <w:rPr>
+          <w:rFonts w:hint="cs"/>
+          <w:rtl/>
+        </w:rPr>
+        <w:t>می‌شوند</w:t>
+      </w:r>
+      <w:proofErr w:type="spellEnd"/>
+      <w:r>
+        <w:rPr>
+          <w:rFonts w:hint="cs"/>
+          <w:rtl/>
+        </w:rPr>
+        <w:t xml:space="preserve">. از طرفی، </w:t>
+      </w:r>
+      <w:proofErr w:type="spellStart"/>
+      <w:r>
+        <w:rPr>
+          <w:rFonts w:hint="cs"/>
+          <w:rtl/>
+        </w:rPr>
+        <w:t>هسته‌های</w:t>
+      </w:r>
+      <w:proofErr w:type="spellEnd"/>
+      <w:r>
+        <w:rPr>
+          <w:rFonts w:hint="cs"/>
+          <w:rtl/>
+        </w:rPr>
+        <w:t xml:space="preserve"> دیگر از طریق کد </w:t>
+      </w:r>
+      <w:proofErr w:type="spellStart"/>
+      <w:r>
+        <w:t>entryother.S</w:t>
+      </w:r>
+      <w:proofErr w:type="spellEnd"/>
+      <w:r>
+        <w:rPr>
+          <w:rFonts w:hint="cs"/>
+          <w:rtl/>
+        </w:rPr>
+        <w:t xml:space="preserve"> وارد تابع </w:t>
+      </w:r>
+      <w:proofErr w:type="spellStart"/>
+      <w:r>
+        <w:rPr>
+          <w:rStyle w:val="Code"/>
+        </w:rPr>
+        <w:t>mpenter</w:t>
+      </w:r>
+      <w:proofErr w:type="spellEnd"/>
+      <w:r>
+        <w:rPr>
+          <w:rFonts w:hint="cs"/>
+          <w:rtl/>
+        </w:rPr>
+        <w:t xml:space="preserve"> </w:t>
+      </w:r>
+      <w:proofErr w:type="spellStart"/>
+      <w:r>
+        <w:rPr>
+          <w:rFonts w:hint="cs"/>
+          <w:rtl/>
+        </w:rPr>
+        <w:t>می‌شوند</w:t>
+      </w:r>
+      <w:proofErr w:type="spellEnd"/>
+      <w:r>
+        <w:rPr>
+          <w:rFonts w:hint="cs"/>
+          <w:rtl/>
+        </w:rPr>
+        <w:t xml:space="preserve">. در این تابع نیز 4 تابع برای </w:t>
+      </w:r>
+      <w:proofErr w:type="spellStart"/>
+      <w:r>
+        <w:rPr>
+          <w:rFonts w:hint="cs"/>
+          <w:rtl/>
+        </w:rPr>
+        <w:t>آماده‌سازی</w:t>
+      </w:r>
+      <w:proofErr w:type="spellEnd"/>
+      <w:r>
+        <w:rPr>
+          <w:rFonts w:hint="cs"/>
+          <w:rtl/>
+        </w:rPr>
+        <w:t xml:space="preserve"> فراخوانده </w:t>
+      </w:r>
+      <w:proofErr w:type="spellStart"/>
+      <w:r>
+        <w:rPr>
+          <w:rFonts w:hint="cs"/>
+          <w:rtl/>
+        </w:rPr>
+        <w:t>می‌شوند</w:t>
+      </w:r>
+      <w:proofErr w:type="spellEnd"/>
+      <w:r>
+        <w:rPr>
+          <w:rFonts w:hint="cs"/>
+          <w:rtl/>
+        </w:rPr>
+        <w:t xml:space="preserve">. در نتیجه </w:t>
+      </w:r>
+      <w:proofErr w:type="spellStart"/>
+      <w:r>
+        <w:rPr>
+          <w:rFonts w:hint="cs"/>
+          <w:rtl/>
+        </w:rPr>
+        <w:t>می‌توان</w:t>
+      </w:r>
+      <w:proofErr w:type="spellEnd"/>
+      <w:r>
+        <w:rPr>
+          <w:rFonts w:hint="cs"/>
+          <w:rtl/>
+        </w:rPr>
+        <w:t xml:space="preserve"> گفت این 4 تابع بین تمامی </w:t>
+      </w:r>
+      <w:proofErr w:type="spellStart"/>
+      <w:r>
+        <w:rPr>
+          <w:rFonts w:hint="cs"/>
+          <w:rtl/>
+        </w:rPr>
+        <w:t>هسته‌ها</w:t>
+      </w:r>
+      <w:proofErr w:type="spellEnd"/>
+      <w:r>
+        <w:rPr>
+          <w:rFonts w:hint="cs"/>
+          <w:rtl/>
+        </w:rPr>
+        <w:t xml:space="preserve"> مشترک خواهند بود.</w:t>
+      </w:r>
+      <w:r>
+        <w:rPr>
+          <w:rFonts w:hint="cs"/>
+          <w:rtl/>
+        </w:rPr>
+        <w:t xml:space="preserve"> یکی از این توابع به نام </w:t>
+      </w:r>
+      <w:proofErr w:type="spellStart"/>
+      <w:r>
+        <w:rPr>
+          <w:rStyle w:val="Code"/>
+        </w:rPr>
+        <w:t>switchkvm</w:t>
+      </w:r>
+      <w:proofErr w:type="spellEnd"/>
+      <w:r>
+        <w:rPr>
+          <w:rFonts w:hint="cs"/>
+          <w:rtl/>
+        </w:rPr>
+        <w:t xml:space="preserve"> به صورت مستقیم </w:t>
+      </w:r>
+      <w:r>
+        <w:rPr>
+          <w:rFonts w:hint="cs"/>
+          <w:rtl/>
+        </w:rPr>
+        <w:t xml:space="preserve">با هسته اول </w:t>
+      </w:r>
+      <w:r>
+        <w:rPr>
+          <w:rFonts w:hint="cs"/>
+          <w:rtl/>
+        </w:rPr>
+        <w:t xml:space="preserve">مشترک نیست. این تابع در </w:t>
+      </w:r>
+      <w:proofErr w:type="spellStart"/>
+      <w:r>
+        <w:rPr>
+          <w:rStyle w:val="Code"/>
+        </w:rPr>
+        <w:t>mpenter</w:t>
+      </w:r>
+      <w:proofErr w:type="spellEnd"/>
+      <w:r>
+        <w:rPr>
+          <w:rFonts w:hint="cs"/>
+          <w:rtl/>
+        </w:rPr>
+        <w:t xml:space="preserve"> صدا زده </w:t>
+      </w:r>
+      <w:proofErr w:type="spellStart"/>
+      <w:r>
+        <w:rPr>
+          <w:rFonts w:hint="cs"/>
+          <w:rtl/>
+        </w:rPr>
+        <w:t>می‌شود</w:t>
+      </w:r>
+      <w:proofErr w:type="spellEnd"/>
+      <w:r>
+        <w:rPr>
+          <w:rFonts w:hint="cs"/>
+          <w:rtl/>
+        </w:rPr>
+        <w:t xml:space="preserve"> در صورتی که در تابع </w:t>
+      </w:r>
+      <w:r>
+        <w:rPr>
+          <w:rStyle w:val="Code"/>
+        </w:rPr>
+        <w:t>main</w:t>
+      </w:r>
+      <w:r>
+        <w:rPr>
+          <w:rFonts w:hint="cs"/>
+          <w:rtl/>
+        </w:rPr>
+        <w:t xml:space="preserve"> وجود ندارد. در واقع تابع </w:t>
+      </w:r>
+      <w:proofErr w:type="spellStart"/>
+      <w:r>
+        <w:rPr>
+          <w:rStyle w:val="Code"/>
+        </w:rPr>
+        <w:t>kvmalloc</w:t>
+      </w:r>
+      <w:proofErr w:type="spellEnd"/>
+      <w:r>
+        <w:rPr>
+          <w:rFonts w:hint="cs"/>
+          <w:rtl/>
+        </w:rPr>
+        <w:t xml:space="preserve"> که در </w:t>
+      </w:r>
+      <w:r>
+        <w:rPr>
+          <w:rStyle w:val="Code"/>
+        </w:rPr>
+        <w:t>main</w:t>
+      </w:r>
+      <w:r>
+        <w:rPr>
+          <w:rFonts w:hint="cs"/>
+          <w:rtl/>
+        </w:rPr>
+        <w:t xml:space="preserve"> صدا زده </w:t>
+      </w:r>
+      <w:proofErr w:type="spellStart"/>
+      <w:r>
+        <w:rPr>
+          <w:rFonts w:hint="cs"/>
+          <w:rtl/>
+        </w:rPr>
+        <w:t>می‌شود</w:t>
+      </w:r>
+      <w:proofErr w:type="spellEnd"/>
+      <w:r>
+        <w:rPr>
+          <w:rFonts w:hint="cs"/>
+          <w:rtl/>
+        </w:rPr>
+        <w:t xml:space="preserve"> به صورت زیر است:</w:t>
+      </w:r>
+    </w:p>
+    <w:p>
+      <w:pPr>
+        <w:pStyle w:val="Text"/>
+        <w:rPr>
+          <w:rtl/>
+        </w:rPr>
+      </w:pPr>
+      <w:r>
+        <w:rPr>
+          <w:noProof/>
+        </w:rPr>
+        <mc:AlternateContent>
+          <mc:Choice Requires="wps">
+            <w:drawing>
+              <wp:inline distT="0" distB="0" distL="0" distR="0" wp14:anchorId="202A3516" wp14:editId="02DF9529">
+                <wp:extent cx="5721350" cy="1150620"/>
+                <wp:effectExtent l="0" t="0" r="0" b="0"/>
+                <wp:docPr id="5" name="Text Box 2"/>
+                <wp:cNvGraphicFramePr>
+                  <a:graphicFrameLocks xmlns:a="http://schemas.openxmlformats.org/drawingml/2006/main"/>
+                </wp:cNvGraphicFramePr>
+                <a:graphic xmlns:a="http://schemas.openxmlformats.org/drawingml/2006/main">
+                  <a:graphicData uri="http://schemas.microsoft.com/office/word/2010/wordprocessingShape">
+                    <wps:wsp>
+                      <wps:cNvSpPr txBox="1">
+                        <a:spLocks noChangeArrowheads="1"/>
+                      </wps:cNvSpPr>
+                      <wps:spPr bwMode="auto">
+                        <a:xfrm>
+                          <a:off x="0" y="0"/>
+                          <a:ext cx="5721350" cy="1150620"/>
+                        </a:xfrm>
+                        <a:prstGeom prst="rect">
+                          <a:avLst/>
+                        </a:prstGeom>
+                        <a:solidFill>
+                          <a:srgbClr val="FFFFFF"/>
+                        </a:solidFill>
+                        <a:ln w="9525">
+                          <a:noFill/>
+                          <a:miter lim="800000"/>
+                          <a:headEnd/>
+                          <a:tailEnd/>
+                        </a:ln>
+                      </wps:spPr>
+                      <wps:txbx>
+                        <w:txbxContent>
+                          <w:p>
+                            <w:pPr>
+                              <w:shd w:val="clear" w:color="auto" w:fill="FAFAFA"/>
+                            </w:pPr>
+                            <w:r>
+                              <w:rPr>
+                                <w:rFonts w:ascii="Courier New" w:hAnsi="Courier New" w:cs="Courier New"/>
+                                <w:color w:val="A626A4"/>
+                              </w:rPr>
+                              <w:t>void</w:t>
+                            </w:r>
+                            <w:r>
+                              <w:rPr>
+                                <w:rFonts w:ascii="Courier New" w:hAnsi="Courier New" w:cs="Courier New"/>
+                                <w:color w:val="383A42"/>
+                              </w:rPr>
+                              <w:br/>
+                            </w:r>
+                            <w:proofErr w:type="spellStart"/>
+                            <w:r>
+                              <w:rPr>
+                                <w:rFonts w:ascii="Courier New" w:hAnsi="Courier New" w:cs="Courier New"/>
+                                <w:color w:val="4078F2"/>
+                              </w:rPr>
+                              <w:t>kvmalloc</w:t>
+                            </w:r>
+                            <w:proofErr w:type="spellEnd"/>
+                            <w:r>
+                              <w:rPr>
+                                <w:rFonts w:ascii="Courier New" w:hAnsi="Courier New" w:cs="Courier New"/>
+                                <w:color w:val="383A42"/>
+                              </w:rPr>
+                              <w:t>(</w:t>
+                            </w:r>
+                            <w:r>
+                              <w:rPr>
+                                <w:rFonts w:ascii="Courier New" w:hAnsi="Courier New" w:cs="Courier New"/>
+                                <w:color w:val="A626A4"/>
+                              </w:rPr>
+                              <w:t>void</w:t>
+                            </w:r>
+                            <w:r>
+                              <w:rPr>
+                                <w:rFonts w:ascii="Courier New" w:hAnsi="Courier New" w:cs="Courier New"/>
+                                <w:color w:val="383A42"/>
+                              </w:rPr>
+                              <w:t>)</w:t>
+                            </w:r>
+                            <w:r>
+                              <w:rPr>
+                                <w:rFonts w:ascii="Courier New" w:hAnsi="Courier New" w:cs="Courier New"/>
+                                <w:color w:val="383A42"/>
+                              </w:rPr>
+                              <w:br/>
+                              <w:t>{</w:t>
+                            </w:r>
+                            <w:r>
+                              <w:rPr>
+                                <w:rFonts w:ascii="Courier New" w:hAnsi="Courier New" w:cs="Courier New"/>
+                                <w:color w:val="383A42"/>
+                              </w:rPr>
+                              <w:br/>
+                              <w:t xml:space="preserve">  </w:t>
+                            </w:r>
+                            <w:proofErr w:type="spellStart"/>
+                            <w:r>
+                              <w:rPr>
+                                <w:rFonts w:ascii="Courier New" w:hAnsi="Courier New" w:cs="Courier New"/>
+                                <w:color w:val="383A42"/>
+                              </w:rPr>
+                              <w:t>kpgdir</w:t>
+                            </w:r>
+                            <w:proofErr w:type="spellEnd"/>
+                            <w:r>
+                              <w:rPr>
+                                <w:rFonts w:ascii="Courier New" w:hAnsi="Courier New" w:cs="Courier New"/>
+                                <w:color w:val="383A42"/>
+                              </w:rPr>
+                              <w:t xml:space="preserve"> = </w:t>
+                            </w:r>
+                            <w:proofErr w:type="spellStart"/>
+                            <w:r>
+                              <w:rPr>
+                                <w:rFonts w:ascii="Courier New" w:hAnsi="Courier New" w:cs="Courier New"/>
+                                <w:color w:val="383A42"/>
+                              </w:rPr>
+                              <w:t>setupkvm</w:t>
+                            </w:r>
+                            <w:proofErr w:type="spellEnd"/>
+                            <w:r>
+                              <w:rPr>
+                                <w:rFonts w:ascii="Courier New" w:hAnsi="Courier New" w:cs="Courier New"/>
+                                <w:color w:val="383A42"/>
+                              </w:rPr>
+                              <w:t>();</w:t>
+                            </w:r>
+                            <w:r>
+                              <w:rPr>
+                                <w:rFonts w:ascii="Courier New" w:hAnsi="Courier New" w:cs="Courier New"/>
+                                <w:color w:val="383A42"/>
+                              </w:rPr>
+                              <w:br/>
+                              <w:t xml:space="preserve">  </w:t>
+                            </w:r>
+                            <w:proofErr w:type="spellStart"/>
+                            <w:r>
+                              <w:rPr>
+                                <w:rFonts w:ascii="Courier New" w:hAnsi="Courier New" w:cs="Courier New"/>
+                                <w:color w:val="383A42"/>
+                              </w:rPr>
+                              <w:t>switchkvm</w:t>
+                            </w:r>
+                            <w:proofErr w:type="spellEnd"/>
+                            <w:r>
+                              <w:rPr>
+                                <w:rFonts w:ascii="Courier New" w:hAnsi="Courier New" w:cs="Courier New"/>
+                                <w:color w:val="383A42"/>
+                              </w:rPr>
+                              <w:t>();</w:t>
+                            </w:r>
+                            <w:r>
+                              <w:rPr>
+                                <w:rFonts w:ascii="Courier New" w:hAnsi="Courier New" w:cs="Courier New"/>
+                                <w:color w:val="383A42"/>
+                              </w:rPr>
+                              <w:br/>
+                              <w:t>}</w:t>
+                            </w:r>
+                          </w:p>
+                          <w:p/>
+                        </w:txbxContent>
+                      </wps:txbx>
+                      <wps:bodyPr rot="0" vert="horz" wrap="square" lIns="91440" tIns="45720" rIns="91440" bIns="45720" anchor="t" anchorCtr="0">
+                        <a:noAutofit/>
+                      </wps:bodyPr>
+                    </wps:wsp>
+                  </a:graphicData>
+                </a:graphic>
+              </wp:inline>
+            </w:drawing>
+          </mc:Choice>
+          <mc:Fallback>
+            <w:pict>
+              <v:shape w14:anchorId="202A3516" id="_x0000_s1033" type="#_x0000_t202" style="width:450.5pt;height:90.6pt;visibility:visible;mso-wrap-style:square;mso-left-percent:-10001;mso-top-percent:-10001;mso-position-horizontal:absolute;mso-position-horizontal-relative:char;mso-position-vertical:absolute;mso-position-vertical-relative:line;mso-left-percent:-10001;mso-top-percent:-10001;v-text-anchor:top" o:gfxdata="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" stroked="f">
+                <v:textbox>
+                  <w:txbxContent>
+                    <w:p>
+                      <w:pPr>
+                        <w:shd w:val="clear" w:color="auto" w:fill="FAFAFA"/>
+                      </w:pPr>
+                      <w:r>
+                        <w:rPr>
+                          <w:rFonts w:ascii="Courier New" w:hAnsi="Courier New" w:cs="Courier New"/>
+                          <w:color w:val="A626A4"/>
+                        </w:rPr>
+                        <w:t>void</w:t>
+                      </w:r>
+                      <w:r>
+                        <w:rPr>
+                          <w:rFonts w:ascii="Courier New" w:hAnsi="Courier New" w:cs="Courier New"/>
+                          <w:color w:val="383A42"/>
+                        </w:rPr>
+                        <w:br/>
+                      </w:r>
+                      <w:proofErr w:type="spellStart"/>
+                      <w:r>
+                        <w:rPr>
+                          <w:rFonts w:ascii="Courier New" w:hAnsi="Courier New" w:cs="Courier New"/>
+                          <w:color w:val="4078F2"/>
+                        </w:rPr>
+                        <w:t>kvmalloc</w:t>
+                      </w:r>
+                      <w:proofErr w:type="spellEnd"/>
+                      <w:r>
+                        <w:rPr>
+                          <w:rFonts w:ascii="Courier New" w:hAnsi="Courier New" w:cs="Courier New"/>
+                          <w:color w:val="383A42"/>
+                        </w:rPr>
+                        <w:t>(</w:t>
+                      </w:r>
+                      <w:r>
+                        <w:rPr>
+                          <w:rFonts w:ascii="Courier New" w:hAnsi="Courier New" w:cs="Courier New"/>
+                          <w:color w:val="A626A4"/>
+                        </w:rPr>
+                        <w:t>void</w:t>
+                      </w:r>
+                      <w:r>
+                        <w:rPr>
+                          <w:rFonts w:ascii="Courier New" w:hAnsi="Courier New" w:cs="Courier New"/>
+                          <w:color w:val="383A42"/>
+                        </w:rPr>
+                        <w:t>)</w:t>
+                      </w:r>
+                      <w:r>
+                        <w:rPr>
+                          <w:rFonts w:ascii="Courier New" w:hAnsi="Courier New" w:cs="Courier New"/>
+                          <w:color w:val="383A42"/>
+                        </w:rPr>
+                        <w:br/>
+                        <w:t>{</w:t>
+                      </w:r>
+                      <w:r>
+                        <w:rPr>
+                          <w:rFonts w:ascii="Courier New" w:hAnsi="Courier New" w:cs="Courier New"/>
+                          <w:color w:val="383A42"/>
+                        </w:rPr>
+                        <w:br/>
+                        <w:t xml:space="preserve">  </w:t>
+                      </w:r>
+                      <w:proofErr w:type="spellStart"/>
+                      <w:r>
+                        <w:rPr>
+                          <w:rFonts w:ascii="Courier New" w:hAnsi="Courier New" w:cs="Courier New"/>
+                          <w:color w:val="383A42"/>
+                        </w:rPr>
+                        <w:t>kpgdir</w:t>
+                      </w:r>
+                      <w:proofErr w:type="spellEnd"/>
+                      <w:r>
+                        <w:rPr>
+                          <w:rFonts w:ascii="Courier New" w:hAnsi="Courier New" w:cs="Courier New"/>
+                          <w:color w:val="383A42"/>
+                        </w:rPr>
+                        <w:t xml:space="preserve"> = </w:t>
+                      </w:r>
+                      <w:proofErr w:type="spellStart"/>
+                      <w:r>
+                        <w:rPr>
+                          <w:rFonts w:ascii="Courier New" w:hAnsi="Courier New" w:cs="Courier New"/>
+                          <w:color w:val="383A42"/>
+                        </w:rPr>
+                        <w:t>setupkvm</w:t>
+                      </w:r>
+                      <w:proofErr w:type="spellEnd"/>
+                      <w:r>
+                        <w:rPr>
+                          <w:rFonts w:ascii="Courier New" w:hAnsi="Courier New" w:cs="Courier New"/>
+                          <w:color w:val="383A42"/>
+                        </w:rPr>
+                        <w:t>();</w:t>
+                      </w:r>
+                      <w:r>
+                        <w:rPr>
+                          <w:rFonts w:ascii="Courier New" w:hAnsi="Courier New" w:cs="Courier New"/>
+                          <w:color w:val="383A42"/>
+                        </w:rPr>
+                        <w:br/>
+                        <w:t xml:space="preserve">  </w:t>
+                      </w:r>
+                      <w:proofErr w:type="spellStart"/>
+                      <w:r>
+                        <w:rPr>
+                          <w:rFonts w:ascii="Courier New" w:hAnsi="Courier New" w:cs="Courier New"/>
+                          <w:color w:val="383A42"/>
+                        </w:rPr>
+                        <w:t>switchkvm</w:t>
+                      </w:r>
+                      <w:proofErr w:type="spellEnd"/>
+                      <w:r>
+                        <w:rPr>
+                          <w:rFonts w:ascii="Courier New" w:hAnsi="Courier New" w:cs="Courier New"/>
+                          <w:color w:val="383A42"/>
+                        </w:rPr>
+                        <w:t>();</w:t>
+                      </w:r>
+                      <w:r>
+                        <w:rPr>
+                          <w:rFonts w:ascii="Courier New" w:hAnsi="Courier New" w:cs="Courier New"/>
+                          <w:color w:val="383A42"/>
+                        </w:rPr>
+                        <w:br/>
+                        <w:t>}</w:t>
+                      </w:r>
+                    </w:p>
+                    <w:p/>
+                  </w:txbxContent>
+                </v:textbox>
+                <w10:anchorlock/>
+              </v:shape>
+            </w:pict>
+          </mc:Fallback>
+        </mc:AlternateContent>
+      </w:r>
+    </w:p>
+    <w:p>
+      <w:pPr>
+        <w:pStyle w:val="Text"/>
+        <w:rPr>
+          <w:rtl/>
+        </w:rPr>
+      </w:pPr>
+      <w:r>
+        <w:rPr>
+          <w:rFonts w:hint="cs"/>
+          <w:rtl/>
+        </w:rPr>
+        <w:t xml:space="preserve">خط اول تابع </w:t>
+      </w:r>
+      <w:r>
+        <w:rPr>
+          <w:rFonts w:hint="cs"/>
+          <w:rtl/>
+        </w:rPr>
+        <w:t xml:space="preserve">یک </w:t>
+      </w:r>
+      <w:r>
+        <w:t>page table</w:t>
+      </w:r>
+      <w:r>
+        <w:rPr>
+          <w:rFonts w:hint="cs"/>
+          <w:rtl/>
+        </w:rPr>
+        <w:t xml:space="preserve"> برای کرنل ایجاد </w:t>
+      </w:r>
+      <w:proofErr w:type="spellStart"/>
+      <w:r>
+        <w:rPr>
+          <w:rFonts w:hint="cs"/>
+          <w:rtl/>
+        </w:rPr>
+        <w:t>می‌کند</w:t>
+      </w:r>
+      <w:proofErr w:type="spellEnd"/>
+      <w:r>
+        <w:rPr>
+          <w:rFonts w:hint="cs"/>
+          <w:rtl/>
+        </w:rPr>
+        <w:t xml:space="preserve"> که این مورد توسط هسته اول انجام </w:t>
+      </w:r>
+      <w:proofErr w:type="spellStart"/>
+      <w:r>
+        <w:rPr>
+          <w:rFonts w:hint="cs"/>
+          <w:rtl/>
+        </w:rPr>
+        <w:t>می‌پذیرد</w:t>
+      </w:r>
+      <w:proofErr w:type="spellEnd"/>
+      <w:r>
+        <w:rPr>
+          <w:rFonts w:hint="cs"/>
+          <w:rtl/>
+        </w:rPr>
+        <w:t xml:space="preserve">. پس از آن باید هسته به این </w:t>
+      </w:r>
+      <w:r>
+        <w:t>page table</w:t>
+      </w:r>
+      <w:r>
+        <w:rPr>
+          <w:rFonts w:hint="cs"/>
+          <w:rtl/>
+        </w:rPr>
+        <w:t xml:space="preserve"> </w:t>
+      </w:r>
+      <w:proofErr w:type="spellStart"/>
+      <w:r>
+        <w:rPr>
+          <w:rFonts w:hint="cs"/>
+          <w:rtl/>
+        </w:rPr>
+        <w:t>سوییچ</w:t>
+      </w:r>
+      <w:proofErr w:type="spellEnd"/>
+      <w:r>
+        <w:rPr>
+          <w:rFonts w:hint="cs"/>
+          <w:rtl/>
+        </w:rPr>
+        <w:t xml:space="preserve"> کند که این کار در تمامی </w:t>
+      </w:r>
+      <w:proofErr w:type="spellStart"/>
+      <w:r>
+        <w:rPr>
+          <w:rFonts w:hint="cs"/>
+          <w:rtl/>
+        </w:rPr>
+        <w:t>هسته‌ها</w:t>
+      </w:r>
+      <w:proofErr w:type="spellEnd"/>
+      <w:r>
+        <w:rPr>
+          <w:rFonts w:hint="cs"/>
+          <w:rtl/>
+        </w:rPr>
+        <w:t xml:space="preserve"> انجام </w:t>
+      </w:r>
+      <w:proofErr w:type="spellStart"/>
+      <w:r>
+        <w:rPr>
+          <w:rFonts w:hint="cs"/>
+          <w:rtl/>
+        </w:rPr>
+        <w:t>می‌پذیرد</w:t>
+      </w:r>
+      <w:proofErr w:type="spellEnd"/>
+      <w:r>
+        <w:rPr>
+          <w:rFonts w:hint="cs"/>
+          <w:rtl/>
+        </w:rPr>
+        <w:t>.</w:t>
+      </w:r>
+      <w:r>
+        <w:rPr>
+          <w:rFonts w:hint="cs"/>
+          <w:rtl/>
+        </w:rPr>
+        <w:t xml:space="preserve"> </w:t>
+      </w:r>
+      <w:proofErr w:type="spellStart"/>
+      <w:r>
+        <w:rPr>
+          <w:rFonts w:hint="cs"/>
+          <w:rtl/>
+        </w:rPr>
+        <w:t>بخش‌هایی</w:t>
+      </w:r>
+      <w:proofErr w:type="spellEnd"/>
+      <w:r>
+        <w:rPr>
+          <w:rFonts w:hint="cs"/>
+          <w:rtl/>
+        </w:rPr>
+        <w:t xml:space="preserve"> از </w:t>
+      </w:r>
+      <w:proofErr w:type="spellStart"/>
+      <w:r>
+        <w:rPr>
+          <w:rFonts w:hint="cs"/>
+          <w:rtl/>
+        </w:rPr>
+        <w:t>آماده‌سازی</w:t>
+      </w:r>
+      <w:proofErr w:type="spellEnd"/>
+      <w:r>
+        <w:rPr>
+          <w:rFonts w:hint="cs"/>
+          <w:rtl/>
+        </w:rPr>
+        <w:t xml:space="preserve"> سیستم که در تمام </w:t>
+      </w:r>
+      <w:proofErr w:type="spellStart"/>
+      <w:r>
+        <w:rPr>
+          <w:rFonts w:hint="cs"/>
+          <w:rtl/>
+        </w:rPr>
+        <w:t>هسته‌ها</w:t>
+      </w:r>
+      <w:proofErr w:type="spellEnd"/>
+      <w:r>
+        <w:rPr>
+          <w:rFonts w:hint="cs"/>
+          <w:rtl/>
+        </w:rPr>
+        <w:t xml:space="preserve"> مشترک هستند به شرح زیر است:</w:t>
+      </w:r>
+    </w:p>
+    <w:p>
+      <w:pPr>
+        <w:pStyle w:val="Text"/>
+        <w:numPr>
+          <w:ilvl w:val="0"/>
+          <w:numId w:val="13"/>
+        </w:numPr>
+        <w:rPr>
+          <w:rStyle w:val="Code"/>
+        </w:rPr>
+      </w:pPr>
+      <w:proofErr w:type="spellStart"/>
+      <w:r>
+        <w:rPr>
+          <w:rStyle w:val="Code"/>
+        </w:rPr>
+        <w:t>switchkvm</w:t>
+      </w:r>
+      <w:proofErr w:type="spellEnd"/>
+    </w:p>
+    <w:p>
+      <w:pPr>
+        <w:pStyle w:val="Text"/>
+        <w:numPr>
+          <w:ilvl w:val="0"/>
+          <w:numId w:val="13"/>
+        </w:numPr>
+        <w:rPr>
+          <w:rStyle w:val="Code"/>
+        </w:rPr>
+      </w:pPr>
+      <w:proofErr w:type="spellStart"/>
+      <w:r>
+        <w:rPr>
+          <w:rStyle w:val="Code"/>
+        </w:rPr>
+        <w:t>seginit</w:t>
+      </w:r>
+      <w:proofErr w:type="spellEnd"/>
+    </w:p>
+    <w:p>
+      <w:pPr>
+        <w:pStyle w:val="Text"/>
+        <w:numPr>
+          <w:ilvl w:val="0"/>
+          <w:numId w:val="13"/>
+        </w:numPr>
+        <w:rPr>
+          <w:rStyle w:val="Code"/>
+        </w:rPr>
+      </w:pPr>
+      <w:proofErr w:type="spellStart"/>
+      <w:r>
+        <w:rPr>
+          <w:rStyle w:val="Code"/>
+        </w:rPr>
+        <w:t>lapicinit</w:t>
+      </w:r>
+      <w:proofErr w:type="spellEnd"/>
+    </w:p>
+    <w:p>
+      <w:pPr>
+        <w:pStyle w:val="Text"/>
+        <w:numPr>
+          <w:ilvl w:val="0"/>
+          <w:numId w:val="13"/>
+        </w:numPr>
+        <w:rPr>
+          <w:rStyle w:val="Code"/>
+        </w:rPr>
+      </w:pPr>
+      <w:proofErr w:type="spellStart"/>
+      <w:r>
+        <w:rPr>
+          <w:rStyle w:val="Code"/>
+        </w:rPr>
+        <w:t>mpmain</w:t>
+      </w:r>
+      <w:proofErr w:type="spellEnd"/>
+    </w:p>
+    <w:p>
+      <w:pPr>
+        <w:pStyle w:val="Text"/>
+        <w:rPr>
+          <w:rStyle w:val="Code"/>
+          <w:rFonts w:ascii="Vazirmatn" w:eastAsia="Vazirmatn" w:hAnsi="Vazirmatn"/>
+          <w:color w:val="auto"/>
+          <w:rtl/>
+        </w:rPr>
+      </w:pPr>
+      <w:r>
+        <w:rPr>
+          <w:rStyle w:val="Code"/>
+          <w:rFonts w:ascii="Vazirmatn" w:eastAsia="Vazirmatn" w:hAnsi="Vazirmatn" w:hint="cs"/>
+          <w:color w:val="auto"/>
+          <w:rtl/>
+        </w:rPr>
+        <w:t xml:space="preserve">همچنین </w:t>
+      </w:r>
+      <w:proofErr w:type="spellStart"/>
+      <w:r>
+        <w:rPr>
+          <w:rStyle w:val="Code"/>
+          <w:rFonts w:ascii="Vazirmatn" w:eastAsia="Vazirmatn" w:hAnsi="Vazirmatn" w:hint="cs"/>
+          <w:color w:val="auto"/>
+          <w:rtl/>
+        </w:rPr>
+        <w:t>بخش‌هایی</w:t>
+      </w:r>
+      <w:proofErr w:type="spellEnd"/>
+      <w:r>
+        <w:rPr>
+          <w:rStyle w:val="Code"/>
+          <w:rFonts w:ascii="Vazirmatn" w:eastAsia="Vazirmatn" w:hAnsi="Vazirmatn" w:hint="cs"/>
+          <w:color w:val="auto"/>
+          <w:rtl/>
+        </w:rPr>
+        <w:t xml:space="preserve"> که تنها در هسته اول (به صورت اختصاصی) اجرا </w:t>
+      </w:r>
+      <w:proofErr w:type="spellStart"/>
+      <w:r>
+        <w:rPr>
+          <w:rStyle w:val="Code"/>
+          <w:rFonts w:ascii="Vazirmatn" w:eastAsia="Vazirmatn" w:hAnsi="Vazirmatn" w:hint="cs"/>
+          <w:color w:val="auto"/>
+          <w:rtl/>
+        </w:rPr>
+        <w:t>می‌شوند</w:t>
+      </w:r>
+      <w:proofErr w:type="spellEnd"/>
+      <w:r>
+        <w:rPr>
+          <w:rStyle w:val="Code"/>
+          <w:rFonts w:ascii="Vazirmatn" w:eastAsia="Vazirmatn" w:hAnsi="Vazirmatn" w:hint="cs"/>
+          <w:color w:val="auto"/>
+          <w:rtl/>
+        </w:rPr>
+        <w:t xml:space="preserve"> به شرح زیر است:</w:t>
+      </w:r>
+    </w:p>
+    <w:p>
+      <w:pPr>
+        <w:pStyle w:val="Text"/>
+        <w:numPr>
+          <w:ilvl w:val="0"/>
+          <w:numId w:val="19"/>
+        </w:numPr>
+        <w:rPr>
+          <w:rStyle w:val="Code"/>
+        </w:rPr>
+      </w:pPr>
+      <w:r>
+        <w:rPr>
+          <w:rStyle w:val="Code"/>
+        </w:rPr>
+        <w:t>kinit1</w:t>
+      </w:r>
+    </w:p>
+    <w:p>
+      <w:pPr>
+        <w:pStyle w:val="Text"/>
+        <w:numPr>
+          <w:ilvl w:val="0"/>
+          <w:numId w:val="19"/>
+        </w:numPr>
+        <w:rPr>
+          <w:rStyle w:val="Code"/>
+        </w:rPr>
+      </w:pPr>
+      <w:proofErr w:type="spellStart"/>
+      <w:r>
+        <w:rPr>
+          <w:rStyle w:val="Code"/>
+        </w:rPr>
+        <w:t>kvmalloc</w:t>
+      </w:r>
+      <w:proofErr w:type="spellEnd"/>
+      <w:r>
+        <w:rPr>
+          <w:rStyle w:val="Code"/>
+          <w:rFonts w:hint="cs"/>
+          <w:rtl/>
+        </w:rPr>
+        <w:t xml:space="preserve"> (</w:t>
+      </w:r>
+      <w:proofErr w:type="spellStart"/>
+      <w:r>
+        <w:rPr>
+          <w:rStyle w:val="Code"/>
+        </w:rPr>
+        <w:t>setupkvm</w:t>
+      </w:r>
+      <w:proofErr w:type="spellEnd"/>
+      <w:r>
+        <w:rPr>
+          <w:rStyle w:val="Code"/>
+          <w:rFonts w:hint="cs"/>
+          <w:rtl/>
+        </w:rPr>
+        <w:t>)</w:t>
+      </w:r>
+    </w:p>
+    <w:p>
+      <w:pPr>
+        <w:pStyle w:val="Text"/>
+        <w:numPr>
+          <w:ilvl w:val="0"/>
+          <w:numId w:val="19"/>
+        </w:numPr>
+        <w:rPr>
+          <w:rStyle w:val="Code"/>
+        </w:rPr>
+      </w:pPr>
+      <w:proofErr w:type="spellStart"/>
+      <w:r>
+        <w:rPr>
+          <w:rStyle w:val="Code"/>
+        </w:rPr>
+        <w:t>mpinit</w:t>
+      </w:r>
+      <w:proofErr w:type="spellEnd"/>
+    </w:p>
+    <w:p>
+      <w:pPr>
+        <w:pStyle w:val="Text"/>
+        <w:numPr>
+          <w:ilvl w:val="0"/>
+          <w:numId w:val="19"/>
+        </w:numPr>
+        <w:rPr>
+          <w:rStyle w:val="Code"/>
+        </w:rPr>
+      </w:pPr>
+      <w:proofErr w:type="spellStart"/>
+      <w:r>
+        <w:rPr>
+          <w:rStyle w:val="Code"/>
+        </w:rPr>
+        <w:t>picinit</w:t>
+      </w:r>
+      <w:proofErr w:type="spellEnd"/>
+    </w:p>
+    <w:p>
+      <w:pPr>
+        <w:pStyle w:val="Text"/>
+        <w:numPr>
+          <w:ilvl w:val="0"/>
+          <w:numId w:val="19"/>
+        </w:numPr>
+        <w:rPr>
+          <w:rStyle w:val="Code"/>
+        </w:rPr>
+      </w:pPr>
+      <w:proofErr w:type="spellStart"/>
+      <w:r>
+        <w:rPr>
+          <w:rStyle w:val="Code"/>
+        </w:rPr>
+        <w:t>ioapicinit</w:t>
+      </w:r>
+      <w:proofErr w:type="spellEnd"/>
+    </w:p>
+    <w:p>
+      <w:pPr>
+        <w:pStyle w:val="Text"/>
+        <w:numPr>
+          <w:ilvl w:val="0"/>
+          <w:numId w:val="19"/>
+        </w:numPr>
+        <w:rPr>
+          <w:rStyle w:val="Code"/>
+        </w:rPr>
+      </w:pPr>
+      <w:proofErr w:type="spellStart"/>
+      <w:r>
+        <w:rPr>
+          <w:rStyle w:val="Code"/>
+        </w:rPr>
+        <w:t>consoleinit</w:t>
+      </w:r>
+      <w:proofErr w:type="spellEnd"/>
+    </w:p>
+    <w:p>
+      <w:pPr>
+        <w:pStyle w:val="Text"/>
+        <w:numPr>
+          <w:ilvl w:val="0"/>
+          <w:numId w:val="19"/>
+        </w:numPr>
+        <w:rPr>
+          <w:rStyle w:val="Code"/>
+        </w:rPr>
+      </w:pPr>
+      <w:proofErr w:type="spellStart"/>
+      <w:r>
+        <w:rPr>
+          <w:rStyle w:val="Code"/>
+        </w:rPr>
+        <w:t>uartinit</w:t>
+      </w:r>
+      <w:proofErr w:type="spellEnd"/>
+    </w:p>
+    <w:p>
+      <w:pPr>
+        <w:pStyle w:val="Text"/>
+        <w:numPr>
+          <w:ilvl w:val="0"/>
+          <w:numId w:val="19"/>
+        </w:numPr>
+        <w:rPr>
+          <w:rStyle w:val="Code"/>
+        </w:rPr>
+      </w:pPr>
+      <w:proofErr w:type="spellStart"/>
+      <w:r>
+        <w:rPr>
+          <w:rStyle w:val="Code"/>
+        </w:rPr>
+        <w:t>pinit</w:t>
+      </w:r>
+      <w:proofErr w:type="spellEnd"/>
+    </w:p>
+    <w:p>
+      <w:pPr>
+        <w:pStyle w:val="Text"/>
+        <w:numPr>
+          <w:ilvl w:val="0"/>
+          <w:numId w:val="19"/>
+        </w:numPr>
+        <w:rPr>
+          <w:rStyle w:val="Code"/>
+        </w:rPr>
+      </w:pPr>
+      <w:proofErr w:type="spellStart"/>
+      <w:r>
+        <w:rPr>
+          <w:rStyle w:val="Code"/>
+        </w:rPr>
+        <w:lastRenderedPageBreak/>
+        <w:t>tvinit</w:t>
+      </w:r>
+      <w:proofErr w:type="spellEnd"/>
+    </w:p>
+    <w:p>
+      <w:pPr>
+        <w:pStyle w:val="Text"/>
+        <w:numPr>
+          <w:ilvl w:val="0"/>
+          <w:numId w:val="19"/>
+        </w:numPr>
+        <w:rPr>
+          <w:rStyle w:val="Code"/>
+        </w:rPr>
+      </w:pPr>
+      <w:r>
+        <w:rPr>
+          <w:rStyle w:val="Code"/>
+        </w:rPr>
+        <w:t>binit</w:t>
+      </w:r>
+    </w:p>
+    <w:p>
+      <w:pPr>
+        <w:pStyle w:val="Text"/>
+        <w:numPr>
+          <w:ilvl w:val="0"/>
+          <w:numId w:val="19"/>
+        </w:numPr>
+        <w:rPr>
+          <w:rStyle w:val="Code"/>
+        </w:rPr>
+      </w:pPr>
+      <w:proofErr w:type="spellStart"/>
+      <w:r>
+        <w:rPr>
+          <w:rStyle w:val="Code"/>
+        </w:rPr>
+        <w:t>fileinit</w:t>
+      </w:r>
+      <w:proofErr w:type="spellEnd"/>
+    </w:p>
+    <w:p>
+      <w:pPr>
+        <w:pStyle w:val="Text"/>
+        <w:numPr>
+          <w:ilvl w:val="0"/>
+          <w:numId w:val="19"/>
+        </w:numPr>
+        <w:rPr>
+          <w:rStyle w:val="Code"/>
+        </w:rPr>
+      </w:pPr>
+      <w:proofErr w:type="spellStart"/>
+      <w:r>
+        <w:rPr>
+          <w:rStyle w:val="Code"/>
+        </w:rPr>
+        <w:t>ideinit</w:t>
+      </w:r>
+      <w:proofErr w:type="spellEnd"/>
+    </w:p>
+    <w:p>
+      <w:pPr>
+        <w:pStyle w:val="Text"/>
+        <w:numPr>
+          <w:ilvl w:val="0"/>
+          <w:numId w:val="19"/>
+        </w:numPr>
+        <w:rPr>
+          <w:rStyle w:val="Code"/>
+        </w:rPr>
+      </w:pPr>
+      <w:proofErr w:type="spellStart"/>
+      <w:r>
+        <w:rPr>
+          <w:rStyle w:val="Code"/>
+        </w:rPr>
+        <w:t>startothers</w:t>
+      </w:r>
+      <w:proofErr w:type="spellEnd"/>
+    </w:p>
+    <w:p>
+      <w:pPr>
+        <w:pStyle w:val="Text"/>
+        <w:numPr>
+          <w:ilvl w:val="0"/>
+          <w:numId w:val="19"/>
+        </w:numPr>
+        <w:rPr>
+          <w:rStyle w:val="Code"/>
+        </w:rPr>
+      </w:pPr>
+      <w:r>
+        <w:rPr>
+          <w:rStyle w:val="Code"/>
+        </w:rPr>
+        <w:t>kinit2</w:t>
+      </w:r>
+    </w:p>
+    <w:p>
+      <w:pPr>
+        <w:pStyle w:val="Text"/>
+        <w:numPr>
+          <w:ilvl w:val="0"/>
+          <w:numId w:val="19"/>
+        </w:numPr>
+        <w:rPr>
+          <w:rStyle w:val="Code"/>
+        </w:rPr>
+      </w:pPr>
+      <w:proofErr w:type="spellStart"/>
+      <w:r>
+        <w:rPr>
+          <w:rStyle w:val="Code"/>
+        </w:rPr>
+        <w:t>userinit</w:t>
+      </w:r>
+      <w:proofErr w:type="spellEnd"/>
+    </w:p>
+    <w:p>
+      <w:pPr>
+        <w:pStyle w:val="Text"/>
+        <w:rPr>
+          <w:rStyle w:val="Code"/>
+          <w:rFonts w:ascii="Vazirmatn" w:eastAsia="Vazirmatn" w:hAnsi="Vazirmatn"/>
+          <w:color w:val="auto"/>
+          <w:rtl/>
+        </w:rPr>
+      </w:pPr>
+      <w:r>
+        <w:rPr>
+          <w:rStyle w:val="Code"/>
+          <w:rFonts w:ascii="Vazirmatn" w:eastAsia="Vazirmatn" w:hAnsi="Vazirmatn" w:hint="cs"/>
+          <w:color w:val="auto"/>
+          <w:rtl/>
+        </w:rPr>
+        <w:t xml:space="preserve">از موارد اختصاصی هسته اول </w:t>
+      </w:r>
+      <w:proofErr w:type="spellStart"/>
+      <w:r>
+        <w:rPr>
+          <w:rStyle w:val="Code"/>
+          <w:rFonts w:ascii="Vazirmatn" w:eastAsia="Vazirmatn" w:hAnsi="Vazirmatn" w:hint="cs"/>
+          <w:color w:val="auto"/>
+          <w:rtl/>
+        </w:rPr>
+        <w:t>می‌توان</w:t>
+      </w:r>
+      <w:proofErr w:type="spellEnd"/>
+      <w:r>
+        <w:rPr>
+          <w:rStyle w:val="Code"/>
+          <w:rFonts w:ascii="Vazirmatn" w:eastAsia="Vazirmatn" w:hAnsi="Vazirmatn" w:hint="cs"/>
+          <w:color w:val="auto"/>
+          <w:rtl/>
+        </w:rPr>
+        <w:t xml:space="preserve"> به تابع </w:t>
+      </w:r>
+      <w:proofErr w:type="spellStart"/>
+      <w:r>
+        <w:rPr>
+          <w:rStyle w:val="Code"/>
+        </w:rPr>
+        <w:t>startothers</w:t>
+      </w:r>
+      <w:proofErr w:type="spellEnd"/>
+      <w:r>
+        <w:rPr>
+          <w:rStyle w:val="Code"/>
+          <w:rFonts w:ascii="Vazirmatn" w:eastAsia="Vazirmatn" w:hAnsi="Vazirmatn" w:hint="cs"/>
+          <w:color w:val="auto"/>
+          <w:rtl/>
+        </w:rPr>
+        <w:t xml:space="preserve"> اشاره کرد که واضح است فقط پردازنده اول نیاز است بقیه </w:t>
+      </w:r>
+      <w:proofErr w:type="spellStart"/>
+      <w:r>
+        <w:rPr>
+          <w:rStyle w:val="Code"/>
+          <w:rFonts w:ascii="Vazirmatn" w:eastAsia="Vazirmatn" w:hAnsi="Vazirmatn" w:hint="cs"/>
+          <w:color w:val="auto"/>
+          <w:rtl/>
+        </w:rPr>
+        <w:t>پردازنده‌ها</w:t>
+      </w:r>
+      <w:proofErr w:type="spellEnd"/>
+      <w:r>
+        <w:rPr>
+          <w:rStyle w:val="Code"/>
+          <w:rFonts w:ascii="Vazirmatn" w:eastAsia="Vazirmatn" w:hAnsi="Vazirmatn" w:hint="cs"/>
+          <w:color w:val="auto"/>
+          <w:rtl/>
+        </w:rPr>
+        <w:t xml:space="preserve"> را </w:t>
+      </w:r>
+      <w:r>
+        <w:rPr>
+          <w:rStyle w:val="Code"/>
+          <w:rFonts w:ascii="Vazirmatn" w:eastAsia="Vazirmatn" w:hAnsi="Vazirmatn"/>
+          <w:color w:val="auto"/>
+        </w:rPr>
+        <w:t>start</w:t>
+      </w:r>
+      <w:r>
+        <w:rPr>
+          <w:rStyle w:val="Code"/>
+          <w:rFonts w:ascii="Vazirmatn" w:eastAsia="Vazirmatn" w:hAnsi="Vazirmatn" w:hint="cs"/>
+          <w:color w:val="auto"/>
+          <w:rtl/>
+        </w:rPr>
+        <w:t xml:space="preserve"> کند و نیازی نیست هر پردازنده در زمان بالا آمدن این کار را انجام دهد. یا برای مثال زمانی که پردازنده اول به کمک تابع </w:t>
+      </w:r>
+      <w:proofErr w:type="spellStart"/>
+      <w:r>
+        <w:rPr>
+          <w:rStyle w:val="Code"/>
+        </w:rPr>
+        <w:t>ideinit</w:t>
+      </w:r>
+      <w:proofErr w:type="spellEnd"/>
+      <w:r>
+        <w:rPr>
+          <w:rStyle w:val="Code"/>
+          <w:rFonts w:ascii="Vazirmatn" w:eastAsia="Vazirmatn" w:hAnsi="Vazirmatn" w:hint="cs"/>
+          <w:color w:val="auto"/>
+          <w:rtl/>
+        </w:rPr>
+        <w:t xml:space="preserve"> دیسک را شناسایی </w:t>
+      </w:r>
+      <w:proofErr w:type="spellStart"/>
+      <w:r>
+        <w:rPr>
+          <w:rStyle w:val="Code"/>
+          <w:rFonts w:ascii="Vazirmatn" w:eastAsia="Vazirmatn" w:hAnsi="Vazirmatn" w:hint="cs"/>
+          <w:color w:val="auto"/>
+          <w:rtl/>
+        </w:rPr>
+        <w:t>می‌کند</w:t>
+      </w:r>
+      <w:proofErr w:type="spellEnd"/>
+      <w:r>
+        <w:rPr>
+          <w:rStyle w:val="Code"/>
+          <w:rFonts w:ascii="Vazirmatn" w:eastAsia="Vazirmatn" w:hAnsi="Vazirmatn" w:hint="cs"/>
+          <w:color w:val="auto"/>
+          <w:rtl/>
+        </w:rPr>
+        <w:t xml:space="preserve">، نیازی نیست بقیه </w:t>
+      </w:r>
+      <w:proofErr w:type="spellStart"/>
+      <w:r>
+        <w:rPr>
+          <w:rStyle w:val="Code"/>
+          <w:rFonts w:ascii="Vazirmatn" w:eastAsia="Vazirmatn" w:hAnsi="Vazirmatn" w:hint="cs"/>
+          <w:color w:val="auto"/>
+          <w:rtl/>
+        </w:rPr>
+        <w:t>پردازنده‌ها</w:t>
+      </w:r>
+      <w:proofErr w:type="spellEnd"/>
+      <w:r>
+        <w:rPr>
+          <w:rStyle w:val="Code"/>
+          <w:rFonts w:ascii="Vazirmatn" w:eastAsia="Vazirmatn" w:hAnsi="Vazirmatn" w:hint="cs"/>
+          <w:color w:val="auto"/>
+          <w:rtl/>
+        </w:rPr>
+        <w:t xml:space="preserve"> این کار را انجام دهند.</w:t>
+      </w:r>
+    </w:p>
+    <w:p>
+      <w:pPr>
+        <w:pStyle w:val="Text"/>
+        <w:rPr>
+          <w:rStyle w:val="Code"/>
+          <w:rFonts w:ascii="Vazirmatn" w:eastAsia="Vazirmatn" w:hAnsi="Vazirmatn"/>
+          <w:color w:val="auto"/>
+          <w:rtl/>
+        </w:rPr>
+      </w:pPr>
+      <w:r>
+        <w:rPr>
+          <w:rStyle w:val="Code"/>
+          <w:rFonts w:ascii="Vazirmatn" w:eastAsia="Vazirmatn" w:hAnsi="Vazirmatn" w:hint="cs"/>
+          <w:color w:val="auto"/>
+          <w:rtl/>
+        </w:rPr>
+        <w:t xml:space="preserve">از طرفی، همه </w:t>
+      </w:r>
+      <w:proofErr w:type="spellStart"/>
+      <w:r>
+        <w:rPr>
+          <w:rStyle w:val="Code"/>
+          <w:rFonts w:ascii="Vazirmatn" w:eastAsia="Vazirmatn" w:hAnsi="Vazirmatn" w:hint="cs"/>
+          <w:color w:val="auto"/>
+          <w:rtl/>
+        </w:rPr>
+        <w:t>پردازنده‌ها</w:t>
+      </w:r>
+      <w:proofErr w:type="spellEnd"/>
+      <w:r>
+        <w:rPr>
+          <w:rStyle w:val="Code"/>
+          <w:rFonts w:ascii="Vazirmatn" w:eastAsia="Vazirmatn" w:hAnsi="Vazirmatn" w:hint="cs"/>
+          <w:color w:val="auto"/>
+          <w:rtl/>
+        </w:rPr>
+        <w:t xml:space="preserve"> باید آدرس </w:t>
+      </w:r>
+      <w:r>
+        <w:rPr>
+          <w:rStyle w:val="Code"/>
+          <w:rFonts w:ascii="Vazirmatn" w:eastAsia="Vazirmatn" w:hAnsi="Vazirmatn"/>
+          <w:color w:val="auto"/>
+        </w:rPr>
+        <w:t>page table</w:t>
+      </w:r>
+      <w:r>
+        <w:rPr>
+          <w:rStyle w:val="Code"/>
+          <w:rFonts w:ascii="Vazirmatn" w:eastAsia="Vazirmatn" w:hAnsi="Vazirmatn" w:hint="cs"/>
+          <w:color w:val="auto"/>
+          <w:rtl/>
+        </w:rPr>
+        <w:t xml:space="preserve"> که توسط پردازنده اول ایجاد شده را در </w:t>
+      </w:r>
+      <w:proofErr w:type="spellStart"/>
+      <w:r>
+        <w:rPr>
+          <w:rStyle w:val="Code"/>
+          <w:rFonts w:ascii="Vazirmatn" w:eastAsia="Vazirmatn" w:hAnsi="Vazirmatn" w:hint="cs"/>
+          <w:color w:val="auto"/>
+          <w:rtl/>
+        </w:rPr>
+        <w:t>رجیستر</w:t>
+      </w:r>
+      <w:proofErr w:type="spellEnd"/>
+      <w:r>
+        <w:rPr>
+          <w:rStyle w:val="Code"/>
+          <w:rFonts w:ascii="Vazirmatn" w:eastAsia="Vazirmatn" w:hAnsi="Vazirmatn" w:hint="cs"/>
+          <w:color w:val="auto"/>
+          <w:rtl/>
+        </w:rPr>
+        <w:t xml:space="preserve"> خود ذخیره کنند در نتیجه تابع </w:t>
+      </w:r>
+      <w:proofErr w:type="spellStart"/>
+      <w:r>
+        <w:rPr>
+          <w:rStyle w:val="Code"/>
+        </w:rPr>
+        <w:t>switchkvm</w:t>
+      </w:r>
+      <w:proofErr w:type="spellEnd"/>
+      <w:r>
+        <w:rPr>
+          <w:rStyle w:val="Code"/>
+          <w:rFonts w:ascii="Vazirmatn" w:eastAsia="Vazirmatn" w:hAnsi="Vazirmatn" w:hint="cs"/>
+          <w:color w:val="auto"/>
+          <w:rtl/>
+        </w:rPr>
+        <w:t xml:space="preserve"> بین همه </w:t>
+      </w:r>
+      <w:proofErr w:type="spellStart"/>
+      <w:r>
+        <w:rPr>
+          <w:rStyle w:val="Code"/>
+          <w:rFonts w:ascii="Vazirmatn" w:eastAsia="Vazirmatn" w:hAnsi="Vazirmatn" w:hint="cs"/>
+          <w:color w:val="auto"/>
+          <w:rtl/>
+        </w:rPr>
+        <w:t>آن‌ها</w:t>
+      </w:r>
+      <w:proofErr w:type="spellEnd"/>
+      <w:r>
+        <w:rPr>
+          <w:rStyle w:val="Code"/>
+          <w:rFonts w:ascii="Vazirmatn" w:eastAsia="Vazirmatn" w:hAnsi="Vazirmatn" w:hint="cs"/>
+          <w:color w:val="auto"/>
+          <w:rtl/>
+        </w:rPr>
+        <w:t xml:space="preserve"> مشترک است. همچنین، همه </w:t>
+      </w:r>
+      <w:proofErr w:type="spellStart"/>
+      <w:r>
+        <w:rPr>
+          <w:rStyle w:val="Code"/>
+          <w:rFonts w:ascii="Vazirmatn" w:eastAsia="Vazirmatn" w:hAnsi="Vazirmatn" w:hint="cs"/>
+          <w:color w:val="auto"/>
+          <w:rtl/>
+        </w:rPr>
+        <w:t>پردازنده‌ها</w:t>
+      </w:r>
+      <w:proofErr w:type="spellEnd"/>
+      <w:r>
+        <w:rPr>
+          <w:rStyle w:val="Code"/>
+          <w:rFonts w:ascii="Vazirmatn" w:eastAsia="Vazirmatn" w:hAnsi="Vazirmatn" w:hint="cs"/>
+          <w:color w:val="auto"/>
+          <w:rtl/>
+        </w:rPr>
+        <w:t xml:space="preserve"> باید کار خود را شروع کنند و آماده اجرای </w:t>
+      </w:r>
+      <w:proofErr w:type="spellStart"/>
+      <w:r>
+        <w:rPr>
+          <w:rStyle w:val="Code"/>
+          <w:rFonts w:ascii="Vazirmatn" w:eastAsia="Vazirmatn" w:hAnsi="Vazirmatn" w:hint="cs"/>
+          <w:color w:val="auto"/>
+          <w:rtl/>
+        </w:rPr>
+        <w:t>برنامه‌ها</w:t>
+      </w:r>
+      <w:proofErr w:type="spellEnd"/>
+      <w:r>
+        <w:rPr>
+          <w:rStyle w:val="Code"/>
+          <w:rFonts w:ascii="Vazirmatn" w:eastAsia="Vazirmatn" w:hAnsi="Vazirmatn" w:hint="cs"/>
+          <w:color w:val="auto"/>
+          <w:rtl/>
+        </w:rPr>
+        <w:t xml:space="preserve"> شوند که این مورد توسط تابع </w:t>
+      </w:r>
+      <w:proofErr w:type="spellStart"/>
+      <w:r>
+        <w:rPr>
+          <w:rStyle w:val="Code"/>
+        </w:rPr>
+        <w:t>mpmain</w:t>
+      </w:r>
+      <w:proofErr w:type="spellEnd"/>
+      <w:r>
+        <w:rPr>
+          <w:rStyle w:val="Code"/>
+          <w:rFonts w:ascii="Vazirmatn" w:eastAsia="Vazirmatn" w:hAnsi="Vazirmatn" w:hint="cs"/>
+          <w:color w:val="auto"/>
+          <w:rtl/>
+        </w:rPr>
+        <w:t xml:space="preserve"> انجام </w:t>
+      </w:r>
+      <w:proofErr w:type="spellStart"/>
+      <w:r>
+        <w:rPr>
+          <w:rStyle w:val="Code"/>
+          <w:rFonts w:ascii="Vazirmatn" w:eastAsia="Vazirmatn" w:hAnsi="Vazirmatn" w:hint="cs"/>
+          <w:color w:val="auto"/>
+          <w:rtl/>
+        </w:rPr>
+        <w:t>می‌پذیرد</w:t>
+      </w:r>
+      <w:proofErr w:type="spellEnd"/>
+      <w:r>
+        <w:rPr>
+          <w:rStyle w:val="Code"/>
+          <w:rFonts w:ascii="Vazirmatn" w:eastAsia="Vazirmatn" w:hAnsi="Vazirmatn" w:hint="cs"/>
+          <w:color w:val="auto"/>
+          <w:rtl/>
+        </w:rPr>
+        <w:t xml:space="preserve">. در نتیجه این تابع هم بین تمام </w:t>
+      </w:r>
+      <w:proofErr w:type="spellStart"/>
+      <w:r>
+        <w:rPr>
+          <w:rStyle w:val="Code"/>
+          <w:rFonts w:ascii="Vazirmatn" w:eastAsia="Vazirmatn" w:hAnsi="Vazirmatn" w:hint="cs"/>
+          <w:color w:val="auto"/>
+          <w:rtl/>
+        </w:rPr>
+        <w:t>پردازنده‌ها</w:t>
+      </w:r>
+      <w:proofErr w:type="spellEnd"/>
+      <w:r>
+        <w:rPr>
+          <w:rStyle w:val="Code"/>
+          <w:rFonts w:ascii="Vazirmatn" w:eastAsia="Vazirmatn" w:hAnsi="Vazirmatn" w:hint="cs"/>
+          <w:color w:val="auto"/>
+          <w:rtl/>
+        </w:rPr>
+        <w:t xml:space="preserve"> مشترک خواهد بود.</w:t>
+      </w:r>
+    </w:p>
+    <w:p>
+      <w:pPr>
+        <w:pStyle w:val="Text"/>
+        <w:rPr>
+          <w:rStyle w:val="Code"/>
+          <w:rFonts w:ascii="Vazirmatn" w:eastAsia="Vazirmatn" w:hAnsi="Vazirmatn"/>
+          <w:color w:val="auto"/>
+          <w:rtl/>
+        </w:rPr>
+      </w:pPr>
+      <w:proofErr w:type="spellStart"/>
+      <w:r>
+        <w:rPr>
+          <w:rStyle w:val="Code"/>
+          <w:rFonts w:ascii="Vazirmatn" w:eastAsia="Vazirmatn" w:hAnsi="Vazirmatn" w:hint="cs"/>
+          <w:color w:val="auto"/>
+          <w:rtl/>
+        </w:rPr>
+        <w:t>زمان‌بند</w:t>
+      </w:r>
+      <w:proofErr w:type="spellEnd"/>
+      <w:r>
+        <w:rPr>
+          <w:rStyle w:val="Code"/>
+          <w:rFonts w:ascii="Vazirmatn" w:eastAsia="Vazirmatn" w:hAnsi="Vazirmatn" w:hint="cs"/>
+          <w:color w:val="auto"/>
+          <w:rtl/>
+        </w:rPr>
+        <w:t xml:space="preserve"> که توسط تابع </w:t>
+      </w:r>
+      <w:r>
+        <w:rPr>
+          <w:rStyle w:val="Code"/>
+        </w:rPr>
+        <w:t>scheduler</w:t>
+      </w:r>
+      <w:r>
+        <w:rPr>
+          <w:rStyle w:val="Code"/>
+          <w:rFonts w:ascii="Vazirmatn" w:eastAsia="Vazirmatn" w:hAnsi="Vazirmatn" w:hint="cs"/>
+          <w:color w:val="auto"/>
+          <w:rtl/>
+        </w:rPr>
+        <w:t xml:space="preserve"> انجام </w:t>
+      </w:r>
+      <w:proofErr w:type="spellStart"/>
+      <w:r>
+        <w:rPr>
+          <w:rStyle w:val="Code"/>
+          <w:rFonts w:ascii="Vazirmatn" w:eastAsia="Vazirmatn" w:hAnsi="Vazirmatn" w:hint="cs"/>
+          <w:color w:val="auto"/>
+          <w:rtl/>
+        </w:rPr>
+        <w:t>می‌پذیرد</w:t>
+      </w:r>
+      <w:proofErr w:type="spellEnd"/>
+      <w:r>
+        <w:rPr>
+          <w:rStyle w:val="Code"/>
+          <w:rFonts w:ascii="Vazirmatn" w:eastAsia="Vazirmatn" w:hAnsi="Vazirmatn" w:hint="cs"/>
+          <w:color w:val="auto"/>
+          <w:rtl/>
+        </w:rPr>
+        <w:t xml:space="preserve"> در تابع </w:t>
+      </w:r>
+      <w:proofErr w:type="spellStart"/>
+      <w:r>
+        <w:rPr>
+          <w:rStyle w:val="Code"/>
+        </w:rPr>
+        <w:t>mpmain</w:t>
+      </w:r>
+      <w:proofErr w:type="spellEnd"/>
+      <w:r>
+        <w:rPr>
+          <w:rStyle w:val="Code"/>
+          <w:rFonts w:ascii="Vazirmatn" w:eastAsia="Vazirmatn" w:hAnsi="Vazirmatn" w:hint="cs"/>
+          <w:color w:val="auto"/>
+          <w:rtl/>
+        </w:rPr>
+        <w:t xml:space="preserve"> صدا زده </w:t>
+      </w:r>
+      <w:proofErr w:type="spellStart"/>
+      <w:r>
+        <w:rPr>
+          <w:rStyle w:val="Code"/>
+          <w:rFonts w:ascii="Vazirmatn" w:eastAsia="Vazirmatn" w:hAnsi="Vazirmatn" w:hint="cs"/>
+          <w:color w:val="auto"/>
+          <w:rtl/>
+        </w:rPr>
+        <w:t>می‌شود</w:t>
+      </w:r>
+      <w:proofErr w:type="spellEnd"/>
+      <w:r>
+        <w:rPr>
+          <w:rStyle w:val="Code"/>
+          <w:rFonts w:ascii="Vazirmatn" w:eastAsia="Vazirmatn" w:hAnsi="Vazirmatn" w:hint="cs"/>
+          <w:color w:val="auto"/>
+          <w:rtl/>
+        </w:rPr>
+        <w:t xml:space="preserve"> که این تابع بین تمامی </w:t>
+      </w:r>
+      <w:proofErr w:type="spellStart"/>
+      <w:r>
+        <w:rPr>
+          <w:rStyle w:val="Code"/>
+          <w:rFonts w:ascii="Vazirmatn" w:eastAsia="Vazirmatn" w:hAnsi="Vazirmatn" w:hint="cs"/>
+          <w:color w:val="auto"/>
+          <w:rtl/>
+        </w:rPr>
+        <w:t>هسته‌ها</w:t>
+      </w:r>
+      <w:proofErr w:type="spellEnd"/>
+      <w:r>
+        <w:rPr>
+          <w:rStyle w:val="Code"/>
+          <w:rFonts w:ascii="Vazirmatn" w:eastAsia="Vazirmatn" w:hAnsi="Vazirmatn" w:hint="cs"/>
+          <w:color w:val="auto"/>
+          <w:rtl/>
+        </w:rPr>
+        <w:t xml:space="preserve"> مشترک است. این مورد از </w:t>
+      </w:r>
+      <w:proofErr w:type="spellStart"/>
+      <w:r>
+        <w:rPr>
+          <w:rStyle w:val="Code"/>
+          <w:rFonts w:ascii="Vazirmatn" w:eastAsia="Vazirmatn" w:hAnsi="Vazirmatn" w:hint="cs"/>
+          <w:color w:val="auto"/>
+          <w:rtl/>
+        </w:rPr>
+        <w:t>کامنت‌های</w:t>
+      </w:r>
+      <w:proofErr w:type="spellEnd"/>
+      <w:r>
+        <w:rPr>
+          <w:rStyle w:val="Code"/>
+          <w:rFonts w:ascii="Vazirmatn" w:eastAsia="Vazirmatn" w:hAnsi="Vazirmatn" w:hint="cs"/>
+          <w:color w:val="auto"/>
+          <w:rtl/>
+        </w:rPr>
+        <w:t xml:space="preserve"> </w:t>
+      </w:r>
+      <w:proofErr w:type="spellStart"/>
+      <w:r>
+        <w:rPr>
+          <w:rStyle w:val="Code"/>
+          <w:rFonts w:ascii="Vazirmatn" w:eastAsia="Vazirmatn" w:hAnsi="Vazirmatn" w:hint="cs"/>
+          <w:color w:val="auto"/>
+          <w:rtl/>
+        </w:rPr>
+        <w:t>داکیومنت</w:t>
+      </w:r>
+      <w:proofErr w:type="spellEnd"/>
+      <w:r>
+        <w:rPr>
+          <w:rStyle w:val="Code"/>
+          <w:rFonts w:ascii="Vazirmatn" w:eastAsia="Vazirmatn" w:hAnsi="Vazirmatn" w:hint="cs"/>
+          <w:color w:val="auto"/>
+          <w:rtl/>
+        </w:rPr>
+        <w:t xml:space="preserve"> تابع ذکر شده نیز قابل برداشت است:</w:t>
+      </w:r>
+    </w:p>
+    <w:p>
+      <w:pPr>
+        <w:pStyle w:val="Text"/>
+        <w:rPr>
+          <w:rStyle w:val="Code"/>
+          <w:rFonts w:ascii="Vazirmatn" w:eastAsia="Vazirmatn" w:hAnsi="Vazirmatn"/>
+          <w:color w:val="auto"/>
+        </w:rPr>
+      </w:pPr>
+      <w:r>
+        <w:rPr>
+          <w:noProof/>
+        </w:rPr>
+        <mc:AlternateContent>
+          <mc:Choice Requires="wps">
+            <w:drawing>
+              <wp:inline distT="0" distB="0" distL="0" distR="0" wp14:anchorId="2D93605E" wp14:editId="49C6DCAF">
+                <wp:extent cx="5721350" cy="441960"/>
+                <wp:effectExtent l="0" t="0" r="0" b="0"/>
+                <wp:docPr id="6" name="Text Box 2"/>
+                <wp:cNvGraphicFramePr>
+                  <a:graphicFrameLocks xmlns:a="http://schemas.openxmlformats.org/drawingml/2006/main"/>
+                </wp:cNvGraphicFramePr>
+                <a:graphic xmlns:a="http://schemas.openxmlformats.org/drawingml/2006/main">
+                  <a:graphicData uri="http://schemas.microsoft.com/office/word/2010/wordprocessingShape">
+                    <wps:wsp>
+                      <wps:cNvSpPr txBox="1">
+                        <a:spLocks noChangeArrowheads="1"/>
+                      </wps:cNvSpPr>
+                      <wps:spPr bwMode="auto">
+                        <a:xfrm>
+                          <a:off x="0" y="0"/>
+                          <a:ext cx="5721350" cy="441960"/>
+                        </a:xfrm>
+                        <a:prstGeom prst="rect">
+                          <a:avLst/>
+                        </a:prstGeom>
+                        <a:solidFill>
+                          <a:srgbClr val="FFFFFF"/>
+                        </a:solidFill>
+                        <a:ln w="9525">
+                          <a:noFill/>
+                          <a:miter lim="800000"/>
+                          <a:headEnd/>
+                          <a:tailEnd/>
+                        </a:ln>
+                      </wps:spPr>
+                      <wps:txbx>
+                        <w:txbxContent>
+                          <w:p>
+                            <w:pPr>
+                              <w:shd w:val="clear" w:color="auto" w:fill="FAFAFA"/>
+                            </w:pPr>
+                            <w:r>
+                              <w:rPr>
+                                <w:rFonts w:ascii="Courier New" w:hAnsi="Courier New" w:cs="Courier New"/>
+                                <w:i/>
+                                <w:color w:val="A0A1A7"/>
+                              </w:rPr>
+                              <w:t>// Per-CPU process scheduler.</w:t>
+                            </w:r>
+                            <w:r>
+                              <w:rPr>
+                                <w:rFonts w:ascii="Courier New" w:hAnsi="Courier New" w:cs="Courier New"/>
+                                <w:color w:val="383A42"/>
+                              </w:rPr>
+                              <w:br/>
+                            </w:r>
+                            <w:r>
+                              <w:rPr>
+                                <w:rFonts w:ascii="Courier New" w:hAnsi="Courier New" w:cs="Courier New"/>
+                                <w:i/>
+                                <w:color w:val="A0A1A7"/>
+                              </w:rPr>
+                              <w:t>// Each CPU calls scheduler() after setting itself up.</w:t>
+                            </w:r>
+                          </w:p>
+                          <w:p/>
+                        </w:txbxContent>
+                      </wps:txbx>
+                      <wps:bodyPr rot="0" vert="horz" wrap="square" lIns="91440" tIns="45720" rIns="91440" bIns="45720" anchor="t" anchorCtr="0">
+                        <a:noAutofit/>
+                      </wps:bodyPr>
+                    </wps:wsp>
+                  </a:graphicData>
+                </a:graphic>
+              </wp:inline>
+            </w:drawing>
+          </mc:Choice>
+          <mc:Fallback>
+            <w:pict>
+              <v:shape w14:anchorId="2D93605E" id="_x0000_s1034" type="#_x0000_t202" style="width:450.5pt;height:34.8pt;visibility:visible;mso-wrap-style:square;mso-left-percent:-10001;mso-top-percent:-10001;mso-position-horizontal:absolute;mso-position-horizontal-relative:char;mso-position-vertical:absolute;mso-position-vertical-relative:line;mso-left-percent:-10001;mso-top-percent:-10001;v-text-anchor:top" o:gfxdata="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" stroked="f">
+                <v:textbox>
+                  <w:txbxContent>
+                    <w:p>
+                      <w:pPr>
+                        <w:shd w:val="clear" w:color="auto" w:fill="FAFAFA"/>
+                      </w:pPr>
+                      <w:r>
+                        <w:rPr>
+                          <w:rFonts w:ascii="Courier New" w:hAnsi="Courier New" w:cs="Courier New"/>
+                          <w:i/>
+                          <w:color w:val="A0A1A7"/>
+                        </w:rPr>
+                        <w:t>// Per-CPU process scheduler.</w:t>
+                      </w:r>
+                      <w:r>
+                        <w:rPr>
+                          <w:rFonts w:ascii="Courier New" w:hAnsi="Courier New" w:cs="Courier New"/>
+                          <w:color w:val="383A42"/>
+                        </w:rPr>
+                        <w:br/>
+                      </w:r>
+                      <w:r>
+                        <w:rPr>
+                          <w:rFonts w:ascii="Courier New" w:hAnsi="Courier New" w:cs="Courier New"/>
+                          <w:i/>
+                          <w:color w:val="A0A1A7"/>
+                        </w:rPr>
+                        <w:t>// Each CPU calls scheduler() after setting itself up.</w:t>
+                      </w:r>
+                    </w:p>
+                    <w:p/>
+                  </w:txbxContent>
+                </v:textbox>
+                <w10:anchorlock/>
+              </v:shape>
+            </w:pict>
+          </mc:Fallback>
+        </mc:AlternateContent>
+      </w:r>
+    </w:p>
+    <w:p>
+      <w:pPr>
+        <w:pStyle w:val="Text"/>
+        <w:rPr>
+          <w:rStyle w:val="Code"/>
+          <w:rFonts w:ascii="Vazirmatn" w:eastAsia="Vazirmatn" w:hAnsi="Vazirmatn" w:hint="cs"/>
+          <w:color w:val="auto"/>
+          <w:rtl/>
+        </w:rPr>
+      </w:pPr>
+      <w:r>
+        <w:rPr>
+          <w:rStyle w:val="Code"/>
+          <w:rFonts w:ascii="Vazirmatn" w:eastAsia="Vazirmatn" w:hAnsi="Vazirmatn" w:hint="cs"/>
+          <w:color w:val="auto"/>
+          <w:rtl/>
+        </w:rPr>
+        <w:t xml:space="preserve">هر پردازنده </w:t>
+      </w:r>
+      <w:r>
+        <w:rPr>
+          <w:rStyle w:val="Code"/>
+          <w:rFonts w:ascii="Vazirmatn" w:eastAsia="Vazirmatn" w:hAnsi="Vazirmatn"/>
+          <w:color w:val="auto"/>
+        </w:rPr>
+        <w:t>scheduler</w:t>
+      </w:r>
+      <w:r>
+        <w:rPr>
+          <w:rStyle w:val="Code"/>
+          <w:rFonts w:ascii="Vazirmatn" w:eastAsia="Vazirmatn" w:hAnsi="Vazirmatn" w:hint="cs"/>
+          <w:color w:val="auto"/>
+          <w:rtl/>
+        </w:rPr>
+        <w:t xml:space="preserve"> مربوط به خودش را خواهد داشت و در نتیجه این تابع بین تمامی </w:t>
+      </w:r>
+      <w:proofErr w:type="spellStart"/>
+      <w:r>
+        <w:rPr>
+          <w:rStyle w:val="Code"/>
+          <w:rFonts w:ascii="Vazirmatn" w:eastAsia="Vazirmatn" w:hAnsi="Vazirmatn" w:hint="cs"/>
+          <w:color w:val="auto"/>
+          <w:rtl/>
+        </w:rPr>
+        <w:t>پردازنده‌ها</w:t>
+      </w:r>
+      <w:proofErr w:type="spellEnd"/>
+      <w:r>
+        <w:rPr>
+          <w:rStyle w:val="Code"/>
+          <w:rFonts w:ascii="Vazirmatn" w:eastAsia="Vazirmatn" w:hAnsi="Vazirmatn" w:hint="cs"/>
+          <w:color w:val="auto"/>
+          <w:rtl/>
+        </w:rPr>
+        <w:t xml:space="preserve"> مشترک است.</w:t>
       </w:r>
     </w:p>
     <w:p>
@@ -17978,6 +19799,7 @@
           <w:rFonts w:hint="cs"/>
           <w:rtl/>
         </w:rPr>
+        <w:lastRenderedPageBreak/>
         <w:t>اشکال زدایی در سطح کد اسمبلی</w:t>
       </w:r>
     </w:p>
@@ -18590,7 +20412,7 @@
   <w:abstractNum w:abstractNumId="0" w15:restartNumberingAfterBreak="0">
     <w:nsid w:val="08D91EA6"/>
     <w:multiLevelType w:val="hybridMultilevel"/>
-    <w:tmpl w:val="F15C0FEA"/>
+    <w:tmpl w:val="3BDA8938"/>
     <w:lvl w:ilvl="0" w:tplc="04090001">
       <w:start w:val="1"/>
       <w:numFmt w:val="bullet"/>
@@ -19481,9 +21303,9 @@
     </w:lvl>
   </w:abstractNum>
   <w:abstractNum w:abstractNumId="9" w15:restartNumberingAfterBreak="0">
-    <w:nsid w:val="5710546E"/>
+    <w:nsid w:val="561C2AE6"/>
     <w:multiLevelType w:val="hybridMultilevel"/>
-    <w:tmpl w:val="FB32453E"/>
+    <w:tmpl w:val="D34C92CC"/>
     <w:lvl w:ilvl="0" w:tplc="04090001">
       <w:start w:val="1"/>
       <w:numFmt w:val="bullet"/>
@@ -19594,9 +21416,9 @@
     </w:lvl>
   </w:abstractNum>
   <w:abstractNum w:abstractNumId="10" w15:restartNumberingAfterBreak="0">
-    <w:nsid w:val="592A6744"/>
+    <w:nsid w:val="5710546E"/>
     <w:multiLevelType w:val="hybridMultilevel"/>
-    <w:tmpl w:val="BD1C59E8"/>
+    <w:tmpl w:val="FB32453E"/>
     <w:lvl w:ilvl="0" w:tplc="04090001">
       <w:start w:val="1"/>
       <w:numFmt w:val="bullet"/>
@@ -19707,6 +21529,232 @@
     </w:lvl>
   </w:abstractNum>
   <w:abstractNum w:abstractNumId="11" w15:restartNumberingAfterBreak="0">
+    <w:nsid w:val="592A6744"/>
+    <w:multiLevelType w:val="hybridMultilevel"/>
+    <w:tmpl w:val="BD1C59E8"/>
+    <w:lvl w:ilvl="0" w:tplc="04090001">
+      <w:start w:val="1"/>
+      <w:numFmt w:val="bullet"/>
+      <w:lvlText w:val=""/>
+      <w:lvlJc w:val="left"/>
+      <w:pPr>
+        <w:ind w:left="720" w:hanging="360"/>
+      </w:pPr>
+      <w:rPr>
+        <w:rFonts w:ascii="Symbol" w:hAnsi="Symbol" w:hint="default"/>
+      </w:rPr>
+    </w:lvl>
+    <w:lvl w:ilvl="1" w:tplc="04090003" w:tentative="1">
+      <w:start w:val="1"/>
+      <w:numFmt w:val="bullet"/>
+      <w:lvlText w:val="o"/>
+      <w:lvlJc w:val="left"/>
+      <w:pPr>
+        <w:ind w:left="1440" w:hanging="360"/>
+      </w:pPr>
+      <w:rPr>
+        <w:rFonts w:ascii="Courier New" w:hAnsi="Courier New" w:cs="Courier New" w:hint="default"/>
+      </w:rPr>
+    </w:lvl>
+    <w:lvl w:ilvl="2" w:tplc="04090005" w:tentative="1">
+      <w:start w:val="1"/>
+      <w:numFmt w:val="bullet"/>
+      <w:lvlText w:val=""/>
+      <w:lvlJc w:val="left"/>
+      <w:pPr>
+        <w:ind w:left="2160" w:hanging="360"/>
+      </w:pPr>
+      <w:rPr>
+        <w:rFonts w:ascii="Wingdings" w:hAnsi="Wingdings" w:hint="default"/>
+      </w:rPr>
+    </w:lvl>
+    <w:lvl w:ilvl="3" w:tplc="04090001" w:tentative="1">
+      <w:start w:val="1"/>
+      <w:numFmt w:val="bullet"/>
+      <w:lvlText w:val=""/>
+      <w:lvlJc w:val="left"/>
+      <w:pPr>
+        <w:ind w:left="2880" w:hanging="360"/>
+      </w:pPr>
+      <w:rPr>
+        <w:rFonts w:ascii="Symbol" w:hAnsi="Symbol" w:hint="default"/>
+      </w:rPr>
+    </w:lvl>
+    <w:lvl w:ilvl="4" w:tplc="04090003" w:tentative="1">
+      <w:start w:val="1"/>
+      <w:numFmt w:val="bullet"/>
+      <w:lvlText w:val="o"/>
+      <w:lvlJc w:val="left"/>
+      <w:pPr>
+        <w:ind w:left="3600" w:hanging="360"/>
+      </w:pPr>
+      <w:rPr>
+        <w:rFonts w:ascii="Courier New" w:hAnsi="Courier New" w:cs="Courier New" w:hint="default"/>
+      </w:rPr>
+    </w:lvl>
+    <w:lvl w:ilvl="5" w:tplc="04090005" w:tentative="1">
+      <w:start w:val="1"/>
+      <w:numFmt w:val="bullet"/>
+      <w:lvlText w:val=""/>
+      <w:lvlJc w:val="left"/>
+      <w:pPr>
+        <w:ind w:left="4320" w:hanging="360"/>
+      </w:pPr>
+      <w:rPr>
+        <w:rFonts w:ascii="Wingdings" w:hAnsi="Wingdings" w:hint="default"/>
+      </w:rPr>
+    </w:lvl>
+    <w:lvl w:ilvl="6" w:tplc="04090001" w:tentative="1">
+      <w:start w:val="1"/>
+      <w:numFmt w:val="bullet"/>
+      <w:lvlText w:val=""/>
+      <w:lvlJc w:val="left"/>
+      <w:pPr>
+        <w:ind w:left="5040" w:hanging="360"/>
+      </w:pPr>
+      <w:rPr>
+        <w:rFonts w:ascii="Symbol" w:hAnsi="Symbol" w:hint="default"/>
+      </w:rPr>
+    </w:lvl>
+    <w:lvl w:ilvl="7" w:tplc="04090003" w:tentative="1">
+      <w:start w:val="1"/>
+      <w:numFmt w:val="bullet"/>
+      <w:lvlText w:val="o"/>
+      <w:lvlJc w:val="left"/>
+      <w:pPr>
+        <w:ind w:left="5760" w:hanging="360"/>
+      </w:pPr>
+      <w:rPr>
+        <w:rFonts w:ascii="Courier New" w:hAnsi="Courier New" w:cs="Courier New" w:hint="default"/>
+      </w:rPr>
+    </w:lvl>
+    <w:lvl w:ilvl="8" w:tplc="04090005" w:tentative="1">
+      <w:start w:val="1"/>
+      <w:numFmt w:val="bullet"/>
+      <w:lvlText w:val=""/>
+      <w:lvlJc w:val="left"/>
+      <w:pPr>
+        <w:ind w:left="6480" w:hanging="360"/>
+      </w:pPr>
+      <w:rPr>
+        <w:rFonts w:ascii="Wingdings" w:hAnsi="Wingdings" w:hint="default"/>
+      </w:rPr>
+    </w:lvl>
+  </w:abstractNum>
+  <w:abstractNum w:abstractNumId="12" w15:restartNumberingAfterBreak="0">
+    <w:nsid w:val="75B90F2A"/>
+    <w:multiLevelType w:val="hybridMultilevel"/>
+    <w:tmpl w:val="FD6486F6"/>
+    <w:lvl w:ilvl="0" w:tplc="04090001">
+      <w:start w:val="1"/>
+      <w:numFmt w:val="bullet"/>
+      <w:lvlText w:val=""/>
+      <w:lvlJc w:val="left"/>
+      <w:pPr>
+        <w:ind w:left="720" w:hanging="360"/>
+      </w:pPr>
+      <w:rPr>
+        <w:rFonts w:ascii="Symbol" w:hAnsi="Symbol" w:hint="default"/>
+      </w:rPr>
+    </w:lvl>
+    <w:lvl w:ilvl="1" w:tplc="04090003" w:tentative="1">
+      <w:start w:val="1"/>
+      <w:numFmt w:val="bullet"/>
+      <w:lvlText w:val="o"/>
+      <w:lvlJc w:val="left"/>
+      <w:pPr>
+        <w:ind w:left="1440" w:hanging="360"/>
+      </w:pPr>
+      <w:rPr>
+        <w:rFonts w:ascii="Courier New" w:hAnsi="Courier New" w:cs="Courier New" w:hint="default"/>
+      </w:rPr>
+    </w:lvl>
+    <w:lvl w:ilvl="2" w:tplc="04090005" w:tentative="1">
+      <w:start w:val="1"/>
+      <w:numFmt w:val="bullet"/>
+      <w:lvlText w:val=""/>
+      <w:lvlJc w:val="left"/>
+      <w:pPr>
+        <w:ind w:left="2160" w:hanging="360"/>
+      </w:pPr>
+      <w:rPr>
+        <w:rFonts w:ascii="Wingdings" w:hAnsi="Wingdings" w:hint="default"/>
+      </w:rPr>
+    </w:lvl>
+    <w:lvl w:ilvl="3" w:tplc="04090001" w:tentative="1">
+      <w:start w:val="1"/>
+      <w:numFmt w:val="bullet"/>
+      <w:lvlText w:val=""/>
+      <w:lvlJc w:val="left"/>
+      <w:pPr>
+        <w:ind w:left="2880" w:hanging="360"/>
+      </w:pPr>
+      <w:rPr>
+        <w:rFonts w:ascii="Symbol" w:hAnsi="Symbol" w:hint="default"/>
+      </w:rPr>
+    </w:lvl>
+    <w:lvl w:ilvl="4" w:tplc="04090003" w:tentative="1">
+      <w:start w:val="1"/>
+      <w:numFmt w:val="bullet"/>
+      <w:lvlText w:val="o"/>
+      <w:lvlJc w:val="left"/>
+      <w:pPr>
+        <w:ind w:left="3600" w:hanging="360"/>
+      </w:pPr>
+      <w:rPr>
+        <w:rFonts w:ascii="Courier New" w:hAnsi="Courier New" w:cs="Courier New" w:hint="default"/>
+      </w:rPr>
+    </w:lvl>
+    <w:lvl w:ilvl="5" w:tplc="04090005" w:tentative="1">
+      <w:start w:val="1"/>
+      <w:numFmt w:val="bullet"/>
+      <w:lvlText w:val=""/>
+      <w:lvlJc w:val="left"/>
+      <w:pPr>
+        <w:ind w:left="4320" w:hanging="360"/>
+      </w:pPr>
+      <w:rPr>
+        <w:rFonts w:ascii="Wingdings" w:hAnsi="Wingdings" w:hint="default"/>
+      </w:rPr>
+    </w:lvl>
+    <w:lvl w:ilvl="6" w:tplc="04090001" w:tentative="1">
+      <w:start w:val="1"/>
+      <w:numFmt w:val="bullet"/>
+      <w:lvlText w:val=""/>
+      <w:lvlJc w:val="left"/>
+      <w:pPr>
+        <w:ind w:left="5040" w:hanging="360"/>
+      </w:pPr>
+      <w:rPr>
+        <w:rFonts w:ascii="Symbol" w:hAnsi="Symbol" w:hint="default"/>
+      </w:rPr>
+    </w:lvl>
+    <w:lvl w:ilvl="7" w:tplc="04090003" w:tentative="1">
+      <w:start w:val="1"/>
+      <w:numFmt w:val="bullet"/>
+      <w:lvlText w:val="o"/>
+      <w:lvlJc w:val="left"/>
+      <w:pPr>
+        <w:ind w:left="5760" w:hanging="360"/>
+      </w:pPr>
+      <w:rPr>
+        <w:rFonts w:ascii="Courier New" w:hAnsi="Courier New" w:cs="Courier New" w:hint="default"/>
+      </w:rPr>
+    </w:lvl>
+    <w:lvl w:ilvl="8" w:tplc="04090005" w:tentative="1">
+      <w:start w:val="1"/>
+      <w:numFmt w:val="bullet"/>
+      <w:lvlText w:val=""/>
+      <w:lvlJc w:val="left"/>
+      <w:pPr>
+        <w:ind w:left="6480" w:hanging="360"/>
+      </w:pPr>
+      <w:rPr>
+        <w:rFonts w:ascii="Wingdings" w:hAnsi="Wingdings" w:hint="default"/>
+      </w:rPr>
+    </w:lvl>
+  </w:abstractNum>
+  <w:abstractNum w:abstractNumId="13" w15:restartNumberingAfterBreak="0">
     <w:nsid w:val="7A5B4BD3"/>
     <w:multiLevelType w:val="hybridMultilevel"/>
     <w:tmpl w:val="9E0A8924"/>
@@ -19793,7 +21841,7 @@
     </w:lvl>
   </w:abstractNum>
   <w:num w:numId="1">
-    <w:abstractNumId w:val="11"/>
+    <w:abstractNumId w:val="13"/>
   </w:num>
   <w:num w:numId="2">
     <w:abstractNumId w:val="8"/>
@@ -19847,16 +21895,22 @@
     <w:abstractNumId w:val="0"/>
   </w:num>
   <w:num w:numId="14">
-    <w:abstractNumId w:val="10"/>
+    <w:abstractNumId w:val="11"/>
   </w:num>
   <w:num w:numId="15">
     <w:abstractNumId w:val="5"/>
   </w:num>
   <w:num w:numId="16">
-    <w:abstractNumId w:val="9"/>
+    <w:abstractNumId w:val="10"/>
   </w:num>
   <w:num w:numId="17">
     <w:abstractNumId w:val="1"/>
+  </w:num>
+  <w:num w:numId="18">
+    <w:abstractNumId w:val="9"/>
+  </w:num>
+  <w:num w:numId="19">
+    <w:abstractNumId w:val="12"/>
   </w:num>
 </w:numbering>
 </file>
@@ -20334,7 +22388,6 @@
   <w:style w:type="character" w:default="1" w:styleId="DefaultParagraphFont">
     <w:name w:val="Default Paragraph Font"/>
     <w:uiPriority w:val="1"/>
-    <w:semiHidden/>
     <w:unhideWhenUsed/>
   </w:style>
   <w:style w:type="table" w:default="1" w:styleId="TableNormal">
@@ -20633,7 +22686,7 @@
   </w:style>
   <w:style w:type="character" w:customStyle="1" w:styleId="Code">
     <w:name w:val="Code"/>
-    <w:basedOn w:val="InlineCodeChar"/>
+    <w:basedOn w:val="TextChar"/>
     <w:uiPriority w:val="1"/>
     <w:qFormat/>
     <w:rsid w:val="00B66716"/>
@@ -21160,7 +23213,7 @@
 
 <file path=word/webextensions/taskpanes.xml><?xml version="1.0" encoding="utf-8"?>
 <wetp:taskpanes xmlns:wetp="http://schemas.microsoft.com/office/webextensions/taskpanes/2010/11">
-  <wetp:taskpane dockstate="right" visibility="0" width="438" row="3">
+  <wetp:taskpane dockstate="right" visibility="0" width="438" row="5">
     <wetp:webextensionref xmlns:r="http://schemas.openxmlformats.org/officeDocument/2006/relationships" r:id="rId1"/>
   </wetp:taskpane>
 </wetp:taskpanes>

</xml_diff>